<commit_message>
Update ER, Database Diagram
</commit_message>
<xml_diff>
--- a/Document/BaoCao_1642050_1642067_1642071_1642076_1642084.docx
+++ b/Document/BaoCao_1642050_1642067_1642071_1642076_1642084.docx
@@ -1,6 +1,6 @@
 
 <file path=word/document.xml><?xml version="1.0" encoding="utf-8"?>
-<w:document xmlns:wpc="http://schemas.microsoft.com/office/word/2010/wordprocessingCanvas" xmlns:mo="http://schemas.microsoft.com/office/mac/office/2008/main" xmlns:mc="http://schemas.openxmlformats.org/markup-compatibility/2006" xmlns:mv="urn:schemas-microsoft-com:mac:vml" xmlns:o="urn:schemas-microsoft-com:office:office" xmlns:r="http://schemas.openxmlformats.org/officeDocument/2006/relationships" xmlns:m="http://schemas.openxmlformats.org/officeDocument/2006/math" xmlns:v="urn:schemas-microsoft-com:vml" xmlns:wp14="http://schemas.microsoft.com/office/word/2010/wordprocessingDrawing" xmlns:wp="http://schemas.openxmlformats.org/drawingml/2006/wordprocessingDrawing" xmlns:w10="urn:schemas-microsoft-com:office:word" xmlns:w="http://schemas.openxmlformats.org/wordprocessingml/2006/main" xmlns:w14="http://schemas.microsoft.com/office/word/2010/wordml" xmlns:w15="http://schemas.microsoft.com/office/word/2012/wordml" xmlns:wpg="http://schemas.microsoft.com/office/word/2010/wordprocessingGroup" xmlns:wpi="http://schemas.microsoft.com/office/word/2010/wordprocessingInk" xmlns:wne="http://schemas.microsoft.com/office/word/2006/wordml" xmlns:wps="http://schemas.microsoft.com/office/word/2010/wordprocessingShape" mc:Ignorable="w14 w15 wp14">
+<w:document xmlns:wpc="http://schemas.microsoft.com/office/word/2010/wordprocessingCanvas" xmlns:mc="http://schemas.openxmlformats.org/markup-compatibility/2006" xmlns:o="urn:schemas-microsoft-com:office:office" xmlns:r="http://schemas.openxmlformats.org/officeDocument/2006/relationships" xmlns:m="http://schemas.openxmlformats.org/officeDocument/2006/math" xmlns:v="urn:schemas-microsoft-com:vml" xmlns:wp14="http://schemas.microsoft.com/office/word/2010/wordprocessingDrawing" xmlns:wp="http://schemas.openxmlformats.org/drawingml/2006/wordprocessingDrawing" xmlns:w10="urn:schemas-microsoft-com:office:word" xmlns:w="http://schemas.openxmlformats.org/wordprocessingml/2006/main" xmlns:w14="http://schemas.microsoft.com/office/word/2010/wordml" xmlns:wpg="http://schemas.microsoft.com/office/word/2010/wordprocessingGroup" xmlns:wpi="http://schemas.microsoft.com/office/word/2010/wordprocessingInk" xmlns:wne="http://schemas.microsoft.com/office/word/2006/wordml" xmlns:wps="http://schemas.microsoft.com/office/word/2010/wordprocessingShape" mc:Ignorable="w14 wp14">
   <w:body>
     <w:p>
       <w:pPr>
@@ -351,9 +351,9 @@
               </wp:anchor>
             </w:drawing>
           </mc:Choice>
-          <mc:Fallback xmlns:w16se="http://schemas.microsoft.com/office/word/2015/wordml/symex" xmlns:aink="http://schemas.microsoft.com/office/drawing/2016/ink" xmlns:cx8="http://schemas.microsoft.com/office/drawing/2016/5/14/chartex" xmlns:cx7="http://schemas.microsoft.com/office/drawing/2016/5/13/chartex" xmlns:cx6="http://schemas.microsoft.com/office/drawing/2016/5/12/chartex" xmlns:cx5="http://schemas.microsoft.com/office/drawing/2016/5/11/chartex" xmlns:cx4="http://schemas.microsoft.com/office/drawing/2016/5/10/chartex" xmlns:cx3="http://schemas.microsoft.com/office/drawing/2016/5/9/chartex" xmlns:cx2="http://schemas.microsoft.com/office/drawing/2015/10/21/chartex" xmlns:cx1="http://schemas.microsoft.com/office/drawing/2015/9/8/chartex" xmlns:cx="http://schemas.microsoft.com/office/drawing/2014/chartex">
+          <mc:Fallback>
             <w:pict>
-              <v:shapetype w14:anchorId="1690127B" id="_x0000_t202" coordsize="21600,21600" o:spt="202" path="m,l,21600r21600,l21600,xe">
+              <v:shapetype id="_x0000_t202" coordsize="21600,21600" o:spt="202" path="m,l,21600r21600,l21600,xe">
                 <v:stroke joinstyle="miter"/>
                 <v:path gradientshapeok="t" o:connecttype="rect"/>
               </v:shapetype>
@@ -547,7 +547,7 @@
           <w:sz w:val="26"/>
         </w:rPr>
         <w:sectPr>
-          <w:footerReference w:type="default" r:id="rId8"/>
+          <w:footerReference w:type="default" r:id="rId9"/>
           <w:pgSz w:w="11907" w:h="16840" w:code="9"/>
           <w:pgMar w:top="1440" w:right="1134" w:bottom="1440" w:left="1440" w:header="720" w:footer="720" w:gutter="0"/>
           <w:pgNumType w:fmt="lowerRoman" w:start="1"/>
@@ -975,6 +975,8 @@
               </w:rPr>
               <w:t>Ràng buộc dữ liệu bổ sung</w:t>
             </w:r>
+            <w:bookmarkStart w:id="4" w:name="_GoBack"/>
+            <w:bookmarkEnd w:id="4"/>
             <w:r>
               <w:rPr>
                 <w:noProof/>
@@ -2298,10 +2300,10 @@
           <w:szCs w:val="36"/>
         </w:rPr>
         <w:sectPr>
-          <w:headerReference w:type="even" r:id="rId9"/>
-          <w:headerReference w:type="default" r:id="rId10"/>
-          <w:footerReference w:type="even" r:id="rId11"/>
-          <w:footerReference w:type="default" r:id="rId12"/>
+          <w:headerReference w:type="even" r:id="rId10"/>
+          <w:headerReference w:type="default" r:id="rId11"/>
+          <w:footerReference w:type="even" r:id="rId12"/>
+          <w:footerReference w:type="default" r:id="rId13"/>
           <w:pgSz w:w="11909" w:h="16834" w:code="9"/>
           <w:pgMar w:top="1440" w:right="1440" w:bottom="1440" w:left="1440" w:header="1008" w:footer="720" w:gutter="0"/>
           <w:pgNumType w:start="1"/>
@@ -2327,8 +2329,8 @@
           <w:b/>
         </w:rPr>
       </w:pPr>
-      <w:bookmarkStart w:id="4" w:name="_Toc485418708"/>
-      <w:bookmarkStart w:id="5" w:name="_Toc487636234"/>
+      <w:bookmarkStart w:id="5" w:name="_Toc485418708"/>
+      <w:bookmarkStart w:id="6" w:name="_Toc487636234"/>
       <w:r>
         <w:rPr>
           <w:rFonts w:eastAsia="Times New Roman"/>
@@ -2337,8 +2339,8 @@
         <w:lastRenderedPageBreak/>
         <w:t>THÔNG TIN NHÓM</w:t>
       </w:r>
-      <w:bookmarkEnd w:id="4"/>
       <w:bookmarkEnd w:id="5"/>
+      <w:bookmarkEnd w:id="6"/>
     </w:p>
     <w:tbl>
       <w:tblPr>
@@ -2851,7 +2853,7 @@
           <w:szCs w:val="36"/>
         </w:rPr>
         <w:sectPr>
-          <w:headerReference w:type="default" r:id="rId13"/>
+          <w:headerReference w:type="default" r:id="rId14"/>
           <w:pgSz w:w="11909" w:h="16834" w:code="9"/>
           <w:pgMar w:top="1440" w:right="1440" w:bottom="1440" w:left="1440" w:header="720" w:footer="720" w:gutter="0"/>
           <w:cols w:space="720"/>
@@ -2877,8 +2879,8 @@
           <w:rFonts w:eastAsia="Times New Roman"/>
         </w:rPr>
       </w:pPr>
-      <w:bookmarkStart w:id="6" w:name="_Toc485418709"/>
-      <w:bookmarkStart w:id="7" w:name="_Toc487636235"/>
+      <w:bookmarkStart w:id="7" w:name="_Toc485418709"/>
+      <w:bookmarkStart w:id="8" w:name="_Toc487636235"/>
       <w:r>
         <w:rPr>
           <w:rFonts w:eastAsia="Times New Roman"/>
@@ -2892,8 +2894,8 @@
         </w:rPr>
         <w:t>THỰC THỂ KẾT HỢP</w:t>
       </w:r>
-      <w:bookmarkEnd w:id="6"/>
       <w:bookmarkEnd w:id="7"/>
+      <w:bookmarkEnd w:id="8"/>
     </w:p>
     <w:p>
       <w:pPr>
@@ -2906,11 +2908,11 @@
           <w:rFonts w:eastAsia="Times New Roman"/>
         </w:rPr>
       </w:pPr>
-      <w:bookmarkStart w:id="8" w:name="_Toc480309492"/>
-      <w:bookmarkStart w:id="9" w:name="_Toc480316797"/>
-      <w:bookmarkStart w:id="10" w:name="_Toc480318503"/>
-      <w:bookmarkStart w:id="11" w:name="_Toc485418710"/>
-      <w:bookmarkStart w:id="12" w:name="_Toc487636236"/>
+      <w:bookmarkStart w:id="9" w:name="_Toc480309492"/>
+      <w:bookmarkStart w:id="10" w:name="_Toc480316797"/>
+      <w:bookmarkStart w:id="11" w:name="_Toc480318503"/>
+      <w:bookmarkStart w:id="12" w:name="_Toc485418710"/>
+      <w:bookmarkStart w:id="13" w:name="_Toc487636236"/>
       <w:r>
         <w:rPr>
           <w:rFonts w:eastAsia="Times New Roman"/>
@@ -2923,11 +2925,11 @@
         </w:rPr>
         <w:t xml:space="preserve"> thực thể kết hợp</w:t>
       </w:r>
-      <w:bookmarkEnd w:id="8"/>
       <w:bookmarkEnd w:id="9"/>
       <w:bookmarkEnd w:id="10"/>
       <w:bookmarkEnd w:id="11"/>
       <w:bookmarkEnd w:id="12"/>
+      <w:bookmarkEnd w:id="13"/>
     </w:p>
     <w:p/>
     <w:p>
@@ -2951,7 +2953,7 @@
                     <pic:cNvPicPr/>
                   </pic:nvPicPr>
                   <pic:blipFill>
-                    <a:blip r:embed="rId14">
+                    <a:blip r:embed="rId15">
                       <a:extLst>
                         <a:ext uri="{28A0092B-C50C-407E-A947-70E740481C1C}">
                           <a14:useLocalDpi xmlns:a14="http://schemas.microsoft.com/office/drawing/2010/main" val="0"/>
@@ -2983,7 +2985,44 @@
     <w:p/>
     <w:p/>
     <w:p/>
-    <w:p/>
+    <w:p>
+      <w:pPr>
+        <w:tabs>
+          <w:tab w:val="left" w:pos="3043"/>
+        </w:tabs>
+      </w:pPr>
+      <w:r>
+        <w:tab/>
+      </w:r>
+    </w:p>
+    <w:p>
+      <w:pPr>
+        <w:tabs>
+          <w:tab w:val="left" w:pos="3043"/>
+        </w:tabs>
+      </w:pPr>
+    </w:p>
+    <w:p>
+      <w:pPr>
+        <w:tabs>
+          <w:tab w:val="left" w:pos="3043"/>
+        </w:tabs>
+      </w:pPr>
+    </w:p>
+    <w:p>
+      <w:pPr>
+        <w:tabs>
+          <w:tab w:val="left" w:pos="3043"/>
+        </w:tabs>
+      </w:pPr>
+    </w:p>
+    <w:p>
+      <w:pPr>
+        <w:tabs>
+          <w:tab w:val="left" w:pos="3043"/>
+        </w:tabs>
+      </w:pPr>
+    </w:p>
     <w:p>
       <w:pPr>
         <w:pStyle w:val="Heading1"/>
@@ -2995,7 +3034,7 @@
           <w:rFonts w:eastAsia="Times New Roman"/>
         </w:rPr>
       </w:pPr>
-      <w:bookmarkStart w:id="13" w:name="_Toc487636237"/>
+      <w:bookmarkStart w:id="14" w:name="_Toc487636237"/>
       <w:r>
         <w:rPr>
           <w:rFonts w:eastAsia="Times New Roman"/>
@@ -3009,7 +3048,7 @@
         </w:rPr>
         <w:t>quan hệ</w:t>
       </w:r>
-      <w:bookmarkEnd w:id="13"/>
+      <w:bookmarkEnd w:id="14"/>
     </w:p>
     <w:p>
       <w:r>
@@ -3017,10 +3056,10 @@
           <w:noProof/>
         </w:rPr>
         <w:drawing>
-          <wp:inline distT="0" distB="0" distL="0" distR="0" wp14:anchorId="5750E896" wp14:editId="0AFDAB03">
-            <wp:extent cx="5733415" cy="2358390"/>
-            <wp:effectExtent l="0" t="0" r="635" b="3810"/>
-            <wp:docPr id="2" name="Picture 2"/>
+          <wp:inline distT="0" distB="0" distL="0" distR="0" wp14:anchorId="411A1D3F" wp14:editId="09D36DCD">
+            <wp:extent cx="5733415" cy="2159831"/>
+            <wp:effectExtent l="0" t="0" r="635" b="0"/>
+            <wp:docPr id="7" name="Picture 7"/>
             <wp:cNvGraphicFramePr>
               <a:graphicFrameLocks xmlns:a="http://schemas.openxmlformats.org/drawingml/2006/main" noChangeAspect="1"/>
             </wp:cNvGraphicFramePr>
@@ -3028,11 +3067,11 @@
               <a:graphicData uri="http://schemas.openxmlformats.org/drawingml/2006/picture">
                 <pic:pic xmlns:pic="http://schemas.openxmlformats.org/drawingml/2006/picture">
                   <pic:nvPicPr>
-                    <pic:cNvPr id="1" name=""/>
+                    <pic:cNvPr id="0" name=""/>
                     <pic:cNvPicPr/>
                   </pic:nvPicPr>
                   <pic:blipFill>
-                    <a:blip r:embed="rId15"/>
+                    <a:blip r:embed="rId16"/>
                     <a:stretch>
                       <a:fillRect/>
                     </a:stretch>
@@ -3040,7 +3079,7 @@
                   <pic:spPr>
                     <a:xfrm>
                       <a:off x="0" y="0"/>
-                      <a:ext cx="5733415" cy="2358390"/>
+                      <a:ext cx="5733415" cy="2159831"/>
                     </a:xfrm>
                     <a:prstGeom prst="rect">
                       <a:avLst/>
@@ -3054,6 +3093,50 @@
       </w:r>
     </w:p>
     <w:p>
+      <w:r>
+        <w:rPr>
+          <w:noProof/>
+        </w:rPr>
+        <w:drawing>
+          <wp:inline distT="0" distB="0" distL="0" distR="0" wp14:anchorId="1D3E8102" wp14:editId="0C122A8A">
+            <wp:extent cx="5733415" cy="4482599"/>
+            <wp:effectExtent l="0" t="0" r="635" b="0"/>
+            <wp:docPr id="8" name="Picture 8"/>
+            <wp:cNvGraphicFramePr>
+              <a:graphicFrameLocks xmlns:a="http://schemas.openxmlformats.org/drawingml/2006/main" noChangeAspect="1"/>
+            </wp:cNvGraphicFramePr>
+            <a:graphic xmlns:a="http://schemas.openxmlformats.org/drawingml/2006/main">
+              <a:graphicData uri="http://schemas.openxmlformats.org/drawingml/2006/picture">
+                <pic:pic xmlns:pic="http://schemas.openxmlformats.org/drawingml/2006/picture">
+                  <pic:nvPicPr>
+                    <pic:cNvPr id="0" name=""/>
+                    <pic:cNvPicPr/>
+                  </pic:nvPicPr>
+                  <pic:blipFill>
+                    <a:blip r:embed="rId17"/>
+                    <a:stretch>
+                      <a:fillRect/>
+                    </a:stretch>
+                  </pic:blipFill>
+                  <pic:spPr>
+                    <a:xfrm>
+                      <a:off x="0" y="0"/>
+                      <a:ext cx="5733415" cy="4482599"/>
+                    </a:xfrm>
+                    <a:prstGeom prst="rect">
+                      <a:avLst/>
+                    </a:prstGeom>
+                  </pic:spPr>
+                </pic:pic>
+              </a:graphicData>
+            </a:graphic>
+          </wp:inline>
+        </w:drawing>
+      </w:r>
+    </w:p>
+    <w:p/>
+    <w:p/>
+    <w:p>
       <w:pPr>
         <w:pStyle w:val="Heading1"/>
         <w:numPr>
@@ -3061,15 +3144,16 @@
           <w:numId w:val="23"/>
         </w:numPr>
       </w:pPr>
-      <w:bookmarkStart w:id="14" w:name="_Toc480309493"/>
-      <w:bookmarkStart w:id="15" w:name="_Toc480316798"/>
-      <w:bookmarkStart w:id="16" w:name="_Toc480318504"/>
-      <w:bookmarkStart w:id="17" w:name="_Toc485418711"/>
-      <w:bookmarkStart w:id="18" w:name="_Toc487636238"/>
+      <w:bookmarkStart w:id="15" w:name="_Toc480309493"/>
+      <w:bookmarkStart w:id="16" w:name="_Toc480316798"/>
+      <w:bookmarkStart w:id="17" w:name="_Toc480318504"/>
+      <w:bookmarkStart w:id="18" w:name="_Toc485418711"/>
+      <w:bookmarkStart w:id="19" w:name="_Toc487636238"/>
       <w:r>
         <w:rPr>
           <w:rFonts w:eastAsia="Times New Roman"/>
         </w:rPr>
+        <w:lastRenderedPageBreak/>
         <w:t>Ràng buộc dữ liệu</w:t>
       </w:r>
       <w:r>
@@ -3078,8 +3162,6 @@
         </w:rPr>
         <w:t xml:space="preserve"> bổ sung</w:t>
       </w:r>
-      <w:bookmarkStart w:id="19" w:name="_GoBack"/>
-      <w:bookmarkEnd w:id="14"/>
       <w:bookmarkEnd w:id="15"/>
       <w:bookmarkEnd w:id="16"/>
       <w:bookmarkEnd w:id="17"/>
@@ -3139,23 +3221,7 @@
           <w:sz w:val="28"/>
           <w:szCs w:val="28"/>
         </w:rPr>
-        <w:t xml:space="preserve">[Với những thuộc tính như tình trạng – ghi chú ra có những tình trạng </w:t>
-      </w:r>
-      <w:proofErr w:type="gramStart"/>
-      <w:r>
-        <w:rPr>
-          <w:sz w:val="28"/>
-          <w:szCs w:val="28"/>
-        </w:rPr>
-        <w:t>gì?...</w:t>
-      </w:r>
-      <w:proofErr w:type="gramEnd"/>
-      <w:r>
-        <w:rPr>
-          <w:sz w:val="28"/>
-          <w:szCs w:val="28"/>
-        </w:rPr>
-        <w:t>. Hoặc những thuộc tính gây khó hiểu thì cần giải thích chi tiết ở đây]</w:t>
+        <w:t>[Với những thuộc tính như tình trạng – ghi chú ra có những tình trạng gì?.... Hoặc những thuộc tính gây khó hiểu thì cần giải thích chi tiết ở đây]</w:t>
       </w:r>
     </w:p>
     <w:tbl>
@@ -3547,21 +3613,12 @@
                 <w:szCs w:val="28"/>
               </w:rPr>
             </w:pPr>
-            <w:proofErr w:type="gramStart"/>
             <w:r>
               <w:rPr>
                 <w:sz w:val="28"/>
                 <w:szCs w:val="28"/>
               </w:rPr>
-              <w:t>1:tài</w:t>
-            </w:r>
-            <w:proofErr w:type="gramEnd"/>
-            <w:r>
-              <w:rPr>
-                <w:sz w:val="28"/>
-                <w:szCs w:val="28"/>
-              </w:rPr>
-              <w:t xml:space="preserve"> khoản bị khóa</w:t>
+              <w:t>1:tài khoản bị khóa</w:t>
             </w:r>
           </w:p>
         </w:tc>
@@ -4034,21 +4091,12 @@
               </w:rPr>
               <w:t xml:space="preserve">Đăng nhập vào hệ thống </w:t>
             </w:r>
-            <w:proofErr w:type="gramStart"/>
             <w:r>
               <w:rPr>
                 <w:rFonts w:ascii="Times New Roman" w:eastAsia="Times New Roman" w:hAnsi="Times New Roman" w:cs="Times New Roman"/>
                 <w:color w:val="000000" w:themeColor="text1"/>
               </w:rPr>
-              <w:t>…..</w:t>
-            </w:r>
-            <w:proofErr w:type="gramEnd"/>
-            <w:r>
-              <w:rPr>
-                <w:rFonts w:ascii="Times New Roman" w:eastAsia="Times New Roman" w:hAnsi="Times New Roman" w:cs="Times New Roman"/>
-                <w:color w:val="000000" w:themeColor="text1"/>
-              </w:rPr>
-              <w:t xml:space="preserve"> </w:t>
+              <w:t xml:space="preserve">….. </w:t>
             </w:r>
             <w:r>
               <w:rPr>
@@ -4856,7 +4904,6 @@
       <w:bookmarkEnd w:id="48"/>
       <w:bookmarkEnd w:id="49"/>
       <w:bookmarkEnd w:id="50"/>
-      <w:proofErr w:type="gramStart"/>
       <w:r>
         <w:rPr>
           <w:rFonts w:ascii="Times New Roman" w:eastAsia="Times New Roman" w:hAnsi="Times New Roman" w:cs="Times New Roman"/>
@@ -4865,7 +4912,6 @@
         <w:t>…..</w:t>
       </w:r>
       <w:bookmarkEnd w:id="51"/>
-      <w:proofErr w:type="gramEnd"/>
     </w:p>
     <w:tbl>
       <w:tblPr>
@@ -5135,7 +5181,7 @@
     <w:p>
       <w:pPr>
         <w:sectPr>
-          <w:headerReference w:type="even" r:id="rId16"/>
+          <w:headerReference w:type="even" r:id="rId18"/>
           <w:pgSz w:w="11909" w:h="16834" w:code="9"/>
           <w:pgMar w:top="1440" w:right="1440" w:bottom="1440" w:left="1440" w:header="720" w:footer="720" w:gutter="0"/>
           <w:cols w:space="720"/>
@@ -6732,12 +6778,10 @@
         <w:t xml:space="preserve">Sinh viên thực hiện: </w:t>
       </w:r>
       <w:bookmarkEnd w:id="63"/>
-      <w:proofErr w:type="gramStart"/>
       <w:r>
         <w:t>…..</w:t>
       </w:r>
       <w:bookmarkEnd w:id="64"/>
-      <w:proofErr w:type="gramEnd"/>
     </w:p>
     <w:tbl>
       <w:tblPr>
@@ -6994,7 +7038,6 @@
               </w:rPr>
               <w:t xml:space="preserve"> </w:t>
             </w:r>
-            <w:proofErr w:type="gramStart"/>
             <w:r>
               <w:rPr>
                 <w:rFonts w:asciiTheme="majorHAnsi" w:hAnsiTheme="majorHAnsi"/>
@@ -7002,7 +7045,6 @@
               </w:rPr>
               <w:t>…..</w:t>
             </w:r>
-            <w:proofErr w:type="gramEnd"/>
           </w:p>
           <w:p>
             <w:pPr>
@@ -7614,7 +7656,6 @@
               </w:rPr>
               <w:t xml:space="preserve"> </w:t>
             </w:r>
-            <w:proofErr w:type="gramStart"/>
             <w:r>
               <w:rPr>
                 <w:rFonts w:ascii="Times New Roman" w:hAnsi="Times New Roman" w:cs="Times New Roman"/>
@@ -7622,7 +7663,6 @@
               </w:rPr>
               <w:t>A.a</w:t>
             </w:r>
-            <w:proofErr w:type="gramEnd"/>
             <w:r>
               <w:rPr>
                 <w:rFonts w:ascii="Times New Roman" w:hAnsi="Times New Roman" w:cs="Times New Roman"/>
@@ -7938,7 +7978,6 @@
               </w:rPr>
               <w:t xml:space="preserve"> </w:t>
             </w:r>
-            <w:proofErr w:type="gramStart"/>
             <w:r>
               <w:rPr>
                 <w:rFonts w:ascii="Times New Roman" w:hAnsi="Times New Roman" w:cs="Times New Roman"/>
@@ -7946,7 +7985,6 @@
               </w:rPr>
               <w:t>A.a</w:t>
             </w:r>
-            <w:proofErr w:type="gramEnd"/>
             <w:r>
               <w:rPr>
                 <w:rFonts w:ascii="Times New Roman" w:hAnsi="Times New Roman" w:cs="Times New Roman"/>
@@ -8801,7 +8839,6 @@
               </w:rPr>
               <w:t xml:space="preserve"> </w:t>
             </w:r>
-            <w:proofErr w:type="gramStart"/>
             <w:r>
               <w:rPr>
                 <w:rFonts w:ascii="Times New Roman" w:hAnsi="Times New Roman" w:cs="Times New Roman"/>
@@ -8809,7 +8846,6 @@
               </w:rPr>
               <w:t>A.a</w:t>
             </w:r>
-            <w:proofErr w:type="gramEnd"/>
             <w:r>
               <w:rPr>
                 <w:rFonts w:ascii="Times New Roman" w:hAnsi="Times New Roman" w:cs="Times New Roman"/>
@@ -8850,6 +8886,7 @@
                 <w:color w:val="0000FF"/>
                 <w:szCs w:val="19"/>
               </w:rPr>
+              <w:lastRenderedPageBreak/>
               <w:t>BEGIN</w:t>
             </w:r>
           </w:p>
@@ -8869,7 +8906,6 @@
                 <w:rFonts w:ascii="Times New Roman" w:hAnsi="Times New Roman" w:cs="Times New Roman"/>
                 <w:szCs w:val="19"/>
               </w:rPr>
-              <w:lastRenderedPageBreak/>
               <w:tab/>
             </w:r>
             <w:r>
@@ -9584,17 +9620,8 @@
                 <w:rFonts w:asciiTheme="majorHAnsi" w:hAnsiTheme="majorHAnsi"/>
                 <w:color w:val="FF0000"/>
               </w:rPr>
-              <w:t>//Nêu rõ cách khắc phục</w:t>
-            </w:r>
-            <w:proofErr w:type="gramStart"/>
-            <w:r>
-              <w:rPr>
-                <w:rFonts w:asciiTheme="majorHAnsi" w:hAnsiTheme="majorHAnsi"/>
-                <w:color w:val="FF0000"/>
-              </w:rPr>
-              <w:t>…..</w:t>
-            </w:r>
-            <w:proofErr w:type="gramEnd"/>
+              <w:t>//Nêu rõ cách khắc phục…..</w:t>
+            </w:r>
           </w:p>
           <w:p>
             <w:pPr>
@@ -9791,7 +9818,6 @@
               </w:rPr>
               <w:t xml:space="preserve"> </w:t>
             </w:r>
-            <w:proofErr w:type="gramStart"/>
             <w:r>
               <w:rPr>
                 <w:rFonts w:asciiTheme="majorHAnsi" w:hAnsiTheme="majorHAnsi"/>
@@ -9799,7 +9825,6 @@
               </w:rPr>
               <w:t>…..</w:t>
             </w:r>
-            <w:proofErr w:type="gramEnd"/>
           </w:p>
           <w:p>
             <w:pPr>
@@ -10291,25 +10316,7 @@
                 <w:color w:val="000000" w:themeColor="text1"/>
                 <w:szCs w:val="19"/>
               </w:rPr>
-              <w:t xml:space="preserve">IF EXISTS (SELECT * FROM A WHERE </w:t>
-            </w:r>
-            <w:proofErr w:type="gramStart"/>
-            <w:r>
-              <w:rPr>
-                <w:rFonts w:ascii="Times New Roman" w:hAnsi="Times New Roman" w:cs="Times New Roman"/>
-                <w:color w:val="000000" w:themeColor="text1"/>
-                <w:szCs w:val="19"/>
-              </w:rPr>
-              <w:t>A.a</w:t>
-            </w:r>
-            <w:proofErr w:type="gramEnd"/>
-            <w:r>
-              <w:rPr>
-                <w:rFonts w:ascii="Times New Roman" w:hAnsi="Times New Roman" w:cs="Times New Roman"/>
-                <w:color w:val="000000" w:themeColor="text1"/>
-                <w:szCs w:val="19"/>
-              </w:rPr>
-              <w:t>=@a)</w:t>
+              <w:t>IF EXISTS (SELECT * FROM A WHERE A.a=@a)</w:t>
             </w:r>
           </w:p>
           <w:p>
@@ -10492,25 +10499,7 @@
                 <w:color w:val="000000" w:themeColor="text1"/>
                 <w:szCs w:val="19"/>
               </w:rPr>
-              <w:t xml:space="preserve">IF EXISTS (SELECT * FROM ChuyenDi WHERE </w:t>
-            </w:r>
-            <w:proofErr w:type="gramStart"/>
-            <w:r>
-              <w:rPr>
-                <w:rFonts w:ascii="Times New Roman" w:hAnsi="Times New Roman" w:cs="Times New Roman"/>
-                <w:color w:val="000000" w:themeColor="text1"/>
-                <w:szCs w:val="19"/>
-              </w:rPr>
-              <w:t>A.a</w:t>
-            </w:r>
-            <w:proofErr w:type="gramEnd"/>
-            <w:r>
-              <w:rPr>
-                <w:rFonts w:ascii="Times New Roman" w:hAnsi="Times New Roman" w:cs="Times New Roman"/>
-                <w:color w:val="000000" w:themeColor="text1"/>
-                <w:szCs w:val="19"/>
-              </w:rPr>
-              <w:t>=@a)</w:t>
+              <w:t>IF EXISTS (SELECT * FROM ChuyenDi WHERE A.a=@a)</w:t>
             </w:r>
           </w:p>
           <w:p>
@@ -11162,7 +11151,6 @@
                 <w:color w:val="0000FF"/>
                 <w:szCs w:val="19"/>
               </w:rPr>
-              <w:lastRenderedPageBreak/>
               <w:t>IF</w:t>
             </w:r>
             <w:r>
@@ -11263,15 +11251,14 @@
               </w:rPr>
               <w:t xml:space="preserve"> </w:t>
             </w:r>
-            <w:proofErr w:type="gramStart"/>
             <w:r>
               <w:rPr>
                 <w:rFonts w:ascii="Times New Roman" w:hAnsi="Times New Roman" w:cs="Times New Roman"/>
                 <w:szCs w:val="19"/>
               </w:rPr>
+              <w:lastRenderedPageBreak/>
               <w:t>A.a</w:t>
             </w:r>
-            <w:proofErr w:type="gramEnd"/>
             <w:r>
               <w:rPr>
                 <w:rFonts w:ascii="Times New Roman" w:hAnsi="Times New Roman" w:cs="Times New Roman"/>
@@ -11397,8 +11384,14 @@
               <w:rPr>
                 <w:rFonts w:asciiTheme="majorHAnsi" w:hAnsiTheme="majorHAnsi"/>
               </w:rPr>
+              <w:t xml:space="preserve">//Không cần </w:t>
+            </w:r>
+            <w:r>
+              <w:rPr>
+                <w:rFonts w:asciiTheme="majorHAnsi" w:hAnsiTheme="majorHAnsi"/>
+              </w:rPr>
               <w:lastRenderedPageBreak/>
-              <w:t>//Không cần xin khoá</w:t>
+              <w:t>xin khoá</w:t>
             </w:r>
           </w:p>
         </w:tc>
@@ -11761,10 +11754,10 @@
     </w:tbl>
     <w:p/>
     <w:sectPr>
-      <w:headerReference w:type="even" r:id="rId17"/>
-      <w:headerReference w:type="default" r:id="rId18"/>
-      <w:footerReference w:type="even" r:id="rId19"/>
-      <w:footerReference w:type="default" r:id="rId20"/>
+      <w:headerReference w:type="even" r:id="rId19"/>
+      <w:headerReference w:type="default" r:id="rId20"/>
+      <w:footerReference w:type="even" r:id="rId21"/>
+      <w:footerReference w:type="default" r:id="rId22"/>
       <w:pgSz w:w="16834" w:h="11909" w:orient="landscape" w:code="9"/>
       <w:pgMar w:top="1440" w:right="1440" w:bottom="1440" w:left="1440" w:header="720" w:footer="720" w:gutter="0"/>
       <w:cols w:space="720"/>
@@ -11775,7 +11768,7 @@
 </file>
 
 <file path=word/endnotes.xml><?xml version="1.0" encoding="utf-8"?>
-<w:endnotes xmlns:wpc="http://schemas.microsoft.com/office/word/2010/wordprocessingCanvas" xmlns:mo="http://schemas.microsoft.com/office/mac/office/2008/main" xmlns:mc="http://schemas.openxmlformats.org/markup-compatibility/2006" xmlns:mv="urn:schemas-microsoft-com:mac:vml" xmlns:o="urn:schemas-microsoft-com:office:office" xmlns:r="http://schemas.openxmlformats.org/officeDocument/2006/relationships" xmlns:m="http://schemas.openxmlformats.org/officeDocument/2006/math" xmlns:v="urn:schemas-microsoft-com:vml" xmlns:wp14="http://schemas.microsoft.com/office/word/2010/wordprocessingDrawing" xmlns:wp="http://schemas.openxmlformats.org/drawingml/2006/wordprocessingDrawing" xmlns:w10="urn:schemas-microsoft-com:office:word" xmlns:w="http://schemas.openxmlformats.org/wordprocessingml/2006/main" xmlns:w14="http://schemas.microsoft.com/office/word/2010/wordml" xmlns:w15="http://schemas.microsoft.com/office/word/2012/wordml" xmlns:wpg="http://schemas.microsoft.com/office/word/2010/wordprocessingGroup" xmlns:wpi="http://schemas.microsoft.com/office/word/2010/wordprocessingInk" xmlns:wne="http://schemas.microsoft.com/office/word/2006/wordml" xmlns:wps="http://schemas.microsoft.com/office/word/2010/wordprocessingShape" mc:Ignorable="w14 w15 wp14">
+<w:endnotes xmlns:wpc="http://schemas.microsoft.com/office/word/2010/wordprocessingCanvas" xmlns:mc="http://schemas.openxmlformats.org/markup-compatibility/2006" xmlns:o="urn:schemas-microsoft-com:office:office" xmlns:r="http://schemas.openxmlformats.org/officeDocument/2006/relationships" xmlns:m="http://schemas.openxmlformats.org/officeDocument/2006/math" xmlns:v="urn:schemas-microsoft-com:vml" xmlns:wp14="http://schemas.microsoft.com/office/word/2010/wordprocessingDrawing" xmlns:wp="http://schemas.openxmlformats.org/drawingml/2006/wordprocessingDrawing" xmlns:w10="urn:schemas-microsoft-com:office:word" xmlns:w="http://schemas.openxmlformats.org/wordprocessingml/2006/main" xmlns:w14="http://schemas.microsoft.com/office/word/2010/wordml" xmlns:wpg="http://schemas.microsoft.com/office/word/2010/wordprocessingGroup" xmlns:wpi="http://schemas.microsoft.com/office/word/2010/wordprocessingInk" xmlns:wne="http://schemas.microsoft.com/office/word/2006/wordml" xmlns:wps="http://schemas.microsoft.com/office/word/2010/wordprocessingShape" mc:Ignorable="w14 wp14">
   <w:endnote w:type="separator" w:id="-1">
     <w:p>
       <w:pPr>
@@ -11807,7 +11800,7 @@
 </file>
 
 <file path=word/footer1.xml><?xml version="1.0" encoding="utf-8"?>
-<w:ftr xmlns:wpc="http://schemas.microsoft.com/office/word/2010/wordprocessingCanvas" xmlns:mo="http://schemas.microsoft.com/office/mac/office/2008/main" xmlns:mc="http://schemas.openxmlformats.org/markup-compatibility/2006" xmlns:mv="urn:schemas-microsoft-com:mac:vml" xmlns:o="urn:schemas-microsoft-com:office:office" xmlns:r="http://schemas.openxmlformats.org/officeDocument/2006/relationships" xmlns:m="http://schemas.openxmlformats.org/officeDocument/2006/math" xmlns:v="urn:schemas-microsoft-com:vml" xmlns:wp14="http://schemas.microsoft.com/office/word/2010/wordprocessingDrawing" xmlns:wp="http://schemas.openxmlformats.org/drawingml/2006/wordprocessingDrawing" xmlns:w10="urn:schemas-microsoft-com:office:word" xmlns:w="http://schemas.openxmlformats.org/wordprocessingml/2006/main" xmlns:w14="http://schemas.microsoft.com/office/word/2010/wordml" xmlns:w15="http://schemas.microsoft.com/office/word/2012/wordml" xmlns:wpg="http://schemas.microsoft.com/office/word/2010/wordprocessingGroup" xmlns:wpi="http://schemas.microsoft.com/office/word/2010/wordprocessingInk" xmlns:wne="http://schemas.microsoft.com/office/word/2006/wordml" xmlns:wps="http://schemas.microsoft.com/office/word/2010/wordprocessingShape" mc:Ignorable="w14 w15 wp14">
+<w:ftr xmlns:wpc="http://schemas.microsoft.com/office/word/2010/wordprocessingCanvas" xmlns:mc="http://schemas.openxmlformats.org/markup-compatibility/2006" xmlns:o="urn:schemas-microsoft-com:office:office" xmlns:r="http://schemas.openxmlformats.org/officeDocument/2006/relationships" xmlns:m="http://schemas.openxmlformats.org/officeDocument/2006/math" xmlns:v="urn:schemas-microsoft-com:vml" xmlns:wp14="http://schemas.microsoft.com/office/word/2010/wordprocessingDrawing" xmlns:wp="http://schemas.openxmlformats.org/drawingml/2006/wordprocessingDrawing" xmlns:w10="urn:schemas-microsoft-com:office:word" xmlns:w="http://schemas.openxmlformats.org/wordprocessingml/2006/main" xmlns:w14="http://schemas.microsoft.com/office/word/2010/wordml" xmlns:wpg="http://schemas.microsoft.com/office/word/2010/wordprocessingGroup" xmlns:wpi="http://schemas.microsoft.com/office/word/2010/wordprocessingInk" xmlns:wne="http://schemas.microsoft.com/office/word/2006/wordml" xmlns:wps="http://schemas.microsoft.com/office/word/2010/wordprocessingShape" mc:Ignorable="w14 wp14">
   <w:sdt>
     <w:sdtPr>
       <w:id w:val="-1040048065"/>
@@ -11834,7 +11827,7 @@
 </file>
 
 <file path=word/footer2.xml><?xml version="1.0" encoding="utf-8"?>
-<w:ftr xmlns:wpc="http://schemas.microsoft.com/office/word/2010/wordprocessingCanvas" xmlns:mo="http://schemas.microsoft.com/office/mac/office/2008/main" xmlns:mc="http://schemas.openxmlformats.org/markup-compatibility/2006" xmlns:mv="urn:schemas-microsoft-com:mac:vml" xmlns:o="urn:schemas-microsoft-com:office:office" xmlns:r="http://schemas.openxmlformats.org/officeDocument/2006/relationships" xmlns:m="http://schemas.openxmlformats.org/officeDocument/2006/math" xmlns:v="urn:schemas-microsoft-com:vml" xmlns:wp14="http://schemas.microsoft.com/office/word/2010/wordprocessingDrawing" xmlns:wp="http://schemas.openxmlformats.org/drawingml/2006/wordprocessingDrawing" xmlns:w10="urn:schemas-microsoft-com:office:word" xmlns:w="http://schemas.openxmlformats.org/wordprocessingml/2006/main" xmlns:w14="http://schemas.microsoft.com/office/word/2010/wordml" xmlns:w15="http://schemas.microsoft.com/office/word/2012/wordml" xmlns:wpg="http://schemas.microsoft.com/office/word/2010/wordprocessingGroup" xmlns:wpi="http://schemas.microsoft.com/office/word/2010/wordprocessingInk" xmlns:wne="http://schemas.microsoft.com/office/word/2006/wordml" xmlns:wps="http://schemas.microsoft.com/office/word/2010/wordprocessingShape" mc:Ignorable="w14 w15 wp14">
+<w:ftr xmlns:wpc="http://schemas.microsoft.com/office/word/2010/wordprocessingCanvas" xmlns:mc="http://schemas.openxmlformats.org/markup-compatibility/2006" xmlns:o="urn:schemas-microsoft-com:office:office" xmlns:r="http://schemas.openxmlformats.org/officeDocument/2006/relationships" xmlns:m="http://schemas.openxmlformats.org/officeDocument/2006/math" xmlns:v="urn:schemas-microsoft-com:vml" xmlns:wp14="http://schemas.microsoft.com/office/word/2010/wordprocessingDrawing" xmlns:wp="http://schemas.openxmlformats.org/drawingml/2006/wordprocessingDrawing" xmlns:w10="urn:schemas-microsoft-com:office:word" xmlns:w="http://schemas.openxmlformats.org/wordprocessingml/2006/main" xmlns:w14="http://schemas.microsoft.com/office/word/2010/wordml" xmlns:wpg="http://schemas.microsoft.com/office/word/2010/wordprocessingGroup" xmlns:wpi="http://schemas.microsoft.com/office/word/2010/wordprocessingInk" xmlns:wne="http://schemas.microsoft.com/office/word/2006/wordml" xmlns:wps="http://schemas.microsoft.com/office/word/2010/wordprocessingShape" mc:Ignorable="w14 wp14">
   <w:tbl>
     <w:tblPr>
       <w:tblW w:w="4991" w:type="pct"/>
@@ -11851,8 +11844,8 @@
       <w:tblLook w:val="04A0" w:firstRow="1" w:lastRow="0" w:firstColumn="1" w:lastColumn="0" w:noHBand="0" w:noVBand="1"/>
     </w:tblPr>
     <w:tblGrid>
-      <w:gridCol w:w="905"/>
-      <w:gridCol w:w="8108"/>
+      <w:gridCol w:w="928"/>
+      <w:gridCol w:w="8314"/>
     </w:tblGrid>
     <w:tr>
       <w:trPr>
@@ -12007,7 +12000,7 @@
 </file>
 
 <file path=word/footer3.xml><?xml version="1.0" encoding="utf-8"?>
-<w:ftr xmlns:wpc="http://schemas.microsoft.com/office/word/2010/wordprocessingCanvas" xmlns:mo="http://schemas.microsoft.com/office/mac/office/2008/main" xmlns:mc="http://schemas.openxmlformats.org/markup-compatibility/2006" xmlns:mv="urn:schemas-microsoft-com:mac:vml" xmlns:o="urn:schemas-microsoft-com:office:office" xmlns:r="http://schemas.openxmlformats.org/officeDocument/2006/relationships" xmlns:m="http://schemas.openxmlformats.org/officeDocument/2006/math" xmlns:v="urn:schemas-microsoft-com:vml" xmlns:wp14="http://schemas.microsoft.com/office/word/2010/wordprocessingDrawing" xmlns:wp="http://schemas.openxmlformats.org/drawingml/2006/wordprocessingDrawing" xmlns:w10="urn:schemas-microsoft-com:office:word" xmlns:w="http://schemas.openxmlformats.org/wordprocessingml/2006/main" xmlns:w14="http://schemas.microsoft.com/office/word/2010/wordml" xmlns:w15="http://schemas.microsoft.com/office/word/2012/wordml" xmlns:wpg="http://schemas.microsoft.com/office/word/2010/wordprocessingGroup" xmlns:wpi="http://schemas.microsoft.com/office/word/2010/wordprocessingInk" xmlns:wne="http://schemas.microsoft.com/office/word/2006/wordml" xmlns:wps="http://schemas.microsoft.com/office/word/2010/wordprocessingShape" mc:Ignorable="w14 w15 wp14">
+<w:ftr xmlns:wpc="http://schemas.microsoft.com/office/word/2010/wordprocessingCanvas" xmlns:mc="http://schemas.openxmlformats.org/markup-compatibility/2006" xmlns:o="urn:schemas-microsoft-com:office:office" xmlns:r="http://schemas.openxmlformats.org/officeDocument/2006/relationships" xmlns:m="http://schemas.openxmlformats.org/officeDocument/2006/math" xmlns:v="urn:schemas-microsoft-com:vml" xmlns:wp14="http://schemas.microsoft.com/office/word/2010/wordprocessingDrawing" xmlns:wp="http://schemas.openxmlformats.org/drawingml/2006/wordprocessingDrawing" xmlns:w10="urn:schemas-microsoft-com:office:word" xmlns:w="http://schemas.openxmlformats.org/wordprocessingml/2006/main" xmlns:w14="http://schemas.microsoft.com/office/word/2010/wordml" xmlns:wpg="http://schemas.microsoft.com/office/word/2010/wordprocessingGroup" xmlns:wpi="http://schemas.microsoft.com/office/word/2010/wordprocessingInk" xmlns:wne="http://schemas.microsoft.com/office/word/2006/wordml" xmlns:wps="http://schemas.microsoft.com/office/word/2010/wordprocessingShape" mc:Ignorable="w14 wp14">
   <w:tbl>
     <w:tblPr>
       <w:tblW w:w="5000" w:type="pct"/>
@@ -12024,8 +12017,8 @@
       <w:tblLook w:val="04A0" w:firstRow="1" w:lastRow="0" w:firstColumn="1" w:lastColumn="0" w:noHBand="0" w:noVBand="1"/>
     </w:tblPr>
     <w:tblGrid>
-      <w:gridCol w:w="8126"/>
-      <w:gridCol w:w="903"/>
+      <w:gridCol w:w="8333"/>
+      <w:gridCol w:w="926"/>
     </w:tblGrid>
     <w:tr>
       <w:trPr>
@@ -12136,7 +12129,7 @@
               <w:sz w:val="26"/>
               <w:szCs w:val="26"/>
             </w:rPr>
-            <w:t>3</w:t>
+            <w:t>1</w:t>
           </w:r>
           <w:r>
             <w:rPr>
@@ -12165,7 +12158,7 @@
 </file>
 
 <file path=word/footer4.xml><?xml version="1.0" encoding="utf-8"?>
-<w:ftr xmlns:wpc="http://schemas.microsoft.com/office/word/2010/wordprocessingCanvas" xmlns:mo="http://schemas.microsoft.com/office/mac/office/2008/main" xmlns:mc="http://schemas.openxmlformats.org/markup-compatibility/2006" xmlns:mv="urn:schemas-microsoft-com:mac:vml" xmlns:o="urn:schemas-microsoft-com:office:office" xmlns:r="http://schemas.openxmlformats.org/officeDocument/2006/relationships" xmlns:m="http://schemas.openxmlformats.org/officeDocument/2006/math" xmlns:v="urn:schemas-microsoft-com:vml" xmlns:wp14="http://schemas.microsoft.com/office/word/2010/wordprocessingDrawing" xmlns:wp="http://schemas.openxmlformats.org/drawingml/2006/wordprocessingDrawing" xmlns:w10="urn:schemas-microsoft-com:office:word" xmlns:w="http://schemas.openxmlformats.org/wordprocessingml/2006/main" xmlns:w14="http://schemas.microsoft.com/office/word/2010/wordml" xmlns:w15="http://schemas.microsoft.com/office/word/2012/wordml" xmlns:wpg="http://schemas.microsoft.com/office/word/2010/wordprocessingGroup" xmlns:wpi="http://schemas.microsoft.com/office/word/2010/wordprocessingInk" xmlns:wne="http://schemas.microsoft.com/office/word/2006/wordml" xmlns:wps="http://schemas.microsoft.com/office/word/2010/wordprocessingShape" mc:Ignorable="w14 w15 wp14">
+<w:ftr xmlns:wpc="http://schemas.microsoft.com/office/word/2010/wordprocessingCanvas" xmlns:mc="http://schemas.openxmlformats.org/markup-compatibility/2006" xmlns:o="urn:schemas-microsoft-com:office:office" xmlns:r="http://schemas.openxmlformats.org/officeDocument/2006/relationships" xmlns:m="http://schemas.openxmlformats.org/officeDocument/2006/math" xmlns:v="urn:schemas-microsoft-com:vml" xmlns:wp14="http://schemas.microsoft.com/office/word/2010/wordprocessingDrawing" xmlns:wp="http://schemas.openxmlformats.org/drawingml/2006/wordprocessingDrawing" xmlns:w10="urn:schemas-microsoft-com:office:word" xmlns:w="http://schemas.openxmlformats.org/wordprocessingml/2006/main" xmlns:w14="http://schemas.microsoft.com/office/word/2010/wordml" xmlns:wpg="http://schemas.microsoft.com/office/word/2010/wordprocessingGroup" xmlns:wpi="http://schemas.microsoft.com/office/word/2010/wordprocessingInk" xmlns:wne="http://schemas.microsoft.com/office/word/2006/wordml" xmlns:wps="http://schemas.microsoft.com/office/word/2010/wordprocessingShape" mc:Ignorable="w14 wp14">
   <w:tbl>
     <w:tblPr>
       <w:tblW w:w="4991" w:type="pct"/>
@@ -12181,8 +12174,8 @@
       <w:tblLook w:val="04A0" w:firstRow="1" w:lastRow="0" w:firstColumn="1" w:lastColumn="0" w:noHBand="0" w:noVBand="1"/>
     </w:tblPr>
     <w:tblGrid>
-      <w:gridCol w:w="1398"/>
-      <w:gridCol w:w="12531"/>
+      <w:gridCol w:w="1421"/>
+      <w:gridCol w:w="12737"/>
     </w:tblGrid>
     <w:tr>
       <w:trPr>
@@ -12245,7 +12238,7 @@
               <w:sz w:val="26"/>
               <w:szCs w:val="26"/>
             </w:rPr>
-            <w:t>8</w:t>
+            <w:t>10</w:t>
           </w:r>
           <w:r>
             <w:rPr>
@@ -12337,7 +12330,7 @@
 </file>
 
 <file path=word/footer5.xml><?xml version="1.0" encoding="utf-8"?>
-<w:ftr xmlns:wpc="http://schemas.microsoft.com/office/word/2010/wordprocessingCanvas" xmlns:mo="http://schemas.microsoft.com/office/mac/office/2008/main" xmlns:mc="http://schemas.openxmlformats.org/markup-compatibility/2006" xmlns:mv="urn:schemas-microsoft-com:mac:vml" xmlns:o="urn:schemas-microsoft-com:office:office" xmlns:r="http://schemas.openxmlformats.org/officeDocument/2006/relationships" xmlns:m="http://schemas.openxmlformats.org/officeDocument/2006/math" xmlns:v="urn:schemas-microsoft-com:vml" xmlns:wp14="http://schemas.microsoft.com/office/word/2010/wordprocessingDrawing" xmlns:wp="http://schemas.openxmlformats.org/drawingml/2006/wordprocessingDrawing" xmlns:w10="urn:schemas-microsoft-com:office:word" xmlns:w="http://schemas.openxmlformats.org/wordprocessingml/2006/main" xmlns:w14="http://schemas.microsoft.com/office/word/2010/wordml" xmlns:w15="http://schemas.microsoft.com/office/word/2012/wordml" xmlns:wpg="http://schemas.microsoft.com/office/word/2010/wordprocessingGroup" xmlns:wpi="http://schemas.microsoft.com/office/word/2010/wordprocessingInk" xmlns:wne="http://schemas.microsoft.com/office/word/2006/wordml" xmlns:wps="http://schemas.microsoft.com/office/word/2010/wordprocessingShape" mc:Ignorable="w14 w15 wp14">
+<w:ftr xmlns:wpc="http://schemas.microsoft.com/office/word/2010/wordprocessingCanvas" xmlns:mc="http://schemas.openxmlformats.org/markup-compatibility/2006" xmlns:o="urn:schemas-microsoft-com:office:office" xmlns:r="http://schemas.openxmlformats.org/officeDocument/2006/relationships" xmlns:m="http://schemas.openxmlformats.org/officeDocument/2006/math" xmlns:v="urn:schemas-microsoft-com:vml" xmlns:wp14="http://schemas.microsoft.com/office/word/2010/wordprocessingDrawing" xmlns:wp="http://schemas.openxmlformats.org/drawingml/2006/wordprocessingDrawing" xmlns:w10="urn:schemas-microsoft-com:office:word" xmlns:w="http://schemas.openxmlformats.org/wordprocessingml/2006/main" xmlns:w14="http://schemas.microsoft.com/office/word/2010/wordml" xmlns:wpg="http://schemas.microsoft.com/office/word/2010/wordprocessingGroup" xmlns:wpi="http://schemas.microsoft.com/office/word/2010/wordprocessingInk" xmlns:wne="http://schemas.microsoft.com/office/word/2006/wordml" xmlns:wps="http://schemas.microsoft.com/office/word/2010/wordprocessingShape" mc:Ignorable="w14 wp14">
   <w:tbl>
     <w:tblPr>
       <w:tblW w:w="4986" w:type="pct"/>
@@ -12353,8 +12346,8 @@
       <w:tblLook w:val="04A0" w:firstRow="1" w:lastRow="0" w:firstColumn="1" w:lastColumn="0" w:noHBand="0" w:noVBand="1"/>
     </w:tblPr>
     <w:tblGrid>
-      <w:gridCol w:w="12518"/>
-      <w:gridCol w:w="1397"/>
+      <w:gridCol w:w="12724"/>
+      <w:gridCol w:w="1420"/>
     </w:tblGrid>
     <w:tr>
       <w:tc>
@@ -12462,7 +12455,7 @@
               <w:sz w:val="26"/>
               <w:szCs w:val="26"/>
             </w:rPr>
-            <w:t>7</w:t>
+            <w:t>11</w:t>
           </w:r>
           <w:r>
             <w:rPr>
@@ -12505,7 +12498,7 @@
 </file>
 
 <file path=word/footnotes.xml><?xml version="1.0" encoding="utf-8"?>
-<w:footnotes xmlns:wpc="http://schemas.microsoft.com/office/word/2010/wordprocessingCanvas" xmlns:mo="http://schemas.microsoft.com/office/mac/office/2008/main" xmlns:mc="http://schemas.openxmlformats.org/markup-compatibility/2006" xmlns:mv="urn:schemas-microsoft-com:mac:vml" xmlns:o="urn:schemas-microsoft-com:office:office" xmlns:r="http://schemas.openxmlformats.org/officeDocument/2006/relationships" xmlns:m="http://schemas.openxmlformats.org/officeDocument/2006/math" xmlns:v="urn:schemas-microsoft-com:vml" xmlns:wp14="http://schemas.microsoft.com/office/word/2010/wordprocessingDrawing" xmlns:wp="http://schemas.openxmlformats.org/drawingml/2006/wordprocessingDrawing" xmlns:w10="urn:schemas-microsoft-com:office:word" xmlns:w="http://schemas.openxmlformats.org/wordprocessingml/2006/main" xmlns:w14="http://schemas.microsoft.com/office/word/2010/wordml" xmlns:w15="http://schemas.microsoft.com/office/word/2012/wordml" xmlns:wpg="http://schemas.microsoft.com/office/word/2010/wordprocessingGroup" xmlns:wpi="http://schemas.microsoft.com/office/word/2010/wordprocessingInk" xmlns:wne="http://schemas.microsoft.com/office/word/2006/wordml" xmlns:wps="http://schemas.microsoft.com/office/word/2010/wordprocessingShape" mc:Ignorable="w14 w15 wp14">
+<w:footnotes xmlns:wpc="http://schemas.microsoft.com/office/word/2010/wordprocessingCanvas" xmlns:mc="http://schemas.openxmlformats.org/markup-compatibility/2006" xmlns:o="urn:schemas-microsoft-com:office:office" xmlns:r="http://schemas.openxmlformats.org/officeDocument/2006/relationships" xmlns:m="http://schemas.openxmlformats.org/officeDocument/2006/math" xmlns:v="urn:schemas-microsoft-com:vml" xmlns:wp14="http://schemas.microsoft.com/office/word/2010/wordprocessingDrawing" xmlns:wp="http://schemas.openxmlformats.org/drawingml/2006/wordprocessingDrawing" xmlns:w10="urn:schemas-microsoft-com:office:word" xmlns:w="http://schemas.openxmlformats.org/wordprocessingml/2006/main" xmlns:w14="http://schemas.microsoft.com/office/word/2010/wordml" xmlns:wpg="http://schemas.microsoft.com/office/word/2010/wordprocessingGroup" xmlns:wpi="http://schemas.microsoft.com/office/word/2010/wordprocessingInk" xmlns:wne="http://schemas.microsoft.com/office/word/2006/wordml" xmlns:wps="http://schemas.microsoft.com/office/word/2010/wordprocessingShape" mc:Ignorable="w14 wp14">
   <w:footnote w:type="separator" w:id="-1">
     <w:p>
       <w:pPr>
@@ -12537,7 +12530,7 @@
 </file>
 
 <file path=word/header1.xml><?xml version="1.0" encoding="utf-8"?>
-<w:hdr xmlns:wpc="http://schemas.microsoft.com/office/word/2010/wordprocessingCanvas" xmlns:mo="http://schemas.microsoft.com/office/mac/office/2008/main" xmlns:mc="http://schemas.openxmlformats.org/markup-compatibility/2006" xmlns:mv="urn:schemas-microsoft-com:mac:vml" xmlns:o="urn:schemas-microsoft-com:office:office" xmlns:r="http://schemas.openxmlformats.org/officeDocument/2006/relationships" xmlns:m="http://schemas.openxmlformats.org/officeDocument/2006/math" xmlns:v="urn:schemas-microsoft-com:vml" xmlns:wp14="http://schemas.microsoft.com/office/word/2010/wordprocessingDrawing" xmlns:wp="http://schemas.openxmlformats.org/drawingml/2006/wordprocessingDrawing" xmlns:w10="urn:schemas-microsoft-com:office:word" xmlns:w="http://schemas.openxmlformats.org/wordprocessingml/2006/main" xmlns:w14="http://schemas.microsoft.com/office/word/2010/wordml" xmlns:w15="http://schemas.microsoft.com/office/word/2012/wordml" xmlns:wpg="http://schemas.microsoft.com/office/word/2010/wordprocessingGroup" xmlns:wpi="http://schemas.microsoft.com/office/word/2010/wordprocessingInk" xmlns:wne="http://schemas.microsoft.com/office/word/2006/wordml" xmlns:wps="http://schemas.microsoft.com/office/word/2010/wordprocessingShape" mc:Ignorable="w14 w15 wp14">
+<w:hdr xmlns:wpc="http://schemas.microsoft.com/office/word/2010/wordprocessingCanvas" xmlns:mc="http://schemas.openxmlformats.org/markup-compatibility/2006" xmlns:o="urn:schemas-microsoft-com:office:office" xmlns:r="http://schemas.openxmlformats.org/officeDocument/2006/relationships" xmlns:m="http://schemas.openxmlformats.org/officeDocument/2006/math" xmlns:v="urn:schemas-microsoft-com:vml" xmlns:wp14="http://schemas.microsoft.com/office/word/2010/wordprocessingDrawing" xmlns:wp="http://schemas.openxmlformats.org/drawingml/2006/wordprocessingDrawing" xmlns:w10="urn:schemas-microsoft-com:office:word" xmlns:w="http://schemas.openxmlformats.org/wordprocessingml/2006/main" xmlns:w14="http://schemas.microsoft.com/office/word/2010/wordml" xmlns:wpg="http://schemas.microsoft.com/office/word/2010/wordprocessingGroup" xmlns:wpi="http://schemas.microsoft.com/office/word/2010/wordprocessingInk" xmlns:wne="http://schemas.microsoft.com/office/word/2006/wordml" xmlns:wps="http://schemas.microsoft.com/office/word/2010/wordprocessingShape" mc:Ignorable="w14 wp14">
   <w:tbl>
     <w:tblPr>
       <w:tblW w:w="4983" w:type="pct"/>
@@ -12553,8 +12546,8 @@
       <w:tblLook w:val="04A0" w:firstRow="1" w:lastRow="0" w:firstColumn="1" w:lastColumn="0" w:noHBand="0" w:noVBand="1"/>
     </w:tblPr>
     <w:tblGrid>
-      <w:gridCol w:w="4060"/>
-      <w:gridCol w:w="4938"/>
+      <w:gridCol w:w="4164"/>
+      <w:gridCol w:w="5064"/>
     </w:tblGrid>
     <w:tr>
       <w:trPr>
@@ -12635,7 +12628,7 @@
 </file>
 
 <file path=word/header2.xml><?xml version="1.0" encoding="utf-8"?>
-<w:hdr xmlns:wpc="http://schemas.microsoft.com/office/word/2010/wordprocessingCanvas" xmlns:mo="http://schemas.microsoft.com/office/mac/office/2008/main" xmlns:mc="http://schemas.openxmlformats.org/markup-compatibility/2006" xmlns:mv="urn:schemas-microsoft-com:mac:vml" xmlns:o="urn:schemas-microsoft-com:office:office" xmlns:r="http://schemas.openxmlformats.org/officeDocument/2006/relationships" xmlns:m="http://schemas.openxmlformats.org/officeDocument/2006/math" xmlns:v="urn:schemas-microsoft-com:vml" xmlns:wp14="http://schemas.microsoft.com/office/word/2010/wordprocessingDrawing" xmlns:wp="http://schemas.openxmlformats.org/drawingml/2006/wordprocessingDrawing" xmlns:w10="urn:schemas-microsoft-com:office:word" xmlns:w="http://schemas.openxmlformats.org/wordprocessingml/2006/main" xmlns:w14="http://schemas.microsoft.com/office/word/2010/wordml" xmlns:w15="http://schemas.microsoft.com/office/word/2012/wordml" xmlns:wpg="http://schemas.microsoft.com/office/word/2010/wordprocessingGroup" xmlns:wpi="http://schemas.microsoft.com/office/word/2010/wordprocessingInk" xmlns:wne="http://schemas.microsoft.com/office/word/2006/wordml" xmlns:wps="http://schemas.microsoft.com/office/word/2010/wordprocessingShape" mc:Ignorable="w14 w15 wp14">
+<w:hdr xmlns:wpc="http://schemas.microsoft.com/office/word/2010/wordprocessingCanvas" xmlns:mc="http://schemas.openxmlformats.org/markup-compatibility/2006" xmlns:o="urn:schemas-microsoft-com:office:office" xmlns:r="http://schemas.openxmlformats.org/officeDocument/2006/relationships" xmlns:m="http://schemas.openxmlformats.org/officeDocument/2006/math" xmlns:v="urn:schemas-microsoft-com:vml" xmlns:wp14="http://schemas.microsoft.com/office/word/2010/wordprocessingDrawing" xmlns:wp="http://schemas.openxmlformats.org/drawingml/2006/wordprocessingDrawing" xmlns:w10="urn:schemas-microsoft-com:office:word" xmlns:w="http://schemas.openxmlformats.org/wordprocessingml/2006/main" xmlns:w14="http://schemas.microsoft.com/office/word/2010/wordml" xmlns:wpg="http://schemas.microsoft.com/office/word/2010/wordprocessingGroup" xmlns:wpi="http://schemas.microsoft.com/office/word/2010/wordprocessingInk" xmlns:wne="http://schemas.microsoft.com/office/word/2006/wordml" xmlns:wps="http://schemas.microsoft.com/office/word/2010/wordprocessingShape" mc:Ignorable="w14 wp14">
   <w:tbl>
     <w:tblPr>
       <w:tblW w:w="4976" w:type="pct"/>
@@ -12651,8 +12644,8 @@
       <w:tblLook w:val="04A0" w:firstRow="1" w:lastRow="0" w:firstColumn="1" w:lastColumn="0" w:noHBand="0" w:noVBand="1"/>
     </w:tblPr>
     <w:tblGrid>
-      <w:gridCol w:w="4939"/>
-      <w:gridCol w:w="4047"/>
+      <w:gridCol w:w="5065"/>
+      <w:gridCol w:w="4150"/>
     </w:tblGrid>
     <w:tr>
       <w:trPr>
@@ -12745,7 +12738,7 @@
 </file>
 
 <file path=word/header3.xml><?xml version="1.0" encoding="utf-8"?>
-<w:hdr xmlns:wpc="http://schemas.microsoft.com/office/word/2010/wordprocessingCanvas" xmlns:mo="http://schemas.microsoft.com/office/mac/office/2008/main" xmlns:mc="http://schemas.openxmlformats.org/markup-compatibility/2006" xmlns:mv="urn:schemas-microsoft-com:mac:vml" xmlns:o="urn:schemas-microsoft-com:office:office" xmlns:r="http://schemas.openxmlformats.org/officeDocument/2006/relationships" xmlns:m="http://schemas.openxmlformats.org/officeDocument/2006/math" xmlns:v="urn:schemas-microsoft-com:vml" xmlns:wp14="http://schemas.microsoft.com/office/word/2010/wordprocessingDrawing" xmlns:wp="http://schemas.openxmlformats.org/drawingml/2006/wordprocessingDrawing" xmlns:w10="urn:schemas-microsoft-com:office:word" xmlns:w="http://schemas.openxmlformats.org/wordprocessingml/2006/main" xmlns:w14="http://schemas.microsoft.com/office/word/2010/wordml" xmlns:w15="http://schemas.microsoft.com/office/word/2012/wordml" xmlns:wpg="http://schemas.microsoft.com/office/word/2010/wordprocessingGroup" xmlns:wpi="http://schemas.microsoft.com/office/word/2010/wordprocessingInk" xmlns:wne="http://schemas.microsoft.com/office/word/2006/wordml" xmlns:wps="http://schemas.microsoft.com/office/word/2010/wordprocessingShape" mc:Ignorable="w14 w15 wp14">
+<w:hdr xmlns:wpc="http://schemas.microsoft.com/office/word/2010/wordprocessingCanvas" xmlns:mc="http://schemas.openxmlformats.org/markup-compatibility/2006" xmlns:o="urn:schemas-microsoft-com:office:office" xmlns:r="http://schemas.openxmlformats.org/officeDocument/2006/relationships" xmlns:m="http://schemas.openxmlformats.org/officeDocument/2006/math" xmlns:v="urn:schemas-microsoft-com:vml" xmlns:wp14="http://schemas.microsoft.com/office/word/2010/wordprocessingDrawing" xmlns:wp="http://schemas.openxmlformats.org/drawingml/2006/wordprocessingDrawing" xmlns:w10="urn:schemas-microsoft-com:office:word" xmlns:w="http://schemas.openxmlformats.org/wordprocessingml/2006/main" xmlns:w14="http://schemas.microsoft.com/office/word/2010/wordml" xmlns:wpg="http://schemas.microsoft.com/office/word/2010/wordprocessingGroup" xmlns:wpi="http://schemas.microsoft.com/office/word/2010/wordprocessingInk" xmlns:wne="http://schemas.microsoft.com/office/word/2006/wordml" xmlns:wps="http://schemas.microsoft.com/office/word/2010/wordprocessingShape" mc:Ignorable="w14 wp14">
   <w:tbl>
     <w:tblPr>
       <w:tblW w:w="4984" w:type="pct"/>
@@ -12762,8 +12755,8 @@
       <w:tblLook w:val="04A0" w:firstRow="1" w:lastRow="0" w:firstColumn="1" w:lastColumn="0" w:noHBand="0" w:noVBand="1"/>
     </w:tblPr>
     <w:tblGrid>
-      <w:gridCol w:w="4939"/>
-      <w:gridCol w:w="4061"/>
+      <w:gridCol w:w="5065"/>
+      <w:gridCol w:w="4164"/>
     </w:tblGrid>
     <w:tr>
       <w:trPr>
@@ -12879,7 +12872,7 @@
 </file>
 
 <file path=word/header4.xml><?xml version="1.0" encoding="utf-8"?>
-<w:hdr xmlns:wpc="http://schemas.microsoft.com/office/word/2010/wordprocessingCanvas" xmlns:mo="http://schemas.microsoft.com/office/mac/office/2008/main" xmlns:mc="http://schemas.openxmlformats.org/markup-compatibility/2006" xmlns:mv="urn:schemas-microsoft-com:mac:vml" xmlns:o="urn:schemas-microsoft-com:office:office" xmlns:r="http://schemas.openxmlformats.org/officeDocument/2006/relationships" xmlns:m="http://schemas.openxmlformats.org/officeDocument/2006/math" xmlns:v="urn:schemas-microsoft-com:vml" xmlns:wp14="http://schemas.microsoft.com/office/word/2010/wordprocessingDrawing" xmlns:wp="http://schemas.openxmlformats.org/drawingml/2006/wordprocessingDrawing" xmlns:w10="urn:schemas-microsoft-com:office:word" xmlns:w="http://schemas.openxmlformats.org/wordprocessingml/2006/main" xmlns:w14="http://schemas.microsoft.com/office/word/2010/wordml" xmlns:w15="http://schemas.microsoft.com/office/word/2012/wordml" xmlns:wpg="http://schemas.microsoft.com/office/word/2010/wordprocessingGroup" xmlns:wpi="http://schemas.microsoft.com/office/word/2010/wordprocessingInk" xmlns:wne="http://schemas.microsoft.com/office/word/2006/wordml" xmlns:wps="http://schemas.microsoft.com/office/word/2010/wordprocessingShape" mc:Ignorable="w14 w15 wp14">
+<w:hdr xmlns:wpc="http://schemas.microsoft.com/office/word/2010/wordprocessingCanvas" xmlns:mc="http://schemas.openxmlformats.org/markup-compatibility/2006" xmlns:o="urn:schemas-microsoft-com:office:office" xmlns:r="http://schemas.openxmlformats.org/officeDocument/2006/relationships" xmlns:m="http://schemas.openxmlformats.org/officeDocument/2006/math" xmlns:v="urn:schemas-microsoft-com:vml" xmlns:wp14="http://schemas.microsoft.com/office/word/2010/wordprocessingDrawing" xmlns:wp="http://schemas.openxmlformats.org/drawingml/2006/wordprocessingDrawing" xmlns:w10="urn:schemas-microsoft-com:office:word" xmlns:w="http://schemas.openxmlformats.org/wordprocessingml/2006/main" xmlns:w14="http://schemas.microsoft.com/office/word/2010/wordml" xmlns:wpg="http://schemas.microsoft.com/office/word/2010/wordprocessingGroup" xmlns:wpi="http://schemas.microsoft.com/office/word/2010/wordprocessingInk" xmlns:wne="http://schemas.microsoft.com/office/word/2006/wordml" xmlns:wps="http://schemas.microsoft.com/office/word/2010/wordprocessingShape" mc:Ignorable="w14 wp14">
   <w:tbl>
     <w:tblPr>
       <w:tblW w:w="4983" w:type="pct"/>
@@ -12896,8 +12889,8 @@
       <w:tblLook w:val="04A0" w:firstRow="1" w:lastRow="0" w:firstColumn="1" w:lastColumn="0" w:noHBand="0" w:noVBand="1"/>
     </w:tblPr>
     <w:tblGrid>
-      <w:gridCol w:w="4060"/>
-      <w:gridCol w:w="4938"/>
+      <w:gridCol w:w="4164"/>
+      <w:gridCol w:w="5064"/>
     </w:tblGrid>
     <w:tr>
       <w:trPr>
@@ -12979,7 +12972,7 @@
 </file>
 
 <file path=word/header5.xml><?xml version="1.0" encoding="utf-8"?>
-<w:hdr xmlns:wpc="http://schemas.microsoft.com/office/word/2010/wordprocessingCanvas" xmlns:mo="http://schemas.microsoft.com/office/mac/office/2008/main" xmlns:mc="http://schemas.openxmlformats.org/markup-compatibility/2006" xmlns:mv="urn:schemas-microsoft-com:mac:vml" xmlns:o="urn:schemas-microsoft-com:office:office" xmlns:r="http://schemas.openxmlformats.org/officeDocument/2006/relationships" xmlns:m="http://schemas.openxmlformats.org/officeDocument/2006/math" xmlns:v="urn:schemas-microsoft-com:vml" xmlns:wp14="http://schemas.microsoft.com/office/word/2010/wordprocessingDrawing" xmlns:wp="http://schemas.openxmlformats.org/drawingml/2006/wordprocessingDrawing" xmlns:w10="urn:schemas-microsoft-com:office:word" xmlns:w="http://schemas.openxmlformats.org/wordprocessingml/2006/main" xmlns:w14="http://schemas.microsoft.com/office/word/2010/wordml" xmlns:w15="http://schemas.microsoft.com/office/word/2012/wordml" xmlns:wpg="http://schemas.microsoft.com/office/word/2010/wordprocessingGroup" xmlns:wpi="http://schemas.microsoft.com/office/word/2010/wordprocessingInk" xmlns:wne="http://schemas.microsoft.com/office/word/2006/wordml" xmlns:wps="http://schemas.microsoft.com/office/word/2010/wordprocessingShape" mc:Ignorable="w14 w15 wp14">
+<w:hdr xmlns:wpc="http://schemas.microsoft.com/office/word/2010/wordprocessingCanvas" xmlns:mc="http://schemas.openxmlformats.org/markup-compatibility/2006" xmlns:o="urn:schemas-microsoft-com:office:office" xmlns:r="http://schemas.openxmlformats.org/officeDocument/2006/relationships" xmlns:m="http://schemas.openxmlformats.org/officeDocument/2006/math" xmlns:v="urn:schemas-microsoft-com:vml" xmlns:wp14="http://schemas.microsoft.com/office/word/2010/wordprocessingDrawing" xmlns:wp="http://schemas.openxmlformats.org/drawingml/2006/wordprocessingDrawing" xmlns:w10="urn:schemas-microsoft-com:office:word" xmlns:w="http://schemas.openxmlformats.org/wordprocessingml/2006/main" xmlns:w14="http://schemas.microsoft.com/office/word/2010/wordml" xmlns:wpg="http://schemas.microsoft.com/office/word/2010/wordprocessingGroup" xmlns:wpi="http://schemas.microsoft.com/office/word/2010/wordprocessingInk" xmlns:wne="http://schemas.microsoft.com/office/word/2006/wordml" xmlns:wps="http://schemas.microsoft.com/office/word/2010/wordprocessingShape" mc:Ignorable="w14 wp14">
   <w:tbl>
     <w:tblPr>
       <w:tblW w:w="4983" w:type="pct"/>
@@ -12995,8 +12988,8 @@
       <w:tblLook w:val="04A0" w:firstRow="1" w:lastRow="0" w:firstColumn="1" w:lastColumn="0" w:noHBand="0" w:noVBand="1"/>
     </w:tblPr>
     <w:tblGrid>
-      <w:gridCol w:w="6275"/>
-      <w:gridCol w:w="7632"/>
+      <w:gridCol w:w="6378"/>
+      <w:gridCol w:w="7758"/>
     </w:tblGrid>
     <w:tr>
       <w:trPr>
@@ -13077,7 +13070,7 @@
 </file>
 
 <file path=word/header6.xml><?xml version="1.0" encoding="utf-8"?>
-<w:hdr xmlns:wpc="http://schemas.microsoft.com/office/word/2010/wordprocessingCanvas" xmlns:mo="http://schemas.microsoft.com/office/mac/office/2008/main" xmlns:mc="http://schemas.openxmlformats.org/markup-compatibility/2006" xmlns:mv="urn:schemas-microsoft-com:mac:vml" xmlns:o="urn:schemas-microsoft-com:office:office" xmlns:r="http://schemas.openxmlformats.org/officeDocument/2006/relationships" xmlns:m="http://schemas.openxmlformats.org/officeDocument/2006/math" xmlns:v="urn:schemas-microsoft-com:vml" xmlns:wp14="http://schemas.microsoft.com/office/word/2010/wordprocessingDrawing" xmlns:wp="http://schemas.openxmlformats.org/drawingml/2006/wordprocessingDrawing" xmlns:w10="urn:schemas-microsoft-com:office:word" xmlns:w="http://schemas.openxmlformats.org/wordprocessingml/2006/main" xmlns:w14="http://schemas.microsoft.com/office/word/2010/wordml" xmlns:w15="http://schemas.microsoft.com/office/word/2012/wordml" xmlns:wpg="http://schemas.microsoft.com/office/word/2010/wordprocessingGroup" xmlns:wpi="http://schemas.microsoft.com/office/word/2010/wordprocessingInk" xmlns:wne="http://schemas.microsoft.com/office/word/2006/wordml" xmlns:wps="http://schemas.microsoft.com/office/word/2010/wordprocessingShape" mc:Ignorable="w14 w15 wp14">
+<w:hdr xmlns:wpc="http://schemas.microsoft.com/office/word/2010/wordprocessingCanvas" xmlns:mc="http://schemas.openxmlformats.org/markup-compatibility/2006" xmlns:o="urn:schemas-microsoft-com:office:office" xmlns:r="http://schemas.openxmlformats.org/officeDocument/2006/relationships" xmlns:m="http://schemas.openxmlformats.org/officeDocument/2006/math" xmlns:v="urn:schemas-microsoft-com:vml" xmlns:wp14="http://schemas.microsoft.com/office/word/2010/wordprocessingDrawing" xmlns:wp="http://schemas.openxmlformats.org/drawingml/2006/wordprocessingDrawing" xmlns:w10="urn:schemas-microsoft-com:office:word" xmlns:w="http://schemas.openxmlformats.org/wordprocessingml/2006/main" xmlns:w14="http://schemas.microsoft.com/office/word/2010/wordml" xmlns:wpg="http://schemas.microsoft.com/office/word/2010/wordprocessingGroup" xmlns:wpi="http://schemas.microsoft.com/office/word/2010/wordprocessingInk" xmlns:wne="http://schemas.microsoft.com/office/word/2006/wordml" xmlns:wps="http://schemas.microsoft.com/office/word/2010/wordprocessingShape" mc:Ignorable="w14 wp14">
   <w:tbl>
     <w:tblPr>
       <w:tblW w:w="4984" w:type="pct"/>
@@ -13093,8 +13086,8 @@
       <w:tblLook w:val="04A0" w:firstRow="1" w:lastRow="0" w:firstColumn="1" w:lastColumn="0" w:noHBand="0" w:noVBand="1"/>
     </w:tblPr>
     <w:tblGrid>
-      <w:gridCol w:w="7633"/>
-      <w:gridCol w:w="6276"/>
+      <w:gridCol w:w="7759"/>
+      <w:gridCol w:w="6380"/>
     </w:tblGrid>
     <w:tr>
       <w:trPr>
@@ -13176,7 +13169,7 @@
 </file>
 
 <file path=word/numbering.xml><?xml version="1.0" encoding="utf-8"?>
-<w:numbering xmlns:wpc="http://schemas.microsoft.com/office/word/2010/wordprocessingCanvas" xmlns:mo="http://schemas.microsoft.com/office/mac/office/2008/main" xmlns:mc="http://schemas.openxmlformats.org/markup-compatibility/2006" xmlns:mv="urn:schemas-microsoft-com:mac:vml" xmlns:o="urn:schemas-microsoft-com:office:office" xmlns:r="http://schemas.openxmlformats.org/officeDocument/2006/relationships" xmlns:m="http://schemas.openxmlformats.org/officeDocument/2006/math" xmlns:v="urn:schemas-microsoft-com:vml" xmlns:wp14="http://schemas.microsoft.com/office/word/2010/wordprocessingDrawing" xmlns:wp="http://schemas.openxmlformats.org/drawingml/2006/wordprocessingDrawing" xmlns:w10="urn:schemas-microsoft-com:office:word" xmlns:w="http://schemas.openxmlformats.org/wordprocessingml/2006/main" xmlns:w14="http://schemas.microsoft.com/office/word/2010/wordml" xmlns:w15="http://schemas.microsoft.com/office/word/2012/wordml" xmlns:wpg="http://schemas.microsoft.com/office/word/2010/wordprocessingGroup" xmlns:wpi="http://schemas.microsoft.com/office/word/2010/wordprocessingInk" xmlns:wne="http://schemas.microsoft.com/office/word/2006/wordml" xmlns:wps="http://schemas.microsoft.com/office/word/2010/wordprocessingShape" mc:Ignorable="w14 w15 wp14">
+<w:numbering xmlns:wpc="http://schemas.microsoft.com/office/word/2010/wordprocessingCanvas" xmlns:mc="http://schemas.openxmlformats.org/markup-compatibility/2006" xmlns:o="urn:schemas-microsoft-com:office:office" xmlns:r="http://schemas.openxmlformats.org/officeDocument/2006/relationships" xmlns:m="http://schemas.openxmlformats.org/officeDocument/2006/math" xmlns:v="urn:schemas-microsoft-com:vml" xmlns:wp14="http://schemas.microsoft.com/office/word/2010/wordprocessingDrawing" xmlns:wp="http://schemas.openxmlformats.org/drawingml/2006/wordprocessingDrawing" xmlns:w10="urn:schemas-microsoft-com:office:word" xmlns:w="http://schemas.openxmlformats.org/wordprocessingml/2006/main" xmlns:w14="http://schemas.microsoft.com/office/word/2010/wordml" xmlns:wpg="http://schemas.microsoft.com/office/word/2010/wordprocessingGroup" xmlns:wpi="http://schemas.microsoft.com/office/word/2010/wordprocessingInk" xmlns:wne="http://schemas.microsoft.com/office/word/2006/wordml" xmlns:wps="http://schemas.microsoft.com/office/word/2010/wordprocessingShape" mc:Ignorable="w14 wp14">
   <w:abstractNum w:abstractNumId="0">
     <w:nsid w:val="02634724"/>
     <w:multiLevelType w:val="hybridMultilevel"/>
@@ -16303,7 +16296,7 @@
 </file>
 
 <file path=word/styles.xml><?xml version="1.0" encoding="utf-8"?>
-<w:styles xmlns:mc="http://schemas.openxmlformats.org/markup-compatibility/2006" xmlns:r="http://schemas.openxmlformats.org/officeDocument/2006/relationships" xmlns:w="http://schemas.openxmlformats.org/wordprocessingml/2006/main" xmlns:w14="http://schemas.microsoft.com/office/word/2010/wordml" xmlns:w15="http://schemas.microsoft.com/office/word/2012/wordml" mc:Ignorable="w14 w15">
+<w:styles xmlns:mc="http://schemas.openxmlformats.org/markup-compatibility/2006" xmlns:r="http://schemas.openxmlformats.org/officeDocument/2006/relationships" xmlns:w="http://schemas.openxmlformats.org/wordprocessingml/2006/main" xmlns:w14="http://schemas.microsoft.com/office/word/2010/wordml" mc:Ignorable="w14">
   <w:docDefaults>
     <w:rPrDefault>
       <w:rPr>
@@ -16319,380 +16312,724 @@
       </w:pPr>
     </w:pPrDefault>
   </w:docDefaults>
-  <w:latentStyles w:defLockedState="0" w:defUIPriority="99" w:defSemiHidden="0" w:defUnhideWhenUsed="0" w:defQFormat="0" w:count="382">
-    <w:lsdException w:name="Normal" w:uiPriority="0" w:qFormat="1"/>
-    <w:lsdException w:name="heading 1" w:uiPriority="9" w:qFormat="1"/>
-    <w:lsdException w:name="heading 2" w:semiHidden="1" w:uiPriority="9" w:unhideWhenUsed="1" w:qFormat="1"/>
-    <w:lsdException w:name="heading 3" w:semiHidden="1" w:uiPriority="9" w:unhideWhenUsed="1" w:qFormat="1"/>
-    <w:lsdException w:name="heading 4" w:semiHidden="1" w:uiPriority="9" w:unhideWhenUsed="1" w:qFormat="1"/>
-    <w:lsdException w:name="heading 5" w:semiHidden="1" w:uiPriority="9" w:unhideWhenUsed="1" w:qFormat="1"/>
-    <w:lsdException w:name="heading 6" w:semiHidden="1" w:uiPriority="9" w:unhideWhenUsed="1" w:qFormat="1"/>
-    <w:lsdException w:name="heading 7" w:semiHidden="1" w:uiPriority="9" w:unhideWhenUsed="1" w:qFormat="1"/>
-    <w:lsdException w:name="heading 8" w:semiHidden="1" w:uiPriority="9" w:unhideWhenUsed="1" w:qFormat="1"/>
-    <w:lsdException w:name="heading 9" w:semiHidden="1" w:uiPriority="9" w:unhideWhenUsed="1" w:qFormat="1"/>
-    <w:lsdException w:name="index 1" w:semiHidden="1" w:unhideWhenUsed="1"/>
-    <w:lsdException w:name="index 2" w:semiHidden="1" w:unhideWhenUsed="1"/>
-    <w:lsdException w:name="index 3" w:semiHidden="1" w:unhideWhenUsed="1"/>
-    <w:lsdException w:name="index 4" w:semiHidden="1" w:unhideWhenUsed="1"/>
-    <w:lsdException w:name="index 5" w:semiHidden="1" w:unhideWhenUsed="1"/>
-    <w:lsdException w:name="index 6" w:semiHidden="1" w:unhideWhenUsed="1"/>
-    <w:lsdException w:name="index 7" w:semiHidden="1" w:unhideWhenUsed="1"/>
-    <w:lsdException w:name="index 8" w:semiHidden="1" w:unhideWhenUsed="1"/>
-    <w:lsdException w:name="index 9" w:semiHidden="1" w:unhideWhenUsed="1"/>
-    <w:lsdException w:name="toc 1" w:semiHidden="1" w:uiPriority="39" w:unhideWhenUsed="1"/>
-    <w:lsdException w:name="toc 2" w:semiHidden="1" w:uiPriority="39" w:unhideWhenUsed="1"/>
-    <w:lsdException w:name="toc 3" w:semiHidden="1" w:uiPriority="39" w:unhideWhenUsed="1"/>
-    <w:lsdException w:name="toc 4" w:semiHidden="1" w:uiPriority="39" w:unhideWhenUsed="1"/>
-    <w:lsdException w:name="toc 5" w:semiHidden="1" w:uiPriority="39" w:unhideWhenUsed="1"/>
-    <w:lsdException w:name="toc 6" w:semiHidden="1" w:uiPriority="39" w:unhideWhenUsed="1"/>
-    <w:lsdException w:name="toc 7" w:semiHidden="1" w:uiPriority="39" w:unhideWhenUsed="1"/>
-    <w:lsdException w:name="toc 8" w:semiHidden="1" w:uiPriority="39" w:unhideWhenUsed="1"/>
-    <w:lsdException w:name="toc 9" w:semiHidden="1" w:uiPriority="39" w:unhideWhenUsed="1"/>
-    <w:lsdException w:name="Normal Indent" w:semiHidden="1" w:unhideWhenUsed="1"/>
-    <w:lsdException w:name="footnote text" w:semiHidden="1" w:unhideWhenUsed="1"/>
-    <w:lsdException w:name="annotation text" w:semiHidden="1" w:unhideWhenUsed="1"/>
-    <w:lsdException w:name="header" w:semiHidden="1" w:unhideWhenUsed="1"/>
-    <w:lsdException w:name="footer" w:semiHidden="1" w:unhideWhenUsed="1"/>
-    <w:lsdException w:name="index heading" w:semiHidden="1" w:unhideWhenUsed="1"/>
-    <w:lsdException w:name="caption" w:semiHidden="1" w:uiPriority="35" w:unhideWhenUsed="1" w:qFormat="1"/>
-    <w:lsdException w:name="table of figures" w:semiHidden="1" w:unhideWhenUsed="1"/>
-    <w:lsdException w:name="envelope address" w:semiHidden="1" w:unhideWhenUsed="1"/>
-    <w:lsdException w:name="envelope return" w:semiHidden="1" w:unhideWhenUsed="1"/>
-    <w:lsdException w:name="footnote reference" w:semiHidden="1" w:unhideWhenUsed="1"/>
-    <w:lsdException w:name="annotation reference" w:semiHidden="1" w:unhideWhenUsed="1"/>
-    <w:lsdException w:name="line number" w:semiHidden="1" w:unhideWhenUsed="1"/>
-    <w:lsdException w:name="page number" w:semiHidden="1" w:unhideWhenUsed="1"/>
-    <w:lsdException w:name="endnote reference" w:semiHidden="1" w:unhideWhenUsed="1"/>
-    <w:lsdException w:name="endnote text" w:semiHidden="1" w:unhideWhenUsed="1"/>
-    <w:lsdException w:name="table of authorities" w:semiHidden="1" w:unhideWhenUsed="1"/>
-    <w:lsdException w:name="macro" w:semiHidden="1" w:unhideWhenUsed="1"/>
-    <w:lsdException w:name="toa heading" w:semiHidden="1" w:unhideWhenUsed="1"/>
-    <w:lsdException w:name="List" w:semiHidden="1" w:unhideWhenUsed="1"/>
-    <w:lsdException w:name="List Bullet" w:semiHidden="1" w:unhideWhenUsed="1"/>
-    <w:lsdException w:name="List Number" w:semiHidden="1" w:unhideWhenUsed="1"/>
-    <w:lsdException w:name="List 2" w:semiHidden="1" w:unhideWhenUsed="1"/>
-    <w:lsdException w:name="List 3" w:semiHidden="1" w:unhideWhenUsed="1"/>
-    <w:lsdException w:name="List 4" w:semiHidden="1" w:unhideWhenUsed="1"/>
-    <w:lsdException w:name="List 5" w:semiHidden="1" w:unhideWhenUsed="1"/>
-    <w:lsdException w:name="List Bullet 2" w:semiHidden="1" w:unhideWhenUsed="1"/>
-    <w:lsdException w:name="List Bullet 3" w:semiHidden="1" w:unhideWhenUsed="1"/>
-    <w:lsdException w:name="List Bullet 4" w:semiHidden="1" w:unhideWhenUsed="1"/>
-    <w:lsdException w:name="List Bullet 5" w:semiHidden="1" w:unhideWhenUsed="1"/>
-    <w:lsdException w:name="List Number 2" w:semiHidden="1" w:unhideWhenUsed="1"/>
-    <w:lsdException w:name="List Number 3" w:semiHidden="1" w:unhideWhenUsed="1"/>
-    <w:lsdException w:name="List Number 4" w:semiHidden="1" w:unhideWhenUsed="1"/>
-    <w:lsdException w:name="List Number 5" w:semiHidden="1" w:unhideWhenUsed="1"/>
-    <w:lsdException w:name="Title" w:uiPriority="10" w:qFormat="1"/>
-    <w:lsdException w:name="Closing" w:semiHidden="1" w:unhideWhenUsed="1"/>
-    <w:lsdException w:name="Signature" w:semiHidden="1" w:unhideWhenUsed="1"/>
-    <w:lsdException w:name="Default Paragraph Font" w:semiHidden="1" w:uiPriority="1" w:unhideWhenUsed="1"/>
-    <w:lsdException w:name="Body Text" w:semiHidden="1" w:unhideWhenUsed="1"/>
-    <w:lsdException w:name="Body Text Indent" w:semiHidden="1" w:unhideWhenUsed="1"/>
-    <w:lsdException w:name="List Continue" w:semiHidden="1" w:unhideWhenUsed="1"/>
-    <w:lsdException w:name="List Continue 2" w:semiHidden="1" w:unhideWhenUsed="1"/>
-    <w:lsdException w:name="List Continue 3" w:semiHidden="1" w:unhideWhenUsed="1"/>
-    <w:lsdException w:name="List Continue 4" w:semiHidden="1" w:unhideWhenUsed="1"/>
-    <w:lsdException w:name="List Continue 5" w:semiHidden="1" w:unhideWhenUsed="1"/>
-    <w:lsdException w:name="Message Header" w:semiHidden="1" w:unhideWhenUsed="1"/>
-    <w:lsdException w:name="Subtitle" w:uiPriority="11" w:qFormat="1"/>
-    <w:lsdException w:name="Salutation" w:semiHidden="1" w:unhideWhenUsed="1"/>
-    <w:lsdException w:name="Date" w:semiHidden="1" w:unhideWhenUsed="1"/>
-    <w:lsdException w:name="Body Text First Indent" w:semiHidden="1" w:unhideWhenUsed="1"/>
-    <w:lsdException w:name="Body Text First Indent 2" w:semiHidden="1" w:unhideWhenUsed="1"/>
-    <w:lsdException w:name="Note Heading" w:semiHidden="1" w:unhideWhenUsed="1"/>
-    <w:lsdException w:name="Body Text 2" w:semiHidden="1" w:unhideWhenUsed="1"/>
-    <w:lsdException w:name="Body Text 3" w:semiHidden="1" w:unhideWhenUsed="1"/>
-    <w:lsdException w:name="Body Text Indent 2" w:semiHidden="1" w:unhideWhenUsed="1"/>
-    <w:lsdException w:name="Body Text Indent 3" w:semiHidden="1" w:unhideWhenUsed="1"/>
-    <w:lsdException w:name="Block Text" w:semiHidden="1" w:unhideWhenUsed="1"/>
-    <w:lsdException w:name="Hyperlink" w:semiHidden="1" w:unhideWhenUsed="1"/>
-    <w:lsdException w:name="FollowedHyperlink" w:semiHidden="1" w:unhideWhenUsed="1"/>
-    <w:lsdException w:name="Strong" w:uiPriority="22" w:qFormat="1"/>
-    <w:lsdException w:name="Emphasis" w:uiPriority="20" w:qFormat="1"/>
-    <w:lsdException w:name="Document Map" w:semiHidden="1" w:unhideWhenUsed="1"/>
-    <w:lsdException w:name="Plain Text" w:semiHidden="1" w:unhideWhenUsed="1"/>
-    <w:lsdException w:name="E-mail Signature" w:semiHidden="1" w:unhideWhenUsed="1"/>
-    <w:lsdException w:name="HTML Top of Form" w:semiHidden="1" w:unhideWhenUsed="1"/>
-    <w:lsdException w:name="HTML Bottom of Form" w:semiHidden="1" w:unhideWhenUsed="1"/>
-    <w:lsdException w:name="Normal (Web)" w:semiHidden="1" w:unhideWhenUsed="1"/>
-    <w:lsdException w:name="HTML Acronym" w:semiHidden="1" w:unhideWhenUsed="1"/>
-    <w:lsdException w:name="HTML Address" w:semiHidden="1" w:unhideWhenUsed="1"/>
-    <w:lsdException w:name="HTML Cite" w:semiHidden="1" w:unhideWhenUsed="1"/>
-    <w:lsdException w:name="HTML Code" w:semiHidden="1" w:unhideWhenUsed="1"/>
-    <w:lsdException w:name="HTML Definition" w:semiHidden="1" w:unhideWhenUsed="1"/>
-    <w:lsdException w:name="HTML Keyboard" w:semiHidden="1" w:unhideWhenUsed="1"/>
-    <w:lsdException w:name="HTML Preformatted" w:semiHidden="1" w:unhideWhenUsed="1"/>
-    <w:lsdException w:name="HTML Sample" w:semiHidden="1" w:unhideWhenUsed="1"/>
-    <w:lsdException w:name="HTML Typewriter" w:semiHidden="1" w:unhideWhenUsed="1"/>
-    <w:lsdException w:name="HTML Variable" w:semiHidden="1" w:unhideWhenUsed="1"/>
-    <w:lsdException w:name="Normal Table" w:semiHidden="1" w:unhideWhenUsed="1"/>
-    <w:lsdException w:name="annotation subject" w:semiHidden="1" w:unhideWhenUsed="1"/>
-    <w:lsdException w:name="No List" w:semiHidden="1" w:unhideWhenUsed="1"/>
-    <w:lsdException w:name="Outline List 1" w:semiHidden="1" w:unhideWhenUsed="1"/>
-    <w:lsdException w:name="Outline List 2" w:semiHidden="1" w:unhideWhenUsed="1"/>
-    <w:lsdException w:name="Outline List 3" w:semiHidden="1" w:unhideWhenUsed="1"/>
-    <w:lsdException w:name="Table Simple 1" w:semiHidden="1" w:unhideWhenUsed="1"/>
-    <w:lsdException w:name="Table Simple 2" w:semiHidden="1" w:unhideWhenUsed="1"/>
-    <w:lsdException w:name="Table Simple 3" w:semiHidden="1" w:unhideWhenUsed="1"/>
-    <w:lsdException w:name="Table Classic 1" w:semiHidden="1" w:unhideWhenUsed="1"/>
-    <w:lsdException w:name="Table Classic 2" w:semiHidden="1" w:unhideWhenUsed="1"/>
-    <w:lsdException w:name="Table Classic 3" w:semiHidden="1" w:unhideWhenUsed="1"/>
-    <w:lsdException w:name="Table Classic 4" w:semiHidden="1" w:unhideWhenUsed="1"/>
-    <w:lsdException w:name="Table Colorful 1" w:semiHidden="1" w:unhideWhenUsed="1"/>
-    <w:lsdException w:name="Table Colorful 2" w:semiHidden="1" w:unhideWhenUsed="1"/>
-    <w:lsdException w:name="Table Colorful 3" w:semiHidden="1" w:unhideWhenUsed="1"/>
-    <w:lsdException w:name="Table Columns 1" w:semiHidden="1" w:unhideWhenUsed="1"/>
-    <w:lsdException w:name="Table Columns 2" w:semiHidden="1" w:unhideWhenUsed="1"/>
-    <w:lsdException w:name="Table Columns 3" w:semiHidden="1" w:unhideWhenUsed="1"/>
-    <w:lsdException w:name="Table Columns 4" w:semiHidden="1" w:unhideWhenUsed="1"/>
-    <w:lsdException w:name="Table Columns 5" w:semiHidden="1" w:unhideWhenUsed="1"/>
-    <w:lsdException w:name="Table Grid 1" w:semiHidden="1" w:unhideWhenUsed="1"/>
-    <w:lsdException w:name="Table Grid 2" w:semiHidden="1" w:unhideWhenUsed="1"/>
-    <w:lsdException w:name="Table Grid 3" w:semiHidden="1" w:unhideWhenUsed="1"/>
-    <w:lsdException w:name="Table Grid 4" w:semiHidden="1" w:unhideWhenUsed="1"/>
-    <w:lsdException w:name="Table Grid 5" w:semiHidden="1" w:unhideWhenUsed="1"/>
-    <w:lsdException w:name="Table Grid 6" w:semiHidden="1" w:unhideWhenUsed="1"/>
-    <w:lsdException w:name="Table Grid 7" w:semiHidden="1" w:unhideWhenUsed="1"/>
-    <w:lsdException w:name="Table Grid 8" w:semiHidden="1" w:unhideWhenUsed="1"/>
-    <w:lsdException w:name="Table List 1" w:semiHidden="1" w:unhideWhenUsed="1"/>
-    <w:lsdException w:name="Table List 2" w:semiHidden="1" w:unhideWhenUsed="1"/>
-    <w:lsdException w:name="Table List 3" w:semiHidden="1" w:unhideWhenUsed="1"/>
-    <w:lsdException w:name="Table List 4" w:semiHidden="1" w:unhideWhenUsed="1"/>
-    <w:lsdException w:name="Table List 5" w:semiHidden="1" w:unhideWhenUsed="1"/>
-    <w:lsdException w:name="Table List 6" w:semiHidden="1" w:unhideWhenUsed="1"/>
-    <w:lsdException w:name="Table List 7" w:semiHidden="1" w:unhideWhenUsed="1"/>
-    <w:lsdException w:name="Table List 8" w:semiHidden="1" w:unhideWhenUsed="1"/>
-    <w:lsdException w:name="Table 3D effects 1" w:semiHidden="1" w:unhideWhenUsed="1"/>
-    <w:lsdException w:name="Table 3D effects 2" w:semiHidden="1" w:unhideWhenUsed="1"/>
-    <w:lsdException w:name="Table 3D effects 3" w:semiHidden="1" w:unhideWhenUsed="1"/>
-    <w:lsdException w:name="Table Contemporary" w:semiHidden="1" w:unhideWhenUsed="1"/>
-    <w:lsdException w:name="Table Elegant" w:semiHidden="1" w:unhideWhenUsed="1"/>
-    <w:lsdException w:name="Table Professional" w:semiHidden="1" w:unhideWhenUsed="1"/>
-    <w:lsdException w:name="Table Subtle 1" w:semiHidden="1" w:unhideWhenUsed="1"/>
-    <w:lsdException w:name="Table Subtle 2" w:semiHidden="1" w:unhideWhenUsed="1"/>
-    <w:lsdException w:name="Table Web 1" w:semiHidden="1" w:unhideWhenUsed="1"/>
-    <w:lsdException w:name="Table Web 2" w:semiHidden="1" w:unhideWhenUsed="1"/>
-    <w:lsdException w:name="Table Web 3" w:semiHidden="1" w:unhideWhenUsed="1"/>
-    <w:lsdException w:name="Balloon Text" w:semiHidden="1" w:unhideWhenUsed="1"/>
-    <w:lsdException w:name="Table Grid" w:uiPriority="59" w:qFormat="1"/>
-    <w:lsdException w:name="Table Theme" w:semiHidden="1" w:unhideWhenUsed="1"/>
-    <w:lsdException w:name="Placeholder Text" w:semiHidden="1"/>
-    <w:lsdException w:name="No Spacing" w:uiPriority="1" w:qFormat="1"/>
-    <w:lsdException w:name="Light Shading" w:uiPriority="60"/>
-    <w:lsdException w:name="Light List" w:uiPriority="61"/>
-    <w:lsdException w:name="Light Grid" w:uiPriority="62"/>
-    <w:lsdException w:name="Medium Shading 1" w:uiPriority="63"/>
-    <w:lsdException w:name="Medium Shading 2" w:uiPriority="64"/>
-    <w:lsdException w:name="Medium List 1" w:uiPriority="65"/>
-    <w:lsdException w:name="Medium List 2" w:uiPriority="66"/>
-    <w:lsdException w:name="Medium Grid 1" w:uiPriority="67"/>
-    <w:lsdException w:name="Medium Grid 2" w:uiPriority="68"/>
-    <w:lsdException w:name="Medium Grid 3" w:uiPriority="69"/>
-    <w:lsdException w:name="Dark List" w:uiPriority="70"/>
-    <w:lsdException w:name="Colorful Shading" w:uiPriority="71"/>
-    <w:lsdException w:name="Colorful List" w:uiPriority="72"/>
-    <w:lsdException w:name="Colorful Grid" w:uiPriority="73"/>
-    <w:lsdException w:name="Light Shading Accent 1" w:uiPriority="60"/>
-    <w:lsdException w:name="Light List Accent 1" w:uiPriority="61"/>
-    <w:lsdException w:name="Light Grid Accent 1" w:uiPriority="62"/>
-    <w:lsdException w:name="Medium Shading 1 Accent 1" w:uiPriority="63"/>
-    <w:lsdException w:name="Medium Shading 2 Accent 1" w:uiPriority="64"/>
-    <w:lsdException w:name="Medium List 1 Accent 1" w:uiPriority="65"/>
-    <w:lsdException w:name="Revision" w:semiHidden="1"/>
-    <w:lsdException w:name="List Paragraph" w:uiPriority="34" w:qFormat="1"/>
-    <w:lsdException w:name="Quote" w:uiPriority="29" w:qFormat="1"/>
-    <w:lsdException w:name="Intense Quote" w:uiPriority="30" w:qFormat="1"/>
-    <w:lsdException w:name="Medium List 2 Accent 1" w:uiPriority="66"/>
-    <w:lsdException w:name="Medium Grid 1 Accent 1" w:uiPriority="67"/>
-    <w:lsdException w:name="Medium Grid 2 Accent 1" w:uiPriority="68"/>
-    <w:lsdException w:name="Medium Grid 3 Accent 1" w:uiPriority="69"/>
-    <w:lsdException w:name="Dark List Accent 1" w:uiPriority="70"/>
-    <w:lsdException w:name="Colorful Shading Accent 1" w:uiPriority="71"/>
-    <w:lsdException w:name="Colorful List Accent 1" w:uiPriority="72"/>
-    <w:lsdException w:name="Colorful Grid Accent 1" w:uiPriority="73"/>
-    <w:lsdException w:name="Light Shading Accent 2" w:uiPriority="60"/>
-    <w:lsdException w:name="Light List Accent 2" w:uiPriority="61"/>
-    <w:lsdException w:name="Light Grid Accent 2" w:uiPriority="62"/>
-    <w:lsdException w:name="Medium Shading 1 Accent 2" w:uiPriority="63"/>
-    <w:lsdException w:name="Medium Shading 2 Accent 2" w:uiPriority="64"/>
-    <w:lsdException w:name="Medium List 1 Accent 2" w:uiPriority="65"/>
-    <w:lsdException w:name="Medium List 2 Accent 2" w:uiPriority="66"/>
-    <w:lsdException w:name="Medium Grid 1 Accent 2" w:uiPriority="67"/>
-    <w:lsdException w:name="Medium Grid 2 Accent 2" w:uiPriority="68"/>
-    <w:lsdException w:name="Medium Grid 3 Accent 2" w:uiPriority="69"/>
-    <w:lsdException w:name="Dark List Accent 2" w:uiPriority="70"/>
-    <w:lsdException w:name="Colorful Shading Accent 2" w:uiPriority="71"/>
-    <w:lsdException w:name="Colorful List Accent 2" w:uiPriority="72"/>
-    <w:lsdException w:name="Colorful Grid Accent 2" w:uiPriority="73"/>
-    <w:lsdException w:name="Light Shading Accent 3" w:uiPriority="60"/>
-    <w:lsdException w:name="Light List Accent 3" w:uiPriority="61"/>
-    <w:lsdException w:name="Light Grid Accent 3" w:uiPriority="62"/>
-    <w:lsdException w:name="Medium Shading 1 Accent 3" w:uiPriority="63"/>
-    <w:lsdException w:name="Medium Shading 2 Accent 3" w:uiPriority="64"/>
-    <w:lsdException w:name="Medium List 1 Accent 3" w:uiPriority="65"/>
-    <w:lsdException w:name="Medium List 2 Accent 3" w:uiPriority="66"/>
-    <w:lsdException w:name="Medium Grid 1 Accent 3" w:uiPriority="67"/>
-    <w:lsdException w:name="Medium Grid 2 Accent 3" w:uiPriority="68"/>
-    <w:lsdException w:name="Medium Grid 3 Accent 3" w:uiPriority="69"/>
-    <w:lsdException w:name="Dark List Accent 3" w:uiPriority="70"/>
-    <w:lsdException w:name="Colorful Shading Accent 3" w:uiPriority="71"/>
-    <w:lsdException w:name="Colorful List Accent 3" w:uiPriority="72"/>
-    <w:lsdException w:name="Colorful Grid Accent 3" w:uiPriority="73"/>
-    <w:lsdException w:name="Light Shading Accent 4" w:uiPriority="60"/>
-    <w:lsdException w:name="Light List Accent 4" w:uiPriority="61"/>
-    <w:lsdException w:name="Light Grid Accent 4" w:uiPriority="62"/>
-    <w:lsdException w:name="Medium Shading 1 Accent 4" w:uiPriority="63"/>
-    <w:lsdException w:name="Medium Shading 2 Accent 4" w:uiPriority="64"/>
-    <w:lsdException w:name="Medium List 1 Accent 4" w:uiPriority="65"/>
-    <w:lsdException w:name="Medium List 2 Accent 4" w:uiPriority="66"/>
-    <w:lsdException w:name="Medium Grid 1 Accent 4" w:uiPriority="67"/>
-    <w:lsdException w:name="Medium Grid 2 Accent 4" w:uiPriority="68"/>
-    <w:lsdException w:name="Medium Grid 3 Accent 4" w:uiPriority="69"/>
-    <w:lsdException w:name="Dark List Accent 4" w:uiPriority="70"/>
-    <w:lsdException w:name="Colorful Shading Accent 4" w:uiPriority="71"/>
-    <w:lsdException w:name="Colorful List Accent 4" w:uiPriority="72"/>
-    <w:lsdException w:name="Colorful Grid Accent 4" w:uiPriority="73"/>
-    <w:lsdException w:name="Light Shading Accent 5" w:uiPriority="60"/>
-    <w:lsdException w:name="Light List Accent 5" w:uiPriority="61"/>
-    <w:lsdException w:name="Light Grid Accent 5" w:uiPriority="62"/>
-    <w:lsdException w:name="Medium Shading 1 Accent 5" w:uiPriority="63"/>
-    <w:lsdException w:name="Medium Shading 2 Accent 5" w:uiPriority="64"/>
-    <w:lsdException w:name="Medium List 1 Accent 5" w:uiPriority="65"/>
-    <w:lsdException w:name="Medium List 2 Accent 5" w:uiPriority="66"/>
-    <w:lsdException w:name="Medium Grid 1 Accent 5" w:uiPriority="67"/>
-    <w:lsdException w:name="Medium Grid 2 Accent 5" w:uiPriority="68"/>
-    <w:lsdException w:name="Medium Grid 3 Accent 5" w:uiPriority="69"/>
-    <w:lsdException w:name="Dark List Accent 5" w:uiPriority="70"/>
-    <w:lsdException w:name="Colorful Shading Accent 5" w:uiPriority="71"/>
-    <w:lsdException w:name="Colorful List Accent 5" w:uiPriority="72"/>
-    <w:lsdException w:name="Colorful Grid Accent 5" w:uiPriority="73"/>
-    <w:lsdException w:name="Light Shading Accent 6" w:uiPriority="60"/>
-    <w:lsdException w:name="Light List Accent 6" w:uiPriority="61"/>
-    <w:lsdException w:name="Light Grid Accent 6" w:uiPriority="62"/>
-    <w:lsdException w:name="Medium Shading 1 Accent 6" w:uiPriority="63"/>
-    <w:lsdException w:name="Medium Shading 2 Accent 6" w:uiPriority="64"/>
-    <w:lsdException w:name="Medium List 1 Accent 6" w:uiPriority="65"/>
-    <w:lsdException w:name="Medium List 2 Accent 6" w:uiPriority="66"/>
-    <w:lsdException w:name="Medium Grid 1 Accent 6" w:uiPriority="67"/>
-    <w:lsdException w:name="Medium Grid 2 Accent 6" w:uiPriority="68"/>
-    <w:lsdException w:name="Medium Grid 3 Accent 6" w:uiPriority="69"/>
-    <w:lsdException w:name="Dark List Accent 6" w:uiPriority="70"/>
-    <w:lsdException w:name="Colorful Shading Accent 6" w:uiPriority="71"/>
-    <w:lsdException w:name="Colorful List Accent 6" w:uiPriority="72"/>
-    <w:lsdException w:name="Colorful Grid Accent 6" w:uiPriority="73"/>
-    <w:lsdException w:name="Subtle Emphasis" w:uiPriority="19" w:qFormat="1"/>
-    <w:lsdException w:name="Intense Emphasis" w:uiPriority="21" w:qFormat="1"/>
-    <w:lsdException w:name="Subtle Reference" w:uiPriority="31" w:qFormat="1"/>
-    <w:lsdException w:name="Intense Reference" w:uiPriority="32" w:qFormat="1"/>
-    <w:lsdException w:name="Book Title" w:uiPriority="33" w:qFormat="1"/>
-    <w:lsdException w:name="Bibliography" w:semiHidden="1" w:uiPriority="37" w:unhideWhenUsed="1"/>
-    <w:lsdException w:name="TOC Heading" w:semiHidden="1" w:uiPriority="39" w:unhideWhenUsed="1" w:qFormat="1"/>
-    <w:lsdException w:name="Plain Table 1" w:uiPriority="41"/>
-    <w:lsdException w:name="Plain Table 2" w:uiPriority="42"/>
-    <w:lsdException w:name="Plain Table 3" w:uiPriority="43"/>
-    <w:lsdException w:name="Plain Table 4" w:uiPriority="44"/>
-    <w:lsdException w:name="Plain Table 5" w:uiPriority="45"/>
-    <w:lsdException w:name="Grid Table Light" w:uiPriority="40"/>
-    <w:lsdException w:name="Grid Table 1 Light" w:uiPriority="46"/>
-    <w:lsdException w:name="Grid Table 2" w:uiPriority="47"/>
-    <w:lsdException w:name="Grid Table 3" w:uiPriority="48"/>
-    <w:lsdException w:name="Grid Table 4" w:uiPriority="49"/>
-    <w:lsdException w:name="Grid Table 5 Dark" w:uiPriority="50"/>
-    <w:lsdException w:name="Grid Table 6 Colorful" w:uiPriority="51"/>
-    <w:lsdException w:name="Grid Table 7 Colorful" w:uiPriority="52"/>
-    <w:lsdException w:name="Grid Table 1 Light Accent 1" w:uiPriority="46"/>
-    <w:lsdException w:name="Grid Table 2 Accent 1" w:uiPriority="47"/>
-    <w:lsdException w:name="Grid Table 3 Accent 1" w:uiPriority="48"/>
-    <w:lsdException w:name="Grid Table 4 Accent 1" w:uiPriority="49"/>
-    <w:lsdException w:name="Grid Table 5 Dark Accent 1" w:uiPriority="50"/>
-    <w:lsdException w:name="Grid Table 6 Colorful Accent 1" w:uiPriority="51"/>
-    <w:lsdException w:name="Grid Table 7 Colorful Accent 1" w:uiPriority="52"/>
-    <w:lsdException w:name="Grid Table 1 Light Accent 2" w:uiPriority="46"/>
-    <w:lsdException w:name="Grid Table 2 Accent 2" w:uiPriority="47"/>
-    <w:lsdException w:name="Grid Table 3 Accent 2" w:uiPriority="48"/>
-    <w:lsdException w:name="Grid Table 4 Accent 2" w:uiPriority="49"/>
-    <w:lsdException w:name="Grid Table 5 Dark Accent 2" w:uiPriority="50"/>
-    <w:lsdException w:name="Grid Table 6 Colorful Accent 2" w:uiPriority="51"/>
-    <w:lsdException w:name="Grid Table 7 Colorful Accent 2" w:uiPriority="52"/>
-    <w:lsdException w:name="Grid Table 1 Light Accent 3" w:uiPriority="46"/>
-    <w:lsdException w:name="Grid Table 2 Accent 3" w:uiPriority="47"/>
-    <w:lsdException w:name="Grid Table 3 Accent 3" w:uiPriority="48"/>
-    <w:lsdException w:name="Grid Table 4 Accent 3" w:uiPriority="49"/>
-    <w:lsdException w:name="Grid Table 5 Dark Accent 3" w:uiPriority="50"/>
-    <w:lsdException w:name="Grid Table 6 Colorful Accent 3" w:uiPriority="51"/>
-    <w:lsdException w:name="Grid Table 7 Colorful Accent 3" w:uiPriority="52"/>
-    <w:lsdException w:name="Grid Table 1 Light Accent 4" w:uiPriority="46"/>
-    <w:lsdException w:name="Grid Table 2 Accent 4" w:uiPriority="47"/>
-    <w:lsdException w:name="Grid Table 3 Accent 4" w:uiPriority="48"/>
-    <w:lsdException w:name="Grid Table 4 Accent 4" w:uiPriority="49"/>
-    <w:lsdException w:name="Grid Table 5 Dark Accent 4" w:uiPriority="50"/>
-    <w:lsdException w:name="Grid Table 6 Colorful Accent 4" w:uiPriority="51"/>
-    <w:lsdException w:name="Grid Table 7 Colorful Accent 4" w:uiPriority="52"/>
-    <w:lsdException w:name="Grid Table 1 Light Accent 5" w:uiPriority="46"/>
-    <w:lsdException w:name="Grid Table 2 Accent 5" w:uiPriority="47"/>
-    <w:lsdException w:name="Grid Table 3 Accent 5" w:uiPriority="48"/>
-    <w:lsdException w:name="Grid Table 4 Accent 5" w:uiPriority="49"/>
-    <w:lsdException w:name="Grid Table 5 Dark Accent 5" w:uiPriority="50"/>
-    <w:lsdException w:name="Grid Table 6 Colorful Accent 5" w:uiPriority="51"/>
-    <w:lsdException w:name="Grid Table 7 Colorful Accent 5" w:uiPriority="52"/>
-    <w:lsdException w:name="Grid Table 1 Light Accent 6" w:uiPriority="46"/>
-    <w:lsdException w:name="Grid Table 2 Accent 6" w:uiPriority="47"/>
-    <w:lsdException w:name="Grid Table 3 Accent 6" w:uiPriority="48"/>
-    <w:lsdException w:name="Grid Table 4 Accent 6" w:uiPriority="49"/>
-    <w:lsdException w:name="Grid Table 5 Dark Accent 6" w:uiPriority="50"/>
-    <w:lsdException w:name="Grid Table 6 Colorful Accent 6" w:uiPriority="51"/>
-    <w:lsdException w:name="Grid Table 7 Colorful Accent 6" w:uiPriority="52"/>
-    <w:lsdException w:name="List Table 1 Light" w:uiPriority="46"/>
-    <w:lsdException w:name="List Table 2" w:uiPriority="47"/>
-    <w:lsdException w:name="List Table 3" w:uiPriority="48"/>
-    <w:lsdException w:name="List Table 4" w:uiPriority="49"/>
-    <w:lsdException w:name="List Table 5 Dark" w:uiPriority="50"/>
-    <w:lsdException w:name="List Table 6 Colorful" w:uiPriority="51"/>
-    <w:lsdException w:name="List Table 7 Colorful" w:uiPriority="52"/>
-    <w:lsdException w:name="List Table 1 Light Accent 1" w:uiPriority="46"/>
-    <w:lsdException w:name="List Table 2 Accent 1" w:uiPriority="47"/>
-    <w:lsdException w:name="List Table 3 Accent 1" w:uiPriority="48"/>
-    <w:lsdException w:name="List Table 4 Accent 1" w:uiPriority="49"/>
-    <w:lsdException w:name="List Table 5 Dark Accent 1" w:uiPriority="50"/>
-    <w:lsdException w:name="List Table 6 Colorful Accent 1" w:uiPriority="51"/>
-    <w:lsdException w:name="List Table 7 Colorful Accent 1" w:uiPriority="52"/>
-    <w:lsdException w:name="List Table 1 Light Accent 2" w:uiPriority="46"/>
-    <w:lsdException w:name="List Table 2 Accent 2" w:uiPriority="47"/>
-    <w:lsdException w:name="List Table 3 Accent 2" w:uiPriority="48"/>
-    <w:lsdException w:name="List Table 4 Accent 2" w:uiPriority="49"/>
-    <w:lsdException w:name="List Table 5 Dark Accent 2" w:uiPriority="50"/>
-    <w:lsdException w:name="List Table 6 Colorful Accent 2" w:uiPriority="51"/>
-    <w:lsdException w:name="List Table 7 Colorful Accent 2" w:uiPriority="52"/>
-    <w:lsdException w:name="List Table 1 Light Accent 3" w:uiPriority="46"/>
-    <w:lsdException w:name="List Table 2 Accent 3" w:uiPriority="47"/>
-    <w:lsdException w:name="List Table 3 Accent 3" w:uiPriority="48"/>
-    <w:lsdException w:name="List Table 4 Accent 3" w:uiPriority="49"/>
-    <w:lsdException w:name="List Table 5 Dark Accent 3" w:uiPriority="50"/>
-    <w:lsdException w:name="List Table 6 Colorful Accent 3" w:uiPriority="51"/>
-    <w:lsdException w:name="List Table 7 Colorful Accent 3" w:uiPriority="52"/>
-    <w:lsdException w:name="List Table 1 Light Accent 4" w:uiPriority="46"/>
-    <w:lsdException w:name="List Table 2 Accent 4" w:uiPriority="47"/>
-    <w:lsdException w:name="List Table 3 Accent 4" w:uiPriority="48"/>
-    <w:lsdException w:name="List Table 4 Accent 4" w:uiPriority="49"/>
-    <w:lsdException w:name="List Table 5 Dark Accent 4" w:uiPriority="50"/>
-    <w:lsdException w:name="List Table 6 Colorful Accent 4" w:uiPriority="51"/>
-    <w:lsdException w:name="List Table 7 Colorful Accent 4" w:uiPriority="52"/>
-    <w:lsdException w:name="List Table 1 Light Accent 5" w:uiPriority="46"/>
-    <w:lsdException w:name="List Table 2 Accent 5" w:uiPriority="47"/>
-    <w:lsdException w:name="List Table 3 Accent 5" w:uiPriority="48"/>
-    <w:lsdException w:name="List Table 4 Accent 5" w:uiPriority="49"/>
-    <w:lsdException w:name="List Table 5 Dark Accent 5" w:uiPriority="50"/>
-    <w:lsdException w:name="List Table 6 Colorful Accent 5" w:uiPriority="51"/>
-    <w:lsdException w:name="List Table 7 Colorful Accent 5" w:uiPriority="52"/>
-    <w:lsdException w:name="List Table 1 Light Accent 6" w:uiPriority="46"/>
-    <w:lsdException w:name="List Table 2 Accent 6" w:uiPriority="47"/>
-    <w:lsdException w:name="List Table 3 Accent 6" w:uiPriority="48"/>
-    <w:lsdException w:name="List Table 4 Accent 6" w:uiPriority="49"/>
-    <w:lsdException w:name="List Table 5 Dark Accent 6" w:uiPriority="50"/>
-    <w:lsdException w:name="List Table 6 Colorful Accent 6" w:uiPriority="51"/>
-    <w:lsdException w:name="List Table 7 Colorful Accent 6" w:uiPriority="52"/>
-    <w:lsdException w:name="Mention" w:semiHidden="1" w:unhideWhenUsed="1"/>
-    <w:lsdException w:name="Smart Hyperlink" w:semiHidden="1" w:unhideWhenUsed="1"/>
+  <w:latentStyles w:defLockedState="0" w:defUIPriority="99" w:defSemiHidden="1" w:defUnhideWhenUsed="1" w:defQFormat="0" w:count="267">
+    <w:lsdException w:name="Normal" w:semiHidden="0" w:uiPriority="0" w:unhideWhenUsed="0" w:qFormat="1"/>
+    <w:lsdException w:name="heading 1" w:semiHidden="0" w:uiPriority="9" w:unhideWhenUsed="0" w:qFormat="1"/>
+    <w:lsdException w:name="heading 2" w:uiPriority="9" w:qFormat="1"/>
+    <w:lsdException w:name="heading 3" w:uiPriority="9" w:qFormat="1"/>
+    <w:lsdException w:name="heading 4" w:uiPriority="9" w:qFormat="1"/>
+    <w:lsdException w:name="heading 5" w:uiPriority="9" w:qFormat="1"/>
+    <w:lsdException w:name="heading 6" w:uiPriority="9" w:qFormat="1"/>
+    <w:lsdException w:name="heading 7" w:uiPriority="9" w:qFormat="1"/>
+    <w:lsdException w:name="heading 8" w:uiPriority="9" w:qFormat="1"/>
+    <w:lsdException w:name="heading 9" w:uiPriority="9" w:qFormat="1"/>
+    <w:lsdException w:name="toc 1" w:uiPriority="39"/>
+    <w:lsdException w:name="toc 2" w:uiPriority="39"/>
+    <w:lsdException w:name="toc 3" w:uiPriority="39"/>
+    <w:lsdException w:name="toc 4" w:uiPriority="39"/>
+    <w:lsdException w:name="toc 5" w:uiPriority="39"/>
+    <w:lsdException w:name="toc 6" w:uiPriority="39"/>
+    <w:lsdException w:name="toc 7" w:uiPriority="39"/>
+    <w:lsdException w:name="toc 8" w:uiPriority="39"/>
+    <w:lsdException w:name="toc 9" w:uiPriority="39"/>
+    <w:lsdException w:name="caption" w:uiPriority="35" w:qFormat="1"/>
+    <w:lsdException w:name="Title" w:semiHidden="0" w:uiPriority="10" w:unhideWhenUsed="0" w:qFormat="1"/>
+    <w:lsdException w:name="Default Paragraph Font" w:uiPriority="1"/>
+    <w:lsdException w:name="Subtitle" w:semiHidden="0" w:uiPriority="11" w:unhideWhenUsed="0" w:qFormat="1"/>
+    <w:lsdException w:name="Strong" w:semiHidden="0" w:uiPriority="22" w:unhideWhenUsed="0" w:qFormat="1"/>
+    <w:lsdException w:name="Emphasis" w:semiHidden="0" w:uiPriority="20" w:unhideWhenUsed="0" w:qFormat="1"/>
+    <w:lsdException w:name="Table Grid" w:semiHidden="0" w:uiPriority="59" w:unhideWhenUsed="0" w:qFormat="1"/>
+    <w:lsdException w:name="Placeholder Text" w:unhideWhenUsed="0"/>
+    <w:lsdException w:name="No Spacing" w:semiHidden="0" w:uiPriority="1" w:unhideWhenUsed="0" w:qFormat="1"/>
+    <w:lsdException w:name="Light Shading" w:semiHidden="0" w:uiPriority="60" w:unhideWhenUsed="0"/>
+    <w:lsdException w:name="Light List" w:semiHidden="0" w:uiPriority="61" w:unhideWhenUsed="0"/>
+    <w:lsdException w:name="Light Grid" w:semiHidden="0" w:uiPriority="62" w:unhideWhenUsed="0"/>
+    <w:lsdException w:name="Medium Shading 1" w:semiHidden="0" w:uiPriority="63" w:unhideWhenUsed="0"/>
+    <w:lsdException w:name="Medium Shading 2" w:semiHidden="0" w:uiPriority="64" w:unhideWhenUsed="0"/>
+    <w:lsdException w:name="Medium List 1" w:semiHidden="0" w:uiPriority="65" w:unhideWhenUsed="0"/>
+    <w:lsdException w:name="Medium List 2" w:semiHidden="0" w:uiPriority="66" w:unhideWhenUsed="0"/>
+    <w:lsdException w:name="Medium Grid 1" w:semiHidden="0" w:uiPriority="67" w:unhideWhenUsed="0"/>
+    <w:lsdException w:name="Medium Grid 2" w:semiHidden="0" w:uiPriority="68" w:unhideWhenUsed="0"/>
+    <w:lsdException w:name="Medium Grid 3" w:semiHidden="0" w:uiPriority="69" w:unhideWhenUsed="0"/>
+    <w:lsdException w:name="Dark List" w:semiHidden="0" w:uiPriority="70" w:unhideWhenUsed="0"/>
+    <w:lsdException w:name="Colorful Shading" w:semiHidden="0" w:uiPriority="71" w:unhideWhenUsed="0"/>
+    <w:lsdException w:name="Colorful List" w:semiHidden="0" w:uiPriority="72" w:unhideWhenUsed="0"/>
+    <w:lsdException w:name="Colorful Grid" w:semiHidden="0" w:uiPriority="73" w:unhideWhenUsed="0"/>
+    <w:lsdException w:name="Light Shading Accent 1" w:semiHidden="0" w:uiPriority="60" w:unhideWhenUsed="0"/>
+    <w:lsdException w:name="Light List Accent 1" w:semiHidden="0" w:uiPriority="61" w:unhideWhenUsed="0"/>
+    <w:lsdException w:name="Light Grid Accent 1" w:semiHidden="0" w:uiPriority="62" w:unhideWhenUsed="0"/>
+    <w:lsdException w:name="Medium Shading 1 Accent 1" w:semiHidden="0" w:uiPriority="63" w:unhideWhenUsed="0"/>
+    <w:lsdException w:name="Medium Shading 2 Accent 1" w:semiHidden="0" w:uiPriority="64" w:unhideWhenUsed="0"/>
+    <w:lsdException w:name="Medium List 1 Accent 1" w:semiHidden="0" w:uiPriority="65" w:unhideWhenUsed="0"/>
+    <w:lsdException w:name="Revision" w:unhideWhenUsed="0"/>
+    <w:lsdException w:name="List Paragraph" w:semiHidden="0" w:uiPriority="34" w:unhideWhenUsed="0" w:qFormat="1"/>
+    <w:lsdException w:name="Quote" w:semiHidden="0" w:uiPriority="29" w:unhideWhenUsed="0" w:qFormat="1"/>
+    <w:lsdException w:name="Intense Quote" w:semiHidden="0" w:uiPriority="30" w:unhideWhenUsed="0" w:qFormat="1"/>
+    <w:lsdException w:name="Medium List 2 Accent 1" w:semiHidden="0" w:uiPriority="66" w:unhideWhenUsed="0"/>
+    <w:lsdException w:name="Medium Grid 1 Accent 1" w:semiHidden="0" w:uiPriority="67" w:unhideWhenUsed="0"/>
+    <w:lsdException w:name="Medium Grid 2 Accent 1" w:semiHidden="0" w:uiPriority="68" w:unhideWhenUsed="0"/>
+    <w:lsdException w:name="Medium Grid 3 Accent 1" w:semiHidden="0" w:uiPriority="69" w:unhideWhenUsed="0"/>
+    <w:lsdException w:name="Dark List Accent 1" w:semiHidden="0" w:uiPriority="70" w:unhideWhenUsed="0"/>
+    <w:lsdException w:name="Colorful Shading Accent 1" w:semiHidden="0" w:uiPriority="71" w:unhideWhenUsed="0"/>
+    <w:lsdException w:name="Colorful List Accent 1" w:semiHidden="0" w:uiPriority="72" w:unhideWhenUsed="0"/>
+    <w:lsdException w:name="Colorful Grid Accent 1" w:semiHidden="0" w:uiPriority="73" w:unhideWhenUsed="0"/>
+    <w:lsdException w:name="Light Shading Accent 2" w:semiHidden="0" w:uiPriority="60" w:unhideWhenUsed="0"/>
+    <w:lsdException w:name="Light List Accent 2" w:semiHidden="0" w:uiPriority="61" w:unhideWhenUsed="0"/>
+    <w:lsdException w:name="Light Grid Accent 2" w:semiHidden="0" w:uiPriority="62" w:unhideWhenUsed="0"/>
+    <w:lsdException w:name="Medium Shading 1 Accent 2" w:semiHidden="0" w:uiPriority="63" w:unhideWhenUsed="0"/>
+    <w:lsdException w:name="Medium Shading 2 Accent 2" w:semiHidden="0" w:uiPriority="64" w:unhideWhenUsed="0"/>
+    <w:lsdException w:name="Medium List 1 Accent 2" w:semiHidden="0" w:uiPriority="65" w:unhideWhenUsed="0"/>
+    <w:lsdException w:name="Medium List 2 Accent 2" w:semiHidden="0" w:uiPriority="66" w:unhideWhenUsed="0"/>
+    <w:lsdException w:name="Medium Grid 1 Accent 2" w:semiHidden="0" w:uiPriority="67" w:unhideWhenUsed="0"/>
+    <w:lsdException w:name="Medium Grid 2 Accent 2" w:semiHidden="0" w:uiPriority="68" w:unhideWhenUsed="0"/>
+    <w:lsdException w:name="Medium Grid 3 Accent 2" w:semiHidden="0" w:uiPriority="69" w:unhideWhenUsed="0"/>
+    <w:lsdException w:name="Dark List Accent 2" w:semiHidden="0" w:uiPriority="70" w:unhideWhenUsed="0"/>
+    <w:lsdException w:name="Colorful Shading Accent 2" w:semiHidden="0" w:uiPriority="71" w:unhideWhenUsed="0"/>
+    <w:lsdException w:name="Colorful List Accent 2" w:semiHidden="0" w:uiPriority="72" w:unhideWhenUsed="0"/>
+    <w:lsdException w:name="Colorful Grid Accent 2" w:semiHidden="0" w:uiPriority="73" w:unhideWhenUsed="0"/>
+    <w:lsdException w:name="Light Shading Accent 3" w:semiHidden="0" w:uiPriority="60" w:unhideWhenUsed="0"/>
+    <w:lsdException w:name="Light List Accent 3" w:semiHidden="0" w:uiPriority="61" w:unhideWhenUsed="0"/>
+    <w:lsdException w:name="Light Grid Accent 3" w:semiHidden="0" w:uiPriority="62" w:unhideWhenUsed="0"/>
+    <w:lsdException w:name="Medium Shading 1 Accent 3" w:semiHidden="0" w:uiPriority="63" w:unhideWhenUsed="0"/>
+    <w:lsdException w:name="Medium Shading 2 Accent 3" w:semiHidden="0" w:uiPriority="64" w:unhideWhenUsed="0"/>
+    <w:lsdException w:name="Medium List 1 Accent 3" w:semiHidden="0" w:uiPriority="65" w:unhideWhenUsed="0"/>
+    <w:lsdException w:name="Medium List 2 Accent 3" w:semiHidden="0" w:uiPriority="66" w:unhideWhenUsed="0"/>
+    <w:lsdException w:name="Medium Grid 1 Accent 3" w:semiHidden="0" w:uiPriority="67" w:unhideWhenUsed="0"/>
+    <w:lsdException w:name="Medium Grid 2 Accent 3" w:semiHidden="0" w:uiPriority="68" w:unhideWhenUsed="0"/>
+    <w:lsdException w:name="Medium Grid 3 Accent 3" w:semiHidden="0" w:uiPriority="69" w:unhideWhenUsed="0"/>
+    <w:lsdException w:name="Dark List Accent 3" w:semiHidden="0" w:uiPriority="70" w:unhideWhenUsed="0"/>
+    <w:lsdException w:name="Colorful Shading Accent 3" w:semiHidden="0" w:uiPriority="71" w:unhideWhenUsed="0"/>
+    <w:lsdException w:name="Colorful List Accent 3" w:semiHidden="0" w:uiPriority="72" w:unhideWhenUsed="0"/>
+    <w:lsdException w:name="Colorful Grid Accent 3" w:semiHidden="0" w:uiPriority="73" w:unhideWhenUsed="0"/>
+    <w:lsdException w:name="Light Shading Accent 4" w:semiHidden="0" w:uiPriority="60" w:unhideWhenUsed="0"/>
+    <w:lsdException w:name="Light List Accent 4" w:semiHidden="0" w:uiPriority="61" w:unhideWhenUsed="0"/>
+    <w:lsdException w:name="Light Grid Accent 4" w:semiHidden="0" w:uiPriority="62" w:unhideWhenUsed="0"/>
+    <w:lsdException w:name="Medium Shading 1 Accent 4" w:semiHidden="0" w:uiPriority="63" w:unhideWhenUsed="0"/>
+    <w:lsdException w:name="Medium Shading 2 Accent 4" w:semiHidden="0" w:uiPriority="64" w:unhideWhenUsed="0"/>
+    <w:lsdException w:name="Medium List 1 Accent 4" w:semiHidden="0" w:uiPriority="65" w:unhideWhenUsed="0"/>
+    <w:lsdException w:name="Medium List 2 Accent 4" w:semiHidden="0" w:uiPriority="66" w:unhideWhenUsed="0"/>
+    <w:lsdException w:name="Medium Grid 1 Accent 4" w:semiHidden="0" w:uiPriority="67" w:unhideWhenUsed="0"/>
+    <w:lsdException w:name="Medium Grid 2 Accent 4" w:semiHidden="0" w:uiPriority="68" w:unhideWhenUsed="0"/>
+    <w:lsdException w:name="Medium Grid 3 Accent 4" w:semiHidden="0" w:uiPriority="69" w:unhideWhenUsed="0"/>
+    <w:lsdException w:name="Dark List Accent 4" w:semiHidden="0" w:uiPriority="70" w:unhideWhenUsed="0"/>
+    <w:lsdException w:name="Colorful Shading Accent 4" w:semiHidden="0" w:uiPriority="71" w:unhideWhenUsed="0"/>
+    <w:lsdException w:name="Colorful List Accent 4" w:semiHidden="0" w:uiPriority="72" w:unhideWhenUsed="0"/>
+    <w:lsdException w:name="Colorful Grid Accent 4" w:semiHidden="0" w:uiPriority="73" w:unhideWhenUsed="0"/>
+    <w:lsdException w:name="Light Shading Accent 5" w:semiHidden="0" w:uiPriority="60" w:unhideWhenUsed="0"/>
+    <w:lsdException w:name="Light List Accent 5" w:semiHidden="0" w:uiPriority="61" w:unhideWhenUsed="0"/>
+    <w:lsdException w:name="Light Grid Accent 5" w:semiHidden="0" w:uiPriority="62" w:unhideWhenUsed="0"/>
+    <w:lsdException w:name="Medium Shading 1 Accent 5" w:semiHidden="0" w:uiPriority="63" w:unhideWhenUsed="0"/>
+    <w:lsdException w:name="Medium Shading 2 Accent 5" w:semiHidden="0" w:uiPriority="64" w:unhideWhenUsed="0"/>
+    <w:lsdException w:name="Medium List 1 Accent 5" w:semiHidden="0" w:uiPriority="65" w:unhideWhenUsed="0"/>
+    <w:lsdException w:name="Medium List 2 Accent 5" w:semiHidden="0" w:uiPriority="66" w:unhideWhenUsed="0"/>
+    <w:lsdException w:name="Medium Grid 1 Accent 5" w:semiHidden="0" w:uiPriority="67" w:unhideWhenUsed="0"/>
+    <w:lsdException w:name="Medium Grid 2 Accent 5" w:semiHidden="0" w:uiPriority="68" w:unhideWhenUsed="0"/>
+    <w:lsdException w:name="Medium Grid 3 Accent 5" w:semiHidden="0" w:uiPriority="69" w:unhideWhenUsed="0"/>
+    <w:lsdException w:name="Dark List Accent 5" w:semiHidden="0" w:uiPriority="70" w:unhideWhenUsed="0"/>
+    <w:lsdException w:name="Colorful Shading Accent 5" w:semiHidden="0" w:uiPriority="71" w:unhideWhenUsed="0"/>
+    <w:lsdException w:name="Colorful List Accent 5" w:semiHidden="0" w:uiPriority="72" w:unhideWhenUsed="0"/>
+    <w:lsdException w:name="Colorful Grid Accent 5" w:semiHidden="0" w:uiPriority="73" w:unhideWhenUsed="0"/>
+    <w:lsdException w:name="Light Shading Accent 6" w:semiHidden="0" w:uiPriority="60" w:unhideWhenUsed="0"/>
+    <w:lsdException w:name="Light List Accent 6" w:semiHidden="0" w:uiPriority="61" w:unhideWhenUsed="0"/>
+    <w:lsdException w:name="Light Grid Accent 6" w:semiHidden="0" w:uiPriority="62" w:unhideWhenUsed="0"/>
+    <w:lsdException w:name="Medium Shading 1 Accent 6" w:semiHidden="0" w:uiPriority="63" w:unhideWhenUsed="0"/>
+    <w:lsdException w:name="Medium Shading 2 Accent 6" w:semiHidden="0" w:uiPriority="64" w:unhideWhenUsed="0"/>
+    <w:lsdException w:name="Medium List 1 Accent 6" w:semiHidden="0" w:uiPriority="65" w:unhideWhenUsed="0"/>
+    <w:lsdException w:name="Medium List 2 Accent 6" w:semiHidden="0" w:uiPriority="66" w:unhideWhenUsed="0"/>
+    <w:lsdException w:name="Medium Grid 1 Accent 6" w:semiHidden="0" w:uiPriority="67" w:unhideWhenUsed="0"/>
+    <w:lsdException w:name="Medium Grid 2 Accent 6" w:semiHidden="0" w:uiPriority="68" w:unhideWhenUsed="0"/>
+    <w:lsdException w:name="Medium Grid 3 Accent 6" w:semiHidden="0" w:uiPriority="69" w:unhideWhenUsed="0"/>
+    <w:lsdException w:name="Dark List Accent 6" w:semiHidden="0" w:uiPriority="70" w:unhideWhenUsed="0"/>
+    <w:lsdException w:name="Colorful Shading Accent 6" w:semiHidden="0" w:uiPriority="71" w:unhideWhenUsed="0"/>
+    <w:lsdException w:name="Colorful List Accent 6" w:semiHidden="0" w:uiPriority="72" w:unhideWhenUsed="0"/>
+    <w:lsdException w:name="Colorful Grid Accent 6" w:semiHidden="0" w:uiPriority="73" w:unhideWhenUsed="0"/>
+    <w:lsdException w:name="Subtle Emphasis" w:semiHidden="0" w:uiPriority="19" w:unhideWhenUsed="0" w:qFormat="1"/>
+    <w:lsdException w:name="Intense Emphasis" w:semiHidden="0" w:uiPriority="21" w:unhideWhenUsed="0" w:qFormat="1"/>
+    <w:lsdException w:name="Subtle Reference" w:semiHidden="0" w:uiPriority="31" w:unhideWhenUsed="0" w:qFormat="1"/>
+    <w:lsdException w:name="Intense Reference" w:semiHidden="0" w:uiPriority="32" w:unhideWhenUsed="0" w:qFormat="1"/>
+    <w:lsdException w:name="Book Title" w:semiHidden="0" w:uiPriority="33" w:unhideWhenUsed="0" w:qFormat="1"/>
+    <w:lsdException w:name="Bibliography" w:uiPriority="37"/>
+    <w:lsdException w:name="TOC Heading" w:uiPriority="39" w:qFormat="1"/>
+  </w:latentStyles>
+  <w:style w:type="paragraph" w:default="1" w:styleId="Normal">
+    <w:name w:val="Normal"/>
+    <w:qFormat/>
+  </w:style>
+  <w:style w:type="paragraph" w:styleId="Heading1">
+    <w:name w:val="heading 1"/>
+    <w:basedOn w:val="Normal"/>
+    <w:next w:val="Normal"/>
+    <w:link w:val="Heading1Char"/>
+    <w:uiPriority w:val="9"/>
+    <w:qFormat/>
+    <w:rsid w:val="002E2F51"/>
+    <w:pPr>
+      <w:keepNext/>
+      <w:keepLines/>
+      <w:spacing w:before="240" w:after="0"/>
+      <w:outlineLvl w:val="0"/>
+    </w:pPr>
+    <w:rPr>
+      <w:rFonts w:asciiTheme="majorHAnsi" w:eastAsiaTheme="majorEastAsia" w:hAnsiTheme="majorHAnsi" w:cstheme="majorBidi"/>
+      <w:color w:val="365F91" w:themeColor="accent1" w:themeShade="BF"/>
+      <w:sz w:val="32"/>
+      <w:szCs w:val="32"/>
+    </w:rPr>
+  </w:style>
+  <w:style w:type="paragraph" w:styleId="Heading2">
+    <w:name w:val="heading 2"/>
+    <w:basedOn w:val="Normal"/>
+    <w:next w:val="Normal"/>
+    <w:link w:val="Heading2Char"/>
+    <w:uiPriority w:val="9"/>
+    <w:unhideWhenUsed/>
+    <w:qFormat/>
+    <w:rsid w:val="00D95C83"/>
+    <w:pPr>
+      <w:keepNext/>
+      <w:keepLines/>
+      <w:spacing w:before="40" w:after="0"/>
+      <w:outlineLvl w:val="1"/>
+    </w:pPr>
+    <w:rPr>
+      <w:rFonts w:asciiTheme="majorHAnsi" w:eastAsiaTheme="majorEastAsia" w:hAnsiTheme="majorHAnsi" w:cstheme="majorBidi"/>
+      <w:color w:val="365F91" w:themeColor="accent1" w:themeShade="BF"/>
+      <w:sz w:val="26"/>
+      <w:szCs w:val="26"/>
+    </w:rPr>
+  </w:style>
+  <w:style w:type="paragraph" w:styleId="Heading3">
+    <w:name w:val="heading 3"/>
+    <w:basedOn w:val="Normal"/>
+    <w:next w:val="Normal"/>
+    <w:link w:val="Heading3Char"/>
+    <w:uiPriority w:val="9"/>
+    <w:unhideWhenUsed/>
+    <w:qFormat/>
+    <w:rsid w:val="00C7150A"/>
+    <w:pPr>
+      <w:keepNext/>
+      <w:keepLines/>
+      <w:spacing w:before="40" w:after="0"/>
+      <w:outlineLvl w:val="2"/>
+    </w:pPr>
+    <w:rPr>
+      <w:rFonts w:asciiTheme="majorHAnsi" w:eastAsiaTheme="majorEastAsia" w:hAnsiTheme="majorHAnsi" w:cstheme="majorBidi"/>
+      <w:color w:val="243F60" w:themeColor="accent1" w:themeShade="7F"/>
+      <w:sz w:val="24"/>
+      <w:szCs w:val="24"/>
+    </w:rPr>
+  </w:style>
+  <w:style w:type="character" w:default="1" w:styleId="DefaultParagraphFont">
+    <w:name w:val="Default Paragraph Font"/>
+    <w:uiPriority w:val="1"/>
+    <w:semiHidden/>
+    <w:unhideWhenUsed/>
+  </w:style>
+  <w:style w:type="table" w:default="1" w:styleId="TableNormal">
+    <w:name w:val="Normal Table"/>
+    <w:uiPriority w:val="99"/>
+    <w:semiHidden/>
+    <w:unhideWhenUsed/>
+    <w:tblPr>
+      <w:tblInd w:w="0" w:type="dxa"/>
+      <w:tblCellMar>
+        <w:top w:w="0" w:type="dxa"/>
+        <w:left w:w="108" w:type="dxa"/>
+        <w:bottom w:w="0" w:type="dxa"/>
+        <w:right w:w="108" w:type="dxa"/>
+      </w:tblCellMar>
+    </w:tblPr>
+  </w:style>
+  <w:style w:type="numbering" w:default="1" w:styleId="NoList">
+    <w:name w:val="No List"/>
+    <w:uiPriority w:val="99"/>
+    <w:semiHidden/>
+    <w:unhideWhenUsed/>
+  </w:style>
+  <w:style w:type="paragraph" w:styleId="Header">
+    <w:name w:val="header"/>
+    <w:basedOn w:val="Normal"/>
+    <w:link w:val="HeaderChar"/>
+    <w:uiPriority w:val="99"/>
+    <w:unhideWhenUsed/>
+    <w:rsid w:val="002B63F2"/>
+    <w:pPr>
+      <w:tabs>
+        <w:tab w:val="center" w:pos="4680"/>
+        <w:tab w:val="right" w:pos="9360"/>
+      </w:tabs>
+      <w:spacing w:after="0" w:line="240" w:lineRule="auto"/>
+    </w:pPr>
+  </w:style>
+  <w:style w:type="character" w:customStyle="1" w:styleId="HeaderChar">
+    <w:name w:val="Header Char"/>
+    <w:basedOn w:val="DefaultParagraphFont"/>
+    <w:link w:val="Header"/>
+    <w:uiPriority w:val="99"/>
+    <w:rsid w:val="002B63F2"/>
+  </w:style>
+  <w:style w:type="paragraph" w:styleId="Footer">
+    <w:name w:val="footer"/>
+    <w:basedOn w:val="Normal"/>
+    <w:link w:val="FooterChar"/>
+    <w:uiPriority w:val="99"/>
+    <w:unhideWhenUsed/>
+    <w:rsid w:val="002B63F2"/>
+    <w:pPr>
+      <w:tabs>
+        <w:tab w:val="center" w:pos="4680"/>
+        <w:tab w:val="right" w:pos="9360"/>
+      </w:tabs>
+      <w:spacing w:after="0" w:line="240" w:lineRule="auto"/>
+    </w:pPr>
+  </w:style>
+  <w:style w:type="character" w:customStyle="1" w:styleId="FooterChar">
+    <w:name w:val="Footer Char"/>
+    <w:basedOn w:val="DefaultParagraphFont"/>
+    <w:link w:val="Footer"/>
+    <w:uiPriority w:val="99"/>
+    <w:rsid w:val="002B63F2"/>
+  </w:style>
+  <w:style w:type="paragraph" w:styleId="BalloonText">
+    <w:name w:val="Balloon Text"/>
+    <w:basedOn w:val="Normal"/>
+    <w:link w:val="BalloonTextChar"/>
+    <w:uiPriority w:val="99"/>
+    <w:semiHidden/>
+    <w:unhideWhenUsed/>
+    <w:rsid w:val="002B63F2"/>
+    <w:pPr>
+      <w:spacing w:after="0" w:line="240" w:lineRule="auto"/>
+    </w:pPr>
+    <w:rPr>
+      <w:rFonts w:ascii="Tahoma" w:hAnsi="Tahoma" w:cs="Tahoma"/>
+      <w:sz w:val="16"/>
+      <w:szCs w:val="16"/>
+    </w:rPr>
+  </w:style>
+  <w:style w:type="character" w:customStyle="1" w:styleId="BalloonTextChar">
+    <w:name w:val="Balloon Text Char"/>
+    <w:basedOn w:val="DefaultParagraphFont"/>
+    <w:link w:val="BalloonText"/>
+    <w:uiPriority w:val="99"/>
+    <w:semiHidden/>
+    <w:rsid w:val="002B63F2"/>
+    <w:rPr>
+      <w:rFonts w:ascii="Tahoma" w:hAnsi="Tahoma" w:cs="Tahoma"/>
+      <w:sz w:val="16"/>
+      <w:szCs w:val="16"/>
+    </w:rPr>
+  </w:style>
+  <w:style w:type="paragraph" w:styleId="ListParagraph">
+    <w:name w:val="List Paragraph"/>
+    <w:basedOn w:val="Normal"/>
+    <w:uiPriority w:val="34"/>
+    <w:qFormat/>
+    <w:rsid w:val="002B63F2"/>
+    <w:pPr>
+      <w:ind w:left="720"/>
+      <w:contextualSpacing/>
+    </w:pPr>
+  </w:style>
+  <w:style w:type="table" w:styleId="TableGrid">
+    <w:name w:val="Table Grid"/>
+    <w:basedOn w:val="TableNormal"/>
+    <w:uiPriority w:val="59"/>
+    <w:qFormat/>
+    <w:rsid w:val="000869D9"/>
+    <w:pPr>
+      <w:spacing w:after="0" w:line="240" w:lineRule="auto"/>
+    </w:pPr>
+    <w:tblPr>
+      <w:tblInd w:w="0" w:type="dxa"/>
+      <w:tblBorders>
+        <w:top w:val="single" w:sz="4" w:space="0" w:color="auto"/>
+        <w:left w:val="single" w:sz="4" w:space="0" w:color="auto"/>
+        <w:bottom w:val="single" w:sz="4" w:space="0" w:color="auto"/>
+        <w:right w:val="single" w:sz="4" w:space="0" w:color="auto"/>
+        <w:insideH w:val="single" w:sz="4" w:space="0" w:color="auto"/>
+        <w:insideV w:val="single" w:sz="4" w:space="0" w:color="auto"/>
+      </w:tblBorders>
+      <w:tblCellMar>
+        <w:top w:w="0" w:type="dxa"/>
+        <w:left w:w="108" w:type="dxa"/>
+        <w:bottom w:w="0" w:type="dxa"/>
+        <w:right w:w="108" w:type="dxa"/>
+      </w:tblCellMar>
+    </w:tblPr>
+  </w:style>
+  <w:style w:type="character" w:customStyle="1" w:styleId="Heading2Char">
+    <w:name w:val="Heading 2 Char"/>
+    <w:basedOn w:val="DefaultParagraphFont"/>
+    <w:link w:val="Heading2"/>
+    <w:uiPriority w:val="9"/>
+    <w:rsid w:val="00D95C83"/>
+    <w:rPr>
+      <w:rFonts w:asciiTheme="majorHAnsi" w:eastAsiaTheme="majorEastAsia" w:hAnsiTheme="majorHAnsi" w:cstheme="majorBidi"/>
+      <w:color w:val="365F91" w:themeColor="accent1" w:themeShade="BF"/>
+      <w:sz w:val="26"/>
+      <w:szCs w:val="26"/>
+    </w:rPr>
+  </w:style>
+  <w:style w:type="character" w:customStyle="1" w:styleId="Heading1Char">
+    <w:name w:val="Heading 1 Char"/>
+    <w:basedOn w:val="DefaultParagraphFont"/>
+    <w:link w:val="Heading1"/>
+    <w:uiPriority w:val="9"/>
+    <w:rsid w:val="002E2F51"/>
+    <w:rPr>
+      <w:rFonts w:asciiTheme="majorHAnsi" w:eastAsiaTheme="majorEastAsia" w:hAnsiTheme="majorHAnsi" w:cstheme="majorBidi"/>
+      <w:color w:val="365F91" w:themeColor="accent1" w:themeShade="BF"/>
+      <w:sz w:val="32"/>
+      <w:szCs w:val="32"/>
+    </w:rPr>
+  </w:style>
+  <w:style w:type="paragraph" w:styleId="Caption">
+    <w:name w:val="caption"/>
+    <w:basedOn w:val="Normal"/>
+    <w:next w:val="Normal"/>
+    <w:uiPriority w:val="35"/>
+    <w:unhideWhenUsed/>
+    <w:qFormat/>
+    <w:rsid w:val="009C1DAA"/>
+    <w:pPr>
+      <w:spacing w:line="240" w:lineRule="auto"/>
+    </w:pPr>
+    <w:rPr>
+      <w:i/>
+      <w:iCs/>
+      <w:color w:val="1F497D" w:themeColor="text2"/>
+      <w:sz w:val="18"/>
+      <w:szCs w:val="18"/>
+    </w:rPr>
+  </w:style>
+  <w:style w:type="paragraph" w:styleId="TOC1">
+    <w:name w:val="toc 1"/>
+    <w:basedOn w:val="Normal"/>
+    <w:next w:val="Normal"/>
+    <w:autoRedefine/>
+    <w:uiPriority w:val="39"/>
+    <w:unhideWhenUsed/>
+    <w:rsid w:val="00022839"/>
+    <w:pPr>
+      <w:tabs>
+        <w:tab w:val="left" w:pos="440"/>
+        <w:tab w:val="right" w:leader="dot" w:pos="9350"/>
+      </w:tabs>
+      <w:spacing w:after="0"/>
+      <w:jc w:val="both"/>
+    </w:pPr>
+    <w:rPr>
+      <w:rFonts w:ascii="Times New Roman" w:hAnsi="Times New Roman"/>
+      <w:b/>
+      <w:sz w:val="26"/>
+    </w:rPr>
+  </w:style>
+  <w:style w:type="paragraph" w:styleId="TOC2">
+    <w:name w:val="toc 2"/>
+    <w:basedOn w:val="Normal"/>
+    <w:next w:val="Normal"/>
+    <w:autoRedefine/>
+    <w:uiPriority w:val="39"/>
+    <w:unhideWhenUsed/>
+    <w:rsid w:val="00022839"/>
+    <w:pPr>
+      <w:spacing w:before="100" w:after="100"/>
+      <w:ind w:left="216"/>
+      <w:jc w:val="both"/>
+    </w:pPr>
+    <w:rPr>
+      <w:rFonts w:ascii="Times New Roman" w:hAnsi="Times New Roman"/>
+      <w:sz w:val="24"/>
+    </w:rPr>
+  </w:style>
+  <w:style w:type="character" w:styleId="Hyperlink">
+    <w:name w:val="Hyperlink"/>
+    <w:basedOn w:val="DefaultParagraphFont"/>
+    <w:uiPriority w:val="99"/>
+    <w:unhideWhenUsed/>
+    <w:rsid w:val="00022839"/>
+    <w:rPr>
+      <w:color w:val="0000FF" w:themeColor="hyperlink"/>
+      <w:u w:val="single"/>
+    </w:rPr>
+  </w:style>
+  <w:style w:type="paragraph" w:styleId="NormalWeb">
+    <w:name w:val="Normal (Web)"/>
+    <w:basedOn w:val="Normal"/>
+    <w:uiPriority w:val="99"/>
+    <w:unhideWhenUsed/>
+    <w:rsid w:val="00022839"/>
+    <w:pPr>
+      <w:spacing w:before="100" w:beforeAutospacing="1" w:after="100" w:afterAutospacing="1" w:line="240" w:lineRule="auto"/>
+    </w:pPr>
+    <w:rPr>
+      <w:rFonts w:ascii="Times New Roman" w:eastAsia="Times New Roman" w:hAnsi="Times New Roman" w:cs="Times New Roman"/>
+      <w:sz w:val="24"/>
+      <w:szCs w:val="24"/>
+    </w:rPr>
+  </w:style>
+  <w:style w:type="paragraph" w:styleId="TOCHeading">
+    <w:name w:val="TOC Heading"/>
+    <w:basedOn w:val="Heading1"/>
+    <w:next w:val="Normal"/>
+    <w:uiPriority w:val="39"/>
+    <w:unhideWhenUsed/>
+    <w:qFormat/>
+    <w:rsid w:val="00022839"/>
+    <w:pPr>
+      <w:spacing w:line="259" w:lineRule="auto"/>
+      <w:outlineLvl w:val="9"/>
+    </w:pPr>
+    <w:rPr>
+      <w:rFonts w:ascii="Times New Roman" w:hAnsi="Times New Roman"/>
+      <w:b/>
+    </w:rPr>
+  </w:style>
+  <w:style w:type="character" w:styleId="SubtleEmphasis">
+    <w:name w:val="Subtle Emphasis"/>
+    <w:basedOn w:val="DefaultParagraphFont"/>
+    <w:uiPriority w:val="19"/>
+    <w:qFormat/>
+    <w:rsid w:val="00022839"/>
+    <w:rPr>
+      <w:rFonts w:ascii="Times New Roman" w:hAnsi="Times New Roman"/>
+      <w:i/>
+      <w:iCs/>
+      <w:color w:val="404040" w:themeColor="text1" w:themeTint="BF"/>
+    </w:rPr>
+  </w:style>
+  <w:style w:type="character" w:customStyle="1" w:styleId="cp1">
+    <w:name w:val="Đề cập1"/>
+    <w:basedOn w:val="DefaultParagraphFont"/>
+    <w:uiPriority w:val="99"/>
+    <w:semiHidden/>
+    <w:unhideWhenUsed/>
+    <w:rsid w:val="00474EFF"/>
+    <w:rPr>
+      <w:color w:val="2B579A"/>
+      <w:shd w:val="clear" w:color="auto" w:fill="E6E6E6"/>
+    </w:rPr>
+  </w:style>
+  <w:style w:type="character" w:customStyle="1" w:styleId="Heading3Char">
+    <w:name w:val="Heading 3 Char"/>
+    <w:basedOn w:val="DefaultParagraphFont"/>
+    <w:link w:val="Heading3"/>
+    <w:uiPriority w:val="9"/>
+    <w:rsid w:val="00C7150A"/>
+    <w:rPr>
+      <w:rFonts w:asciiTheme="majorHAnsi" w:eastAsiaTheme="majorEastAsia" w:hAnsiTheme="majorHAnsi" w:cstheme="majorBidi"/>
+      <w:color w:val="243F60" w:themeColor="accent1" w:themeShade="7F"/>
+      <w:sz w:val="24"/>
+      <w:szCs w:val="24"/>
+    </w:rPr>
+  </w:style>
+  <w:style w:type="paragraph" w:styleId="NoSpacing">
+    <w:name w:val="No Spacing"/>
+    <w:uiPriority w:val="1"/>
+    <w:qFormat/>
+    <w:rsid w:val="00F62B6B"/>
+    <w:pPr>
+      <w:spacing w:after="0" w:line="240" w:lineRule="auto"/>
+    </w:pPr>
+  </w:style>
+  <w:style w:type="paragraph" w:customStyle="1" w:styleId="ListParagraph1">
+    <w:name w:val="List Paragraph1"/>
+    <w:basedOn w:val="Normal"/>
+    <w:uiPriority w:val="34"/>
+    <w:qFormat/>
+    <w:rsid w:val="00180109"/>
+    <w:pPr>
+      <w:ind w:left="720"/>
+      <w:contextualSpacing/>
+    </w:pPr>
+    <w:rPr>
+      <w:rFonts w:ascii="Calibri" w:eastAsia="Calibri" w:hAnsi="Calibri" w:cs="Times New Roman"/>
+    </w:rPr>
+  </w:style>
+  <w:style w:type="paragraph" w:customStyle="1" w:styleId="ListParagraph2">
+    <w:name w:val="List Paragraph2"/>
+    <w:basedOn w:val="Normal"/>
+    <w:uiPriority w:val="34"/>
+    <w:qFormat/>
+    <w:rsid w:val="00180109"/>
+    <w:pPr>
+      <w:ind w:left="720"/>
+      <w:contextualSpacing/>
+    </w:pPr>
+  </w:style>
+  <w:style w:type="paragraph" w:styleId="TOC3">
+    <w:name w:val="toc 3"/>
+    <w:basedOn w:val="Normal"/>
+    <w:next w:val="Normal"/>
+    <w:autoRedefine/>
+    <w:uiPriority w:val="39"/>
+    <w:unhideWhenUsed/>
+    <w:rsid w:val="00FD17CC"/>
+    <w:pPr>
+      <w:spacing w:after="100"/>
+      <w:ind w:left="440"/>
+    </w:pPr>
+  </w:style>
+</w:styles>
+</file>
+
+<file path=word/stylesWithEffects.xml><?xml version="1.0" encoding="utf-8"?>
+<w:styles xmlns:wpc="http://schemas.microsoft.com/office/word/2010/wordprocessingCanvas" xmlns:mc="http://schemas.openxmlformats.org/markup-compatibility/2006" xmlns:o="urn:schemas-microsoft-com:office:office" xmlns:r="http://schemas.openxmlformats.org/officeDocument/2006/relationships" xmlns:m="http://schemas.openxmlformats.org/officeDocument/2006/math" xmlns:v="urn:schemas-microsoft-com:vml" xmlns:wp14="http://schemas.microsoft.com/office/word/2010/wordprocessingDrawing" xmlns:wp="http://schemas.openxmlformats.org/drawingml/2006/wordprocessingDrawing" xmlns:w10="urn:schemas-microsoft-com:office:word" xmlns:w="http://schemas.openxmlformats.org/wordprocessingml/2006/main" xmlns:w14="http://schemas.microsoft.com/office/word/2010/wordml" xmlns:wpg="http://schemas.microsoft.com/office/word/2010/wordprocessingGroup" xmlns:wpi="http://schemas.microsoft.com/office/word/2010/wordprocessingInk" xmlns:wne="http://schemas.microsoft.com/office/word/2006/wordml" xmlns:wps="http://schemas.microsoft.com/office/word/2010/wordprocessingShape" mc:Ignorable="w14 wp14">
+  <w:docDefaults>
+    <w:rPrDefault>
+      <w:rPr>
+        <w:rFonts w:asciiTheme="minorHAnsi" w:eastAsiaTheme="minorHAnsi" w:hAnsiTheme="minorHAnsi" w:cstheme="minorBidi"/>
+        <w:sz w:val="22"/>
+        <w:szCs w:val="22"/>
+        <w:lang w:val="en-US" w:eastAsia="en-US" w:bidi="ar-SA"/>
+      </w:rPr>
+    </w:rPrDefault>
+    <w:pPrDefault>
+      <w:pPr>
+        <w:spacing w:after="200" w:line="276" w:lineRule="auto"/>
+      </w:pPr>
+    </w:pPrDefault>
+  </w:docDefaults>
+  <w:latentStyles w:defLockedState="0" w:defUIPriority="99" w:defSemiHidden="1" w:defUnhideWhenUsed="1" w:defQFormat="0" w:count="267">
+    <w:lsdException w:name="Normal" w:semiHidden="0" w:uiPriority="0" w:unhideWhenUsed="0" w:qFormat="1"/>
+    <w:lsdException w:name="heading 1" w:semiHidden="0" w:uiPriority="9" w:unhideWhenUsed="0" w:qFormat="1"/>
+    <w:lsdException w:name="heading 2" w:uiPriority="9" w:qFormat="1"/>
+    <w:lsdException w:name="heading 3" w:uiPriority="9" w:qFormat="1"/>
+    <w:lsdException w:name="heading 4" w:uiPriority="9" w:qFormat="1"/>
+    <w:lsdException w:name="heading 5" w:uiPriority="9" w:qFormat="1"/>
+    <w:lsdException w:name="heading 6" w:uiPriority="9" w:qFormat="1"/>
+    <w:lsdException w:name="heading 7" w:uiPriority="9" w:qFormat="1"/>
+    <w:lsdException w:name="heading 8" w:uiPriority="9" w:qFormat="1"/>
+    <w:lsdException w:name="heading 9" w:uiPriority="9" w:qFormat="1"/>
+    <w:lsdException w:name="toc 1" w:uiPriority="39"/>
+    <w:lsdException w:name="toc 2" w:uiPriority="39"/>
+    <w:lsdException w:name="toc 3" w:uiPriority="39"/>
+    <w:lsdException w:name="toc 4" w:uiPriority="39"/>
+    <w:lsdException w:name="toc 5" w:uiPriority="39"/>
+    <w:lsdException w:name="toc 6" w:uiPriority="39"/>
+    <w:lsdException w:name="toc 7" w:uiPriority="39"/>
+    <w:lsdException w:name="toc 8" w:uiPriority="39"/>
+    <w:lsdException w:name="toc 9" w:uiPriority="39"/>
+    <w:lsdException w:name="caption" w:uiPriority="35" w:qFormat="1"/>
+    <w:lsdException w:name="Title" w:semiHidden="0" w:uiPriority="10" w:unhideWhenUsed="0" w:qFormat="1"/>
+    <w:lsdException w:name="Default Paragraph Font" w:uiPriority="1"/>
+    <w:lsdException w:name="Subtitle" w:semiHidden="0" w:uiPriority="11" w:unhideWhenUsed="0" w:qFormat="1"/>
+    <w:lsdException w:name="Strong" w:semiHidden="0" w:uiPriority="22" w:unhideWhenUsed="0" w:qFormat="1"/>
+    <w:lsdException w:name="Emphasis" w:semiHidden="0" w:uiPriority="20" w:unhideWhenUsed="0" w:qFormat="1"/>
+    <w:lsdException w:name="Table Grid" w:semiHidden="0" w:uiPriority="59" w:unhideWhenUsed="0" w:qFormat="1"/>
+    <w:lsdException w:name="Placeholder Text" w:unhideWhenUsed="0"/>
+    <w:lsdException w:name="No Spacing" w:semiHidden="0" w:uiPriority="1" w:unhideWhenUsed="0" w:qFormat="1"/>
+    <w:lsdException w:name="Light Shading" w:semiHidden="0" w:uiPriority="60" w:unhideWhenUsed="0"/>
+    <w:lsdException w:name="Light List" w:semiHidden="0" w:uiPriority="61" w:unhideWhenUsed="0"/>
+    <w:lsdException w:name="Light Grid" w:semiHidden="0" w:uiPriority="62" w:unhideWhenUsed="0"/>
+    <w:lsdException w:name="Medium Shading 1" w:semiHidden="0" w:uiPriority="63" w:unhideWhenUsed="0"/>
+    <w:lsdException w:name="Medium Shading 2" w:semiHidden="0" w:uiPriority="64" w:unhideWhenUsed="0"/>
+    <w:lsdException w:name="Medium List 1" w:semiHidden="0" w:uiPriority="65" w:unhideWhenUsed="0"/>
+    <w:lsdException w:name="Medium List 2" w:semiHidden="0" w:uiPriority="66" w:unhideWhenUsed="0"/>
+    <w:lsdException w:name="Medium Grid 1" w:semiHidden="0" w:uiPriority="67" w:unhideWhenUsed="0"/>
+    <w:lsdException w:name="Medium Grid 2" w:semiHidden="0" w:uiPriority="68" w:unhideWhenUsed="0"/>
+    <w:lsdException w:name="Medium Grid 3" w:semiHidden="0" w:uiPriority="69" w:unhideWhenUsed="0"/>
+    <w:lsdException w:name="Dark List" w:semiHidden="0" w:uiPriority="70" w:unhideWhenUsed="0"/>
+    <w:lsdException w:name="Colorful Shading" w:semiHidden="0" w:uiPriority="71" w:unhideWhenUsed="0"/>
+    <w:lsdException w:name="Colorful List" w:semiHidden="0" w:uiPriority="72" w:unhideWhenUsed="0"/>
+    <w:lsdException w:name="Colorful Grid" w:semiHidden="0" w:uiPriority="73" w:unhideWhenUsed="0"/>
+    <w:lsdException w:name="Light Shading Accent 1" w:semiHidden="0" w:uiPriority="60" w:unhideWhenUsed="0"/>
+    <w:lsdException w:name="Light List Accent 1" w:semiHidden="0" w:uiPriority="61" w:unhideWhenUsed="0"/>
+    <w:lsdException w:name="Light Grid Accent 1" w:semiHidden="0" w:uiPriority="62" w:unhideWhenUsed="0"/>
+    <w:lsdException w:name="Medium Shading 1 Accent 1" w:semiHidden="0" w:uiPriority="63" w:unhideWhenUsed="0"/>
+    <w:lsdException w:name="Medium Shading 2 Accent 1" w:semiHidden="0" w:uiPriority="64" w:unhideWhenUsed="0"/>
+    <w:lsdException w:name="Medium List 1 Accent 1" w:semiHidden="0" w:uiPriority="65" w:unhideWhenUsed="0"/>
+    <w:lsdException w:name="Revision" w:unhideWhenUsed="0"/>
+    <w:lsdException w:name="List Paragraph" w:semiHidden="0" w:uiPriority="34" w:unhideWhenUsed="0" w:qFormat="1"/>
+    <w:lsdException w:name="Quote" w:semiHidden="0" w:uiPriority="29" w:unhideWhenUsed="0" w:qFormat="1"/>
+    <w:lsdException w:name="Intense Quote" w:semiHidden="0" w:uiPriority="30" w:unhideWhenUsed="0" w:qFormat="1"/>
+    <w:lsdException w:name="Medium List 2 Accent 1" w:semiHidden="0" w:uiPriority="66" w:unhideWhenUsed="0"/>
+    <w:lsdException w:name="Medium Grid 1 Accent 1" w:semiHidden="0" w:uiPriority="67" w:unhideWhenUsed="0"/>
+    <w:lsdException w:name="Medium Grid 2 Accent 1" w:semiHidden="0" w:uiPriority="68" w:unhideWhenUsed="0"/>
+    <w:lsdException w:name="Medium Grid 3 Accent 1" w:semiHidden="0" w:uiPriority="69" w:unhideWhenUsed="0"/>
+    <w:lsdException w:name="Dark List Accent 1" w:semiHidden="0" w:uiPriority="70" w:unhideWhenUsed="0"/>
+    <w:lsdException w:name="Colorful Shading Accent 1" w:semiHidden="0" w:uiPriority="71" w:unhideWhenUsed="0"/>
+    <w:lsdException w:name="Colorful List Accent 1" w:semiHidden="0" w:uiPriority="72" w:unhideWhenUsed="0"/>
+    <w:lsdException w:name="Colorful Grid Accent 1" w:semiHidden="0" w:uiPriority="73" w:unhideWhenUsed="0"/>
+    <w:lsdException w:name="Light Shading Accent 2" w:semiHidden="0" w:uiPriority="60" w:unhideWhenUsed="0"/>
+    <w:lsdException w:name="Light List Accent 2" w:semiHidden="0" w:uiPriority="61" w:unhideWhenUsed="0"/>
+    <w:lsdException w:name="Light Grid Accent 2" w:semiHidden="0" w:uiPriority="62" w:unhideWhenUsed="0"/>
+    <w:lsdException w:name="Medium Shading 1 Accent 2" w:semiHidden="0" w:uiPriority="63" w:unhideWhenUsed="0"/>
+    <w:lsdException w:name="Medium Shading 2 Accent 2" w:semiHidden="0" w:uiPriority="64" w:unhideWhenUsed="0"/>
+    <w:lsdException w:name="Medium List 1 Accent 2" w:semiHidden="0" w:uiPriority="65" w:unhideWhenUsed="0"/>
+    <w:lsdException w:name="Medium List 2 Accent 2" w:semiHidden="0" w:uiPriority="66" w:unhideWhenUsed="0"/>
+    <w:lsdException w:name="Medium Grid 1 Accent 2" w:semiHidden="0" w:uiPriority="67" w:unhideWhenUsed="0"/>
+    <w:lsdException w:name="Medium Grid 2 Accent 2" w:semiHidden="0" w:uiPriority="68" w:unhideWhenUsed="0"/>
+    <w:lsdException w:name="Medium Grid 3 Accent 2" w:semiHidden="0" w:uiPriority="69" w:unhideWhenUsed="0"/>
+    <w:lsdException w:name="Dark List Accent 2" w:semiHidden="0" w:uiPriority="70" w:unhideWhenUsed="0"/>
+    <w:lsdException w:name="Colorful Shading Accent 2" w:semiHidden="0" w:uiPriority="71" w:unhideWhenUsed="0"/>
+    <w:lsdException w:name="Colorful List Accent 2" w:semiHidden="0" w:uiPriority="72" w:unhideWhenUsed="0"/>
+    <w:lsdException w:name="Colorful Grid Accent 2" w:semiHidden="0" w:uiPriority="73" w:unhideWhenUsed="0"/>
+    <w:lsdException w:name="Light Shading Accent 3" w:semiHidden="0" w:uiPriority="60" w:unhideWhenUsed="0"/>
+    <w:lsdException w:name="Light List Accent 3" w:semiHidden="0" w:uiPriority="61" w:unhideWhenUsed="0"/>
+    <w:lsdException w:name="Light Grid Accent 3" w:semiHidden="0" w:uiPriority="62" w:unhideWhenUsed="0"/>
+    <w:lsdException w:name="Medium Shading 1 Accent 3" w:semiHidden="0" w:uiPriority="63" w:unhideWhenUsed="0"/>
+    <w:lsdException w:name="Medium Shading 2 Accent 3" w:semiHidden="0" w:uiPriority="64" w:unhideWhenUsed="0"/>
+    <w:lsdException w:name="Medium List 1 Accent 3" w:semiHidden="0" w:uiPriority="65" w:unhideWhenUsed="0"/>
+    <w:lsdException w:name="Medium List 2 Accent 3" w:semiHidden="0" w:uiPriority="66" w:unhideWhenUsed="0"/>
+    <w:lsdException w:name="Medium Grid 1 Accent 3" w:semiHidden="0" w:uiPriority="67" w:unhideWhenUsed="0"/>
+    <w:lsdException w:name="Medium Grid 2 Accent 3" w:semiHidden="0" w:uiPriority="68" w:unhideWhenUsed="0"/>
+    <w:lsdException w:name="Medium Grid 3 Accent 3" w:semiHidden="0" w:uiPriority="69" w:unhideWhenUsed="0"/>
+    <w:lsdException w:name="Dark List Accent 3" w:semiHidden="0" w:uiPriority="70" w:unhideWhenUsed="0"/>
+    <w:lsdException w:name="Colorful Shading Accent 3" w:semiHidden="0" w:uiPriority="71" w:unhideWhenUsed="0"/>
+    <w:lsdException w:name="Colorful List Accent 3" w:semiHidden="0" w:uiPriority="72" w:unhideWhenUsed="0"/>
+    <w:lsdException w:name="Colorful Grid Accent 3" w:semiHidden="0" w:uiPriority="73" w:unhideWhenUsed="0"/>
+    <w:lsdException w:name="Light Shading Accent 4" w:semiHidden="0" w:uiPriority="60" w:unhideWhenUsed="0"/>
+    <w:lsdException w:name="Light List Accent 4" w:semiHidden="0" w:uiPriority="61" w:unhideWhenUsed="0"/>
+    <w:lsdException w:name="Light Grid Accent 4" w:semiHidden="0" w:uiPriority="62" w:unhideWhenUsed="0"/>
+    <w:lsdException w:name="Medium Shading 1 Accent 4" w:semiHidden="0" w:uiPriority="63" w:unhideWhenUsed="0"/>
+    <w:lsdException w:name="Medium Shading 2 Accent 4" w:semiHidden="0" w:uiPriority="64" w:unhideWhenUsed="0"/>
+    <w:lsdException w:name="Medium List 1 Accent 4" w:semiHidden="0" w:uiPriority="65" w:unhideWhenUsed="0"/>
+    <w:lsdException w:name="Medium List 2 Accent 4" w:semiHidden="0" w:uiPriority="66" w:unhideWhenUsed="0"/>
+    <w:lsdException w:name="Medium Grid 1 Accent 4" w:semiHidden="0" w:uiPriority="67" w:unhideWhenUsed="0"/>
+    <w:lsdException w:name="Medium Grid 2 Accent 4" w:semiHidden="0" w:uiPriority="68" w:unhideWhenUsed="0"/>
+    <w:lsdException w:name="Medium Grid 3 Accent 4" w:semiHidden="0" w:uiPriority="69" w:unhideWhenUsed="0"/>
+    <w:lsdException w:name="Dark List Accent 4" w:semiHidden="0" w:uiPriority="70" w:unhideWhenUsed="0"/>
+    <w:lsdException w:name="Colorful Shading Accent 4" w:semiHidden="0" w:uiPriority="71" w:unhideWhenUsed="0"/>
+    <w:lsdException w:name="Colorful List Accent 4" w:semiHidden="0" w:uiPriority="72" w:unhideWhenUsed="0"/>
+    <w:lsdException w:name="Colorful Grid Accent 4" w:semiHidden="0" w:uiPriority="73" w:unhideWhenUsed="0"/>
+    <w:lsdException w:name="Light Shading Accent 5" w:semiHidden="0" w:uiPriority="60" w:unhideWhenUsed="0"/>
+    <w:lsdException w:name="Light List Accent 5" w:semiHidden="0" w:uiPriority="61" w:unhideWhenUsed="0"/>
+    <w:lsdException w:name="Light Grid Accent 5" w:semiHidden="0" w:uiPriority="62" w:unhideWhenUsed="0"/>
+    <w:lsdException w:name="Medium Shading 1 Accent 5" w:semiHidden="0" w:uiPriority="63" w:unhideWhenUsed="0"/>
+    <w:lsdException w:name="Medium Shading 2 Accent 5" w:semiHidden="0" w:uiPriority="64" w:unhideWhenUsed="0"/>
+    <w:lsdException w:name="Medium List 1 Accent 5" w:semiHidden="0" w:uiPriority="65" w:unhideWhenUsed="0"/>
+    <w:lsdException w:name="Medium List 2 Accent 5" w:semiHidden="0" w:uiPriority="66" w:unhideWhenUsed="0"/>
+    <w:lsdException w:name="Medium Grid 1 Accent 5" w:semiHidden="0" w:uiPriority="67" w:unhideWhenUsed="0"/>
+    <w:lsdException w:name="Medium Grid 2 Accent 5" w:semiHidden="0" w:uiPriority="68" w:unhideWhenUsed="0"/>
+    <w:lsdException w:name="Medium Grid 3 Accent 5" w:semiHidden="0" w:uiPriority="69" w:unhideWhenUsed="0"/>
+    <w:lsdException w:name="Dark List Accent 5" w:semiHidden="0" w:uiPriority="70" w:unhideWhenUsed="0"/>
+    <w:lsdException w:name="Colorful Shading Accent 5" w:semiHidden="0" w:uiPriority="71" w:unhideWhenUsed="0"/>
+    <w:lsdException w:name="Colorful List Accent 5" w:semiHidden="0" w:uiPriority="72" w:unhideWhenUsed="0"/>
+    <w:lsdException w:name="Colorful Grid Accent 5" w:semiHidden="0" w:uiPriority="73" w:unhideWhenUsed="0"/>
+    <w:lsdException w:name="Light Shading Accent 6" w:semiHidden="0" w:uiPriority="60" w:unhideWhenUsed="0"/>
+    <w:lsdException w:name="Light List Accent 6" w:semiHidden="0" w:uiPriority="61" w:unhideWhenUsed="0"/>
+    <w:lsdException w:name="Light Grid Accent 6" w:semiHidden="0" w:uiPriority="62" w:unhideWhenUsed="0"/>
+    <w:lsdException w:name="Medium Shading 1 Accent 6" w:semiHidden="0" w:uiPriority="63" w:unhideWhenUsed="0"/>
+    <w:lsdException w:name="Medium Shading 2 Accent 6" w:semiHidden="0" w:uiPriority="64" w:unhideWhenUsed="0"/>
+    <w:lsdException w:name="Medium List 1 Accent 6" w:semiHidden="0" w:uiPriority="65" w:unhideWhenUsed="0"/>
+    <w:lsdException w:name="Medium List 2 Accent 6" w:semiHidden="0" w:uiPriority="66" w:unhideWhenUsed="0"/>
+    <w:lsdException w:name="Medium Grid 1 Accent 6" w:semiHidden="0" w:uiPriority="67" w:unhideWhenUsed="0"/>
+    <w:lsdException w:name="Medium Grid 2 Accent 6" w:semiHidden="0" w:uiPriority="68" w:unhideWhenUsed="0"/>
+    <w:lsdException w:name="Medium Grid 3 Accent 6" w:semiHidden="0" w:uiPriority="69" w:unhideWhenUsed="0"/>
+    <w:lsdException w:name="Dark List Accent 6" w:semiHidden="0" w:uiPriority="70" w:unhideWhenUsed="0"/>
+    <w:lsdException w:name="Colorful Shading Accent 6" w:semiHidden="0" w:uiPriority="71" w:unhideWhenUsed="0"/>
+    <w:lsdException w:name="Colorful List Accent 6" w:semiHidden="0" w:uiPriority="72" w:unhideWhenUsed="0"/>
+    <w:lsdException w:name="Colorful Grid Accent 6" w:semiHidden="0" w:uiPriority="73" w:unhideWhenUsed="0"/>
+    <w:lsdException w:name="Subtle Emphasis" w:semiHidden="0" w:uiPriority="19" w:unhideWhenUsed="0" w:qFormat="1"/>
+    <w:lsdException w:name="Intense Emphasis" w:semiHidden="0" w:uiPriority="21" w:unhideWhenUsed="0" w:qFormat="1"/>
+    <w:lsdException w:name="Subtle Reference" w:semiHidden="0" w:uiPriority="31" w:unhideWhenUsed="0" w:qFormat="1"/>
+    <w:lsdException w:name="Intense Reference" w:semiHidden="0" w:uiPriority="32" w:unhideWhenUsed="0" w:qFormat="1"/>
+    <w:lsdException w:name="Book Title" w:semiHidden="0" w:uiPriority="33" w:unhideWhenUsed="0" w:qFormat="1"/>
+    <w:lsdException w:name="Bibliography" w:uiPriority="37"/>
+    <w:lsdException w:name="TOC Heading" w:uiPriority="39" w:qFormat="1"/>
   </w:latentStyles>
   <w:style w:type="paragraph" w:default="1" w:styleId="Normal">
     <w:name w:val="Normal"/>
@@ -17408,7 +17745,7 @@
 </file>
 
 <file path=customXml/itemProps1.xml><?xml version="1.0" encoding="utf-8"?>
-<ds:datastoreItem xmlns:ds="http://schemas.openxmlformats.org/officeDocument/2006/customXml" ds:itemID="{A8920DCC-35B4-A74B-BD07-38EBE6F20585}">
+<ds:datastoreItem xmlns:ds="http://schemas.openxmlformats.org/officeDocument/2006/customXml" ds:itemID="{F091172C-6F91-4A65-94AB-6B3569DBDBAA}">
   <ds:schemaRefs>
     <ds:schemaRef ds:uri="http://schemas.openxmlformats.org/officeDocument/2006/bibliography"/>
   </ds:schemaRefs>

</xml_diff>

<commit_message>
Update script & report
</commit_message>
<xml_diff>
--- a/Document/BaoCao_1642050_1642067_1642071_1642076_1642084.docx
+++ b/Document/BaoCao_1642050_1642067_1642071_1642076_1642084.docx
@@ -1,6 +1,6 @@
 
 <file path=word/document.xml><?xml version="1.0" encoding="utf-8"?>
-<w:document xmlns:wpc="http://schemas.microsoft.com/office/word/2010/wordprocessingCanvas" xmlns:mo="http://schemas.microsoft.com/office/mac/office/2008/main" xmlns:mc="http://schemas.openxmlformats.org/markup-compatibility/2006" xmlns:mv="urn:schemas-microsoft-com:mac:vml" xmlns:o="urn:schemas-microsoft-com:office:office" xmlns:r="http://schemas.openxmlformats.org/officeDocument/2006/relationships" xmlns:m="http://schemas.openxmlformats.org/officeDocument/2006/math" xmlns:v="urn:schemas-microsoft-com:vml" xmlns:wp14="http://schemas.microsoft.com/office/word/2010/wordprocessingDrawing" xmlns:wp="http://schemas.openxmlformats.org/drawingml/2006/wordprocessingDrawing" xmlns:w10="urn:schemas-microsoft-com:office:word" xmlns:w="http://schemas.openxmlformats.org/wordprocessingml/2006/main" xmlns:w14="http://schemas.microsoft.com/office/word/2010/wordml" xmlns:w15="http://schemas.microsoft.com/office/word/2012/wordml" xmlns:wpg="http://schemas.microsoft.com/office/word/2010/wordprocessingGroup" xmlns:wpi="http://schemas.microsoft.com/office/word/2010/wordprocessingInk" xmlns:wne="http://schemas.microsoft.com/office/word/2006/wordml" xmlns:wps="http://schemas.microsoft.com/office/word/2010/wordprocessingShape" mc:Ignorable="w14 w15 wp14">
+<w:document xmlns:wpc="http://schemas.microsoft.com/office/word/2010/wordprocessingCanvas" xmlns:mc="http://schemas.openxmlformats.org/markup-compatibility/2006" xmlns:o="urn:schemas-microsoft-com:office:office" xmlns:r="http://schemas.openxmlformats.org/officeDocument/2006/relationships" xmlns:m="http://schemas.openxmlformats.org/officeDocument/2006/math" xmlns:v="urn:schemas-microsoft-com:vml" xmlns:wp14="http://schemas.microsoft.com/office/word/2010/wordprocessingDrawing" xmlns:wp="http://schemas.openxmlformats.org/drawingml/2006/wordprocessingDrawing" xmlns:w10="urn:schemas-microsoft-com:office:word" xmlns:w="http://schemas.openxmlformats.org/wordprocessingml/2006/main" xmlns:w14="http://schemas.microsoft.com/office/word/2010/wordml" xmlns:w15="http://schemas.microsoft.com/office/word/2012/wordml" xmlns:wpg="http://schemas.microsoft.com/office/word/2010/wordprocessingGroup" xmlns:wpi="http://schemas.microsoft.com/office/word/2010/wordprocessingInk" xmlns:wne="http://schemas.microsoft.com/office/word/2006/wordml" xmlns:wps="http://schemas.microsoft.com/office/word/2010/wordprocessingShape" mc:Ignorable="w14 w15 wp14">
   <w:body>
     <w:p>
       <w:pPr>
@@ -136,6 +136,7 @@
           <w:noProof/>
           <w:color w:val="000000" w:themeColor="text1"/>
           <w:sz w:val="2"/>
+          <w:lang w:val="vi-VN" w:eastAsia="vi-VN"/>
         </w:rPr>
         <mc:AlternateContent>
           <mc:Choice Requires="wps">
@@ -353,11 +354,11 @@
           </mc:Choice>
           <mc:Fallback>
             <w:pict>
-              <v:shapetype w14:anchorId="1690127B" id="_x0000_t202" coordsize="21600,21600" o:spt="202" path="m0,0l0,21600,21600,21600,21600,0xe">
+              <v:shapetype w14:anchorId="1690127B" id="_x0000_t202" coordsize="21600,21600" o:spt="202" path="m,l,21600r21600,l21600,xe">
                 <v:stroke joinstyle="miter"/>
                 <v:path gradientshapeok="t" o:connecttype="rect"/>
               </v:shapetype>
-              <v:shape id="WordArt 219" o:spid="_x0000_s1026" type="#_x0000_t202" style="position:absolute;left:0;text-align:left;margin-left:16.5pt;margin-top:14.35pt;width:433.6pt;height:234pt;z-index:-251658239;visibility:visible;mso-wrap-style:square;mso-width-percent:0;mso-height-percent:0;mso-wrap-distance-left:9pt;mso-wrap-distance-top:0;mso-wrap-distance-right:9pt;mso-wrap-distance-bottom:0;mso-position-horizontal:absolute;mso-position-horizontal-relative:margin;mso-position-vertical:absolute;mso-position-vertical-relative:text;mso-width-percent:0;mso-height-percent:0;mso-width-relative:page;mso-height-relative:page;v-text-anchor:top" o:gfxdata="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" filled="f" stroked="f">
+              <v:shape id="WordArt 219" o:spid="_x0000_s1026" type="#_x0000_t202" style="position:absolute;left:0;text-align:left;margin-left:16.5pt;margin-top:14.35pt;width:433.6pt;height:234pt;z-index:-251658239;visibility:visible;mso-wrap-style:square;mso-width-percent:0;mso-height-percent:0;mso-wrap-distance-left:9pt;mso-wrap-distance-top:0;mso-wrap-distance-right:9pt;mso-wrap-distance-bottom:0;mso-position-horizontal:absolute;mso-position-horizontal-relative:margin;mso-position-vertical:absolute;mso-position-vertical-relative:text;mso-width-percent:0;mso-height-percent:0;mso-width-relative:page;mso-height-relative:page;v-text-anchor:top" o:gfxdata="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" filled="f" stroked="f">
                 <o:lock v:ext="edit" shapetype="t"/>
                 <v:textbox>
                   <w:txbxContent>
@@ -2934,6 +2935,7 @@
       <w:r>
         <w:rPr>
           <w:noProof/>
+          <w:lang w:val="vi-VN" w:eastAsia="vi-VN"/>
         </w:rPr>
         <w:drawing>
           <wp:inline distT="0" distB="0" distL="0" distR="0" wp14:anchorId="286E4DEC" wp14:editId="12C4BCB0">
@@ -3052,6 +3054,7 @@
       <w:r>
         <w:rPr>
           <w:noProof/>
+          <w:lang w:val="vi-VN" w:eastAsia="vi-VN"/>
         </w:rPr>
         <w:drawing>
           <wp:inline distT="0" distB="0" distL="0" distR="0" wp14:anchorId="411A1D3F" wp14:editId="09D36DCD">
@@ -3094,12 +3097,13 @@
       <w:r>
         <w:rPr>
           <w:noProof/>
+          <w:lang w:val="vi-VN" w:eastAsia="vi-VN"/>
         </w:rPr>
         <w:drawing>
-          <wp:inline distT="0" distB="0" distL="0" distR="0" wp14:anchorId="1D3E8102" wp14:editId="0C122A8A">
-            <wp:extent cx="5733415" cy="4482599"/>
+          <wp:inline distT="0" distB="0" distL="0" distR="0" wp14:anchorId="5423985F" wp14:editId="7154A7DA">
+            <wp:extent cx="5733415" cy="3759200"/>
             <wp:effectExtent l="0" t="0" r="635" b="0"/>
-            <wp:docPr id="8" name="Picture 8"/>
+            <wp:docPr id="3" name="Picture 3"/>
             <wp:cNvGraphicFramePr>
               <a:graphicFrameLocks xmlns:a="http://schemas.openxmlformats.org/drawingml/2006/main" noChangeAspect="1"/>
             </wp:cNvGraphicFramePr>
@@ -3107,7 +3111,7 @@
               <a:graphicData uri="http://schemas.openxmlformats.org/drawingml/2006/picture">
                 <pic:pic xmlns:pic="http://schemas.openxmlformats.org/drawingml/2006/picture">
                   <pic:nvPicPr>
-                    <pic:cNvPr id="0" name=""/>
+                    <pic:cNvPr id="1" name=""/>
                     <pic:cNvPicPr/>
                   </pic:nvPicPr>
                   <pic:blipFill>
@@ -3119,7 +3123,7 @@
                   <pic:spPr>
                     <a:xfrm>
                       <a:off x="0" y="0"/>
-                      <a:ext cx="5733415" cy="4482599"/>
+                      <a:ext cx="5733415" cy="3759200"/>
                     </a:xfrm>
                     <a:prstGeom prst="rect">
                       <a:avLst/>
@@ -3133,12 +3137,14 @@
       </w:r>
     </w:p>
     <w:p/>
-    <w:p/>
-    <w:p/>
     <w:p>
       <w:bookmarkStart w:id="14" w:name="_GoBack"/>
       <w:bookmarkEnd w:id="14"/>
     </w:p>
+    <w:p/>
+    <w:p/>
+    <w:p/>
+    <w:p/>
     <w:p>
       <w:pPr>
         <w:pStyle w:val="Heading1"/>
@@ -11863,7 +11869,7 @@
 </file>
 
 <file path=word/endnotes.xml><?xml version="1.0" encoding="utf-8"?>
-<w:endnotes xmlns:wpc="http://schemas.microsoft.com/office/word/2010/wordprocessingCanvas" xmlns:mo="http://schemas.microsoft.com/office/mac/office/2008/main" xmlns:mc="http://schemas.openxmlformats.org/markup-compatibility/2006" xmlns:mv="urn:schemas-microsoft-com:mac:vml" xmlns:o="urn:schemas-microsoft-com:office:office" xmlns:r="http://schemas.openxmlformats.org/officeDocument/2006/relationships" xmlns:m="http://schemas.openxmlformats.org/officeDocument/2006/math" xmlns:v="urn:schemas-microsoft-com:vml" xmlns:wp14="http://schemas.microsoft.com/office/word/2010/wordprocessingDrawing" xmlns:wp="http://schemas.openxmlformats.org/drawingml/2006/wordprocessingDrawing" xmlns:w10="urn:schemas-microsoft-com:office:word" xmlns:w="http://schemas.openxmlformats.org/wordprocessingml/2006/main" xmlns:w14="http://schemas.microsoft.com/office/word/2010/wordml" xmlns:w15="http://schemas.microsoft.com/office/word/2012/wordml" xmlns:wpg="http://schemas.microsoft.com/office/word/2010/wordprocessingGroup" xmlns:wpi="http://schemas.microsoft.com/office/word/2010/wordprocessingInk" xmlns:wne="http://schemas.microsoft.com/office/word/2006/wordml" xmlns:wps="http://schemas.microsoft.com/office/word/2010/wordprocessingShape" mc:Ignorable="w14 w15 wp14">
+<w:endnotes xmlns:wpc="http://schemas.microsoft.com/office/word/2010/wordprocessingCanvas" xmlns:mc="http://schemas.openxmlformats.org/markup-compatibility/2006" xmlns:o="urn:schemas-microsoft-com:office:office" xmlns:r="http://schemas.openxmlformats.org/officeDocument/2006/relationships" xmlns:m="http://schemas.openxmlformats.org/officeDocument/2006/math" xmlns:v="urn:schemas-microsoft-com:vml" xmlns:wp14="http://schemas.microsoft.com/office/word/2010/wordprocessingDrawing" xmlns:wp="http://schemas.openxmlformats.org/drawingml/2006/wordprocessingDrawing" xmlns:w10="urn:schemas-microsoft-com:office:word" xmlns:w="http://schemas.openxmlformats.org/wordprocessingml/2006/main" xmlns:w14="http://schemas.microsoft.com/office/word/2010/wordml" xmlns:w15="http://schemas.microsoft.com/office/word/2012/wordml" xmlns:wpg="http://schemas.microsoft.com/office/word/2010/wordprocessingGroup" xmlns:wpi="http://schemas.microsoft.com/office/word/2010/wordprocessingInk" xmlns:wne="http://schemas.microsoft.com/office/word/2006/wordml" xmlns:wps="http://schemas.microsoft.com/office/word/2010/wordprocessingShape" mc:Ignorable="w14 w15 wp14">
   <w:endnote w:type="separator" w:id="-1">
     <w:p>
       <w:pPr>
@@ -11895,7 +11901,7 @@
 </file>
 
 <file path=word/footer1.xml><?xml version="1.0" encoding="utf-8"?>
-<w:ftr xmlns:wpc="http://schemas.microsoft.com/office/word/2010/wordprocessingCanvas" xmlns:mo="http://schemas.microsoft.com/office/mac/office/2008/main" xmlns:mc="http://schemas.openxmlformats.org/markup-compatibility/2006" xmlns:mv="urn:schemas-microsoft-com:mac:vml" xmlns:o="urn:schemas-microsoft-com:office:office" xmlns:r="http://schemas.openxmlformats.org/officeDocument/2006/relationships" xmlns:m="http://schemas.openxmlformats.org/officeDocument/2006/math" xmlns:v="urn:schemas-microsoft-com:vml" xmlns:wp14="http://schemas.microsoft.com/office/word/2010/wordprocessingDrawing" xmlns:wp="http://schemas.openxmlformats.org/drawingml/2006/wordprocessingDrawing" xmlns:w10="urn:schemas-microsoft-com:office:word" xmlns:w="http://schemas.openxmlformats.org/wordprocessingml/2006/main" xmlns:w14="http://schemas.microsoft.com/office/word/2010/wordml" xmlns:w15="http://schemas.microsoft.com/office/word/2012/wordml" xmlns:wpg="http://schemas.microsoft.com/office/word/2010/wordprocessingGroup" xmlns:wpi="http://schemas.microsoft.com/office/word/2010/wordprocessingInk" xmlns:wne="http://schemas.microsoft.com/office/word/2006/wordml" xmlns:wps="http://schemas.microsoft.com/office/word/2010/wordprocessingShape" mc:Ignorable="w14 w15 wp14">
+<w:ftr xmlns:wpc="http://schemas.microsoft.com/office/word/2010/wordprocessingCanvas" xmlns:mc="http://schemas.openxmlformats.org/markup-compatibility/2006" xmlns:o="urn:schemas-microsoft-com:office:office" xmlns:r="http://schemas.openxmlformats.org/officeDocument/2006/relationships" xmlns:m="http://schemas.openxmlformats.org/officeDocument/2006/math" xmlns:v="urn:schemas-microsoft-com:vml" xmlns:wp14="http://schemas.microsoft.com/office/word/2010/wordprocessingDrawing" xmlns:wp="http://schemas.openxmlformats.org/drawingml/2006/wordprocessingDrawing" xmlns:w10="urn:schemas-microsoft-com:office:word" xmlns:w="http://schemas.openxmlformats.org/wordprocessingml/2006/main" xmlns:w14="http://schemas.microsoft.com/office/word/2010/wordml" xmlns:w15="http://schemas.microsoft.com/office/word/2012/wordml" xmlns:wpg="http://schemas.microsoft.com/office/word/2010/wordprocessingGroup" xmlns:wpi="http://schemas.microsoft.com/office/word/2010/wordprocessingInk" xmlns:wne="http://schemas.microsoft.com/office/word/2006/wordml" xmlns:wps="http://schemas.microsoft.com/office/word/2010/wordprocessingShape" mc:Ignorable="w14 w15 wp14">
   <w:sdt>
     <w:sdtPr>
       <w:id w:val="-1040048065"/>
@@ -11922,7 +11928,7 @@
 </file>
 
 <file path=word/footer2.xml><?xml version="1.0" encoding="utf-8"?>
-<w:ftr xmlns:wpc="http://schemas.microsoft.com/office/word/2010/wordprocessingCanvas" xmlns:mo="http://schemas.microsoft.com/office/mac/office/2008/main" xmlns:mc="http://schemas.openxmlformats.org/markup-compatibility/2006" xmlns:mv="urn:schemas-microsoft-com:mac:vml" xmlns:o="urn:schemas-microsoft-com:office:office" xmlns:r="http://schemas.openxmlformats.org/officeDocument/2006/relationships" xmlns:m="http://schemas.openxmlformats.org/officeDocument/2006/math" xmlns:v="urn:schemas-microsoft-com:vml" xmlns:wp14="http://schemas.microsoft.com/office/word/2010/wordprocessingDrawing" xmlns:wp="http://schemas.openxmlformats.org/drawingml/2006/wordprocessingDrawing" xmlns:w10="urn:schemas-microsoft-com:office:word" xmlns:w="http://schemas.openxmlformats.org/wordprocessingml/2006/main" xmlns:w14="http://schemas.microsoft.com/office/word/2010/wordml" xmlns:w15="http://schemas.microsoft.com/office/word/2012/wordml" xmlns:wpg="http://schemas.microsoft.com/office/word/2010/wordprocessingGroup" xmlns:wpi="http://schemas.microsoft.com/office/word/2010/wordprocessingInk" xmlns:wne="http://schemas.microsoft.com/office/word/2006/wordml" xmlns:wps="http://schemas.microsoft.com/office/word/2010/wordprocessingShape" mc:Ignorable="w14 w15 wp14">
+<w:ftr xmlns:wpc="http://schemas.microsoft.com/office/word/2010/wordprocessingCanvas" xmlns:mc="http://schemas.openxmlformats.org/markup-compatibility/2006" xmlns:o="urn:schemas-microsoft-com:office:office" xmlns:r="http://schemas.openxmlformats.org/officeDocument/2006/relationships" xmlns:m="http://schemas.openxmlformats.org/officeDocument/2006/math" xmlns:v="urn:schemas-microsoft-com:vml" xmlns:wp14="http://schemas.microsoft.com/office/word/2010/wordprocessingDrawing" xmlns:wp="http://schemas.openxmlformats.org/drawingml/2006/wordprocessingDrawing" xmlns:w10="urn:schemas-microsoft-com:office:word" xmlns:w="http://schemas.openxmlformats.org/wordprocessingml/2006/main" xmlns:w14="http://schemas.microsoft.com/office/word/2010/wordml" xmlns:w15="http://schemas.microsoft.com/office/word/2012/wordml" xmlns:wpg="http://schemas.microsoft.com/office/word/2010/wordprocessingGroup" xmlns:wpi="http://schemas.microsoft.com/office/word/2010/wordprocessingInk" xmlns:wne="http://schemas.microsoft.com/office/word/2006/wordml" xmlns:wps="http://schemas.microsoft.com/office/word/2010/wordprocessingShape" mc:Ignorable="w14 w15 wp14">
   <w:tbl>
     <w:tblPr>
       <w:tblW w:w="4991" w:type="pct"/>
@@ -12095,7 +12101,7 @@
 </file>
 
 <file path=word/footer3.xml><?xml version="1.0" encoding="utf-8"?>
-<w:ftr xmlns:wpc="http://schemas.microsoft.com/office/word/2010/wordprocessingCanvas" xmlns:mo="http://schemas.microsoft.com/office/mac/office/2008/main" xmlns:mc="http://schemas.openxmlformats.org/markup-compatibility/2006" xmlns:mv="urn:schemas-microsoft-com:mac:vml" xmlns:o="urn:schemas-microsoft-com:office:office" xmlns:r="http://schemas.openxmlformats.org/officeDocument/2006/relationships" xmlns:m="http://schemas.openxmlformats.org/officeDocument/2006/math" xmlns:v="urn:schemas-microsoft-com:vml" xmlns:wp14="http://schemas.microsoft.com/office/word/2010/wordprocessingDrawing" xmlns:wp="http://schemas.openxmlformats.org/drawingml/2006/wordprocessingDrawing" xmlns:w10="urn:schemas-microsoft-com:office:word" xmlns:w="http://schemas.openxmlformats.org/wordprocessingml/2006/main" xmlns:w14="http://schemas.microsoft.com/office/word/2010/wordml" xmlns:w15="http://schemas.microsoft.com/office/word/2012/wordml" xmlns:wpg="http://schemas.microsoft.com/office/word/2010/wordprocessingGroup" xmlns:wpi="http://schemas.microsoft.com/office/word/2010/wordprocessingInk" xmlns:wne="http://schemas.microsoft.com/office/word/2006/wordml" xmlns:wps="http://schemas.microsoft.com/office/word/2010/wordprocessingShape" mc:Ignorable="w14 w15 wp14">
+<w:ftr xmlns:wpc="http://schemas.microsoft.com/office/word/2010/wordprocessingCanvas" xmlns:mc="http://schemas.openxmlformats.org/markup-compatibility/2006" xmlns:o="urn:schemas-microsoft-com:office:office" xmlns:r="http://schemas.openxmlformats.org/officeDocument/2006/relationships" xmlns:m="http://schemas.openxmlformats.org/officeDocument/2006/math" xmlns:v="urn:schemas-microsoft-com:vml" xmlns:wp14="http://schemas.microsoft.com/office/word/2010/wordprocessingDrawing" xmlns:wp="http://schemas.openxmlformats.org/drawingml/2006/wordprocessingDrawing" xmlns:w10="urn:schemas-microsoft-com:office:word" xmlns:w="http://schemas.openxmlformats.org/wordprocessingml/2006/main" xmlns:w14="http://schemas.microsoft.com/office/word/2010/wordml" xmlns:w15="http://schemas.microsoft.com/office/word/2012/wordml" xmlns:wpg="http://schemas.microsoft.com/office/word/2010/wordprocessingGroup" xmlns:wpi="http://schemas.microsoft.com/office/word/2010/wordprocessingInk" xmlns:wne="http://schemas.microsoft.com/office/word/2006/wordml" xmlns:wps="http://schemas.microsoft.com/office/word/2010/wordprocessingShape" mc:Ignorable="w14 w15 wp14">
   <w:tbl>
     <w:tblPr>
       <w:tblW w:w="5000" w:type="pct"/>
@@ -12224,7 +12230,7 @@
               <w:sz w:val="26"/>
               <w:szCs w:val="26"/>
             </w:rPr>
-            <w:t>3</w:t>
+            <w:t>5</w:t>
           </w:r>
           <w:r>
             <w:rPr>
@@ -12253,7 +12259,7 @@
 </file>
 
 <file path=word/footer4.xml><?xml version="1.0" encoding="utf-8"?>
-<w:ftr xmlns:wpc="http://schemas.microsoft.com/office/word/2010/wordprocessingCanvas" xmlns:mo="http://schemas.microsoft.com/office/mac/office/2008/main" xmlns:mc="http://schemas.openxmlformats.org/markup-compatibility/2006" xmlns:mv="urn:schemas-microsoft-com:mac:vml" xmlns:o="urn:schemas-microsoft-com:office:office" xmlns:r="http://schemas.openxmlformats.org/officeDocument/2006/relationships" xmlns:m="http://schemas.openxmlformats.org/officeDocument/2006/math" xmlns:v="urn:schemas-microsoft-com:vml" xmlns:wp14="http://schemas.microsoft.com/office/word/2010/wordprocessingDrawing" xmlns:wp="http://schemas.openxmlformats.org/drawingml/2006/wordprocessingDrawing" xmlns:w10="urn:schemas-microsoft-com:office:word" xmlns:w="http://schemas.openxmlformats.org/wordprocessingml/2006/main" xmlns:w14="http://schemas.microsoft.com/office/word/2010/wordml" xmlns:w15="http://schemas.microsoft.com/office/word/2012/wordml" xmlns:wpg="http://schemas.microsoft.com/office/word/2010/wordprocessingGroup" xmlns:wpi="http://schemas.microsoft.com/office/word/2010/wordprocessingInk" xmlns:wne="http://schemas.microsoft.com/office/word/2006/wordml" xmlns:wps="http://schemas.microsoft.com/office/word/2010/wordprocessingShape" mc:Ignorable="w14 w15 wp14">
+<w:ftr xmlns:wpc="http://schemas.microsoft.com/office/word/2010/wordprocessingCanvas" xmlns:mc="http://schemas.openxmlformats.org/markup-compatibility/2006" xmlns:o="urn:schemas-microsoft-com:office:office" xmlns:r="http://schemas.openxmlformats.org/officeDocument/2006/relationships" xmlns:m="http://schemas.openxmlformats.org/officeDocument/2006/math" xmlns:v="urn:schemas-microsoft-com:vml" xmlns:wp14="http://schemas.microsoft.com/office/word/2010/wordprocessingDrawing" xmlns:wp="http://schemas.openxmlformats.org/drawingml/2006/wordprocessingDrawing" xmlns:w10="urn:schemas-microsoft-com:office:word" xmlns:w="http://schemas.openxmlformats.org/wordprocessingml/2006/main" xmlns:w14="http://schemas.microsoft.com/office/word/2010/wordml" xmlns:w15="http://schemas.microsoft.com/office/word/2012/wordml" xmlns:wpg="http://schemas.microsoft.com/office/word/2010/wordprocessingGroup" xmlns:wpi="http://schemas.microsoft.com/office/word/2010/wordprocessingInk" xmlns:wne="http://schemas.microsoft.com/office/word/2006/wordml" xmlns:wps="http://schemas.microsoft.com/office/word/2010/wordprocessingShape" mc:Ignorable="w14 w15 wp14">
   <w:tbl>
     <w:tblPr>
       <w:tblW w:w="4991" w:type="pct"/>
@@ -12425,7 +12431,7 @@
 </file>
 
 <file path=word/footer5.xml><?xml version="1.0" encoding="utf-8"?>
-<w:ftr xmlns:wpc="http://schemas.microsoft.com/office/word/2010/wordprocessingCanvas" xmlns:mo="http://schemas.microsoft.com/office/mac/office/2008/main" xmlns:mc="http://schemas.openxmlformats.org/markup-compatibility/2006" xmlns:mv="urn:schemas-microsoft-com:mac:vml" xmlns:o="urn:schemas-microsoft-com:office:office" xmlns:r="http://schemas.openxmlformats.org/officeDocument/2006/relationships" xmlns:m="http://schemas.openxmlformats.org/officeDocument/2006/math" xmlns:v="urn:schemas-microsoft-com:vml" xmlns:wp14="http://schemas.microsoft.com/office/word/2010/wordprocessingDrawing" xmlns:wp="http://schemas.openxmlformats.org/drawingml/2006/wordprocessingDrawing" xmlns:w10="urn:schemas-microsoft-com:office:word" xmlns:w="http://schemas.openxmlformats.org/wordprocessingml/2006/main" xmlns:w14="http://schemas.microsoft.com/office/word/2010/wordml" xmlns:w15="http://schemas.microsoft.com/office/word/2012/wordml" xmlns:wpg="http://schemas.microsoft.com/office/word/2010/wordprocessingGroup" xmlns:wpi="http://schemas.microsoft.com/office/word/2010/wordprocessingInk" xmlns:wne="http://schemas.microsoft.com/office/word/2006/wordml" xmlns:wps="http://schemas.microsoft.com/office/word/2010/wordprocessingShape" mc:Ignorable="w14 w15 wp14">
+<w:ftr xmlns:wpc="http://schemas.microsoft.com/office/word/2010/wordprocessingCanvas" xmlns:mc="http://schemas.openxmlformats.org/markup-compatibility/2006" xmlns:o="urn:schemas-microsoft-com:office:office" xmlns:r="http://schemas.openxmlformats.org/officeDocument/2006/relationships" xmlns:m="http://schemas.openxmlformats.org/officeDocument/2006/math" xmlns:v="urn:schemas-microsoft-com:vml" xmlns:wp14="http://schemas.microsoft.com/office/word/2010/wordprocessingDrawing" xmlns:wp="http://schemas.openxmlformats.org/drawingml/2006/wordprocessingDrawing" xmlns:w10="urn:schemas-microsoft-com:office:word" xmlns:w="http://schemas.openxmlformats.org/wordprocessingml/2006/main" xmlns:w14="http://schemas.microsoft.com/office/word/2010/wordml" xmlns:w15="http://schemas.microsoft.com/office/word/2012/wordml" xmlns:wpg="http://schemas.microsoft.com/office/word/2010/wordprocessingGroup" xmlns:wpi="http://schemas.microsoft.com/office/word/2010/wordprocessingInk" xmlns:wne="http://schemas.microsoft.com/office/word/2006/wordml" xmlns:wps="http://schemas.microsoft.com/office/word/2010/wordprocessingShape" mc:Ignorable="w14 w15 wp14">
   <w:tbl>
     <w:tblPr>
       <w:tblW w:w="4986" w:type="pct"/>
@@ -12593,7 +12599,7 @@
 </file>
 
 <file path=word/footnotes.xml><?xml version="1.0" encoding="utf-8"?>
-<w:footnotes xmlns:wpc="http://schemas.microsoft.com/office/word/2010/wordprocessingCanvas" xmlns:mo="http://schemas.microsoft.com/office/mac/office/2008/main" xmlns:mc="http://schemas.openxmlformats.org/markup-compatibility/2006" xmlns:mv="urn:schemas-microsoft-com:mac:vml" xmlns:o="urn:schemas-microsoft-com:office:office" xmlns:r="http://schemas.openxmlformats.org/officeDocument/2006/relationships" xmlns:m="http://schemas.openxmlformats.org/officeDocument/2006/math" xmlns:v="urn:schemas-microsoft-com:vml" xmlns:wp14="http://schemas.microsoft.com/office/word/2010/wordprocessingDrawing" xmlns:wp="http://schemas.openxmlformats.org/drawingml/2006/wordprocessingDrawing" xmlns:w10="urn:schemas-microsoft-com:office:word" xmlns:w="http://schemas.openxmlformats.org/wordprocessingml/2006/main" xmlns:w14="http://schemas.microsoft.com/office/word/2010/wordml" xmlns:w15="http://schemas.microsoft.com/office/word/2012/wordml" xmlns:wpg="http://schemas.microsoft.com/office/word/2010/wordprocessingGroup" xmlns:wpi="http://schemas.microsoft.com/office/word/2010/wordprocessingInk" xmlns:wne="http://schemas.microsoft.com/office/word/2006/wordml" xmlns:wps="http://schemas.microsoft.com/office/word/2010/wordprocessingShape" mc:Ignorable="w14 w15 wp14">
+<w:footnotes xmlns:wpc="http://schemas.microsoft.com/office/word/2010/wordprocessingCanvas" xmlns:mc="http://schemas.openxmlformats.org/markup-compatibility/2006" xmlns:o="urn:schemas-microsoft-com:office:office" xmlns:r="http://schemas.openxmlformats.org/officeDocument/2006/relationships" xmlns:m="http://schemas.openxmlformats.org/officeDocument/2006/math" xmlns:v="urn:schemas-microsoft-com:vml" xmlns:wp14="http://schemas.microsoft.com/office/word/2010/wordprocessingDrawing" xmlns:wp="http://schemas.openxmlformats.org/drawingml/2006/wordprocessingDrawing" xmlns:w10="urn:schemas-microsoft-com:office:word" xmlns:w="http://schemas.openxmlformats.org/wordprocessingml/2006/main" xmlns:w14="http://schemas.microsoft.com/office/word/2010/wordml" xmlns:w15="http://schemas.microsoft.com/office/word/2012/wordml" xmlns:wpg="http://schemas.microsoft.com/office/word/2010/wordprocessingGroup" xmlns:wpi="http://schemas.microsoft.com/office/word/2010/wordprocessingInk" xmlns:wne="http://schemas.microsoft.com/office/word/2006/wordml" xmlns:wps="http://schemas.microsoft.com/office/word/2010/wordprocessingShape" mc:Ignorable="w14 w15 wp14">
   <w:footnote w:type="separator" w:id="-1">
     <w:p>
       <w:pPr>
@@ -12625,7 +12631,7 @@
 </file>
 
 <file path=word/header1.xml><?xml version="1.0" encoding="utf-8"?>
-<w:hdr xmlns:wpc="http://schemas.microsoft.com/office/word/2010/wordprocessingCanvas" xmlns:mo="http://schemas.microsoft.com/office/mac/office/2008/main" xmlns:mc="http://schemas.openxmlformats.org/markup-compatibility/2006" xmlns:mv="urn:schemas-microsoft-com:mac:vml" xmlns:o="urn:schemas-microsoft-com:office:office" xmlns:r="http://schemas.openxmlformats.org/officeDocument/2006/relationships" xmlns:m="http://schemas.openxmlformats.org/officeDocument/2006/math" xmlns:v="urn:schemas-microsoft-com:vml" xmlns:wp14="http://schemas.microsoft.com/office/word/2010/wordprocessingDrawing" xmlns:wp="http://schemas.openxmlformats.org/drawingml/2006/wordprocessingDrawing" xmlns:w10="urn:schemas-microsoft-com:office:word" xmlns:w="http://schemas.openxmlformats.org/wordprocessingml/2006/main" xmlns:w14="http://schemas.microsoft.com/office/word/2010/wordml" xmlns:w15="http://schemas.microsoft.com/office/word/2012/wordml" xmlns:wpg="http://schemas.microsoft.com/office/word/2010/wordprocessingGroup" xmlns:wpi="http://schemas.microsoft.com/office/word/2010/wordprocessingInk" xmlns:wne="http://schemas.microsoft.com/office/word/2006/wordml" xmlns:wps="http://schemas.microsoft.com/office/word/2010/wordprocessingShape" mc:Ignorable="w14 w15 wp14">
+<w:hdr xmlns:wpc="http://schemas.microsoft.com/office/word/2010/wordprocessingCanvas" xmlns:mc="http://schemas.openxmlformats.org/markup-compatibility/2006" xmlns:o="urn:schemas-microsoft-com:office:office" xmlns:r="http://schemas.openxmlformats.org/officeDocument/2006/relationships" xmlns:m="http://schemas.openxmlformats.org/officeDocument/2006/math" xmlns:v="urn:schemas-microsoft-com:vml" xmlns:wp14="http://schemas.microsoft.com/office/word/2010/wordprocessingDrawing" xmlns:wp="http://schemas.openxmlformats.org/drawingml/2006/wordprocessingDrawing" xmlns:w10="urn:schemas-microsoft-com:office:word" xmlns:w="http://schemas.openxmlformats.org/wordprocessingml/2006/main" xmlns:w14="http://schemas.microsoft.com/office/word/2010/wordml" xmlns:w15="http://schemas.microsoft.com/office/word/2012/wordml" xmlns:wpg="http://schemas.microsoft.com/office/word/2010/wordprocessingGroup" xmlns:wpi="http://schemas.microsoft.com/office/word/2010/wordprocessingInk" xmlns:wne="http://schemas.microsoft.com/office/word/2006/wordml" xmlns:wps="http://schemas.microsoft.com/office/word/2010/wordprocessingShape" mc:Ignorable="w14 w15 wp14">
   <w:tbl>
     <w:tblPr>
       <w:tblW w:w="4983" w:type="pct"/>
@@ -12723,7 +12729,7 @@
 </file>
 
 <file path=word/header2.xml><?xml version="1.0" encoding="utf-8"?>
-<w:hdr xmlns:wpc="http://schemas.microsoft.com/office/word/2010/wordprocessingCanvas" xmlns:mo="http://schemas.microsoft.com/office/mac/office/2008/main" xmlns:mc="http://schemas.openxmlformats.org/markup-compatibility/2006" xmlns:mv="urn:schemas-microsoft-com:mac:vml" xmlns:o="urn:schemas-microsoft-com:office:office" xmlns:r="http://schemas.openxmlformats.org/officeDocument/2006/relationships" xmlns:m="http://schemas.openxmlformats.org/officeDocument/2006/math" xmlns:v="urn:schemas-microsoft-com:vml" xmlns:wp14="http://schemas.microsoft.com/office/word/2010/wordprocessingDrawing" xmlns:wp="http://schemas.openxmlformats.org/drawingml/2006/wordprocessingDrawing" xmlns:w10="urn:schemas-microsoft-com:office:word" xmlns:w="http://schemas.openxmlformats.org/wordprocessingml/2006/main" xmlns:w14="http://schemas.microsoft.com/office/word/2010/wordml" xmlns:w15="http://schemas.microsoft.com/office/word/2012/wordml" xmlns:wpg="http://schemas.microsoft.com/office/word/2010/wordprocessingGroup" xmlns:wpi="http://schemas.microsoft.com/office/word/2010/wordprocessingInk" xmlns:wne="http://schemas.microsoft.com/office/word/2006/wordml" xmlns:wps="http://schemas.microsoft.com/office/word/2010/wordprocessingShape" mc:Ignorable="w14 w15 wp14">
+<w:hdr xmlns:wpc="http://schemas.microsoft.com/office/word/2010/wordprocessingCanvas" xmlns:mc="http://schemas.openxmlformats.org/markup-compatibility/2006" xmlns:o="urn:schemas-microsoft-com:office:office" xmlns:r="http://schemas.openxmlformats.org/officeDocument/2006/relationships" xmlns:m="http://schemas.openxmlformats.org/officeDocument/2006/math" xmlns:v="urn:schemas-microsoft-com:vml" xmlns:wp14="http://schemas.microsoft.com/office/word/2010/wordprocessingDrawing" xmlns:wp="http://schemas.openxmlformats.org/drawingml/2006/wordprocessingDrawing" xmlns:w10="urn:schemas-microsoft-com:office:word" xmlns:w="http://schemas.openxmlformats.org/wordprocessingml/2006/main" xmlns:w14="http://schemas.microsoft.com/office/word/2010/wordml" xmlns:w15="http://schemas.microsoft.com/office/word/2012/wordml" xmlns:wpg="http://schemas.microsoft.com/office/word/2010/wordprocessingGroup" xmlns:wpi="http://schemas.microsoft.com/office/word/2010/wordprocessingInk" xmlns:wne="http://schemas.microsoft.com/office/word/2006/wordml" xmlns:wps="http://schemas.microsoft.com/office/word/2010/wordprocessingShape" mc:Ignorable="w14 w15 wp14">
   <w:tbl>
     <w:tblPr>
       <w:tblW w:w="4976" w:type="pct"/>
@@ -12833,7 +12839,7 @@
 </file>
 
 <file path=word/header3.xml><?xml version="1.0" encoding="utf-8"?>
-<w:hdr xmlns:wpc="http://schemas.microsoft.com/office/word/2010/wordprocessingCanvas" xmlns:mo="http://schemas.microsoft.com/office/mac/office/2008/main" xmlns:mc="http://schemas.openxmlformats.org/markup-compatibility/2006" xmlns:mv="urn:schemas-microsoft-com:mac:vml" xmlns:o="urn:schemas-microsoft-com:office:office" xmlns:r="http://schemas.openxmlformats.org/officeDocument/2006/relationships" xmlns:m="http://schemas.openxmlformats.org/officeDocument/2006/math" xmlns:v="urn:schemas-microsoft-com:vml" xmlns:wp14="http://schemas.microsoft.com/office/word/2010/wordprocessingDrawing" xmlns:wp="http://schemas.openxmlformats.org/drawingml/2006/wordprocessingDrawing" xmlns:w10="urn:schemas-microsoft-com:office:word" xmlns:w="http://schemas.openxmlformats.org/wordprocessingml/2006/main" xmlns:w14="http://schemas.microsoft.com/office/word/2010/wordml" xmlns:w15="http://schemas.microsoft.com/office/word/2012/wordml" xmlns:wpg="http://schemas.microsoft.com/office/word/2010/wordprocessingGroup" xmlns:wpi="http://schemas.microsoft.com/office/word/2010/wordprocessingInk" xmlns:wne="http://schemas.microsoft.com/office/word/2006/wordml" xmlns:wps="http://schemas.microsoft.com/office/word/2010/wordprocessingShape" mc:Ignorable="w14 w15 wp14">
+<w:hdr xmlns:wpc="http://schemas.microsoft.com/office/word/2010/wordprocessingCanvas" xmlns:mc="http://schemas.openxmlformats.org/markup-compatibility/2006" xmlns:o="urn:schemas-microsoft-com:office:office" xmlns:r="http://schemas.openxmlformats.org/officeDocument/2006/relationships" xmlns:m="http://schemas.openxmlformats.org/officeDocument/2006/math" xmlns:v="urn:schemas-microsoft-com:vml" xmlns:wp14="http://schemas.microsoft.com/office/word/2010/wordprocessingDrawing" xmlns:wp="http://schemas.openxmlformats.org/drawingml/2006/wordprocessingDrawing" xmlns:w10="urn:schemas-microsoft-com:office:word" xmlns:w="http://schemas.openxmlformats.org/wordprocessingml/2006/main" xmlns:w14="http://schemas.microsoft.com/office/word/2010/wordml" xmlns:w15="http://schemas.microsoft.com/office/word/2012/wordml" xmlns:wpg="http://schemas.microsoft.com/office/word/2010/wordprocessingGroup" xmlns:wpi="http://schemas.microsoft.com/office/word/2010/wordprocessingInk" xmlns:wne="http://schemas.microsoft.com/office/word/2006/wordml" xmlns:wps="http://schemas.microsoft.com/office/word/2010/wordprocessingShape" mc:Ignorable="w14 w15 wp14">
   <w:tbl>
     <w:tblPr>
       <w:tblW w:w="4984" w:type="pct"/>
@@ -12967,7 +12973,7 @@
 </file>
 
 <file path=word/header4.xml><?xml version="1.0" encoding="utf-8"?>
-<w:hdr xmlns:wpc="http://schemas.microsoft.com/office/word/2010/wordprocessingCanvas" xmlns:mo="http://schemas.microsoft.com/office/mac/office/2008/main" xmlns:mc="http://schemas.openxmlformats.org/markup-compatibility/2006" xmlns:mv="urn:schemas-microsoft-com:mac:vml" xmlns:o="urn:schemas-microsoft-com:office:office" xmlns:r="http://schemas.openxmlformats.org/officeDocument/2006/relationships" xmlns:m="http://schemas.openxmlformats.org/officeDocument/2006/math" xmlns:v="urn:schemas-microsoft-com:vml" xmlns:wp14="http://schemas.microsoft.com/office/word/2010/wordprocessingDrawing" xmlns:wp="http://schemas.openxmlformats.org/drawingml/2006/wordprocessingDrawing" xmlns:w10="urn:schemas-microsoft-com:office:word" xmlns:w="http://schemas.openxmlformats.org/wordprocessingml/2006/main" xmlns:w14="http://schemas.microsoft.com/office/word/2010/wordml" xmlns:w15="http://schemas.microsoft.com/office/word/2012/wordml" xmlns:wpg="http://schemas.microsoft.com/office/word/2010/wordprocessingGroup" xmlns:wpi="http://schemas.microsoft.com/office/word/2010/wordprocessingInk" xmlns:wne="http://schemas.microsoft.com/office/word/2006/wordml" xmlns:wps="http://schemas.microsoft.com/office/word/2010/wordprocessingShape" mc:Ignorable="w14 w15 wp14">
+<w:hdr xmlns:wpc="http://schemas.microsoft.com/office/word/2010/wordprocessingCanvas" xmlns:mc="http://schemas.openxmlformats.org/markup-compatibility/2006" xmlns:o="urn:schemas-microsoft-com:office:office" xmlns:r="http://schemas.openxmlformats.org/officeDocument/2006/relationships" xmlns:m="http://schemas.openxmlformats.org/officeDocument/2006/math" xmlns:v="urn:schemas-microsoft-com:vml" xmlns:wp14="http://schemas.microsoft.com/office/word/2010/wordprocessingDrawing" xmlns:wp="http://schemas.openxmlformats.org/drawingml/2006/wordprocessingDrawing" xmlns:w10="urn:schemas-microsoft-com:office:word" xmlns:w="http://schemas.openxmlformats.org/wordprocessingml/2006/main" xmlns:w14="http://schemas.microsoft.com/office/word/2010/wordml" xmlns:w15="http://schemas.microsoft.com/office/word/2012/wordml" xmlns:wpg="http://schemas.microsoft.com/office/word/2010/wordprocessingGroup" xmlns:wpi="http://schemas.microsoft.com/office/word/2010/wordprocessingInk" xmlns:wne="http://schemas.microsoft.com/office/word/2006/wordml" xmlns:wps="http://schemas.microsoft.com/office/word/2010/wordprocessingShape" mc:Ignorable="w14 w15 wp14">
   <w:tbl>
     <w:tblPr>
       <w:tblW w:w="4983" w:type="pct"/>
@@ -13067,7 +13073,7 @@
 </file>
 
 <file path=word/header5.xml><?xml version="1.0" encoding="utf-8"?>
-<w:hdr xmlns:wpc="http://schemas.microsoft.com/office/word/2010/wordprocessingCanvas" xmlns:mo="http://schemas.microsoft.com/office/mac/office/2008/main" xmlns:mc="http://schemas.openxmlformats.org/markup-compatibility/2006" xmlns:mv="urn:schemas-microsoft-com:mac:vml" xmlns:o="urn:schemas-microsoft-com:office:office" xmlns:r="http://schemas.openxmlformats.org/officeDocument/2006/relationships" xmlns:m="http://schemas.openxmlformats.org/officeDocument/2006/math" xmlns:v="urn:schemas-microsoft-com:vml" xmlns:wp14="http://schemas.microsoft.com/office/word/2010/wordprocessingDrawing" xmlns:wp="http://schemas.openxmlformats.org/drawingml/2006/wordprocessingDrawing" xmlns:w10="urn:schemas-microsoft-com:office:word" xmlns:w="http://schemas.openxmlformats.org/wordprocessingml/2006/main" xmlns:w14="http://schemas.microsoft.com/office/word/2010/wordml" xmlns:w15="http://schemas.microsoft.com/office/word/2012/wordml" xmlns:wpg="http://schemas.microsoft.com/office/word/2010/wordprocessingGroup" xmlns:wpi="http://schemas.microsoft.com/office/word/2010/wordprocessingInk" xmlns:wne="http://schemas.microsoft.com/office/word/2006/wordml" xmlns:wps="http://schemas.microsoft.com/office/word/2010/wordprocessingShape" mc:Ignorable="w14 w15 wp14">
+<w:hdr xmlns:wpc="http://schemas.microsoft.com/office/word/2010/wordprocessingCanvas" xmlns:mc="http://schemas.openxmlformats.org/markup-compatibility/2006" xmlns:o="urn:schemas-microsoft-com:office:office" xmlns:r="http://schemas.openxmlformats.org/officeDocument/2006/relationships" xmlns:m="http://schemas.openxmlformats.org/officeDocument/2006/math" xmlns:v="urn:schemas-microsoft-com:vml" xmlns:wp14="http://schemas.microsoft.com/office/word/2010/wordprocessingDrawing" xmlns:wp="http://schemas.openxmlformats.org/drawingml/2006/wordprocessingDrawing" xmlns:w10="urn:schemas-microsoft-com:office:word" xmlns:w="http://schemas.openxmlformats.org/wordprocessingml/2006/main" xmlns:w14="http://schemas.microsoft.com/office/word/2010/wordml" xmlns:w15="http://schemas.microsoft.com/office/word/2012/wordml" xmlns:wpg="http://schemas.microsoft.com/office/word/2010/wordprocessingGroup" xmlns:wpi="http://schemas.microsoft.com/office/word/2010/wordprocessingInk" xmlns:wne="http://schemas.microsoft.com/office/word/2006/wordml" xmlns:wps="http://schemas.microsoft.com/office/word/2010/wordprocessingShape" mc:Ignorable="w14 w15 wp14">
   <w:tbl>
     <w:tblPr>
       <w:tblW w:w="4983" w:type="pct"/>
@@ -13165,7 +13171,7 @@
 </file>
 
 <file path=word/header6.xml><?xml version="1.0" encoding="utf-8"?>
-<w:hdr xmlns:wpc="http://schemas.microsoft.com/office/word/2010/wordprocessingCanvas" xmlns:mo="http://schemas.microsoft.com/office/mac/office/2008/main" xmlns:mc="http://schemas.openxmlformats.org/markup-compatibility/2006" xmlns:mv="urn:schemas-microsoft-com:mac:vml" xmlns:o="urn:schemas-microsoft-com:office:office" xmlns:r="http://schemas.openxmlformats.org/officeDocument/2006/relationships" xmlns:m="http://schemas.openxmlformats.org/officeDocument/2006/math" xmlns:v="urn:schemas-microsoft-com:vml" xmlns:wp14="http://schemas.microsoft.com/office/word/2010/wordprocessingDrawing" xmlns:wp="http://schemas.openxmlformats.org/drawingml/2006/wordprocessingDrawing" xmlns:w10="urn:schemas-microsoft-com:office:word" xmlns:w="http://schemas.openxmlformats.org/wordprocessingml/2006/main" xmlns:w14="http://schemas.microsoft.com/office/word/2010/wordml" xmlns:w15="http://schemas.microsoft.com/office/word/2012/wordml" xmlns:wpg="http://schemas.microsoft.com/office/word/2010/wordprocessingGroup" xmlns:wpi="http://schemas.microsoft.com/office/word/2010/wordprocessingInk" xmlns:wne="http://schemas.microsoft.com/office/word/2006/wordml" xmlns:wps="http://schemas.microsoft.com/office/word/2010/wordprocessingShape" mc:Ignorable="w14 w15 wp14">
+<w:hdr xmlns:wpc="http://schemas.microsoft.com/office/word/2010/wordprocessingCanvas" xmlns:mc="http://schemas.openxmlformats.org/markup-compatibility/2006" xmlns:o="urn:schemas-microsoft-com:office:office" xmlns:r="http://schemas.openxmlformats.org/officeDocument/2006/relationships" xmlns:m="http://schemas.openxmlformats.org/officeDocument/2006/math" xmlns:v="urn:schemas-microsoft-com:vml" xmlns:wp14="http://schemas.microsoft.com/office/word/2010/wordprocessingDrawing" xmlns:wp="http://schemas.openxmlformats.org/drawingml/2006/wordprocessingDrawing" xmlns:w10="urn:schemas-microsoft-com:office:word" xmlns:w="http://schemas.openxmlformats.org/wordprocessingml/2006/main" xmlns:w14="http://schemas.microsoft.com/office/word/2010/wordml" xmlns:w15="http://schemas.microsoft.com/office/word/2012/wordml" xmlns:wpg="http://schemas.microsoft.com/office/word/2010/wordprocessingGroup" xmlns:wpi="http://schemas.microsoft.com/office/word/2010/wordprocessingInk" xmlns:wne="http://schemas.microsoft.com/office/word/2006/wordml" xmlns:wps="http://schemas.microsoft.com/office/word/2010/wordprocessingShape" mc:Ignorable="w14 w15 wp14">
   <w:tbl>
     <w:tblPr>
       <w:tblW w:w="4984" w:type="pct"/>
@@ -13264,7 +13270,7 @@
 </file>
 
 <file path=word/numbering.xml><?xml version="1.0" encoding="utf-8"?>
-<w:numbering xmlns:wpc="http://schemas.microsoft.com/office/word/2010/wordprocessingCanvas" xmlns:mo="http://schemas.microsoft.com/office/mac/office/2008/main" xmlns:mc="http://schemas.openxmlformats.org/markup-compatibility/2006" xmlns:mv="urn:schemas-microsoft-com:mac:vml" xmlns:o="urn:schemas-microsoft-com:office:office" xmlns:r="http://schemas.openxmlformats.org/officeDocument/2006/relationships" xmlns:m="http://schemas.openxmlformats.org/officeDocument/2006/math" xmlns:v="urn:schemas-microsoft-com:vml" xmlns:wp14="http://schemas.microsoft.com/office/word/2010/wordprocessingDrawing" xmlns:wp="http://schemas.openxmlformats.org/drawingml/2006/wordprocessingDrawing" xmlns:w10="urn:schemas-microsoft-com:office:word" xmlns:w="http://schemas.openxmlformats.org/wordprocessingml/2006/main" xmlns:w14="http://schemas.microsoft.com/office/word/2010/wordml" xmlns:w15="http://schemas.microsoft.com/office/word/2012/wordml" xmlns:wpg="http://schemas.microsoft.com/office/word/2010/wordprocessingGroup" xmlns:wpi="http://schemas.microsoft.com/office/word/2010/wordprocessingInk" xmlns:wne="http://schemas.microsoft.com/office/word/2006/wordml" xmlns:wps="http://schemas.microsoft.com/office/word/2010/wordprocessingShape" mc:Ignorable="w14 w15 wp14">
+<w:numbering xmlns:wpc="http://schemas.microsoft.com/office/word/2010/wordprocessingCanvas" xmlns:mc="http://schemas.openxmlformats.org/markup-compatibility/2006" xmlns:o="urn:schemas-microsoft-com:office:office" xmlns:r="http://schemas.openxmlformats.org/officeDocument/2006/relationships" xmlns:m="http://schemas.openxmlformats.org/officeDocument/2006/math" xmlns:v="urn:schemas-microsoft-com:vml" xmlns:wp14="http://schemas.microsoft.com/office/word/2010/wordprocessingDrawing" xmlns:wp="http://schemas.openxmlformats.org/drawingml/2006/wordprocessingDrawing" xmlns:w10="urn:schemas-microsoft-com:office:word" xmlns:w="http://schemas.openxmlformats.org/wordprocessingml/2006/main" xmlns:w14="http://schemas.microsoft.com/office/word/2010/wordml" xmlns:w15="http://schemas.microsoft.com/office/word/2012/wordml" xmlns:wpg="http://schemas.microsoft.com/office/word/2010/wordprocessingGroup" xmlns:wpi="http://schemas.microsoft.com/office/word/2010/wordprocessingInk" xmlns:wne="http://schemas.microsoft.com/office/word/2006/wordml" xmlns:wps="http://schemas.microsoft.com/office/word/2010/wordprocessingShape" mc:Ignorable="w14 w15 wp14">
   <w:abstractNum w:abstractNumId="0">
     <w:nsid w:val="02634724"/>
     <w:multiLevelType w:val="hybridMultilevel"/>
@@ -16522,7 +16528,7 @@
       </w:pPr>
     </w:pPrDefault>
   </w:docDefaults>
-  <w:latentStyles w:defLockedState="0" w:defUIPriority="99" w:defSemiHidden="0" w:defUnhideWhenUsed="0" w:defQFormat="0" w:count="382">
+  <w:latentStyles w:defLockedState="0" w:defUIPriority="99" w:defSemiHidden="0" w:defUnhideWhenUsed="0" w:defQFormat="0" w:count="371">
     <w:lsdException w:name="Normal" w:uiPriority="0" w:qFormat="1"/>
     <w:lsdException w:name="heading 1" w:uiPriority="9" w:qFormat="1"/>
     <w:lsdException w:name="heading 2" w:semiHidden="1" w:uiPriority="9" w:unhideWhenUsed="1" w:qFormat="1"/>
@@ -16679,15 +16685,6 @@
     <w:lsdException w:name="Balloon Text" w:semiHidden="1" w:unhideWhenUsed="1"/>
     <w:lsdException w:name="Table Grid" w:uiPriority="59" w:qFormat="1"/>
     <w:lsdException w:name="Table Theme" w:semiHidden="1" w:unhideWhenUsed="1"/>
-    <w:lsdException w:name="Note Level 1" w:semiHidden="1" w:unhideWhenUsed="1"/>
-    <w:lsdException w:name="Note Level 2" w:semiHidden="1" w:unhideWhenUsed="1"/>
-    <w:lsdException w:name="Note Level 3" w:semiHidden="1" w:unhideWhenUsed="1"/>
-    <w:lsdException w:name="Note Level 4" w:semiHidden="1" w:unhideWhenUsed="1"/>
-    <w:lsdException w:name="Note Level 5" w:semiHidden="1" w:unhideWhenUsed="1"/>
-    <w:lsdException w:name="Note Level 6" w:semiHidden="1" w:unhideWhenUsed="1"/>
-    <w:lsdException w:name="Note Level 7" w:semiHidden="1" w:unhideWhenUsed="1"/>
-    <w:lsdException w:name="Note Level 8" w:semiHidden="1" w:unhideWhenUsed="1"/>
-    <w:lsdException w:name="Note Level 9" w:semiHidden="1" w:unhideWhenUsed="1"/>
     <w:lsdException w:name="Placeholder Text" w:semiHidden="1"/>
     <w:lsdException w:name="No Spacing" w:uiPriority="1" w:qFormat="1"/>
     <w:lsdException w:name="Light Shading" w:uiPriority="60"/>
@@ -16903,8 +16900,6 @@
     <w:lsdException w:name="List Table 5 Dark Accent 6" w:uiPriority="50"/>
     <w:lsdException w:name="List Table 6 Colorful Accent 6" w:uiPriority="51"/>
     <w:lsdException w:name="List Table 7 Colorful Accent 6" w:uiPriority="52"/>
-    <w:lsdException w:name="Mention" w:semiHidden="1" w:unhideWhenUsed="1"/>
-    <w:lsdException w:name="Smart Hyperlink" w:semiHidden="1" w:unhideWhenUsed="1"/>
   </w:latentStyles>
   <w:style w:type="paragraph" w:default="1" w:styleId="Normal">
     <w:name w:val="Normal"/>
@@ -17620,7 +17615,7 @@
 </file>
 
 <file path=customXml/itemProps1.xml><?xml version="1.0" encoding="utf-8"?>
-<ds:datastoreItem xmlns:ds="http://schemas.openxmlformats.org/officeDocument/2006/customXml" ds:itemID="{501ACDBB-CCD9-0341-AD3D-937BC5CC01EF}">
+<ds:datastoreItem xmlns:ds="http://schemas.openxmlformats.org/officeDocument/2006/customXml" ds:itemID="{BCCB0949-7F4F-48A7-87AD-EA86EE359F28}">
   <ds:schemaRefs>
     <ds:schemaRef ds:uri="http://schemas.openxmlformats.org/officeDocument/2006/bibliography"/>
   </ds:schemaRefs>

</xml_diff>

<commit_message>
phần 3 - quản lý bộ đề thi
</commit_message>
<xml_diff>
--- a/Document/BaoCao_1642050_1642067_1642071_1642076_1642084.docx
+++ b/Document/BaoCao_1642050_1642067_1642071_1642076_1642084.docx
@@ -1,6 +1,6 @@
 
 <file path=word/document.xml><?xml version="1.0" encoding="utf-8"?>
-<w:document xmlns:wpc="http://schemas.microsoft.com/office/word/2010/wordprocessingCanvas" xmlns:mc="http://schemas.openxmlformats.org/markup-compatibility/2006" xmlns:o="urn:schemas-microsoft-com:office:office" xmlns:r="http://schemas.openxmlformats.org/officeDocument/2006/relationships" xmlns:m="http://schemas.openxmlformats.org/officeDocument/2006/math" xmlns:v="urn:schemas-microsoft-com:vml" xmlns:wp14="http://schemas.microsoft.com/office/word/2010/wordprocessingDrawing" xmlns:wp="http://schemas.openxmlformats.org/drawingml/2006/wordprocessingDrawing" xmlns:w10="urn:schemas-microsoft-com:office:word" xmlns:w="http://schemas.openxmlformats.org/wordprocessingml/2006/main" xmlns:w14="http://schemas.microsoft.com/office/word/2010/wordml" xmlns:w15="http://schemas.microsoft.com/office/word/2012/wordml" xmlns:wpg="http://schemas.microsoft.com/office/word/2010/wordprocessingGroup" xmlns:wpi="http://schemas.microsoft.com/office/word/2010/wordprocessingInk" xmlns:wne="http://schemas.microsoft.com/office/word/2006/wordml" xmlns:wps="http://schemas.microsoft.com/office/word/2010/wordprocessingShape" mc:Ignorable="w14 w15 wp14">
+<w:document xmlns:wpc="http://schemas.microsoft.com/office/word/2010/wordprocessingCanvas" xmlns:mc="http://schemas.openxmlformats.org/markup-compatibility/2006" xmlns:o="urn:schemas-microsoft-com:office:office" xmlns:r="http://schemas.openxmlformats.org/officeDocument/2006/relationships" xmlns:m="http://schemas.openxmlformats.org/officeDocument/2006/math" xmlns:v="urn:schemas-microsoft-com:vml" xmlns:wp14="http://schemas.microsoft.com/office/word/2010/wordprocessingDrawing" xmlns:wp="http://schemas.openxmlformats.org/drawingml/2006/wordprocessingDrawing" xmlns:w10="urn:schemas-microsoft-com:office:word" xmlns:w="http://schemas.openxmlformats.org/wordprocessingml/2006/main" xmlns:w14="http://schemas.microsoft.com/office/word/2010/wordml" xmlns:wpg="http://schemas.microsoft.com/office/word/2010/wordprocessingGroup" xmlns:wpi="http://schemas.microsoft.com/office/word/2010/wordprocessingInk" xmlns:wne="http://schemas.microsoft.com/office/word/2006/wordml" xmlns:wps="http://schemas.microsoft.com/office/word/2010/wordprocessingShape" mc:Ignorable="w14 wp14">
   <w:body>
     <w:p>
       <w:pPr>
@@ -136,7 +136,6 @@
           <w:noProof/>
           <w:color w:val="000000" w:themeColor="text1"/>
           <w:sz w:val="2"/>
-          <w:lang w:val="vi-VN" w:eastAsia="vi-VN"/>
         </w:rPr>
         <mc:AlternateContent>
           <mc:Choice Requires="wps">
@@ -314,25 +313,7 @@
                                   <w14:round/>
                                 </w14:textOutline>
                               </w:rPr>
-                              <w:t xml:space="preserve">GVHD: </w:t>
-                            </w:r>
-                            <w:r>
-                              <w:rPr>
-                                <w:color w:val="005196"/>
-                                <w:sz w:val="40"/>
-                                <w:szCs w:val="40"/>
-                                <w14:shadow w14:blurRad="50800" w14:dist="38100" w14:dir="2700000" w14:sx="100000" w14:sy="100000" w14:kx="0" w14:ky="0" w14:algn="tl">
-                                  <w14:srgbClr w14:val="000000">
-                                    <w14:alpha w14:val="60000"/>
-                                  </w14:srgbClr>
-                                </w14:shadow>
-                                <w14:textOutline w14:w="9525" w14:cap="flat" w14:cmpd="sng" w14:algn="ctr">
-                                  <w14:noFill/>
-                                  <w14:prstDash w14:val="solid"/>
-                                  <w14:round/>
-                                </w14:textOutline>
-                              </w:rPr>
-                              <w:t>cô HLTKNhung – cô TGHồng</w:t>
+                              <w:t>GVHD: cô HLTKNhung – cô TGHồng</w:t>
                             </w:r>
                           </w:p>
                         </w:txbxContent>
@@ -354,7 +335,7 @@
           </mc:Choice>
           <mc:Fallback>
             <w:pict>
-              <v:shapetype w14:anchorId="1690127B" id="_x0000_t202" coordsize="21600,21600" o:spt="202" path="m,l,21600r21600,l21600,xe">
+              <v:shapetype id="_x0000_t202" coordsize="21600,21600" o:spt="202" path="m,l,21600r21600,l21600,xe">
                 <v:stroke joinstyle="miter"/>
                 <v:path gradientshapeok="t" o:connecttype="rect"/>
               </v:shapetype>
@@ -479,25 +460,7 @@
                             <w14:round/>
                           </w14:textOutline>
                         </w:rPr>
-                        <w:t xml:space="preserve">GVHD: </w:t>
-                      </w:r>
-                      <w:r>
-                        <w:rPr>
-                          <w:color w:val="005196"/>
-                          <w:sz w:val="40"/>
-                          <w:szCs w:val="40"/>
-                          <w14:shadow w14:blurRad="50800" w14:dist="38100" w14:dir="2700000" w14:sx="100000" w14:sy="100000" w14:kx="0" w14:ky="0" w14:algn="tl">
-                            <w14:srgbClr w14:val="000000">
-                              <w14:alpha w14:val="60000"/>
-                            </w14:srgbClr>
-                          </w14:shadow>
-                          <w14:textOutline w14:w="9525" w14:cap="flat" w14:cmpd="sng" w14:algn="ctr">
-                            <w14:noFill/>
-                            <w14:prstDash w14:val="solid"/>
-                            <w14:round/>
-                          </w14:textOutline>
-                        </w:rPr>
-                        <w:t>cô HLTKNhung – cô TGHồng</w:t>
+                        <w:t>GVHD: cô HLTKNhung – cô TGHồng</w:t>
                       </w:r>
                     </w:p>
                   </w:txbxContent>
@@ -548,7 +511,7 @@
           <w:sz w:val="26"/>
         </w:rPr>
         <w:sectPr>
-          <w:footerReference w:type="default" r:id="rId8"/>
+          <w:footerReference w:type="default" r:id="rId9"/>
           <w:pgSz w:w="11907" w:h="16840" w:code="9"/>
           <w:pgMar w:top="1440" w:right="1134" w:bottom="1440" w:left="1440" w:header="720" w:footer="720" w:gutter="0"/>
           <w:pgNumType w:fmt="lowerRoman" w:start="1"/>
@@ -2299,10 +2262,10 @@
           <w:szCs w:val="36"/>
         </w:rPr>
         <w:sectPr>
-          <w:headerReference w:type="even" r:id="rId9"/>
-          <w:headerReference w:type="default" r:id="rId10"/>
-          <w:footerReference w:type="even" r:id="rId11"/>
-          <w:footerReference w:type="default" r:id="rId12"/>
+          <w:headerReference w:type="even" r:id="rId10"/>
+          <w:headerReference w:type="default" r:id="rId11"/>
+          <w:footerReference w:type="even" r:id="rId12"/>
+          <w:footerReference w:type="default" r:id="rId13"/>
           <w:pgSz w:w="11909" w:h="16834" w:code="9"/>
           <w:pgMar w:top="1440" w:right="1440" w:bottom="1440" w:left="1440" w:header="1008" w:footer="720" w:gutter="0"/>
           <w:pgNumType w:start="1"/>
@@ -2852,7 +2815,7 @@
           <w:szCs w:val="36"/>
         </w:rPr>
         <w:sectPr>
-          <w:headerReference w:type="default" r:id="rId13"/>
+          <w:headerReference w:type="default" r:id="rId14"/>
           <w:pgSz w:w="11909" w:h="16834" w:code="9"/>
           <w:pgMar w:top="1440" w:right="1440" w:bottom="1440" w:left="1440" w:header="720" w:footer="720" w:gutter="0"/>
           <w:cols w:space="720"/>
@@ -2935,7 +2898,6 @@
       <w:r>
         <w:rPr>
           <w:noProof/>
-          <w:lang w:val="vi-VN" w:eastAsia="vi-VN"/>
         </w:rPr>
         <w:drawing>
           <wp:inline distT="0" distB="0" distL="0" distR="0" wp14:anchorId="286E4DEC" wp14:editId="12C4BCB0">
@@ -2953,7 +2915,7 @@
                     <pic:cNvPicPr/>
                   </pic:nvPicPr>
                   <pic:blipFill>
-                    <a:blip r:embed="rId14">
+                    <a:blip r:embed="rId15">
                       <a:extLst>
                         <a:ext uri="{28A0092B-C50C-407E-A947-70E740481C1C}">
                           <a14:useLocalDpi xmlns:a14="http://schemas.microsoft.com/office/drawing/2010/main" val="0"/>
@@ -3054,7 +3016,6 @@
       <w:r>
         <w:rPr>
           <w:noProof/>
-          <w:lang w:val="vi-VN" w:eastAsia="vi-VN"/>
         </w:rPr>
         <w:drawing>
           <wp:inline distT="0" distB="0" distL="0" distR="0" wp14:anchorId="411A1D3F" wp14:editId="09D36DCD">
@@ -3072,7 +3033,7 @@
                     <pic:cNvPicPr/>
                   </pic:nvPicPr>
                   <pic:blipFill>
-                    <a:blip r:embed="rId15"/>
+                    <a:blip r:embed="rId16"/>
                     <a:stretch>
                       <a:fillRect/>
                     </a:stretch>
@@ -3097,7 +3058,6 @@
       <w:r>
         <w:rPr>
           <w:noProof/>
-          <w:lang w:val="vi-VN" w:eastAsia="vi-VN"/>
         </w:rPr>
         <w:drawing>
           <wp:inline distT="0" distB="0" distL="0" distR="0" wp14:anchorId="5423985F" wp14:editId="7154A7DA">
@@ -3115,7 +3075,7 @@
                     <pic:cNvPicPr/>
                   </pic:nvPicPr>
                   <pic:blipFill>
-                    <a:blip r:embed="rId16"/>
+                    <a:blip r:embed="rId17"/>
                     <a:stretch>
                       <a:fillRect/>
                     </a:stretch>
@@ -3137,10 +3097,7 @@
       </w:r>
     </w:p>
     <w:p/>
-    <w:p>
-      <w:bookmarkStart w:id="14" w:name="_GoBack"/>
-      <w:bookmarkEnd w:id="14"/>
-    </w:p>
+    <w:p/>
     <w:p/>
     <w:p/>
     <w:p/>
@@ -3156,11 +3113,11 @@
           <w:rFonts w:eastAsia="Times New Roman"/>
         </w:rPr>
       </w:pPr>
-      <w:bookmarkStart w:id="15" w:name="_Toc480309493"/>
-      <w:bookmarkStart w:id="16" w:name="_Toc480316798"/>
-      <w:bookmarkStart w:id="17" w:name="_Toc480318504"/>
-      <w:bookmarkStart w:id="18" w:name="_Toc485418711"/>
-      <w:bookmarkStart w:id="19" w:name="_Toc487636238"/>
+      <w:bookmarkStart w:id="14" w:name="_Toc480309493"/>
+      <w:bookmarkStart w:id="15" w:name="_Toc480316798"/>
+      <w:bookmarkStart w:id="16" w:name="_Toc480318504"/>
+      <w:bookmarkStart w:id="17" w:name="_Toc485418711"/>
+      <w:bookmarkStart w:id="18" w:name="_Toc487636238"/>
       <w:r>
         <w:rPr>
           <w:rFonts w:eastAsia="Times New Roman"/>
@@ -3174,11 +3131,11 @@
         </w:rPr>
         <w:t xml:space="preserve"> bổ sung</w:t>
       </w:r>
+      <w:bookmarkEnd w:id="14"/>
       <w:bookmarkEnd w:id="15"/>
       <w:bookmarkEnd w:id="16"/>
       <w:bookmarkEnd w:id="17"/>
       <w:bookmarkEnd w:id="18"/>
-      <w:bookmarkEnd w:id="19"/>
     </w:p>
     <w:p>
       <w:pPr>
@@ -3296,11 +3253,11 @@
           <w:rFonts w:eastAsia="Times New Roman"/>
         </w:rPr>
       </w:pPr>
-      <w:bookmarkStart w:id="20" w:name="_Toc480309494"/>
-      <w:bookmarkStart w:id="21" w:name="_Toc480316799"/>
-      <w:bookmarkStart w:id="22" w:name="_Toc480318505"/>
-      <w:bookmarkStart w:id="23" w:name="_Toc485418712"/>
-      <w:bookmarkStart w:id="24" w:name="_Toc487636239"/>
+      <w:bookmarkStart w:id="19" w:name="_Toc480309494"/>
+      <w:bookmarkStart w:id="20" w:name="_Toc480316799"/>
+      <w:bookmarkStart w:id="21" w:name="_Toc480318505"/>
+      <w:bookmarkStart w:id="22" w:name="_Toc485418712"/>
+      <w:bookmarkStart w:id="23" w:name="_Toc487636239"/>
       <w:r>
         <w:rPr>
           <w:rFonts w:eastAsia="Times New Roman"/>
@@ -3319,11 +3276,11 @@
         </w:rPr>
         <w:t xml:space="preserve"> biệt trong mô hình thực thể kết hợp</w:t>
       </w:r>
+      <w:bookmarkEnd w:id="19"/>
       <w:bookmarkEnd w:id="20"/>
       <w:bookmarkEnd w:id="21"/>
       <w:bookmarkEnd w:id="22"/>
       <w:bookmarkEnd w:id="23"/>
-      <w:bookmarkEnd w:id="24"/>
     </w:p>
     <w:tbl>
       <w:tblPr>
@@ -3955,8 +3912,8 @@
           <w:szCs w:val="28"/>
         </w:rPr>
       </w:pPr>
-      <w:bookmarkStart w:id="25" w:name="_Toc485418713"/>
-      <w:bookmarkStart w:id="26" w:name="_Toc487636240"/>
+      <w:bookmarkStart w:id="24" w:name="_Toc485418713"/>
+      <w:bookmarkStart w:id="25" w:name="_Toc487636240"/>
       <w:r>
         <w:rPr>
           <w:rFonts w:eastAsia="Times New Roman"/>
@@ -3973,8 +3930,8 @@
         </w:rPr>
         <w:t xml:space="preserve"> TỤC STORE PROCEDURE.</w:t>
       </w:r>
+      <w:bookmarkEnd w:id="24"/>
       <w:bookmarkEnd w:id="25"/>
-      <w:bookmarkEnd w:id="26"/>
     </w:p>
     <w:p>
       <w:pPr>
@@ -3984,22 +3941,22 @@
           <w:numId w:val="24"/>
         </w:numPr>
       </w:pPr>
-      <w:bookmarkStart w:id="27" w:name="_Toc480309495"/>
-      <w:bookmarkStart w:id="28" w:name="_Toc480316800"/>
-      <w:bookmarkStart w:id="29" w:name="_Toc480318506"/>
-      <w:bookmarkStart w:id="30" w:name="_Toc485418714"/>
-      <w:bookmarkStart w:id="31" w:name="_Toc487636241"/>
+      <w:bookmarkStart w:id="26" w:name="_Toc480309495"/>
+      <w:bookmarkStart w:id="27" w:name="_Toc480316800"/>
+      <w:bookmarkStart w:id="28" w:name="_Toc480318506"/>
+      <w:bookmarkStart w:id="29" w:name="_Toc485418714"/>
+      <w:bookmarkStart w:id="30" w:name="_Toc487636241"/>
       <w:r>
         <w:rPr>
           <w:rFonts w:eastAsia="Times New Roman"/>
         </w:rPr>
         <w:t>Các chức năng của hệ thống</w:t>
       </w:r>
+      <w:bookmarkEnd w:id="26"/>
       <w:bookmarkEnd w:id="27"/>
       <w:bookmarkEnd w:id="28"/>
       <w:bookmarkEnd w:id="29"/>
       <w:bookmarkEnd w:id="30"/>
-      <w:bookmarkEnd w:id="31"/>
     </w:p>
     <w:p>
       <w:pPr>
@@ -4013,11 +3970,11 @@
           <w:color w:val="17365D" w:themeColor="text2" w:themeShade="BF"/>
         </w:rPr>
       </w:pPr>
-      <w:bookmarkStart w:id="32" w:name="_Toc480309496"/>
-      <w:bookmarkStart w:id="33" w:name="_Toc480316801"/>
-      <w:bookmarkStart w:id="34" w:name="_Toc480318507"/>
-      <w:bookmarkStart w:id="35" w:name="_Toc485418715"/>
-      <w:bookmarkStart w:id="36" w:name="_Toc487636242"/>
+      <w:bookmarkStart w:id="31" w:name="_Toc480309496"/>
+      <w:bookmarkStart w:id="32" w:name="_Toc480316801"/>
+      <w:bookmarkStart w:id="33" w:name="_Toc480318507"/>
+      <w:bookmarkStart w:id="34" w:name="_Toc485418715"/>
+      <w:bookmarkStart w:id="35" w:name="_Toc487636242"/>
       <w:r>
         <w:rPr>
           <w:rFonts w:ascii="Times New Roman" w:eastAsia="Times New Roman" w:hAnsi="Times New Roman" w:cs="Times New Roman"/>
@@ -4025,11 +3982,11 @@
         </w:rPr>
         <w:t>Chức năng cho toàn bộ phân hệ</w:t>
       </w:r>
+      <w:bookmarkEnd w:id="31"/>
       <w:bookmarkEnd w:id="32"/>
       <w:bookmarkEnd w:id="33"/>
       <w:bookmarkEnd w:id="34"/>
       <w:bookmarkEnd w:id="35"/>
-      <w:bookmarkEnd w:id="36"/>
     </w:p>
     <w:tbl>
       <w:tblPr>
@@ -4316,11 +4273,11 @@
           <w:color w:val="17365D" w:themeColor="text2" w:themeShade="BF"/>
         </w:rPr>
       </w:pPr>
-      <w:bookmarkStart w:id="37" w:name="_Toc480309497"/>
-      <w:bookmarkStart w:id="38" w:name="_Toc480316802"/>
-      <w:bookmarkStart w:id="39" w:name="_Toc480318508"/>
-      <w:bookmarkStart w:id="40" w:name="_Toc485418716"/>
-      <w:bookmarkStart w:id="41" w:name="_Toc487636243"/>
+      <w:bookmarkStart w:id="36" w:name="_Toc480309497"/>
+      <w:bookmarkStart w:id="37" w:name="_Toc480316802"/>
+      <w:bookmarkStart w:id="38" w:name="_Toc480318508"/>
+      <w:bookmarkStart w:id="39" w:name="_Toc485418716"/>
+      <w:bookmarkStart w:id="40" w:name="_Toc487636243"/>
       <w:r>
         <w:rPr>
           <w:rFonts w:ascii="Times New Roman" w:eastAsia="Times New Roman" w:hAnsi="Times New Roman" w:cs="Times New Roman"/>
@@ -4335,11 +4292,11 @@
         </w:rPr>
         <w:t xml:space="preserve"> quản trị viên (admin)</w:t>
       </w:r>
+      <w:bookmarkEnd w:id="36"/>
       <w:bookmarkEnd w:id="37"/>
       <w:bookmarkEnd w:id="38"/>
       <w:bookmarkEnd w:id="39"/>
       <w:bookmarkEnd w:id="40"/>
-      <w:bookmarkEnd w:id="41"/>
     </w:p>
     <w:tbl>
       <w:tblPr>
@@ -4694,11 +4651,11 @@
           <w:color w:val="17365D" w:themeColor="text2" w:themeShade="BF"/>
         </w:rPr>
       </w:pPr>
-      <w:bookmarkStart w:id="42" w:name="_Toc480309498"/>
-      <w:bookmarkStart w:id="43" w:name="_Toc480316803"/>
-      <w:bookmarkStart w:id="44" w:name="_Toc480318509"/>
-      <w:bookmarkStart w:id="45" w:name="_Toc485418717"/>
-      <w:bookmarkStart w:id="46" w:name="_Toc487636244"/>
+      <w:bookmarkStart w:id="41" w:name="_Toc480309498"/>
+      <w:bookmarkStart w:id="42" w:name="_Toc480316803"/>
+      <w:bookmarkStart w:id="43" w:name="_Toc480318509"/>
+      <w:bookmarkStart w:id="44" w:name="_Toc485418717"/>
+      <w:bookmarkStart w:id="45" w:name="_Toc487636244"/>
       <w:r>
         <w:rPr>
           <w:rFonts w:ascii="Times New Roman" w:eastAsia="Times New Roman" w:hAnsi="Times New Roman" w:cs="Times New Roman"/>
@@ -4706,10 +4663,10 @@
         </w:rPr>
         <w:t xml:space="preserve">Phân hệ </w:t>
       </w:r>
+      <w:bookmarkEnd w:id="41"/>
       <w:bookmarkEnd w:id="42"/>
       <w:bookmarkEnd w:id="43"/>
       <w:bookmarkEnd w:id="44"/>
-      <w:bookmarkEnd w:id="45"/>
       <w:r>
         <w:rPr>
           <w:rFonts w:ascii="Times New Roman" w:eastAsia="Times New Roman" w:hAnsi="Times New Roman" w:cs="Times New Roman"/>
@@ -4717,7 +4674,7 @@
         </w:rPr>
         <w:t>….</w:t>
       </w:r>
-      <w:bookmarkEnd w:id="46"/>
+      <w:bookmarkEnd w:id="45"/>
     </w:p>
     <w:tbl>
       <w:tblPr>
@@ -4989,11 +4946,11 @@
           <w:color w:val="17365D" w:themeColor="text2" w:themeShade="BF"/>
         </w:rPr>
       </w:pPr>
-      <w:bookmarkStart w:id="47" w:name="_Toc480309499"/>
-      <w:bookmarkStart w:id="48" w:name="_Toc480316804"/>
-      <w:bookmarkStart w:id="49" w:name="_Toc480318510"/>
-      <w:bookmarkStart w:id="50" w:name="_Toc485418718"/>
-      <w:bookmarkStart w:id="51" w:name="_Toc487636245"/>
+      <w:bookmarkStart w:id="46" w:name="_Toc480309499"/>
+      <w:bookmarkStart w:id="47" w:name="_Toc480316804"/>
+      <w:bookmarkStart w:id="48" w:name="_Toc480318510"/>
+      <w:bookmarkStart w:id="49" w:name="_Toc485418718"/>
+      <w:bookmarkStart w:id="50" w:name="_Toc487636245"/>
       <w:r>
         <w:rPr>
           <w:rFonts w:ascii="Times New Roman" w:eastAsia="Times New Roman" w:hAnsi="Times New Roman" w:cs="Times New Roman"/>
@@ -5001,6 +4958,7 @@
         </w:rPr>
         <w:t xml:space="preserve">Phân hệ </w:t>
       </w:r>
+      <w:bookmarkEnd w:id="46"/>
       <w:bookmarkEnd w:id="47"/>
       <w:bookmarkEnd w:id="48"/>
       <w:bookmarkEnd w:id="49"/>
@@ -5010,9 +4968,8 @@
           <w:rFonts w:ascii="Times New Roman" w:eastAsia="Times New Roman" w:hAnsi="Times New Roman" w:cs="Times New Roman"/>
           <w:color w:val="17365D" w:themeColor="text2" w:themeShade="BF"/>
         </w:rPr>
-        <w:t>…..</w:t>
+        <w:t>giáo viên</w:t>
       </w:r>
-      <w:bookmarkEnd w:id="51"/>
     </w:p>
     <w:tbl>
       <w:tblPr>
@@ -5119,10 +5076,16 @@
               <w:jc w:val="center"/>
               <w:rPr>
                 <w:rFonts w:ascii="Times New Roman" w:eastAsia="Times New Roman" w:hAnsi="Times New Roman" w:cs="Times New Roman"/>
-                <w:b/>
-                <w:color w:val="000000" w:themeColor="text1"/>
-              </w:rPr>
-            </w:pPr>
+                <w:color w:val="000000" w:themeColor="text1"/>
+              </w:rPr>
+            </w:pPr>
+            <w:r>
+              <w:rPr>
+                <w:rFonts w:ascii="Times New Roman" w:eastAsia="Times New Roman" w:hAnsi="Times New Roman" w:cs="Times New Roman"/>
+                <w:color w:val="000000" w:themeColor="text1"/>
+              </w:rPr>
+              <w:t>GV1</w:t>
+            </w:r>
           </w:p>
         </w:tc>
         <w:tc>
@@ -5132,13 +5095,19 @@
           </w:tcPr>
           <w:p>
             <w:pPr>
-              <w:jc w:val="center"/>
-              <w:rPr>
-                <w:rFonts w:ascii="Times New Roman" w:eastAsia="Times New Roman" w:hAnsi="Times New Roman" w:cs="Times New Roman"/>
-                <w:b/>
-                <w:color w:val="000000" w:themeColor="text1"/>
-              </w:rPr>
-            </w:pPr>
+              <w:jc w:val="both"/>
+              <w:rPr>
+                <w:rFonts w:ascii="Times New Roman" w:eastAsia="Times New Roman" w:hAnsi="Times New Roman" w:cs="Times New Roman"/>
+                <w:color w:val="000000" w:themeColor="text1"/>
+              </w:rPr>
+            </w:pPr>
+            <w:r>
+              <w:rPr>
+                <w:rFonts w:ascii="Times New Roman" w:eastAsia="Times New Roman" w:hAnsi="Times New Roman" w:cs="Times New Roman"/>
+                <w:color w:val="000000" w:themeColor="text1"/>
+              </w:rPr>
+              <w:t>Tạo bộ đề thi</w:t>
+            </w:r>
           </w:p>
         </w:tc>
         <w:tc>
@@ -5148,13 +5117,19 @@
           </w:tcPr>
           <w:p>
             <w:pPr>
-              <w:jc w:val="center"/>
-              <w:rPr>
-                <w:rFonts w:ascii="Times New Roman" w:eastAsia="Times New Roman" w:hAnsi="Times New Roman" w:cs="Times New Roman"/>
-                <w:b/>
-                <w:color w:val="000000" w:themeColor="text1"/>
-              </w:rPr>
-            </w:pPr>
+              <w:jc w:val="both"/>
+              <w:rPr>
+                <w:rFonts w:ascii="Times New Roman" w:eastAsia="Times New Roman" w:hAnsi="Times New Roman" w:cs="Times New Roman"/>
+                <w:color w:val="000000" w:themeColor="text1"/>
+              </w:rPr>
+            </w:pPr>
+            <w:r>
+              <w:rPr>
+                <w:rFonts w:ascii="Times New Roman" w:eastAsia="Times New Roman" w:hAnsi="Times New Roman" w:cs="Times New Roman"/>
+                <w:color w:val="000000" w:themeColor="text1"/>
+              </w:rPr>
+              <w:t>Giáo viên sau khi đăng nhập thành công sẽ được phép tạo bộ thi</w:t>
+            </w:r>
           </w:p>
         </w:tc>
       </w:tr>
@@ -5173,10 +5148,16 @@
               <w:jc w:val="center"/>
               <w:rPr>
                 <w:rFonts w:ascii="Times New Roman" w:eastAsia="Times New Roman" w:hAnsi="Times New Roman" w:cs="Times New Roman"/>
-                <w:b/>
-                <w:color w:val="000000" w:themeColor="text1"/>
-              </w:rPr>
-            </w:pPr>
+                <w:color w:val="000000" w:themeColor="text1"/>
+              </w:rPr>
+            </w:pPr>
+            <w:r>
+              <w:rPr>
+                <w:rFonts w:ascii="Times New Roman" w:eastAsia="Times New Roman" w:hAnsi="Times New Roman" w:cs="Times New Roman"/>
+                <w:color w:val="000000" w:themeColor="text1"/>
+              </w:rPr>
+              <w:t>GV2</w:t>
+            </w:r>
           </w:p>
         </w:tc>
         <w:tc>
@@ -5186,13 +5167,19 @@
           </w:tcPr>
           <w:p>
             <w:pPr>
-              <w:jc w:val="center"/>
-              <w:rPr>
-                <w:rFonts w:ascii="Times New Roman" w:eastAsia="Times New Roman" w:hAnsi="Times New Roman" w:cs="Times New Roman"/>
-                <w:b/>
-                <w:color w:val="000000" w:themeColor="text1"/>
-              </w:rPr>
-            </w:pPr>
+              <w:jc w:val="both"/>
+              <w:rPr>
+                <w:rFonts w:ascii="Times New Roman" w:eastAsia="Times New Roman" w:hAnsi="Times New Roman" w:cs="Times New Roman"/>
+                <w:color w:val="000000" w:themeColor="text1"/>
+              </w:rPr>
+            </w:pPr>
+            <w:r>
+              <w:rPr>
+                <w:rFonts w:ascii="Times New Roman" w:eastAsia="Times New Roman" w:hAnsi="Times New Roman" w:cs="Times New Roman"/>
+                <w:color w:val="000000" w:themeColor="text1"/>
+              </w:rPr>
+              <w:t>Cập nhật bộ đề thi</w:t>
+            </w:r>
           </w:p>
         </w:tc>
         <w:tc>
@@ -5202,13 +5189,19 @@
           </w:tcPr>
           <w:p>
             <w:pPr>
-              <w:jc w:val="center"/>
-              <w:rPr>
-                <w:rFonts w:ascii="Times New Roman" w:eastAsia="Times New Roman" w:hAnsi="Times New Roman" w:cs="Times New Roman"/>
-                <w:b/>
-                <w:color w:val="000000" w:themeColor="text1"/>
-              </w:rPr>
-            </w:pPr>
+              <w:jc w:val="both"/>
+              <w:rPr>
+                <w:rFonts w:ascii="Times New Roman" w:eastAsia="Times New Roman" w:hAnsi="Times New Roman" w:cs="Times New Roman"/>
+                <w:color w:val="000000" w:themeColor="text1"/>
+              </w:rPr>
+            </w:pPr>
+            <w:r>
+              <w:rPr>
+                <w:rFonts w:ascii="Times New Roman" w:eastAsia="Times New Roman" w:hAnsi="Times New Roman" w:cs="Times New Roman"/>
+                <w:color w:val="000000" w:themeColor="text1"/>
+              </w:rPr>
+              <w:t>Giáo viên sẽ được phép cập nhật thông tin cho bộ đề thi</w:t>
+            </w:r>
           </w:p>
         </w:tc>
       </w:tr>
@@ -5227,10 +5220,16 @@
               <w:jc w:val="center"/>
               <w:rPr>
                 <w:rFonts w:ascii="Times New Roman" w:eastAsia="Times New Roman" w:hAnsi="Times New Roman" w:cs="Times New Roman"/>
-                <w:b/>
-                <w:color w:val="000000" w:themeColor="text1"/>
-              </w:rPr>
-            </w:pPr>
+                <w:color w:val="000000" w:themeColor="text1"/>
+              </w:rPr>
+            </w:pPr>
+            <w:r>
+              <w:rPr>
+                <w:rFonts w:ascii="Times New Roman" w:eastAsia="Times New Roman" w:hAnsi="Times New Roman" w:cs="Times New Roman"/>
+                <w:color w:val="000000" w:themeColor="text1"/>
+              </w:rPr>
+              <w:t>GV3</w:t>
+            </w:r>
           </w:p>
         </w:tc>
         <w:tc>
@@ -5240,13 +5239,19 @@
           </w:tcPr>
           <w:p>
             <w:pPr>
-              <w:jc w:val="center"/>
-              <w:rPr>
-                <w:rFonts w:ascii="Times New Roman" w:eastAsia="Times New Roman" w:hAnsi="Times New Roman" w:cs="Times New Roman"/>
-                <w:b/>
-                <w:color w:val="000000" w:themeColor="text1"/>
-              </w:rPr>
-            </w:pPr>
+              <w:jc w:val="both"/>
+              <w:rPr>
+                <w:rFonts w:ascii="Times New Roman" w:eastAsia="Times New Roman" w:hAnsi="Times New Roman" w:cs="Times New Roman"/>
+                <w:color w:val="000000" w:themeColor="text1"/>
+              </w:rPr>
+            </w:pPr>
+            <w:r>
+              <w:rPr>
+                <w:rFonts w:ascii="Times New Roman" w:eastAsia="Times New Roman" w:hAnsi="Times New Roman" w:cs="Times New Roman"/>
+                <w:color w:val="000000" w:themeColor="text1"/>
+              </w:rPr>
+              <w:t>Thêm câu hỏi vào bộ đề thi</w:t>
+            </w:r>
           </w:p>
         </w:tc>
         <w:tc>
@@ -5256,13 +5261,163 @@
           </w:tcPr>
           <w:p>
             <w:pPr>
+              <w:jc w:val="both"/>
+              <w:rPr>
+                <w:rFonts w:ascii="Times New Roman" w:eastAsia="Times New Roman" w:hAnsi="Times New Roman" w:cs="Times New Roman"/>
+                <w:color w:val="000000" w:themeColor="text1"/>
+              </w:rPr>
+            </w:pPr>
+            <w:r>
+              <w:rPr>
+                <w:rFonts w:ascii="Times New Roman" w:eastAsia="Times New Roman" w:hAnsi="Times New Roman" w:cs="Times New Roman"/>
+                <w:color w:val="000000" w:themeColor="text1"/>
+              </w:rPr>
+              <w:t>Giáo viên sẽ được phép thêm câu hỏi vào bộ đề thi ( Các câu hỏi không được dùng lại cho 2 học kì liên tiếp trong môn học, hoặc cho các hệ khác nhau của môn học này )</w:t>
+            </w:r>
+          </w:p>
+        </w:tc>
+      </w:tr>
+      <w:tr>
+        <w:trPr>
+          <w:trHeight w:val="185"/>
+          <w:jc w:val="center"/>
+        </w:trPr>
+        <w:tc>
+          <w:tcPr>
+            <w:tcW w:w="936" w:type="dxa"/>
+            <w:shd w:val="clear" w:color="auto" w:fill="auto"/>
+          </w:tcPr>
+          <w:p>
+            <w:pPr>
               <w:jc w:val="center"/>
               <w:rPr>
                 <w:rFonts w:ascii="Times New Roman" w:eastAsia="Times New Roman" w:hAnsi="Times New Roman" w:cs="Times New Roman"/>
-                <w:b/>
-                <w:color w:val="000000" w:themeColor="text1"/>
-              </w:rPr>
-            </w:pPr>
+                <w:color w:val="000000" w:themeColor="text1"/>
+              </w:rPr>
+            </w:pPr>
+            <w:r>
+              <w:rPr>
+                <w:rFonts w:ascii="Times New Roman" w:eastAsia="Times New Roman" w:hAnsi="Times New Roman" w:cs="Times New Roman"/>
+                <w:color w:val="000000" w:themeColor="text1"/>
+              </w:rPr>
+              <w:t>GV4</w:t>
+            </w:r>
+          </w:p>
+        </w:tc>
+        <w:tc>
+          <w:tcPr>
+            <w:tcW w:w="2275" w:type="dxa"/>
+            <w:shd w:val="clear" w:color="auto" w:fill="auto"/>
+          </w:tcPr>
+          <w:p>
+            <w:pPr>
+              <w:jc w:val="both"/>
+              <w:rPr>
+                <w:rFonts w:ascii="Times New Roman" w:eastAsia="Times New Roman" w:hAnsi="Times New Roman" w:cs="Times New Roman"/>
+                <w:color w:val="000000" w:themeColor="text1"/>
+              </w:rPr>
+            </w:pPr>
+            <w:r>
+              <w:rPr>
+                <w:rFonts w:ascii="Times New Roman" w:eastAsia="Times New Roman" w:hAnsi="Times New Roman" w:cs="Times New Roman"/>
+                <w:color w:val="000000" w:themeColor="text1"/>
+              </w:rPr>
+              <w:t>Cập nhật câu hỏi sang bộ đề thi khác</w:t>
+            </w:r>
+          </w:p>
+        </w:tc>
+        <w:tc>
+          <w:tcPr>
+            <w:tcW w:w="5818" w:type="dxa"/>
+            <w:shd w:val="clear" w:color="auto" w:fill="auto"/>
+          </w:tcPr>
+          <w:p>
+            <w:pPr>
+              <w:jc w:val="both"/>
+              <w:rPr>
+                <w:rFonts w:ascii="Times New Roman" w:eastAsia="Times New Roman" w:hAnsi="Times New Roman" w:cs="Times New Roman"/>
+                <w:color w:val="000000" w:themeColor="text1"/>
+              </w:rPr>
+            </w:pPr>
+            <w:r>
+              <w:rPr>
+                <w:rFonts w:ascii="Times New Roman" w:eastAsia="Times New Roman" w:hAnsi="Times New Roman" w:cs="Times New Roman"/>
+                <w:color w:val="000000" w:themeColor="text1"/>
+              </w:rPr>
+              <w:t>Giáo viên sẽ được phép cập nhật câu hỏi từ bộ đề thi này sang bộ đề thi khác</w:t>
+            </w:r>
+          </w:p>
+        </w:tc>
+      </w:tr>
+      <w:tr>
+        <w:trPr>
+          <w:trHeight w:val="185"/>
+          <w:jc w:val="center"/>
+        </w:trPr>
+        <w:tc>
+          <w:tcPr>
+            <w:tcW w:w="936" w:type="dxa"/>
+            <w:shd w:val="clear" w:color="auto" w:fill="auto"/>
+          </w:tcPr>
+          <w:p>
+            <w:pPr>
+              <w:jc w:val="center"/>
+              <w:rPr>
+                <w:rFonts w:ascii="Times New Roman" w:eastAsia="Times New Roman" w:hAnsi="Times New Roman" w:cs="Times New Roman"/>
+                <w:color w:val="000000" w:themeColor="text1"/>
+              </w:rPr>
+            </w:pPr>
+            <w:r>
+              <w:rPr>
+                <w:rFonts w:ascii="Times New Roman" w:eastAsia="Times New Roman" w:hAnsi="Times New Roman" w:cs="Times New Roman"/>
+                <w:color w:val="000000" w:themeColor="text1"/>
+              </w:rPr>
+              <w:t>GV5</w:t>
+            </w:r>
+          </w:p>
+        </w:tc>
+        <w:tc>
+          <w:tcPr>
+            <w:tcW w:w="2275" w:type="dxa"/>
+            <w:shd w:val="clear" w:color="auto" w:fill="auto"/>
+          </w:tcPr>
+          <w:p>
+            <w:pPr>
+              <w:jc w:val="both"/>
+              <w:rPr>
+                <w:rFonts w:ascii="Times New Roman" w:eastAsia="Times New Roman" w:hAnsi="Times New Roman" w:cs="Times New Roman"/>
+                <w:color w:val="000000" w:themeColor="text1"/>
+              </w:rPr>
+            </w:pPr>
+            <w:r>
+              <w:rPr>
+                <w:rFonts w:ascii="Times New Roman" w:eastAsia="Times New Roman" w:hAnsi="Times New Roman" w:cs="Times New Roman"/>
+                <w:color w:val="000000" w:themeColor="text1"/>
+              </w:rPr>
+              <w:t>Xóa câu hỏi trong bộ đề thi</w:t>
+            </w:r>
+          </w:p>
+        </w:tc>
+        <w:tc>
+          <w:tcPr>
+            <w:tcW w:w="5818" w:type="dxa"/>
+            <w:shd w:val="clear" w:color="auto" w:fill="auto"/>
+          </w:tcPr>
+          <w:p>
+            <w:pPr>
+              <w:jc w:val="both"/>
+              <w:rPr>
+                <w:rFonts w:ascii="Times New Roman" w:eastAsia="Times New Roman" w:hAnsi="Times New Roman" w:cs="Times New Roman"/>
+                <w:color w:val="000000" w:themeColor="text1"/>
+              </w:rPr>
+            </w:pPr>
+            <w:r>
+              <w:rPr>
+                <w:rFonts w:ascii="Times New Roman" w:eastAsia="Times New Roman" w:hAnsi="Times New Roman" w:cs="Times New Roman"/>
+                <w:color w:val="000000" w:themeColor="text1"/>
+              </w:rPr>
+              <w:t>Giáo viên sẽ được phép xóa một câu hỏi trong một bộ đề thi</w:t>
+            </w:r>
           </w:p>
         </w:tc>
       </w:tr>
@@ -5282,7 +5437,7 @@
     <w:p>
       <w:pPr>
         <w:sectPr>
-          <w:headerReference w:type="even" r:id="rId17"/>
+          <w:headerReference w:type="even" r:id="rId18"/>
           <w:pgSz w:w="11909" w:h="16834" w:code="9"/>
           <w:pgMar w:top="1440" w:right="1440" w:bottom="1440" w:left="1440" w:header="720" w:footer="720" w:gutter="0"/>
           <w:cols w:space="720"/>
@@ -5301,11 +5456,11 @@
           <w:numId w:val="24"/>
         </w:numPr>
       </w:pPr>
-      <w:bookmarkStart w:id="52" w:name="_Toc480309500"/>
-      <w:bookmarkStart w:id="53" w:name="_Toc480316805"/>
-      <w:bookmarkStart w:id="54" w:name="_Toc480318511"/>
-      <w:bookmarkStart w:id="55" w:name="_Toc485418719"/>
-      <w:bookmarkStart w:id="56" w:name="_Toc487636246"/>
+      <w:bookmarkStart w:id="51" w:name="_Toc480309500"/>
+      <w:bookmarkStart w:id="52" w:name="_Toc480316805"/>
+      <w:bookmarkStart w:id="53" w:name="_Toc480318511"/>
+      <w:bookmarkStart w:id="54" w:name="_Toc485418719"/>
+      <w:bookmarkStart w:id="55" w:name="_Toc487636246"/>
       <w:r>
         <w:rPr>
           <w:rFonts w:eastAsia="Times New Roman"/>
@@ -5313,11 +5468,11 @@
         <w:lastRenderedPageBreak/>
         <w:t>Thủ tục store procedure</w:t>
       </w:r>
+      <w:bookmarkEnd w:id="51"/>
       <w:bookmarkEnd w:id="52"/>
       <w:bookmarkEnd w:id="53"/>
       <w:bookmarkEnd w:id="54"/>
       <w:bookmarkEnd w:id="55"/>
-      <w:bookmarkEnd w:id="56"/>
     </w:p>
     <w:tbl>
       <w:tblPr>
@@ -5329,8 +5484,8 @@
       </w:tblPr>
       <w:tblGrid>
         <w:gridCol w:w="716"/>
-        <w:gridCol w:w="1979"/>
-        <w:gridCol w:w="2430"/>
+        <w:gridCol w:w="2297"/>
+        <w:gridCol w:w="2112"/>
         <w:gridCol w:w="1530"/>
         <w:gridCol w:w="4500"/>
         <w:gridCol w:w="1530"/>
@@ -5368,7 +5523,7 @@
         </w:tc>
         <w:tc>
           <w:tcPr>
-            <w:tcW w:w="1979" w:type="dxa"/>
+            <w:tcW w:w="2297" w:type="dxa"/>
             <w:shd w:val="clear" w:color="auto" w:fill="8DB3E2" w:themeFill="text2" w:themeFillTint="66"/>
             <w:vAlign w:val="center"/>
           </w:tcPr>
@@ -5395,7 +5550,7 @@
         </w:tc>
         <w:tc>
           <w:tcPr>
-            <w:tcW w:w="2430" w:type="dxa"/>
+            <w:tcW w:w="2112" w:type="dxa"/>
             <w:shd w:val="clear" w:color="auto" w:fill="8DB3E2" w:themeFill="text2" w:themeFillTint="66"/>
             <w:vAlign w:val="center"/>
           </w:tcPr>
@@ -5527,7 +5682,7 @@
         </w:tc>
         <w:tc>
           <w:tcPr>
-            <w:tcW w:w="1979" w:type="dxa"/>
+            <w:tcW w:w="2297" w:type="dxa"/>
           </w:tcPr>
           <w:p>
             <w:pPr>
@@ -5547,7 +5702,7 @@
         </w:tc>
         <w:tc>
           <w:tcPr>
-            <w:tcW w:w="2430" w:type="dxa"/>
+            <w:tcW w:w="2112" w:type="dxa"/>
           </w:tcPr>
           <w:p>
             <w:pPr>
@@ -5672,28 +5827,42 @@
         </w:tc>
         <w:tc>
           <w:tcPr>
-            <w:tcW w:w="1979" w:type="dxa"/>
-          </w:tcPr>
-          <w:p>
-            <w:pPr>
-              <w:rPr>
-                <w:rFonts w:ascii="Times New Roman" w:eastAsia="Times New Roman" w:hAnsi="Times New Roman" w:cs="Times New Roman"/>
-                <w:color w:val="000000" w:themeColor="text1"/>
-              </w:rPr>
-            </w:pPr>
-          </w:p>
-        </w:tc>
-        <w:tc>
-          <w:tcPr>
-            <w:tcW w:w="2430" w:type="dxa"/>
-          </w:tcPr>
-          <w:p>
-            <w:pPr>
-              <w:rPr>
-                <w:rFonts w:ascii="Times New Roman" w:eastAsia="Times New Roman" w:hAnsi="Times New Roman" w:cs="Times New Roman"/>
-                <w:color w:val="000000" w:themeColor="text1"/>
-              </w:rPr>
-            </w:pPr>
+            <w:tcW w:w="2297" w:type="dxa"/>
+          </w:tcPr>
+          <w:p>
+            <w:pPr>
+              <w:rPr>
+                <w:rFonts w:ascii="Times New Roman" w:eastAsia="Times New Roman" w:hAnsi="Times New Roman" w:cs="Times New Roman"/>
+                <w:color w:val="000000" w:themeColor="text1"/>
+              </w:rPr>
+            </w:pPr>
+            <w:r>
+              <w:rPr>
+                <w:rFonts w:ascii="Times New Roman" w:eastAsia="Times New Roman" w:hAnsi="Times New Roman" w:cs="Times New Roman"/>
+                <w:color w:val="000000" w:themeColor="text1"/>
+              </w:rPr>
+              <w:t>sp_TaoBoDeThi</w:t>
+            </w:r>
+          </w:p>
+        </w:tc>
+        <w:tc>
+          <w:tcPr>
+            <w:tcW w:w="2112" w:type="dxa"/>
+          </w:tcPr>
+          <w:p>
+            <w:pPr>
+              <w:rPr>
+                <w:rFonts w:ascii="Times New Roman" w:eastAsia="Times New Roman" w:hAnsi="Times New Roman" w:cs="Times New Roman"/>
+                <w:color w:val="000000" w:themeColor="text1"/>
+              </w:rPr>
+            </w:pPr>
+            <w:r>
+              <w:rPr>
+                <w:rFonts w:ascii="Times New Roman" w:eastAsia="Times New Roman" w:hAnsi="Times New Roman" w:cs="Times New Roman"/>
+                <w:color w:val="000000" w:themeColor="text1"/>
+              </w:rPr>
+              <w:t>TenBoDeThi, HocKy và NamHoc</w:t>
+            </w:r>
           </w:p>
         </w:tc>
         <w:tc>
@@ -5707,6 +5876,13 @@
                 <w:color w:val="000000" w:themeColor="text1"/>
               </w:rPr>
             </w:pPr>
+            <w:r>
+              <w:rPr>
+                <w:rFonts w:ascii="Times New Roman" w:eastAsia="Times New Roman" w:hAnsi="Times New Roman" w:cs="Times New Roman"/>
+                <w:color w:val="000000" w:themeColor="text1"/>
+              </w:rPr>
+              <w:t>True or False</w:t>
+            </w:r>
           </w:p>
         </w:tc>
         <w:tc>
@@ -5720,6 +5896,13 @@
                 <w:color w:val="000000" w:themeColor="text1"/>
               </w:rPr>
             </w:pPr>
+            <w:r>
+              <w:rPr>
+                <w:rFonts w:ascii="Times New Roman" w:eastAsia="Times New Roman" w:hAnsi="Times New Roman" w:cs="Times New Roman"/>
+                <w:color w:val="000000" w:themeColor="text1"/>
+              </w:rPr>
+              <w:t>Thêm một dòng dữ liệu vào bảng BoDeThi , sau đó xác thực hoặc thông báo lỗi</w:t>
+            </w:r>
           </w:p>
         </w:tc>
         <w:tc>
@@ -5733,6 +5916,13 @@
                 <w:color w:val="000000" w:themeColor="text1"/>
               </w:rPr>
             </w:pPr>
+            <w:r>
+              <w:rPr>
+                <w:rFonts w:ascii="Times New Roman" w:eastAsia="Times New Roman" w:hAnsi="Times New Roman" w:cs="Times New Roman"/>
+                <w:color w:val="000000" w:themeColor="text1"/>
+              </w:rPr>
+              <w:t>GV1</w:t>
+            </w:r>
           </w:p>
         </w:tc>
       </w:tr>
@@ -5761,28 +5951,49 @@
         </w:tc>
         <w:tc>
           <w:tcPr>
-            <w:tcW w:w="1979" w:type="dxa"/>
-          </w:tcPr>
-          <w:p>
-            <w:pPr>
-              <w:rPr>
-                <w:rFonts w:ascii="Times New Roman" w:eastAsia="Times New Roman" w:hAnsi="Times New Roman" w:cs="Times New Roman"/>
-                <w:color w:val="000000" w:themeColor="text1"/>
-              </w:rPr>
-            </w:pPr>
-          </w:p>
-        </w:tc>
-        <w:tc>
-          <w:tcPr>
-            <w:tcW w:w="2430" w:type="dxa"/>
-          </w:tcPr>
-          <w:p>
-            <w:pPr>
-              <w:rPr>
-                <w:rFonts w:ascii="Times New Roman" w:eastAsia="Times New Roman" w:hAnsi="Times New Roman" w:cs="Times New Roman"/>
-                <w:color w:val="000000" w:themeColor="text1"/>
-              </w:rPr>
-            </w:pPr>
+            <w:tcW w:w="2297" w:type="dxa"/>
+          </w:tcPr>
+          <w:p>
+            <w:pPr>
+              <w:rPr>
+                <w:rFonts w:ascii="Times New Roman" w:eastAsia="Times New Roman" w:hAnsi="Times New Roman" w:cs="Times New Roman"/>
+                <w:color w:val="000000" w:themeColor="text1"/>
+              </w:rPr>
+            </w:pPr>
+            <w:r>
+              <w:rPr>
+                <w:rFonts w:ascii="Times New Roman" w:eastAsia="Times New Roman" w:hAnsi="Times New Roman" w:cs="Times New Roman"/>
+                <w:color w:val="000000" w:themeColor="text1"/>
+              </w:rPr>
+              <w:t>sp_CapNhatBoDeThi</w:t>
+            </w:r>
+          </w:p>
+        </w:tc>
+        <w:tc>
+          <w:tcPr>
+            <w:tcW w:w="2112" w:type="dxa"/>
+          </w:tcPr>
+          <w:p>
+            <w:pPr>
+              <w:rPr>
+                <w:rFonts w:ascii="Times New Roman" w:eastAsia="Times New Roman" w:hAnsi="Times New Roman" w:cs="Times New Roman"/>
+                <w:color w:val="000000" w:themeColor="text1"/>
+              </w:rPr>
+            </w:pPr>
+            <w:r>
+              <w:rPr>
+                <w:rFonts w:ascii="Times New Roman" w:eastAsia="Times New Roman" w:hAnsi="Times New Roman" w:cs="Times New Roman"/>
+                <w:color w:val="000000" w:themeColor="text1"/>
+              </w:rPr>
+              <w:t>MABDT</w:t>
+            </w:r>
+            <w:r>
+              <w:rPr>
+                <w:rFonts w:ascii="Times New Roman" w:eastAsia="Times New Roman" w:hAnsi="Times New Roman" w:cs="Times New Roman"/>
+                <w:color w:val="000000" w:themeColor="text1"/>
+              </w:rPr>
+              <w:t>,  TenBoDeThi, HocKy và NamHoc</w:t>
+            </w:r>
           </w:p>
         </w:tc>
         <w:tc>
@@ -5796,6 +6007,13 @@
                 <w:color w:val="000000" w:themeColor="text1"/>
               </w:rPr>
             </w:pPr>
+            <w:r>
+              <w:rPr>
+                <w:rFonts w:ascii="Times New Roman" w:eastAsia="Times New Roman" w:hAnsi="Times New Roman" w:cs="Times New Roman"/>
+                <w:color w:val="000000" w:themeColor="text1"/>
+              </w:rPr>
+              <w:t>True or False</w:t>
+            </w:r>
           </w:p>
         </w:tc>
         <w:tc>
@@ -5809,6 +6027,13 @@
                 <w:color w:val="000000" w:themeColor="text1"/>
               </w:rPr>
             </w:pPr>
+            <w:r>
+              <w:rPr>
+                <w:rFonts w:ascii="Times New Roman" w:eastAsia="Times New Roman" w:hAnsi="Times New Roman" w:cs="Times New Roman"/>
+                <w:color w:val="000000" w:themeColor="text1"/>
+              </w:rPr>
+              <w:t>Cập nhật bộ đề thi , sau đó xác thực hoặc thông báo lỗi</w:t>
+            </w:r>
           </w:p>
         </w:tc>
         <w:tc>
@@ -5822,6 +6047,13 @@
                 <w:color w:val="000000" w:themeColor="text1"/>
               </w:rPr>
             </w:pPr>
+            <w:r>
+              <w:rPr>
+                <w:rFonts w:ascii="Times New Roman" w:eastAsia="Times New Roman" w:hAnsi="Times New Roman" w:cs="Times New Roman"/>
+                <w:color w:val="000000" w:themeColor="text1"/>
+              </w:rPr>
+              <w:t>GV2</w:t>
+            </w:r>
           </w:p>
         </w:tc>
       </w:tr>
@@ -5850,28 +6082,42 @@
         </w:tc>
         <w:tc>
           <w:tcPr>
-            <w:tcW w:w="1979" w:type="dxa"/>
-          </w:tcPr>
-          <w:p>
-            <w:pPr>
-              <w:rPr>
-                <w:rFonts w:ascii="Times New Roman" w:eastAsia="Times New Roman" w:hAnsi="Times New Roman" w:cs="Times New Roman"/>
-                <w:color w:val="000000" w:themeColor="text1"/>
-              </w:rPr>
-            </w:pPr>
-          </w:p>
-        </w:tc>
-        <w:tc>
-          <w:tcPr>
-            <w:tcW w:w="2430" w:type="dxa"/>
-          </w:tcPr>
-          <w:p>
-            <w:pPr>
-              <w:rPr>
-                <w:rFonts w:ascii="Times New Roman" w:eastAsia="Times New Roman" w:hAnsi="Times New Roman" w:cs="Times New Roman"/>
-                <w:color w:val="000000" w:themeColor="text1"/>
-              </w:rPr>
-            </w:pPr>
+            <w:tcW w:w="2297" w:type="dxa"/>
+          </w:tcPr>
+          <w:p>
+            <w:pPr>
+              <w:rPr>
+                <w:rFonts w:ascii="Times New Roman" w:eastAsia="Times New Roman" w:hAnsi="Times New Roman" w:cs="Times New Roman"/>
+                <w:color w:val="000000" w:themeColor="text1"/>
+              </w:rPr>
+            </w:pPr>
+            <w:r>
+              <w:rPr>
+                <w:rFonts w:ascii="Times New Roman" w:eastAsia="Times New Roman" w:hAnsi="Times New Roman" w:cs="Times New Roman"/>
+                <w:color w:val="000000" w:themeColor="text1"/>
+              </w:rPr>
+              <w:t>sp_ThemCauHoiVaoBoDeThi</w:t>
+            </w:r>
+          </w:p>
+        </w:tc>
+        <w:tc>
+          <w:tcPr>
+            <w:tcW w:w="2112" w:type="dxa"/>
+          </w:tcPr>
+          <w:p>
+            <w:pPr>
+              <w:rPr>
+                <w:rFonts w:ascii="Times New Roman" w:eastAsia="Times New Roman" w:hAnsi="Times New Roman" w:cs="Times New Roman"/>
+                <w:color w:val="000000" w:themeColor="text1"/>
+              </w:rPr>
+            </w:pPr>
+            <w:r>
+              <w:rPr>
+                <w:rFonts w:ascii="Times New Roman" w:eastAsia="Times New Roman" w:hAnsi="Times New Roman" w:cs="Times New Roman"/>
+                <w:color w:val="000000" w:themeColor="text1"/>
+              </w:rPr>
+              <w:t>MABDT,MACH</w:t>
+            </w:r>
           </w:p>
         </w:tc>
         <w:tc>
@@ -5885,6 +6131,13 @@
                 <w:color w:val="000000" w:themeColor="text1"/>
               </w:rPr>
             </w:pPr>
+            <w:r>
+              <w:rPr>
+                <w:rFonts w:ascii="Times New Roman" w:eastAsia="Times New Roman" w:hAnsi="Times New Roman" w:cs="Times New Roman"/>
+                <w:color w:val="000000" w:themeColor="text1"/>
+              </w:rPr>
+              <w:t>True or False</w:t>
+            </w:r>
           </w:p>
         </w:tc>
         <w:tc>
@@ -5898,6 +6151,13 @@
                 <w:color w:val="000000" w:themeColor="text1"/>
               </w:rPr>
             </w:pPr>
+            <w:r>
+              <w:rPr>
+                <w:rFonts w:ascii="Times New Roman" w:eastAsia="Times New Roman" w:hAnsi="Times New Roman" w:cs="Times New Roman"/>
+                <w:color w:val="000000" w:themeColor="text1"/>
+              </w:rPr>
+              <w:t>Kiểm tra bộ đề thi đã có câu hỏi này chưa, sau đó xác thực hoặc thông báo lỗi</w:t>
+            </w:r>
           </w:p>
         </w:tc>
         <w:tc>
@@ -5911,6 +6171,13 @@
                 <w:color w:val="000000" w:themeColor="text1"/>
               </w:rPr>
             </w:pPr>
+            <w:r>
+              <w:rPr>
+                <w:rFonts w:ascii="Times New Roman" w:eastAsia="Times New Roman" w:hAnsi="Times New Roman" w:cs="Times New Roman"/>
+                <w:color w:val="000000" w:themeColor="text1"/>
+              </w:rPr>
+              <w:t>GV3</w:t>
+            </w:r>
           </w:p>
         </w:tc>
       </w:tr>
@@ -5939,28 +6206,42 @@
         </w:tc>
         <w:tc>
           <w:tcPr>
-            <w:tcW w:w="1979" w:type="dxa"/>
-          </w:tcPr>
-          <w:p>
-            <w:pPr>
-              <w:rPr>
-                <w:rFonts w:ascii="Times New Roman" w:eastAsia="Times New Roman" w:hAnsi="Times New Roman" w:cs="Times New Roman"/>
-                <w:color w:val="000000" w:themeColor="text1"/>
-              </w:rPr>
-            </w:pPr>
-          </w:p>
-        </w:tc>
-        <w:tc>
-          <w:tcPr>
-            <w:tcW w:w="2430" w:type="dxa"/>
-          </w:tcPr>
-          <w:p>
-            <w:pPr>
-              <w:rPr>
-                <w:rFonts w:ascii="Times New Roman" w:eastAsia="Times New Roman" w:hAnsi="Times New Roman" w:cs="Times New Roman"/>
-                <w:color w:val="000000" w:themeColor="text1"/>
-              </w:rPr>
-            </w:pPr>
+            <w:tcW w:w="2297" w:type="dxa"/>
+          </w:tcPr>
+          <w:p>
+            <w:pPr>
+              <w:rPr>
+                <w:rFonts w:ascii="Times New Roman" w:eastAsia="Times New Roman" w:hAnsi="Times New Roman" w:cs="Times New Roman"/>
+                <w:color w:val="000000" w:themeColor="text1"/>
+              </w:rPr>
+            </w:pPr>
+            <w:r>
+              <w:rPr>
+                <w:rFonts w:ascii="Times New Roman" w:eastAsia="Times New Roman" w:hAnsi="Times New Roman" w:cs="Times New Roman"/>
+                <w:color w:val="000000" w:themeColor="text1"/>
+              </w:rPr>
+              <w:t>sp_CapNhatCauHoiSangBoDeThiKhac</w:t>
+            </w:r>
+          </w:p>
+        </w:tc>
+        <w:tc>
+          <w:tcPr>
+            <w:tcW w:w="2112" w:type="dxa"/>
+          </w:tcPr>
+          <w:p>
+            <w:pPr>
+              <w:rPr>
+                <w:rFonts w:ascii="Times New Roman" w:eastAsia="Times New Roman" w:hAnsi="Times New Roman" w:cs="Times New Roman"/>
+                <w:color w:val="000000" w:themeColor="text1"/>
+              </w:rPr>
+            </w:pPr>
+            <w:r>
+              <w:rPr>
+                <w:rFonts w:ascii="Times New Roman" w:eastAsia="Times New Roman" w:hAnsi="Times New Roman" w:cs="Times New Roman"/>
+                <w:color w:val="000000" w:themeColor="text1"/>
+              </w:rPr>
+              <w:t>MACH,MABDTold và MABDTnew</w:t>
+            </w:r>
           </w:p>
         </w:tc>
         <w:tc>
@@ -5974,6 +6255,13 @@
                 <w:color w:val="000000" w:themeColor="text1"/>
               </w:rPr>
             </w:pPr>
+            <w:r>
+              <w:rPr>
+                <w:rFonts w:ascii="Times New Roman" w:eastAsia="Times New Roman" w:hAnsi="Times New Roman" w:cs="Times New Roman"/>
+                <w:color w:val="000000" w:themeColor="text1"/>
+              </w:rPr>
+              <w:t>True or False</w:t>
+            </w:r>
           </w:p>
         </w:tc>
         <w:tc>
@@ -5987,6 +6275,13 @@
                 <w:color w:val="000000" w:themeColor="text1"/>
               </w:rPr>
             </w:pPr>
+            <w:r>
+              <w:rPr>
+                <w:rFonts w:ascii="Times New Roman" w:eastAsia="Times New Roman" w:hAnsi="Times New Roman" w:cs="Times New Roman"/>
+                <w:color w:val="000000" w:themeColor="text1"/>
+              </w:rPr>
+              <w:t xml:space="preserve">Kiểm tra xem bộ đề thi mới đã đủ số lượng câu hỏi hay chưa, sau đó xác thực hoặc thông báo lỗi </w:t>
+            </w:r>
           </w:p>
         </w:tc>
         <w:tc>
@@ -6000,6 +6295,139 @@
                 <w:color w:val="000000" w:themeColor="text1"/>
               </w:rPr>
             </w:pPr>
+            <w:r>
+              <w:rPr>
+                <w:rFonts w:ascii="Times New Roman" w:eastAsia="Times New Roman" w:hAnsi="Times New Roman" w:cs="Times New Roman"/>
+                <w:color w:val="000000" w:themeColor="text1"/>
+              </w:rPr>
+              <w:t>GV4</w:t>
+            </w:r>
+          </w:p>
+        </w:tc>
+      </w:tr>
+      <w:tr>
+        <w:trPr>
+          <w:jc w:val="center"/>
+        </w:trPr>
+        <w:tc>
+          <w:tcPr>
+            <w:tcW w:w="716" w:type="dxa"/>
+          </w:tcPr>
+          <w:p>
+            <w:pPr>
+              <w:pStyle w:val="ListParagraph"/>
+              <w:numPr>
+                <w:ilvl w:val="0"/>
+                <w:numId w:val="16"/>
+              </w:numPr>
+              <w:jc w:val="center"/>
+              <w:rPr>
+                <w:rFonts w:ascii="Times New Roman" w:eastAsia="Times New Roman" w:hAnsi="Times New Roman" w:cs="Times New Roman"/>
+                <w:color w:val="000000" w:themeColor="text1"/>
+              </w:rPr>
+            </w:pPr>
+          </w:p>
+        </w:tc>
+        <w:tc>
+          <w:tcPr>
+            <w:tcW w:w="2297" w:type="dxa"/>
+          </w:tcPr>
+          <w:p>
+            <w:pPr>
+              <w:rPr>
+                <w:rFonts w:ascii="Times New Roman" w:eastAsia="Times New Roman" w:hAnsi="Times New Roman" w:cs="Times New Roman"/>
+                <w:color w:val="000000" w:themeColor="text1"/>
+              </w:rPr>
+            </w:pPr>
+            <w:r>
+              <w:rPr>
+                <w:rFonts w:ascii="Times New Roman" w:eastAsia="Times New Roman" w:hAnsi="Times New Roman" w:cs="Times New Roman"/>
+                <w:color w:val="000000" w:themeColor="text1"/>
+              </w:rPr>
+              <w:t>sp_XoaCauHoiTrongBodeThi</w:t>
+            </w:r>
+          </w:p>
+        </w:tc>
+        <w:tc>
+          <w:tcPr>
+            <w:tcW w:w="2112" w:type="dxa"/>
+          </w:tcPr>
+          <w:p>
+            <w:pPr>
+              <w:rPr>
+                <w:rFonts w:ascii="Times New Roman" w:eastAsia="Times New Roman" w:hAnsi="Times New Roman" w:cs="Times New Roman"/>
+                <w:color w:val="000000" w:themeColor="text1"/>
+              </w:rPr>
+            </w:pPr>
+            <w:r>
+              <w:rPr>
+                <w:rFonts w:ascii="Times New Roman" w:eastAsia="Times New Roman" w:hAnsi="Times New Roman" w:cs="Times New Roman"/>
+                <w:color w:val="000000" w:themeColor="text1"/>
+              </w:rPr>
+              <w:t>MACH,MABDT</w:t>
+            </w:r>
+          </w:p>
+        </w:tc>
+        <w:tc>
+          <w:tcPr>
+            <w:tcW w:w="1530" w:type="dxa"/>
+          </w:tcPr>
+          <w:p>
+            <w:pPr>
+              <w:rPr>
+                <w:rFonts w:ascii="Times New Roman" w:eastAsia="Times New Roman" w:hAnsi="Times New Roman" w:cs="Times New Roman"/>
+                <w:color w:val="000000" w:themeColor="text1"/>
+              </w:rPr>
+            </w:pPr>
+            <w:r>
+              <w:rPr>
+                <w:rFonts w:ascii="Times New Roman" w:eastAsia="Times New Roman" w:hAnsi="Times New Roman" w:cs="Times New Roman"/>
+                <w:color w:val="000000" w:themeColor="text1"/>
+              </w:rPr>
+              <w:t>True or False</w:t>
+            </w:r>
+          </w:p>
+        </w:tc>
+        <w:tc>
+          <w:tcPr>
+            <w:tcW w:w="4500" w:type="dxa"/>
+          </w:tcPr>
+          <w:p>
+            <w:pPr>
+              <w:rPr>
+                <w:rFonts w:ascii="Times New Roman" w:eastAsia="Times New Roman" w:hAnsi="Times New Roman" w:cs="Times New Roman"/>
+                <w:color w:val="000000" w:themeColor="text1"/>
+              </w:rPr>
+            </w:pPr>
+            <w:r>
+              <w:rPr>
+                <w:rFonts w:ascii="Times New Roman" w:eastAsia="Times New Roman" w:hAnsi="Times New Roman" w:cs="Times New Roman"/>
+                <w:color w:val="000000" w:themeColor="text1"/>
+              </w:rPr>
+              <w:t>Kiểm tra xem câu hỏi đó có đang tồn tại trong bộ đề thi hay chưa, sau đó xác thực hoặc thông báo lỗi</w:t>
+            </w:r>
+          </w:p>
+        </w:tc>
+        <w:tc>
+          <w:tcPr>
+            <w:tcW w:w="1530" w:type="dxa"/>
+          </w:tcPr>
+          <w:p>
+            <w:pPr>
+              <w:rPr>
+                <w:rFonts w:ascii="Times New Roman" w:eastAsia="Times New Roman" w:hAnsi="Times New Roman" w:cs="Times New Roman"/>
+                <w:color w:val="000000" w:themeColor="text1"/>
+              </w:rPr>
+            </w:pPr>
+            <w:r>
+              <w:rPr>
+                <w:rFonts w:ascii="Times New Roman" w:eastAsia="Times New Roman" w:hAnsi="Times New Roman" w:cs="Times New Roman"/>
+                <w:color w:val="000000" w:themeColor="text1"/>
+              </w:rPr>
+              <w:t>GV5</w:t>
+            </w:r>
+            <w:bookmarkStart w:id="56" w:name="_GoBack"/>
+            <w:bookmarkEnd w:id="56"/>
           </w:p>
         </w:tc>
       </w:tr>
@@ -11855,10 +12283,10 @@
     </w:tbl>
     <w:p/>
     <w:sectPr>
-      <w:headerReference w:type="even" r:id="rId18"/>
-      <w:headerReference w:type="default" r:id="rId19"/>
-      <w:footerReference w:type="even" r:id="rId20"/>
-      <w:footerReference w:type="default" r:id="rId21"/>
+      <w:headerReference w:type="even" r:id="rId19"/>
+      <w:headerReference w:type="default" r:id="rId20"/>
+      <w:footerReference w:type="even" r:id="rId21"/>
+      <w:footerReference w:type="default" r:id="rId22"/>
       <w:pgSz w:w="16834" w:h="11909" w:orient="landscape" w:code="9"/>
       <w:pgMar w:top="1440" w:right="1440" w:bottom="1440" w:left="1440" w:header="720" w:footer="720" w:gutter="0"/>
       <w:cols w:space="720"/>
@@ -11869,7 +12297,7 @@
 </file>
 
 <file path=word/endnotes.xml><?xml version="1.0" encoding="utf-8"?>
-<w:endnotes xmlns:wpc="http://schemas.microsoft.com/office/word/2010/wordprocessingCanvas" xmlns:mc="http://schemas.openxmlformats.org/markup-compatibility/2006" xmlns:o="urn:schemas-microsoft-com:office:office" xmlns:r="http://schemas.openxmlformats.org/officeDocument/2006/relationships" xmlns:m="http://schemas.openxmlformats.org/officeDocument/2006/math" xmlns:v="urn:schemas-microsoft-com:vml" xmlns:wp14="http://schemas.microsoft.com/office/word/2010/wordprocessingDrawing" xmlns:wp="http://schemas.openxmlformats.org/drawingml/2006/wordprocessingDrawing" xmlns:w10="urn:schemas-microsoft-com:office:word" xmlns:w="http://schemas.openxmlformats.org/wordprocessingml/2006/main" xmlns:w14="http://schemas.microsoft.com/office/word/2010/wordml" xmlns:w15="http://schemas.microsoft.com/office/word/2012/wordml" xmlns:wpg="http://schemas.microsoft.com/office/word/2010/wordprocessingGroup" xmlns:wpi="http://schemas.microsoft.com/office/word/2010/wordprocessingInk" xmlns:wne="http://schemas.microsoft.com/office/word/2006/wordml" xmlns:wps="http://schemas.microsoft.com/office/word/2010/wordprocessingShape" mc:Ignorable="w14 w15 wp14">
+<w:endnotes xmlns:wpc="http://schemas.microsoft.com/office/word/2010/wordprocessingCanvas" xmlns:mc="http://schemas.openxmlformats.org/markup-compatibility/2006" xmlns:o="urn:schemas-microsoft-com:office:office" xmlns:r="http://schemas.openxmlformats.org/officeDocument/2006/relationships" xmlns:m="http://schemas.openxmlformats.org/officeDocument/2006/math" xmlns:v="urn:schemas-microsoft-com:vml" xmlns:wp14="http://schemas.microsoft.com/office/word/2010/wordprocessingDrawing" xmlns:wp="http://schemas.openxmlformats.org/drawingml/2006/wordprocessingDrawing" xmlns:w10="urn:schemas-microsoft-com:office:word" xmlns:w="http://schemas.openxmlformats.org/wordprocessingml/2006/main" xmlns:w14="http://schemas.microsoft.com/office/word/2010/wordml" xmlns:wpg="http://schemas.microsoft.com/office/word/2010/wordprocessingGroup" xmlns:wpi="http://schemas.microsoft.com/office/word/2010/wordprocessingInk" xmlns:wne="http://schemas.microsoft.com/office/word/2006/wordml" xmlns:wps="http://schemas.microsoft.com/office/word/2010/wordprocessingShape" mc:Ignorable="w14 wp14">
   <w:endnote w:type="separator" w:id="-1">
     <w:p>
       <w:pPr>
@@ -11901,7 +12329,7 @@
 </file>
 
 <file path=word/footer1.xml><?xml version="1.0" encoding="utf-8"?>
-<w:ftr xmlns:wpc="http://schemas.microsoft.com/office/word/2010/wordprocessingCanvas" xmlns:mc="http://schemas.openxmlformats.org/markup-compatibility/2006" xmlns:o="urn:schemas-microsoft-com:office:office" xmlns:r="http://schemas.openxmlformats.org/officeDocument/2006/relationships" xmlns:m="http://schemas.openxmlformats.org/officeDocument/2006/math" xmlns:v="urn:schemas-microsoft-com:vml" xmlns:wp14="http://schemas.microsoft.com/office/word/2010/wordprocessingDrawing" xmlns:wp="http://schemas.openxmlformats.org/drawingml/2006/wordprocessingDrawing" xmlns:w10="urn:schemas-microsoft-com:office:word" xmlns:w="http://schemas.openxmlformats.org/wordprocessingml/2006/main" xmlns:w14="http://schemas.microsoft.com/office/word/2010/wordml" xmlns:w15="http://schemas.microsoft.com/office/word/2012/wordml" xmlns:wpg="http://schemas.microsoft.com/office/word/2010/wordprocessingGroup" xmlns:wpi="http://schemas.microsoft.com/office/word/2010/wordprocessingInk" xmlns:wne="http://schemas.microsoft.com/office/word/2006/wordml" xmlns:wps="http://schemas.microsoft.com/office/word/2010/wordprocessingShape" mc:Ignorable="w14 w15 wp14">
+<w:ftr xmlns:wpc="http://schemas.microsoft.com/office/word/2010/wordprocessingCanvas" xmlns:mc="http://schemas.openxmlformats.org/markup-compatibility/2006" xmlns:o="urn:schemas-microsoft-com:office:office" xmlns:r="http://schemas.openxmlformats.org/officeDocument/2006/relationships" xmlns:m="http://schemas.openxmlformats.org/officeDocument/2006/math" xmlns:v="urn:schemas-microsoft-com:vml" xmlns:wp14="http://schemas.microsoft.com/office/word/2010/wordprocessingDrawing" xmlns:wp="http://schemas.openxmlformats.org/drawingml/2006/wordprocessingDrawing" xmlns:w10="urn:schemas-microsoft-com:office:word" xmlns:w="http://schemas.openxmlformats.org/wordprocessingml/2006/main" xmlns:w14="http://schemas.microsoft.com/office/word/2010/wordml" xmlns:wpg="http://schemas.microsoft.com/office/word/2010/wordprocessingGroup" xmlns:wpi="http://schemas.microsoft.com/office/word/2010/wordprocessingInk" xmlns:wne="http://schemas.microsoft.com/office/word/2006/wordml" xmlns:wps="http://schemas.microsoft.com/office/word/2010/wordprocessingShape" mc:Ignorable="w14 wp14">
   <w:sdt>
     <w:sdtPr>
       <w:id w:val="-1040048065"/>
@@ -11910,7 +12338,6 @@
         <w:docPartUnique/>
       </w:docPartObj>
     </w:sdtPr>
-    <w:sdtEndPr/>
     <w:sdtContent>
       <w:p>
         <w:pPr>
@@ -11928,7 +12355,7 @@
 </file>
 
 <file path=word/footer2.xml><?xml version="1.0" encoding="utf-8"?>
-<w:ftr xmlns:wpc="http://schemas.microsoft.com/office/word/2010/wordprocessingCanvas" xmlns:mc="http://schemas.openxmlformats.org/markup-compatibility/2006" xmlns:o="urn:schemas-microsoft-com:office:office" xmlns:r="http://schemas.openxmlformats.org/officeDocument/2006/relationships" xmlns:m="http://schemas.openxmlformats.org/officeDocument/2006/math" xmlns:v="urn:schemas-microsoft-com:vml" xmlns:wp14="http://schemas.microsoft.com/office/word/2010/wordprocessingDrawing" xmlns:wp="http://schemas.openxmlformats.org/drawingml/2006/wordprocessingDrawing" xmlns:w10="urn:schemas-microsoft-com:office:word" xmlns:w="http://schemas.openxmlformats.org/wordprocessingml/2006/main" xmlns:w14="http://schemas.microsoft.com/office/word/2010/wordml" xmlns:w15="http://schemas.microsoft.com/office/word/2012/wordml" xmlns:wpg="http://schemas.microsoft.com/office/word/2010/wordprocessingGroup" xmlns:wpi="http://schemas.microsoft.com/office/word/2010/wordprocessingInk" xmlns:wne="http://schemas.microsoft.com/office/word/2006/wordml" xmlns:wps="http://schemas.microsoft.com/office/word/2010/wordprocessingShape" mc:Ignorable="w14 w15 wp14">
+<w:ftr xmlns:wpc="http://schemas.microsoft.com/office/word/2010/wordprocessingCanvas" xmlns:mc="http://schemas.openxmlformats.org/markup-compatibility/2006" xmlns:o="urn:schemas-microsoft-com:office:office" xmlns:r="http://schemas.openxmlformats.org/officeDocument/2006/relationships" xmlns:m="http://schemas.openxmlformats.org/officeDocument/2006/math" xmlns:v="urn:schemas-microsoft-com:vml" xmlns:wp14="http://schemas.microsoft.com/office/word/2010/wordprocessingDrawing" xmlns:wp="http://schemas.openxmlformats.org/drawingml/2006/wordprocessingDrawing" xmlns:w10="urn:schemas-microsoft-com:office:word" xmlns:w="http://schemas.openxmlformats.org/wordprocessingml/2006/main" xmlns:w14="http://schemas.microsoft.com/office/word/2010/wordml" xmlns:wpg="http://schemas.microsoft.com/office/word/2010/wordprocessingGroup" xmlns:wpi="http://schemas.microsoft.com/office/word/2010/wordprocessingInk" xmlns:wne="http://schemas.microsoft.com/office/word/2006/wordml" xmlns:wps="http://schemas.microsoft.com/office/word/2010/wordprocessingShape" mc:Ignorable="w14 wp14">
   <w:tbl>
     <w:tblPr>
       <w:tblW w:w="4991" w:type="pct"/>
@@ -12010,7 +12437,7 @@
               <w:sz w:val="26"/>
               <w:szCs w:val="26"/>
             </w:rPr>
-            <w:t>4</w:t>
+            <w:t>6</w:t>
           </w:r>
           <w:r>
             <w:rPr>
@@ -12055,7 +12482,6 @@
               <w:dataBinding w:prefixMappings="xmlns:ns0='http://schemas.openxmlformats.org/officeDocument/2006/extended-properties'" w:xpath="/ns0:Properties[1]/ns0:Company[1]" w:storeItemID="{6668398D-A668-4E3E-A5EB-62B293D839F1}"/>
               <w:text/>
             </w:sdtPr>
-            <w:sdtEndPr/>
             <w:sdtContent>
               <w:r>
                 <w:rPr>
@@ -12101,7 +12527,7 @@
 </file>
 
 <file path=word/footer3.xml><?xml version="1.0" encoding="utf-8"?>
-<w:ftr xmlns:wpc="http://schemas.microsoft.com/office/word/2010/wordprocessingCanvas" xmlns:mc="http://schemas.openxmlformats.org/markup-compatibility/2006" xmlns:o="urn:schemas-microsoft-com:office:office" xmlns:r="http://schemas.openxmlformats.org/officeDocument/2006/relationships" xmlns:m="http://schemas.openxmlformats.org/officeDocument/2006/math" xmlns:v="urn:schemas-microsoft-com:vml" xmlns:wp14="http://schemas.microsoft.com/office/word/2010/wordprocessingDrawing" xmlns:wp="http://schemas.openxmlformats.org/drawingml/2006/wordprocessingDrawing" xmlns:w10="urn:schemas-microsoft-com:office:word" xmlns:w="http://schemas.openxmlformats.org/wordprocessingml/2006/main" xmlns:w14="http://schemas.microsoft.com/office/word/2010/wordml" xmlns:w15="http://schemas.microsoft.com/office/word/2012/wordml" xmlns:wpg="http://schemas.microsoft.com/office/word/2010/wordprocessingGroup" xmlns:wpi="http://schemas.microsoft.com/office/word/2010/wordprocessingInk" xmlns:wne="http://schemas.microsoft.com/office/word/2006/wordml" xmlns:wps="http://schemas.microsoft.com/office/word/2010/wordprocessingShape" mc:Ignorable="w14 w15 wp14">
+<w:ftr xmlns:wpc="http://schemas.microsoft.com/office/word/2010/wordprocessingCanvas" xmlns:mc="http://schemas.openxmlformats.org/markup-compatibility/2006" xmlns:o="urn:schemas-microsoft-com:office:office" xmlns:r="http://schemas.openxmlformats.org/officeDocument/2006/relationships" xmlns:m="http://schemas.openxmlformats.org/officeDocument/2006/math" xmlns:v="urn:schemas-microsoft-com:vml" xmlns:wp14="http://schemas.microsoft.com/office/word/2010/wordprocessingDrawing" xmlns:wp="http://schemas.openxmlformats.org/drawingml/2006/wordprocessingDrawing" xmlns:w10="urn:schemas-microsoft-com:office:word" xmlns:w="http://schemas.openxmlformats.org/wordprocessingml/2006/main" xmlns:w14="http://schemas.microsoft.com/office/word/2010/wordml" xmlns:wpg="http://schemas.microsoft.com/office/word/2010/wordprocessingGroup" xmlns:wpi="http://schemas.microsoft.com/office/word/2010/wordprocessingInk" xmlns:wne="http://schemas.microsoft.com/office/word/2006/wordml" xmlns:wps="http://schemas.microsoft.com/office/word/2010/wordprocessingShape" mc:Ignorable="w14 wp14">
   <w:tbl>
     <w:tblPr>
       <w:tblW w:w="5000" w:type="pct"/>
@@ -12153,7 +12579,6 @@
               <w:dataBinding w:prefixMappings="xmlns:ns0='http://schemas.openxmlformats.org/officeDocument/2006/extended-properties'" w:xpath="/ns0:Properties[1]/ns0:Company[1]" w:storeItemID="{6668398D-A668-4E3E-A5EB-62B293D839F1}"/>
               <w:text/>
             </w:sdtPr>
-            <w:sdtEndPr/>
             <w:sdtContent>
               <w:r>
                 <w:rPr>
@@ -12230,7 +12655,7 @@
               <w:sz w:val="26"/>
               <w:szCs w:val="26"/>
             </w:rPr>
-            <w:t>5</w:t>
+            <w:t>7</w:t>
           </w:r>
           <w:r>
             <w:rPr>
@@ -12259,7 +12684,7 @@
 </file>
 
 <file path=word/footer4.xml><?xml version="1.0" encoding="utf-8"?>
-<w:ftr xmlns:wpc="http://schemas.microsoft.com/office/word/2010/wordprocessingCanvas" xmlns:mc="http://schemas.openxmlformats.org/markup-compatibility/2006" xmlns:o="urn:schemas-microsoft-com:office:office" xmlns:r="http://schemas.openxmlformats.org/officeDocument/2006/relationships" xmlns:m="http://schemas.openxmlformats.org/officeDocument/2006/math" xmlns:v="urn:schemas-microsoft-com:vml" xmlns:wp14="http://schemas.microsoft.com/office/word/2010/wordprocessingDrawing" xmlns:wp="http://schemas.openxmlformats.org/drawingml/2006/wordprocessingDrawing" xmlns:w10="urn:schemas-microsoft-com:office:word" xmlns:w="http://schemas.openxmlformats.org/wordprocessingml/2006/main" xmlns:w14="http://schemas.microsoft.com/office/word/2010/wordml" xmlns:w15="http://schemas.microsoft.com/office/word/2012/wordml" xmlns:wpg="http://schemas.microsoft.com/office/word/2010/wordprocessingGroup" xmlns:wpi="http://schemas.microsoft.com/office/word/2010/wordprocessingInk" xmlns:wne="http://schemas.microsoft.com/office/word/2006/wordml" xmlns:wps="http://schemas.microsoft.com/office/word/2010/wordprocessingShape" mc:Ignorable="w14 w15 wp14">
+<w:ftr xmlns:wpc="http://schemas.microsoft.com/office/word/2010/wordprocessingCanvas" xmlns:mc="http://schemas.openxmlformats.org/markup-compatibility/2006" xmlns:o="urn:schemas-microsoft-com:office:office" xmlns:r="http://schemas.openxmlformats.org/officeDocument/2006/relationships" xmlns:m="http://schemas.openxmlformats.org/officeDocument/2006/math" xmlns:v="urn:schemas-microsoft-com:vml" xmlns:wp14="http://schemas.microsoft.com/office/word/2010/wordprocessingDrawing" xmlns:wp="http://schemas.openxmlformats.org/drawingml/2006/wordprocessingDrawing" xmlns:w10="urn:schemas-microsoft-com:office:word" xmlns:w="http://schemas.openxmlformats.org/wordprocessingml/2006/main" xmlns:w14="http://schemas.microsoft.com/office/word/2010/wordml" xmlns:wpg="http://schemas.microsoft.com/office/word/2010/wordprocessingGroup" xmlns:wpi="http://schemas.microsoft.com/office/word/2010/wordprocessingInk" xmlns:wne="http://schemas.microsoft.com/office/word/2006/wordml" xmlns:wps="http://schemas.microsoft.com/office/word/2010/wordprocessingShape" mc:Ignorable="w14 wp14">
   <w:tbl>
     <w:tblPr>
       <w:tblW w:w="4991" w:type="pct"/>
@@ -12339,7 +12764,7 @@
               <w:sz w:val="26"/>
               <w:szCs w:val="26"/>
             </w:rPr>
-            <w:t>10</w:t>
+            <w:t>8</w:t>
           </w:r>
           <w:r>
             <w:rPr>
@@ -12384,7 +12809,6 @@
               <w:dataBinding w:prefixMappings="xmlns:ns0='http://schemas.openxmlformats.org/officeDocument/2006/extended-properties'" w:xpath="/ns0:Properties[1]/ns0:Company[1]" w:storeItemID="{6668398D-A668-4E3E-A5EB-62B293D839F1}"/>
               <w:text/>
             </w:sdtPr>
-            <w:sdtEndPr/>
             <w:sdtContent>
               <w:r>
                 <w:rPr>
@@ -12431,7 +12855,7 @@
 </file>
 
 <file path=word/footer5.xml><?xml version="1.0" encoding="utf-8"?>
-<w:ftr xmlns:wpc="http://schemas.microsoft.com/office/word/2010/wordprocessingCanvas" xmlns:mc="http://schemas.openxmlformats.org/markup-compatibility/2006" xmlns:o="urn:schemas-microsoft-com:office:office" xmlns:r="http://schemas.openxmlformats.org/officeDocument/2006/relationships" xmlns:m="http://schemas.openxmlformats.org/officeDocument/2006/math" xmlns:v="urn:schemas-microsoft-com:vml" xmlns:wp14="http://schemas.microsoft.com/office/word/2010/wordprocessingDrawing" xmlns:wp="http://schemas.openxmlformats.org/drawingml/2006/wordprocessingDrawing" xmlns:w10="urn:schemas-microsoft-com:office:word" xmlns:w="http://schemas.openxmlformats.org/wordprocessingml/2006/main" xmlns:w14="http://schemas.microsoft.com/office/word/2010/wordml" xmlns:w15="http://schemas.microsoft.com/office/word/2012/wordml" xmlns:wpg="http://schemas.microsoft.com/office/word/2010/wordprocessingGroup" xmlns:wpi="http://schemas.microsoft.com/office/word/2010/wordprocessingInk" xmlns:wne="http://schemas.microsoft.com/office/word/2006/wordml" xmlns:wps="http://schemas.microsoft.com/office/word/2010/wordprocessingShape" mc:Ignorable="w14 w15 wp14">
+<w:ftr xmlns:wpc="http://schemas.microsoft.com/office/word/2010/wordprocessingCanvas" xmlns:mc="http://schemas.openxmlformats.org/markup-compatibility/2006" xmlns:o="urn:schemas-microsoft-com:office:office" xmlns:r="http://schemas.openxmlformats.org/officeDocument/2006/relationships" xmlns:m="http://schemas.openxmlformats.org/officeDocument/2006/math" xmlns:v="urn:schemas-microsoft-com:vml" xmlns:wp14="http://schemas.microsoft.com/office/word/2010/wordprocessingDrawing" xmlns:wp="http://schemas.openxmlformats.org/drawingml/2006/wordprocessingDrawing" xmlns:w10="urn:schemas-microsoft-com:office:word" xmlns:w="http://schemas.openxmlformats.org/wordprocessingml/2006/main" xmlns:w14="http://schemas.microsoft.com/office/word/2010/wordml" xmlns:wpg="http://schemas.microsoft.com/office/word/2010/wordprocessingGroup" xmlns:wpi="http://schemas.microsoft.com/office/word/2010/wordprocessingInk" xmlns:wne="http://schemas.microsoft.com/office/word/2006/wordml" xmlns:wps="http://schemas.microsoft.com/office/word/2010/wordprocessingShape" mc:Ignorable="w14 wp14">
   <w:tbl>
     <w:tblPr>
       <w:tblW w:w="4986" w:type="pct"/>
@@ -12479,7 +12903,6 @@
               <w:dataBinding w:prefixMappings="xmlns:ns0='http://schemas.openxmlformats.org/officeDocument/2006/extended-properties'" w:xpath="/ns0:Properties[1]/ns0:Company[1]" w:storeItemID="{6668398D-A668-4E3E-A5EB-62B293D839F1}"/>
               <w:text/>
             </w:sdtPr>
-            <w:sdtEndPr/>
             <w:sdtContent>
               <w:r>
                 <w:rPr>
@@ -12556,7 +12979,7 @@
               <w:sz w:val="26"/>
               <w:szCs w:val="26"/>
             </w:rPr>
-            <w:t>11</w:t>
+            <w:t>9</w:t>
           </w:r>
           <w:r>
             <w:rPr>
@@ -12599,7 +13022,7 @@
 </file>
 
 <file path=word/footnotes.xml><?xml version="1.0" encoding="utf-8"?>
-<w:footnotes xmlns:wpc="http://schemas.microsoft.com/office/word/2010/wordprocessingCanvas" xmlns:mc="http://schemas.openxmlformats.org/markup-compatibility/2006" xmlns:o="urn:schemas-microsoft-com:office:office" xmlns:r="http://schemas.openxmlformats.org/officeDocument/2006/relationships" xmlns:m="http://schemas.openxmlformats.org/officeDocument/2006/math" xmlns:v="urn:schemas-microsoft-com:vml" xmlns:wp14="http://schemas.microsoft.com/office/word/2010/wordprocessingDrawing" xmlns:wp="http://schemas.openxmlformats.org/drawingml/2006/wordprocessingDrawing" xmlns:w10="urn:schemas-microsoft-com:office:word" xmlns:w="http://schemas.openxmlformats.org/wordprocessingml/2006/main" xmlns:w14="http://schemas.microsoft.com/office/word/2010/wordml" xmlns:w15="http://schemas.microsoft.com/office/word/2012/wordml" xmlns:wpg="http://schemas.microsoft.com/office/word/2010/wordprocessingGroup" xmlns:wpi="http://schemas.microsoft.com/office/word/2010/wordprocessingInk" xmlns:wne="http://schemas.microsoft.com/office/word/2006/wordml" xmlns:wps="http://schemas.microsoft.com/office/word/2010/wordprocessingShape" mc:Ignorable="w14 w15 wp14">
+<w:footnotes xmlns:wpc="http://schemas.microsoft.com/office/word/2010/wordprocessingCanvas" xmlns:mc="http://schemas.openxmlformats.org/markup-compatibility/2006" xmlns:o="urn:schemas-microsoft-com:office:office" xmlns:r="http://schemas.openxmlformats.org/officeDocument/2006/relationships" xmlns:m="http://schemas.openxmlformats.org/officeDocument/2006/math" xmlns:v="urn:schemas-microsoft-com:vml" xmlns:wp14="http://schemas.microsoft.com/office/word/2010/wordprocessingDrawing" xmlns:wp="http://schemas.openxmlformats.org/drawingml/2006/wordprocessingDrawing" xmlns:w10="urn:schemas-microsoft-com:office:word" xmlns:w="http://schemas.openxmlformats.org/wordprocessingml/2006/main" xmlns:w14="http://schemas.microsoft.com/office/word/2010/wordml" xmlns:wpg="http://schemas.microsoft.com/office/word/2010/wordprocessingGroup" xmlns:wpi="http://schemas.microsoft.com/office/word/2010/wordprocessingInk" xmlns:wne="http://schemas.microsoft.com/office/word/2006/wordml" xmlns:wps="http://schemas.microsoft.com/office/word/2010/wordprocessingShape" mc:Ignorable="w14 wp14">
   <w:footnote w:type="separator" w:id="-1">
     <w:p>
       <w:pPr>
@@ -12631,7 +13054,7 @@
 </file>
 
 <file path=word/header1.xml><?xml version="1.0" encoding="utf-8"?>
-<w:hdr xmlns:wpc="http://schemas.microsoft.com/office/word/2010/wordprocessingCanvas" xmlns:mc="http://schemas.openxmlformats.org/markup-compatibility/2006" xmlns:o="urn:schemas-microsoft-com:office:office" xmlns:r="http://schemas.openxmlformats.org/officeDocument/2006/relationships" xmlns:m="http://schemas.openxmlformats.org/officeDocument/2006/math" xmlns:v="urn:schemas-microsoft-com:vml" xmlns:wp14="http://schemas.microsoft.com/office/word/2010/wordprocessingDrawing" xmlns:wp="http://schemas.openxmlformats.org/drawingml/2006/wordprocessingDrawing" xmlns:w10="urn:schemas-microsoft-com:office:word" xmlns:w="http://schemas.openxmlformats.org/wordprocessingml/2006/main" xmlns:w14="http://schemas.microsoft.com/office/word/2010/wordml" xmlns:w15="http://schemas.microsoft.com/office/word/2012/wordml" xmlns:wpg="http://schemas.microsoft.com/office/word/2010/wordprocessingGroup" xmlns:wpi="http://schemas.microsoft.com/office/word/2010/wordprocessingInk" xmlns:wne="http://schemas.microsoft.com/office/word/2006/wordml" xmlns:wps="http://schemas.microsoft.com/office/word/2010/wordprocessingShape" mc:Ignorable="w14 w15 wp14">
+<w:hdr xmlns:wpc="http://schemas.microsoft.com/office/word/2010/wordprocessingCanvas" xmlns:mc="http://schemas.openxmlformats.org/markup-compatibility/2006" xmlns:o="urn:schemas-microsoft-com:office:office" xmlns:r="http://schemas.openxmlformats.org/officeDocument/2006/relationships" xmlns:m="http://schemas.openxmlformats.org/officeDocument/2006/math" xmlns:v="urn:schemas-microsoft-com:vml" xmlns:wp14="http://schemas.microsoft.com/office/word/2010/wordprocessingDrawing" xmlns:wp="http://schemas.openxmlformats.org/drawingml/2006/wordprocessingDrawing" xmlns:w10="urn:schemas-microsoft-com:office:word" xmlns:w="http://schemas.openxmlformats.org/wordprocessingml/2006/main" xmlns:w14="http://schemas.microsoft.com/office/word/2010/wordml" xmlns:wpg="http://schemas.microsoft.com/office/word/2010/wordprocessingGroup" xmlns:wpi="http://schemas.microsoft.com/office/word/2010/wordprocessingInk" xmlns:wne="http://schemas.microsoft.com/office/word/2006/wordml" xmlns:wps="http://schemas.microsoft.com/office/word/2010/wordprocessingShape" mc:Ignorable="w14 wp14">
   <w:tbl>
     <w:tblPr>
       <w:tblW w:w="4983" w:type="pct"/>
@@ -12729,7 +13152,7 @@
 </file>
 
 <file path=word/header2.xml><?xml version="1.0" encoding="utf-8"?>
-<w:hdr xmlns:wpc="http://schemas.microsoft.com/office/word/2010/wordprocessingCanvas" xmlns:mc="http://schemas.openxmlformats.org/markup-compatibility/2006" xmlns:o="urn:schemas-microsoft-com:office:office" xmlns:r="http://schemas.openxmlformats.org/officeDocument/2006/relationships" xmlns:m="http://schemas.openxmlformats.org/officeDocument/2006/math" xmlns:v="urn:schemas-microsoft-com:vml" xmlns:wp14="http://schemas.microsoft.com/office/word/2010/wordprocessingDrawing" xmlns:wp="http://schemas.openxmlformats.org/drawingml/2006/wordprocessingDrawing" xmlns:w10="urn:schemas-microsoft-com:office:word" xmlns:w="http://schemas.openxmlformats.org/wordprocessingml/2006/main" xmlns:w14="http://schemas.microsoft.com/office/word/2010/wordml" xmlns:w15="http://schemas.microsoft.com/office/word/2012/wordml" xmlns:wpg="http://schemas.microsoft.com/office/word/2010/wordprocessingGroup" xmlns:wpi="http://schemas.microsoft.com/office/word/2010/wordprocessingInk" xmlns:wne="http://schemas.microsoft.com/office/word/2006/wordml" xmlns:wps="http://schemas.microsoft.com/office/word/2010/wordprocessingShape" mc:Ignorable="w14 w15 wp14">
+<w:hdr xmlns:wpc="http://schemas.microsoft.com/office/word/2010/wordprocessingCanvas" xmlns:mc="http://schemas.openxmlformats.org/markup-compatibility/2006" xmlns:o="urn:schemas-microsoft-com:office:office" xmlns:r="http://schemas.openxmlformats.org/officeDocument/2006/relationships" xmlns:m="http://schemas.openxmlformats.org/officeDocument/2006/math" xmlns:v="urn:schemas-microsoft-com:vml" xmlns:wp14="http://schemas.microsoft.com/office/word/2010/wordprocessingDrawing" xmlns:wp="http://schemas.openxmlformats.org/drawingml/2006/wordprocessingDrawing" xmlns:w10="urn:schemas-microsoft-com:office:word" xmlns:w="http://schemas.openxmlformats.org/wordprocessingml/2006/main" xmlns:w14="http://schemas.microsoft.com/office/word/2010/wordml" xmlns:wpg="http://schemas.microsoft.com/office/word/2010/wordprocessingGroup" xmlns:wpi="http://schemas.microsoft.com/office/word/2010/wordprocessingInk" xmlns:wne="http://schemas.microsoft.com/office/word/2006/wordml" xmlns:wps="http://schemas.microsoft.com/office/word/2010/wordprocessingShape" mc:Ignorable="w14 wp14">
   <w:tbl>
     <w:tblPr>
       <w:tblW w:w="4976" w:type="pct"/>
@@ -12839,7 +13262,7 @@
 </file>
 
 <file path=word/header3.xml><?xml version="1.0" encoding="utf-8"?>
-<w:hdr xmlns:wpc="http://schemas.microsoft.com/office/word/2010/wordprocessingCanvas" xmlns:mc="http://schemas.openxmlformats.org/markup-compatibility/2006" xmlns:o="urn:schemas-microsoft-com:office:office" xmlns:r="http://schemas.openxmlformats.org/officeDocument/2006/relationships" xmlns:m="http://schemas.openxmlformats.org/officeDocument/2006/math" xmlns:v="urn:schemas-microsoft-com:vml" xmlns:wp14="http://schemas.microsoft.com/office/word/2010/wordprocessingDrawing" xmlns:wp="http://schemas.openxmlformats.org/drawingml/2006/wordprocessingDrawing" xmlns:w10="urn:schemas-microsoft-com:office:word" xmlns:w="http://schemas.openxmlformats.org/wordprocessingml/2006/main" xmlns:w14="http://schemas.microsoft.com/office/word/2010/wordml" xmlns:w15="http://schemas.microsoft.com/office/word/2012/wordml" xmlns:wpg="http://schemas.microsoft.com/office/word/2010/wordprocessingGroup" xmlns:wpi="http://schemas.microsoft.com/office/word/2010/wordprocessingInk" xmlns:wne="http://schemas.microsoft.com/office/word/2006/wordml" xmlns:wps="http://schemas.microsoft.com/office/word/2010/wordprocessingShape" mc:Ignorable="w14 w15 wp14">
+<w:hdr xmlns:wpc="http://schemas.microsoft.com/office/word/2010/wordprocessingCanvas" xmlns:mc="http://schemas.openxmlformats.org/markup-compatibility/2006" xmlns:o="urn:schemas-microsoft-com:office:office" xmlns:r="http://schemas.openxmlformats.org/officeDocument/2006/relationships" xmlns:m="http://schemas.openxmlformats.org/officeDocument/2006/math" xmlns:v="urn:schemas-microsoft-com:vml" xmlns:wp14="http://schemas.microsoft.com/office/word/2010/wordprocessingDrawing" xmlns:wp="http://schemas.openxmlformats.org/drawingml/2006/wordprocessingDrawing" xmlns:w10="urn:schemas-microsoft-com:office:word" xmlns:w="http://schemas.openxmlformats.org/wordprocessingml/2006/main" xmlns:w14="http://schemas.microsoft.com/office/word/2010/wordml" xmlns:wpg="http://schemas.microsoft.com/office/word/2010/wordprocessingGroup" xmlns:wpi="http://schemas.microsoft.com/office/word/2010/wordprocessingInk" xmlns:wne="http://schemas.microsoft.com/office/word/2006/wordml" xmlns:wps="http://schemas.microsoft.com/office/word/2010/wordprocessingShape" mc:Ignorable="w14 wp14">
   <w:tbl>
     <w:tblPr>
       <w:tblW w:w="4984" w:type="pct"/>
@@ -12973,7 +13396,7 @@
 </file>
 
 <file path=word/header4.xml><?xml version="1.0" encoding="utf-8"?>
-<w:hdr xmlns:wpc="http://schemas.microsoft.com/office/word/2010/wordprocessingCanvas" xmlns:mc="http://schemas.openxmlformats.org/markup-compatibility/2006" xmlns:o="urn:schemas-microsoft-com:office:office" xmlns:r="http://schemas.openxmlformats.org/officeDocument/2006/relationships" xmlns:m="http://schemas.openxmlformats.org/officeDocument/2006/math" xmlns:v="urn:schemas-microsoft-com:vml" xmlns:wp14="http://schemas.microsoft.com/office/word/2010/wordprocessingDrawing" xmlns:wp="http://schemas.openxmlformats.org/drawingml/2006/wordprocessingDrawing" xmlns:w10="urn:schemas-microsoft-com:office:word" xmlns:w="http://schemas.openxmlformats.org/wordprocessingml/2006/main" xmlns:w14="http://schemas.microsoft.com/office/word/2010/wordml" xmlns:w15="http://schemas.microsoft.com/office/word/2012/wordml" xmlns:wpg="http://schemas.microsoft.com/office/word/2010/wordprocessingGroup" xmlns:wpi="http://schemas.microsoft.com/office/word/2010/wordprocessingInk" xmlns:wne="http://schemas.microsoft.com/office/word/2006/wordml" xmlns:wps="http://schemas.microsoft.com/office/word/2010/wordprocessingShape" mc:Ignorable="w14 w15 wp14">
+<w:hdr xmlns:wpc="http://schemas.microsoft.com/office/word/2010/wordprocessingCanvas" xmlns:mc="http://schemas.openxmlformats.org/markup-compatibility/2006" xmlns:o="urn:schemas-microsoft-com:office:office" xmlns:r="http://schemas.openxmlformats.org/officeDocument/2006/relationships" xmlns:m="http://schemas.openxmlformats.org/officeDocument/2006/math" xmlns:v="urn:schemas-microsoft-com:vml" xmlns:wp14="http://schemas.microsoft.com/office/word/2010/wordprocessingDrawing" xmlns:wp="http://schemas.openxmlformats.org/drawingml/2006/wordprocessingDrawing" xmlns:w10="urn:schemas-microsoft-com:office:word" xmlns:w="http://schemas.openxmlformats.org/wordprocessingml/2006/main" xmlns:w14="http://schemas.microsoft.com/office/word/2010/wordml" xmlns:wpg="http://schemas.microsoft.com/office/word/2010/wordprocessingGroup" xmlns:wpi="http://schemas.microsoft.com/office/word/2010/wordprocessingInk" xmlns:wne="http://schemas.microsoft.com/office/word/2006/wordml" xmlns:wps="http://schemas.microsoft.com/office/word/2010/wordprocessingShape" mc:Ignorable="w14 wp14">
   <w:tbl>
     <w:tblPr>
       <w:tblW w:w="4983" w:type="pct"/>
@@ -13073,7 +13496,7 @@
 </file>
 
 <file path=word/header5.xml><?xml version="1.0" encoding="utf-8"?>
-<w:hdr xmlns:wpc="http://schemas.microsoft.com/office/word/2010/wordprocessingCanvas" xmlns:mc="http://schemas.openxmlformats.org/markup-compatibility/2006" xmlns:o="urn:schemas-microsoft-com:office:office" xmlns:r="http://schemas.openxmlformats.org/officeDocument/2006/relationships" xmlns:m="http://schemas.openxmlformats.org/officeDocument/2006/math" xmlns:v="urn:schemas-microsoft-com:vml" xmlns:wp14="http://schemas.microsoft.com/office/word/2010/wordprocessingDrawing" xmlns:wp="http://schemas.openxmlformats.org/drawingml/2006/wordprocessingDrawing" xmlns:w10="urn:schemas-microsoft-com:office:word" xmlns:w="http://schemas.openxmlformats.org/wordprocessingml/2006/main" xmlns:w14="http://schemas.microsoft.com/office/word/2010/wordml" xmlns:w15="http://schemas.microsoft.com/office/word/2012/wordml" xmlns:wpg="http://schemas.microsoft.com/office/word/2010/wordprocessingGroup" xmlns:wpi="http://schemas.microsoft.com/office/word/2010/wordprocessingInk" xmlns:wne="http://schemas.microsoft.com/office/word/2006/wordml" xmlns:wps="http://schemas.microsoft.com/office/word/2010/wordprocessingShape" mc:Ignorable="w14 w15 wp14">
+<w:hdr xmlns:wpc="http://schemas.microsoft.com/office/word/2010/wordprocessingCanvas" xmlns:mc="http://schemas.openxmlformats.org/markup-compatibility/2006" xmlns:o="urn:schemas-microsoft-com:office:office" xmlns:r="http://schemas.openxmlformats.org/officeDocument/2006/relationships" xmlns:m="http://schemas.openxmlformats.org/officeDocument/2006/math" xmlns:v="urn:schemas-microsoft-com:vml" xmlns:wp14="http://schemas.microsoft.com/office/word/2010/wordprocessingDrawing" xmlns:wp="http://schemas.openxmlformats.org/drawingml/2006/wordprocessingDrawing" xmlns:w10="urn:schemas-microsoft-com:office:word" xmlns:w="http://schemas.openxmlformats.org/wordprocessingml/2006/main" xmlns:w14="http://schemas.microsoft.com/office/word/2010/wordml" xmlns:wpg="http://schemas.microsoft.com/office/word/2010/wordprocessingGroup" xmlns:wpi="http://schemas.microsoft.com/office/word/2010/wordprocessingInk" xmlns:wne="http://schemas.microsoft.com/office/word/2006/wordml" xmlns:wps="http://schemas.microsoft.com/office/word/2010/wordprocessingShape" mc:Ignorable="w14 wp14">
   <w:tbl>
     <w:tblPr>
       <w:tblW w:w="4983" w:type="pct"/>
@@ -13171,7 +13594,7 @@
 </file>
 
 <file path=word/header6.xml><?xml version="1.0" encoding="utf-8"?>
-<w:hdr xmlns:wpc="http://schemas.microsoft.com/office/word/2010/wordprocessingCanvas" xmlns:mc="http://schemas.openxmlformats.org/markup-compatibility/2006" xmlns:o="urn:schemas-microsoft-com:office:office" xmlns:r="http://schemas.openxmlformats.org/officeDocument/2006/relationships" xmlns:m="http://schemas.openxmlformats.org/officeDocument/2006/math" xmlns:v="urn:schemas-microsoft-com:vml" xmlns:wp14="http://schemas.microsoft.com/office/word/2010/wordprocessingDrawing" xmlns:wp="http://schemas.openxmlformats.org/drawingml/2006/wordprocessingDrawing" xmlns:w10="urn:schemas-microsoft-com:office:word" xmlns:w="http://schemas.openxmlformats.org/wordprocessingml/2006/main" xmlns:w14="http://schemas.microsoft.com/office/word/2010/wordml" xmlns:w15="http://schemas.microsoft.com/office/word/2012/wordml" xmlns:wpg="http://schemas.microsoft.com/office/word/2010/wordprocessingGroup" xmlns:wpi="http://schemas.microsoft.com/office/word/2010/wordprocessingInk" xmlns:wne="http://schemas.microsoft.com/office/word/2006/wordml" xmlns:wps="http://schemas.microsoft.com/office/word/2010/wordprocessingShape" mc:Ignorable="w14 w15 wp14">
+<w:hdr xmlns:wpc="http://schemas.microsoft.com/office/word/2010/wordprocessingCanvas" xmlns:mc="http://schemas.openxmlformats.org/markup-compatibility/2006" xmlns:o="urn:schemas-microsoft-com:office:office" xmlns:r="http://schemas.openxmlformats.org/officeDocument/2006/relationships" xmlns:m="http://schemas.openxmlformats.org/officeDocument/2006/math" xmlns:v="urn:schemas-microsoft-com:vml" xmlns:wp14="http://schemas.microsoft.com/office/word/2010/wordprocessingDrawing" xmlns:wp="http://schemas.openxmlformats.org/drawingml/2006/wordprocessingDrawing" xmlns:w10="urn:schemas-microsoft-com:office:word" xmlns:w="http://schemas.openxmlformats.org/wordprocessingml/2006/main" xmlns:w14="http://schemas.microsoft.com/office/word/2010/wordml" xmlns:wpg="http://schemas.microsoft.com/office/word/2010/wordprocessingGroup" xmlns:wpi="http://schemas.microsoft.com/office/word/2010/wordprocessingInk" xmlns:wne="http://schemas.microsoft.com/office/word/2006/wordml" xmlns:wps="http://schemas.microsoft.com/office/word/2010/wordprocessingShape" mc:Ignorable="w14 wp14">
   <w:tbl>
     <w:tblPr>
       <w:tblW w:w="4984" w:type="pct"/>
@@ -13270,7 +13693,7 @@
 </file>
 
 <file path=word/numbering.xml><?xml version="1.0" encoding="utf-8"?>
-<w:numbering xmlns:wpc="http://schemas.microsoft.com/office/word/2010/wordprocessingCanvas" xmlns:mc="http://schemas.openxmlformats.org/markup-compatibility/2006" xmlns:o="urn:schemas-microsoft-com:office:office" xmlns:r="http://schemas.openxmlformats.org/officeDocument/2006/relationships" xmlns:m="http://schemas.openxmlformats.org/officeDocument/2006/math" xmlns:v="urn:schemas-microsoft-com:vml" xmlns:wp14="http://schemas.microsoft.com/office/word/2010/wordprocessingDrawing" xmlns:wp="http://schemas.openxmlformats.org/drawingml/2006/wordprocessingDrawing" xmlns:w10="urn:schemas-microsoft-com:office:word" xmlns:w="http://schemas.openxmlformats.org/wordprocessingml/2006/main" xmlns:w14="http://schemas.microsoft.com/office/word/2010/wordml" xmlns:w15="http://schemas.microsoft.com/office/word/2012/wordml" xmlns:wpg="http://schemas.microsoft.com/office/word/2010/wordprocessingGroup" xmlns:wpi="http://schemas.microsoft.com/office/word/2010/wordprocessingInk" xmlns:wne="http://schemas.microsoft.com/office/word/2006/wordml" xmlns:wps="http://schemas.microsoft.com/office/word/2010/wordprocessingShape" mc:Ignorable="w14 w15 wp14">
+<w:numbering xmlns:wpc="http://schemas.microsoft.com/office/word/2010/wordprocessingCanvas" xmlns:mc="http://schemas.openxmlformats.org/markup-compatibility/2006" xmlns:o="urn:schemas-microsoft-com:office:office" xmlns:r="http://schemas.openxmlformats.org/officeDocument/2006/relationships" xmlns:m="http://schemas.openxmlformats.org/officeDocument/2006/math" xmlns:v="urn:schemas-microsoft-com:vml" xmlns:wp14="http://schemas.microsoft.com/office/word/2010/wordprocessingDrawing" xmlns:wp="http://schemas.openxmlformats.org/drawingml/2006/wordprocessingDrawing" xmlns:w10="urn:schemas-microsoft-com:office:word" xmlns:w="http://schemas.openxmlformats.org/wordprocessingml/2006/main" xmlns:w14="http://schemas.microsoft.com/office/word/2010/wordml" xmlns:wpg="http://schemas.microsoft.com/office/word/2010/wordprocessingGroup" xmlns:wpi="http://schemas.microsoft.com/office/word/2010/wordprocessingInk" xmlns:wne="http://schemas.microsoft.com/office/word/2006/wordml" xmlns:wps="http://schemas.microsoft.com/office/word/2010/wordprocessingShape" mc:Ignorable="w14 wp14">
   <w:abstractNum w:abstractNumId="0">
     <w:nsid w:val="02634724"/>
     <w:multiLevelType w:val="hybridMultilevel"/>
@@ -16215,6 +16638,95 @@
     </w:lvl>
   </w:abstractNum>
   <w:abstractNum w:abstractNumId="30">
+    <w:nsid w:val="7C82614A"/>
+    <w:multiLevelType w:val="hybridMultilevel"/>
+    <w:tmpl w:val="74D456F2"/>
+    <w:lvl w:ilvl="0" w:tplc="0409000F">
+      <w:start w:val="1"/>
+      <w:numFmt w:val="decimal"/>
+      <w:lvlText w:val="%1."/>
+      <w:lvlJc w:val="left"/>
+      <w:pPr>
+        <w:ind w:left="720" w:hanging="360"/>
+      </w:pPr>
+      <w:rPr>
+        <w:rFonts w:hint="default"/>
+      </w:rPr>
+    </w:lvl>
+    <w:lvl w:ilvl="1" w:tplc="04090019" w:tentative="1">
+      <w:start w:val="1"/>
+      <w:numFmt w:val="lowerLetter"/>
+      <w:lvlText w:val="%2."/>
+      <w:lvlJc w:val="left"/>
+      <w:pPr>
+        <w:ind w:left="1440" w:hanging="360"/>
+      </w:pPr>
+    </w:lvl>
+    <w:lvl w:ilvl="2" w:tplc="0409001B" w:tentative="1">
+      <w:start w:val="1"/>
+      <w:numFmt w:val="lowerRoman"/>
+      <w:lvlText w:val="%3."/>
+      <w:lvlJc w:val="right"/>
+      <w:pPr>
+        <w:ind w:left="2160" w:hanging="180"/>
+      </w:pPr>
+    </w:lvl>
+    <w:lvl w:ilvl="3" w:tplc="0409000F" w:tentative="1">
+      <w:start w:val="1"/>
+      <w:numFmt w:val="decimal"/>
+      <w:lvlText w:val="%4."/>
+      <w:lvlJc w:val="left"/>
+      <w:pPr>
+        <w:ind w:left="2880" w:hanging="360"/>
+      </w:pPr>
+    </w:lvl>
+    <w:lvl w:ilvl="4" w:tplc="04090019" w:tentative="1">
+      <w:start w:val="1"/>
+      <w:numFmt w:val="lowerLetter"/>
+      <w:lvlText w:val="%5."/>
+      <w:lvlJc w:val="left"/>
+      <w:pPr>
+        <w:ind w:left="3600" w:hanging="360"/>
+      </w:pPr>
+    </w:lvl>
+    <w:lvl w:ilvl="5" w:tplc="0409001B" w:tentative="1">
+      <w:start w:val="1"/>
+      <w:numFmt w:val="lowerRoman"/>
+      <w:lvlText w:val="%6."/>
+      <w:lvlJc w:val="right"/>
+      <w:pPr>
+        <w:ind w:left="4320" w:hanging="180"/>
+      </w:pPr>
+    </w:lvl>
+    <w:lvl w:ilvl="6" w:tplc="0409000F" w:tentative="1">
+      <w:start w:val="1"/>
+      <w:numFmt w:val="decimal"/>
+      <w:lvlText w:val="%7."/>
+      <w:lvlJc w:val="left"/>
+      <w:pPr>
+        <w:ind w:left="5040" w:hanging="360"/>
+      </w:pPr>
+    </w:lvl>
+    <w:lvl w:ilvl="7" w:tplc="04090019" w:tentative="1">
+      <w:start w:val="1"/>
+      <w:numFmt w:val="lowerLetter"/>
+      <w:lvlText w:val="%8."/>
+      <w:lvlJc w:val="left"/>
+      <w:pPr>
+        <w:ind w:left="5760" w:hanging="360"/>
+      </w:pPr>
+    </w:lvl>
+    <w:lvl w:ilvl="8" w:tplc="0409001B" w:tentative="1">
+      <w:start w:val="1"/>
+      <w:numFmt w:val="lowerRoman"/>
+      <w:lvlText w:val="%9."/>
+      <w:lvlJc w:val="right"/>
+      <w:pPr>
+        <w:ind w:left="6480" w:hanging="180"/>
+      </w:pPr>
+    </w:lvl>
+  </w:abstractNum>
+  <w:abstractNum w:abstractNumId="31">
     <w:nsid w:val="7D921391"/>
     <w:multiLevelType w:val="hybridMultilevel"/>
     <w:tmpl w:val="A0C2D8BA"/>
@@ -16300,7 +16812,7 @@
       </w:pPr>
     </w:lvl>
   </w:abstractNum>
-  <w:abstractNum w:abstractNumId="31">
+  <w:abstractNum w:abstractNumId="32">
     <w:nsid w:val="7DA9136B"/>
     <w:multiLevelType w:val="hybridMultilevel"/>
     <w:tmpl w:val="D1A4102C"/>
@@ -16470,13 +16982,13 @@
     <w:abstractNumId w:val="20"/>
   </w:num>
   <w:num w:numId="20">
-    <w:abstractNumId w:val="30"/>
+    <w:abstractNumId w:val="31"/>
   </w:num>
   <w:num w:numId="21">
     <w:abstractNumId w:val="7"/>
   </w:num>
   <w:num w:numId="22">
-    <w:abstractNumId w:val="31"/>
+    <w:abstractNumId w:val="32"/>
   </w:num>
   <w:num w:numId="23">
     <w:abstractNumId w:val="1"/>
@@ -16508,11 +17020,14 @@
   <w:num w:numId="32">
     <w:abstractNumId w:val="26"/>
   </w:num>
+  <w:num w:numId="33">
+    <w:abstractNumId w:val="30"/>
+  </w:num>
 </w:numbering>
 </file>
 
 <file path=word/styles.xml><?xml version="1.0" encoding="utf-8"?>
-<w:styles xmlns:mc="http://schemas.openxmlformats.org/markup-compatibility/2006" xmlns:r="http://schemas.openxmlformats.org/officeDocument/2006/relationships" xmlns:w="http://schemas.openxmlformats.org/wordprocessingml/2006/main" xmlns:w14="http://schemas.microsoft.com/office/word/2010/wordml" xmlns:w15="http://schemas.microsoft.com/office/word/2012/wordml" mc:Ignorable="w14 w15">
+<w:styles xmlns:mc="http://schemas.openxmlformats.org/markup-compatibility/2006" xmlns:r="http://schemas.openxmlformats.org/officeDocument/2006/relationships" xmlns:w="http://schemas.openxmlformats.org/wordprocessingml/2006/main" xmlns:w14="http://schemas.microsoft.com/office/word/2010/wordml" mc:Ignorable="w14">
   <w:docDefaults>
     <w:rPrDefault>
       <w:rPr>
@@ -16528,378 +17043,724 @@
       </w:pPr>
     </w:pPrDefault>
   </w:docDefaults>
-  <w:latentStyles w:defLockedState="0" w:defUIPriority="99" w:defSemiHidden="0" w:defUnhideWhenUsed="0" w:defQFormat="0" w:count="371">
-    <w:lsdException w:name="Normal" w:uiPriority="0" w:qFormat="1"/>
-    <w:lsdException w:name="heading 1" w:uiPriority="9" w:qFormat="1"/>
-    <w:lsdException w:name="heading 2" w:semiHidden="1" w:uiPriority="9" w:unhideWhenUsed="1" w:qFormat="1"/>
-    <w:lsdException w:name="heading 3" w:semiHidden="1" w:uiPriority="9" w:unhideWhenUsed="1" w:qFormat="1"/>
-    <w:lsdException w:name="heading 4" w:semiHidden="1" w:uiPriority="9" w:unhideWhenUsed="1" w:qFormat="1"/>
-    <w:lsdException w:name="heading 5" w:semiHidden="1" w:uiPriority="9" w:unhideWhenUsed="1" w:qFormat="1"/>
-    <w:lsdException w:name="heading 6" w:semiHidden="1" w:uiPriority="9" w:unhideWhenUsed="1" w:qFormat="1"/>
-    <w:lsdException w:name="heading 7" w:semiHidden="1" w:uiPriority="9" w:unhideWhenUsed="1" w:qFormat="1"/>
-    <w:lsdException w:name="heading 8" w:semiHidden="1" w:uiPriority="9" w:unhideWhenUsed="1" w:qFormat="1"/>
-    <w:lsdException w:name="heading 9" w:semiHidden="1" w:uiPriority="9" w:unhideWhenUsed="1" w:qFormat="1"/>
-    <w:lsdException w:name="index 1" w:semiHidden="1" w:unhideWhenUsed="1"/>
-    <w:lsdException w:name="index 2" w:semiHidden="1" w:unhideWhenUsed="1"/>
-    <w:lsdException w:name="index 3" w:semiHidden="1" w:unhideWhenUsed="1"/>
-    <w:lsdException w:name="index 4" w:semiHidden="1" w:unhideWhenUsed="1"/>
-    <w:lsdException w:name="index 5" w:semiHidden="1" w:unhideWhenUsed="1"/>
-    <w:lsdException w:name="index 6" w:semiHidden="1" w:unhideWhenUsed="1"/>
-    <w:lsdException w:name="index 7" w:semiHidden="1" w:unhideWhenUsed="1"/>
-    <w:lsdException w:name="index 8" w:semiHidden="1" w:unhideWhenUsed="1"/>
-    <w:lsdException w:name="index 9" w:semiHidden="1" w:unhideWhenUsed="1"/>
-    <w:lsdException w:name="toc 1" w:semiHidden="1" w:uiPriority="39" w:unhideWhenUsed="1"/>
-    <w:lsdException w:name="toc 2" w:semiHidden="1" w:uiPriority="39" w:unhideWhenUsed="1"/>
-    <w:lsdException w:name="toc 3" w:semiHidden="1" w:uiPriority="39" w:unhideWhenUsed="1"/>
-    <w:lsdException w:name="toc 4" w:semiHidden="1" w:uiPriority="39" w:unhideWhenUsed="1"/>
-    <w:lsdException w:name="toc 5" w:semiHidden="1" w:uiPriority="39" w:unhideWhenUsed="1"/>
-    <w:lsdException w:name="toc 6" w:semiHidden="1" w:uiPriority="39" w:unhideWhenUsed="1"/>
-    <w:lsdException w:name="toc 7" w:semiHidden="1" w:uiPriority="39" w:unhideWhenUsed="1"/>
-    <w:lsdException w:name="toc 8" w:semiHidden="1" w:uiPriority="39" w:unhideWhenUsed="1"/>
-    <w:lsdException w:name="toc 9" w:semiHidden="1" w:uiPriority="39" w:unhideWhenUsed="1"/>
-    <w:lsdException w:name="Normal Indent" w:semiHidden="1" w:unhideWhenUsed="1"/>
-    <w:lsdException w:name="footnote text" w:semiHidden="1" w:unhideWhenUsed="1"/>
-    <w:lsdException w:name="annotation text" w:semiHidden="1" w:unhideWhenUsed="1"/>
-    <w:lsdException w:name="header" w:semiHidden="1" w:unhideWhenUsed="1"/>
-    <w:lsdException w:name="footer" w:semiHidden="1" w:unhideWhenUsed="1"/>
-    <w:lsdException w:name="index heading" w:semiHidden="1" w:unhideWhenUsed="1"/>
-    <w:lsdException w:name="caption" w:semiHidden="1" w:uiPriority="35" w:unhideWhenUsed="1" w:qFormat="1"/>
-    <w:lsdException w:name="table of figures" w:semiHidden="1" w:unhideWhenUsed="1"/>
-    <w:lsdException w:name="envelope address" w:semiHidden="1" w:unhideWhenUsed="1"/>
-    <w:lsdException w:name="envelope return" w:semiHidden="1" w:unhideWhenUsed="1"/>
-    <w:lsdException w:name="footnote reference" w:semiHidden="1" w:unhideWhenUsed="1"/>
-    <w:lsdException w:name="annotation reference" w:semiHidden="1" w:unhideWhenUsed="1"/>
-    <w:lsdException w:name="line number" w:semiHidden="1" w:unhideWhenUsed="1"/>
-    <w:lsdException w:name="page number" w:semiHidden="1" w:unhideWhenUsed="1"/>
-    <w:lsdException w:name="endnote reference" w:semiHidden="1" w:unhideWhenUsed="1"/>
-    <w:lsdException w:name="endnote text" w:semiHidden="1" w:unhideWhenUsed="1"/>
-    <w:lsdException w:name="table of authorities" w:semiHidden="1" w:unhideWhenUsed="1"/>
-    <w:lsdException w:name="macro" w:semiHidden="1" w:unhideWhenUsed="1"/>
-    <w:lsdException w:name="toa heading" w:semiHidden="1" w:unhideWhenUsed="1"/>
-    <w:lsdException w:name="List" w:semiHidden="1" w:unhideWhenUsed="1"/>
-    <w:lsdException w:name="List Bullet" w:semiHidden="1" w:unhideWhenUsed="1"/>
-    <w:lsdException w:name="List Number" w:semiHidden="1" w:unhideWhenUsed="1"/>
-    <w:lsdException w:name="List 2" w:semiHidden="1" w:unhideWhenUsed="1"/>
-    <w:lsdException w:name="List 3" w:semiHidden="1" w:unhideWhenUsed="1"/>
-    <w:lsdException w:name="List 4" w:semiHidden="1" w:unhideWhenUsed="1"/>
-    <w:lsdException w:name="List 5" w:semiHidden="1" w:unhideWhenUsed="1"/>
-    <w:lsdException w:name="List Bullet 2" w:semiHidden="1" w:unhideWhenUsed="1"/>
-    <w:lsdException w:name="List Bullet 3" w:semiHidden="1" w:unhideWhenUsed="1"/>
-    <w:lsdException w:name="List Bullet 4" w:semiHidden="1" w:unhideWhenUsed="1"/>
-    <w:lsdException w:name="List Bullet 5" w:semiHidden="1" w:unhideWhenUsed="1"/>
-    <w:lsdException w:name="List Number 2" w:semiHidden="1" w:unhideWhenUsed="1"/>
-    <w:lsdException w:name="List Number 3" w:semiHidden="1" w:unhideWhenUsed="1"/>
-    <w:lsdException w:name="List Number 4" w:semiHidden="1" w:unhideWhenUsed="1"/>
-    <w:lsdException w:name="List Number 5" w:semiHidden="1" w:unhideWhenUsed="1"/>
-    <w:lsdException w:name="Title" w:uiPriority="10" w:qFormat="1"/>
-    <w:lsdException w:name="Closing" w:semiHidden="1" w:unhideWhenUsed="1"/>
-    <w:lsdException w:name="Signature" w:semiHidden="1" w:unhideWhenUsed="1"/>
-    <w:lsdException w:name="Default Paragraph Font" w:semiHidden="1" w:uiPriority="1" w:unhideWhenUsed="1"/>
-    <w:lsdException w:name="Body Text" w:semiHidden="1" w:unhideWhenUsed="1"/>
-    <w:lsdException w:name="Body Text Indent" w:semiHidden="1" w:unhideWhenUsed="1"/>
-    <w:lsdException w:name="List Continue" w:semiHidden="1" w:unhideWhenUsed="1"/>
-    <w:lsdException w:name="List Continue 2" w:semiHidden="1" w:unhideWhenUsed="1"/>
-    <w:lsdException w:name="List Continue 3" w:semiHidden="1" w:unhideWhenUsed="1"/>
-    <w:lsdException w:name="List Continue 4" w:semiHidden="1" w:unhideWhenUsed="1"/>
-    <w:lsdException w:name="List Continue 5" w:semiHidden="1" w:unhideWhenUsed="1"/>
-    <w:lsdException w:name="Message Header" w:semiHidden="1" w:unhideWhenUsed="1"/>
-    <w:lsdException w:name="Subtitle" w:uiPriority="11" w:qFormat="1"/>
-    <w:lsdException w:name="Salutation" w:semiHidden="1" w:unhideWhenUsed="1"/>
-    <w:lsdException w:name="Date" w:semiHidden="1" w:unhideWhenUsed="1"/>
-    <w:lsdException w:name="Body Text First Indent" w:semiHidden="1" w:unhideWhenUsed="1"/>
-    <w:lsdException w:name="Body Text First Indent 2" w:semiHidden="1" w:unhideWhenUsed="1"/>
-    <w:lsdException w:name="Note Heading" w:semiHidden="1" w:unhideWhenUsed="1"/>
-    <w:lsdException w:name="Body Text 2" w:semiHidden="1" w:unhideWhenUsed="1"/>
-    <w:lsdException w:name="Body Text 3" w:semiHidden="1" w:unhideWhenUsed="1"/>
-    <w:lsdException w:name="Body Text Indent 2" w:semiHidden="1" w:unhideWhenUsed="1"/>
-    <w:lsdException w:name="Body Text Indent 3" w:semiHidden="1" w:unhideWhenUsed="1"/>
-    <w:lsdException w:name="Block Text" w:semiHidden="1" w:unhideWhenUsed="1"/>
-    <w:lsdException w:name="Hyperlink" w:semiHidden="1" w:unhideWhenUsed="1"/>
-    <w:lsdException w:name="FollowedHyperlink" w:semiHidden="1" w:unhideWhenUsed="1"/>
-    <w:lsdException w:name="Strong" w:uiPriority="22" w:qFormat="1"/>
-    <w:lsdException w:name="Emphasis" w:uiPriority="20" w:qFormat="1"/>
-    <w:lsdException w:name="Document Map" w:semiHidden="1" w:unhideWhenUsed="1"/>
-    <w:lsdException w:name="Plain Text" w:semiHidden="1" w:unhideWhenUsed="1"/>
-    <w:lsdException w:name="E-mail Signature" w:semiHidden="1" w:unhideWhenUsed="1"/>
-    <w:lsdException w:name="HTML Top of Form" w:semiHidden="1" w:unhideWhenUsed="1"/>
-    <w:lsdException w:name="HTML Bottom of Form" w:semiHidden="1" w:unhideWhenUsed="1"/>
-    <w:lsdException w:name="Normal (Web)" w:semiHidden="1" w:unhideWhenUsed="1"/>
-    <w:lsdException w:name="HTML Acronym" w:semiHidden="1" w:unhideWhenUsed="1"/>
-    <w:lsdException w:name="HTML Address" w:semiHidden="1" w:unhideWhenUsed="1"/>
-    <w:lsdException w:name="HTML Cite" w:semiHidden="1" w:unhideWhenUsed="1"/>
-    <w:lsdException w:name="HTML Code" w:semiHidden="1" w:unhideWhenUsed="1"/>
-    <w:lsdException w:name="HTML Definition" w:semiHidden="1" w:unhideWhenUsed="1"/>
-    <w:lsdException w:name="HTML Keyboard" w:semiHidden="1" w:unhideWhenUsed="1"/>
-    <w:lsdException w:name="HTML Preformatted" w:semiHidden="1" w:unhideWhenUsed="1"/>
-    <w:lsdException w:name="HTML Sample" w:semiHidden="1" w:unhideWhenUsed="1"/>
-    <w:lsdException w:name="HTML Typewriter" w:semiHidden="1" w:unhideWhenUsed="1"/>
-    <w:lsdException w:name="HTML Variable" w:semiHidden="1" w:unhideWhenUsed="1"/>
-    <w:lsdException w:name="Normal Table" w:semiHidden="1" w:unhideWhenUsed="1"/>
-    <w:lsdException w:name="annotation subject" w:semiHidden="1" w:unhideWhenUsed="1"/>
-    <w:lsdException w:name="No List" w:semiHidden="1" w:unhideWhenUsed="1"/>
-    <w:lsdException w:name="Outline List 1" w:semiHidden="1" w:unhideWhenUsed="1"/>
-    <w:lsdException w:name="Outline List 2" w:semiHidden="1" w:unhideWhenUsed="1"/>
-    <w:lsdException w:name="Outline List 3" w:semiHidden="1" w:unhideWhenUsed="1"/>
-    <w:lsdException w:name="Table Simple 1" w:semiHidden="1" w:unhideWhenUsed="1"/>
-    <w:lsdException w:name="Table Simple 2" w:semiHidden="1" w:unhideWhenUsed="1"/>
-    <w:lsdException w:name="Table Simple 3" w:semiHidden="1" w:unhideWhenUsed="1"/>
-    <w:lsdException w:name="Table Classic 1" w:semiHidden="1" w:unhideWhenUsed="1"/>
-    <w:lsdException w:name="Table Classic 2" w:semiHidden="1" w:unhideWhenUsed="1"/>
-    <w:lsdException w:name="Table Classic 3" w:semiHidden="1" w:unhideWhenUsed="1"/>
-    <w:lsdException w:name="Table Classic 4" w:semiHidden="1" w:unhideWhenUsed="1"/>
-    <w:lsdException w:name="Table Colorful 1" w:semiHidden="1" w:unhideWhenUsed="1"/>
-    <w:lsdException w:name="Table Colorful 2" w:semiHidden="1" w:unhideWhenUsed="1"/>
-    <w:lsdException w:name="Table Colorful 3" w:semiHidden="1" w:unhideWhenUsed="1"/>
-    <w:lsdException w:name="Table Columns 1" w:semiHidden="1" w:unhideWhenUsed="1"/>
-    <w:lsdException w:name="Table Columns 2" w:semiHidden="1" w:unhideWhenUsed="1"/>
-    <w:lsdException w:name="Table Columns 3" w:semiHidden="1" w:unhideWhenUsed="1"/>
-    <w:lsdException w:name="Table Columns 4" w:semiHidden="1" w:unhideWhenUsed="1"/>
-    <w:lsdException w:name="Table Columns 5" w:semiHidden="1" w:unhideWhenUsed="1"/>
-    <w:lsdException w:name="Table Grid 1" w:semiHidden="1" w:unhideWhenUsed="1"/>
-    <w:lsdException w:name="Table Grid 2" w:semiHidden="1" w:unhideWhenUsed="1"/>
-    <w:lsdException w:name="Table Grid 3" w:semiHidden="1" w:unhideWhenUsed="1"/>
-    <w:lsdException w:name="Table Grid 4" w:semiHidden="1" w:unhideWhenUsed="1"/>
-    <w:lsdException w:name="Table Grid 5" w:semiHidden="1" w:unhideWhenUsed="1"/>
-    <w:lsdException w:name="Table Grid 6" w:semiHidden="1" w:unhideWhenUsed="1"/>
-    <w:lsdException w:name="Table Grid 7" w:semiHidden="1" w:unhideWhenUsed="1"/>
-    <w:lsdException w:name="Table Grid 8" w:semiHidden="1" w:unhideWhenUsed="1"/>
-    <w:lsdException w:name="Table List 1" w:semiHidden="1" w:unhideWhenUsed="1"/>
-    <w:lsdException w:name="Table List 2" w:semiHidden="1" w:unhideWhenUsed="1"/>
-    <w:lsdException w:name="Table List 3" w:semiHidden="1" w:unhideWhenUsed="1"/>
-    <w:lsdException w:name="Table List 4" w:semiHidden="1" w:unhideWhenUsed="1"/>
-    <w:lsdException w:name="Table List 5" w:semiHidden="1" w:unhideWhenUsed="1"/>
-    <w:lsdException w:name="Table List 6" w:semiHidden="1" w:unhideWhenUsed="1"/>
-    <w:lsdException w:name="Table List 7" w:semiHidden="1" w:unhideWhenUsed="1"/>
-    <w:lsdException w:name="Table List 8" w:semiHidden="1" w:unhideWhenUsed="1"/>
-    <w:lsdException w:name="Table 3D effects 1" w:semiHidden="1" w:unhideWhenUsed="1"/>
-    <w:lsdException w:name="Table 3D effects 2" w:semiHidden="1" w:unhideWhenUsed="1"/>
-    <w:lsdException w:name="Table 3D effects 3" w:semiHidden="1" w:unhideWhenUsed="1"/>
-    <w:lsdException w:name="Table Contemporary" w:semiHidden="1" w:unhideWhenUsed="1"/>
-    <w:lsdException w:name="Table Elegant" w:semiHidden="1" w:unhideWhenUsed="1"/>
-    <w:lsdException w:name="Table Professional" w:semiHidden="1" w:unhideWhenUsed="1"/>
-    <w:lsdException w:name="Table Subtle 1" w:semiHidden="1" w:unhideWhenUsed="1"/>
-    <w:lsdException w:name="Table Subtle 2" w:semiHidden="1" w:unhideWhenUsed="1"/>
-    <w:lsdException w:name="Table Web 1" w:semiHidden="1" w:unhideWhenUsed="1"/>
-    <w:lsdException w:name="Table Web 2" w:semiHidden="1" w:unhideWhenUsed="1"/>
-    <w:lsdException w:name="Table Web 3" w:semiHidden="1" w:unhideWhenUsed="1"/>
-    <w:lsdException w:name="Balloon Text" w:semiHidden="1" w:unhideWhenUsed="1"/>
-    <w:lsdException w:name="Table Grid" w:uiPriority="59" w:qFormat="1"/>
-    <w:lsdException w:name="Table Theme" w:semiHidden="1" w:unhideWhenUsed="1"/>
-    <w:lsdException w:name="Placeholder Text" w:semiHidden="1"/>
-    <w:lsdException w:name="No Spacing" w:uiPriority="1" w:qFormat="1"/>
-    <w:lsdException w:name="Light Shading" w:uiPriority="60"/>
-    <w:lsdException w:name="Light List" w:uiPriority="61"/>
-    <w:lsdException w:name="Light Grid" w:uiPriority="62"/>
-    <w:lsdException w:name="Medium Shading 1" w:uiPriority="63"/>
-    <w:lsdException w:name="Medium Shading 2" w:uiPriority="64"/>
-    <w:lsdException w:name="Medium List 1" w:uiPriority="65"/>
-    <w:lsdException w:name="Medium List 2" w:uiPriority="66"/>
-    <w:lsdException w:name="Medium Grid 1" w:uiPriority="67"/>
-    <w:lsdException w:name="Medium Grid 2" w:uiPriority="68"/>
-    <w:lsdException w:name="Medium Grid 3" w:uiPriority="69"/>
-    <w:lsdException w:name="Dark List" w:uiPriority="70"/>
-    <w:lsdException w:name="Colorful Shading" w:uiPriority="71"/>
-    <w:lsdException w:name="Colorful List" w:uiPriority="72"/>
-    <w:lsdException w:name="Colorful Grid" w:uiPriority="73"/>
-    <w:lsdException w:name="Light Shading Accent 1" w:uiPriority="60"/>
-    <w:lsdException w:name="Light List Accent 1" w:uiPriority="61"/>
-    <w:lsdException w:name="Light Grid Accent 1" w:uiPriority="62"/>
-    <w:lsdException w:name="Medium Shading 1 Accent 1" w:uiPriority="63"/>
-    <w:lsdException w:name="Medium Shading 2 Accent 1" w:uiPriority="64"/>
-    <w:lsdException w:name="Medium List 1 Accent 1" w:uiPriority="65"/>
-    <w:lsdException w:name="Revision" w:semiHidden="1"/>
-    <w:lsdException w:name="List Paragraph" w:uiPriority="34" w:qFormat="1"/>
-    <w:lsdException w:name="Quote" w:uiPriority="29" w:qFormat="1"/>
-    <w:lsdException w:name="Intense Quote" w:uiPriority="30" w:qFormat="1"/>
-    <w:lsdException w:name="Medium List 2 Accent 1" w:uiPriority="66"/>
-    <w:lsdException w:name="Medium Grid 1 Accent 1" w:uiPriority="67"/>
-    <w:lsdException w:name="Medium Grid 2 Accent 1" w:uiPriority="68"/>
-    <w:lsdException w:name="Medium Grid 3 Accent 1" w:uiPriority="69"/>
-    <w:lsdException w:name="Dark List Accent 1" w:uiPriority="70"/>
-    <w:lsdException w:name="Colorful Shading Accent 1" w:uiPriority="71"/>
-    <w:lsdException w:name="Colorful List Accent 1" w:uiPriority="72"/>
-    <w:lsdException w:name="Colorful Grid Accent 1" w:uiPriority="73"/>
-    <w:lsdException w:name="Light Shading Accent 2" w:uiPriority="60"/>
-    <w:lsdException w:name="Light List Accent 2" w:uiPriority="61"/>
-    <w:lsdException w:name="Light Grid Accent 2" w:uiPriority="62"/>
-    <w:lsdException w:name="Medium Shading 1 Accent 2" w:uiPriority="63"/>
-    <w:lsdException w:name="Medium Shading 2 Accent 2" w:uiPriority="64"/>
-    <w:lsdException w:name="Medium List 1 Accent 2" w:uiPriority="65"/>
-    <w:lsdException w:name="Medium List 2 Accent 2" w:uiPriority="66"/>
-    <w:lsdException w:name="Medium Grid 1 Accent 2" w:uiPriority="67"/>
-    <w:lsdException w:name="Medium Grid 2 Accent 2" w:uiPriority="68"/>
-    <w:lsdException w:name="Medium Grid 3 Accent 2" w:uiPriority="69"/>
-    <w:lsdException w:name="Dark List Accent 2" w:uiPriority="70"/>
-    <w:lsdException w:name="Colorful Shading Accent 2" w:uiPriority="71"/>
-    <w:lsdException w:name="Colorful List Accent 2" w:uiPriority="72"/>
-    <w:lsdException w:name="Colorful Grid Accent 2" w:uiPriority="73"/>
-    <w:lsdException w:name="Light Shading Accent 3" w:uiPriority="60"/>
-    <w:lsdException w:name="Light List Accent 3" w:uiPriority="61"/>
-    <w:lsdException w:name="Light Grid Accent 3" w:uiPriority="62"/>
-    <w:lsdException w:name="Medium Shading 1 Accent 3" w:uiPriority="63"/>
-    <w:lsdException w:name="Medium Shading 2 Accent 3" w:uiPriority="64"/>
-    <w:lsdException w:name="Medium List 1 Accent 3" w:uiPriority="65"/>
-    <w:lsdException w:name="Medium List 2 Accent 3" w:uiPriority="66"/>
-    <w:lsdException w:name="Medium Grid 1 Accent 3" w:uiPriority="67"/>
-    <w:lsdException w:name="Medium Grid 2 Accent 3" w:uiPriority="68"/>
-    <w:lsdException w:name="Medium Grid 3 Accent 3" w:uiPriority="69"/>
-    <w:lsdException w:name="Dark List Accent 3" w:uiPriority="70"/>
-    <w:lsdException w:name="Colorful Shading Accent 3" w:uiPriority="71"/>
-    <w:lsdException w:name="Colorful List Accent 3" w:uiPriority="72"/>
-    <w:lsdException w:name="Colorful Grid Accent 3" w:uiPriority="73"/>
-    <w:lsdException w:name="Light Shading Accent 4" w:uiPriority="60"/>
-    <w:lsdException w:name="Light List Accent 4" w:uiPriority="61"/>
-    <w:lsdException w:name="Light Grid Accent 4" w:uiPriority="62"/>
-    <w:lsdException w:name="Medium Shading 1 Accent 4" w:uiPriority="63"/>
-    <w:lsdException w:name="Medium Shading 2 Accent 4" w:uiPriority="64"/>
-    <w:lsdException w:name="Medium List 1 Accent 4" w:uiPriority="65"/>
-    <w:lsdException w:name="Medium List 2 Accent 4" w:uiPriority="66"/>
-    <w:lsdException w:name="Medium Grid 1 Accent 4" w:uiPriority="67"/>
-    <w:lsdException w:name="Medium Grid 2 Accent 4" w:uiPriority="68"/>
-    <w:lsdException w:name="Medium Grid 3 Accent 4" w:uiPriority="69"/>
-    <w:lsdException w:name="Dark List Accent 4" w:uiPriority="70"/>
-    <w:lsdException w:name="Colorful Shading Accent 4" w:uiPriority="71"/>
-    <w:lsdException w:name="Colorful List Accent 4" w:uiPriority="72"/>
-    <w:lsdException w:name="Colorful Grid Accent 4" w:uiPriority="73"/>
-    <w:lsdException w:name="Light Shading Accent 5" w:uiPriority="60"/>
-    <w:lsdException w:name="Light List Accent 5" w:uiPriority="61"/>
-    <w:lsdException w:name="Light Grid Accent 5" w:uiPriority="62"/>
-    <w:lsdException w:name="Medium Shading 1 Accent 5" w:uiPriority="63"/>
-    <w:lsdException w:name="Medium Shading 2 Accent 5" w:uiPriority="64"/>
-    <w:lsdException w:name="Medium List 1 Accent 5" w:uiPriority="65"/>
-    <w:lsdException w:name="Medium List 2 Accent 5" w:uiPriority="66"/>
-    <w:lsdException w:name="Medium Grid 1 Accent 5" w:uiPriority="67"/>
-    <w:lsdException w:name="Medium Grid 2 Accent 5" w:uiPriority="68"/>
-    <w:lsdException w:name="Medium Grid 3 Accent 5" w:uiPriority="69"/>
-    <w:lsdException w:name="Dark List Accent 5" w:uiPriority="70"/>
-    <w:lsdException w:name="Colorful Shading Accent 5" w:uiPriority="71"/>
-    <w:lsdException w:name="Colorful List Accent 5" w:uiPriority="72"/>
-    <w:lsdException w:name="Colorful Grid Accent 5" w:uiPriority="73"/>
-    <w:lsdException w:name="Light Shading Accent 6" w:uiPriority="60"/>
-    <w:lsdException w:name="Light List Accent 6" w:uiPriority="61"/>
-    <w:lsdException w:name="Light Grid Accent 6" w:uiPriority="62"/>
-    <w:lsdException w:name="Medium Shading 1 Accent 6" w:uiPriority="63"/>
-    <w:lsdException w:name="Medium Shading 2 Accent 6" w:uiPriority="64"/>
-    <w:lsdException w:name="Medium List 1 Accent 6" w:uiPriority="65"/>
-    <w:lsdException w:name="Medium List 2 Accent 6" w:uiPriority="66"/>
-    <w:lsdException w:name="Medium Grid 1 Accent 6" w:uiPriority="67"/>
-    <w:lsdException w:name="Medium Grid 2 Accent 6" w:uiPriority="68"/>
-    <w:lsdException w:name="Medium Grid 3 Accent 6" w:uiPriority="69"/>
-    <w:lsdException w:name="Dark List Accent 6" w:uiPriority="70"/>
-    <w:lsdException w:name="Colorful Shading Accent 6" w:uiPriority="71"/>
-    <w:lsdException w:name="Colorful List Accent 6" w:uiPriority="72"/>
-    <w:lsdException w:name="Colorful Grid Accent 6" w:uiPriority="73"/>
-    <w:lsdException w:name="Subtle Emphasis" w:uiPriority="19" w:qFormat="1"/>
-    <w:lsdException w:name="Intense Emphasis" w:uiPriority="21" w:qFormat="1"/>
-    <w:lsdException w:name="Subtle Reference" w:uiPriority="31" w:qFormat="1"/>
-    <w:lsdException w:name="Intense Reference" w:uiPriority="32" w:qFormat="1"/>
-    <w:lsdException w:name="Book Title" w:uiPriority="33" w:qFormat="1"/>
-    <w:lsdException w:name="Bibliography" w:semiHidden="1" w:uiPriority="37" w:unhideWhenUsed="1"/>
-    <w:lsdException w:name="TOC Heading" w:semiHidden="1" w:uiPriority="39" w:unhideWhenUsed="1" w:qFormat="1"/>
-    <w:lsdException w:name="Plain Table 1" w:uiPriority="41"/>
-    <w:lsdException w:name="Plain Table 2" w:uiPriority="42"/>
-    <w:lsdException w:name="Plain Table 3" w:uiPriority="43"/>
-    <w:lsdException w:name="Plain Table 4" w:uiPriority="44"/>
-    <w:lsdException w:name="Plain Table 5" w:uiPriority="45"/>
-    <w:lsdException w:name="Grid Table Light" w:uiPriority="40"/>
-    <w:lsdException w:name="Grid Table 1 Light" w:uiPriority="46"/>
-    <w:lsdException w:name="Grid Table 2" w:uiPriority="47"/>
-    <w:lsdException w:name="Grid Table 3" w:uiPriority="48"/>
-    <w:lsdException w:name="Grid Table 4" w:uiPriority="49"/>
-    <w:lsdException w:name="Grid Table 5 Dark" w:uiPriority="50"/>
-    <w:lsdException w:name="Grid Table 6 Colorful" w:uiPriority="51"/>
-    <w:lsdException w:name="Grid Table 7 Colorful" w:uiPriority="52"/>
-    <w:lsdException w:name="Grid Table 1 Light Accent 1" w:uiPriority="46"/>
-    <w:lsdException w:name="Grid Table 2 Accent 1" w:uiPriority="47"/>
-    <w:lsdException w:name="Grid Table 3 Accent 1" w:uiPriority="48"/>
-    <w:lsdException w:name="Grid Table 4 Accent 1" w:uiPriority="49"/>
-    <w:lsdException w:name="Grid Table 5 Dark Accent 1" w:uiPriority="50"/>
-    <w:lsdException w:name="Grid Table 6 Colorful Accent 1" w:uiPriority="51"/>
-    <w:lsdException w:name="Grid Table 7 Colorful Accent 1" w:uiPriority="52"/>
-    <w:lsdException w:name="Grid Table 1 Light Accent 2" w:uiPriority="46"/>
-    <w:lsdException w:name="Grid Table 2 Accent 2" w:uiPriority="47"/>
-    <w:lsdException w:name="Grid Table 3 Accent 2" w:uiPriority="48"/>
-    <w:lsdException w:name="Grid Table 4 Accent 2" w:uiPriority="49"/>
-    <w:lsdException w:name="Grid Table 5 Dark Accent 2" w:uiPriority="50"/>
-    <w:lsdException w:name="Grid Table 6 Colorful Accent 2" w:uiPriority="51"/>
-    <w:lsdException w:name="Grid Table 7 Colorful Accent 2" w:uiPriority="52"/>
-    <w:lsdException w:name="Grid Table 1 Light Accent 3" w:uiPriority="46"/>
-    <w:lsdException w:name="Grid Table 2 Accent 3" w:uiPriority="47"/>
-    <w:lsdException w:name="Grid Table 3 Accent 3" w:uiPriority="48"/>
-    <w:lsdException w:name="Grid Table 4 Accent 3" w:uiPriority="49"/>
-    <w:lsdException w:name="Grid Table 5 Dark Accent 3" w:uiPriority="50"/>
-    <w:lsdException w:name="Grid Table 6 Colorful Accent 3" w:uiPriority="51"/>
-    <w:lsdException w:name="Grid Table 7 Colorful Accent 3" w:uiPriority="52"/>
-    <w:lsdException w:name="Grid Table 1 Light Accent 4" w:uiPriority="46"/>
-    <w:lsdException w:name="Grid Table 2 Accent 4" w:uiPriority="47"/>
-    <w:lsdException w:name="Grid Table 3 Accent 4" w:uiPriority="48"/>
-    <w:lsdException w:name="Grid Table 4 Accent 4" w:uiPriority="49"/>
-    <w:lsdException w:name="Grid Table 5 Dark Accent 4" w:uiPriority="50"/>
-    <w:lsdException w:name="Grid Table 6 Colorful Accent 4" w:uiPriority="51"/>
-    <w:lsdException w:name="Grid Table 7 Colorful Accent 4" w:uiPriority="52"/>
-    <w:lsdException w:name="Grid Table 1 Light Accent 5" w:uiPriority="46"/>
-    <w:lsdException w:name="Grid Table 2 Accent 5" w:uiPriority="47"/>
-    <w:lsdException w:name="Grid Table 3 Accent 5" w:uiPriority="48"/>
-    <w:lsdException w:name="Grid Table 4 Accent 5" w:uiPriority="49"/>
-    <w:lsdException w:name="Grid Table 5 Dark Accent 5" w:uiPriority="50"/>
-    <w:lsdException w:name="Grid Table 6 Colorful Accent 5" w:uiPriority="51"/>
-    <w:lsdException w:name="Grid Table 7 Colorful Accent 5" w:uiPriority="52"/>
-    <w:lsdException w:name="Grid Table 1 Light Accent 6" w:uiPriority="46"/>
-    <w:lsdException w:name="Grid Table 2 Accent 6" w:uiPriority="47"/>
-    <w:lsdException w:name="Grid Table 3 Accent 6" w:uiPriority="48"/>
-    <w:lsdException w:name="Grid Table 4 Accent 6" w:uiPriority="49"/>
-    <w:lsdException w:name="Grid Table 5 Dark Accent 6" w:uiPriority="50"/>
-    <w:lsdException w:name="Grid Table 6 Colorful Accent 6" w:uiPriority="51"/>
-    <w:lsdException w:name="Grid Table 7 Colorful Accent 6" w:uiPriority="52"/>
-    <w:lsdException w:name="List Table 1 Light" w:uiPriority="46"/>
-    <w:lsdException w:name="List Table 2" w:uiPriority="47"/>
-    <w:lsdException w:name="List Table 3" w:uiPriority="48"/>
-    <w:lsdException w:name="List Table 4" w:uiPriority="49"/>
-    <w:lsdException w:name="List Table 5 Dark" w:uiPriority="50"/>
-    <w:lsdException w:name="List Table 6 Colorful" w:uiPriority="51"/>
-    <w:lsdException w:name="List Table 7 Colorful" w:uiPriority="52"/>
-    <w:lsdException w:name="List Table 1 Light Accent 1" w:uiPriority="46"/>
-    <w:lsdException w:name="List Table 2 Accent 1" w:uiPriority="47"/>
-    <w:lsdException w:name="List Table 3 Accent 1" w:uiPriority="48"/>
-    <w:lsdException w:name="List Table 4 Accent 1" w:uiPriority="49"/>
-    <w:lsdException w:name="List Table 5 Dark Accent 1" w:uiPriority="50"/>
-    <w:lsdException w:name="List Table 6 Colorful Accent 1" w:uiPriority="51"/>
-    <w:lsdException w:name="List Table 7 Colorful Accent 1" w:uiPriority="52"/>
-    <w:lsdException w:name="List Table 1 Light Accent 2" w:uiPriority="46"/>
-    <w:lsdException w:name="List Table 2 Accent 2" w:uiPriority="47"/>
-    <w:lsdException w:name="List Table 3 Accent 2" w:uiPriority="48"/>
-    <w:lsdException w:name="List Table 4 Accent 2" w:uiPriority="49"/>
-    <w:lsdException w:name="List Table 5 Dark Accent 2" w:uiPriority="50"/>
-    <w:lsdException w:name="List Table 6 Colorful Accent 2" w:uiPriority="51"/>
-    <w:lsdException w:name="List Table 7 Colorful Accent 2" w:uiPriority="52"/>
-    <w:lsdException w:name="List Table 1 Light Accent 3" w:uiPriority="46"/>
-    <w:lsdException w:name="List Table 2 Accent 3" w:uiPriority="47"/>
-    <w:lsdException w:name="List Table 3 Accent 3" w:uiPriority="48"/>
-    <w:lsdException w:name="List Table 4 Accent 3" w:uiPriority="49"/>
-    <w:lsdException w:name="List Table 5 Dark Accent 3" w:uiPriority="50"/>
-    <w:lsdException w:name="List Table 6 Colorful Accent 3" w:uiPriority="51"/>
-    <w:lsdException w:name="List Table 7 Colorful Accent 3" w:uiPriority="52"/>
-    <w:lsdException w:name="List Table 1 Light Accent 4" w:uiPriority="46"/>
-    <w:lsdException w:name="List Table 2 Accent 4" w:uiPriority="47"/>
-    <w:lsdException w:name="List Table 3 Accent 4" w:uiPriority="48"/>
-    <w:lsdException w:name="List Table 4 Accent 4" w:uiPriority="49"/>
-    <w:lsdException w:name="List Table 5 Dark Accent 4" w:uiPriority="50"/>
-    <w:lsdException w:name="List Table 6 Colorful Accent 4" w:uiPriority="51"/>
-    <w:lsdException w:name="List Table 7 Colorful Accent 4" w:uiPriority="52"/>
-    <w:lsdException w:name="List Table 1 Light Accent 5" w:uiPriority="46"/>
-    <w:lsdException w:name="List Table 2 Accent 5" w:uiPriority="47"/>
-    <w:lsdException w:name="List Table 3 Accent 5" w:uiPriority="48"/>
-    <w:lsdException w:name="List Table 4 Accent 5" w:uiPriority="49"/>
-    <w:lsdException w:name="List Table 5 Dark Accent 5" w:uiPriority="50"/>
-    <w:lsdException w:name="List Table 6 Colorful Accent 5" w:uiPriority="51"/>
-    <w:lsdException w:name="List Table 7 Colorful Accent 5" w:uiPriority="52"/>
-    <w:lsdException w:name="List Table 1 Light Accent 6" w:uiPriority="46"/>
-    <w:lsdException w:name="List Table 2 Accent 6" w:uiPriority="47"/>
-    <w:lsdException w:name="List Table 3 Accent 6" w:uiPriority="48"/>
-    <w:lsdException w:name="List Table 4 Accent 6" w:uiPriority="49"/>
-    <w:lsdException w:name="List Table 5 Dark Accent 6" w:uiPriority="50"/>
-    <w:lsdException w:name="List Table 6 Colorful Accent 6" w:uiPriority="51"/>
-    <w:lsdException w:name="List Table 7 Colorful Accent 6" w:uiPriority="52"/>
+  <w:latentStyles w:defLockedState="0" w:defUIPriority="99" w:defSemiHidden="1" w:defUnhideWhenUsed="1" w:defQFormat="0" w:count="267">
+    <w:lsdException w:name="Normal" w:semiHidden="0" w:uiPriority="0" w:unhideWhenUsed="0" w:qFormat="1"/>
+    <w:lsdException w:name="heading 1" w:semiHidden="0" w:uiPriority="9" w:unhideWhenUsed="0" w:qFormat="1"/>
+    <w:lsdException w:name="heading 2" w:uiPriority="9" w:qFormat="1"/>
+    <w:lsdException w:name="heading 3" w:uiPriority="9" w:qFormat="1"/>
+    <w:lsdException w:name="heading 4" w:uiPriority="9" w:qFormat="1"/>
+    <w:lsdException w:name="heading 5" w:uiPriority="9" w:qFormat="1"/>
+    <w:lsdException w:name="heading 6" w:uiPriority="9" w:qFormat="1"/>
+    <w:lsdException w:name="heading 7" w:uiPriority="9" w:qFormat="1"/>
+    <w:lsdException w:name="heading 8" w:uiPriority="9" w:qFormat="1"/>
+    <w:lsdException w:name="heading 9" w:uiPriority="9" w:qFormat="1"/>
+    <w:lsdException w:name="toc 1" w:uiPriority="39"/>
+    <w:lsdException w:name="toc 2" w:uiPriority="39"/>
+    <w:lsdException w:name="toc 3" w:uiPriority="39"/>
+    <w:lsdException w:name="toc 4" w:uiPriority="39"/>
+    <w:lsdException w:name="toc 5" w:uiPriority="39"/>
+    <w:lsdException w:name="toc 6" w:uiPriority="39"/>
+    <w:lsdException w:name="toc 7" w:uiPriority="39"/>
+    <w:lsdException w:name="toc 8" w:uiPriority="39"/>
+    <w:lsdException w:name="toc 9" w:uiPriority="39"/>
+    <w:lsdException w:name="caption" w:uiPriority="35" w:qFormat="1"/>
+    <w:lsdException w:name="Title" w:semiHidden="0" w:uiPriority="10" w:unhideWhenUsed="0" w:qFormat="1"/>
+    <w:lsdException w:name="Default Paragraph Font" w:uiPriority="1"/>
+    <w:lsdException w:name="Subtitle" w:semiHidden="0" w:uiPriority="11" w:unhideWhenUsed="0" w:qFormat="1"/>
+    <w:lsdException w:name="Strong" w:semiHidden="0" w:uiPriority="22" w:unhideWhenUsed="0" w:qFormat="1"/>
+    <w:lsdException w:name="Emphasis" w:semiHidden="0" w:uiPriority="20" w:unhideWhenUsed="0" w:qFormat="1"/>
+    <w:lsdException w:name="Table Grid" w:semiHidden="0" w:uiPriority="59" w:unhideWhenUsed="0" w:qFormat="1"/>
+    <w:lsdException w:name="Placeholder Text" w:unhideWhenUsed="0"/>
+    <w:lsdException w:name="No Spacing" w:semiHidden="0" w:uiPriority="1" w:unhideWhenUsed="0" w:qFormat="1"/>
+    <w:lsdException w:name="Light Shading" w:semiHidden="0" w:uiPriority="60" w:unhideWhenUsed="0"/>
+    <w:lsdException w:name="Light List" w:semiHidden="0" w:uiPriority="61" w:unhideWhenUsed="0"/>
+    <w:lsdException w:name="Light Grid" w:semiHidden="0" w:uiPriority="62" w:unhideWhenUsed="0"/>
+    <w:lsdException w:name="Medium Shading 1" w:semiHidden="0" w:uiPriority="63" w:unhideWhenUsed="0"/>
+    <w:lsdException w:name="Medium Shading 2" w:semiHidden="0" w:uiPriority="64" w:unhideWhenUsed="0"/>
+    <w:lsdException w:name="Medium List 1" w:semiHidden="0" w:uiPriority="65" w:unhideWhenUsed="0"/>
+    <w:lsdException w:name="Medium List 2" w:semiHidden="0" w:uiPriority="66" w:unhideWhenUsed="0"/>
+    <w:lsdException w:name="Medium Grid 1" w:semiHidden="0" w:uiPriority="67" w:unhideWhenUsed="0"/>
+    <w:lsdException w:name="Medium Grid 2" w:semiHidden="0" w:uiPriority="68" w:unhideWhenUsed="0"/>
+    <w:lsdException w:name="Medium Grid 3" w:semiHidden="0" w:uiPriority="69" w:unhideWhenUsed="0"/>
+    <w:lsdException w:name="Dark List" w:semiHidden="0" w:uiPriority="70" w:unhideWhenUsed="0"/>
+    <w:lsdException w:name="Colorful Shading" w:semiHidden="0" w:uiPriority="71" w:unhideWhenUsed="0"/>
+    <w:lsdException w:name="Colorful List" w:semiHidden="0" w:uiPriority="72" w:unhideWhenUsed="0"/>
+    <w:lsdException w:name="Colorful Grid" w:semiHidden="0" w:uiPriority="73" w:unhideWhenUsed="0"/>
+    <w:lsdException w:name="Light Shading Accent 1" w:semiHidden="0" w:uiPriority="60" w:unhideWhenUsed="0"/>
+    <w:lsdException w:name="Light List Accent 1" w:semiHidden="0" w:uiPriority="61" w:unhideWhenUsed="0"/>
+    <w:lsdException w:name="Light Grid Accent 1" w:semiHidden="0" w:uiPriority="62" w:unhideWhenUsed="0"/>
+    <w:lsdException w:name="Medium Shading 1 Accent 1" w:semiHidden="0" w:uiPriority="63" w:unhideWhenUsed="0"/>
+    <w:lsdException w:name="Medium Shading 2 Accent 1" w:semiHidden="0" w:uiPriority="64" w:unhideWhenUsed="0"/>
+    <w:lsdException w:name="Medium List 1 Accent 1" w:semiHidden="0" w:uiPriority="65" w:unhideWhenUsed="0"/>
+    <w:lsdException w:name="Revision" w:unhideWhenUsed="0"/>
+    <w:lsdException w:name="List Paragraph" w:semiHidden="0" w:uiPriority="34" w:unhideWhenUsed="0" w:qFormat="1"/>
+    <w:lsdException w:name="Quote" w:semiHidden="0" w:uiPriority="29" w:unhideWhenUsed="0" w:qFormat="1"/>
+    <w:lsdException w:name="Intense Quote" w:semiHidden="0" w:uiPriority="30" w:unhideWhenUsed="0" w:qFormat="1"/>
+    <w:lsdException w:name="Medium List 2 Accent 1" w:semiHidden="0" w:uiPriority="66" w:unhideWhenUsed="0"/>
+    <w:lsdException w:name="Medium Grid 1 Accent 1" w:semiHidden="0" w:uiPriority="67" w:unhideWhenUsed="0"/>
+    <w:lsdException w:name="Medium Grid 2 Accent 1" w:semiHidden="0" w:uiPriority="68" w:unhideWhenUsed="0"/>
+    <w:lsdException w:name="Medium Grid 3 Accent 1" w:semiHidden="0" w:uiPriority="69" w:unhideWhenUsed="0"/>
+    <w:lsdException w:name="Dark List Accent 1" w:semiHidden="0" w:uiPriority="70" w:unhideWhenUsed="0"/>
+    <w:lsdException w:name="Colorful Shading Accent 1" w:semiHidden="0" w:uiPriority="71" w:unhideWhenUsed="0"/>
+    <w:lsdException w:name="Colorful List Accent 1" w:semiHidden="0" w:uiPriority="72" w:unhideWhenUsed="0"/>
+    <w:lsdException w:name="Colorful Grid Accent 1" w:semiHidden="0" w:uiPriority="73" w:unhideWhenUsed="0"/>
+    <w:lsdException w:name="Light Shading Accent 2" w:semiHidden="0" w:uiPriority="60" w:unhideWhenUsed="0"/>
+    <w:lsdException w:name="Light List Accent 2" w:semiHidden="0" w:uiPriority="61" w:unhideWhenUsed="0"/>
+    <w:lsdException w:name="Light Grid Accent 2" w:semiHidden="0" w:uiPriority="62" w:unhideWhenUsed="0"/>
+    <w:lsdException w:name="Medium Shading 1 Accent 2" w:semiHidden="0" w:uiPriority="63" w:unhideWhenUsed="0"/>
+    <w:lsdException w:name="Medium Shading 2 Accent 2" w:semiHidden="0" w:uiPriority="64" w:unhideWhenUsed="0"/>
+    <w:lsdException w:name="Medium List 1 Accent 2" w:semiHidden="0" w:uiPriority="65" w:unhideWhenUsed="0"/>
+    <w:lsdException w:name="Medium List 2 Accent 2" w:semiHidden="0" w:uiPriority="66" w:unhideWhenUsed="0"/>
+    <w:lsdException w:name="Medium Grid 1 Accent 2" w:semiHidden="0" w:uiPriority="67" w:unhideWhenUsed="0"/>
+    <w:lsdException w:name="Medium Grid 2 Accent 2" w:semiHidden="0" w:uiPriority="68" w:unhideWhenUsed="0"/>
+    <w:lsdException w:name="Medium Grid 3 Accent 2" w:semiHidden="0" w:uiPriority="69" w:unhideWhenUsed="0"/>
+    <w:lsdException w:name="Dark List Accent 2" w:semiHidden="0" w:uiPriority="70" w:unhideWhenUsed="0"/>
+    <w:lsdException w:name="Colorful Shading Accent 2" w:semiHidden="0" w:uiPriority="71" w:unhideWhenUsed="0"/>
+    <w:lsdException w:name="Colorful List Accent 2" w:semiHidden="0" w:uiPriority="72" w:unhideWhenUsed="0"/>
+    <w:lsdException w:name="Colorful Grid Accent 2" w:semiHidden="0" w:uiPriority="73" w:unhideWhenUsed="0"/>
+    <w:lsdException w:name="Light Shading Accent 3" w:semiHidden="0" w:uiPriority="60" w:unhideWhenUsed="0"/>
+    <w:lsdException w:name="Light List Accent 3" w:semiHidden="0" w:uiPriority="61" w:unhideWhenUsed="0"/>
+    <w:lsdException w:name="Light Grid Accent 3" w:semiHidden="0" w:uiPriority="62" w:unhideWhenUsed="0"/>
+    <w:lsdException w:name="Medium Shading 1 Accent 3" w:semiHidden="0" w:uiPriority="63" w:unhideWhenUsed="0"/>
+    <w:lsdException w:name="Medium Shading 2 Accent 3" w:semiHidden="0" w:uiPriority="64" w:unhideWhenUsed="0"/>
+    <w:lsdException w:name="Medium List 1 Accent 3" w:semiHidden="0" w:uiPriority="65" w:unhideWhenUsed="0"/>
+    <w:lsdException w:name="Medium List 2 Accent 3" w:semiHidden="0" w:uiPriority="66" w:unhideWhenUsed="0"/>
+    <w:lsdException w:name="Medium Grid 1 Accent 3" w:semiHidden="0" w:uiPriority="67" w:unhideWhenUsed="0"/>
+    <w:lsdException w:name="Medium Grid 2 Accent 3" w:semiHidden="0" w:uiPriority="68" w:unhideWhenUsed="0"/>
+    <w:lsdException w:name="Medium Grid 3 Accent 3" w:semiHidden="0" w:uiPriority="69" w:unhideWhenUsed="0"/>
+    <w:lsdException w:name="Dark List Accent 3" w:semiHidden="0" w:uiPriority="70" w:unhideWhenUsed="0"/>
+    <w:lsdException w:name="Colorful Shading Accent 3" w:semiHidden="0" w:uiPriority="71" w:unhideWhenUsed="0"/>
+    <w:lsdException w:name="Colorful List Accent 3" w:semiHidden="0" w:uiPriority="72" w:unhideWhenUsed="0"/>
+    <w:lsdException w:name="Colorful Grid Accent 3" w:semiHidden="0" w:uiPriority="73" w:unhideWhenUsed="0"/>
+    <w:lsdException w:name="Light Shading Accent 4" w:semiHidden="0" w:uiPriority="60" w:unhideWhenUsed="0"/>
+    <w:lsdException w:name="Light List Accent 4" w:semiHidden="0" w:uiPriority="61" w:unhideWhenUsed="0"/>
+    <w:lsdException w:name="Light Grid Accent 4" w:semiHidden="0" w:uiPriority="62" w:unhideWhenUsed="0"/>
+    <w:lsdException w:name="Medium Shading 1 Accent 4" w:semiHidden="0" w:uiPriority="63" w:unhideWhenUsed="0"/>
+    <w:lsdException w:name="Medium Shading 2 Accent 4" w:semiHidden="0" w:uiPriority="64" w:unhideWhenUsed="0"/>
+    <w:lsdException w:name="Medium List 1 Accent 4" w:semiHidden="0" w:uiPriority="65" w:unhideWhenUsed="0"/>
+    <w:lsdException w:name="Medium List 2 Accent 4" w:semiHidden="0" w:uiPriority="66" w:unhideWhenUsed="0"/>
+    <w:lsdException w:name="Medium Grid 1 Accent 4" w:semiHidden="0" w:uiPriority="67" w:unhideWhenUsed="0"/>
+    <w:lsdException w:name="Medium Grid 2 Accent 4" w:semiHidden="0" w:uiPriority="68" w:unhideWhenUsed="0"/>
+    <w:lsdException w:name="Medium Grid 3 Accent 4" w:semiHidden="0" w:uiPriority="69" w:unhideWhenUsed="0"/>
+    <w:lsdException w:name="Dark List Accent 4" w:semiHidden="0" w:uiPriority="70" w:unhideWhenUsed="0"/>
+    <w:lsdException w:name="Colorful Shading Accent 4" w:semiHidden="0" w:uiPriority="71" w:unhideWhenUsed="0"/>
+    <w:lsdException w:name="Colorful List Accent 4" w:semiHidden="0" w:uiPriority="72" w:unhideWhenUsed="0"/>
+    <w:lsdException w:name="Colorful Grid Accent 4" w:semiHidden="0" w:uiPriority="73" w:unhideWhenUsed="0"/>
+    <w:lsdException w:name="Light Shading Accent 5" w:semiHidden="0" w:uiPriority="60" w:unhideWhenUsed="0"/>
+    <w:lsdException w:name="Light List Accent 5" w:semiHidden="0" w:uiPriority="61" w:unhideWhenUsed="0"/>
+    <w:lsdException w:name="Light Grid Accent 5" w:semiHidden="0" w:uiPriority="62" w:unhideWhenUsed="0"/>
+    <w:lsdException w:name="Medium Shading 1 Accent 5" w:semiHidden="0" w:uiPriority="63" w:unhideWhenUsed="0"/>
+    <w:lsdException w:name="Medium Shading 2 Accent 5" w:semiHidden="0" w:uiPriority="64" w:unhideWhenUsed="0"/>
+    <w:lsdException w:name="Medium List 1 Accent 5" w:semiHidden="0" w:uiPriority="65" w:unhideWhenUsed="0"/>
+    <w:lsdException w:name="Medium List 2 Accent 5" w:semiHidden="0" w:uiPriority="66" w:unhideWhenUsed="0"/>
+    <w:lsdException w:name="Medium Grid 1 Accent 5" w:semiHidden="0" w:uiPriority="67" w:unhideWhenUsed="0"/>
+    <w:lsdException w:name="Medium Grid 2 Accent 5" w:semiHidden="0" w:uiPriority="68" w:unhideWhenUsed="0"/>
+    <w:lsdException w:name="Medium Grid 3 Accent 5" w:semiHidden="0" w:uiPriority="69" w:unhideWhenUsed="0"/>
+    <w:lsdException w:name="Dark List Accent 5" w:semiHidden="0" w:uiPriority="70" w:unhideWhenUsed="0"/>
+    <w:lsdException w:name="Colorful Shading Accent 5" w:semiHidden="0" w:uiPriority="71" w:unhideWhenUsed="0"/>
+    <w:lsdException w:name="Colorful List Accent 5" w:semiHidden="0" w:uiPriority="72" w:unhideWhenUsed="0"/>
+    <w:lsdException w:name="Colorful Grid Accent 5" w:semiHidden="0" w:uiPriority="73" w:unhideWhenUsed="0"/>
+    <w:lsdException w:name="Light Shading Accent 6" w:semiHidden="0" w:uiPriority="60" w:unhideWhenUsed="0"/>
+    <w:lsdException w:name="Light List Accent 6" w:semiHidden="0" w:uiPriority="61" w:unhideWhenUsed="0"/>
+    <w:lsdException w:name="Light Grid Accent 6" w:semiHidden="0" w:uiPriority="62" w:unhideWhenUsed="0"/>
+    <w:lsdException w:name="Medium Shading 1 Accent 6" w:semiHidden="0" w:uiPriority="63" w:unhideWhenUsed="0"/>
+    <w:lsdException w:name="Medium Shading 2 Accent 6" w:semiHidden="0" w:uiPriority="64" w:unhideWhenUsed="0"/>
+    <w:lsdException w:name="Medium List 1 Accent 6" w:semiHidden="0" w:uiPriority="65" w:unhideWhenUsed="0"/>
+    <w:lsdException w:name="Medium List 2 Accent 6" w:semiHidden="0" w:uiPriority="66" w:unhideWhenUsed="0"/>
+    <w:lsdException w:name="Medium Grid 1 Accent 6" w:semiHidden="0" w:uiPriority="67" w:unhideWhenUsed="0"/>
+    <w:lsdException w:name="Medium Grid 2 Accent 6" w:semiHidden="0" w:uiPriority="68" w:unhideWhenUsed="0"/>
+    <w:lsdException w:name="Medium Grid 3 Accent 6" w:semiHidden="0" w:uiPriority="69" w:unhideWhenUsed="0"/>
+    <w:lsdException w:name="Dark List Accent 6" w:semiHidden="0" w:uiPriority="70" w:unhideWhenUsed="0"/>
+    <w:lsdException w:name="Colorful Shading Accent 6" w:semiHidden="0" w:uiPriority="71" w:unhideWhenUsed="0"/>
+    <w:lsdException w:name="Colorful List Accent 6" w:semiHidden="0" w:uiPriority="72" w:unhideWhenUsed="0"/>
+    <w:lsdException w:name="Colorful Grid Accent 6" w:semiHidden="0" w:uiPriority="73" w:unhideWhenUsed="0"/>
+    <w:lsdException w:name="Subtle Emphasis" w:semiHidden="0" w:uiPriority="19" w:unhideWhenUsed="0" w:qFormat="1"/>
+    <w:lsdException w:name="Intense Emphasis" w:semiHidden="0" w:uiPriority="21" w:unhideWhenUsed="0" w:qFormat="1"/>
+    <w:lsdException w:name="Subtle Reference" w:semiHidden="0" w:uiPriority="31" w:unhideWhenUsed="0" w:qFormat="1"/>
+    <w:lsdException w:name="Intense Reference" w:semiHidden="0" w:uiPriority="32" w:unhideWhenUsed="0" w:qFormat="1"/>
+    <w:lsdException w:name="Book Title" w:semiHidden="0" w:uiPriority="33" w:unhideWhenUsed="0" w:qFormat="1"/>
+    <w:lsdException w:name="Bibliography" w:uiPriority="37"/>
+    <w:lsdException w:name="TOC Heading" w:uiPriority="39" w:qFormat="1"/>
+  </w:latentStyles>
+  <w:style w:type="paragraph" w:default="1" w:styleId="Normal">
+    <w:name w:val="Normal"/>
+    <w:qFormat/>
+  </w:style>
+  <w:style w:type="paragraph" w:styleId="Heading1">
+    <w:name w:val="heading 1"/>
+    <w:basedOn w:val="Normal"/>
+    <w:next w:val="Normal"/>
+    <w:link w:val="Heading1Char"/>
+    <w:uiPriority w:val="9"/>
+    <w:qFormat/>
+    <w:rsid w:val="002E2F51"/>
+    <w:pPr>
+      <w:keepNext/>
+      <w:keepLines/>
+      <w:spacing w:before="240" w:after="0"/>
+      <w:outlineLvl w:val="0"/>
+    </w:pPr>
+    <w:rPr>
+      <w:rFonts w:asciiTheme="majorHAnsi" w:eastAsiaTheme="majorEastAsia" w:hAnsiTheme="majorHAnsi" w:cstheme="majorBidi"/>
+      <w:color w:val="365F91" w:themeColor="accent1" w:themeShade="BF"/>
+      <w:sz w:val="32"/>
+      <w:szCs w:val="32"/>
+    </w:rPr>
+  </w:style>
+  <w:style w:type="paragraph" w:styleId="Heading2">
+    <w:name w:val="heading 2"/>
+    <w:basedOn w:val="Normal"/>
+    <w:next w:val="Normal"/>
+    <w:link w:val="Heading2Char"/>
+    <w:uiPriority w:val="9"/>
+    <w:unhideWhenUsed/>
+    <w:qFormat/>
+    <w:rsid w:val="00D95C83"/>
+    <w:pPr>
+      <w:keepNext/>
+      <w:keepLines/>
+      <w:spacing w:before="40" w:after="0"/>
+      <w:outlineLvl w:val="1"/>
+    </w:pPr>
+    <w:rPr>
+      <w:rFonts w:asciiTheme="majorHAnsi" w:eastAsiaTheme="majorEastAsia" w:hAnsiTheme="majorHAnsi" w:cstheme="majorBidi"/>
+      <w:color w:val="365F91" w:themeColor="accent1" w:themeShade="BF"/>
+      <w:sz w:val="26"/>
+      <w:szCs w:val="26"/>
+    </w:rPr>
+  </w:style>
+  <w:style w:type="paragraph" w:styleId="Heading3">
+    <w:name w:val="heading 3"/>
+    <w:basedOn w:val="Normal"/>
+    <w:next w:val="Normal"/>
+    <w:link w:val="Heading3Char"/>
+    <w:uiPriority w:val="9"/>
+    <w:unhideWhenUsed/>
+    <w:qFormat/>
+    <w:rsid w:val="00C7150A"/>
+    <w:pPr>
+      <w:keepNext/>
+      <w:keepLines/>
+      <w:spacing w:before="40" w:after="0"/>
+      <w:outlineLvl w:val="2"/>
+    </w:pPr>
+    <w:rPr>
+      <w:rFonts w:asciiTheme="majorHAnsi" w:eastAsiaTheme="majorEastAsia" w:hAnsiTheme="majorHAnsi" w:cstheme="majorBidi"/>
+      <w:color w:val="243F60" w:themeColor="accent1" w:themeShade="7F"/>
+      <w:sz w:val="24"/>
+      <w:szCs w:val="24"/>
+    </w:rPr>
+  </w:style>
+  <w:style w:type="character" w:default="1" w:styleId="DefaultParagraphFont">
+    <w:name w:val="Default Paragraph Font"/>
+    <w:uiPriority w:val="1"/>
+    <w:semiHidden/>
+    <w:unhideWhenUsed/>
+  </w:style>
+  <w:style w:type="table" w:default="1" w:styleId="TableNormal">
+    <w:name w:val="Normal Table"/>
+    <w:uiPriority w:val="99"/>
+    <w:semiHidden/>
+    <w:unhideWhenUsed/>
+    <w:tblPr>
+      <w:tblInd w:w="0" w:type="dxa"/>
+      <w:tblCellMar>
+        <w:top w:w="0" w:type="dxa"/>
+        <w:left w:w="108" w:type="dxa"/>
+        <w:bottom w:w="0" w:type="dxa"/>
+        <w:right w:w="108" w:type="dxa"/>
+      </w:tblCellMar>
+    </w:tblPr>
+  </w:style>
+  <w:style w:type="numbering" w:default="1" w:styleId="NoList">
+    <w:name w:val="No List"/>
+    <w:uiPriority w:val="99"/>
+    <w:semiHidden/>
+    <w:unhideWhenUsed/>
+  </w:style>
+  <w:style w:type="paragraph" w:styleId="Header">
+    <w:name w:val="header"/>
+    <w:basedOn w:val="Normal"/>
+    <w:link w:val="HeaderChar"/>
+    <w:uiPriority w:val="99"/>
+    <w:unhideWhenUsed/>
+    <w:rsid w:val="002B63F2"/>
+    <w:pPr>
+      <w:tabs>
+        <w:tab w:val="center" w:pos="4680"/>
+        <w:tab w:val="right" w:pos="9360"/>
+      </w:tabs>
+      <w:spacing w:after="0" w:line="240" w:lineRule="auto"/>
+    </w:pPr>
+  </w:style>
+  <w:style w:type="character" w:customStyle="1" w:styleId="HeaderChar">
+    <w:name w:val="Header Char"/>
+    <w:basedOn w:val="DefaultParagraphFont"/>
+    <w:link w:val="Header"/>
+    <w:uiPriority w:val="99"/>
+    <w:rsid w:val="002B63F2"/>
+  </w:style>
+  <w:style w:type="paragraph" w:styleId="Footer">
+    <w:name w:val="footer"/>
+    <w:basedOn w:val="Normal"/>
+    <w:link w:val="FooterChar"/>
+    <w:uiPriority w:val="99"/>
+    <w:unhideWhenUsed/>
+    <w:rsid w:val="002B63F2"/>
+    <w:pPr>
+      <w:tabs>
+        <w:tab w:val="center" w:pos="4680"/>
+        <w:tab w:val="right" w:pos="9360"/>
+      </w:tabs>
+      <w:spacing w:after="0" w:line="240" w:lineRule="auto"/>
+    </w:pPr>
+  </w:style>
+  <w:style w:type="character" w:customStyle="1" w:styleId="FooterChar">
+    <w:name w:val="Footer Char"/>
+    <w:basedOn w:val="DefaultParagraphFont"/>
+    <w:link w:val="Footer"/>
+    <w:uiPriority w:val="99"/>
+    <w:rsid w:val="002B63F2"/>
+  </w:style>
+  <w:style w:type="paragraph" w:styleId="BalloonText">
+    <w:name w:val="Balloon Text"/>
+    <w:basedOn w:val="Normal"/>
+    <w:link w:val="BalloonTextChar"/>
+    <w:uiPriority w:val="99"/>
+    <w:semiHidden/>
+    <w:unhideWhenUsed/>
+    <w:rsid w:val="002B63F2"/>
+    <w:pPr>
+      <w:spacing w:after="0" w:line="240" w:lineRule="auto"/>
+    </w:pPr>
+    <w:rPr>
+      <w:rFonts w:ascii="Tahoma" w:hAnsi="Tahoma" w:cs="Tahoma"/>
+      <w:sz w:val="16"/>
+      <w:szCs w:val="16"/>
+    </w:rPr>
+  </w:style>
+  <w:style w:type="character" w:customStyle="1" w:styleId="BalloonTextChar">
+    <w:name w:val="Balloon Text Char"/>
+    <w:basedOn w:val="DefaultParagraphFont"/>
+    <w:link w:val="BalloonText"/>
+    <w:uiPriority w:val="99"/>
+    <w:semiHidden/>
+    <w:rsid w:val="002B63F2"/>
+    <w:rPr>
+      <w:rFonts w:ascii="Tahoma" w:hAnsi="Tahoma" w:cs="Tahoma"/>
+      <w:sz w:val="16"/>
+      <w:szCs w:val="16"/>
+    </w:rPr>
+  </w:style>
+  <w:style w:type="paragraph" w:styleId="ListParagraph">
+    <w:name w:val="List Paragraph"/>
+    <w:basedOn w:val="Normal"/>
+    <w:uiPriority w:val="34"/>
+    <w:qFormat/>
+    <w:rsid w:val="002B63F2"/>
+    <w:pPr>
+      <w:ind w:left="720"/>
+      <w:contextualSpacing/>
+    </w:pPr>
+  </w:style>
+  <w:style w:type="table" w:styleId="TableGrid">
+    <w:name w:val="Table Grid"/>
+    <w:basedOn w:val="TableNormal"/>
+    <w:uiPriority w:val="59"/>
+    <w:qFormat/>
+    <w:rsid w:val="000869D9"/>
+    <w:pPr>
+      <w:spacing w:after="0" w:line="240" w:lineRule="auto"/>
+    </w:pPr>
+    <w:tblPr>
+      <w:tblInd w:w="0" w:type="dxa"/>
+      <w:tblBorders>
+        <w:top w:val="single" w:sz="4" w:space="0" w:color="auto"/>
+        <w:left w:val="single" w:sz="4" w:space="0" w:color="auto"/>
+        <w:bottom w:val="single" w:sz="4" w:space="0" w:color="auto"/>
+        <w:right w:val="single" w:sz="4" w:space="0" w:color="auto"/>
+        <w:insideH w:val="single" w:sz="4" w:space="0" w:color="auto"/>
+        <w:insideV w:val="single" w:sz="4" w:space="0" w:color="auto"/>
+      </w:tblBorders>
+      <w:tblCellMar>
+        <w:top w:w="0" w:type="dxa"/>
+        <w:left w:w="108" w:type="dxa"/>
+        <w:bottom w:w="0" w:type="dxa"/>
+        <w:right w:w="108" w:type="dxa"/>
+      </w:tblCellMar>
+    </w:tblPr>
+  </w:style>
+  <w:style w:type="character" w:customStyle="1" w:styleId="Heading2Char">
+    <w:name w:val="Heading 2 Char"/>
+    <w:basedOn w:val="DefaultParagraphFont"/>
+    <w:link w:val="Heading2"/>
+    <w:uiPriority w:val="9"/>
+    <w:rsid w:val="00D95C83"/>
+    <w:rPr>
+      <w:rFonts w:asciiTheme="majorHAnsi" w:eastAsiaTheme="majorEastAsia" w:hAnsiTheme="majorHAnsi" w:cstheme="majorBidi"/>
+      <w:color w:val="365F91" w:themeColor="accent1" w:themeShade="BF"/>
+      <w:sz w:val="26"/>
+      <w:szCs w:val="26"/>
+    </w:rPr>
+  </w:style>
+  <w:style w:type="character" w:customStyle="1" w:styleId="Heading1Char">
+    <w:name w:val="Heading 1 Char"/>
+    <w:basedOn w:val="DefaultParagraphFont"/>
+    <w:link w:val="Heading1"/>
+    <w:uiPriority w:val="9"/>
+    <w:rsid w:val="002E2F51"/>
+    <w:rPr>
+      <w:rFonts w:asciiTheme="majorHAnsi" w:eastAsiaTheme="majorEastAsia" w:hAnsiTheme="majorHAnsi" w:cstheme="majorBidi"/>
+      <w:color w:val="365F91" w:themeColor="accent1" w:themeShade="BF"/>
+      <w:sz w:val="32"/>
+      <w:szCs w:val="32"/>
+    </w:rPr>
+  </w:style>
+  <w:style w:type="paragraph" w:styleId="Caption">
+    <w:name w:val="caption"/>
+    <w:basedOn w:val="Normal"/>
+    <w:next w:val="Normal"/>
+    <w:uiPriority w:val="35"/>
+    <w:unhideWhenUsed/>
+    <w:qFormat/>
+    <w:rsid w:val="009C1DAA"/>
+    <w:pPr>
+      <w:spacing w:line="240" w:lineRule="auto"/>
+    </w:pPr>
+    <w:rPr>
+      <w:i/>
+      <w:iCs/>
+      <w:color w:val="1F497D" w:themeColor="text2"/>
+      <w:sz w:val="18"/>
+      <w:szCs w:val="18"/>
+    </w:rPr>
+  </w:style>
+  <w:style w:type="paragraph" w:styleId="TOC1">
+    <w:name w:val="toc 1"/>
+    <w:basedOn w:val="Normal"/>
+    <w:next w:val="Normal"/>
+    <w:autoRedefine/>
+    <w:uiPriority w:val="39"/>
+    <w:unhideWhenUsed/>
+    <w:rsid w:val="00022839"/>
+    <w:pPr>
+      <w:tabs>
+        <w:tab w:val="left" w:pos="440"/>
+        <w:tab w:val="right" w:leader="dot" w:pos="9350"/>
+      </w:tabs>
+      <w:spacing w:after="0"/>
+      <w:jc w:val="both"/>
+    </w:pPr>
+    <w:rPr>
+      <w:rFonts w:ascii="Times New Roman" w:hAnsi="Times New Roman"/>
+      <w:b/>
+      <w:sz w:val="26"/>
+    </w:rPr>
+  </w:style>
+  <w:style w:type="paragraph" w:styleId="TOC2">
+    <w:name w:val="toc 2"/>
+    <w:basedOn w:val="Normal"/>
+    <w:next w:val="Normal"/>
+    <w:autoRedefine/>
+    <w:uiPriority w:val="39"/>
+    <w:unhideWhenUsed/>
+    <w:rsid w:val="00022839"/>
+    <w:pPr>
+      <w:spacing w:before="100" w:after="100"/>
+      <w:ind w:left="216"/>
+      <w:jc w:val="both"/>
+    </w:pPr>
+    <w:rPr>
+      <w:rFonts w:ascii="Times New Roman" w:hAnsi="Times New Roman"/>
+      <w:sz w:val="24"/>
+    </w:rPr>
+  </w:style>
+  <w:style w:type="character" w:styleId="Hyperlink">
+    <w:name w:val="Hyperlink"/>
+    <w:basedOn w:val="DefaultParagraphFont"/>
+    <w:uiPriority w:val="99"/>
+    <w:unhideWhenUsed/>
+    <w:rsid w:val="00022839"/>
+    <w:rPr>
+      <w:color w:val="0000FF" w:themeColor="hyperlink"/>
+      <w:u w:val="single"/>
+    </w:rPr>
+  </w:style>
+  <w:style w:type="paragraph" w:styleId="NormalWeb">
+    <w:name w:val="Normal (Web)"/>
+    <w:basedOn w:val="Normal"/>
+    <w:uiPriority w:val="99"/>
+    <w:unhideWhenUsed/>
+    <w:rsid w:val="00022839"/>
+    <w:pPr>
+      <w:spacing w:before="100" w:beforeAutospacing="1" w:after="100" w:afterAutospacing="1" w:line="240" w:lineRule="auto"/>
+    </w:pPr>
+    <w:rPr>
+      <w:rFonts w:ascii="Times New Roman" w:eastAsia="Times New Roman" w:hAnsi="Times New Roman" w:cs="Times New Roman"/>
+      <w:sz w:val="24"/>
+      <w:szCs w:val="24"/>
+    </w:rPr>
+  </w:style>
+  <w:style w:type="paragraph" w:styleId="TOCHeading">
+    <w:name w:val="TOC Heading"/>
+    <w:basedOn w:val="Heading1"/>
+    <w:next w:val="Normal"/>
+    <w:uiPriority w:val="39"/>
+    <w:unhideWhenUsed/>
+    <w:qFormat/>
+    <w:rsid w:val="00022839"/>
+    <w:pPr>
+      <w:spacing w:line="259" w:lineRule="auto"/>
+      <w:outlineLvl w:val="9"/>
+    </w:pPr>
+    <w:rPr>
+      <w:rFonts w:ascii="Times New Roman" w:hAnsi="Times New Roman"/>
+      <w:b/>
+    </w:rPr>
+  </w:style>
+  <w:style w:type="character" w:styleId="SubtleEmphasis">
+    <w:name w:val="Subtle Emphasis"/>
+    <w:basedOn w:val="DefaultParagraphFont"/>
+    <w:uiPriority w:val="19"/>
+    <w:qFormat/>
+    <w:rsid w:val="00022839"/>
+    <w:rPr>
+      <w:rFonts w:ascii="Times New Roman" w:hAnsi="Times New Roman"/>
+      <w:i/>
+      <w:iCs/>
+      <w:color w:val="404040" w:themeColor="text1" w:themeTint="BF"/>
+    </w:rPr>
+  </w:style>
+  <w:style w:type="character" w:customStyle="1" w:styleId="cp1">
+    <w:name w:val="Đề cập1"/>
+    <w:basedOn w:val="DefaultParagraphFont"/>
+    <w:uiPriority w:val="99"/>
+    <w:semiHidden/>
+    <w:unhideWhenUsed/>
+    <w:rsid w:val="00474EFF"/>
+    <w:rPr>
+      <w:color w:val="2B579A"/>
+      <w:shd w:val="clear" w:color="auto" w:fill="E6E6E6"/>
+    </w:rPr>
+  </w:style>
+  <w:style w:type="character" w:customStyle="1" w:styleId="Heading3Char">
+    <w:name w:val="Heading 3 Char"/>
+    <w:basedOn w:val="DefaultParagraphFont"/>
+    <w:link w:val="Heading3"/>
+    <w:uiPriority w:val="9"/>
+    <w:rsid w:val="00C7150A"/>
+    <w:rPr>
+      <w:rFonts w:asciiTheme="majorHAnsi" w:eastAsiaTheme="majorEastAsia" w:hAnsiTheme="majorHAnsi" w:cstheme="majorBidi"/>
+      <w:color w:val="243F60" w:themeColor="accent1" w:themeShade="7F"/>
+      <w:sz w:val="24"/>
+      <w:szCs w:val="24"/>
+    </w:rPr>
+  </w:style>
+  <w:style w:type="paragraph" w:styleId="NoSpacing">
+    <w:name w:val="No Spacing"/>
+    <w:uiPriority w:val="1"/>
+    <w:qFormat/>
+    <w:rsid w:val="00F62B6B"/>
+    <w:pPr>
+      <w:spacing w:after="0" w:line="240" w:lineRule="auto"/>
+    </w:pPr>
+  </w:style>
+  <w:style w:type="paragraph" w:customStyle="1" w:styleId="ListParagraph1">
+    <w:name w:val="List Paragraph1"/>
+    <w:basedOn w:val="Normal"/>
+    <w:uiPriority w:val="34"/>
+    <w:qFormat/>
+    <w:rsid w:val="00180109"/>
+    <w:pPr>
+      <w:ind w:left="720"/>
+      <w:contextualSpacing/>
+    </w:pPr>
+    <w:rPr>
+      <w:rFonts w:ascii="Calibri" w:eastAsia="Calibri" w:hAnsi="Calibri" w:cs="Times New Roman"/>
+    </w:rPr>
+  </w:style>
+  <w:style w:type="paragraph" w:customStyle="1" w:styleId="ListParagraph2">
+    <w:name w:val="List Paragraph2"/>
+    <w:basedOn w:val="Normal"/>
+    <w:uiPriority w:val="34"/>
+    <w:qFormat/>
+    <w:rsid w:val="00180109"/>
+    <w:pPr>
+      <w:ind w:left="720"/>
+      <w:contextualSpacing/>
+    </w:pPr>
+  </w:style>
+  <w:style w:type="paragraph" w:styleId="TOC3">
+    <w:name w:val="toc 3"/>
+    <w:basedOn w:val="Normal"/>
+    <w:next w:val="Normal"/>
+    <w:autoRedefine/>
+    <w:uiPriority w:val="39"/>
+    <w:unhideWhenUsed/>
+    <w:rsid w:val="00FD17CC"/>
+    <w:pPr>
+      <w:spacing w:after="100"/>
+      <w:ind w:left="440"/>
+    </w:pPr>
+  </w:style>
+</w:styles>
+</file>
+
+<file path=word/stylesWithEffects.xml><?xml version="1.0" encoding="utf-8"?>
+<w:styles xmlns:wpc="http://schemas.microsoft.com/office/word/2010/wordprocessingCanvas" xmlns:mc="http://schemas.openxmlformats.org/markup-compatibility/2006" xmlns:o="urn:schemas-microsoft-com:office:office" xmlns:r="http://schemas.openxmlformats.org/officeDocument/2006/relationships" xmlns:m="http://schemas.openxmlformats.org/officeDocument/2006/math" xmlns:v="urn:schemas-microsoft-com:vml" xmlns:wp14="http://schemas.microsoft.com/office/word/2010/wordprocessingDrawing" xmlns:wp="http://schemas.openxmlformats.org/drawingml/2006/wordprocessingDrawing" xmlns:w10="urn:schemas-microsoft-com:office:word" xmlns:w="http://schemas.openxmlformats.org/wordprocessingml/2006/main" xmlns:w14="http://schemas.microsoft.com/office/word/2010/wordml" xmlns:wpg="http://schemas.microsoft.com/office/word/2010/wordprocessingGroup" xmlns:wpi="http://schemas.microsoft.com/office/word/2010/wordprocessingInk" xmlns:wne="http://schemas.microsoft.com/office/word/2006/wordml" xmlns:wps="http://schemas.microsoft.com/office/word/2010/wordprocessingShape" mc:Ignorable="w14 wp14">
+  <w:docDefaults>
+    <w:rPrDefault>
+      <w:rPr>
+        <w:rFonts w:asciiTheme="minorHAnsi" w:eastAsiaTheme="minorHAnsi" w:hAnsiTheme="minorHAnsi" w:cstheme="minorBidi"/>
+        <w:sz w:val="22"/>
+        <w:szCs w:val="22"/>
+        <w:lang w:val="en-US" w:eastAsia="en-US" w:bidi="ar-SA"/>
+      </w:rPr>
+    </w:rPrDefault>
+    <w:pPrDefault>
+      <w:pPr>
+        <w:spacing w:after="200" w:line="276" w:lineRule="auto"/>
+      </w:pPr>
+    </w:pPrDefault>
+  </w:docDefaults>
+  <w:latentStyles w:defLockedState="0" w:defUIPriority="99" w:defSemiHidden="1" w:defUnhideWhenUsed="1" w:defQFormat="0" w:count="267">
+    <w:lsdException w:name="Normal" w:semiHidden="0" w:uiPriority="0" w:unhideWhenUsed="0" w:qFormat="1"/>
+    <w:lsdException w:name="heading 1" w:semiHidden="0" w:uiPriority="9" w:unhideWhenUsed="0" w:qFormat="1"/>
+    <w:lsdException w:name="heading 2" w:uiPriority="9" w:qFormat="1"/>
+    <w:lsdException w:name="heading 3" w:uiPriority="9" w:qFormat="1"/>
+    <w:lsdException w:name="heading 4" w:uiPriority="9" w:qFormat="1"/>
+    <w:lsdException w:name="heading 5" w:uiPriority="9" w:qFormat="1"/>
+    <w:lsdException w:name="heading 6" w:uiPriority="9" w:qFormat="1"/>
+    <w:lsdException w:name="heading 7" w:uiPriority="9" w:qFormat="1"/>
+    <w:lsdException w:name="heading 8" w:uiPriority="9" w:qFormat="1"/>
+    <w:lsdException w:name="heading 9" w:uiPriority="9" w:qFormat="1"/>
+    <w:lsdException w:name="toc 1" w:uiPriority="39"/>
+    <w:lsdException w:name="toc 2" w:uiPriority="39"/>
+    <w:lsdException w:name="toc 3" w:uiPriority="39"/>
+    <w:lsdException w:name="toc 4" w:uiPriority="39"/>
+    <w:lsdException w:name="toc 5" w:uiPriority="39"/>
+    <w:lsdException w:name="toc 6" w:uiPriority="39"/>
+    <w:lsdException w:name="toc 7" w:uiPriority="39"/>
+    <w:lsdException w:name="toc 8" w:uiPriority="39"/>
+    <w:lsdException w:name="toc 9" w:uiPriority="39"/>
+    <w:lsdException w:name="caption" w:uiPriority="35" w:qFormat="1"/>
+    <w:lsdException w:name="Title" w:semiHidden="0" w:uiPriority="10" w:unhideWhenUsed="0" w:qFormat="1"/>
+    <w:lsdException w:name="Default Paragraph Font" w:uiPriority="1"/>
+    <w:lsdException w:name="Subtitle" w:semiHidden="0" w:uiPriority="11" w:unhideWhenUsed="0" w:qFormat="1"/>
+    <w:lsdException w:name="Strong" w:semiHidden="0" w:uiPriority="22" w:unhideWhenUsed="0" w:qFormat="1"/>
+    <w:lsdException w:name="Emphasis" w:semiHidden="0" w:uiPriority="20" w:unhideWhenUsed="0" w:qFormat="1"/>
+    <w:lsdException w:name="Table Grid" w:semiHidden="0" w:uiPriority="59" w:unhideWhenUsed="0" w:qFormat="1"/>
+    <w:lsdException w:name="Placeholder Text" w:unhideWhenUsed="0"/>
+    <w:lsdException w:name="No Spacing" w:semiHidden="0" w:uiPriority="1" w:unhideWhenUsed="0" w:qFormat="1"/>
+    <w:lsdException w:name="Light Shading" w:semiHidden="0" w:uiPriority="60" w:unhideWhenUsed="0"/>
+    <w:lsdException w:name="Light List" w:semiHidden="0" w:uiPriority="61" w:unhideWhenUsed="0"/>
+    <w:lsdException w:name="Light Grid" w:semiHidden="0" w:uiPriority="62" w:unhideWhenUsed="0"/>
+    <w:lsdException w:name="Medium Shading 1" w:semiHidden="0" w:uiPriority="63" w:unhideWhenUsed="0"/>
+    <w:lsdException w:name="Medium Shading 2" w:semiHidden="0" w:uiPriority="64" w:unhideWhenUsed="0"/>
+    <w:lsdException w:name="Medium List 1" w:semiHidden="0" w:uiPriority="65" w:unhideWhenUsed="0"/>
+    <w:lsdException w:name="Medium List 2" w:semiHidden="0" w:uiPriority="66" w:unhideWhenUsed="0"/>
+    <w:lsdException w:name="Medium Grid 1" w:semiHidden="0" w:uiPriority="67" w:unhideWhenUsed="0"/>
+    <w:lsdException w:name="Medium Grid 2" w:semiHidden="0" w:uiPriority="68" w:unhideWhenUsed="0"/>
+    <w:lsdException w:name="Medium Grid 3" w:semiHidden="0" w:uiPriority="69" w:unhideWhenUsed="0"/>
+    <w:lsdException w:name="Dark List" w:semiHidden="0" w:uiPriority="70" w:unhideWhenUsed="0"/>
+    <w:lsdException w:name="Colorful Shading" w:semiHidden="0" w:uiPriority="71" w:unhideWhenUsed="0"/>
+    <w:lsdException w:name="Colorful List" w:semiHidden="0" w:uiPriority="72" w:unhideWhenUsed="0"/>
+    <w:lsdException w:name="Colorful Grid" w:semiHidden="0" w:uiPriority="73" w:unhideWhenUsed="0"/>
+    <w:lsdException w:name="Light Shading Accent 1" w:semiHidden="0" w:uiPriority="60" w:unhideWhenUsed="0"/>
+    <w:lsdException w:name="Light List Accent 1" w:semiHidden="0" w:uiPriority="61" w:unhideWhenUsed="0"/>
+    <w:lsdException w:name="Light Grid Accent 1" w:semiHidden="0" w:uiPriority="62" w:unhideWhenUsed="0"/>
+    <w:lsdException w:name="Medium Shading 1 Accent 1" w:semiHidden="0" w:uiPriority="63" w:unhideWhenUsed="0"/>
+    <w:lsdException w:name="Medium Shading 2 Accent 1" w:semiHidden="0" w:uiPriority="64" w:unhideWhenUsed="0"/>
+    <w:lsdException w:name="Medium List 1 Accent 1" w:semiHidden="0" w:uiPriority="65" w:unhideWhenUsed="0"/>
+    <w:lsdException w:name="Revision" w:unhideWhenUsed="0"/>
+    <w:lsdException w:name="List Paragraph" w:semiHidden="0" w:uiPriority="34" w:unhideWhenUsed="0" w:qFormat="1"/>
+    <w:lsdException w:name="Quote" w:semiHidden="0" w:uiPriority="29" w:unhideWhenUsed="0" w:qFormat="1"/>
+    <w:lsdException w:name="Intense Quote" w:semiHidden="0" w:uiPriority="30" w:unhideWhenUsed="0" w:qFormat="1"/>
+    <w:lsdException w:name="Medium List 2 Accent 1" w:semiHidden="0" w:uiPriority="66" w:unhideWhenUsed="0"/>
+    <w:lsdException w:name="Medium Grid 1 Accent 1" w:semiHidden="0" w:uiPriority="67" w:unhideWhenUsed="0"/>
+    <w:lsdException w:name="Medium Grid 2 Accent 1" w:semiHidden="0" w:uiPriority="68" w:unhideWhenUsed="0"/>
+    <w:lsdException w:name="Medium Grid 3 Accent 1" w:semiHidden="0" w:uiPriority="69" w:unhideWhenUsed="0"/>
+    <w:lsdException w:name="Dark List Accent 1" w:semiHidden="0" w:uiPriority="70" w:unhideWhenUsed="0"/>
+    <w:lsdException w:name="Colorful Shading Accent 1" w:semiHidden="0" w:uiPriority="71" w:unhideWhenUsed="0"/>
+    <w:lsdException w:name="Colorful List Accent 1" w:semiHidden="0" w:uiPriority="72" w:unhideWhenUsed="0"/>
+    <w:lsdException w:name="Colorful Grid Accent 1" w:semiHidden="0" w:uiPriority="73" w:unhideWhenUsed="0"/>
+    <w:lsdException w:name="Light Shading Accent 2" w:semiHidden="0" w:uiPriority="60" w:unhideWhenUsed="0"/>
+    <w:lsdException w:name="Light List Accent 2" w:semiHidden="0" w:uiPriority="61" w:unhideWhenUsed="0"/>
+    <w:lsdException w:name="Light Grid Accent 2" w:semiHidden="0" w:uiPriority="62" w:unhideWhenUsed="0"/>
+    <w:lsdException w:name="Medium Shading 1 Accent 2" w:semiHidden="0" w:uiPriority="63" w:unhideWhenUsed="0"/>
+    <w:lsdException w:name="Medium Shading 2 Accent 2" w:semiHidden="0" w:uiPriority="64" w:unhideWhenUsed="0"/>
+    <w:lsdException w:name="Medium List 1 Accent 2" w:semiHidden="0" w:uiPriority="65" w:unhideWhenUsed="0"/>
+    <w:lsdException w:name="Medium List 2 Accent 2" w:semiHidden="0" w:uiPriority="66" w:unhideWhenUsed="0"/>
+    <w:lsdException w:name="Medium Grid 1 Accent 2" w:semiHidden="0" w:uiPriority="67" w:unhideWhenUsed="0"/>
+    <w:lsdException w:name="Medium Grid 2 Accent 2" w:semiHidden="0" w:uiPriority="68" w:unhideWhenUsed="0"/>
+    <w:lsdException w:name="Medium Grid 3 Accent 2" w:semiHidden="0" w:uiPriority="69" w:unhideWhenUsed="0"/>
+    <w:lsdException w:name="Dark List Accent 2" w:semiHidden="0" w:uiPriority="70" w:unhideWhenUsed="0"/>
+    <w:lsdException w:name="Colorful Shading Accent 2" w:semiHidden="0" w:uiPriority="71" w:unhideWhenUsed="0"/>
+    <w:lsdException w:name="Colorful List Accent 2" w:semiHidden="0" w:uiPriority="72" w:unhideWhenUsed="0"/>
+    <w:lsdException w:name="Colorful Grid Accent 2" w:semiHidden="0" w:uiPriority="73" w:unhideWhenUsed="0"/>
+    <w:lsdException w:name="Light Shading Accent 3" w:semiHidden="0" w:uiPriority="60" w:unhideWhenUsed="0"/>
+    <w:lsdException w:name="Light List Accent 3" w:semiHidden="0" w:uiPriority="61" w:unhideWhenUsed="0"/>
+    <w:lsdException w:name="Light Grid Accent 3" w:semiHidden="0" w:uiPriority="62" w:unhideWhenUsed="0"/>
+    <w:lsdException w:name="Medium Shading 1 Accent 3" w:semiHidden="0" w:uiPriority="63" w:unhideWhenUsed="0"/>
+    <w:lsdException w:name="Medium Shading 2 Accent 3" w:semiHidden="0" w:uiPriority="64" w:unhideWhenUsed="0"/>
+    <w:lsdException w:name="Medium List 1 Accent 3" w:semiHidden="0" w:uiPriority="65" w:unhideWhenUsed="0"/>
+    <w:lsdException w:name="Medium List 2 Accent 3" w:semiHidden="0" w:uiPriority="66" w:unhideWhenUsed="0"/>
+    <w:lsdException w:name="Medium Grid 1 Accent 3" w:semiHidden="0" w:uiPriority="67" w:unhideWhenUsed="0"/>
+    <w:lsdException w:name="Medium Grid 2 Accent 3" w:semiHidden="0" w:uiPriority="68" w:unhideWhenUsed="0"/>
+    <w:lsdException w:name="Medium Grid 3 Accent 3" w:semiHidden="0" w:uiPriority="69" w:unhideWhenUsed="0"/>
+    <w:lsdException w:name="Dark List Accent 3" w:semiHidden="0" w:uiPriority="70" w:unhideWhenUsed="0"/>
+    <w:lsdException w:name="Colorful Shading Accent 3" w:semiHidden="0" w:uiPriority="71" w:unhideWhenUsed="0"/>
+    <w:lsdException w:name="Colorful List Accent 3" w:semiHidden="0" w:uiPriority="72" w:unhideWhenUsed="0"/>
+    <w:lsdException w:name="Colorful Grid Accent 3" w:semiHidden="0" w:uiPriority="73" w:unhideWhenUsed="0"/>
+    <w:lsdException w:name="Light Shading Accent 4" w:semiHidden="0" w:uiPriority="60" w:unhideWhenUsed="0"/>
+    <w:lsdException w:name="Light List Accent 4" w:semiHidden="0" w:uiPriority="61" w:unhideWhenUsed="0"/>
+    <w:lsdException w:name="Light Grid Accent 4" w:semiHidden="0" w:uiPriority="62" w:unhideWhenUsed="0"/>
+    <w:lsdException w:name="Medium Shading 1 Accent 4" w:semiHidden="0" w:uiPriority="63" w:unhideWhenUsed="0"/>
+    <w:lsdException w:name="Medium Shading 2 Accent 4" w:semiHidden="0" w:uiPriority="64" w:unhideWhenUsed="0"/>
+    <w:lsdException w:name="Medium List 1 Accent 4" w:semiHidden="0" w:uiPriority="65" w:unhideWhenUsed="0"/>
+    <w:lsdException w:name="Medium List 2 Accent 4" w:semiHidden="0" w:uiPriority="66" w:unhideWhenUsed="0"/>
+    <w:lsdException w:name="Medium Grid 1 Accent 4" w:semiHidden="0" w:uiPriority="67" w:unhideWhenUsed="0"/>
+    <w:lsdException w:name="Medium Grid 2 Accent 4" w:semiHidden="0" w:uiPriority="68" w:unhideWhenUsed="0"/>
+    <w:lsdException w:name="Medium Grid 3 Accent 4" w:semiHidden="0" w:uiPriority="69" w:unhideWhenUsed="0"/>
+    <w:lsdException w:name="Dark List Accent 4" w:semiHidden="0" w:uiPriority="70" w:unhideWhenUsed="0"/>
+    <w:lsdException w:name="Colorful Shading Accent 4" w:semiHidden="0" w:uiPriority="71" w:unhideWhenUsed="0"/>
+    <w:lsdException w:name="Colorful List Accent 4" w:semiHidden="0" w:uiPriority="72" w:unhideWhenUsed="0"/>
+    <w:lsdException w:name="Colorful Grid Accent 4" w:semiHidden="0" w:uiPriority="73" w:unhideWhenUsed="0"/>
+    <w:lsdException w:name="Light Shading Accent 5" w:semiHidden="0" w:uiPriority="60" w:unhideWhenUsed="0"/>
+    <w:lsdException w:name="Light List Accent 5" w:semiHidden="0" w:uiPriority="61" w:unhideWhenUsed="0"/>
+    <w:lsdException w:name="Light Grid Accent 5" w:semiHidden="0" w:uiPriority="62" w:unhideWhenUsed="0"/>
+    <w:lsdException w:name="Medium Shading 1 Accent 5" w:semiHidden="0" w:uiPriority="63" w:unhideWhenUsed="0"/>
+    <w:lsdException w:name="Medium Shading 2 Accent 5" w:semiHidden="0" w:uiPriority="64" w:unhideWhenUsed="0"/>
+    <w:lsdException w:name="Medium List 1 Accent 5" w:semiHidden="0" w:uiPriority="65" w:unhideWhenUsed="0"/>
+    <w:lsdException w:name="Medium List 2 Accent 5" w:semiHidden="0" w:uiPriority="66" w:unhideWhenUsed="0"/>
+    <w:lsdException w:name="Medium Grid 1 Accent 5" w:semiHidden="0" w:uiPriority="67" w:unhideWhenUsed="0"/>
+    <w:lsdException w:name="Medium Grid 2 Accent 5" w:semiHidden="0" w:uiPriority="68" w:unhideWhenUsed="0"/>
+    <w:lsdException w:name="Medium Grid 3 Accent 5" w:semiHidden="0" w:uiPriority="69" w:unhideWhenUsed="0"/>
+    <w:lsdException w:name="Dark List Accent 5" w:semiHidden="0" w:uiPriority="70" w:unhideWhenUsed="0"/>
+    <w:lsdException w:name="Colorful Shading Accent 5" w:semiHidden="0" w:uiPriority="71" w:unhideWhenUsed="0"/>
+    <w:lsdException w:name="Colorful List Accent 5" w:semiHidden="0" w:uiPriority="72" w:unhideWhenUsed="0"/>
+    <w:lsdException w:name="Colorful Grid Accent 5" w:semiHidden="0" w:uiPriority="73" w:unhideWhenUsed="0"/>
+    <w:lsdException w:name="Light Shading Accent 6" w:semiHidden="0" w:uiPriority="60" w:unhideWhenUsed="0"/>
+    <w:lsdException w:name="Light List Accent 6" w:semiHidden="0" w:uiPriority="61" w:unhideWhenUsed="0"/>
+    <w:lsdException w:name="Light Grid Accent 6" w:semiHidden="0" w:uiPriority="62" w:unhideWhenUsed="0"/>
+    <w:lsdException w:name="Medium Shading 1 Accent 6" w:semiHidden="0" w:uiPriority="63" w:unhideWhenUsed="0"/>
+    <w:lsdException w:name="Medium Shading 2 Accent 6" w:semiHidden="0" w:uiPriority="64" w:unhideWhenUsed="0"/>
+    <w:lsdException w:name="Medium List 1 Accent 6" w:semiHidden="0" w:uiPriority="65" w:unhideWhenUsed="0"/>
+    <w:lsdException w:name="Medium List 2 Accent 6" w:semiHidden="0" w:uiPriority="66" w:unhideWhenUsed="0"/>
+    <w:lsdException w:name="Medium Grid 1 Accent 6" w:semiHidden="0" w:uiPriority="67" w:unhideWhenUsed="0"/>
+    <w:lsdException w:name="Medium Grid 2 Accent 6" w:semiHidden="0" w:uiPriority="68" w:unhideWhenUsed="0"/>
+    <w:lsdException w:name="Medium Grid 3 Accent 6" w:semiHidden="0" w:uiPriority="69" w:unhideWhenUsed="0"/>
+    <w:lsdException w:name="Dark List Accent 6" w:semiHidden="0" w:uiPriority="70" w:unhideWhenUsed="0"/>
+    <w:lsdException w:name="Colorful Shading Accent 6" w:semiHidden="0" w:uiPriority="71" w:unhideWhenUsed="0"/>
+    <w:lsdException w:name="Colorful List Accent 6" w:semiHidden="0" w:uiPriority="72" w:unhideWhenUsed="0"/>
+    <w:lsdException w:name="Colorful Grid Accent 6" w:semiHidden="0" w:uiPriority="73" w:unhideWhenUsed="0"/>
+    <w:lsdException w:name="Subtle Emphasis" w:semiHidden="0" w:uiPriority="19" w:unhideWhenUsed="0" w:qFormat="1"/>
+    <w:lsdException w:name="Intense Emphasis" w:semiHidden="0" w:uiPriority="21" w:unhideWhenUsed="0" w:qFormat="1"/>
+    <w:lsdException w:name="Subtle Reference" w:semiHidden="0" w:uiPriority="31" w:unhideWhenUsed="0" w:qFormat="1"/>
+    <w:lsdException w:name="Intense Reference" w:semiHidden="0" w:uiPriority="32" w:unhideWhenUsed="0" w:qFormat="1"/>
+    <w:lsdException w:name="Book Title" w:semiHidden="0" w:uiPriority="33" w:unhideWhenUsed="0" w:qFormat="1"/>
+    <w:lsdException w:name="Bibliography" w:uiPriority="37"/>
+    <w:lsdException w:name="TOC Heading" w:uiPriority="39" w:qFormat="1"/>
   </w:latentStyles>
   <w:style w:type="paragraph" w:default="1" w:styleId="Normal">
     <w:name w:val="Normal"/>
@@ -17615,7 +18476,7 @@
 </file>
 
 <file path=customXml/itemProps1.xml><?xml version="1.0" encoding="utf-8"?>
-<ds:datastoreItem xmlns:ds="http://schemas.openxmlformats.org/officeDocument/2006/customXml" ds:itemID="{BCCB0949-7F4F-48A7-87AD-EA86EE359F28}">
+<ds:datastoreItem xmlns:ds="http://schemas.openxmlformats.org/officeDocument/2006/customXml" ds:itemID="{FA9AC131-8ED0-4795-BF8E-B723F7A6D000}">
   <ds:schemaRefs>
     <ds:schemaRef ds:uri="http://schemas.openxmlformats.org/officeDocument/2006/bibliography"/>
   </ds:schemaRefs>

</xml_diff>

<commit_message>
- Update report part 2- Quan ly Giao Vien
</commit_message>
<xml_diff>
--- a/Document/BaoCao_1642050_1642067_1642071_1642076_1642084.docx
+++ b/Document/BaoCao_1642050_1642067_1642071_1642076_1642084.docx
@@ -1,6 +1,6 @@
 
 <file path=word/document.xml><?xml version="1.0" encoding="utf-8"?>
-<w:document xmlns:wpc="http://schemas.microsoft.com/office/word/2010/wordprocessingCanvas" xmlns:mc="http://schemas.openxmlformats.org/markup-compatibility/2006" xmlns:o="urn:schemas-microsoft-com:office:office" xmlns:r="http://schemas.openxmlformats.org/officeDocument/2006/relationships" xmlns:m="http://schemas.openxmlformats.org/officeDocument/2006/math" xmlns:v="urn:schemas-microsoft-com:vml" xmlns:wp14="http://schemas.microsoft.com/office/word/2010/wordprocessingDrawing" xmlns:wp="http://schemas.openxmlformats.org/drawingml/2006/wordprocessingDrawing" xmlns:w10="urn:schemas-microsoft-com:office:word" xmlns:w="http://schemas.openxmlformats.org/wordprocessingml/2006/main" xmlns:w14="http://schemas.microsoft.com/office/word/2010/wordml" xmlns:wpg="http://schemas.microsoft.com/office/word/2010/wordprocessingGroup" xmlns:wpi="http://schemas.microsoft.com/office/word/2010/wordprocessingInk" xmlns:wne="http://schemas.microsoft.com/office/word/2006/wordml" xmlns:wps="http://schemas.microsoft.com/office/word/2010/wordprocessingShape" mc:Ignorable="w14 wp14">
+<w:document xmlns:wpc="http://schemas.microsoft.com/office/word/2010/wordprocessingCanvas" xmlns:cx="http://schemas.microsoft.com/office/drawing/2014/chartex" xmlns:cx1="http://schemas.microsoft.com/office/drawing/2015/9/8/chartex" xmlns:cx2="http://schemas.microsoft.com/office/drawing/2015/10/21/chartex" xmlns:cx3="http://schemas.microsoft.com/office/drawing/2016/5/9/chartex" xmlns:cx4="http://schemas.microsoft.com/office/drawing/2016/5/10/chartex" xmlns:cx5="http://schemas.microsoft.com/office/drawing/2016/5/11/chartex" xmlns:cx6="http://schemas.microsoft.com/office/drawing/2016/5/12/chartex" xmlns:cx7="http://schemas.microsoft.com/office/drawing/2016/5/13/chartex" xmlns:cx8="http://schemas.microsoft.com/office/drawing/2016/5/14/chartex" xmlns:mc="http://schemas.openxmlformats.org/markup-compatibility/2006" xmlns:aink="http://schemas.microsoft.com/office/drawing/2016/ink" xmlns:o="urn:schemas-microsoft-com:office:office" xmlns:r="http://schemas.openxmlformats.org/officeDocument/2006/relationships" xmlns:m="http://schemas.openxmlformats.org/officeDocument/2006/math" xmlns:v="urn:schemas-microsoft-com:vml" xmlns:wp14="http://schemas.microsoft.com/office/word/2010/wordprocessingDrawing" xmlns:wp="http://schemas.openxmlformats.org/drawingml/2006/wordprocessingDrawing" xmlns:w10="urn:schemas-microsoft-com:office:word" xmlns:w="http://schemas.openxmlformats.org/wordprocessingml/2006/main" xmlns:w14="http://schemas.microsoft.com/office/word/2010/wordml" xmlns:w15="http://schemas.microsoft.com/office/word/2012/wordml" xmlns:w16se="http://schemas.microsoft.com/office/word/2015/wordml/symex" xmlns:wpg="http://schemas.microsoft.com/office/word/2010/wordprocessingGroup" xmlns:wpi="http://schemas.microsoft.com/office/word/2010/wordprocessingInk" xmlns:wne="http://schemas.microsoft.com/office/word/2006/wordml" xmlns:wps="http://schemas.microsoft.com/office/word/2010/wordprocessingShape" mc:Ignorable="w14 w15 w16se wp14">
   <w:body>
     <w:p>
       <w:pPr>
@@ -335,7 +335,7 @@
           </mc:Choice>
           <mc:Fallback>
             <w:pict>
-              <v:shapetype id="_x0000_t202" coordsize="21600,21600" o:spt="202" path="m,l,21600r21600,l21600,xe">
+              <v:shapetype w14:anchorId="1690127B" id="_x0000_t202" coordsize="21600,21600" o:spt="202" path="m,l,21600r21600,l21600,xe">
                 <v:stroke joinstyle="miter"/>
                 <v:path gradientshapeok="t" o:connecttype="rect"/>
               </v:shapetype>
@@ -511,7 +511,7 @@
           <w:sz w:val="26"/>
         </w:rPr>
         <w:sectPr>
-          <w:footerReference w:type="default" r:id="rId9"/>
+          <w:footerReference w:type="default" r:id="rId8"/>
           <w:pgSz w:w="11907" w:h="16840" w:code="9"/>
           <w:pgMar w:top="1440" w:right="1134" w:bottom="1440" w:left="1440" w:header="720" w:footer="720" w:gutter="0"/>
           <w:pgNumType w:fmt="lowerRoman" w:start="1"/>
@@ -2262,10 +2262,10 @@
           <w:szCs w:val="36"/>
         </w:rPr>
         <w:sectPr>
-          <w:headerReference w:type="even" r:id="rId10"/>
-          <w:headerReference w:type="default" r:id="rId11"/>
-          <w:footerReference w:type="even" r:id="rId12"/>
-          <w:footerReference w:type="default" r:id="rId13"/>
+          <w:headerReference w:type="even" r:id="rId9"/>
+          <w:headerReference w:type="default" r:id="rId10"/>
+          <w:footerReference w:type="even" r:id="rId11"/>
+          <w:footerReference w:type="default" r:id="rId12"/>
           <w:pgSz w:w="11909" w:h="16834" w:code="9"/>
           <w:pgMar w:top="1440" w:right="1440" w:bottom="1440" w:left="1440" w:header="1008" w:footer="720" w:gutter="0"/>
           <w:pgNumType w:start="1"/>
@@ -2815,7 +2815,7 @@
           <w:szCs w:val="36"/>
         </w:rPr>
         <w:sectPr>
-          <w:headerReference w:type="default" r:id="rId14"/>
+          <w:headerReference w:type="default" r:id="rId13"/>
           <w:pgSz w:w="11909" w:h="16834" w:code="9"/>
           <w:pgMar w:top="1440" w:right="1440" w:bottom="1440" w:left="1440" w:header="720" w:footer="720" w:gutter="0"/>
           <w:cols w:space="720"/>
@@ -2915,7 +2915,7 @@
                     <pic:cNvPicPr/>
                   </pic:nvPicPr>
                   <pic:blipFill>
-                    <a:blip r:embed="rId15">
+                    <a:blip r:embed="rId14">
                       <a:extLst>
                         <a:ext uri="{28A0092B-C50C-407E-A947-70E740481C1C}">
                           <a14:useLocalDpi xmlns:a14="http://schemas.microsoft.com/office/drawing/2010/main" val="0"/>
@@ -3033,7 +3033,7 @@
                     <pic:cNvPicPr/>
                   </pic:nvPicPr>
                   <pic:blipFill>
-                    <a:blip r:embed="rId16"/>
+                    <a:blip r:embed="rId15"/>
                     <a:stretch>
                       <a:fillRect/>
                     </a:stretch>
@@ -3075,7 +3075,7 @@
                     <pic:cNvPicPr/>
                   </pic:nvPicPr>
                   <pic:blipFill>
-                    <a:blip r:embed="rId17"/>
+                    <a:blip r:embed="rId16"/>
                     <a:stretch>
                       <a:fillRect/>
                     </a:stretch>
@@ -3671,12 +3671,21 @@
                 <w:szCs w:val="28"/>
               </w:rPr>
             </w:pPr>
+            <w:proofErr w:type="gramStart"/>
             <w:r>
               <w:rPr>
                 <w:sz w:val="28"/>
                 <w:szCs w:val="28"/>
               </w:rPr>
-              <w:t>1:tài khoản bị khóa</w:t>
+              <w:t>1:tài</w:t>
+            </w:r>
+            <w:proofErr w:type="gramEnd"/>
+            <w:r>
+              <w:rPr>
+                <w:sz w:val="28"/>
+                <w:szCs w:val="28"/>
+              </w:rPr>
+              <w:t xml:space="preserve"> khoản bị khóa</w:t>
             </w:r>
           </w:p>
         </w:tc>
@@ -4149,12 +4158,21 @@
               </w:rPr>
               <w:t xml:space="preserve">Đăng nhập vào hệ thống </w:t>
             </w:r>
-            <w:r>
-              <w:rPr>
-                <w:rFonts w:ascii="Times New Roman" w:eastAsia="Times New Roman" w:hAnsi="Times New Roman" w:cs="Times New Roman"/>
-                <w:color w:val="000000" w:themeColor="text1"/>
-              </w:rPr>
-              <w:t xml:space="preserve">….. </w:t>
+            <w:proofErr w:type="gramStart"/>
+            <w:r>
+              <w:rPr>
+                <w:rFonts w:ascii="Times New Roman" w:eastAsia="Times New Roman" w:hAnsi="Times New Roman" w:cs="Times New Roman"/>
+                <w:color w:val="000000" w:themeColor="text1"/>
+              </w:rPr>
+              <w:t>…..</w:t>
+            </w:r>
+            <w:proofErr w:type="gramEnd"/>
+            <w:r>
+              <w:rPr>
+                <w:rFonts w:ascii="Times New Roman" w:eastAsia="Times New Roman" w:hAnsi="Times New Roman" w:cs="Times New Roman"/>
+                <w:color w:val="000000" w:themeColor="text1"/>
+              </w:rPr>
+              <w:t xml:space="preserve"> </w:t>
             </w:r>
             <w:r>
               <w:rPr>
@@ -4661,26 +4679,29 @@
           <w:rFonts w:ascii="Times New Roman" w:eastAsia="Times New Roman" w:hAnsi="Times New Roman" w:cs="Times New Roman"/>
           <w:color w:val="17365D" w:themeColor="text2" w:themeShade="BF"/>
         </w:rPr>
-        <w:t xml:space="preserve">Phân hệ </w:t>
+        <w:t>Phân hệ</w:t>
       </w:r>
       <w:bookmarkEnd w:id="41"/>
       <w:bookmarkEnd w:id="42"/>
       <w:bookmarkEnd w:id="43"/>
       <w:bookmarkEnd w:id="44"/>
+      <w:bookmarkEnd w:id="45"/>
       <w:r>
         <w:rPr>
           <w:rFonts w:ascii="Times New Roman" w:eastAsia="Times New Roman" w:hAnsi="Times New Roman" w:cs="Times New Roman"/>
           <w:color w:val="17365D" w:themeColor="text2" w:themeShade="BF"/>
         </w:rPr>
-        <w:t>….</w:t>
+        <w:t xml:space="preserve"> quản lý giáo viên</w:t>
       </w:r>
-      <w:bookmarkEnd w:id="45"/>
     </w:p>
     <w:tbl>
       <w:tblPr>
         <w:tblStyle w:val="TableGrid"/>
         <w:tblW w:w="9029" w:type="dxa"/>
         <w:jc w:val="center"/>
+        <w:tblCellMar>
+          <w:left w:w="98" w:type="dxa"/>
+        </w:tblCellMar>
         <w:tblLook w:val="04A0" w:firstRow="1" w:lastRow="0" w:firstColumn="1" w:lastColumn="0" w:noHBand="0" w:noVBand="1"/>
       </w:tblPr>
       <w:tblGrid>
@@ -4696,6 +4717,9 @@
           <w:tcPr>
             <w:tcW w:w="936" w:type="dxa"/>
             <w:shd w:val="clear" w:color="auto" w:fill="8DB3E2" w:themeFill="text2" w:themeFillTint="66"/>
+            <w:tcMar>
+              <w:left w:w="98" w:type="dxa"/>
+            </w:tcMar>
           </w:tcPr>
           <w:p>
             <w:pPr>
@@ -4720,6 +4744,9 @@
           <w:tcPr>
             <w:tcW w:w="2275" w:type="dxa"/>
             <w:shd w:val="clear" w:color="auto" w:fill="8DB3E2" w:themeFill="text2" w:themeFillTint="66"/>
+            <w:tcMar>
+              <w:left w:w="98" w:type="dxa"/>
+            </w:tcMar>
           </w:tcPr>
           <w:p>
             <w:pPr>
@@ -4744,6 +4771,9 @@
           <w:tcPr>
             <w:tcW w:w="5818" w:type="dxa"/>
             <w:shd w:val="clear" w:color="auto" w:fill="8DB3E2" w:themeFill="text2" w:themeFillTint="66"/>
+            <w:tcMar>
+              <w:left w:w="98" w:type="dxa"/>
+            </w:tcMar>
           </w:tcPr>
           <w:p>
             <w:pPr>
@@ -4773,48 +4803,78 @@
           <w:tcPr>
             <w:tcW w:w="936" w:type="dxa"/>
             <w:shd w:val="clear" w:color="auto" w:fill="auto"/>
-          </w:tcPr>
-          <w:p>
-            <w:pPr>
-              <w:jc w:val="center"/>
-              <w:rPr>
-                <w:rFonts w:ascii="Times New Roman" w:eastAsia="Times New Roman" w:hAnsi="Times New Roman" w:cs="Times New Roman"/>
-                <w:b/>
-                <w:color w:val="000000" w:themeColor="text1"/>
-              </w:rPr>
-            </w:pPr>
+            <w:tcMar>
+              <w:left w:w="98" w:type="dxa"/>
+            </w:tcMar>
+            <w:vAlign w:val="center"/>
+          </w:tcPr>
+          <w:p>
+            <w:pPr>
+              <w:jc w:val="center"/>
+              <w:rPr>
+                <w:rFonts w:ascii="Times New Roman" w:eastAsia="Times New Roman" w:hAnsi="Times New Roman" w:cs="Times New Roman"/>
+                <w:color w:val="000000" w:themeColor="text1"/>
+              </w:rPr>
+            </w:pPr>
+            <w:r>
+              <w:rPr>
+                <w:rFonts w:ascii="Times New Roman" w:eastAsia="Times New Roman" w:hAnsi="Times New Roman" w:cs="Times New Roman"/>
+                <w:color w:val="000000" w:themeColor="text1"/>
+              </w:rPr>
+              <w:t>QLGV1</w:t>
+            </w:r>
           </w:p>
         </w:tc>
         <w:tc>
           <w:tcPr>
             <w:tcW w:w="2275" w:type="dxa"/>
             <w:shd w:val="clear" w:color="auto" w:fill="auto"/>
-          </w:tcPr>
-          <w:p>
-            <w:pPr>
-              <w:jc w:val="center"/>
-              <w:rPr>
-                <w:rFonts w:ascii="Times New Roman" w:eastAsia="Times New Roman" w:hAnsi="Times New Roman" w:cs="Times New Roman"/>
-                <w:b/>
-                <w:color w:val="000000" w:themeColor="text1"/>
-              </w:rPr>
-            </w:pPr>
+            <w:tcMar>
+              <w:left w:w="98" w:type="dxa"/>
+            </w:tcMar>
+            <w:vAlign w:val="center"/>
+          </w:tcPr>
+          <w:p>
+            <w:pPr>
+              <w:jc w:val="center"/>
+              <w:rPr>
+                <w:rFonts w:ascii="Times New Roman" w:eastAsia="Times New Roman" w:hAnsi="Times New Roman" w:cs="Times New Roman"/>
+                <w:color w:val="000000" w:themeColor="text1"/>
+              </w:rPr>
+            </w:pPr>
+            <w:r>
+              <w:rPr>
+                <w:rFonts w:ascii="Times New Roman" w:eastAsia="Times New Roman" w:hAnsi="Times New Roman" w:cs="Times New Roman"/>
+                <w:color w:val="000000" w:themeColor="text1"/>
+              </w:rPr>
+              <w:t>Thêm tài khoản GV</w:t>
+            </w:r>
           </w:p>
         </w:tc>
         <w:tc>
           <w:tcPr>
             <w:tcW w:w="5818" w:type="dxa"/>
             <w:shd w:val="clear" w:color="auto" w:fill="auto"/>
-          </w:tcPr>
-          <w:p>
-            <w:pPr>
-              <w:jc w:val="center"/>
-              <w:rPr>
-                <w:rFonts w:ascii="Times New Roman" w:eastAsia="Times New Roman" w:hAnsi="Times New Roman" w:cs="Times New Roman"/>
-                <w:b/>
-                <w:color w:val="000000" w:themeColor="text1"/>
-              </w:rPr>
-            </w:pPr>
+            <w:tcMar>
+              <w:left w:w="98" w:type="dxa"/>
+            </w:tcMar>
+            <w:vAlign w:val="center"/>
+          </w:tcPr>
+          <w:p>
+            <w:pPr>
+              <w:jc w:val="center"/>
+              <w:rPr>
+                <w:rFonts w:ascii="Times New Roman" w:eastAsia="Times New Roman" w:hAnsi="Times New Roman" w:cs="Times New Roman"/>
+                <w:color w:val="000000" w:themeColor="text1"/>
+              </w:rPr>
+            </w:pPr>
+            <w:r>
+              <w:rPr>
+                <w:rFonts w:ascii="Times New Roman" w:eastAsia="Times New Roman" w:hAnsi="Times New Roman" w:cs="Times New Roman"/>
+                <w:color w:val="000000" w:themeColor="text1"/>
+              </w:rPr>
+              <w:t>Quản trị sẽ tạo tài khoản cho giáo viên với tên đăng nhập và mật khẩu theo quy định.</w:t>
+            </w:r>
           </w:p>
         </w:tc>
       </w:tr>
@@ -4826,48 +4886,77 @@
           <w:tcPr>
             <w:tcW w:w="936" w:type="dxa"/>
             <w:shd w:val="clear" w:color="auto" w:fill="auto"/>
-          </w:tcPr>
-          <w:p>
-            <w:pPr>
-              <w:jc w:val="center"/>
-              <w:rPr>
-                <w:rFonts w:ascii="Times New Roman" w:eastAsia="Times New Roman" w:hAnsi="Times New Roman" w:cs="Times New Roman"/>
-                <w:b/>
-                <w:color w:val="000000" w:themeColor="text1"/>
-              </w:rPr>
-            </w:pPr>
+            <w:tcMar>
+              <w:left w:w="98" w:type="dxa"/>
+            </w:tcMar>
+            <w:vAlign w:val="center"/>
+          </w:tcPr>
+          <w:p>
+            <w:pPr>
+              <w:jc w:val="center"/>
+              <w:rPr>
+                <w:rFonts w:ascii="Times New Roman" w:eastAsia="Times New Roman" w:hAnsi="Times New Roman" w:cs="Times New Roman"/>
+                <w:color w:val="000000" w:themeColor="text1"/>
+              </w:rPr>
+            </w:pPr>
+            <w:r>
+              <w:rPr>
+                <w:rFonts w:ascii="Times New Roman" w:eastAsia="Times New Roman" w:hAnsi="Times New Roman" w:cs="Times New Roman"/>
+                <w:color w:val="000000" w:themeColor="text1"/>
+              </w:rPr>
+              <w:t>QLGV2</w:t>
+            </w:r>
           </w:p>
         </w:tc>
         <w:tc>
           <w:tcPr>
             <w:tcW w:w="2275" w:type="dxa"/>
             <w:shd w:val="clear" w:color="auto" w:fill="auto"/>
-          </w:tcPr>
-          <w:p>
-            <w:pPr>
-              <w:jc w:val="center"/>
-              <w:rPr>
-                <w:rFonts w:ascii="Times New Roman" w:eastAsia="Times New Roman" w:hAnsi="Times New Roman" w:cs="Times New Roman"/>
-                <w:b/>
-                <w:color w:val="000000" w:themeColor="text1"/>
-              </w:rPr>
-            </w:pPr>
+            <w:tcMar>
+              <w:left w:w="98" w:type="dxa"/>
+            </w:tcMar>
+            <w:vAlign w:val="center"/>
+          </w:tcPr>
+          <w:p>
+            <w:pPr>
+              <w:jc w:val="center"/>
+              <w:rPr>
+                <w:rFonts w:ascii="Times New Roman" w:eastAsia="Times New Roman" w:hAnsi="Times New Roman" w:cs="Times New Roman"/>
+                <w:color w:val="000000" w:themeColor="text1"/>
+              </w:rPr>
+            </w:pPr>
+            <w:r>
+              <w:rPr>
+                <w:rFonts w:ascii="Times New Roman" w:eastAsia="Times New Roman" w:hAnsi="Times New Roman" w:cs="Times New Roman"/>
+                <w:color w:val="000000" w:themeColor="text1"/>
+              </w:rPr>
+              <w:t>Xóa tài khoản GV</w:t>
+            </w:r>
           </w:p>
         </w:tc>
         <w:tc>
           <w:tcPr>
             <w:tcW w:w="5818" w:type="dxa"/>
             <w:shd w:val="clear" w:color="auto" w:fill="auto"/>
-          </w:tcPr>
-          <w:p>
-            <w:pPr>
-              <w:jc w:val="center"/>
-              <w:rPr>
-                <w:rFonts w:ascii="Times New Roman" w:eastAsia="Times New Roman" w:hAnsi="Times New Roman" w:cs="Times New Roman"/>
-                <w:b/>
-                <w:color w:val="000000" w:themeColor="text1"/>
-              </w:rPr>
-            </w:pPr>
+            <w:tcMar>
+              <w:left w:w="98" w:type="dxa"/>
+            </w:tcMar>
+            <w:vAlign w:val="center"/>
+          </w:tcPr>
+          <w:p>
+            <w:pPr>
+              <w:jc w:val="center"/>
+              <w:rPr>
+                <w:rFonts w:ascii="Times New Roman" w:hAnsi="Times New Roman" w:cs="Times New Roman"/>
+              </w:rPr>
+            </w:pPr>
+            <w:r>
+              <w:rPr>
+                <w:rFonts w:ascii="Times New Roman" w:eastAsia="Times New Roman" w:hAnsi="Times New Roman" w:cs="Times New Roman"/>
+                <w:color w:val="000000" w:themeColor="text1"/>
+              </w:rPr>
+              <w:t>Quản trị xóa tài khoản của giáo viên dựa vào mã giáo viên</w:t>
+            </w:r>
           </w:p>
         </w:tc>
       </w:tr>
@@ -4879,48 +4968,337 @@
           <w:tcPr>
             <w:tcW w:w="936" w:type="dxa"/>
             <w:shd w:val="clear" w:color="auto" w:fill="auto"/>
-          </w:tcPr>
-          <w:p>
-            <w:pPr>
-              <w:jc w:val="center"/>
-              <w:rPr>
-                <w:rFonts w:ascii="Times New Roman" w:eastAsia="Times New Roman" w:hAnsi="Times New Roman" w:cs="Times New Roman"/>
-                <w:b/>
-                <w:color w:val="000000" w:themeColor="text1"/>
-              </w:rPr>
-            </w:pPr>
+            <w:tcMar>
+              <w:left w:w="98" w:type="dxa"/>
+            </w:tcMar>
+            <w:vAlign w:val="center"/>
+          </w:tcPr>
+          <w:p>
+            <w:pPr>
+              <w:jc w:val="center"/>
+              <w:rPr>
+                <w:rFonts w:ascii="Times New Roman" w:eastAsia="Times New Roman" w:hAnsi="Times New Roman" w:cs="Times New Roman"/>
+                <w:color w:val="000000" w:themeColor="text1"/>
+              </w:rPr>
+            </w:pPr>
+            <w:r>
+              <w:rPr>
+                <w:rFonts w:ascii="Times New Roman" w:eastAsia="Times New Roman" w:hAnsi="Times New Roman" w:cs="Times New Roman"/>
+                <w:color w:val="000000" w:themeColor="text1"/>
+              </w:rPr>
+              <w:t>QLGV3</w:t>
+            </w:r>
           </w:p>
         </w:tc>
         <w:tc>
           <w:tcPr>
             <w:tcW w:w="2275" w:type="dxa"/>
             <w:shd w:val="clear" w:color="auto" w:fill="auto"/>
-          </w:tcPr>
-          <w:p>
-            <w:pPr>
-              <w:jc w:val="center"/>
-              <w:rPr>
-                <w:rFonts w:ascii="Times New Roman" w:eastAsia="Times New Roman" w:hAnsi="Times New Roman" w:cs="Times New Roman"/>
-                <w:b/>
-                <w:color w:val="000000" w:themeColor="text1"/>
-              </w:rPr>
-            </w:pPr>
+            <w:tcMar>
+              <w:left w:w="98" w:type="dxa"/>
+            </w:tcMar>
+            <w:vAlign w:val="center"/>
+          </w:tcPr>
+          <w:p>
+            <w:pPr>
+              <w:jc w:val="center"/>
+              <w:rPr>
+                <w:rFonts w:ascii="Times New Roman" w:hAnsi="Times New Roman" w:cs="Times New Roman"/>
+              </w:rPr>
+            </w:pPr>
+            <w:r>
+              <w:rPr>
+                <w:rFonts w:ascii="Times New Roman" w:eastAsia="Times New Roman" w:hAnsi="Times New Roman" w:cs="Times New Roman"/>
+                <w:color w:val="000000" w:themeColor="text1"/>
+              </w:rPr>
+              <w:t>Thay đổi trạng thái tài khoản GV</w:t>
+            </w:r>
           </w:p>
         </w:tc>
         <w:tc>
           <w:tcPr>
             <w:tcW w:w="5818" w:type="dxa"/>
             <w:shd w:val="clear" w:color="auto" w:fill="auto"/>
-          </w:tcPr>
-          <w:p>
-            <w:pPr>
-              <w:jc w:val="center"/>
-              <w:rPr>
-                <w:rFonts w:ascii="Times New Roman" w:eastAsia="Times New Roman" w:hAnsi="Times New Roman" w:cs="Times New Roman"/>
-                <w:b/>
-                <w:color w:val="000000" w:themeColor="text1"/>
-              </w:rPr>
-            </w:pPr>
+            <w:tcMar>
+              <w:left w:w="98" w:type="dxa"/>
+            </w:tcMar>
+            <w:vAlign w:val="center"/>
+          </w:tcPr>
+          <w:p>
+            <w:pPr>
+              <w:jc w:val="center"/>
+              <w:rPr>
+                <w:rFonts w:ascii="Times New Roman" w:hAnsi="Times New Roman" w:cs="Times New Roman"/>
+              </w:rPr>
+            </w:pPr>
+            <w:r>
+              <w:rPr>
+                <w:rFonts w:ascii="Times New Roman" w:eastAsia="Times New Roman" w:hAnsi="Times New Roman" w:cs="Times New Roman"/>
+                <w:color w:val="000000" w:themeColor="text1"/>
+              </w:rPr>
+              <w:t>Quản trị khóa hoặc mở khóa tài khoản của giáo viên dựa vào mã giáo viên</w:t>
+            </w:r>
+          </w:p>
+        </w:tc>
+      </w:tr>
+      <w:tr>
+        <w:trPr>
+          <w:trHeight w:val="450"/>
+          <w:jc w:val="center"/>
+        </w:trPr>
+        <w:tc>
+          <w:tcPr>
+            <w:tcW w:w="936" w:type="dxa"/>
+            <w:tcBorders>
+              <w:top w:val="nil"/>
+            </w:tcBorders>
+            <w:shd w:val="clear" w:color="auto" w:fill="auto"/>
+            <w:tcMar>
+              <w:left w:w="98" w:type="dxa"/>
+            </w:tcMar>
+            <w:vAlign w:val="center"/>
+          </w:tcPr>
+          <w:p>
+            <w:pPr>
+              <w:jc w:val="center"/>
+              <w:rPr>
+                <w:rFonts w:ascii="Times New Roman" w:hAnsi="Times New Roman" w:cs="Times New Roman"/>
+              </w:rPr>
+            </w:pPr>
+            <w:r>
+              <w:rPr>
+                <w:rFonts w:ascii="Times New Roman" w:hAnsi="Times New Roman" w:cs="Times New Roman"/>
+              </w:rPr>
+              <w:t>QLGV4</w:t>
+            </w:r>
+          </w:p>
+        </w:tc>
+        <w:tc>
+          <w:tcPr>
+            <w:tcW w:w="2275" w:type="dxa"/>
+            <w:tcBorders>
+              <w:top w:val="nil"/>
+            </w:tcBorders>
+            <w:shd w:val="clear" w:color="auto" w:fill="auto"/>
+            <w:tcMar>
+              <w:left w:w="98" w:type="dxa"/>
+            </w:tcMar>
+            <w:vAlign w:val="center"/>
+          </w:tcPr>
+          <w:p>
+            <w:pPr>
+              <w:jc w:val="center"/>
+              <w:rPr>
+                <w:rFonts w:ascii="Times New Roman" w:hAnsi="Times New Roman" w:cs="Times New Roman"/>
+              </w:rPr>
+            </w:pPr>
+            <w:r>
+              <w:rPr>
+                <w:rFonts w:ascii="Times New Roman" w:hAnsi="Times New Roman" w:cs="Times New Roman"/>
+              </w:rPr>
+              <w:t>Sửa tài khoản GV</w:t>
+            </w:r>
+          </w:p>
+        </w:tc>
+        <w:tc>
+          <w:tcPr>
+            <w:tcW w:w="5818" w:type="dxa"/>
+            <w:tcBorders>
+              <w:top w:val="nil"/>
+            </w:tcBorders>
+            <w:shd w:val="clear" w:color="auto" w:fill="auto"/>
+            <w:tcMar>
+              <w:left w:w="98" w:type="dxa"/>
+            </w:tcMar>
+            <w:vAlign w:val="center"/>
+          </w:tcPr>
+          <w:p>
+            <w:pPr>
+              <w:jc w:val="center"/>
+              <w:rPr>
+                <w:rFonts w:ascii="Times New Roman" w:hAnsi="Times New Roman" w:cs="Times New Roman"/>
+              </w:rPr>
+            </w:pPr>
+            <w:r>
+              <w:rPr>
+                <w:rFonts w:ascii="Times New Roman" w:hAnsi="Times New Roman" w:cs="Times New Roman"/>
+              </w:rPr>
+              <w:t>Quản trị sửa thông tin tài khoản của giáo viên, bao gồm họ tên, tên đăng nhập, mật khẩu dựa vào mã giáo viên</w:t>
+            </w:r>
+          </w:p>
+        </w:tc>
+      </w:tr>
+      <w:tr>
+        <w:trPr>
+          <w:trHeight w:val="450"/>
+          <w:jc w:val="center"/>
+        </w:trPr>
+        <w:tc>
+          <w:tcPr>
+            <w:tcW w:w="936" w:type="dxa"/>
+            <w:tcBorders>
+              <w:top w:val="nil"/>
+            </w:tcBorders>
+            <w:shd w:val="clear" w:color="auto" w:fill="auto"/>
+            <w:tcMar>
+              <w:left w:w="98" w:type="dxa"/>
+            </w:tcMar>
+            <w:vAlign w:val="center"/>
+          </w:tcPr>
+          <w:p>
+            <w:pPr>
+              <w:jc w:val="center"/>
+              <w:rPr>
+                <w:rFonts w:ascii="Times New Roman" w:hAnsi="Times New Roman" w:cs="Times New Roman"/>
+              </w:rPr>
+            </w:pPr>
+            <w:r>
+              <w:rPr>
+                <w:rFonts w:ascii="Times New Roman" w:hAnsi="Times New Roman" w:cs="Times New Roman"/>
+              </w:rPr>
+              <w:t>QLGV5</w:t>
+            </w:r>
+          </w:p>
+        </w:tc>
+        <w:tc>
+          <w:tcPr>
+            <w:tcW w:w="2275" w:type="dxa"/>
+            <w:tcBorders>
+              <w:top w:val="nil"/>
+            </w:tcBorders>
+            <w:shd w:val="clear" w:color="auto" w:fill="auto"/>
+            <w:tcMar>
+              <w:left w:w="98" w:type="dxa"/>
+            </w:tcMar>
+            <w:vAlign w:val="center"/>
+          </w:tcPr>
+          <w:p>
+            <w:pPr>
+              <w:jc w:val="center"/>
+              <w:rPr>
+                <w:rFonts w:ascii="Times New Roman" w:hAnsi="Times New Roman" w:cs="Times New Roman"/>
+              </w:rPr>
+            </w:pPr>
+            <w:r>
+              <w:rPr>
+                <w:rFonts w:ascii="Times New Roman" w:hAnsi="Times New Roman" w:cs="Times New Roman"/>
+              </w:rPr>
+              <w:t>Cấp quyền quản lý cho giáo viên</w:t>
+            </w:r>
+          </w:p>
+        </w:tc>
+        <w:tc>
+          <w:tcPr>
+            <w:tcW w:w="5818" w:type="dxa"/>
+            <w:tcBorders>
+              <w:top w:val="nil"/>
+            </w:tcBorders>
+            <w:shd w:val="clear" w:color="auto" w:fill="auto"/>
+            <w:tcMar>
+              <w:left w:w="98" w:type="dxa"/>
+            </w:tcMar>
+            <w:vAlign w:val="center"/>
+          </w:tcPr>
+          <w:p>
+            <w:pPr>
+              <w:jc w:val="center"/>
+              <w:rPr>
+                <w:rFonts w:ascii="Times New Roman" w:hAnsi="Times New Roman" w:cs="Times New Roman"/>
+              </w:rPr>
+            </w:pPr>
+            <w:r>
+              <w:rPr>
+                <w:rFonts w:ascii="Times New Roman" w:hAnsi="Times New Roman" w:cs="Times New Roman"/>
+              </w:rPr>
+              <w:t>Quản trị cấp quyền quản lý cho giáo viên dựa vào mã giáo viên</w:t>
+            </w:r>
+          </w:p>
+        </w:tc>
+      </w:tr>
+      <w:tr>
+        <w:trPr>
+          <w:trHeight w:val="450"/>
+          <w:jc w:val="center"/>
+        </w:trPr>
+        <w:tc>
+          <w:tcPr>
+            <w:tcW w:w="936" w:type="dxa"/>
+            <w:tcBorders>
+              <w:top w:val="nil"/>
+            </w:tcBorders>
+            <w:shd w:val="clear" w:color="auto" w:fill="auto"/>
+            <w:tcMar>
+              <w:left w:w="98" w:type="dxa"/>
+            </w:tcMar>
+            <w:vAlign w:val="center"/>
+          </w:tcPr>
+          <w:p>
+            <w:pPr>
+              <w:jc w:val="center"/>
+              <w:rPr>
+                <w:rFonts w:ascii="Times New Roman" w:hAnsi="Times New Roman" w:cs="Times New Roman"/>
+              </w:rPr>
+            </w:pPr>
+            <w:r>
+              <w:rPr>
+                <w:rFonts w:ascii="Times New Roman" w:hAnsi="Times New Roman" w:cs="Times New Roman"/>
+              </w:rPr>
+              <w:t>QLGV6</w:t>
+            </w:r>
+          </w:p>
+        </w:tc>
+        <w:tc>
+          <w:tcPr>
+            <w:tcW w:w="2275" w:type="dxa"/>
+            <w:tcBorders>
+              <w:top w:val="nil"/>
+            </w:tcBorders>
+            <w:shd w:val="clear" w:color="auto" w:fill="auto"/>
+            <w:tcMar>
+              <w:left w:w="98" w:type="dxa"/>
+            </w:tcMar>
+            <w:vAlign w:val="center"/>
+          </w:tcPr>
+          <w:p>
+            <w:pPr>
+              <w:jc w:val="center"/>
+              <w:rPr>
+                <w:rFonts w:ascii="Times New Roman" w:hAnsi="Times New Roman" w:cs="Times New Roman"/>
+              </w:rPr>
+            </w:pPr>
+            <w:r>
+              <w:rPr>
+                <w:rFonts w:ascii="Times New Roman" w:hAnsi="Times New Roman" w:cs="Times New Roman"/>
+              </w:rPr>
+              <w:t>Thay đổi giáo viên quản lý của giáo viên</w:t>
+            </w:r>
+          </w:p>
+        </w:tc>
+        <w:tc>
+          <w:tcPr>
+            <w:tcW w:w="5818" w:type="dxa"/>
+            <w:tcBorders>
+              <w:top w:val="nil"/>
+            </w:tcBorders>
+            <w:shd w:val="clear" w:color="auto" w:fill="auto"/>
+            <w:tcMar>
+              <w:left w:w="98" w:type="dxa"/>
+            </w:tcMar>
+            <w:vAlign w:val="center"/>
+          </w:tcPr>
+          <w:p>
+            <w:pPr>
+              <w:jc w:val="center"/>
+              <w:rPr>
+                <w:rFonts w:ascii="Times New Roman" w:hAnsi="Times New Roman" w:cs="Times New Roman"/>
+              </w:rPr>
+            </w:pPr>
+            <w:r>
+              <w:rPr>
+                <w:rFonts w:ascii="Times New Roman" w:hAnsi="Times New Roman" w:cs="Times New Roman"/>
+              </w:rPr>
+              <w:t xml:space="preserve">Quản trị thay đổi giáo viên quản lý (mã giáo viên) của giáo viên </w:t>
+            </w:r>
           </w:p>
         </w:tc>
       </w:tr>
@@ -5272,7 +5650,23 @@
                 <w:rFonts w:ascii="Times New Roman" w:eastAsia="Times New Roman" w:hAnsi="Times New Roman" w:cs="Times New Roman"/>
                 <w:color w:val="000000" w:themeColor="text1"/>
               </w:rPr>
-              <w:t>Giáo viên sẽ được phép thêm câu hỏi vào bộ đề thi ( Các câu hỏi không được dùng lại cho 2 học kì liên tiếp trong môn học, hoặc cho các hệ khác nhau của môn học này )</w:t>
+              <w:t xml:space="preserve">Giáo viên sẽ được phép thêm câu hỏi vào bộ đề thi </w:t>
+            </w:r>
+            <w:proofErr w:type="gramStart"/>
+            <w:r>
+              <w:rPr>
+                <w:rFonts w:ascii="Times New Roman" w:eastAsia="Times New Roman" w:hAnsi="Times New Roman" w:cs="Times New Roman"/>
+                <w:color w:val="000000" w:themeColor="text1"/>
+              </w:rPr>
+              <w:t>( Các</w:t>
+            </w:r>
+            <w:proofErr w:type="gramEnd"/>
+            <w:r>
+              <w:rPr>
+                <w:rFonts w:ascii="Times New Roman" w:eastAsia="Times New Roman" w:hAnsi="Times New Roman" w:cs="Times New Roman"/>
+                <w:color w:val="000000" w:themeColor="text1"/>
+              </w:rPr>
+              <w:t xml:space="preserve"> câu hỏi không được dùng lại cho 2 học kì liên tiếp trong môn học, hoặc cho các hệ khác nhau của môn học này )</w:t>
             </w:r>
           </w:p>
         </w:tc>
@@ -5437,7 +5831,7 @@
     <w:p>
       <w:pPr>
         <w:sectPr>
-          <w:headerReference w:type="even" r:id="rId18"/>
+          <w:headerReference w:type="even" r:id="rId17"/>
           <w:pgSz w:w="11909" w:h="16834" w:code="9"/>
           <w:pgMar w:top="1440" w:right="1440" w:bottom="1440" w:left="1440" w:header="720" w:footer="720" w:gutter="0"/>
           <w:cols w:space="720"/>
@@ -5455,6 +5849,9 @@
           <w:ilvl w:val="0"/>
           <w:numId w:val="24"/>
         </w:numPr>
+        <w:rPr>
+          <w:rFonts w:eastAsia="Times New Roman"/>
+        </w:rPr>
       </w:pPr>
       <w:bookmarkStart w:id="51" w:name="_Toc480309500"/>
       <w:bookmarkStart w:id="52" w:name="_Toc480316805"/>
@@ -5473,6 +5870,1209 @@
       <w:bookmarkEnd w:id="53"/>
       <w:bookmarkEnd w:id="54"/>
       <w:bookmarkEnd w:id="55"/>
+    </w:p>
+    <w:p>
+      <w:pPr>
+        <w:pStyle w:val="ListParagraph"/>
+      </w:pPr>
+    </w:p>
+    <w:tbl>
+      <w:tblPr>
+        <w:tblStyle w:val="TableGrid"/>
+        <w:tblW w:w="12686" w:type="dxa"/>
+        <w:jc w:val="center"/>
+        <w:tblCellMar>
+          <w:left w:w="98" w:type="dxa"/>
+        </w:tblCellMar>
+        <w:tblLook w:val="04A0" w:firstRow="1" w:lastRow="0" w:firstColumn="1" w:lastColumn="0" w:noHBand="0" w:noVBand="1"/>
+      </w:tblPr>
+      <w:tblGrid>
+        <w:gridCol w:w="1396"/>
+        <w:gridCol w:w="2936"/>
+        <w:gridCol w:w="1618"/>
+        <w:gridCol w:w="1419"/>
+        <w:gridCol w:w="3933"/>
+        <w:gridCol w:w="1384"/>
+      </w:tblGrid>
+      <w:tr>
+        <w:trPr>
+          <w:jc w:val="center"/>
+        </w:trPr>
+        <w:tc>
+          <w:tcPr>
+            <w:tcW w:w="1396" w:type="dxa"/>
+            <w:shd w:val="clear" w:color="auto" w:fill="8DB3E2" w:themeFill="text2" w:themeFillTint="66"/>
+            <w:tcMar>
+              <w:left w:w="98" w:type="dxa"/>
+            </w:tcMar>
+            <w:vAlign w:val="center"/>
+          </w:tcPr>
+          <w:p>
+            <w:pPr>
+              <w:jc w:val="center"/>
+              <w:rPr>
+                <w:rFonts w:ascii="Times New Roman" w:eastAsia="Times New Roman" w:hAnsi="Times New Roman" w:cs="Times New Roman"/>
+                <w:b/>
+                <w:color w:val="000000" w:themeColor="text1"/>
+                <w:sz w:val="24"/>
+              </w:rPr>
+            </w:pPr>
+            <w:r>
+              <w:rPr>
+                <w:rFonts w:ascii="Times New Roman" w:eastAsia="Times New Roman" w:hAnsi="Times New Roman" w:cs="Times New Roman"/>
+                <w:b/>
+                <w:color w:val="000000" w:themeColor="text1"/>
+                <w:sz w:val="24"/>
+              </w:rPr>
+              <w:t>STT</w:t>
+            </w:r>
+          </w:p>
+        </w:tc>
+        <w:tc>
+          <w:tcPr>
+            <w:tcW w:w="2936" w:type="dxa"/>
+            <w:shd w:val="clear" w:color="auto" w:fill="8DB3E2" w:themeFill="text2" w:themeFillTint="66"/>
+            <w:tcMar>
+              <w:left w:w="98" w:type="dxa"/>
+            </w:tcMar>
+            <w:vAlign w:val="center"/>
+          </w:tcPr>
+          <w:p>
+            <w:pPr>
+              <w:jc w:val="center"/>
+              <w:rPr>
+                <w:rFonts w:ascii="Times New Roman" w:eastAsia="Times New Roman" w:hAnsi="Times New Roman" w:cs="Times New Roman"/>
+                <w:b/>
+                <w:color w:val="000000" w:themeColor="text1"/>
+                <w:sz w:val="24"/>
+              </w:rPr>
+            </w:pPr>
+            <w:r>
+              <w:rPr>
+                <w:rFonts w:ascii="Times New Roman" w:eastAsia="Times New Roman" w:hAnsi="Times New Roman" w:cs="Times New Roman"/>
+                <w:b/>
+                <w:color w:val="000000" w:themeColor="text1"/>
+                <w:sz w:val="24"/>
+              </w:rPr>
+              <w:t>Tên thủ tục</w:t>
+            </w:r>
+          </w:p>
+        </w:tc>
+        <w:tc>
+          <w:tcPr>
+            <w:tcW w:w="1618" w:type="dxa"/>
+            <w:shd w:val="clear" w:color="auto" w:fill="8DB3E2" w:themeFill="text2" w:themeFillTint="66"/>
+            <w:tcMar>
+              <w:left w:w="98" w:type="dxa"/>
+            </w:tcMar>
+            <w:vAlign w:val="center"/>
+          </w:tcPr>
+          <w:p>
+            <w:pPr>
+              <w:jc w:val="center"/>
+              <w:rPr>
+                <w:rFonts w:ascii="Times New Roman" w:eastAsia="Times New Roman" w:hAnsi="Times New Roman" w:cs="Times New Roman"/>
+                <w:b/>
+                <w:color w:val="000000" w:themeColor="text1"/>
+                <w:sz w:val="24"/>
+              </w:rPr>
+            </w:pPr>
+            <w:r>
+              <w:rPr>
+                <w:rFonts w:ascii="Times New Roman" w:eastAsia="Times New Roman" w:hAnsi="Times New Roman" w:cs="Times New Roman"/>
+                <w:b/>
+                <w:color w:val="000000" w:themeColor="text1"/>
+                <w:sz w:val="24"/>
+              </w:rPr>
+              <w:t>Input</w:t>
+            </w:r>
+          </w:p>
+        </w:tc>
+        <w:tc>
+          <w:tcPr>
+            <w:tcW w:w="1419" w:type="dxa"/>
+            <w:shd w:val="clear" w:color="auto" w:fill="8DB3E2" w:themeFill="text2" w:themeFillTint="66"/>
+            <w:tcMar>
+              <w:left w:w="98" w:type="dxa"/>
+            </w:tcMar>
+            <w:vAlign w:val="center"/>
+          </w:tcPr>
+          <w:p>
+            <w:pPr>
+              <w:jc w:val="center"/>
+              <w:rPr>
+                <w:rFonts w:ascii="Times New Roman" w:eastAsia="Times New Roman" w:hAnsi="Times New Roman" w:cs="Times New Roman"/>
+                <w:b/>
+                <w:color w:val="000000" w:themeColor="text1"/>
+                <w:sz w:val="24"/>
+              </w:rPr>
+            </w:pPr>
+            <w:r>
+              <w:rPr>
+                <w:rFonts w:ascii="Times New Roman" w:eastAsia="Times New Roman" w:hAnsi="Times New Roman" w:cs="Times New Roman"/>
+                <w:b/>
+                <w:color w:val="000000" w:themeColor="text1"/>
+                <w:sz w:val="24"/>
+              </w:rPr>
+              <w:t>Output</w:t>
+            </w:r>
+          </w:p>
+        </w:tc>
+        <w:tc>
+          <w:tcPr>
+            <w:tcW w:w="3933" w:type="dxa"/>
+            <w:shd w:val="clear" w:color="auto" w:fill="8DB3E2" w:themeFill="text2" w:themeFillTint="66"/>
+            <w:tcMar>
+              <w:left w:w="98" w:type="dxa"/>
+            </w:tcMar>
+            <w:vAlign w:val="center"/>
+          </w:tcPr>
+          <w:p>
+            <w:pPr>
+              <w:jc w:val="center"/>
+              <w:rPr>
+                <w:rFonts w:ascii="Times New Roman" w:eastAsia="Times New Roman" w:hAnsi="Times New Roman" w:cs="Times New Roman"/>
+                <w:b/>
+                <w:color w:val="000000" w:themeColor="text1"/>
+                <w:sz w:val="24"/>
+              </w:rPr>
+            </w:pPr>
+            <w:r>
+              <w:rPr>
+                <w:rFonts w:ascii="Times New Roman" w:eastAsia="Times New Roman" w:hAnsi="Times New Roman" w:cs="Times New Roman"/>
+                <w:b/>
+                <w:color w:val="000000" w:themeColor="text1"/>
+                <w:sz w:val="24"/>
+              </w:rPr>
+              <w:t>Nội dung thực hiện</w:t>
+            </w:r>
+          </w:p>
+        </w:tc>
+        <w:tc>
+          <w:tcPr>
+            <w:tcW w:w="1384" w:type="dxa"/>
+            <w:shd w:val="clear" w:color="auto" w:fill="8DB3E2" w:themeFill="text2" w:themeFillTint="66"/>
+            <w:tcMar>
+              <w:left w:w="98" w:type="dxa"/>
+            </w:tcMar>
+            <w:vAlign w:val="center"/>
+          </w:tcPr>
+          <w:p>
+            <w:pPr>
+              <w:jc w:val="center"/>
+              <w:rPr>
+                <w:rFonts w:ascii="Times New Roman" w:eastAsia="Times New Roman" w:hAnsi="Times New Roman" w:cs="Times New Roman"/>
+                <w:b/>
+                <w:color w:val="000000" w:themeColor="text1"/>
+                <w:sz w:val="24"/>
+              </w:rPr>
+            </w:pPr>
+            <w:r>
+              <w:rPr>
+                <w:rFonts w:ascii="Times New Roman" w:eastAsia="Times New Roman" w:hAnsi="Times New Roman" w:cs="Times New Roman"/>
+                <w:b/>
+                <w:color w:val="000000" w:themeColor="text1"/>
+                <w:sz w:val="24"/>
+              </w:rPr>
+              <w:t>Chức năng</w:t>
+            </w:r>
+          </w:p>
+        </w:tc>
+      </w:tr>
+      <w:tr>
+        <w:trPr>
+          <w:jc w:val="center"/>
+        </w:trPr>
+        <w:tc>
+          <w:tcPr>
+            <w:tcW w:w="1396" w:type="dxa"/>
+            <w:shd w:val="clear" w:color="auto" w:fill="auto"/>
+            <w:tcMar>
+              <w:left w:w="98" w:type="dxa"/>
+            </w:tcMar>
+          </w:tcPr>
+          <w:p>
+            <w:pPr>
+              <w:jc w:val="center"/>
+              <w:rPr>
+                <w:rFonts w:ascii="Times New Roman" w:eastAsia="Times New Roman" w:hAnsi="Times New Roman" w:cs="Times New Roman"/>
+                <w:color w:val="000000" w:themeColor="text1"/>
+              </w:rPr>
+            </w:pPr>
+            <w:r>
+              <w:rPr>
+                <w:rFonts w:ascii="Times New Roman" w:eastAsia="Times New Roman" w:hAnsi="Times New Roman" w:cs="Times New Roman"/>
+                <w:color w:val="000000" w:themeColor="text1"/>
+              </w:rPr>
+              <w:t>1</w:t>
+            </w:r>
+          </w:p>
+        </w:tc>
+        <w:tc>
+          <w:tcPr>
+            <w:tcW w:w="2936" w:type="dxa"/>
+            <w:shd w:val="clear" w:color="auto" w:fill="auto"/>
+            <w:tcMar>
+              <w:left w:w="98" w:type="dxa"/>
+            </w:tcMar>
+          </w:tcPr>
+          <w:p>
+            <w:pPr>
+              <w:rPr>
+                <w:rFonts w:ascii="Times New Roman" w:eastAsia="Times New Roman" w:hAnsi="Times New Roman" w:cs="Times New Roman"/>
+                <w:color w:val="000000" w:themeColor="text1"/>
+              </w:rPr>
+            </w:pPr>
+            <w:r>
+              <w:rPr>
+                <w:rFonts w:ascii="Times New Roman" w:eastAsia="Times New Roman" w:hAnsi="Times New Roman" w:cs="Times New Roman"/>
+                <w:color w:val="000000" w:themeColor="text1"/>
+              </w:rPr>
+              <w:t>sp_TaoTaiKhoan</w:t>
+            </w:r>
+          </w:p>
+        </w:tc>
+        <w:tc>
+          <w:tcPr>
+            <w:tcW w:w="1618" w:type="dxa"/>
+            <w:shd w:val="clear" w:color="auto" w:fill="auto"/>
+            <w:tcMar>
+              <w:left w:w="98" w:type="dxa"/>
+            </w:tcMar>
+          </w:tcPr>
+          <w:p>
+            <w:pPr>
+              <w:rPr>
+                <w:rFonts w:ascii="Times New Roman" w:eastAsia="Times New Roman" w:hAnsi="Times New Roman" w:cs="Times New Roman"/>
+                <w:color w:val="000000" w:themeColor="text1"/>
+              </w:rPr>
+            </w:pPr>
+            <w:proofErr w:type="gramStart"/>
+            <w:r>
+              <w:rPr>
+                <w:rFonts w:ascii="Times New Roman" w:eastAsia="Times New Roman" w:hAnsi="Times New Roman" w:cs="Times New Roman"/>
+                <w:color w:val="000000" w:themeColor="text1"/>
+              </w:rPr>
+              <w:t>MaND,  HoTen</w:t>
+            </w:r>
+            <w:proofErr w:type="gramEnd"/>
+            <w:r>
+              <w:rPr>
+                <w:rFonts w:ascii="Times New Roman" w:eastAsia="Times New Roman" w:hAnsi="Times New Roman" w:cs="Times New Roman"/>
+                <w:color w:val="000000" w:themeColor="text1"/>
+              </w:rPr>
+              <w:t>, TenDangNhap, MatKhau, TrangThai, ToanQuyenGV, MaGVQL</w:t>
+            </w:r>
+          </w:p>
+        </w:tc>
+        <w:tc>
+          <w:tcPr>
+            <w:tcW w:w="1419" w:type="dxa"/>
+            <w:shd w:val="clear" w:color="auto" w:fill="auto"/>
+            <w:tcMar>
+              <w:left w:w="98" w:type="dxa"/>
+            </w:tcMar>
+          </w:tcPr>
+          <w:p>
+            <w:pPr>
+              <w:rPr>
+                <w:rFonts w:ascii="Times New Roman" w:eastAsia="Times New Roman" w:hAnsi="Times New Roman" w:cs="Times New Roman"/>
+                <w:color w:val="000000" w:themeColor="text1"/>
+              </w:rPr>
+            </w:pPr>
+            <w:r>
+              <w:rPr>
+                <w:rFonts w:ascii="Times New Roman" w:eastAsia="Times New Roman" w:hAnsi="Times New Roman" w:cs="Times New Roman"/>
+                <w:color w:val="000000" w:themeColor="text1"/>
+              </w:rPr>
+              <w:t>True hoặc False</w:t>
+            </w:r>
+          </w:p>
+        </w:tc>
+        <w:tc>
+          <w:tcPr>
+            <w:tcW w:w="3933" w:type="dxa"/>
+            <w:shd w:val="clear" w:color="auto" w:fill="auto"/>
+            <w:tcMar>
+              <w:left w:w="98" w:type="dxa"/>
+            </w:tcMar>
+          </w:tcPr>
+          <w:p>
+            <w:pPr>
+              <w:rPr>
+                <w:rFonts w:ascii="Times New Roman" w:eastAsia="Times New Roman" w:hAnsi="Times New Roman" w:cs="Times New Roman"/>
+                <w:color w:val="000000" w:themeColor="text1"/>
+              </w:rPr>
+            </w:pPr>
+            <w:r>
+              <w:rPr>
+                <w:rFonts w:ascii="Times New Roman" w:eastAsia="Times New Roman" w:hAnsi="Times New Roman" w:cs="Times New Roman"/>
+                <w:color w:val="000000" w:themeColor="text1"/>
+              </w:rPr>
+              <w:t>Kiểm tra thông tin MaND, nếu đã tồn tại thì thông báo lỗi, ngược lại thì tiến hành tạo tài khoản mới cho giáo viên. Đồng thời kiểm tra sự tồn tại MaGVQL, nếu không tồn tại thì thông báo lỗi.</w:t>
+            </w:r>
+          </w:p>
+        </w:tc>
+        <w:tc>
+          <w:tcPr>
+            <w:tcW w:w="1384" w:type="dxa"/>
+            <w:shd w:val="clear" w:color="auto" w:fill="auto"/>
+            <w:tcMar>
+              <w:left w:w="98" w:type="dxa"/>
+            </w:tcMar>
+          </w:tcPr>
+          <w:p>
+            <w:pPr>
+              <w:rPr>
+                <w:rFonts w:ascii="Times New Roman" w:eastAsia="Times New Roman" w:hAnsi="Times New Roman" w:cs="Times New Roman"/>
+                <w:color w:val="000000" w:themeColor="text1"/>
+              </w:rPr>
+            </w:pPr>
+            <w:r>
+              <w:rPr>
+                <w:rFonts w:ascii="Times New Roman" w:eastAsia="Times New Roman" w:hAnsi="Times New Roman" w:cs="Times New Roman"/>
+                <w:color w:val="000000" w:themeColor="text1"/>
+              </w:rPr>
+              <w:t>QLGV1</w:t>
+            </w:r>
+          </w:p>
+        </w:tc>
+      </w:tr>
+      <w:tr>
+        <w:trPr>
+          <w:jc w:val="center"/>
+        </w:trPr>
+        <w:tc>
+          <w:tcPr>
+            <w:tcW w:w="1396" w:type="dxa"/>
+            <w:shd w:val="clear" w:color="auto" w:fill="auto"/>
+            <w:tcMar>
+              <w:left w:w="98" w:type="dxa"/>
+            </w:tcMar>
+          </w:tcPr>
+          <w:p>
+            <w:pPr>
+              <w:jc w:val="center"/>
+              <w:rPr>
+                <w:rFonts w:ascii="Times New Roman" w:eastAsia="Times New Roman" w:hAnsi="Times New Roman" w:cs="Times New Roman"/>
+                <w:color w:val="000000" w:themeColor="text1"/>
+              </w:rPr>
+            </w:pPr>
+            <w:r>
+              <w:rPr>
+                <w:rFonts w:ascii="Times New Roman" w:eastAsia="Times New Roman" w:hAnsi="Times New Roman" w:cs="Times New Roman"/>
+                <w:color w:val="000000" w:themeColor="text1"/>
+              </w:rPr>
+              <w:t>2</w:t>
+            </w:r>
+          </w:p>
+        </w:tc>
+        <w:tc>
+          <w:tcPr>
+            <w:tcW w:w="2936" w:type="dxa"/>
+            <w:shd w:val="clear" w:color="auto" w:fill="auto"/>
+            <w:tcMar>
+              <w:left w:w="98" w:type="dxa"/>
+            </w:tcMar>
+          </w:tcPr>
+          <w:p>
+            <w:pPr>
+              <w:rPr>
+                <w:rFonts w:ascii="Times New Roman" w:eastAsia="Times New Roman" w:hAnsi="Times New Roman" w:cs="Times New Roman"/>
+                <w:color w:val="000000" w:themeColor="text1"/>
+              </w:rPr>
+            </w:pPr>
+            <w:r>
+              <w:rPr>
+                <w:rFonts w:ascii="Times New Roman" w:eastAsia="Times New Roman" w:hAnsi="Times New Roman" w:cs="Times New Roman"/>
+                <w:color w:val="000000" w:themeColor="text1"/>
+              </w:rPr>
+              <w:t>sp_XoaTaiKhoan</w:t>
+            </w:r>
+          </w:p>
+        </w:tc>
+        <w:tc>
+          <w:tcPr>
+            <w:tcW w:w="1618" w:type="dxa"/>
+            <w:shd w:val="clear" w:color="auto" w:fill="auto"/>
+            <w:tcMar>
+              <w:left w:w="98" w:type="dxa"/>
+            </w:tcMar>
+          </w:tcPr>
+          <w:p>
+            <w:pPr>
+              <w:rPr>
+                <w:rFonts w:ascii="Times New Roman" w:eastAsia="Times New Roman" w:hAnsi="Times New Roman" w:cs="Times New Roman"/>
+                <w:color w:val="000000" w:themeColor="text1"/>
+              </w:rPr>
+            </w:pPr>
+            <w:r>
+              <w:rPr>
+                <w:rFonts w:ascii="Times New Roman" w:eastAsia="Times New Roman" w:hAnsi="Times New Roman" w:cs="Times New Roman"/>
+                <w:color w:val="000000" w:themeColor="text1"/>
+              </w:rPr>
+              <w:t>MaND</w:t>
+            </w:r>
+          </w:p>
+        </w:tc>
+        <w:tc>
+          <w:tcPr>
+            <w:tcW w:w="1419" w:type="dxa"/>
+            <w:shd w:val="clear" w:color="auto" w:fill="auto"/>
+            <w:tcMar>
+              <w:left w:w="98" w:type="dxa"/>
+            </w:tcMar>
+          </w:tcPr>
+          <w:p>
+            <w:pPr>
+              <w:rPr>
+                <w:rFonts w:ascii="Times New Roman" w:eastAsia="Times New Roman" w:hAnsi="Times New Roman" w:cs="Times New Roman"/>
+                <w:color w:val="000000" w:themeColor="text1"/>
+              </w:rPr>
+            </w:pPr>
+            <w:bookmarkStart w:id="56" w:name="__DdeLink__1067_3585530921"/>
+            <w:bookmarkEnd w:id="56"/>
+            <w:r>
+              <w:rPr>
+                <w:rFonts w:ascii="Times New Roman" w:eastAsia="Times New Roman" w:hAnsi="Times New Roman" w:cs="Times New Roman"/>
+                <w:color w:val="000000" w:themeColor="text1"/>
+              </w:rPr>
+              <w:t>True hoặc False</w:t>
+            </w:r>
+          </w:p>
+        </w:tc>
+        <w:tc>
+          <w:tcPr>
+            <w:tcW w:w="3933" w:type="dxa"/>
+            <w:shd w:val="clear" w:color="auto" w:fill="auto"/>
+            <w:tcMar>
+              <w:left w:w="98" w:type="dxa"/>
+            </w:tcMar>
+          </w:tcPr>
+          <w:p>
+            <w:pPr>
+              <w:rPr>
+                <w:rFonts w:ascii="Times New Roman" w:eastAsia="Times New Roman" w:hAnsi="Times New Roman" w:cs="Times New Roman"/>
+                <w:color w:val="000000" w:themeColor="text1"/>
+              </w:rPr>
+            </w:pPr>
+            <w:r>
+              <w:rPr>
+                <w:rFonts w:ascii="Times New Roman" w:eastAsia="Times New Roman" w:hAnsi="Times New Roman" w:cs="Times New Roman"/>
+                <w:color w:val="000000" w:themeColor="text1"/>
+              </w:rPr>
+              <w:t>Kiểm tra sự tồn tại của MaND, nếu tồn tại thì thưc hiện xóa tài khoản GV, ngược lại thông báo lỗi</w:t>
+            </w:r>
+          </w:p>
+        </w:tc>
+        <w:tc>
+          <w:tcPr>
+            <w:tcW w:w="1384" w:type="dxa"/>
+            <w:shd w:val="clear" w:color="auto" w:fill="auto"/>
+            <w:tcMar>
+              <w:left w:w="98" w:type="dxa"/>
+            </w:tcMar>
+          </w:tcPr>
+          <w:p>
+            <w:pPr>
+              <w:rPr>
+                <w:rFonts w:ascii="Times New Roman" w:eastAsia="Times New Roman" w:hAnsi="Times New Roman" w:cs="Times New Roman"/>
+                <w:color w:val="000000" w:themeColor="text1"/>
+              </w:rPr>
+            </w:pPr>
+            <w:r>
+              <w:rPr>
+                <w:rFonts w:ascii="Times New Roman" w:eastAsia="Times New Roman" w:hAnsi="Times New Roman" w:cs="Times New Roman"/>
+                <w:color w:val="000000" w:themeColor="text1"/>
+              </w:rPr>
+              <w:t>QLGV2</w:t>
+            </w:r>
+          </w:p>
+        </w:tc>
+      </w:tr>
+      <w:tr>
+        <w:trPr>
+          <w:jc w:val="center"/>
+        </w:trPr>
+        <w:tc>
+          <w:tcPr>
+            <w:tcW w:w="1396" w:type="dxa"/>
+            <w:shd w:val="clear" w:color="auto" w:fill="auto"/>
+            <w:tcMar>
+              <w:left w:w="98" w:type="dxa"/>
+            </w:tcMar>
+          </w:tcPr>
+          <w:p>
+            <w:pPr>
+              <w:jc w:val="center"/>
+              <w:rPr>
+                <w:rFonts w:ascii="Times New Roman" w:eastAsia="Times New Roman" w:hAnsi="Times New Roman" w:cs="Times New Roman"/>
+                <w:color w:val="000000" w:themeColor="text1"/>
+              </w:rPr>
+            </w:pPr>
+            <w:r>
+              <w:rPr>
+                <w:rFonts w:ascii="Times New Roman" w:eastAsia="Times New Roman" w:hAnsi="Times New Roman" w:cs="Times New Roman"/>
+                <w:color w:val="000000" w:themeColor="text1"/>
+              </w:rPr>
+              <w:t>3</w:t>
+            </w:r>
+          </w:p>
+        </w:tc>
+        <w:tc>
+          <w:tcPr>
+            <w:tcW w:w="2936" w:type="dxa"/>
+            <w:shd w:val="clear" w:color="auto" w:fill="auto"/>
+            <w:tcMar>
+              <w:left w:w="98" w:type="dxa"/>
+            </w:tcMar>
+          </w:tcPr>
+          <w:p>
+            <w:pPr>
+              <w:rPr>
+                <w:rFonts w:ascii="Times New Roman" w:hAnsi="Times New Roman" w:cs="Times New Roman"/>
+              </w:rPr>
+            </w:pPr>
+            <w:r>
+              <w:rPr>
+                <w:rFonts w:ascii="Times New Roman" w:eastAsia="Times New Roman" w:hAnsi="Times New Roman" w:cs="Times New Roman"/>
+                <w:color w:val="000000" w:themeColor="text1"/>
+              </w:rPr>
+              <w:t>sp_CapNhatTrangThai</w:t>
+            </w:r>
+          </w:p>
+        </w:tc>
+        <w:tc>
+          <w:tcPr>
+            <w:tcW w:w="1618" w:type="dxa"/>
+            <w:shd w:val="clear" w:color="auto" w:fill="auto"/>
+            <w:tcMar>
+              <w:left w:w="98" w:type="dxa"/>
+            </w:tcMar>
+          </w:tcPr>
+          <w:p>
+            <w:pPr>
+              <w:rPr>
+                <w:rFonts w:ascii="Times New Roman" w:hAnsi="Times New Roman" w:cs="Times New Roman"/>
+              </w:rPr>
+            </w:pPr>
+            <w:r>
+              <w:rPr>
+                <w:rFonts w:ascii="Times New Roman" w:eastAsia="Times New Roman" w:hAnsi="Times New Roman" w:cs="Times New Roman"/>
+                <w:color w:val="000000" w:themeColor="text1"/>
+              </w:rPr>
+              <w:t>MaND, TrangThai</w:t>
+            </w:r>
+          </w:p>
+        </w:tc>
+        <w:tc>
+          <w:tcPr>
+            <w:tcW w:w="1419" w:type="dxa"/>
+            <w:shd w:val="clear" w:color="auto" w:fill="auto"/>
+            <w:tcMar>
+              <w:left w:w="98" w:type="dxa"/>
+            </w:tcMar>
+          </w:tcPr>
+          <w:p>
+            <w:pPr>
+              <w:rPr>
+                <w:rFonts w:ascii="Times New Roman" w:eastAsia="Times New Roman" w:hAnsi="Times New Roman" w:cs="Times New Roman"/>
+                <w:color w:val="000000" w:themeColor="text1"/>
+              </w:rPr>
+            </w:pPr>
+            <w:r>
+              <w:rPr>
+                <w:rFonts w:ascii="Times New Roman" w:eastAsia="Times New Roman" w:hAnsi="Times New Roman" w:cs="Times New Roman"/>
+                <w:color w:val="000000" w:themeColor="text1"/>
+              </w:rPr>
+              <w:t>True hoặc False</w:t>
+            </w:r>
+          </w:p>
+        </w:tc>
+        <w:tc>
+          <w:tcPr>
+            <w:tcW w:w="3933" w:type="dxa"/>
+            <w:shd w:val="clear" w:color="auto" w:fill="auto"/>
+            <w:tcMar>
+              <w:left w:w="98" w:type="dxa"/>
+            </w:tcMar>
+          </w:tcPr>
+          <w:p>
+            <w:pPr>
+              <w:rPr>
+                <w:rFonts w:ascii="Times New Roman" w:eastAsia="Times New Roman" w:hAnsi="Times New Roman" w:cs="Times New Roman"/>
+                <w:color w:val="000000" w:themeColor="text1"/>
+              </w:rPr>
+            </w:pPr>
+            <w:r>
+              <w:rPr>
+                <w:rFonts w:ascii="Times New Roman" w:eastAsia="Times New Roman" w:hAnsi="Times New Roman" w:cs="Times New Roman"/>
+                <w:color w:val="000000" w:themeColor="text1"/>
+              </w:rPr>
+              <w:t xml:space="preserve">Kiểm tra sự tồn tại của MaND, nếu tồn tại thì thực hiện cập nhật trạng </w:t>
+            </w:r>
+            <w:proofErr w:type="gramStart"/>
+            <w:r>
+              <w:rPr>
+                <w:rFonts w:ascii="Times New Roman" w:eastAsia="Times New Roman" w:hAnsi="Times New Roman" w:cs="Times New Roman"/>
+                <w:color w:val="000000" w:themeColor="text1"/>
+              </w:rPr>
+              <w:t>thái(</w:t>
+            </w:r>
+            <w:proofErr w:type="gramEnd"/>
+            <w:r>
+              <w:rPr>
+                <w:rFonts w:ascii="Times New Roman" w:eastAsia="Times New Roman" w:hAnsi="Times New Roman" w:cs="Times New Roman"/>
+                <w:color w:val="000000" w:themeColor="text1"/>
+              </w:rPr>
+              <w:t>giá trị = 0: tài khoản không bị khóa, 1: tài khoản đang bị khóa), ngược lại thông báo lỗi</w:t>
+            </w:r>
+          </w:p>
+        </w:tc>
+        <w:tc>
+          <w:tcPr>
+            <w:tcW w:w="1384" w:type="dxa"/>
+            <w:shd w:val="clear" w:color="auto" w:fill="auto"/>
+            <w:tcMar>
+              <w:left w:w="98" w:type="dxa"/>
+            </w:tcMar>
+          </w:tcPr>
+          <w:p>
+            <w:pPr>
+              <w:rPr>
+                <w:rFonts w:ascii="Times New Roman" w:eastAsia="Times New Roman" w:hAnsi="Times New Roman" w:cs="Times New Roman"/>
+                <w:color w:val="000000" w:themeColor="text1"/>
+              </w:rPr>
+            </w:pPr>
+            <w:r>
+              <w:rPr>
+                <w:rFonts w:ascii="Times New Roman" w:eastAsia="Times New Roman" w:hAnsi="Times New Roman" w:cs="Times New Roman"/>
+                <w:color w:val="000000" w:themeColor="text1"/>
+              </w:rPr>
+              <w:t>QLGV3</w:t>
+            </w:r>
+          </w:p>
+        </w:tc>
+      </w:tr>
+      <w:tr>
+        <w:trPr>
+          <w:jc w:val="center"/>
+        </w:trPr>
+        <w:tc>
+          <w:tcPr>
+            <w:tcW w:w="1396" w:type="dxa"/>
+            <w:tcBorders>
+              <w:top w:val="nil"/>
+            </w:tcBorders>
+            <w:shd w:val="clear" w:color="auto" w:fill="auto"/>
+            <w:tcMar>
+              <w:left w:w="98" w:type="dxa"/>
+            </w:tcMar>
+          </w:tcPr>
+          <w:p>
+            <w:pPr>
+              <w:jc w:val="center"/>
+              <w:rPr>
+                <w:rFonts w:ascii="Times New Roman" w:eastAsia="Times New Roman" w:hAnsi="Times New Roman" w:cs="Times New Roman"/>
+                <w:color w:val="000000" w:themeColor="text1"/>
+              </w:rPr>
+            </w:pPr>
+            <w:r>
+              <w:rPr>
+                <w:rFonts w:ascii="Times New Roman" w:eastAsia="Times New Roman" w:hAnsi="Times New Roman" w:cs="Times New Roman"/>
+                <w:color w:val="000000" w:themeColor="text1"/>
+              </w:rPr>
+              <w:t>4</w:t>
+            </w:r>
+          </w:p>
+        </w:tc>
+        <w:tc>
+          <w:tcPr>
+            <w:tcW w:w="2936" w:type="dxa"/>
+            <w:tcBorders>
+              <w:top w:val="nil"/>
+            </w:tcBorders>
+            <w:shd w:val="clear" w:color="auto" w:fill="auto"/>
+            <w:tcMar>
+              <w:left w:w="98" w:type="dxa"/>
+            </w:tcMar>
+          </w:tcPr>
+          <w:p>
+            <w:pPr>
+              <w:rPr>
+                <w:rFonts w:ascii="Times New Roman" w:hAnsi="Times New Roman" w:cs="Times New Roman"/>
+              </w:rPr>
+            </w:pPr>
+            <w:r>
+              <w:rPr>
+                <w:rFonts w:ascii="Times New Roman" w:hAnsi="Times New Roman" w:cs="Times New Roman"/>
+              </w:rPr>
+              <w:t>sp_CapNhatThongTin</w:t>
+            </w:r>
+          </w:p>
+        </w:tc>
+        <w:tc>
+          <w:tcPr>
+            <w:tcW w:w="1618" w:type="dxa"/>
+            <w:tcBorders>
+              <w:top w:val="nil"/>
+            </w:tcBorders>
+            <w:shd w:val="clear" w:color="auto" w:fill="auto"/>
+            <w:tcMar>
+              <w:left w:w="98" w:type="dxa"/>
+            </w:tcMar>
+          </w:tcPr>
+          <w:p>
+            <w:pPr>
+              <w:rPr>
+                <w:rFonts w:ascii="Times New Roman" w:hAnsi="Times New Roman" w:cs="Times New Roman"/>
+              </w:rPr>
+            </w:pPr>
+            <w:r>
+              <w:rPr>
+                <w:rFonts w:ascii="Times New Roman" w:eastAsia="Times New Roman" w:hAnsi="Times New Roman" w:cs="Times New Roman"/>
+                <w:color w:val="000000" w:themeColor="text1"/>
+              </w:rPr>
+              <w:t>HoTen, TenDangNhap, MatKhau</w:t>
+            </w:r>
+          </w:p>
+        </w:tc>
+        <w:tc>
+          <w:tcPr>
+            <w:tcW w:w="1419" w:type="dxa"/>
+            <w:tcBorders>
+              <w:top w:val="nil"/>
+            </w:tcBorders>
+            <w:shd w:val="clear" w:color="auto" w:fill="auto"/>
+            <w:tcMar>
+              <w:left w:w="98" w:type="dxa"/>
+            </w:tcMar>
+          </w:tcPr>
+          <w:p>
+            <w:pPr>
+              <w:rPr>
+                <w:rFonts w:ascii="Times New Roman" w:eastAsia="Times New Roman" w:hAnsi="Times New Roman" w:cs="Times New Roman"/>
+                <w:color w:val="000000" w:themeColor="text1"/>
+              </w:rPr>
+            </w:pPr>
+            <w:r>
+              <w:rPr>
+                <w:rFonts w:ascii="Times New Roman" w:eastAsia="Times New Roman" w:hAnsi="Times New Roman" w:cs="Times New Roman"/>
+                <w:color w:val="000000" w:themeColor="text1"/>
+              </w:rPr>
+              <w:t>True hoặc False</w:t>
+            </w:r>
+          </w:p>
+        </w:tc>
+        <w:tc>
+          <w:tcPr>
+            <w:tcW w:w="3933" w:type="dxa"/>
+            <w:tcBorders>
+              <w:top w:val="nil"/>
+            </w:tcBorders>
+            <w:shd w:val="clear" w:color="auto" w:fill="auto"/>
+            <w:tcMar>
+              <w:left w:w="98" w:type="dxa"/>
+            </w:tcMar>
+          </w:tcPr>
+          <w:p>
+            <w:pPr>
+              <w:rPr>
+                <w:rFonts w:ascii="Times New Roman" w:eastAsia="Times New Roman" w:hAnsi="Times New Roman" w:cs="Times New Roman"/>
+                <w:color w:val="000000" w:themeColor="text1"/>
+              </w:rPr>
+            </w:pPr>
+            <w:r>
+              <w:rPr>
+                <w:rFonts w:ascii="Times New Roman" w:eastAsia="Times New Roman" w:hAnsi="Times New Roman" w:cs="Times New Roman"/>
+                <w:color w:val="000000" w:themeColor="text1"/>
+              </w:rPr>
+              <w:t>Kiểm tra sự tồn tại của MaND, nếu tồn tại thì thực hiện cập nhật thông tin (HoTen, TenDangNhap, MatKhau</w:t>
+            </w:r>
+            <w:proofErr w:type="gramStart"/>
+            <w:r>
+              <w:rPr>
+                <w:rFonts w:ascii="Times New Roman" w:eastAsia="Times New Roman" w:hAnsi="Times New Roman" w:cs="Times New Roman"/>
+                <w:color w:val="000000" w:themeColor="text1"/>
+              </w:rPr>
+              <w:t>),  ngược</w:t>
+            </w:r>
+            <w:proofErr w:type="gramEnd"/>
+            <w:r>
+              <w:rPr>
+                <w:rFonts w:ascii="Times New Roman" w:eastAsia="Times New Roman" w:hAnsi="Times New Roman" w:cs="Times New Roman"/>
+                <w:color w:val="000000" w:themeColor="text1"/>
+              </w:rPr>
+              <w:t xml:space="preserve"> lại thông báo lỗi</w:t>
+            </w:r>
+          </w:p>
+        </w:tc>
+        <w:tc>
+          <w:tcPr>
+            <w:tcW w:w="1384" w:type="dxa"/>
+            <w:tcBorders>
+              <w:top w:val="nil"/>
+            </w:tcBorders>
+            <w:shd w:val="clear" w:color="auto" w:fill="auto"/>
+            <w:tcMar>
+              <w:left w:w="98" w:type="dxa"/>
+            </w:tcMar>
+          </w:tcPr>
+          <w:p>
+            <w:pPr>
+              <w:rPr>
+                <w:rFonts w:ascii="Times New Roman" w:eastAsia="Times New Roman" w:hAnsi="Times New Roman" w:cs="Times New Roman"/>
+                <w:color w:val="000000" w:themeColor="text1"/>
+              </w:rPr>
+            </w:pPr>
+            <w:r>
+              <w:rPr>
+                <w:rFonts w:ascii="Times New Roman" w:eastAsia="Times New Roman" w:hAnsi="Times New Roman" w:cs="Times New Roman"/>
+                <w:color w:val="000000" w:themeColor="text1"/>
+              </w:rPr>
+              <w:t>QLGV4</w:t>
+            </w:r>
+          </w:p>
+        </w:tc>
+      </w:tr>
+      <w:tr>
+        <w:trPr>
+          <w:jc w:val="center"/>
+        </w:trPr>
+        <w:tc>
+          <w:tcPr>
+            <w:tcW w:w="1396" w:type="dxa"/>
+            <w:shd w:val="clear" w:color="auto" w:fill="auto"/>
+            <w:tcMar>
+              <w:left w:w="98" w:type="dxa"/>
+            </w:tcMar>
+          </w:tcPr>
+          <w:p>
+            <w:pPr>
+              <w:jc w:val="center"/>
+              <w:rPr>
+                <w:rFonts w:ascii="Times New Roman" w:eastAsia="Times New Roman" w:hAnsi="Times New Roman" w:cs="Times New Roman"/>
+                <w:color w:val="000000" w:themeColor="text1"/>
+              </w:rPr>
+            </w:pPr>
+            <w:r>
+              <w:rPr>
+                <w:rFonts w:ascii="Times New Roman" w:eastAsia="Times New Roman" w:hAnsi="Times New Roman" w:cs="Times New Roman"/>
+                <w:color w:val="000000" w:themeColor="text1"/>
+              </w:rPr>
+              <w:t>5</w:t>
+            </w:r>
+          </w:p>
+        </w:tc>
+        <w:tc>
+          <w:tcPr>
+            <w:tcW w:w="2936" w:type="dxa"/>
+            <w:shd w:val="clear" w:color="auto" w:fill="auto"/>
+            <w:tcMar>
+              <w:left w:w="98" w:type="dxa"/>
+            </w:tcMar>
+          </w:tcPr>
+          <w:p>
+            <w:pPr>
+              <w:rPr>
+                <w:rFonts w:ascii="Times New Roman" w:hAnsi="Times New Roman" w:cs="Times New Roman"/>
+              </w:rPr>
+            </w:pPr>
+            <w:r>
+              <w:rPr>
+                <w:rFonts w:ascii="Times New Roman" w:eastAsia="Times New Roman" w:hAnsi="Times New Roman" w:cs="Times New Roman"/>
+                <w:color w:val="000000" w:themeColor="text1"/>
+              </w:rPr>
+              <w:t>sp_</w:t>
+            </w:r>
+            <w:r>
+              <w:rPr>
+                <w:rFonts w:ascii="Times New Roman" w:eastAsia="Times New Roman" w:hAnsi="Times New Roman" w:cs="Times New Roman"/>
+                <w:color w:val="000000" w:themeColor="text1"/>
+              </w:rPr>
+              <w:t>CapQuyen</w:t>
+            </w:r>
+            <w:bookmarkStart w:id="57" w:name="_GoBack"/>
+            <w:bookmarkEnd w:id="57"/>
+            <w:r>
+              <w:rPr>
+                <w:rFonts w:ascii="Times New Roman" w:eastAsia="Times New Roman" w:hAnsi="Times New Roman" w:cs="Times New Roman"/>
+                <w:color w:val="000000" w:themeColor="text1"/>
+              </w:rPr>
+              <w:t>QL</w:t>
+            </w:r>
+          </w:p>
+        </w:tc>
+        <w:tc>
+          <w:tcPr>
+            <w:tcW w:w="1618" w:type="dxa"/>
+            <w:shd w:val="clear" w:color="auto" w:fill="auto"/>
+            <w:tcMar>
+              <w:left w:w="98" w:type="dxa"/>
+            </w:tcMar>
+          </w:tcPr>
+          <w:p>
+            <w:pPr>
+              <w:rPr>
+                <w:rFonts w:ascii="Times New Roman" w:hAnsi="Times New Roman" w:cs="Times New Roman"/>
+              </w:rPr>
+            </w:pPr>
+            <w:r>
+              <w:rPr>
+                <w:rFonts w:ascii="Times New Roman" w:eastAsia="Times New Roman" w:hAnsi="Times New Roman" w:cs="Times New Roman"/>
+                <w:color w:val="000000" w:themeColor="text1"/>
+              </w:rPr>
+              <w:t>MaND</w:t>
+            </w:r>
+          </w:p>
+        </w:tc>
+        <w:tc>
+          <w:tcPr>
+            <w:tcW w:w="1419" w:type="dxa"/>
+            <w:shd w:val="clear" w:color="auto" w:fill="auto"/>
+            <w:tcMar>
+              <w:left w:w="98" w:type="dxa"/>
+            </w:tcMar>
+          </w:tcPr>
+          <w:p>
+            <w:pPr>
+              <w:rPr>
+                <w:rFonts w:ascii="Times New Roman" w:eastAsia="Times New Roman" w:hAnsi="Times New Roman" w:cs="Times New Roman"/>
+                <w:color w:val="000000" w:themeColor="text1"/>
+              </w:rPr>
+            </w:pPr>
+            <w:r>
+              <w:rPr>
+                <w:rFonts w:ascii="Times New Roman" w:eastAsia="Times New Roman" w:hAnsi="Times New Roman" w:cs="Times New Roman"/>
+                <w:color w:val="000000" w:themeColor="text1"/>
+              </w:rPr>
+              <w:t>True hoặc False</w:t>
+            </w:r>
+          </w:p>
+        </w:tc>
+        <w:tc>
+          <w:tcPr>
+            <w:tcW w:w="3933" w:type="dxa"/>
+            <w:shd w:val="clear" w:color="auto" w:fill="auto"/>
+            <w:tcMar>
+              <w:left w:w="98" w:type="dxa"/>
+            </w:tcMar>
+          </w:tcPr>
+          <w:p>
+            <w:pPr>
+              <w:rPr>
+                <w:rFonts w:ascii="Times New Roman" w:eastAsia="Times New Roman" w:hAnsi="Times New Roman" w:cs="Times New Roman"/>
+                <w:color w:val="000000" w:themeColor="text1"/>
+              </w:rPr>
+            </w:pPr>
+            <w:r>
+              <w:rPr>
+                <w:rFonts w:ascii="Times New Roman" w:eastAsia="Times New Roman" w:hAnsi="Times New Roman" w:cs="Times New Roman"/>
+                <w:color w:val="000000" w:themeColor="text1"/>
+              </w:rPr>
+              <w:t>Kiểm tra sự tồn tại của MaND, nếu tồn tại thì thực hiện cấp quyền cho giáo viên này, ngược lại thông báo lỗi</w:t>
+            </w:r>
+          </w:p>
+        </w:tc>
+        <w:tc>
+          <w:tcPr>
+            <w:tcW w:w="1384" w:type="dxa"/>
+            <w:shd w:val="clear" w:color="auto" w:fill="auto"/>
+            <w:tcMar>
+              <w:left w:w="98" w:type="dxa"/>
+            </w:tcMar>
+          </w:tcPr>
+          <w:p>
+            <w:pPr>
+              <w:rPr>
+                <w:rFonts w:ascii="Times New Roman" w:eastAsia="Times New Roman" w:hAnsi="Times New Roman" w:cs="Times New Roman"/>
+                <w:color w:val="000000" w:themeColor="text1"/>
+              </w:rPr>
+            </w:pPr>
+            <w:r>
+              <w:rPr>
+                <w:rFonts w:ascii="Times New Roman" w:eastAsia="Times New Roman" w:hAnsi="Times New Roman" w:cs="Times New Roman"/>
+                <w:color w:val="000000" w:themeColor="text1"/>
+              </w:rPr>
+              <w:t>QLGV5</w:t>
+            </w:r>
+          </w:p>
+        </w:tc>
+      </w:tr>
+      <w:tr>
+        <w:trPr>
+          <w:jc w:val="center"/>
+        </w:trPr>
+        <w:tc>
+          <w:tcPr>
+            <w:tcW w:w="1396" w:type="dxa"/>
+            <w:tcBorders>
+              <w:top w:val="nil"/>
+            </w:tcBorders>
+            <w:shd w:val="clear" w:color="auto" w:fill="auto"/>
+            <w:tcMar>
+              <w:left w:w="98" w:type="dxa"/>
+            </w:tcMar>
+          </w:tcPr>
+          <w:p>
+            <w:pPr>
+              <w:jc w:val="center"/>
+              <w:rPr>
+                <w:rFonts w:ascii="Times New Roman" w:hAnsi="Times New Roman" w:cs="Times New Roman"/>
+              </w:rPr>
+            </w:pPr>
+            <w:r>
+              <w:rPr>
+                <w:rFonts w:ascii="Times New Roman" w:hAnsi="Times New Roman" w:cs="Times New Roman"/>
+              </w:rPr>
+              <w:t>6</w:t>
+            </w:r>
+          </w:p>
+        </w:tc>
+        <w:tc>
+          <w:tcPr>
+            <w:tcW w:w="2936" w:type="dxa"/>
+            <w:tcBorders>
+              <w:top w:val="nil"/>
+            </w:tcBorders>
+            <w:shd w:val="clear" w:color="auto" w:fill="auto"/>
+            <w:tcMar>
+              <w:left w:w="98" w:type="dxa"/>
+            </w:tcMar>
+          </w:tcPr>
+          <w:p>
+            <w:pPr>
+              <w:rPr>
+                <w:rFonts w:ascii="Times New Roman" w:hAnsi="Times New Roman" w:cs="Times New Roman"/>
+              </w:rPr>
+            </w:pPr>
+            <w:r>
+              <w:rPr>
+                <w:rFonts w:ascii="Times New Roman" w:hAnsi="Times New Roman" w:cs="Times New Roman"/>
+              </w:rPr>
+              <w:t>sp_ThayDoiGVQL</w:t>
+            </w:r>
+          </w:p>
+        </w:tc>
+        <w:tc>
+          <w:tcPr>
+            <w:tcW w:w="1618" w:type="dxa"/>
+            <w:tcBorders>
+              <w:top w:val="nil"/>
+            </w:tcBorders>
+            <w:shd w:val="clear" w:color="auto" w:fill="auto"/>
+            <w:tcMar>
+              <w:left w:w="98" w:type="dxa"/>
+            </w:tcMar>
+          </w:tcPr>
+          <w:p>
+            <w:pPr>
+              <w:rPr>
+                <w:rFonts w:ascii="Times New Roman" w:hAnsi="Times New Roman" w:cs="Times New Roman"/>
+              </w:rPr>
+            </w:pPr>
+            <w:r>
+              <w:rPr>
+                <w:rFonts w:ascii="Times New Roman" w:hAnsi="Times New Roman" w:cs="Times New Roman"/>
+              </w:rPr>
+              <w:t>MaND, MaGVQL</w:t>
+            </w:r>
+          </w:p>
+        </w:tc>
+        <w:tc>
+          <w:tcPr>
+            <w:tcW w:w="1419" w:type="dxa"/>
+            <w:tcBorders>
+              <w:top w:val="nil"/>
+            </w:tcBorders>
+            <w:shd w:val="clear" w:color="auto" w:fill="auto"/>
+            <w:tcMar>
+              <w:left w:w="98" w:type="dxa"/>
+            </w:tcMar>
+          </w:tcPr>
+          <w:p>
+            <w:pPr>
+              <w:rPr>
+                <w:rFonts w:ascii="Times New Roman" w:hAnsi="Times New Roman" w:cs="Times New Roman"/>
+              </w:rPr>
+            </w:pPr>
+            <w:r>
+              <w:rPr>
+                <w:rFonts w:ascii="Times New Roman" w:hAnsi="Times New Roman" w:cs="Times New Roman"/>
+              </w:rPr>
+              <w:t>True hoặc False</w:t>
+            </w:r>
+          </w:p>
+        </w:tc>
+        <w:tc>
+          <w:tcPr>
+            <w:tcW w:w="3933" w:type="dxa"/>
+            <w:tcBorders>
+              <w:top w:val="nil"/>
+            </w:tcBorders>
+            <w:shd w:val="clear" w:color="auto" w:fill="auto"/>
+            <w:tcMar>
+              <w:left w:w="98" w:type="dxa"/>
+            </w:tcMar>
+          </w:tcPr>
+          <w:p>
+            <w:pPr>
+              <w:rPr>
+                <w:rFonts w:ascii="Times New Roman" w:eastAsia="Times New Roman" w:hAnsi="Times New Roman" w:cs="Times New Roman"/>
+                <w:color w:val="000000" w:themeColor="text1"/>
+              </w:rPr>
+            </w:pPr>
+            <w:r>
+              <w:rPr>
+                <w:rFonts w:ascii="Times New Roman" w:eastAsia="Times New Roman" w:hAnsi="Times New Roman" w:cs="Times New Roman"/>
+                <w:color w:val="000000" w:themeColor="text1"/>
+              </w:rPr>
+              <w:t>Kiểm tra sự tồn tại của MaGVQL, nếu không tồn tại thì thông báo lỗi, ngược lại tiến hành cập nhật MaGVQL cho giáo viên này.</w:t>
+            </w:r>
+          </w:p>
+        </w:tc>
+        <w:tc>
+          <w:tcPr>
+            <w:tcW w:w="1384" w:type="dxa"/>
+            <w:tcBorders>
+              <w:top w:val="nil"/>
+            </w:tcBorders>
+            <w:shd w:val="clear" w:color="auto" w:fill="auto"/>
+            <w:tcMar>
+              <w:left w:w="98" w:type="dxa"/>
+            </w:tcMar>
+          </w:tcPr>
+          <w:p>
+            <w:pPr>
+              <w:rPr>
+                <w:rFonts w:ascii="Times New Roman" w:hAnsi="Times New Roman" w:cs="Times New Roman"/>
+              </w:rPr>
+            </w:pPr>
+            <w:r>
+              <w:rPr>
+                <w:rFonts w:ascii="Times New Roman" w:hAnsi="Times New Roman" w:cs="Times New Roman"/>
+              </w:rPr>
+              <w:t>QLGV6</w:t>
+            </w:r>
+          </w:p>
+        </w:tc>
+      </w:tr>
+    </w:tbl>
+    <w:p/>
+    <w:p>
+      <w:pPr>
+        <w:pStyle w:val="ListParagraph"/>
+      </w:pPr>
+    </w:p>
+    <w:p>
+      <w:pPr>
+        <w:pStyle w:val="ListParagraph"/>
+      </w:pPr>
+    </w:p>
+    <w:p>
+      <w:pPr>
+        <w:pStyle w:val="ListParagraph"/>
+      </w:pPr>
     </w:p>
     <w:tbl>
       <w:tblPr>
@@ -5517,6 +7117,7 @@
                 <w:color w:val="000000" w:themeColor="text1"/>
                 <w:sz w:val="24"/>
               </w:rPr>
+              <w:lastRenderedPageBreak/>
               <w:t>STT</w:t>
             </w:r>
           </w:p>
@@ -5901,7 +7502,23 @@
                 <w:rFonts w:ascii="Times New Roman" w:eastAsia="Times New Roman" w:hAnsi="Times New Roman" w:cs="Times New Roman"/>
                 <w:color w:val="000000" w:themeColor="text1"/>
               </w:rPr>
-              <w:t>Thêm một dòng dữ liệu vào bảng BoDeThi , sau đó xác thực hoặc thông báo lỗi</w:t>
+              <w:t xml:space="preserve">Thêm một dòng dữ liệu vào bảng </w:t>
+            </w:r>
+            <w:proofErr w:type="gramStart"/>
+            <w:r>
+              <w:rPr>
+                <w:rFonts w:ascii="Times New Roman" w:eastAsia="Times New Roman" w:hAnsi="Times New Roman" w:cs="Times New Roman"/>
+                <w:color w:val="000000" w:themeColor="text1"/>
+              </w:rPr>
+              <w:t>BoDeThi ,</w:t>
+            </w:r>
+            <w:proofErr w:type="gramEnd"/>
+            <w:r>
+              <w:rPr>
+                <w:rFonts w:ascii="Times New Roman" w:eastAsia="Times New Roman" w:hAnsi="Times New Roman" w:cs="Times New Roman"/>
+                <w:color w:val="000000" w:themeColor="text1"/>
+              </w:rPr>
+              <w:t xml:space="preserve"> sau đó xác thực hoặc thông báo lỗi</w:t>
             </w:r>
           </w:p>
         </w:tc>
@@ -5980,6 +7597,7 @@
                 <w:color w:val="000000" w:themeColor="text1"/>
               </w:rPr>
             </w:pPr>
+            <w:proofErr w:type="gramStart"/>
             <w:r>
               <w:rPr>
                 <w:rFonts w:ascii="Times New Roman" w:eastAsia="Times New Roman" w:hAnsi="Times New Roman" w:cs="Times New Roman"/>
@@ -5992,7 +7610,15 @@
                 <w:rFonts w:ascii="Times New Roman" w:eastAsia="Times New Roman" w:hAnsi="Times New Roman" w:cs="Times New Roman"/>
                 <w:color w:val="000000" w:themeColor="text1"/>
               </w:rPr>
-              <w:t>,  TenBoDeThi, HocKy và NamHoc</w:t>
+              <w:t>,  TenBoDeThi</w:t>
+            </w:r>
+            <w:proofErr w:type="gramEnd"/>
+            <w:r>
+              <w:rPr>
+                <w:rFonts w:ascii="Times New Roman" w:eastAsia="Times New Roman" w:hAnsi="Times New Roman" w:cs="Times New Roman"/>
+                <w:color w:val="000000" w:themeColor="text1"/>
+              </w:rPr>
+              <w:t>, HocKy và NamHoc</w:t>
             </w:r>
           </w:p>
         </w:tc>
@@ -6032,7 +7658,23 @@
                 <w:rFonts w:ascii="Times New Roman" w:eastAsia="Times New Roman" w:hAnsi="Times New Roman" w:cs="Times New Roman"/>
                 <w:color w:val="000000" w:themeColor="text1"/>
               </w:rPr>
-              <w:t>Cập nhật bộ đề thi , sau đó xác thực hoặc thông báo lỗi</w:t>
+              <w:t xml:space="preserve">Cập nhật bộ đề </w:t>
+            </w:r>
+            <w:proofErr w:type="gramStart"/>
+            <w:r>
+              <w:rPr>
+                <w:rFonts w:ascii="Times New Roman" w:eastAsia="Times New Roman" w:hAnsi="Times New Roman" w:cs="Times New Roman"/>
+                <w:color w:val="000000" w:themeColor="text1"/>
+              </w:rPr>
+              <w:t>thi ,</w:t>
+            </w:r>
+            <w:proofErr w:type="gramEnd"/>
+            <w:r>
+              <w:rPr>
+                <w:rFonts w:ascii="Times New Roman" w:eastAsia="Times New Roman" w:hAnsi="Times New Roman" w:cs="Times New Roman"/>
+                <w:color w:val="000000" w:themeColor="text1"/>
+              </w:rPr>
+              <w:t xml:space="preserve"> sau đó xác thực hoặc thông báo lỗi</w:t>
             </w:r>
           </w:p>
         </w:tc>
@@ -6111,6 +7753,7 @@
                 <w:color w:val="000000" w:themeColor="text1"/>
               </w:rPr>
             </w:pPr>
+            <w:proofErr w:type="gramStart"/>
             <w:r>
               <w:rPr>
                 <w:rFonts w:ascii="Times New Roman" w:eastAsia="Times New Roman" w:hAnsi="Times New Roman" w:cs="Times New Roman"/>
@@ -6118,6 +7761,7 @@
               </w:rPr>
               <w:t>MABDT,MACH</w:t>
             </w:r>
+            <w:proofErr w:type="gramEnd"/>
           </w:p>
         </w:tc>
         <w:tc>
@@ -6235,12 +7879,21 @@
                 <w:color w:val="000000" w:themeColor="text1"/>
               </w:rPr>
             </w:pPr>
-            <w:r>
-              <w:rPr>
-                <w:rFonts w:ascii="Times New Roman" w:eastAsia="Times New Roman" w:hAnsi="Times New Roman" w:cs="Times New Roman"/>
-                <w:color w:val="000000" w:themeColor="text1"/>
-              </w:rPr>
-              <w:t>MACH,MABDTold và MABDTnew</w:t>
+            <w:proofErr w:type="gramStart"/>
+            <w:r>
+              <w:rPr>
+                <w:rFonts w:ascii="Times New Roman" w:eastAsia="Times New Roman" w:hAnsi="Times New Roman" w:cs="Times New Roman"/>
+                <w:color w:val="000000" w:themeColor="text1"/>
+              </w:rPr>
+              <w:t>MACH,MABDTold</w:t>
+            </w:r>
+            <w:proofErr w:type="gramEnd"/>
+            <w:r>
+              <w:rPr>
+                <w:rFonts w:ascii="Times New Roman" w:eastAsia="Times New Roman" w:hAnsi="Times New Roman" w:cs="Times New Roman"/>
+                <w:color w:val="000000" w:themeColor="text1"/>
+              </w:rPr>
+              <w:t xml:space="preserve"> và MABDTnew</w:t>
             </w:r>
           </w:p>
         </w:tc>
@@ -6359,6 +8012,7 @@
                 <w:color w:val="000000" w:themeColor="text1"/>
               </w:rPr>
             </w:pPr>
+            <w:proofErr w:type="gramStart"/>
             <w:r>
               <w:rPr>
                 <w:rFonts w:ascii="Times New Roman" w:eastAsia="Times New Roman" w:hAnsi="Times New Roman" w:cs="Times New Roman"/>
@@ -6366,6 +8020,7 @@
               </w:rPr>
               <w:t>MACH,MABDT</w:t>
             </w:r>
+            <w:proofErr w:type="gramEnd"/>
           </w:p>
         </w:tc>
         <w:tc>
@@ -6426,8 +8081,6 @@
               </w:rPr>
               <w:t>GV5</w:t>
             </w:r>
-            <w:bookmarkStart w:id="56" w:name="_GoBack"/>
-            <w:bookmarkEnd w:id="56"/>
           </w:p>
         </w:tc>
       </w:tr>
@@ -6440,13 +8093,13 @@
           <w:numId w:val="24"/>
         </w:numPr>
       </w:pPr>
-      <w:bookmarkStart w:id="57" w:name="_Toc485418720"/>
-      <w:bookmarkStart w:id="58" w:name="_Toc487636247"/>
+      <w:bookmarkStart w:id="58" w:name="_Toc485418720"/>
+      <w:bookmarkStart w:id="59" w:name="_Toc487636247"/>
       <w:r>
         <w:t>Xác định tình huống tranh chấp</w:t>
       </w:r>
-      <w:bookmarkEnd w:id="57"/>
       <w:bookmarkEnd w:id="58"/>
+      <w:bookmarkEnd w:id="59"/>
     </w:p>
     <w:p>
       <w:pPr>
@@ -6456,13 +8109,13 @@
           <w:numId w:val="21"/>
         </w:numPr>
       </w:pPr>
-      <w:bookmarkStart w:id="59" w:name="_Toc485418721"/>
-      <w:bookmarkStart w:id="60" w:name="_Toc487636248"/>
+      <w:bookmarkStart w:id="60" w:name="_Toc485418721"/>
+      <w:bookmarkStart w:id="61" w:name="_Toc487636248"/>
       <w:r>
         <w:t>Danh sách tình huống tranh chấp đồng thời</w:t>
       </w:r>
-      <w:bookmarkEnd w:id="59"/>
       <w:bookmarkEnd w:id="60"/>
+      <w:bookmarkEnd w:id="61"/>
     </w:p>
     <w:tbl>
       <w:tblPr>
@@ -7284,14 +8937,14 @@
           <w:numId w:val="21"/>
         </w:numPr>
       </w:pPr>
-      <w:bookmarkStart w:id="61" w:name="_Toc485418722"/>
-      <w:bookmarkStart w:id="62" w:name="_Toc487636249"/>
+      <w:bookmarkStart w:id="62" w:name="_Toc485418722"/>
+      <w:bookmarkStart w:id="63" w:name="_Toc487636249"/>
       <w:r>
         <w:lastRenderedPageBreak/>
         <w:t>Tình huống tranh chấp đồng thời</w:t>
       </w:r>
-      <w:bookmarkEnd w:id="61"/>
       <w:bookmarkEnd w:id="62"/>
+      <w:bookmarkEnd w:id="63"/>
     </w:p>
     <w:p>
       <w:pPr>
@@ -7301,16 +8954,18 @@
           <w:numId w:val="15"/>
         </w:numPr>
       </w:pPr>
-      <w:bookmarkStart w:id="63" w:name="_Toc485418723"/>
-      <w:bookmarkStart w:id="64" w:name="_Toc487636250"/>
+      <w:bookmarkStart w:id="64" w:name="_Toc485418723"/>
+      <w:bookmarkStart w:id="65" w:name="_Toc487636250"/>
       <w:r>
         <w:t xml:space="preserve">Sinh viên thực hiện: </w:t>
       </w:r>
-      <w:bookmarkEnd w:id="63"/>
+      <w:bookmarkEnd w:id="64"/>
+      <w:proofErr w:type="gramStart"/>
       <w:r>
         <w:t>…..</w:t>
       </w:r>
-      <w:bookmarkEnd w:id="64"/>
+      <w:bookmarkEnd w:id="65"/>
+      <w:proofErr w:type="gramEnd"/>
     </w:p>
     <w:tbl>
       <w:tblPr>
@@ -7567,6 +9222,7 @@
               </w:rPr>
               <w:t xml:space="preserve"> </w:t>
             </w:r>
+            <w:proofErr w:type="gramStart"/>
             <w:r>
               <w:rPr>
                 <w:rFonts w:asciiTheme="majorHAnsi" w:hAnsiTheme="majorHAnsi"/>
@@ -7574,6 +9230,7 @@
               </w:rPr>
               <w:t>…..</w:t>
             </w:r>
+            <w:proofErr w:type="gramEnd"/>
           </w:p>
           <w:p>
             <w:pPr>
@@ -8185,6 +9842,7 @@
               </w:rPr>
               <w:t xml:space="preserve"> </w:t>
             </w:r>
+            <w:proofErr w:type="gramStart"/>
             <w:r>
               <w:rPr>
                 <w:rFonts w:ascii="Times New Roman" w:hAnsi="Times New Roman" w:cs="Times New Roman"/>
@@ -8192,6 +9850,7 @@
               </w:rPr>
               <w:t>A.a</w:t>
             </w:r>
+            <w:proofErr w:type="gramEnd"/>
             <w:r>
               <w:rPr>
                 <w:rFonts w:ascii="Times New Roman" w:hAnsi="Times New Roman" w:cs="Times New Roman"/>
@@ -8507,6 +10166,7 @@
               </w:rPr>
               <w:t xml:space="preserve"> </w:t>
             </w:r>
+            <w:proofErr w:type="gramStart"/>
             <w:r>
               <w:rPr>
                 <w:rFonts w:ascii="Times New Roman" w:hAnsi="Times New Roman" w:cs="Times New Roman"/>
@@ -8514,6 +10174,7 @@
               </w:rPr>
               <w:t>A.a</w:t>
             </w:r>
+            <w:proofErr w:type="gramEnd"/>
             <w:r>
               <w:rPr>
                 <w:rFonts w:ascii="Times New Roman" w:hAnsi="Times New Roman" w:cs="Times New Roman"/>
@@ -9368,6 +11029,7 @@
               </w:rPr>
               <w:t xml:space="preserve"> </w:t>
             </w:r>
+            <w:proofErr w:type="gramStart"/>
             <w:r>
               <w:rPr>
                 <w:rFonts w:ascii="Times New Roman" w:hAnsi="Times New Roman" w:cs="Times New Roman"/>
@@ -9375,6 +11037,7 @@
               </w:rPr>
               <w:t>A.a</w:t>
             </w:r>
+            <w:proofErr w:type="gramEnd"/>
             <w:r>
               <w:rPr>
                 <w:rFonts w:ascii="Times New Roman" w:hAnsi="Times New Roman" w:cs="Times New Roman"/>
@@ -9415,7 +11078,6 @@
                 <w:color w:val="0000FF"/>
                 <w:szCs w:val="19"/>
               </w:rPr>
-              <w:lastRenderedPageBreak/>
               <w:t>BEGIN</w:t>
             </w:r>
           </w:p>
@@ -9435,6 +11097,7 @@
                 <w:rFonts w:ascii="Times New Roman" w:hAnsi="Times New Roman" w:cs="Times New Roman"/>
                 <w:szCs w:val="19"/>
               </w:rPr>
+              <w:lastRenderedPageBreak/>
               <w:tab/>
             </w:r>
             <w:r>
@@ -10035,14 +11698,14 @@
           <w:numId w:val="21"/>
         </w:numPr>
       </w:pPr>
-      <w:bookmarkStart w:id="65" w:name="_Toc485418728"/>
-      <w:bookmarkStart w:id="66" w:name="_Toc487636251"/>
+      <w:bookmarkStart w:id="66" w:name="_Toc485418728"/>
+      <w:bookmarkStart w:id="67" w:name="_Toc487636251"/>
       <w:r>
         <w:lastRenderedPageBreak/>
         <w:t>Giải pháp khắc phục lỗi tranh chấp đồng thời</w:t>
       </w:r>
-      <w:bookmarkEnd w:id="65"/>
       <w:bookmarkEnd w:id="66"/>
+      <w:bookmarkEnd w:id="67"/>
     </w:p>
     <w:p>
       <w:pPr>
@@ -10052,16 +11715,16 @@
           <w:numId w:val="15"/>
         </w:numPr>
       </w:pPr>
-      <w:bookmarkStart w:id="67" w:name="_Toc485418729"/>
-      <w:bookmarkStart w:id="68" w:name="_Toc487636252"/>
+      <w:bookmarkStart w:id="68" w:name="_Toc485418729"/>
+      <w:bookmarkStart w:id="69" w:name="_Toc487636252"/>
       <w:r>
         <w:t xml:space="preserve">Sinh viên thực hiện: </w:t>
       </w:r>
-      <w:bookmarkEnd w:id="67"/>
+      <w:bookmarkEnd w:id="68"/>
       <w:r>
         <w:t>…………</w:t>
       </w:r>
-      <w:bookmarkEnd w:id="68"/>
+      <w:bookmarkEnd w:id="69"/>
     </w:p>
     <w:tbl>
       <w:tblPr>
@@ -10149,8 +11812,17 @@
                 <w:rFonts w:asciiTheme="majorHAnsi" w:hAnsiTheme="majorHAnsi"/>
                 <w:color w:val="FF0000"/>
               </w:rPr>
-              <w:t>//Nêu rõ cách khắc phục…..</w:t>
-            </w:r>
+              <w:t>//Nêu rõ cách khắc phục</w:t>
+            </w:r>
+            <w:proofErr w:type="gramStart"/>
+            <w:r>
+              <w:rPr>
+                <w:rFonts w:asciiTheme="majorHAnsi" w:hAnsiTheme="majorHAnsi"/>
+                <w:color w:val="FF0000"/>
+              </w:rPr>
+              <w:t>…..</w:t>
+            </w:r>
+            <w:proofErr w:type="gramEnd"/>
           </w:p>
           <w:p>
             <w:pPr>
@@ -10347,6 +12019,7 @@
               </w:rPr>
               <w:t xml:space="preserve"> </w:t>
             </w:r>
+            <w:proofErr w:type="gramStart"/>
             <w:r>
               <w:rPr>
                 <w:rFonts w:asciiTheme="majorHAnsi" w:hAnsiTheme="majorHAnsi"/>
@@ -10354,6 +12027,7 @@
               </w:rPr>
               <w:t>…..</w:t>
             </w:r>
+            <w:proofErr w:type="gramEnd"/>
           </w:p>
           <w:p>
             <w:pPr>
@@ -10845,7 +12519,25 @@
                 <w:color w:val="000000" w:themeColor="text1"/>
                 <w:szCs w:val="19"/>
               </w:rPr>
-              <w:t>IF EXISTS (SELECT * FROM A WHERE A.a=@a)</w:t>
+              <w:t xml:space="preserve">IF EXISTS (SELECT * FROM A WHERE </w:t>
+            </w:r>
+            <w:proofErr w:type="gramStart"/>
+            <w:r>
+              <w:rPr>
+                <w:rFonts w:ascii="Times New Roman" w:hAnsi="Times New Roman" w:cs="Times New Roman"/>
+                <w:color w:val="000000" w:themeColor="text1"/>
+                <w:szCs w:val="19"/>
+              </w:rPr>
+              <w:t>A.a</w:t>
+            </w:r>
+            <w:proofErr w:type="gramEnd"/>
+            <w:r>
+              <w:rPr>
+                <w:rFonts w:ascii="Times New Roman" w:hAnsi="Times New Roman" w:cs="Times New Roman"/>
+                <w:color w:val="000000" w:themeColor="text1"/>
+                <w:szCs w:val="19"/>
+              </w:rPr>
+              <w:t>=@a)</w:t>
             </w:r>
           </w:p>
           <w:p>
@@ -11028,7 +12720,25 @@
                 <w:color w:val="000000" w:themeColor="text1"/>
                 <w:szCs w:val="19"/>
               </w:rPr>
-              <w:t>IF EXISTS (SELECT * FROM ChuyenDi WHERE A.a=@a)</w:t>
+              <w:t xml:space="preserve">IF EXISTS (SELECT * FROM ChuyenDi WHERE </w:t>
+            </w:r>
+            <w:proofErr w:type="gramStart"/>
+            <w:r>
+              <w:rPr>
+                <w:rFonts w:ascii="Times New Roman" w:hAnsi="Times New Roman" w:cs="Times New Roman"/>
+                <w:color w:val="000000" w:themeColor="text1"/>
+                <w:szCs w:val="19"/>
+              </w:rPr>
+              <w:t>A.a</w:t>
+            </w:r>
+            <w:proofErr w:type="gramEnd"/>
+            <w:r>
+              <w:rPr>
+                <w:rFonts w:ascii="Times New Roman" w:hAnsi="Times New Roman" w:cs="Times New Roman"/>
+                <w:color w:val="000000" w:themeColor="text1"/>
+                <w:szCs w:val="19"/>
+              </w:rPr>
+              <w:t>=@a)</w:t>
             </w:r>
           </w:p>
           <w:p>
@@ -11780,6 +13490,7 @@
               </w:rPr>
               <w:t xml:space="preserve"> </w:t>
             </w:r>
+            <w:proofErr w:type="gramStart"/>
             <w:r>
               <w:rPr>
                 <w:rFonts w:ascii="Times New Roman" w:hAnsi="Times New Roman" w:cs="Times New Roman"/>
@@ -11788,6 +13499,7 @@
               <w:lastRenderedPageBreak/>
               <w:t>A.a</w:t>
             </w:r>
+            <w:proofErr w:type="gramEnd"/>
             <w:r>
               <w:rPr>
                 <w:rFonts w:ascii="Times New Roman" w:hAnsi="Times New Roman" w:cs="Times New Roman"/>
@@ -12283,10 +13995,10 @@
     </w:tbl>
     <w:p/>
     <w:sectPr>
-      <w:headerReference w:type="even" r:id="rId19"/>
-      <w:headerReference w:type="default" r:id="rId20"/>
-      <w:footerReference w:type="even" r:id="rId21"/>
-      <w:footerReference w:type="default" r:id="rId22"/>
+      <w:headerReference w:type="even" r:id="rId18"/>
+      <w:headerReference w:type="default" r:id="rId19"/>
+      <w:footerReference w:type="even" r:id="rId20"/>
+      <w:footerReference w:type="default" r:id="rId21"/>
       <w:pgSz w:w="16834" w:h="11909" w:orient="landscape" w:code="9"/>
       <w:pgMar w:top="1440" w:right="1440" w:bottom="1440" w:left="1440" w:header="720" w:footer="720" w:gutter="0"/>
       <w:cols w:space="720"/>
@@ -12297,7 +14009,7 @@
 </file>
 
 <file path=word/endnotes.xml><?xml version="1.0" encoding="utf-8"?>
-<w:endnotes xmlns:wpc="http://schemas.microsoft.com/office/word/2010/wordprocessingCanvas" xmlns:mc="http://schemas.openxmlformats.org/markup-compatibility/2006" xmlns:o="urn:schemas-microsoft-com:office:office" xmlns:r="http://schemas.openxmlformats.org/officeDocument/2006/relationships" xmlns:m="http://schemas.openxmlformats.org/officeDocument/2006/math" xmlns:v="urn:schemas-microsoft-com:vml" xmlns:wp14="http://schemas.microsoft.com/office/word/2010/wordprocessingDrawing" xmlns:wp="http://schemas.openxmlformats.org/drawingml/2006/wordprocessingDrawing" xmlns:w10="urn:schemas-microsoft-com:office:word" xmlns:w="http://schemas.openxmlformats.org/wordprocessingml/2006/main" xmlns:w14="http://schemas.microsoft.com/office/word/2010/wordml" xmlns:wpg="http://schemas.microsoft.com/office/word/2010/wordprocessingGroup" xmlns:wpi="http://schemas.microsoft.com/office/word/2010/wordprocessingInk" xmlns:wne="http://schemas.microsoft.com/office/word/2006/wordml" xmlns:wps="http://schemas.microsoft.com/office/word/2010/wordprocessingShape" mc:Ignorable="w14 wp14">
+<w:endnotes xmlns:wpc="http://schemas.microsoft.com/office/word/2010/wordprocessingCanvas" xmlns:cx="http://schemas.microsoft.com/office/drawing/2014/chartex" xmlns:cx1="http://schemas.microsoft.com/office/drawing/2015/9/8/chartex" xmlns:cx2="http://schemas.microsoft.com/office/drawing/2015/10/21/chartex" xmlns:cx3="http://schemas.microsoft.com/office/drawing/2016/5/9/chartex" xmlns:cx4="http://schemas.microsoft.com/office/drawing/2016/5/10/chartex" xmlns:cx5="http://schemas.microsoft.com/office/drawing/2016/5/11/chartex" xmlns:cx6="http://schemas.microsoft.com/office/drawing/2016/5/12/chartex" xmlns:cx7="http://schemas.microsoft.com/office/drawing/2016/5/13/chartex" xmlns:cx8="http://schemas.microsoft.com/office/drawing/2016/5/14/chartex" xmlns:mc="http://schemas.openxmlformats.org/markup-compatibility/2006" xmlns:aink="http://schemas.microsoft.com/office/drawing/2016/ink" xmlns:o="urn:schemas-microsoft-com:office:office" xmlns:r="http://schemas.openxmlformats.org/officeDocument/2006/relationships" xmlns:m="http://schemas.openxmlformats.org/officeDocument/2006/math" xmlns:v="urn:schemas-microsoft-com:vml" xmlns:wp14="http://schemas.microsoft.com/office/word/2010/wordprocessingDrawing" xmlns:wp="http://schemas.openxmlformats.org/drawingml/2006/wordprocessingDrawing" xmlns:w10="urn:schemas-microsoft-com:office:word" xmlns:w="http://schemas.openxmlformats.org/wordprocessingml/2006/main" xmlns:w14="http://schemas.microsoft.com/office/word/2010/wordml" xmlns:w15="http://schemas.microsoft.com/office/word/2012/wordml" xmlns:w16se="http://schemas.microsoft.com/office/word/2015/wordml/symex" xmlns:wpg="http://schemas.microsoft.com/office/word/2010/wordprocessingGroup" xmlns:wpi="http://schemas.microsoft.com/office/word/2010/wordprocessingInk" xmlns:wne="http://schemas.microsoft.com/office/word/2006/wordml" xmlns:wps="http://schemas.microsoft.com/office/word/2010/wordprocessingShape" mc:Ignorable="w14 w15 w16se wp14">
   <w:endnote w:type="separator" w:id="-1">
     <w:p>
       <w:pPr>
@@ -12329,7 +14041,7 @@
 </file>
 
 <file path=word/footer1.xml><?xml version="1.0" encoding="utf-8"?>
-<w:ftr xmlns:wpc="http://schemas.microsoft.com/office/word/2010/wordprocessingCanvas" xmlns:mc="http://schemas.openxmlformats.org/markup-compatibility/2006" xmlns:o="urn:schemas-microsoft-com:office:office" xmlns:r="http://schemas.openxmlformats.org/officeDocument/2006/relationships" xmlns:m="http://schemas.openxmlformats.org/officeDocument/2006/math" xmlns:v="urn:schemas-microsoft-com:vml" xmlns:wp14="http://schemas.microsoft.com/office/word/2010/wordprocessingDrawing" xmlns:wp="http://schemas.openxmlformats.org/drawingml/2006/wordprocessingDrawing" xmlns:w10="urn:schemas-microsoft-com:office:word" xmlns:w="http://schemas.openxmlformats.org/wordprocessingml/2006/main" xmlns:w14="http://schemas.microsoft.com/office/word/2010/wordml" xmlns:wpg="http://schemas.microsoft.com/office/word/2010/wordprocessingGroup" xmlns:wpi="http://schemas.microsoft.com/office/word/2010/wordprocessingInk" xmlns:wne="http://schemas.microsoft.com/office/word/2006/wordml" xmlns:wps="http://schemas.microsoft.com/office/word/2010/wordprocessingShape" mc:Ignorable="w14 wp14">
+<w:ftr xmlns:wpc="http://schemas.microsoft.com/office/word/2010/wordprocessingCanvas" xmlns:cx="http://schemas.microsoft.com/office/drawing/2014/chartex" xmlns:cx1="http://schemas.microsoft.com/office/drawing/2015/9/8/chartex" xmlns:cx2="http://schemas.microsoft.com/office/drawing/2015/10/21/chartex" xmlns:cx3="http://schemas.microsoft.com/office/drawing/2016/5/9/chartex" xmlns:cx4="http://schemas.microsoft.com/office/drawing/2016/5/10/chartex" xmlns:cx5="http://schemas.microsoft.com/office/drawing/2016/5/11/chartex" xmlns:cx6="http://schemas.microsoft.com/office/drawing/2016/5/12/chartex" xmlns:cx7="http://schemas.microsoft.com/office/drawing/2016/5/13/chartex" xmlns:cx8="http://schemas.microsoft.com/office/drawing/2016/5/14/chartex" xmlns:mc="http://schemas.openxmlformats.org/markup-compatibility/2006" xmlns:aink="http://schemas.microsoft.com/office/drawing/2016/ink" xmlns:o="urn:schemas-microsoft-com:office:office" xmlns:r="http://schemas.openxmlformats.org/officeDocument/2006/relationships" xmlns:m="http://schemas.openxmlformats.org/officeDocument/2006/math" xmlns:v="urn:schemas-microsoft-com:vml" xmlns:wp14="http://schemas.microsoft.com/office/word/2010/wordprocessingDrawing" xmlns:wp="http://schemas.openxmlformats.org/drawingml/2006/wordprocessingDrawing" xmlns:w10="urn:schemas-microsoft-com:office:word" xmlns:w="http://schemas.openxmlformats.org/wordprocessingml/2006/main" xmlns:w14="http://schemas.microsoft.com/office/word/2010/wordml" xmlns:w15="http://schemas.microsoft.com/office/word/2012/wordml" xmlns:w16se="http://schemas.microsoft.com/office/word/2015/wordml/symex" xmlns:wpg="http://schemas.microsoft.com/office/word/2010/wordprocessingGroup" xmlns:wpi="http://schemas.microsoft.com/office/word/2010/wordprocessingInk" xmlns:wne="http://schemas.microsoft.com/office/word/2006/wordml" xmlns:wps="http://schemas.microsoft.com/office/word/2010/wordprocessingShape" mc:Ignorable="w14 w15 w16se wp14">
   <w:sdt>
     <w:sdtPr>
       <w:id w:val="-1040048065"/>
@@ -12355,7 +14067,7 @@
 </file>
 
 <file path=word/footer2.xml><?xml version="1.0" encoding="utf-8"?>
-<w:ftr xmlns:wpc="http://schemas.microsoft.com/office/word/2010/wordprocessingCanvas" xmlns:mc="http://schemas.openxmlformats.org/markup-compatibility/2006" xmlns:o="urn:schemas-microsoft-com:office:office" xmlns:r="http://schemas.openxmlformats.org/officeDocument/2006/relationships" xmlns:m="http://schemas.openxmlformats.org/officeDocument/2006/math" xmlns:v="urn:schemas-microsoft-com:vml" xmlns:wp14="http://schemas.microsoft.com/office/word/2010/wordprocessingDrawing" xmlns:wp="http://schemas.openxmlformats.org/drawingml/2006/wordprocessingDrawing" xmlns:w10="urn:schemas-microsoft-com:office:word" xmlns:w="http://schemas.openxmlformats.org/wordprocessingml/2006/main" xmlns:w14="http://schemas.microsoft.com/office/word/2010/wordml" xmlns:wpg="http://schemas.microsoft.com/office/word/2010/wordprocessingGroup" xmlns:wpi="http://schemas.microsoft.com/office/word/2010/wordprocessingInk" xmlns:wne="http://schemas.microsoft.com/office/word/2006/wordml" xmlns:wps="http://schemas.microsoft.com/office/word/2010/wordprocessingShape" mc:Ignorable="w14 wp14">
+<w:ftr xmlns:wpc="http://schemas.microsoft.com/office/word/2010/wordprocessingCanvas" xmlns:cx="http://schemas.microsoft.com/office/drawing/2014/chartex" xmlns:cx1="http://schemas.microsoft.com/office/drawing/2015/9/8/chartex" xmlns:cx2="http://schemas.microsoft.com/office/drawing/2015/10/21/chartex" xmlns:cx3="http://schemas.microsoft.com/office/drawing/2016/5/9/chartex" xmlns:cx4="http://schemas.microsoft.com/office/drawing/2016/5/10/chartex" xmlns:cx5="http://schemas.microsoft.com/office/drawing/2016/5/11/chartex" xmlns:cx6="http://schemas.microsoft.com/office/drawing/2016/5/12/chartex" xmlns:cx7="http://schemas.microsoft.com/office/drawing/2016/5/13/chartex" xmlns:cx8="http://schemas.microsoft.com/office/drawing/2016/5/14/chartex" xmlns:mc="http://schemas.openxmlformats.org/markup-compatibility/2006" xmlns:aink="http://schemas.microsoft.com/office/drawing/2016/ink" xmlns:o="urn:schemas-microsoft-com:office:office" xmlns:r="http://schemas.openxmlformats.org/officeDocument/2006/relationships" xmlns:m="http://schemas.openxmlformats.org/officeDocument/2006/math" xmlns:v="urn:schemas-microsoft-com:vml" xmlns:wp14="http://schemas.microsoft.com/office/word/2010/wordprocessingDrawing" xmlns:wp="http://schemas.openxmlformats.org/drawingml/2006/wordprocessingDrawing" xmlns:w10="urn:schemas-microsoft-com:office:word" xmlns:w="http://schemas.openxmlformats.org/wordprocessingml/2006/main" xmlns:w14="http://schemas.microsoft.com/office/word/2010/wordml" xmlns:w15="http://schemas.microsoft.com/office/word/2012/wordml" xmlns:w16se="http://schemas.microsoft.com/office/word/2015/wordml/symex" xmlns:wpg="http://schemas.microsoft.com/office/word/2010/wordprocessingGroup" xmlns:wpi="http://schemas.microsoft.com/office/word/2010/wordprocessingInk" xmlns:wne="http://schemas.microsoft.com/office/word/2006/wordml" xmlns:wps="http://schemas.microsoft.com/office/word/2010/wordprocessingShape" mc:Ignorable="w14 w15 w16se wp14">
   <w:tbl>
     <w:tblPr>
       <w:tblW w:w="4991" w:type="pct"/>
@@ -12527,7 +14239,7 @@
 </file>
 
 <file path=word/footer3.xml><?xml version="1.0" encoding="utf-8"?>
-<w:ftr xmlns:wpc="http://schemas.microsoft.com/office/word/2010/wordprocessingCanvas" xmlns:mc="http://schemas.openxmlformats.org/markup-compatibility/2006" xmlns:o="urn:schemas-microsoft-com:office:office" xmlns:r="http://schemas.openxmlformats.org/officeDocument/2006/relationships" xmlns:m="http://schemas.openxmlformats.org/officeDocument/2006/math" xmlns:v="urn:schemas-microsoft-com:vml" xmlns:wp14="http://schemas.microsoft.com/office/word/2010/wordprocessingDrawing" xmlns:wp="http://schemas.openxmlformats.org/drawingml/2006/wordprocessingDrawing" xmlns:w10="urn:schemas-microsoft-com:office:word" xmlns:w="http://schemas.openxmlformats.org/wordprocessingml/2006/main" xmlns:w14="http://schemas.microsoft.com/office/word/2010/wordml" xmlns:wpg="http://schemas.microsoft.com/office/word/2010/wordprocessingGroup" xmlns:wpi="http://schemas.microsoft.com/office/word/2010/wordprocessingInk" xmlns:wne="http://schemas.microsoft.com/office/word/2006/wordml" xmlns:wps="http://schemas.microsoft.com/office/word/2010/wordprocessingShape" mc:Ignorable="w14 wp14">
+<w:ftr xmlns:wpc="http://schemas.microsoft.com/office/word/2010/wordprocessingCanvas" xmlns:cx="http://schemas.microsoft.com/office/drawing/2014/chartex" xmlns:cx1="http://schemas.microsoft.com/office/drawing/2015/9/8/chartex" xmlns:cx2="http://schemas.microsoft.com/office/drawing/2015/10/21/chartex" xmlns:cx3="http://schemas.microsoft.com/office/drawing/2016/5/9/chartex" xmlns:cx4="http://schemas.microsoft.com/office/drawing/2016/5/10/chartex" xmlns:cx5="http://schemas.microsoft.com/office/drawing/2016/5/11/chartex" xmlns:cx6="http://schemas.microsoft.com/office/drawing/2016/5/12/chartex" xmlns:cx7="http://schemas.microsoft.com/office/drawing/2016/5/13/chartex" xmlns:cx8="http://schemas.microsoft.com/office/drawing/2016/5/14/chartex" xmlns:mc="http://schemas.openxmlformats.org/markup-compatibility/2006" xmlns:aink="http://schemas.microsoft.com/office/drawing/2016/ink" xmlns:o="urn:schemas-microsoft-com:office:office" xmlns:r="http://schemas.openxmlformats.org/officeDocument/2006/relationships" xmlns:m="http://schemas.openxmlformats.org/officeDocument/2006/math" xmlns:v="urn:schemas-microsoft-com:vml" xmlns:wp14="http://schemas.microsoft.com/office/word/2010/wordprocessingDrawing" xmlns:wp="http://schemas.openxmlformats.org/drawingml/2006/wordprocessingDrawing" xmlns:w10="urn:schemas-microsoft-com:office:word" xmlns:w="http://schemas.openxmlformats.org/wordprocessingml/2006/main" xmlns:w14="http://schemas.microsoft.com/office/word/2010/wordml" xmlns:w15="http://schemas.microsoft.com/office/word/2012/wordml" xmlns:w16se="http://schemas.microsoft.com/office/word/2015/wordml/symex" xmlns:wpg="http://schemas.microsoft.com/office/word/2010/wordprocessingGroup" xmlns:wpi="http://schemas.microsoft.com/office/word/2010/wordprocessingInk" xmlns:wne="http://schemas.microsoft.com/office/word/2006/wordml" xmlns:wps="http://schemas.microsoft.com/office/word/2010/wordprocessingShape" mc:Ignorable="w14 w15 w16se wp14">
   <w:tbl>
     <w:tblPr>
       <w:tblW w:w="5000" w:type="pct"/>
@@ -12684,7 +14396,7 @@
 </file>
 
 <file path=word/footer4.xml><?xml version="1.0" encoding="utf-8"?>
-<w:ftr xmlns:wpc="http://schemas.microsoft.com/office/word/2010/wordprocessingCanvas" xmlns:mc="http://schemas.openxmlformats.org/markup-compatibility/2006" xmlns:o="urn:schemas-microsoft-com:office:office" xmlns:r="http://schemas.openxmlformats.org/officeDocument/2006/relationships" xmlns:m="http://schemas.openxmlformats.org/officeDocument/2006/math" xmlns:v="urn:schemas-microsoft-com:vml" xmlns:wp14="http://schemas.microsoft.com/office/word/2010/wordprocessingDrawing" xmlns:wp="http://schemas.openxmlformats.org/drawingml/2006/wordprocessingDrawing" xmlns:w10="urn:schemas-microsoft-com:office:word" xmlns:w="http://schemas.openxmlformats.org/wordprocessingml/2006/main" xmlns:w14="http://schemas.microsoft.com/office/word/2010/wordml" xmlns:wpg="http://schemas.microsoft.com/office/word/2010/wordprocessingGroup" xmlns:wpi="http://schemas.microsoft.com/office/word/2010/wordprocessingInk" xmlns:wne="http://schemas.microsoft.com/office/word/2006/wordml" xmlns:wps="http://schemas.microsoft.com/office/word/2010/wordprocessingShape" mc:Ignorable="w14 wp14">
+<w:ftr xmlns:wpc="http://schemas.microsoft.com/office/word/2010/wordprocessingCanvas" xmlns:cx="http://schemas.microsoft.com/office/drawing/2014/chartex" xmlns:cx1="http://schemas.microsoft.com/office/drawing/2015/9/8/chartex" xmlns:cx2="http://schemas.microsoft.com/office/drawing/2015/10/21/chartex" xmlns:cx3="http://schemas.microsoft.com/office/drawing/2016/5/9/chartex" xmlns:cx4="http://schemas.microsoft.com/office/drawing/2016/5/10/chartex" xmlns:cx5="http://schemas.microsoft.com/office/drawing/2016/5/11/chartex" xmlns:cx6="http://schemas.microsoft.com/office/drawing/2016/5/12/chartex" xmlns:cx7="http://schemas.microsoft.com/office/drawing/2016/5/13/chartex" xmlns:cx8="http://schemas.microsoft.com/office/drawing/2016/5/14/chartex" xmlns:mc="http://schemas.openxmlformats.org/markup-compatibility/2006" xmlns:aink="http://schemas.microsoft.com/office/drawing/2016/ink" xmlns:o="urn:schemas-microsoft-com:office:office" xmlns:r="http://schemas.openxmlformats.org/officeDocument/2006/relationships" xmlns:m="http://schemas.openxmlformats.org/officeDocument/2006/math" xmlns:v="urn:schemas-microsoft-com:vml" xmlns:wp14="http://schemas.microsoft.com/office/word/2010/wordprocessingDrawing" xmlns:wp="http://schemas.openxmlformats.org/drawingml/2006/wordprocessingDrawing" xmlns:w10="urn:schemas-microsoft-com:office:word" xmlns:w="http://schemas.openxmlformats.org/wordprocessingml/2006/main" xmlns:w14="http://schemas.microsoft.com/office/word/2010/wordml" xmlns:w15="http://schemas.microsoft.com/office/word/2012/wordml" xmlns:w16se="http://schemas.microsoft.com/office/word/2015/wordml/symex" xmlns:wpg="http://schemas.microsoft.com/office/word/2010/wordprocessingGroup" xmlns:wpi="http://schemas.microsoft.com/office/word/2010/wordprocessingInk" xmlns:wne="http://schemas.microsoft.com/office/word/2006/wordml" xmlns:wps="http://schemas.microsoft.com/office/word/2010/wordprocessingShape" mc:Ignorable="w14 w15 w16se wp14">
   <w:tbl>
     <w:tblPr>
       <w:tblW w:w="4991" w:type="pct"/>
@@ -12764,7 +14476,7 @@
               <w:sz w:val="26"/>
               <w:szCs w:val="26"/>
             </w:rPr>
-            <w:t>8</w:t>
+            <w:t>12</w:t>
           </w:r>
           <w:r>
             <w:rPr>
@@ -12855,7 +14567,7 @@
 </file>
 
 <file path=word/footer5.xml><?xml version="1.0" encoding="utf-8"?>
-<w:ftr xmlns:wpc="http://schemas.microsoft.com/office/word/2010/wordprocessingCanvas" xmlns:mc="http://schemas.openxmlformats.org/markup-compatibility/2006" xmlns:o="urn:schemas-microsoft-com:office:office" xmlns:r="http://schemas.openxmlformats.org/officeDocument/2006/relationships" xmlns:m="http://schemas.openxmlformats.org/officeDocument/2006/math" xmlns:v="urn:schemas-microsoft-com:vml" xmlns:wp14="http://schemas.microsoft.com/office/word/2010/wordprocessingDrawing" xmlns:wp="http://schemas.openxmlformats.org/drawingml/2006/wordprocessingDrawing" xmlns:w10="urn:schemas-microsoft-com:office:word" xmlns:w="http://schemas.openxmlformats.org/wordprocessingml/2006/main" xmlns:w14="http://schemas.microsoft.com/office/word/2010/wordml" xmlns:wpg="http://schemas.microsoft.com/office/word/2010/wordprocessingGroup" xmlns:wpi="http://schemas.microsoft.com/office/word/2010/wordprocessingInk" xmlns:wne="http://schemas.microsoft.com/office/word/2006/wordml" xmlns:wps="http://schemas.microsoft.com/office/word/2010/wordprocessingShape" mc:Ignorable="w14 wp14">
+<w:ftr xmlns:wpc="http://schemas.microsoft.com/office/word/2010/wordprocessingCanvas" xmlns:cx="http://schemas.microsoft.com/office/drawing/2014/chartex" xmlns:cx1="http://schemas.microsoft.com/office/drawing/2015/9/8/chartex" xmlns:cx2="http://schemas.microsoft.com/office/drawing/2015/10/21/chartex" xmlns:cx3="http://schemas.microsoft.com/office/drawing/2016/5/9/chartex" xmlns:cx4="http://schemas.microsoft.com/office/drawing/2016/5/10/chartex" xmlns:cx5="http://schemas.microsoft.com/office/drawing/2016/5/11/chartex" xmlns:cx6="http://schemas.microsoft.com/office/drawing/2016/5/12/chartex" xmlns:cx7="http://schemas.microsoft.com/office/drawing/2016/5/13/chartex" xmlns:cx8="http://schemas.microsoft.com/office/drawing/2016/5/14/chartex" xmlns:mc="http://schemas.openxmlformats.org/markup-compatibility/2006" xmlns:aink="http://schemas.microsoft.com/office/drawing/2016/ink" xmlns:o="urn:schemas-microsoft-com:office:office" xmlns:r="http://schemas.openxmlformats.org/officeDocument/2006/relationships" xmlns:m="http://schemas.openxmlformats.org/officeDocument/2006/math" xmlns:v="urn:schemas-microsoft-com:vml" xmlns:wp14="http://schemas.microsoft.com/office/word/2010/wordprocessingDrawing" xmlns:wp="http://schemas.openxmlformats.org/drawingml/2006/wordprocessingDrawing" xmlns:w10="urn:schemas-microsoft-com:office:word" xmlns:w="http://schemas.openxmlformats.org/wordprocessingml/2006/main" xmlns:w14="http://schemas.microsoft.com/office/word/2010/wordml" xmlns:w15="http://schemas.microsoft.com/office/word/2012/wordml" xmlns:w16se="http://schemas.microsoft.com/office/word/2015/wordml/symex" xmlns:wpg="http://schemas.microsoft.com/office/word/2010/wordprocessingGroup" xmlns:wpi="http://schemas.microsoft.com/office/word/2010/wordprocessingInk" xmlns:wne="http://schemas.microsoft.com/office/word/2006/wordml" xmlns:wps="http://schemas.microsoft.com/office/word/2010/wordprocessingShape" mc:Ignorable="w14 w15 w16se wp14">
   <w:tbl>
     <w:tblPr>
       <w:tblW w:w="4986" w:type="pct"/>
@@ -12979,7 +14691,7 @@
               <w:sz w:val="26"/>
               <w:szCs w:val="26"/>
             </w:rPr>
-            <w:t>9</w:t>
+            <w:t>11</w:t>
           </w:r>
           <w:r>
             <w:rPr>
@@ -13022,7 +14734,7 @@
 </file>
 
 <file path=word/footnotes.xml><?xml version="1.0" encoding="utf-8"?>
-<w:footnotes xmlns:wpc="http://schemas.microsoft.com/office/word/2010/wordprocessingCanvas" xmlns:mc="http://schemas.openxmlformats.org/markup-compatibility/2006" xmlns:o="urn:schemas-microsoft-com:office:office" xmlns:r="http://schemas.openxmlformats.org/officeDocument/2006/relationships" xmlns:m="http://schemas.openxmlformats.org/officeDocument/2006/math" xmlns:v="urn:schemas-microsoft-com:vml" xmlns:wp14="http://schemas.microsoft.com/office/word/2010/wordprocessingDrawing" xmlns:wp="http://schemas.openxmlformats.org/drawingml/2006/wordprocessingDrawing" xmlns:w10="urn:schemas-microsoft-com:office:word" xmlns:w="http://schemas.openxmlformats.org/wordprocessingml/2006/main" xmlns:w14="http://schemas.microsoft.com/office/word/2010/wordml" xmlns:wpg="http://schemas.microsoft.com/office/word/2010/wordprocessingGroup" xmlns:wpi="http://schemas.microsoft.com/office/word/2010/wordprocessingInk" xmlns:wne="http://schemas.microsoft.com/office/word/2006/wordml" xmlns:wps="http://schemas.microsoft.com/office/word/2010/wordprocessingShape" mc:Ignorable="w14 wp14">
+<w:footnotes xmlns:wpc="http://schemas.microsoft.com/office/word/2010/wordprocessingCanvas" xmlns:cx="http://schemas.microsoft.com/office/drawing/2014/chartex" xmlns:cx1="http://schemas.microsoft.com/office/drawing/2015/9/8/chartex" xmlns:cx2="http://schemas.microsoft.com/office/drawing/2015/10/21/chartex" xmlns:cx3="http://schemas.microsoft.com/office/drawing/2016/5/9/chartex" xmlns:cx4="http://schemas.microsoft.com/office/drawing/2016/5/10/chartex" xmlns:cx5="http://schemas.microsoft.com/office/drawing/2016/5/11/chartex" xmlns:cx6="http://schemas.microsoft.com/office/drawing/2016/5/12/chartex" xmlns:cx7="http://schemas.microsoft.com/office/drawing/2016/5/13/chartex" xmlns:cx8="http://schemas.microsoft.com/office/drawing/2016/5/14/chartex" xmlns:mc="http://schemas.openxmlformats.org/markup-compatibility/2006" xmlns:aink="http://schemas.microsoft.com/office/drawing/2016/ink" xmlns:o="urn:schemas-microsoft-com:office:office" xmlns:r="http://schemas.openxmlformats.org/officeDocument/2006/relationships" xmlns:m="http://schemas.openxmlformats.org/officeDocument/2006/math" xmlns:v="urn:schemas-microsoft-com:vml" xmlns:wp14="http://schemas.microsoft.com/office/word/2010/wordprocessingDrawing" xmlns:wp="http://schemas.openxmlformats.org/drawingml/2006/wordprocessingDrawing" xmlns:w10="urn:schemas-microsoft-com:office:word" xmlns:w="http://schemas.openxmlformats.org/wordprocessingml/2006/main" xmlns:w14="http://schemas.microsoft.com/office/word/2010/wordml" xmlns:w15="http://schemas.microsoft.com/office/word/2012/wordml" xmlns:w16se="http://schemas.microsoft.com/office/word/2015/wordml/symex" xmlns:wpg="http://schemas.microsoft.com/office/word/2010/wordprocessingGroup" xmlns:wpi="http://schemas.microsoft.com/office/word/2010/wordprocessingInk" xmlns:wne="http://schemas.microsoft.com/office/word/2006/wordml" xmlns:wps="http://schemas.microsoft.com/office/word/2010/wordprocessingShape" mc:Ignorable="w14 w15 w16se wp14">
   <w:footnote w:type="separator" w:id="-1">
     <w:p>
       <w:pPr>
@@ -13054,7 +14766,7 @@
 </file>
 
 <file path=word/header1.xml><?xml version="1.0" encoding="utf-8"?>
-<w:hdr xmlns:wpc="http://schemas.microsoft.com/office/word/2010/wordprocessingCanvas" xmlns:mc="http://schemas.openxmlformats.org/markup-compatibility/2006" xmlns:o="urn:schemas-microsoft-com:office:office" xmlns:r="http://schemas.openxmlformats.org/officeDocument/2006/relationships" xmlns:m="http://schemas.openxmlformats.org/officeDocument/2006/math" xmlns:v="urn:schemas-microsoft-com:vml" xmlns:wp14="http://schemas.microsoft.com/office/word/2010/wordprocessingDrawing" xmlns:wp="http://schemas.openxmlformats.org/drawingml/2006/wordprocessingDrawing" xmlns:w10="urn:schemas-microsoft-com:office:word" xmlns:w="http://schemas.openxmlformats.org/wordprocessingml/2006/main" xmlns:w14="http://schemas.microsoft.com/office/word/2010/wordml" xmlns:wpg="http://schemas.microsoft.com/office/word/2010/wordprocessingGroup" xmlns:wpi="http://schemas.microsoft.com/office/word/2010/wordprocessingInk" xmlns:wne="http://schemas.microsoft.com/office/word/2006/wordml" xmlns:wps="http://schemas.microsoft.com/office/word/2010/wordprocessingShape" mc:Ignorable="w14 wp14">
+<w:hdr xmlns:wpc="http://schemas.microsoft.com/office/word/2010/wordprocessingCanvas" xmlns:cx="http://schemas.microsoft.com/office/drawing/2014/chartex" xmlns:cx1="http://schemas.microsoft.com/office/drawing/2015/9/8/chartex" xmlns:cx2="http://schemas.microsoft.com/office/drawing/2015/10/21/chartex" xmlns:cx3="http://schemas.microsoft.com/office/drawing/2016/5/9/chartex" xmlns:cx4="http://schemas.microsoft.com/office/drawing/2016/5/10/chartex" xmlns:cx5="http://schemas.microsoft.com/office/drawing/2016/5/11/chartex" xmlns:cx6="http://schemas.microsoft.com/office/drawing/2016/5/12/chartex" xmlns:cx7="http://schemas.microsoft.com/office/drawing/2016/5/13/chartex" xmlns:cx8="http://schemas.microsoft.com/office/drawing/2016/5/14/chartex" xmlns:mc="http://schemas.openxmlformats.org/markup-compatibility/2006" xmlns:aink="http://schemas.microsoft.com/office/drawing/2016/ink" xmlns:o="urn:schemas-microsoft-com:office:office" xmlns:r="http://schemas.openxmlformats.org/officeDocument/2006/relationships" xmlns:m="http://schemas.openxmlformats.org/officeDocument/2006/math" xmlns:v="urn:schemas-microsoft-com:vml" xmlns:wp14="http://schemas.microsoft.com/office/word/2010/wordprocessingDrawing" xmlns:wp="http://schemas.openxmlformats.org/drawingml/2006/wordprocessingDrawing" xmlns:w10="urn:schemas-microsoft-com:office:word" xmlns:w="http://schemas.openxmlformats.org/wordprocessingml/2006/main" xmlns:w14="http://schemas.microsoft.com/office/word/2010/wordml" xmlns:w15="http://schemas.microsoft.com/office/word/2012/wordml" xmlns:w16se="http://schemas.microsoft.com/office/word/2015/wordml/symex" xmlns:wpg="http://schemas.microsoft.com/office/word/2010/wordprocessingGroup" xmlns:wpi="http://schemas.microsoft.com/office/word/2010/wordprocessingInk" xmlns:wne="http://schemas.microsoft.com/office/word/2006/wordml" xmlns:wps="http://schemas.microsoft.com/office/word/2010/wordprocessingShape" mc:Ignorable="w14 w15 w16se wp14">
   <w:tbl>
     <w:tblPr>
       <w:tblW w:w="4983" w:type="pct"/>
@@ -13152,7 +14864,7 @@
 </file>
 
 <file path=word/header2.xml><?xml version="1.0" encoding="utf-8"?>
-<w:hdr xmlns:wpc="http://schemas.microsoft.com/office/word/2010/wordprocessingCanvas" xmlns:mc="http://schemas.openxmlformats.org/markup-compatibility/2006" xmlns:o="urn:schemas-microsoft-com:office:office" xmlns:r="http://schemas.openxmlformats.org/officeDocument/2006/relationships" xmlns:m="http://schemas.openxmlformats.org/officeDocument/2006/math" xmlns:v="urn:schemas-microsoft-com:vml" xmlns:wp14="http://schemas.microsoft.com/office/word/2010/wordprocessingDrawing" xmlns:wp="http://schemas.openxmlformats.org/drawingml/2006/wordprocessingDrawing" xmlns:w10="urn:schemas-microsoft-com:office:word" xmlns:w="http://schemas.openxmlformats.org/wordprocessingml/2006/main" xmlns:w14="http://schemas.microsoft.com/office/word/2010/wordml" xmlns:wpg="http://schemas.microsoft.com/office/word/2010/wordprocessingGroup" xmlns:wpi="http://schemas.microsoft.com/office/word/2010/wordprocessingInk" xmlns:wne="http://schemas.microsoft.com/office/word/2006/wordml" xmlns:wps="http://schemas.microsoft.com/office/word/2010/wordprocessingShape" mc:Ignorable="w14 wp14">
+<w:hdr xmlns:wpc="http://schemas.microsoft.com/office/word/2010/wordprocessingCanvas" xmlns:cx="http://schemas.microsoft.com/office/drawing/2014/chartex" xmlns:cx1="http://schemas.microsoft.com/office/drawing/2015/9/8/chartex" xmlns:cx2="http://schemas.microsoft.com/office/drawing/2015/10/21/chartex" xmlns:cx3="http://schemas.microsoft.com/office/drawing/2016/5/9/chartex" xmlns:cx4="http://schemas.microsoft.com/office/drawing/2016/5/10/chartex" xmlns:cx5="http://schemas.microsoft.com/office/drawing/2016/5/11/chartex" xmlns:cx6="http://schemas.microsoft.com/office/drawing/2016/5/12/chartex" xmlns:cx7="http://schemas.microsoft.com/office/drawing/2016/5/13/chartex" xmlns:cx8="http://schemas.microsoft.com/office/drawing/2016/5/14/chartex" xmlns:mc="http://schemas.openxmlformats.org/markup-compatibility/2006" xmlns:aink="http://schemas.microsoft.com/office/drawing/2016/ink" xmlns:o="urn:schemas-microsoft-com:office:office" xmlns:r="http://schemas.openxmlformats.org/officeDocument/2006/relationships" xmlns:m="http://schemas.openxmlformats.org/officeDocument/2006/math" xmlns:v="urn:schemas-microsoft-com:vml" xmlns:wp14="http://schemas.microsoft.com/office/word/2010/wordprocessingDrawing" xmlns:wp="http://schemas.openxmlformats.org/drawingml/2006/wordprocessingDrawing" xmlns:w10="urn:schemas-microsoft-com:office:word" xmlns:w="http://schemas.openxmlformats.org/wordprocessingml/2006/main" xmlns:w14="http://schemas.microsoft.com/office/word/2010/wordml" xmlns:w15="http://schemas.microsoft.com/office/word/2012/wordml" xmlns:w16se="http://schemas.microsoft.com/office/word/2015/wordml/symex" xmlns:wpg="http://schemas.microsoft.com/office/word/2010/wordprocessingGroup" xmlns:wpi="http://schemas.microsoft.com/office/word/2010/wordprocessingInk" xmlns:wne="http://schemas.microsoft.com/office/word/2006/wordml" xmlns:wps="http://schemas.microsoft.com/office/word/2010/wordprocessingShape" mc:Ignorable="w14 w15 w16se wp14">
   <w:tbl>
     <w:tblPr>
       <w:tblW w:w="4976" w:type="pct"/>
@@ -13262,7 +14974,7 @@
 </file>
 
 <file path=word/header3.xml><?xml version="1.0" encoding="utf-8"?>
-<w:hdr xmlns:wpc="http://schemas.microsoft.com/office/word/2010/wordprocessingCanvas" xmlns:mc="http://schemas.openxmlformats.org/markup-compatibility/2006" xmlns:o="urn:schemas-microsoft-com:office:office" xmlns:r="http://schemas.openxmlformats.org/officeDocument/2006/relationships" xmlns:m="http://schemas.openxmlformats.org/officeDocument/2006/math" xmlns:v="urn:schemas-microsoft-com:vml" xmlns:wp14="http://schemas.microsoft.com/office/word/2010/wordprocessingDrawing" xmlns:wp="http://schemas.openxmlformats.org/drawingml/2006/wordprocessingDrawing" xmlns:w10="urn:schemas-microsoft-com:office:word" xmlns:w="http://schemas.openxmlformats.org/wordprocessingml/2006/main" xmlns:w14="http://schemas.microsoft.com/office/word/2010/wordml" xmlns:wpg="http://schemas.microsoft.com/office/word/2010/wordprocessingGroup" xmlns:wpi="http://schemas.microsoft.com/office/word/2010/wordprocessingInk" xmlns:wne="http://schemas.microsoft.com/office/word/2006/wordml" xmlns:wps="http://schemas.microsoft.com/office/word/2010/wordprocessingShape" mc:Ignorable="w14 wp14">
+<w:hdr xmlns:wpc="http://schemas.microsoft.com/office/word/2010/wordprocessingCanvas" xmlns:cx="http://schemas.microsoft.com/office/drawing/2014/chartex" xmlns:cx1="http://schemas.microsoft.com/office/drawing/2015/9/8/chartex" xmlns:cx2="http://schemas.microsoft.com/office/drawing/2015/10/21/chartex" xmlns:cx3="http://schemas.microsoft.com/office/drawing/2016/5/9/chartex" xmlns:cx4="http://schemas.microsoft.com/office/drawing/2016/5/10/chartex" xmlns:cx5="http://schemas.microsoft.com/office/drawing/2016/5/11/chartex" xmlns:cx6="http://schemas.microsoft.com/office/drawing/2016/5/12/chartex" xmlns:cx7="http://schemas.microsoft.com/office/drawing/2016/5/13/chartex" xmlns:cx8="http://schemas.microsoft.com/office/drawing/2016/5/14/chartex" xmlns:mc="http://schemas.openxmlformats.org/markup-compatibility/2006" xmlns:aink="http://schemas.microsoft.com/office/drawing/2016/ink" xmlns:o="urn:schemas-microsoft-com:office:office" xmlns:r="http://schemas.openxmlformats.org/officeDocument/2006/relationships" xmlns:m="http://schemas.openxmlformats.org/officeDocument/2006/math" xmlns:v="urn:schemas-microsoft-com:vml" xmlns:wp14="http://schemas.microsoft.com/office/word/2010/wordprocessingDrawing" xmlns:wp="http://schemas.openxmlformats.org/drawingml/2006/wordprocessingDrawing" xmlns:w10="urn:schemas-microsoft-com:office:word" xmlns:w="http://schemas.openxmlformats.org/wordprocessingml/2006/main" xmlns:w14="http://schemas.microsoft.com/office/word/2010/wordml" xmlns:w15="http://schemas.microsoft.com/office/word/2012/wordml" xmlns:w16se="http://schemas.microsoft.com/office/word/2015/wordml/symex" xmlns:wpg="http://schemas.microsoft.com/office/word/2010/wordprocessingGroup" xmlns:wpi="http://schemas.microsoft.com/office/word/2010/wordprocessingInk" xmlns:wne="http://schemas.microsoft.com/office/word/2006/wordml" xmlns:wps="http://schemas.microsoft.com/office/word/2010/wordprocessingShape" mc:Ignorable="w14 w15 w16se wp14">
   <w:tbl>
     <w:tblPr>
       <w:tblW w:w="4984" w:type="pct"/>
@@ -13396,7 +15108,7 @@
 </file>
 
 <file path=word/header4.xml><?xml version="1.0" encoding="utf-8"?>
-<w:hdr xmlns:wpc="http://schemas.microsoft.com/office/word/2010/wordprocessingCanvas" xmlns:mc="http://schemas.openxmlformats.org/markup-compatibility/2006" xmlns:o="urn:schemas-microsoft-com:office:office" xmlns:r="http://schemas.openxmlformats.org/officeDocument/2006/relationships" xmlns:m="http://schemas.openxmlformats.org/officeDocument/2006/math" xmlns:v="urn:schemas-microsoft-com:vml" xmlns:wp14="http://schemas.microsoft.com/office/word/2010/wordprocessingDrawing" xmlns:wp="http://schemas.openxmlformats.org/drawingml/2006/wordprocessingDrawing" xmlns:w10="urn:schemas-microsoft-com:office:word" xmlns:w="http://schemas.openxmlformats.org/wordprocessingml/2006/main" xmlns:w14="http://schemas.microsoft.com/office/word/2010/wordml" xmlns:wpg="http://schemas.microsoft.com/office/word/2010/wordprocessingGroup" xmlns:wpi="http://schemas.microsoft.com/office/word/2010/wordprocessingInk" xmlns:wne="http://schemas.microsoft.com/office/word/2006/wordml" xmlns:wps="http://schemas.microsoft.com/office/word/2010/wordprocessingShape" mc:Ignorable="w14 wp14">
+<w:hdr xmlns:wpc="http://schemas.microsoft.com/office/word/2010/wordprocessingCanvas" xmlns:cx="http://schemas.microsoft.com/office/drawing/2014/chartex" xmlns:cx1="http://schemas.microsoft.com/office/drawing/2015/9/8/chartex" xmlns:cx2="http://schemas.microsoft.com/office/drawing/2015/10/21/chartex" xmlns:cx3="http://schemas.microsoft.com/office/drawing/2016/5/9/chartex" xmlns:cx4="http://schemas.microsoft.com/office/drawing/2016/5/10/chartex" xmlns:cx5="http://schemas.microsoft.com/office/drawing/2016/5/11/chartex" xmlns:cx6="http://schemas.microsoft.com/office/drawing/2016/5/12/chartex" xmlns:cx7="http://schemas.microsoft.com/office/drawing/2016/5/13/chartex" xmlns:cx8="http://schemas.microsoft.com/office/drawing/2016/5/14/chartex" xmlns:mc="http://schemas.openxmlformats.org/markup-compatibility/2006" xmlns:aink="http://schemas.microsoft.com/office/drawing/2016/ink" xmlns:o="urn:schemas-microsoft-com:office:office" xmlns:r="http://schemas.openxmlformats.org/officeDocument/2006/relationships" xmlns:m="http://schemas.openxmlformats.org/officeDocument/2006/math" xmlns:v="urn:schemas-microsoft-com:vml" xmlns:wp14="http://schemas.microsoft.com/office/word/2010/wordprocessingDrawing" xmlns:wp="http://schemas.openxmlformats.org/drawingml/2006/wordprocessingDrawing" xmlns:w10="urn:schemas-microsoft-com:office:word" xmlns:w="http://schemas.openxmlformats.org/wordprocessingml/2006/main" xmlns:w14="http://schemas.microsoft.com/office/word/2010/wordml" xmlns:w15="http://schemas.microsoft.com/office/word/2012/wordml" xmlns:w16se="http://schemas.microsoft.com/office/word/2015/wordml/symex" xmlns:wpg="http://schemas.microsoft.com/office/word/2010/wordprocessingGroup" xmlns:wpi="http://schemas.microsoft.com/office/word/2010/wordprocessingInk" xmlns:wne="http://schemas.microsoft.com/office/word/2006/wordml" xmlns:wps="http://schemas.microsoft.com/office/word/2010/wordprocessingShape" mc:Ignorable="w14 w15 w16se wp14">
   <w:tbl>
     <w:tblPr>
       <w:tblW w:w="4983" w:type="pct"/>
@@ -13496,7 +15208,7 @@
 </file>
 
 <file path=word/header5.xml><?xml version="1.0" encoding="utf-8"?>
-<w:hdr xmlns:wpc="http://schemas.microsoft.com/office/word/2010/wordprocessingCanvas" xmlns:mc="http://schemas.openxmlformats.org/markup-compatibility/2006" xmlns:o="urn:schemas-microsoft-com:office:office" xmlns:r="http://schemas.openxmlformats.org/officeDocument/2006/relationships" xmlns:m="http://schemas.openxmlformats.org/officeDocument/2006/math" xmlns:v="urn:schemas-microsoft-com:vml" xmlns:wp14="http://schemas.microsoft.com/office/word/2010/wordprocessingDrawing" xmlns:wp="http://schemas.openxmlformats.org/drawingml/2006/wordprocessingDrawing" xmlns:w10="urn:schemas-microsoft-com:office:word" xmlns:w="http://schemas.openxmlformats.org/wordprocessingml/2006/main" xmlns:w14="http://schemas.microsoft.com/office/word/2010/wordml" xmlns:wpg="http://schemas.microsoft.com/office/word/2010/wordprocessingGroup" xmlns:wpi="http://schemas.microsoft.com/office/word/2010/wordprocessingInk" xmlns:wne="http://schemas.microsoft.com/office/word/2006/wordml" xmlns:wps="http://schemas.microsoft.com/office/word/2010/wordprocessingShape" mc:Ignorable="w14 wp14">
+<w:hdr xmlns:wpc="http://schemas.microsoft.com/office/word/2010/wordprocessingCanvas" xmlns:cx="http://schemas.microsoft.com/office/drawing/2014/chartex" xmlns:cx1="http://schemas.microsoft.com/office/drawing/2015/9/8/chartex" xmlns:cx2="http://schemas.microsoft.com/office/drawing/2015/10/21/chartex" xmlns:cx3="http://schemas.microsoft.com/office/drawing/2016/5/9/chartex" xmlns:cx4="http://schemas.microsoft.com/office/drawing/2016/5/10/chartex" xmlns:cx5="http://schemas.microsoft.com/office/drawing/2016/5/11/chartex" xmlns:cx6="http://schemas.microsoft.com/office/drawing/2016/5/12/chartex" xmlns:cx7="http://schemas.microsoft.com/office/drawing/2016/5/13/chartex" xmlns:cx8="http://schemas.microsoft.com/office/drawing/2016/5/14/chartex" xmlns:mc="http://schemas.openxmlformats.org/markup-compatibility/2006" xmlns:aink="http://schemas.microsoft.com/office/drawing/2016/ink" xmlns:o="urn:schemas-microsoft-com:office:office" xmlns:r="http://schemas.openxmlformats.org/officeDocument/2006/relationships" xmlns:m="http://schemas.openxmlformats.org/officeDocument/2006/math" xmlns:v="urn:schemas-microsoft-com:vml" xmlns:wp14="http://schemas.microsoft.com/office/word/2010/wordprocessingDrawing" xmlns:wp="http://schemas.openxmlformats.org/drawingml/2006/wordprocessingDrawing" xmlns:w10="urn:schemas-microsoft-com:office:word" xmlns:w="http://schemas.openxmlformats.org/wordprocessingml/2006/main" xmlns:w14="http://schemas.microsoft.com/office/word/2010/wordml" xmlns:w15="http://schemas.microsoft.com/office/word/2012/wordml" xmlns:w16se="http://schemas.microsoft.com/office/word/2015/wordml/symex" xmlns:wpg="http://schemas.microsoft.com/office/word/2010/wordprocessingGroup" xmlns:wpi="http://schemas.microsoft.com/office/word/2010/wordprocessingInk" xmlns:wne="http://schemas.microsoft.com/office/word/2006/wordml" xmlns:wps="http://schemas.microsoft.com/office/word/2010/wordprocessingShape" mc:Ignorable="w14 w15 w16se wp14">
   <w:tbl>
     <w:tblPr>
       <w:tblW w:w="4983" w:type="pct"/>
@@ -13594,7 +15306,7 @@
 </file>
 
 <file path=word/header6.xml><?xml version="1.0" encoding="utf-8"?>
-<w:hdr xmlns:wpc="http://schemas.microsoft.com/office/word/2010/wordprocessingCanvas" xmlns:mc="http://schemas.openxmlformats.org/markup-compatibility/2006" xmlns:o="urn:schemas-microsoft-com:office:office" xmlns:r="http://schemas.openxmlformats.org/officeDocument/2006/relationships" xmlns:m="http://schemas.openxmlformats.org/officeDocument/2006/math" xmlns:v="urn:schemas-microsoft-com:vml" xmlns:wp14="http://schemas.microsoft.com/office/word/2010/wordprocessingDrawing" xmlns:wp="http://schemas.openxmlformats.org/drawingml/2006/wordprocessingDrawing" xmlns:w10="urn:schemas-microsoft-com:office:word" xmlns:w="http://schemas.openxmlformats.org/wordprocessingml/2006/main" xmlns:w14="http://schemas.microsoft.com/office/word/2010/wordml" xmlns:wpg="http://schemas.microsoft.com/office/word/2010/wordprocessingGroup" xmlns:wpi="http://schemas.microsoft.com/office/word/2010/wordprocessingInk" xmlns:wne="http://schemas.microsoft.com/office/word/2006/wordml" xmlns:wps="http://schemas.microsoft.com/office/word/2010/wordprocessingShape" mc:Ignorable="w14 wp14">
+<w:hdr xmlns:wpc="http://schemas.microsoft.com/office/word/2010/wordprocessingCanvas" xmlns:cx="http://schemas.microsoft.com/office/drawing/2014/chartex" xmlns:cx1="http://schemas.microsoft.com/office/drawing/2015/9/8/chartex" xmlns:cx2="http://schemas.microsoft.com/office/drawing/2015/10/21/chartex" xmlns:cx3="http://schemas.microsoft.com/office/drawing/2016/5/9/chartex" xmlns:cx4="http://schemas.microsoft.com/office/drawing/2016/5/10/chartex" xmlns:cx5="http://schemas.microsoft.com/office/drawing/2016/5/11/chartex" xmlns:cx6="http://schemas.microsoft.com/office/drawing/2016/5/12/chartex" xmlns:cx7="http://schemas.microsoft.com/office/drawing/2016/5/13/chartex" xmlns:cx8="http://schemas.microsoft.com/office/drawing/2016/5/14/chartex" xmlns:mc="http://schemas.openxmlformats.org/markup-compatibility/2006" xmlns:aink="http://schemas.microsoft.com/office/drawing/2016/ink" xmlns:o="urn:schemas-microsoft-com:office:office" xmlns:r="http://schemas.openxmlformats.org/officeDocument/2006/relationships" xmlns:m="http://schemas.openxmlformats.org/officeDocument/2006/math" xmlns:v="urn:schemas-microsoft-com:vml" xmlns:wp14="http://schemas.microsoft.com/office/word/2010/wordprocessingDrawing" xmlns:wp="http://schemas.openxmlformats.org/drawingml/2006/wordprocessingDrawing" xmlns:w10="urn:schemas-microsoft-com:office:word" xmlns:w="http://schemas.openxmlformats.org/wordprocessingml/2006/main" xmlns:w14="http://schemas.microsoft.com/office/word/2010/wordml" xmlns:w15="http://schemas.microsoft.com/office/word/2012/wordml" xmlns:w16se="http://schemas.microsoft.com/office/word/2015/wordml/symex" xmlns:wpg="http://schemas.microsoft.com/office/word/2010/wordprocessingGroup" xmlns:wpi="http://schemas.microsoft.com/office/word/2010/wordprocessingInk" xmlns:wne="http://schemas.microsoft.com/office/word/2006/wordml" xmlns:wps="http://schemas.microsoft.com/office/word/2010/wordprocessingShape" mc:Ignorable="w14 w15 w16se wp14">
   <w:tbl>
     <w:tblPr>
       <w:tblW w:w="4984" w:type="pct"/>
@@ -13693,8 +15405,8 @@
 </file>
 
 <file path=word/numbering.xml><?xml version="1.0" encoding="utf-8"?>
-<w:numbering xmlns:wpc="http://schemas.microsoft.com/office/word/2010/wordprocessingCanvas" xmlns:mc="http://schemas.openxmlformats.org/markup-compatibility/2006" xmlns:o="urn:schemas-microsoft-com:office:office" xmlns:r="http://schemas.openxmlformats.org/officeDocument/2006/relationships" xmlns:m="http://schemas.openxmlformats.org/officeDocument/2006/math" xmlns:v="urn:schemas-microsoft-com:vml" xmlns:wp14="http://schemas.microsoft.com/office/word/2010/wordprocessingDrawing" xmlns:wp="http://schemas.openxmlformats.org/drawingml/2006/wordprocessingDrawing" xmlns:w10="urn:schemas-microsoft-com:office:word" xmlns:w="http://schemas.openxmlformats.org/wordprocessingml/2006/main" xmlns:w14="http://schemas.microsoft.com/office/word/2010/wordml" xmlns:wpg="http://schemas.microsoft.com/office/word/2010/wordprocessingGroup" xmlns:wpi="http://schemas.microsoft.com/office/word/2010/wordprocessingInk" xmlns:wne="http://schemas.microsoft.com/office/word/2006/wordml" xmlns:wps="http://schemas.microsoft.com/office/word/2010/wordprocessingShape" mc:Ignorable="w14 wp14">
-  <w:abstractNum w:abstractNumId="0">
+<w:numbering xmlns:wpc="http://schemas.microsoft.com/office/word/2010/wordprocessingCanvas" xmlns:cx="http://schemas.microsoft.com/office/drawing/2014/chartex" xmlns:cx1="http://schemas.microsoft.com/office/drawing/2015/9/8/chartex" xmlns:cx2="http://schemas.microsoft.com/office/drawing/2015/10/21/chartex" xmlns:cx3="http://schemas.microsoft.com/office/drawing/2016/5/9/chartex" xmlns:cx4="http://schemas.microsoft.com/office/drawing/2016/5/10/chartex" xmlns:cx5="http://schemas.microsoft.com/office/drawing/2016/5/11/chartex" xmlns:cx6="http://schemas.microsoft.com/office/drawing/2016/5/12/chartex" xmlns:cx7="http://schemas.microsoft.com/office/drawing/2016/5/13/chartex" xmlns:cx8="http://schemas.microsoft.com/office/drawing/2016/5/14/chartex" xmlns:mc="http://schemas.openxmlformats.org/markup-compatibility/2006" xmlns:aink="http://schemas.microsoft.com/office/drawing/2016/ink" xmlns:o="urn:schemas-microsoft-com:office:office" xmlns:r="http://schemas.openxmlformats.org/officeDocument/2006/relationships" xmlns:m="http://schemas.openxmlformats.org/officeDocument/2006/math" xmlns:v="urn:schemas-microsoft-com:vml" xmlns:wp14="http://schemas.microsoft.com/office/word/2010/wordprocessingDrawing" xmlns:wp="http://schemas.openxmlformats.org/drawingml/2006/wordprocessingDrawing" xmlns:w10="urn:schemas-microsoft-com:office:word" xmlns:w="http://schemas.openxmlformats.org/wordprocessingml/2006/main" xmlns:w14="http://schemas.microsoft.com/office/word/2010/wordml" xmlns:w15="http://schemas.microsoft.com/office/word/2012/wordml" xmlns:w16se="http://schemas.microsoft.com/office/word/2015/wordml/symex" xmlns:wpg="http://schemas.microsoft.com/office/word/2010/wordprocessingGroup" xmlns:wpi="http://schemas.microsoft.com/office/word/2010/wordprocessingInk" xmlns:wne="http://schemas.microsoft.com/office/word/2006/wordml" xmlns:wps="http://schemas.microsoft.com/office/word/2010/wordprocessingShape" mc:Ignorable="w14 w15 w16se wp14">
+  <w:abstractNum w:abstractNumId="0" w15:restartNumberingAfterBreak="0">
     <w:nsid w:val="02634724"/>
     <w:multiLevelType w:val="hybridMultilevel"/>
     <w:tmpl w:val="ED8A79AA"/>
@@ -13783,7 +15495,93 @@
       </w:pPr>
     </w:lvl>
   </w:abstractNum>
-  <w:abstractNum w:abstractNumId="1">
+  <w:abstractNum w:abstractNumId="1" w15:restartNumberingAfterBreak="0">
+    <w:nsid w:val="038400FD"/>
+    <w:multiLevelType w:val="multilevel"/>
+    <w:tmpl w:val="3E9A2DE0"/>
+    <w:lvl w:ilvl="0">
+      <w:start w:val="1"/>
+      <w:numFmt w:val="decimal"/>
+      <w:lvlText w:val="%1"/>
+      <w:lvlJc w:val="left"/>
+      <w:pPr>
+        <w:ind w:left="360" w:hanging="360"/>
+      </w:pPr>
+    </w:lvl>
+    <w:lvl w:ilvl="1">
+      <w:start w:val="1"/>
+      <w:numFmt w:val="lowerLetter"/>
+      <w:lvlText w:val="%2."/>
+      <w:lvlJc w:val="left"/>
+      <w:pPr>
+        <w:ind w:left="1080" w:hanging="360"/>
+      </w:pPr>
+    </w:lvl>
+    <w:lvl w:ilvl="2">
+      <w:start w:val="1"/>
+      <w:numFmt w:val="lowerRoman"/>
+      <w:lvlText w:val="%3."/>
+      <w:lvlJc w:val="right"/>
+      <w:pPr>
+        <w:ind w:left="1800" w:hanging="180"/>
+      </w:pPr>
+    </w:lvl>
+    <w:lvl w:ilvl="3">
+      <w:start w:val="1"/>
+      <w:numFmt w:val="decimal"/>
+      <w:lvlText w:val="%4."/>
+      <w:lvlJc w:val="left"/>
+      <w:pPr>
+        <w:ind w:left="2520" w:hanging="360"/>
+      </w:pPr>
+    </w:lvl>
+    <w:lvl w:ilvl="4">
+      <w:start w:val="1"/>
+      <w:numFmt w:val="lowerLetter"/>
+      <w:lvlText w:val="%5."/>
+      <w:lvlJc w:val="left"/>
+      <w:pPr>
+        <w:ind w:left="3240" w:hanging="360"/>
+      </w:pPr>
+    </w:lvl>
+    <w:lvl w:ilvl="5">
+      <w:start w:val="1"/>
+      <w:numFmt w:val="lowerRoman"/>
+      <w:lvlText w:val="%6."/>
+      <w:lvlJc w:val="right"/>
+      <w:pPr>
+        <w:ind w:left="3960" w:hanging="180"/>
+      </w:pPr>
+    </w:lvl>
+    <w:lvl w:ilvl="6">
+      <w:start w:val="1"/>
+      <w:numFmt w:val="decimal"/>
+      <w:lvlText w:val="%7."/>
+      <w:lvlJc w:val="left"/>
+      <w:pPr>
+        <w:ind w:left="4680" w:hanging="360"/>
+      </w:pPr>
+    </w:lvl>
+    <w:lvl w:ilvl="7">
+      <w:start w:val="1"/>
+      <w:numFmt w:val="lowerLetter"/>
+      <w:lvlText w:val="%8."/>
+      <w:lvlJc w:val="left"/>
+      <w:pPr>
+        <w:ind w:left="5400" w:hanging="360"/>
+      </w:pPr>
+    </w:lvl>
+    <w:lvl w:ilvl="8">
+      <w:start w:val="1"/>
+      <w:numFmt w:val="lowerRoman"/>
+      <w:lvlText w:val="%9."/>
+      <w:lvlJc w:val="right"/>
+      <w:pPr>
+        <w:ind w:left="6120" w:hanging="180"/>
+      </w:pPr>
+    </w:lvl>
+  </w:abstractNum>
+  <w:abstractNum w:abstractNumId="2" w15:restartNumberingAfterBreak="0">
     <w:nsid w:val="08D92892"/>
     <w:multiLevelType w:val="hybridMultilevel"/>
     <w:tmpl w:val="768AF294"/>
@@ -13872,7 +15670,7 @@
       </w:pPr>
     </w:lvl>
   </w:abstractNum>
-  <w:abstractNum w:abstractNumId="2">
+  <w:abstractNum w:abstractNumId="3" w15:restartNumberingAfterBreak="0">
     <w:nsid w:val="0AFB7EE4"/>
     <w:multiLevelType w:val="hybridMultilevel"/>
     <w:tmpl w:val="6BD42F02"/>
@@ -13958,7 +15756,7 @@
       </w:pPr>
     </w:lvl>
   </w:abstractNum>
-  <w:abstractNum w:abstractNumId="3">
+  <w:abstractNum w:abstractNumId="4" w15:restartNumberingAfterBreak="0">
     <w:nsid w:val="0B893CF8"/>
     <w:multiLevelType w:val="hybridMultilevel"/>
     <w:tmpl w:val="63E83BBE"/>
@@ -14071,7 +15869,7 @@
       </w:rPr>
     </w:lvl>
   </w:abstractNum>
-  <w:abstractNum w:abstractNumId="4">
+  <w:abstractNum w:abstractNumId="5" w15:restartNumberingAfterBreak="0">
     <w:nsid w:val="0C1125D4"/>
     <w:multiLevelType w:val="hybridMultilevel"/>
     <w:tmpl w:val="3864B9B6"/>
@@ -14184,7 +15982,96 @@
       </w:rPr>
     </w:lvl>
   </w:abstractNum>
-  <w:abstractNum w:abstractNumId="5">
+  <w:abstractNum w:abstractNumId="6" w15:restartNumberingAfterBreak="0">
+    <w:nsid w:val="0E5512CD"/>
+    <w:multiLevelType w:val="hybridMultilevel"/>
+    <w:tmpl w:val="E9F4D37C"/>
+    <w:lvl w:ilvl="0" w:tplc="0409000F">
+      <w:start w:val="1"/>
+      <w:numFmt w:val="decimal"/>
+      <w:lvlText w:val="%1."/>
+      <w:lvlJc w:val="left"/>
+      <w:pPr>
+        <w:ind w:left="720" w:hanging="360"/>
+      </w:pPr>
+      <w:rPr>
+        <w:rFonts w:hint="default"/>
+      </w:rPr>
+    </w:lvl>
+    <w:lvl w:ilvl="1" w:tplc="04090019" w:tentative="1">
+      <w:start w:val="1"/>
+      <w:numFmt w:val="lowerLetter"/>
+      <w:lvlText w:val="%2."/>
+      <w:lvlJc w:val="left"/>
+      <w:pPr>
+        <w:ind w:left="1440" w:hanging="360"/>
+      </w:pPr>
+    </w:lvl>
+    <w:lvl w:ilvl="2" w:tplc="0409001B" w:tentative="1">
+      <w:start w:val="1"/>
+      <w:numFmt w:val="lowerRoman"/>
+      <w:lvlText w:val="%3."/>
+      <w:lvlJc w:val="right"/>
+      <w:pPr>
+        <w:ind w:left="2160" w:hanging="180"/>
+      </w:pPr>
+    </w:lvl>
+    <w:lvl w:ilvl="3" w:tplc="0409000F" w:tentative="1">
+      <w:start w:val="1"/>
+      <w:numFmt w:val="decimal"/>
+      <w:lvlText w:val="%4."/>
+      <w:lvlJc w:val="left"/>
+      <w:pPr>
+        <w:ind w:left="2880" w:hanging="360"/>
+      </w:pPr>
+    </w:lvl>
+    <w:lvl w:ilvl="4" w:tplc="04090019" w:tentative="1">
+      <w:start w:val="1"/>
+      <w:numFmt w:val="lowerLetter"/>
+      <w:lvlText w:val="%5."/>
+      <w:lvlJc w:val="left"/>
+      <w:pPr>
+        <w:ind w:left="3600" w:hanging="360"/>
+      </w:pPr>
+    </w:lvl>
+    <w:lvl w:ilvl="5" w:tplc="0409001B" w:tentative="1">
+      <w:start w:val="1"/>
+      <w:numFmt w:val="lowerRoman"/>
+      <w:lvlText w:val="%6."/>
+      <w:lvlJc w:val="right"/>
+      <w:pPr>
+        <w:ind w:left="4320" w:hanging="180"/>
+      </w:pPr>
+    </w:lvl>
+    <w:lvl w:ilvl="6" w:tplc="0409000F" w:tentative="1">
+      <w:start w:val="1"/>
+      <w:numFmt w:val="decimal"/>
+      <w:lvlText w:val="%7."/>
+      <w:lvlJc w:val="left"/>
+      <w:pPr>
+        <w:ind w:left="5040" w:hanging="360"/>
+      </w:pPr>
+    </w:lvl>
+    <w:lvl w:ilvl="7" w:tplc="04090019" w:tentative="1">
+      <w:start w:val="1"/>
+      <w:numFmt w:val="lowerLetter"/>
+      <w:lvlText w:val="%8."/>
+      <w:lvlJc w:val="left"/>
+      <w:pPr>
+        <w:ind w:left="5760" w:hanging="360"/>
+      </w:pPr>
+    </w:lvl>
+    <w:lvl w:ilvl="8" w:tplc="0409001B" w:tentative="1">
+      <w:start w:val="1"/>
+      <w:numFmt w:val="lowerRoman"/>
+      <w:lvlText w:val="%9."/>
+      <w:lvlJc w:val="right"/>
+      <w:pPr>
+        <w:ind w:left="6480" w:hanging="180"/>
+      </w:pPr>
+    </w:lvl>
+  </w:abstractNum>
+  <w:abstractNum w:abstractNumId="7" w15:restartNumberingAfterBreak="0">
     <w:nsid w:val="0E7A0AEB"/>
     <w:multiLevelType w:val="hybridMultilevel"/>
     <w:tmpl w:val="89505F80"/>
@@ -14273,7 +16160,7 @@
       </w:pPr>
     </w:lvl>
   </w:abstractNum>
-  <w:abstractNum w:abstractNumId="6">
+  <w:abstractNum w:abstractNumId="8" w15:restartNumberingAfterBreak="0">
     <w:nsid w:val="15C255FA"/>
     <w:multiLevelType w:val="hybridMultilevel"/>
     <w:tmpl w:val="55A2AA7E"/>
@@ -14385,7 +16272,7 @@
       </w:rPr>
     </w:lvl>
   </w:abstractNum>
-  <w:abstractNum w:abstractNumId="7">
+  <w:abstractNum w:abstractNumId="9" w15:restartNumberingAfterBreak="0">
     <w:nsid w:val="1C047DE4"/>
     <w:multiLevelType w:val="hybridMultilevel"/>
     <w:tmpl w:val="61046624"/>
@@ -14474,7 +16361,7 @@
       </w:pPr>
     </w:lvl>
   </w:abstractNum>
-  <w:abstractNum w:abstractNumId="8">
+  <w:abstractNum w:abstractNumId="10" w15:restartNumberingAfterBreak="0">
     <w:nsid w:val="21463960"/>
     <w:multiLevelType w:val="hybridMultilevel"/>
     <w:tmpl w:val="0E1CBA68"/>
@@ -14586,7 +16473,7 @@
       </w:rPr>
     </w:lvl>
   </w:abstractNum>
-  <w:abstractNum w:abstractNumId="9">
+  <w:abstractNum w:abstractNumId="11" w15:restartNumberingAfterBreak="0">
     <w:nsid w:val="2CDD4C3C"/>
     <w:multiLevelType w:val="hybridMultilevel"/>
     <w:tmpl w:val="A0AC6CBE"/>
@@ -14698,7 +16585,7 @@
       </w:rPr>
     </w:lvl>
   </w:abstractNum>
-  <w:abstractNum w:abstractNumId="10">
+  <w:abstractNum w:abstractNumId="12" w15:restartNumberingAfterBreak="0">
     <w:nsid w:val="2E911FEE"/>
     <w:multiLevelType w:val="hybridMultilevel"/>
     <w:tmpl w:val="3DC40216"/>
@@ -14784,7 +16671,7 @@
       </w:pPr>
     </w:lvl>
   </w:abstractNum>
-  <w:abstractNum w:abstractNumId="11">
+  <w:abstractNum w:abstractNumId="13" w15:restartNumberingAfterBreak="0">
     <w:nsid w:val="30B66865"/>
     <w:multiLevelType w:val="multilevel"/>
     <w:tmpl w:val="69CC4414"/>
@@ -14873,7 +16760,7 @@
       </w:pPr>
     </w:lvl>
   </w:abstractNum>
-  <w:abstractNum w:abstractNumId="12">
+  <w:abstractNum w:abstractNumId="14" w15:restartNumberingAfterBreak="0">
     <w:nsid w:val="46660D65"/>
     <w:multiLevelType w:val="hybridMultilevel"/>
     <w:tmpl w:val="22686AB0"/>
@@ -14962,7 +16849,7 @@
       </w:pPr>
     </w:lvl>
   </w:abstractNum>
-  <w:abstractNum w:abstractNumId="13">
+  <w:abstractNum w:abstractNumId="15" w15:restartNumberingAfterBreak="0">
     <w:nsid w:val="47BD5E4C"/>
     <w:multiLevelType w:val="hybridMultilevel"/>
     <w:tmpl w:val="852EA326"/>
@@ -15074,7 +16961,7 @@
       </w:rPr>
     </w:lvl>
   </w:abstractNum>
-  <w:abstractNum w:abstractNumId="14">
+  <w:abstractNum w:abstractNumId="16" w15:restartNumberingAfterBreak="0">
     <w:nsid w:val="47C75CB0"/>
     <w:multiLevelType w:val="multilevel"/>
     <w:tmpl w:val="0409001F"/>
@@ -15160,7 +17047,7 @@
       </w:pPr>
     </w:lvl>
   </w:abstractNum>
-  <w:abstractNum w:abstractNumId="15">
+  <w:abstractNum w:abstractNumId="17" w15:restartNumberingAfterBreak="0">
     <w:nsid w:val="4A7125AB"/>
     <w:multiLevelType w:val="hybridMultilevel"/>
     <w:tmpl w:val="A2B80F3C"/>
@@ -15246,7 +17133,7 @@
       </w:pPr>
     </w:lvl>
   </w:abstractNum>
-  <w:abstractNum w:abstractNumId="16">
+  <w:abstractNum w:abstractNumId="18" w15:restartNumberingAfterBreak="0">
     <w:nsid w:val="4B507F29"/>
     <w:multiLevelType w:val="hybridMultilevel"/>
     <w:tmpl w:val="5A806C32"/>
@@ -15332,7 +17219,7 @@
       </w:pPr>
     </w:lvl>
   </w:abstractNum>
-  <w:abstractNum w:abstractNumId="17">
+  <w:abstractNum w:abstractNumId="19" w15:restartNumberingAfterBreak="0">
     <w:nsid w:val="4D8108AD"/>
     <w:multiLevelType w:val="hybridMultilevel"/>
     <w:tmpl w:val="ED2C7676"/>
@@ -15445,7 +17332,7 @@
       </w:rPr>
     </w:lvl>
   </w:abstractNum>
-  <w:abstractNum w:abstractNumId="18">
+  <w:abstractNum w:abstractNumId="20" w15:restartNumberingAfterBreak="0">
     <w:nsid w:val="4E280BA9"/>
     <w:multiLevelType w:val="hybridMultilevel"/>
     <w:tmpl w:val="74D456F2"/>
@@ -15534,7 +17421,7 @@
       </w:pPr>
     </w:lvl>
   </w:abstractNum>
-  <w:abstractNum w:abstractNumId="19">
+  <w:abstractNum w:abstractNumId="21" w15:restartNumberingAfterBreak="0">
     <w:nsid w:val="5F643A2D"/>
     <w:multiLevelType w:val="hybridMultilevel"/>
     <w:tmpl w:val="DB923082"/>
@@ -15620,7 +17507,7 @@
       </w:pPr>
     </w:lvl>
   </w:abstractNum>
-  <w:abstractNum w:abstractNumId="20">
+  <w:abstractNum w:abstractNumId="22" w15:restartNumberingAfterBreak="0">
     <w:nsid w:val="642B1F9B"/>
     <w:multiLevelType w:val="hybridMultilevel"/>
     <w:tmpl w:val="492ED3BE"/>
@@ -15706,7 +17593,7 @@
       </w:pPr>
     </w:lvl>
   </w:abstractNum>
-  <w:abstractNum w:abstractNumId="21">
+  <w:abstractNum w:abstractNumId="23" w15:restartNumberingAfterBreak="0">
     <w:nsid w:val="65B467CC"/>
     <w:multiLevelType w:val="hybridMultilevel"/>
     <w:tmpl w:val="A91E97EE"/>
@@ -15819,7 +17706,7 @@
       </w:rPr>
     </w:lvl>
   </w:abstractNum>
-  <w:abstractNum w:abstractNumId="22">
+  <w:abstractNum w:abstractNumId="24" w15:restartNumberingAfterBreak="0">
     <w:nsid w:val="66603BCA"/>
     <w:multiLevelType w:val="hybridMultilevel"/>
     <w:tmpl w:val="18A24674"/>
@@ -15932,7 +17819,7 @@
       </w:rPr>
     </w:lvl>
   </w:abstractNum>
-  <w:abstractNum w:abstractNumId="23">
+  <w:abstractNum w:abstractNumId="25" w15:restartNumberingAfterBreak="0">
     <w:nsid w:val="679176C6"/>
     <w:multiLevelType w:val="hybridMultilevel"/>
     <w:tmpl w:val="5FB86B78"/>
@@ -16044,7 +17931,7 @@
       </w:rPr>
     </w:lvl>
   </w:abstractNum>
-  <w:abstractNum w:abstractNumId="24">
+  <w:abstractNum w:abstractNumId="26" w15:restartNumberingAfterBreak="0">
     <w:nsid w:val="69DA0FD2"/>
     <w:multiLevelType w:val="hybridMultilevel"/>
     <w:tmpl w:val="5928A830"/>
@@ -16130,7 +18017,7 @@
       </w:pPr>
     </w:lvl>
   </w:abstractNum>
-  <w:abstractNum w:abstractNumId="25">
+  <w:abstractNum w:abstractNumId="27" w15:restartNumberingAfterBreak="0">
     <w:nsid w:val="6A0D504B"/>
     <w:multiLevelType w:val="hybridMultilevel"/>
     <w:tmpl w:val="5928A830"/>
@@ -16216,7 +18103,7 @@
       </w:pPr>
     </w:lvl>
   </w:abstractNum>
-  <w:abstractNum w:abstractNumId="26">
+  <w:abstractNum w:abstractNumId="28" w15:restartNumberingAfterBreak="0">
     <w:nsid w:val="71CD20A6"/>
     <w:multiLevelType w:val="hybridMultilevel"/>
     <w:tmpl w:val="883AA364"/>
@@ -16328,7 +18215,7 @@
       </w:rPr>
     </w:lvl>
   </w:abstractNum>
-  <w:abstractNum w:abstractNumId="27">
+  <w:abstractNum w:abstractNumId="29" w15:restartNumberingAfterBreak="0">
     <w:nsid w:val="74FE0553"/>
     <w:multiLevelType w:val="hybridMultilevel"/>
     <w:tmpl w:val="05FABDEA"/>
@@ -16441,7 +18328,7 @@
       </w:rPr>
     </w:lvl>
   </w:abstractNum>
-  <w:abstractNum w:abstractNumId="28">
+  <w:abstractNum w:abstractNumId="30" w15:restartNumberingAfterBreak="0">
     <w:nsid w:val="75B03BFA"/>
     <w:multiLevelType w:val="multilevel"/>
     <w:tmpl w:val="0409001F"/>
@@ -16551,7 +18438,7 @@
       </w:rPr>
     </w:lvl>
   </w:abstractNum>
-  <w:abstractNum w:abstractNumId="29">
+  <w:abstractNum w:abstractNumId="31" w15:restartNumberingAfterBreak="0">
     <w:nsid w:val="79CC5276"/>
     <w:multiLevelType w:val="hybridMultilevel"/>
     <w:tmpl w:val="BC221032"/>
@@ -16637,7 +18524,7 @@
       </w:pPr>
     </w:lvl>
   </w:abstractNum>
-  <w:abstractNum w:abstractNumId="30">
+  <w:abstractNum w:abstractNumId="32" w15:restartNumberingAfterBreak="0">
     <w:nsid w:val="7C82614A"/>
     <w:multiLevelType w:val="hybridMultilevel"/>
     <w:tmpl w:val="74D456F2"/>
@@ -16726,7 +18613,7 @@
       </w:pPr>
     </w:lvl>
   </w:abstractNum>
-  <w:abstractNum w:abstractNumId="31">
+  <w:abstractNum w:abstractNumId="33" w15:restartNumberingAfterBreak="0">
     <w:nsid w:val="7D921391"/>
     <w:multiLevelType w:val="hybridMultilevel"/>
     <w:tmpl w:val="A0C2D8BA"/>
@@ -16812,7 +18699,7 @@
       </w:pPr>
     </w:lvl>
   </w:abstractNum>
-  <w:abstractNum w:abstractNumId="32">
+  <w:abstractNum w:abstractNumId="34" w15:restartNumberingAfterBreak="0">
     <w:nsid w:val="7DA9136B"/>
     <w:multiLevelType w:val="hybridMultilevel"/>
     <w:tmpl w:val="D1A4102C"/>
@@ -16925,109 +18812,115 @@
     </w:lvl>
   </w:abstractNum>
   <w:num w:numId="1">
-    <w:abstractNumId w:val="24"/>
+    <w:abstractNumId w:val="26"/>
   </w:num>
   <w:num w:numId="2">
+    <w:abstractNumId w:val="25"/>
+  </w:num>
+  <w:num w:numId="3">
+    <w:abstractNumId w:val="27"/>
+  </w:num>
+  <w:num w:numId="4">
+    <w:abstractNumId w:val="20"/>
+  </w:num>
+  <w:num w:numId="5">
+    <w:abstractNumId w:val="30"/>
+  </w:num>
+  <w:num w:numId="6">
+    <w:abstractNumId w:val="13"/>
+  </w:num>
+  <w:num w:numId="7">
+    <w:abstractNumId w:val="4"/>
+  </w:num>
+  <w:num w:numId="8">
     <w:abstractNumId w:val="23"/>
   </w:num>
-  <w:num w:numId="3">
-    <w:abstractNumId w:val="25"/>
+  <w:num w:numId="9">
+    <w:abstractNumId w:val="16"/>
   </w:num>
-  <w:num w:numId="4">
+  <w:num w:numId="10">
+    <w:abstractNumId w:val="31"/>
+  </w:num>
+  <w:num w:numId="11">
     <w:abstractNumId w:val="18"/>
   </w:num>
-  <w:num w:numId="5">
-    <w:abstractNumId w:val="28"/>
+  <w:num w:numId="12">
+    <w:abstractNumId w:val="12"/>
   </w:num>
-  <w:num w:numId="6">
-    <w:abstractNumId w:val="11"/>
+  <w:num w:numId="13">
+    <w:abstractNumId w:val="21"/>
   </w:num>
-  <w:num w:numId="7">
+  <w:num w:numId="14">
     <w:abstractNumId w:val="3"/>
   </w:num>
-  <w:num w:numId="8">
-    <w:abstractNumId w:val="21"/>
-  </w:num>
-  <w:num w:numId="9">
-    <w:abstractNumId w:val="14"/>
-  </w:num>
-  <w:num w:numId="10">
-    <w:abstractNumId w:val="29"/>
-  </w:num>
-  <w:num w:numId="11">
-    <w:abstractNumId w:val="16"/>
-  </w:num>
-  <w:num w:numId="12">
-    <w:abstractNumId w:val="10"/>
-  </w:num>
-  <w:num w:numId="13">
-    <w:abstractNumId w:val="19"/>
-  </w:num>
-  <w:num w:numId="14">
-    <w:abstractNumId w:val="2"/>
-  </w:num>
   <w:num w:numId="15">
-    <w:abstractNumId w:val="6"/>
+    <w:abstractNumId w:val="8"/>
   </w:num>
   <w:num w:numId="16">
-    <w:abstractNumId w:val="12"/>
+    <w:abstractNumId w:val="14"/>
   </w:num>
   <w:num w:numId="17">
     <w:abstractNumId w:val="0"/>
   </w:num>
   <w:num w:numId="18">
+    <w:abstractNumId w:val="17"/>
+  </w:num>
+  <w:num w:numId="19">
+    <w:abstractNumId w:val="22"/>
+  </w:num>
+  <w:num w:numId="20">
+    <w:abstractNumId w:val="33"/>
+  </w:num>
+  <w:num w:numId="21">
+    <w:abstractNumId w:val="9"/>
+  </w:num>
+  <w:num w:numId="22">
+    <w:abstractNumId w:val="34"/>
+  </w:num>
+  <w:num w:numId="23">
+    <w:abstractNumId w:val="2"/>
+  </w:num>
+  <w:num w:numId="24">
+    <w:abstractNumId w:val="7"/>
+  </w:num>
+  <w:num w:numId="25">
+    <w:abstractNumId w:val="5"/>
+  </w:num>
+  <w:num w:numId="26">
+    <w:abstractNumId w:val="19"/>
+  </w:num>
+  <w:num w:numId="27">
+    <w:abstractNumId w:val="29"/>
+  </w:num>
+  <w:num w:numId="28">
+    <w:abstractNumId w:val="11"/>
+  </w:num>
+  <w:num w:numId="29">
+    <w:abstractNumId w:val="10"/>
+  </w:num>
+  <w:num w:numId="30">
+    <w:abstractNumId w:val="24"/>
+  </w:num>
+  <w:num w:numId="31">
     <w:abstractNumId w:val="15"/>
   </w:num>
-  <w:num w:numId="19">
-    <w:abstractNumId w:val="20"/>
+  <w:num w:numId="32">
+    <w:abstractNumId w:val="28"/>
   </w:num>
-  <w:num w:numId="20">
-    <w:abstractNumId w:val="31"/>
-  </w:num>
-  <w:num w:numId="21">
-    <w:abstractNumId w:val="7"/>
-  </w:num>
-  <w:num w:numId="22">
+  <w:num w:numId="33">
     <w:abstractNumId w:val="32"/>
   </w:num>
-  <w:num w:numId="23">
+  <w:num w:numId="34">
+    <w:abstractNumId w:val="6"/>
+  </w:num>
+  <w:num w:numId="35">
     <w:abstractNumId w:val="1"/>
-  </w:num>
-  <w:num w:numId="24">
-    <w:abstractNumId w:val="5"/>
-  </w:num>
-  <w:num w:numId="25">
-    <w:abstractNumId w:val="4"/>
-  </w:num>
-  <w:num w:numId="26">
-    <w:abstractNumId w:val="17"/>
-  </w:num>
-  <w:num w:numId="27">
-    <w:abstractNumId w:val="27"/>
-  </w:num>
-  <w:num w:numId="28">
-    <w:abstractNumId w:val="9"/>
-  </w:num>
-  <w:num w:numId="29">
-    <w:abstractNumId w:val="8"/>
-  </w:num>
-  <w:num w:numId="30">
-    <w:abstractNumId w:val="22"/>
-  </w:num>
-  <w:num w:numId="31">
-    <w:abstractNumId w:val="13"/>
-  </w:num>
-  <w:num w:numId="32">
-    <w:abstractNumId w:val="26"/>
-  </w:num>
-  <w:num w:numId="33">
-    <w:abstractNumId w:val="30"/>
   </w:num>
 </w:numbering>
 </file>
 
 <file path=word/styles.xml><?xml version="1.0" encoding="utf-8"?>
-<w:styles xmlns:mc="http://schemas.openxmlformats.org/markup-compatibility/2006" xmlns:r="http://schemas.openxmlformats.org/officeDocument/2006/relationships" xmlns:w="http://schemas.openxmlformats.org/wordprocessingml/2006/main" xmlns:w14="http://schemas.microsoft.com/office/word/2010/wordml" mc:Ignorable="w14">
+<w:styles xmlns:mc="http://schemas.openxmlformats.org/markup-compatibility/2006" xmlns:r="http://schemas.openxmlformats.org/officeDocument/2006/relationships" xmlns:w="http://schemas.openxmlformats.org/wordprocessingml/2006/main" xmlns:w14="http://schemas.microsoft.com/office/word/2010/wordml" xmlns:w15="http://schemas.microsoft.com/office/word/2012/wordml" xmlns:w16se="http://schemas.microsoft.com/office/word/2015/wordml/symex" mc:Ignorable="w14 w15 w16se">
   <w:docDefaults>
     <w:rPrDefault>
       <w:rPr>
@@ -17043,144 +18936,381 @@
       </w:pPr>
     </w:pPrDefault>
   </w:docDefaults>
-  <w:latentStyles w:defLockedState="0" w:defUIPriority="99" w:defSemiHidden="1" w:defUnhideWhenUsed="1" w:defQFormat="0" w:count="267">
-    <w:lsdException w:name="Normal" w:semiHidden="0" w:uiPriority="0" w:unhideWhenUsed="0" w:qFormat="1"/>
-    <w:lsdException w:name="heading 1" w:semiHidden="0" w:uiPriority="9" w:unhideWhenUsed="0" w:qFormat="1"/>
-    <w:lsdException w:name="heading 2" w:uiPriority="9" w:qFormat="1"/>
-    <w:lsdException w:name="heading 3" w:uiPriority="9" w:qFormat="1"/>
-    <w:lsdException w:name="heading 4" w:uiPriority="9" w:qFormat="1"/>
-    <w:lsdException w:name="heading 5" w:uiPriority="9" w:qFormat="1"/>
-    <w:lsdException w:name="heading 6" w:uiPriority="9" w:qFormat="1"/>
-    <w:lsdException w:name="heading 7" w:uiPriority="9" w:qFormat="1"/>
-    <w:lsdException w:name="heading 8" w:uiPriority="9" w:qFormat="1"/>
-    <w:lsdException w:name="heading 9" w:uiPriority="9" w:qFormat="1"/>
-    <w:lsdException w:name="toc 1" w:uiPriority="39"/>
-    <w:lsdException w:name="toc 2" w:uiPriority="39"/>
-    <w:lsdException w:name="toc 3" w:uiPriority="39"/>
-    <w:lsdException w:name="toc 4" w:uiPriority="39"/>
-    <w:lsdException w:name="toc 5" w:uiPriority="39"/>
-    <w:lsdException w:name="toc 6" w:uiPriority="39"/>
-    <w:lsdException w:name="toc 7" w:uiPriority="39"/>
-    <w:lsdException w:name="toc 8" w:uiPriority="39"/>
-    <w:lsdException w:name="toc 9" w:uiPriority="39"/>
-    <w:lsdException w:name="caption" w:uiPriority="35" w:qFormat="1"/>
-    <w:lsdException w:name="Title" w:semiHidden="0" w:uiPriority="10" w:unhideWhenUsed="0" w:qFormat="1"/>
-    <w:lsdException w:name="Default Paragraph Font" w:uiPriority="1"/>
-    <w:lsdException w:name="Subtitle" w:semiHidden="0" w:uiPriority="11" w:unhideWhenUsed="0" w:qFormat="1"/>
-    <w:lsdException w:name="Strong" w:semiHidden="0" w:uiPriority="22" w:unhideWhenUsed="0" w:qFormat="1"/>
-    <w:lsdException w:name="Emphasis" w:semiHidden="0" w:uiPriority="20" w:unhideWhenUsed="0" w:qFormat="1"/>
-    <w:lsdException w:name="Table Grid" w:semiHidden="0" w:uiPriority="59" w:unhideWhenUsed="0" w:qFormat="1"/>
-    <w:lsdException w:name="Placeholder Text" w:unhideWhenUsed="0"/>
-    <w:lsdException w:name="No Spacing" w:semiHidden="0" w:uiPriority="1" w:unhideWhenUsed="0" w:qFormat="1"/>
-    <w:lsdException w:name="Light Shading" w:semiHidden="0" w:uiPriority="60" w:unhideWhenUsed="0"/>
-    <w:lsdException w:name="Light List" w:semiHidden="0" w:uiPriority="61" w:unhideWhenUsed="0"/>
-    <w:lsdException w:name="Light Grid" w:semiHidden="0" w:uiPriority="62" w:unhideWhenUsed="0"/>
-    <w:lsdException w:name="Medium Shading 1" w:semiHidden="0" w:uiPriority="63" w:unhideWhenUsed="0"/>
-    <w:lsdException w:name="Medium Shading 2" w:semiHidden="0" w:uiPriority="64" w:unhideWhenUsed="0"/>
-    <w:lsdException w:name="Medium List 1" w:semiHidden="0" w:uiPriority="65" w:unhideWhenUsed="0"/>
-    <w:lsdException w:name="Medium List 2" w:semiHidden="0" w:uiPriority="66" w:unhideWhenUsed="0"/>
-    <w:lsdException w:name="Medium Grid 1" w:semiHidden="0" w:uiPriority="67" w:unhideWhenUsed="0"/>
-    <w:lsdException w:name="Medium Grid 2" w:semiHidden="0" w:uiPriority="68" w:unhideWhenUsed="0"/>
-    <w:lsdException w:name="Medium Grid 3" w:semiHidden="0" w:uiPriority="69" w:unhideWhenUsed="0"/>
-    <w:lsdException w:name="Dark List" w:semiHidden="0" w:uiPriority="70" w:unhideWhenUsed="0"/>
-    <w:lsdException w:name="Colorful Shading" w:semiHidden="0" w:uiPriority="71" w:unhideWhenUsed="0"/>
-    <w:lsdException w:name="Colorful List" w:semiHidden="0" w:uiPriority="72" w:unhideWhenUsed="0"/>
-    <w:lsdException w:name="Colorful Grid" w:semiHidden="0" w:uiPriority="73" w:unhideWhenUsed="0"/>
-    <w:lsdException w:name="Light Shading Accent 1" w:semiHidden="0" w:uiPriority="60" w:unhideWhenUsed="0"/>
-    <w:lsdException w:name="Light List Accent 1" w:semiHidden="0" w:uiPriority="61" w:unhideWhenUsed="0"/>
-    <w:lsdException w:name="Light Grid Accent 1" w:semiHidden="0" w:uiPriority="62" w:unhideWhenUsed="0"/>
-    <w:lsdException w:name="Medium Shading 1 Accent 1" w:semiHidden="0" w:uiPriority="63" w:unhideWhenUsed="0"/>
-    <w:lsdException w:name="Medium Shading 2 Accent 1" w:semiHidden="0" w:uiPriority="64" w:unhideWhenUsed="0"/>
-    <w:lsdException w:name="Medium List 1 Accent 1" w:semiHidden="0" w:uiPriority="65" w:unhideWhenUsed="0"/>
-    <w:lsdException w:name="Revision" w:unhideWhenUsed="0"/>
-    <w:lsdException w:name="List Paragraph" w:semiHidden="0" w:uiPriority="34" w:unhideWhenUsed="0" w:qFormat="1"/>
-    <w:lsdException w:name="Quote" w:semiHidden="0" w:uiPriority="29" w:unhideWhenUsed="0" w:qFormat="1"/>
-    <w:lsdException w:name="Intense Quote" w:semiHidden="0" w:uiPriority="30" w:unhideWhenUsed="0" w:qFormat="1"/>
-    <w:lsdException w:name="Medium List 2 Accent 1" w:semiHidden="0" w:uiPriority="66" w:unhideWhenUsed="0"/>
-    <w:lsdException w:name="Medium Grid 1 Accent 1" w:semiHidden="0" w:uiPriority="67" w:unhideWhenUsed="0"/>
-    <w:lsdException w:name="Medium Grid 2 Accent 1" w:semiHidden="0" w:uiPriority="68" w:unhideWhenUsed="0"/>
-    <w:lsdException w:name="Medium Grid 3 Accent 1" w:semiHidden="0" w:uiPriority="69" w:unhideWhenUsed="0"/>
-    <w:lsdException w:name="Dark List Accent 1" w:semiHidden="0" w:uiPriority="70" w:unhideWhenUsed="0"/>
-    <w:lsdException w:name="Colorful Shading Accent 1" w:semiHidden="0" w:uiPriority="71" w:unhideWhenUsed="0"/>
-    <w:lsdException w:name="Colorful List Accent 1" w:semiHidden="0" w:uiPriority="72" w:unhideWhenUsed="0"/>
-    <w:lsdException w:name="Colorful Grid Accent 1" w:semiHidden="0" w:uiPriority="73" w:unhideWhenUsed="0"/>
-    <w:lsdException w:name="Light Shading Accent 2" w:semiHidden="0" w:uiPriority="60" w:unhideWhenUsed="0"/>
-    <w:lsdException w:name="Light List Accent 2" w:semiHidden="0" w:uiPriority="61" w:unhideWhenUsed="0"/>
-    <w:lsdException w:name="Light Grid Accent 2" w:semiHidden="0" w:uiPriority="62" w:unhideWhenUsed="0"/>
-    <w:lsdException w:name="Medium Shading 1 Accent 2" w:semiHidden="0" w:uiPriority="63" w:unhideWhenUsed="0"/>
-    <w:lsdException w:name="Medium Shading 2 Accent 2" w:semiHidden="0" w:uiPriority="64" w:unhideWhenUsed="0"/>
-    <w:lsdException w:name="Medium List 1 Accent 2" w:semiHidden="0" w:uiPriority="65" w:unhideWhenUsed="0"/>
-    <w:lsdException w:name="Medium List 2 Accent 2" w:semiHidden="0" w:uiPriority="66" w:unhideWhenUsed="0"/>
-    <w:lsdException w:name="Medium Grid 1 Accent 2" w:semiHidden="0" w:uiPriority="67" w:unhideWhenUsed="0"/>
-    <w:lsdException w:name="Medium Grid 2 Accent 2" w:semiHidden="0" w:uiPriority="68" w:unhideWhenUsed="0"/>
-    <w:lsdException w:name="Medium Grid 3 Accent 2" w:semiHidden="0" w:uiPriority="69" w:unhideWhenUsed="0"/>
-    <w:lsdException w:name="Dark List Accent 2" w:semiHidden="0" w:uiPriority="70" w:unhideWhenUsed="0"/>
-    <w:lsdException w:name="Colorful Shading Accent 2" w:semiHidden="0" w:uiPriority="71" w:unhideWhenUsed="0"/>
-    <w:lsdException w:name="Colorful List Accent 2" w:semiHidden="0" w:uiPriority="72" w:unhideWhenUsed="0"/>
-    <w:lsdException w:name="Colorful Grid Accent 2" w:semiHidden="0" w:uiPriority="73" w:unhideWhenUsed="0"/>
-    <w:lsdException w:name="Light Shading Accent 3" w:semiHidden="0" w:uiPriority="60" w:unhideWhenUsed="0"/>
-    <w:lsdException w:name="Light List Accent 3" w:semiHidden="0" w:uiPriority="61" w:unhideWhenUsed="0"/>
-    <w:lsdException w:name="Light Grid Accent 3" w:semiHidden="0" w:uiPriority="62" w:unhideWhenUsed="0"/>
-    <w:lsdException w:name="Medium Shading 1 Accent 3" w:semiHidden="0" w:uiPriority="63" w:unhideWhenUsed="0"/>
-    <w:lsdException w:name="Medium Shading 2 Accent 3" w:semiHidden="0" w:uiPriority="64" w:unhideWhenUsed="0"/>
-    <w:lsdException w:name="Medium List 1 Accent 3" w:semiHidden="0" w:uiPriority="65" w:unhideWhenUsed="0"/>
-    <w:lsdException w:name="Medium List 2 Accent 3" w:semiHidden="0" w:uiPriority="66" w:unhideWhenUsed="0"/>
-    <w:lsdException w:name="Medium Grid 1 Accent 3" w:semiHidden="0" w:uiPriority="67" w:unhideWhenUsed="0"/>
-    <w:lsdException w:name="Medium Grid 2 Accent 3" w:semiHidden="0" w:uiPriority="68" w:unhideWhenUsed="0"/>
-    <w:lsdException w:name="Medium Grid 3 Accent 3" w:semiHidden="0" w:uiPriority="69" w:unhideWhenUsed="0"/>
-    <w:lsdException w:name="Dark List Accent 3" w:semiHidden="0" w:uiPriority="70" w:unhideWhenUsed="0"/>
-    <w:lsdException w:name="Colorful Shading Accent 3" w:semiHidden="0" w:uiPriority="71" w:unhideWhenUsed="0"/>
-    <w:lsdException w:name="Colorful List Accent 3" w:semiHidden="0" w:uiPriority="72" w:unhideWhenUsed="0"/>
-    <w:lsdException w:name="Colorful Grid Accent 3" w:semiHidden="0" w:uiPriority="73" w:unhideWhenUsed="0"/>
-    <w:lsdException w:name="Light Shading Accent 4" w:semiHidden="0" w:uiPriority="60" w:unhideWhenUsed="0"/>
-    <w:lsdException w:name="Light List Accent 4" w:semiHidden="0" w:uiPriority="61" w:unhideWhenUsed="0"/>
-    <w:lsdException w:name="Light Grid Accent 4" w:semiHidden="0" w:uiPriority="62" w:unhideWhenUsed="0"/>
-    <w:lsdException w:name="Medium Shading 1 Accent 4" w:semiHidden="0" w:uiPriority="63" w:unhideWhenUsed="0"/>
-    <w:lsdException w:name="Medium Shading 2 Accent 4" w:semiHidden="0" w:uiPriority="64" w:unhideWhenUsed="0"/>
-    <w:lsdException w:name="Medium List 1 Accent 4" w:semiHidden="0" w:uiPriority="65" w:unhideWhenUsed="0"/>
-    <w:lsdException w:name="Medium List 2 Accent 4" w:semiHidden="0" w:uiPriority="66" w:unhideWhenUsed="0"/>
-    <w:lsdException w:name="Medium Grid 1 Accent 4" w:semiHidden="0" w:uiPriority="67" w:unhideWhenUsed="0"/>
-    <w:lsdException w:name="Medium Grid 2 Accent 4" w:semiHidden="0" w:uiPriority="68" w:unhideWhenUsed="0"/>
-    <w:lsdException w:name="Medium Grid 3 Accent 4" w:semiHidden="0" w:uiPriority="69" w:unhideWhenUsed="0"/>
-    <w:lsdException w:name="Dark List Accent 4" w:semiHidden="0" w:uiPriority="70" w:unhideWhenUsed="0"/>
-    <w:lsdException w:name="Colorful Shading Accent 4" w:semiHidden="0" w:uiPriority="71" w:unhideWhenUsed="0"/>
-    <w:lsdException w:name="Colorful List Accent 4" w:semiHidden="0" w:uiPriority="72" w:unhideWhenUsed="0"/>
-    <w:lsdException w:name="Colorful Grid Accent 4" w:semiHidden="0" w:uiPriority="73" w:unhideWhenUsed="0"/>
-    <w:lsdException w:name="Light Shading Accent 5" w:semiHidden="0" w:uiPriority="60" w:unhideWhenUsed="0"/>
-    <w:lsdException w:name="Light List Accent 5" w:semiHidden="0" w:uiPriority="61" w:unhideWhenUsed="0"/>
-    <w:lsdException w:name="Light Grid Accent 5" w:semiHidden="0" w:uiPriority="62" w:unhideWhenUsed="0"/>
-    <w:lsdException w:name="Medium Shading 1 Accent 5" w:semiHidden="0" w:uiPriority="63" w:unhideWhenUsed="0"/>
-    <w:lsdException w:name="Medium Shading 2 Accent 5" w:semiHidden="0" w:uiPriority="64" w:unhideWhenUsed="0"/>
-    <w:lsdException w:name="Medium List 1 Accent 5" w:semiHidden="0" w:uiPriority="65" w:unhideWhenUsed="0"/>
-    <w:lsdException w:name="Medium List 2 Accent 5" w:semiHidden="0" w:uiPriority="66" w:unhideWhenUsed="0"/>
-    <w:lsdException w:name="Medium Grid 1 Accent 5" w:semiHidden="0" w:uiPriority="67" w:unhideWhenUsed="0"/>
-    <w:lsdException w:name="Medium Grid 2 Accent 5" w:semiHidden="0" w:uiPriority="68" w:unhideWhenUsed="0"/>
-    <w:lsdException w:name="Medium Grid 3 Accent 5" w:semiHidden="0" w:uiPriority="69" w:unhideWhenUsed="0"/>
-    <w:lsdException w:name="Dark List Accent 5" w:semiHidden="0" w:uiPriority="70" w:unhideWhenUsed="0"/>
-    <w:lsdException w:name="Colorful Shading Accent 5" w:semiHidden="0" w:uiPriority="71" w:unhideWhenUsed="0"/>
-    <w:lsdException w:name="Colorful List Accent 5" w:semiHidden="0" w:uiPriority="72" w:unhideWhenUsed="0"/>
-    <w:lsdException w:name="Colorful Grid Accent 5" w:semiHidden="0" w:uiPriority="73" w:unhideWhenUsed="0"/>
-    <w:lsdException w:name="Light Shading Accent 6" w:semiHidden="0" w:uiPriority="60" w:unhideWhenUsed="0"/>
-    <w:lsdException w:name="Light List Accent 6" w:semiHidden="0" w:uiPriority="61" w:unhideWhenUsed="0"/>
-    <w:lsdException w:name="Light Grid Accent 6" w:semiHidden="0" w:uiPriority="62" w:unhideWhenUsed="0"/>
-    <w:lsdException w:name="Medium Shading 1 Accent 6" w:semiHidden="0" w:uiPriority="63" w:unhideWhenUsed="0"/>
-    <w:lsdException w:name="Medium Shading 2 Accent 6" w:semiHidden="0" w:uiPriority="64" w:unhideWhenUsed="0"/>
-    <w:lsdException w:name="Medium List 1 Accent 6" w:semiHidden="0" w:uiPriority="65" w:unhideWhenUsed="0"/>
-    <w:lsdException w:name="Medium List 2 Accent 6" w:semiHidden="0" w:uiPriority="66" w:unhideWhenUsed="0"/>
-    <w:lsdException w:name="Medium Grid 1 Accent 6" w:semiHidden="0" w:uiPriority="67" w:unhideWhenUsed="0"/>
-    <w:lsdException w:name="Medium Grid 2 Accent 6" w:semiHidden="0" w:uiPriority="68" w:unhideWhenUsed="0"/>
-    <w:lsdException w:name="Medium Grid 3 Accent 6" w:semiHidden="0" w:uiPriority="69" w:unhideWhenUsed="0"/>
-    <w:lsdException w:name="Dark List Accent 6" w:semiHidden="0" w:uiPriority="70" w:unhideWhenUsed="0"/>
-    <w:lsdException w:name="Colorful Shading Accent 6" w:semiHidden="0" w:uiPriority="71" w:unhideWhenUsed="0"/>
-    <w:lsdException w:name="Colorful List Accent 6" w:semiHidden="0" w:uiPriority="72" w:unhideWhenUsed="0"/>
-    <w:lsdException w:name="Colorful Grid Accent 6" w:semiHidden="0" w:uiPriority="73" w:unhideWhenUsed="0"/>
-    <w:lsdException w:name="Subtle Emphasis" w:semiHidden="0" w:uiPriority="19" w:unhideWhenUsed="0" w:qFormat="1"/>
-    <w:lsdException w:name="Intense Emphasis" w:semiHidden="0" w:uiPriority="21" w:unhideWhenUsed="0" w:qFormat="1"/>
-    <w:lsdException w:name="Subtle Reference" w:semiHidden="0" w:uiPriority="31" w:unhideWhenUsed="0" w:qFormat="1"/>
-    <w:lsdException w:name="Intense Reference" w:semiHidden="0" w:uiPriority="32" w:unhideWhenUsed="0" w:qFormat="1"/>
-    <w:lsdException w:name="Book Title" w:semiHidden="0" w:uiPriority="33" w:unhideWhenUsed="0" w:qFormat="1"/>
-    <w:lsdException w:name="Bibliography" w:uiPriority="37"/>
-    <w:lsdException w:name="TOC Heading" w:uiPriority="39" w:qFormat="1"/>
+  <w:latentStyles w:defLockedState="0" w:defUIPriority="99" w:defSemiHidden="0" w:defUnhideWhenUsed="0" w:defQFormat="0" w:count="374">
+    <w:lsdException w:name="Normal" w:uiPriority="0" w:qFormat="1"/>
+    <w:lsdException w:name="heading 1" w:uiPriority="9" w:qFormat="1"/>
+    <w:lsdException w:name="heading 2" w:semiHidden="1" w:uiPriority="9" w:unhideWhenUsed="1" w:qFormat="1"/>
+    <w:lsdException w:name="heading 3" w:semiHidden="1" w:uiPriority="9" w:unhideWhenUsed="1" w:qFormat="1"/>
+    <w:lsdException w:name="heading 4" w:semiHidden="1" w:uiPriority="9" w:unhideWhenUsed="1" w:qFormat="1"/>
+    <w:lsdException w:name="heading 5" w:semiHidden="1" w:uiPriority="9" w:unhideWhenUsed="1" w:qFormat="1"/>
+    <w:lsdException w:name="heading 6" w:semiHidden="1" w:uiPriority="9" w:unhideWhenUsed="1" w:qFormat="1"/>
+    <w:lsdException w:name="heading 7" w:semiHidden="1" w:uiPriority="9" w:unhideWhenUsed="1" w:qFormat="1"/>
+    <w:lsdException w:name="heading 8" w:semiHidden="1" w:uiPriority="9" w:unhideWhenUsed="1" w:qFormat="1"/>
+    <w:lsdException w:name="heading 9" w:semiHidden="1" w:uiPriority="9" w:unhideWhenUsed="1" w:qFormat="1"/>
+    <w:lsdException w:name="index 1" w:semiHidden="1" w:unhideWhenUsed="1"/>
+    <w:lsdException w:name="index 2" w:semiHidden="1" w:unhideWhenUsed="1"/>
+    <w:lsdException w:name="index 3" w:semiHidden="1" w:unhideWhenUsed="1"/>
+    <w:lsdException w:name="index 4" w:semiHidden="1" w:unhideWhenUsed="1"/>
+    <w:lsdException w:name="index 5" w:semiHidden="1" w:unhideWhenUsed="1"/>
+    <w:lsdException w:name="index 6" w:semiHidden="1" w:unhideWhenUsed="1"/>
+    <w:lsdException w:name="index 7" w:semiHidden="1" w:unhideWhenUsed="1"/>
+    <w:lsdException w:name="index 8" w:semiHidden="1" w:unhideWhenUsed="1"/>
+    <w:lsdException w:name="index 9" w:semiHidden="1" w:unhideWhenUsed="1"/>
+    <w:lsdException w:name="toc 1" w:semiHidden="1" w:uiPriority="39" w:unhideWhenUsed="1"/>
+    <w:lsdException w:name="toc 2" w:semiHidden="1" w:uiPriority="39" w:unhideWhenUsed="1"/>
+    <w:lsdException w:name="toc 3" w:semiHidden="1" w:uiPriority="39" w:unhideWhenUsed="1"/>
+    <w:lsdException w:name="toc 4" w:semiHidden="1" w:uiPriority="39" w:unhideWhenUsed="1"/>
+    <w:lsdException w:name="toc 5" w:semiHidden="1" w:uiPriority="39" w:unhideWhenUsed="1"/>
+    <w:lsdException w:name="toc 6" w:semiHidden="1" w:uiPriority="39" w:unhideWhenUsed="1"/>
+    <w:lsdException w:name="toc 7" w:semiHidden="1" w:uiPriority="39" w:unhideWhenUsed="1"/>
+    <w:lsdException w:name="toc 8" w:semiHidden="1" w:uiPriority="39" w:unhideWhenUsed="1"/>
+    <w:lsdException w:name="toc 9" w:semiHidden="1" w:uiPriority="39" w:unhideWhenUsed="1"/>
+    <w:lsdException w:name="Normal Indent" w:semiHidden="1" w:unhideWhenUsed="1"/>
+    <w:lsdException w:name="footnote text" w:semiHidden="1" w:unhideWhenUsed="1"/>
+    <w:lsdException w:name="annotation text" w:semiHidden="1" w:unhideWhenUsed="1"/>
+    <w:lsdException w:name="header" w:semiHidden="1" w:unhideWhenUsed="1"/>
+    <w:lsdException w:name="footer" w:semiHidden="1" w:unhideWhenUsed="1"/>
+    <w:lsdException w:name="index heading" w:semiHidden="1" w:unhideWhenUsed="1"/>
+    <w:lsdException w:name="caption" w:semiHidden="1" w:uiPriority="35" w:unhideWhenUsed="1" w:qFormat="1"/>
+    <w:lsdException w:name="table of figures" w:semiHidden="1" w:unhideWhenUsed="1"/>
+    <w:lsdException w:name="envelope address" w:semiHidden="1" w:unhideWhenUsed="1"/>
+    <w:lsdException w:name="envelope return" w:semiHidden="1" w:unhideWhenUsed="1"/>
+    <w:lsdException w:name="footnote reference" w:semiHidden="1" w:unhideWhenUsed="1"/>
+    <w:lsdException w:name="annotation reference" w:semiHidden="1" w:unhideWhenUsed="1"/>
+    <w:lsdException w:name="line number" w:semiHidden="1" w:unhideWhenUsed="1"/>
+    <w:lsdException w:name="page number" w:semiHidden="1" w:unhideWhenUsed="1"/>
+    <w:lsdException w:name="endnote reference" w:semiHidden="1" w:unhideWhenUsed="1"/>
+    <w:lsdException w:name="endnote text" w:semiHidden="1" w:unhideWhenUsed="1"/>
+    <w:lsdException w:name="table of authorities" w:semiHidden="1" w:unhideWhenUsed="1"/>
+    <w:lsdException w:name="macro" w:semiHidden="1" w:unhideWhenUsed="1"/>
+    <w:lsdException w:name="toa heading" w:semiHidden="1" w:unhideWhenUsed="1"/>
+    <w:lsdException w:name="List" w:semiHidden="1" w:unhideWhenUsed="1"/>
+    <w:lsdException w:name="List Bullet" w:semiHidden="1" w:unhideWhenUsed="1"/>
+    <w:lsdException w:name="List Number" w:semiHidden="1" w:unhideWhenUsed="1"/>
+    <w:lsdException w:name="List 2" w:semiHidden="1" w:unhideWhenUsed="1"/>
+    <w:lsdException w:name="List 3" w:semiHidden="1" w:unhideWhenUsed="1"/>
+    <w:lsdException w:name="List 4" w:semiHidden="1" w:unhideWhenUsed="1"/>
+    <w:lsdException w:name="List 5" w:semiHidden="1" w:unhideWhenUsed="1"/>
+    <w:lsdException w:name="List Bullet 2" w:semiHidden="1" w:unhideWhenUsed="1"/>
+    <w:lsdException w:name="List Bullet 3" w:semiHidden="1" w:unhideWhenUsed="1"/>
+    <w:lsdException w:name="List Bullet 4" w:semiHidden="1" w:unhideWhenUsed="1"/>
+    <w:lsdException w:name="List Bullet 5" w:semiHidden="1" w:unhideWhenUsed="1"/>
+    <w:lsdException w:name="List Number 2" w:semiHidden="1" w:unhideWhenUsed="1"/>
+    <w:lsdException w:name="List Number 3" w:semiHidden="1" w:unhideWhenUsed="1"/>
+    <w:lsdException w:name="List Number 4" w:semiHidden="1" w:unhideWhenUsed="1"/>
+    <w:lsdException w:name="List Number 5" w:semiHidden="1" w:unhideWhenUsed="1"/>
+    <w:lsdException w:name="Title" w:uiPriority="10" w:qFormat="1"/>
+    <w:lsdException w:name="Closing" w:semiHidden="1" w:unhideWhenUsed="1"/>
+    <w:lsdException w:name="Signature" w:semiHidden="1" w:unhideWhenUsed="1"/>
+    <w:lsdException w:name="Default Paragraph Font" w:semiHidden="1" w:uiPriority="1" w:unhideWhenUsed="1"/>
+    <w:lsdException w:name="Body Text" w:semiHidden="1" w:unhideWhenUsed="1"/>
+    <w:lsdException w:name="Body Text Indent" w:semiHidden="1" w:unhideWhenUsed="1"/>
+    <w:lsdException w:name="List Continue" w:semiHidden="1" w:unhideWhenUsed="1"/>
+    <w:lsdException w:name="List Continue 2" w:semiHidden="1" w:unhideWhenUsed="1"/>
+    <w:lsdException w:name="List Continue 3" w:semiHidden="1" w:unhideWhenUsed="1"/>
+    <w:lsdException w:name="List Continue 4" w:semiHidden="1" w:unhideWhenUsed="1"/>
+    <w:lsdException w:name="List Continue 5" w:semiHidden="1" w:unhideWhenUsed="1"/>
+    <w:lsdException w:name="Message Header" w:semiHidden="1" w:unhideWhenUsed="1"/>
+    <w:lsdException w:name="Subtitle" w:uiPriority="11" w:qFormat="1"/>
+    <w:lsdException w:name="Salutation" w:semiHidden="1" w:unhideWhenUsed="1"/>
+    <w:lsdException w:name="Date" w:semiHidden="1" w:unhideWhenUsed="1"/>
+    <w:lsdException w:name="Body Text First Indent" w:semiHidden="1" w:unhideWhenUsed="1"/>
+    <w:lsdException w:name="Body Text First Indent 2" w:semiHidden="1" w:unhideWhenUsed="1"/>
+    <w:lsdException w:name="Note Heading" w:semiHidden="1" w:unhideWhenUsed="1"/>
+    <w:lsdException w:name="Body Text 2" w:semiHidden="1" w:unhideWhenUsed="1"/>
+    <w:lsdException w:name="Body Text 3" w:semiHidden="1" w:unhideWhenUsed="1"/>
+    <w:lsdException w:name="Body Text Indent 2" w:semiHidden="1" w:unhideWhenUsed="1"/>
+    <w:lsdException w:name="Body Text Indent 3" w:semiHidden="1" w:unhideWhenUsed="1"/>
+    <w:lsdException w:name="Block Text" w:semiHidden="1" w:unhideWhenUsed="1"/>
+    <w:lsdException w:name="Hyperlink" w:semiHidden="1" w:unhideWhenUsed="1"/>
+    <w:lsdException w:name="FollowedHyperlink" w:semiHidden="1" w:unhideWhenUsed="1"/>
+    <w:lsdException w:name="Strong" w:uiPriority="22" w:qFormat="1"/>
+    <w:lsdException w:name="Emphasis" w:uiPriority="20" w:qFormat="1"/>
+    <w:lsdException w:name="Document Map" w:semiHidden="1" w:unhideWhenUsed="1"/>
+    <w:lsdException w:name="Plain Text" w:semiHidden="1" w:unhideWhenUsed="1"/>
+    <w:lsdException w:name="E-mail Signature" w:semiHidden="1" w:unhideWhenUsed="1"/>
+    <w:lsdException w:name="HTML Top of Form" w:semiHidden="1" w:unhideWhenUsed="1"/>
+    <w:lsdException w:name="HTML Bottom of Form" w:semiHidden="1" w:unhideWhenUsed="1"/>
+    <w:lsdException w:name="Normal (Web)" w:semiHidden="1" w:unhideWhenUsed="1"/>
+    <w:lsdException w:name="HTML Acronym" w:semiHidden="1" w:unhideWhenUsed="1"/>
+    <w:lsdException w:name="HTML Address" w:semiHidden="1" w:unhideWhenUsed="1"/>
+    <w:lsdException w:name="HTML Cite" w:semiHidden="1" w:unhideWhenUsed="1"/>
+    <w:lsdException w:name="HTML Code" w:semiHidden="1" w:unhideWhenUsed="1"/>
+    <w:lsdException w:name="HTML Definition" w:semiHidden="1" w:unhideWhenUsed="1"/>
+    <w:lsdException w:name="HTML Keyboard" w:semiHidden="1" w:unhideWhenUsed="1"/>
+    <w:lsdException w:name="HTML Preformatted" w:semiHidden="1" w:unhideWhenUsed="1"/>
+    <w:lsdException w:name="HTML Sample" w:semiHidden="1" w:unhideWhenUsed="1"/>
+    <w:lsdException w:name="HTML Typewriter" w:semiHidden="1" w:unhideWhenUsed="1"/>
+    <w:lsdException w:name="HTML Variable" w:semiHidden="1" w:unhideWhenUsed="1"/>
+    <w:lsdException w:name="Normal Table" w:semiHidden="1" w:unhideWhenUsed="1"/>
+    <w:lsdException w:name="annotation subject" w:semiHidden="1" w:unhideWhenUsed="1"/>
+    <w:lsdException w:name="No List" w:semiHidden="1" w:unhideWhenUsed="1"/>
+    <w:lsdException w:name="Outline List 1" w:semiHidden="1" w:unhideWhenUsed="1"/>
+    <w:lsdException w:name="Outline List 2" w:semiHidden="1" w:unhideWhenUsed="1"/>
+    <w:lsdException w:name="Outline List 3" w:semiHidden="1" w:unhideWhenUsed="1"/>
+    <w:lsdException w:name="Table Simple 1" w:semiHidden="1" w:unhideWhenUsed="1"/>
+    <w:lsdException w:name="Table Simple 2" w:semiHidden="1" w:unhideWhenUsed="1"/>
+    <w:lsdException w:name="Table Simple 3" w:semiHidden="1" w:unhideWhenUsed="1"/>
+    <w:lsdException w:name="Table Classic 1" w:semiHidden="1" w:unhideWhenUsed="1"/>
+    <w:lsdException w:name="Table Classic 2" w:semiHidden="1" w:unhideWhenUsed="1"/>
+    <w:lsdException w:name="Table Classic 3" w:semiHidden="1" w:unhideWhenUsed="1"/>
+    <w:lsdException w:name="Table Classic 4" w:semiHidden="1" w:unhideWhenUsed="1"/>
+    <w:lsdException w:name="Table Colorful 1" w:semiHidden="1" w:unhideWhenUsed="1"/>
+    <w:lsdException w:name="Table Colorful 2" w:semiHidden="1" w:unhideWhenUsed="1"/>
+    <w:lsdException w:name="Table Colorful 3" w:semiHidden="1" w:unhideWhenUsed="1"/>
+    <w:lsdException w:name="Table Columns 1" w:semiHidden="1" w:unhideWhenUsed="1"/>
+    <w:lsdException w:name="Table Columns 2" w:semiHidden="1" w:unhideWhenUsed="1"/>
+    <w:lsdException w:name="Table Columns 3" w:semiHidden="1" w:unhideWhenUsed="1"/>
+    <w:lsdException w:name="Table Columns 4" w:semiHidden="1" w:unhideWhenUsed="1"/>
+    <w:lsdException w:name="Table Columns 5" w:semiHidden="1" w:unhideWhenUsed="1"/>
+    <w:lsdException w:name="Table Grid 1" w:semiHidden="1" w:unhideWhenUsed="1"/>
+    <w:lsdException w:name="Table Grid 2" w:semiHidden="1" w:unhideWhenUsed="1"/>
+    <w:lsdException w:name="Table Grid 3" w:semiHidden="1" w:unhideWhenUsed="1"/>
+    <w:lsdException w:name="Table Grid 4" w:semiHidden="1" w:unhideWhenUsed="1"/>
+    <w:lsdException w:name="Table Grid 5" w:semiHidden="1" w:unhideWhenUsed="1"/>
+    <w:lsdException w:name="Table Grid 6" w:semiHidden="1" w:unhideWhenUsed="1"/>
+    <w:lsdException w:name="Table Grid 7" w:semiHidden="1" w:unhideWhenUsed="1"/>
+    <w:lsdException w:name="Table Grid 8" w:semiHidden="1" w:unhideWhenUsed="1"/>
+    <w:lsdException w:name="Table List 1" w:semiHidden="1" w:unhideWhenUsed="1"/>
+    <w:lsdException w:name="Table List 2" w:semiHidden="1" w:unhideWhenUsed="1"/>
+    <w:lsdException w:name="Table List 3" w:semiHidden="1" w:unhideWhenUsed="1"/>
+    <w:lsdException w:name="Table List 4" w:semiHidden="1" w:unhideWhenUsed="1"/>
+    <w:lsdException w:name="Table List 5" w:semiHidden="1" w:unhideWhenUsed="1"/>
+    <w:lsdException w:name="Table List 6" w:semiHidden="1" w:unhideWhenUsed="1"/>
+    <w:lsdException w:name="Table List 7" w:semiHidden="1" w:unhideWhenUsed="1"/>
+    <w:lsdException w:name="Table List 8" w:semiHidden="1" w:unhideWhenUsed="1"/>
+    <w:lsdException w:name="Table 3D effects 1" w:semiHidden="1" w:unhideWhenUsed="1"/>
+    <w:lsdException w:name="Table 3D effects 2" w:semiHidden="1" w:unhideWhenUsed="1"/>
+    <w:lsdException w:name="Table 3D effects 3" w:semiHidden="1" w:unhideWhenUsed="1"/>
+    <w:lsdException w:name="Table Contemporary" w:semiHidden="1" w:unhideWhenUsed="1"/>
+    <w:lsdException w:name="Table Elegant" w:semiHidden="1" w:unhideWhenUsed="1"/>
+    <w:lsdException w:name="Table Professional" w:semiHidden="1" w:unhideWhenUsed="1"/>
+    <w:lsdException w:name="Table Subtle 1" w:semiHidden="1" w:unhideWhenUsed="1"/>
+    <w:lsdException w:name="Table Subtle 2" w:semiHidden="1" w:unhideWhenUsed="1"/>
+    <w:lsdException w:name="Table Web 1" w:semiHidden="1" w:unhideWhenUsed="1"/>
+    <w:lsdException w:name="Table Web 2" w:semiHidden="1" w:unhideWhenUsed="1"/>
+    <w:lsdException w:name="Table Web 3" w:semiHidden="1" w:unhideWhenUsed="1"/>
+    <w:lsdException w:name="Balloon Text" w:semiHidden="1" w:unhideWhenUsed="1"/>
+    <w:lsdException w:name="Table Grid" w:semiHidden="1" w:uiPriority="59" w:unhideWhenUsed="1" w:qFormat="1"/>
+    <w:lsdException w:name="Table Theme" w:semiHidden="1" w:unhideWhenUsed="1"/>
+    <w:lsdException w:name="Placeholder Text" w:semiHidden="1"/>
+    <w:lsdException w:name="No Spacing" w:uiPriority="1" w:qFormat="1"/>
+    <w:lsdException w:name="Light Shading" w:uiPriority="60"/>
+    <w:lsdException w:name="Light List" w:uiPriority="61"/>
+    <w:lsdException w:name="Light Grid" w:uiPriority="62"/>
+    <w:lsdException w:name="Medium Shading 1" w:uiPriority="63"/>
+    <w:lsdException w:name="Medium Shading 2" w:uiPriority="64"/>
+    <w:lsdException w:name="Medium List 1" w:uiPriority="65"/>
+    <w:lsdException w:name="Medium List 2" w:uiPriority="66"/>
+    <w:lsdException w:name="Medium Grid 1" w:uiPriority="67"/>
+    <w:lsdException w:name="Medium Grid 2" w:uiPriority="68"/>
+    <w:lsdException w:name="Medium Grid 3" w:uiPriority="69"/>
+    <w:lsdException w:name="Dark List" w:uiPriority="70"/>
+    <w:lsdException w:name="Colorful Shading" w:uiPriority="71"/>
+    <w:lsdException w:name="Colorful List" w:uiPriority="72"/>
+    <w:lsdException w:name="Colorful Grid" w:uiPriority="73"/>
+    <w:lsdException w:name="Light Shading Accent 1" w:uiPriority="60"/>
+    <w:lsdException w:name="Light List Accent 1" w:uiPriority="61"/>
+    <w:lsdException w:name="Light Grid Accent 1" w:uiPriority="62"/>
+    <w:lsdException w:name="Medium Shading 1 Accent 1" w:uiPriority="63"/>
+    <w:lsdException w:name="Medium Shading 2 Accent 1" w:uiPriority="64"/>
+    <w:lsdException w:name="Medium List 1 Accent 1" w:uiPriority="65"/>
+    <w:lsdException w:name="Revision" w:semiHidden="1"/>
+    <w:lsdException w:name="List Paragraph" w:uiPriority="34" w:qFormat="1"/>
+    <w:lsdException w:name="Quote" w:uiPriority="29" w:qFormat="1"/>
+    <w:lsdException w:name="Intense Quote" w:uiPriority="30" w:qFormat="1"/>
+    <w:lsdException w:name="Medium List 2 Accent 1" w:uiPriority="66"/>
+    <w:lsdException w:name="Medium Grid 1 Accent 1" w:uiPriority="67"/>
+    <w:lsdException w:name="Medium Grid 2 Accent 1" w:uiPriority="68"/>
+    <w:lsdException w:name="Medium Grid 3 Accent 1" w:uiPriority="69"/>
+    <w:lsdException w:name="Dark List Accent 1" w:uiPriority="70"/>
+    <w:lsdException w:name="Colorful Shading Accent 1" w:uiPriority="71"/>
+    <w:lsdException w:name="Colorful List Accent 1" w:uiPriority="72"/>
+    <w:lsdException w:name="Colorful Grid Accent 1" w:uiPriority="73"/>
+    <w:lsdException w:name="Light Shading Accent 2" w:uiPriority="60"/>
+    <w:lsdException w:name="Light List Accent 2" w:uiPriority="61"/>
+    <w:lsdException w:name="Light Grid Accent 2" w:uiPriority="62"/>
+    <w:lsdException w:name="Medium Shading 1 Accent 2" w:uiPriority="63"/>
+    <w:lsdException w:name="Medium Shading 2 Accent 2" w:uiPriority="64"/>
+    <w:lsdException w:name="Medium List 1 Accent 2" w:uiPriority="65"/>
+    <w:lsdException w:name="Medium List 2 Accent 2" w:uiPriority="66"/>
+    <w:lsdException w:name="Medium Grid 1 Accent 2" w:uiPriority="67"/>
+    <w:lsdException w:name="Medium Grid 2 Accent 2" w:uiPriority="68"/>
+    <w:lsdException w:name="Medium Grid 3 Accent 2" w:uiPriority="69"/>
+    <w:lsdException w:name="Dark List Accent 2" w:uiPriority="70"/>
+    <w:lsdException w:name="Colorful Shading Accent 2" w:uiPriority="71"/>
+    <w:lsdException w:name="Colorful List Accent 2" w:uiPriority="72"/>
+    <w:lsdException w:name="Colorful Grid Accent 2" w:uiPriority="73"/>
+    <w:lsdException w:name="Light Shading Accent 3" w:uiPriority="60"/>
+    <w:lsdException w:name="Light List Accent 3" w:uiPriority="61"/>
+    <w:lsdException w:name="Light Grid Accent 3" w:uiPriority="62"/>
+    <w:lsdException w:name="Medium Shading 1 Accent 3" w:uiPriority="63"/>
+    <w:lsdException w:name="Medium Shading 2 Accent 3" w:uiPriority="64"/>
+    <w:lsdException w:name="Medium List 1 Accent 3" w:uiPriority="65"/>
+    <w:lsdException w:name="Medium List 2 Accent 3" w:uiPriority="66"/>
+    <w:lsdException w:name="Medium Grid 1 Accent 3" w:uiPriority="67"/>
+    <w:lsdException w:name="Medium Grid 2 Accent 3" w:uiPriority="68"/>
+    <w:lsdException w:name="Medium Grid 3 Accent 3" w:uiPriority="69"/>
+    <w:lsdException w:name="Dark List Accent 3" w:uiPriority="70"/>
+    <w:lsdException w:name="Colorful Shading Accent 3" w:uiPriority="71"/>
+    <w:lsdException w:name="Colorful List Accent 3" w:uiPriority="72"/>
+    <w:lsdException w:name="Colorful Grid Accent 3" w:uiPriority="73"/>
+    <w:lsdException w:name="Light Shading Accent 4" w:uiPriority="60"/>
+    <w:lsdException w:name="Light List Accent 4" w:uiPriority="61"/>
+    <w:lsdException w:name="Light Grid Accent 4" w:uiPriority="62"/>
+    <w:lsdException w:name="Medium Shading 1 Accent 4" w:uiPriority="63"/>
+    <w:lsdException w:name="Medium Shading 2 Accent 4" w:uiPriority="64"/>
+    <w:lsdException w:name="Medium List 1 Accent 4" w:uiPriority="65"/>
+    <w:lsdException w:name="Medium List 2 Accent 4" w:uiPriority="66"/>
+    <w:lsdException w:name="Medium Grid 1 Accent 4" w:uiPriority="67"/>
+    <w:lsdException w:name="Medium Grid 2 Accent 4" w:uiPriority="68"/>
+    <w:lsdException w:name="Medium Grid 3 Accent 4" w:uiPriority="69"/>
+    <w:lsdException w:name="Dark List Accent 4" w:uiPriority="70"/>
+    <w:lsdException w:name="Colorful Shading Accent 4" w:uiPriority="71"/>
+    <w:lsdException w:name="Colorful List Accent 4" w:uiPriority="72"/>
+    <w:lsdException w:name="Colorful Grid Accent 4" w:uiPriority="73"/>
+    <w:lsdException w:name="Light Shading Accent 5" w:uiPriority="60"/>
+    <w:lsdException w:name="Light List Accent 5" w:uiPriority="61"/>
+    <w:lsdException w:name="Light Grid Accent 5" w:uiPriority="62"/>
+    <w:lsdException w:name="Medium Shading 1 Accent 5" w:uiPriority="63"/>
+    <w:lsdException w:name="Medium Shading 2 Accent 5" w:uiPriority="64"/>
+    <w:lsdException w:name="Medium List 1 Accent 5" w:uiPriority="65"/>
+    <w:lsdException w:name="Medium List 2 Accent 5" w:uiPriority="66"/>
+    <w:lsdException w:name="Medium Grid 1 Accent 5" w:uiPriority="67"/>
+    <w:lsdException w:name="Medium Grid 2 Accent 5" w:uiPriority="68"/>
+    <w:lsdException w:name="Medium Grid 3 Accent 5" w:uiPriority="69"/>
+    <w:lsdException w:name="Dark List Accent 5" w:uiPriority="70"/>
+    <w:lsdException w:name="Colorful Shading Accent 5" w:uiPriority="71"/>
+    <w:lsdException w:name="Colorful List Accent 5" w:uiPriority="72"/>
+    <w:lsdException w:name="Colorful Grid Accent 5" w:uiPriority="73"/>
+    <w:lsdException w:name="Light Shading Accent 6" w:uiPriority="60"/>
+    <w:lsdException w:name="Light List Accent 6" w:uiPriority="61"/>
+    <w:lsdException w:name="Light Grid Accent 6" w:uiPriority="62"/>
+    <w:lsdException w:name="Medium Shading 1 Accent 6" w:uiPriority="63"/>
+    <w:lsdException w:name="Medium Shading 2 Accent 6" w:uiPriority="64"/>
+    <w:lsdException w:name="Medium List 1 Accent 6" w:uiPriority="65"/>
+    <w:lsdException w:name="Medium List 2 Accent 6" w:uiPriority="66"/>
+    <w:lsdException w:name="Medium Grid 1 Accent 6" w:uiPriority="67"/>
+    <w:lsdException w:name="Medium Grid 2 Accent 6" w:uiPriority="68"/>
+    <w:lsdException w:name="Medium Grid 3 Accent 6" w:uiPriority="69"/>
+    <w:lsdException w:name="Dark List Accent 6" w:uiPriority="70"/>
+    <w:lsdException w:name="Colorful Shading Accent 6" w:uiPriority="71"/>
+    <w:lsdException w:name="Colorful List Accent 6" w:uiPriority="72"/>
+    <w:lsdException w:name="Colorful Grid Accent 6" w:uiPriority="73"/>
+    <w:lsdException w:name="Subtle Emphasis" w:uiPriority="19" w:qFormat="1"/>
+    <w:lsdException w:name="Intense Emphasis" w:uiPriority="21" w:qFormat="1"/>
+    <w:lsdException w:name="Subtle Reference" w:uiPriority="31" w:qFormat="1"/>
+    <w:lsdException w:name="Intense Reference" w:uiPriority="32" w:qFormat="1"/>
+    <w:lsdException w:name="Book Title" w:uiPriority="33" w:qFormat="1"/>
+    <w:lsdException w:name="Bibliography" w:semiHidden="1" w:uiPriority="37" w:unhideWhenUsed="1"/>
+    <w:lsdException w:name="TOC Heading" w:semiHidden="1" w:uiPriority="39" w:unhideWhenUsed="1" w:qFormat="1"/>
+    <w:lsdException w:name="Plain Table 1" w:uiPriority="41"/>
+    <w:lsdException w:name="Plain Table 2" w:uiPriority="42"/>
+    <w:lsdException w:name="Plain Table 3" w:uiPriority="43"/>
+    <w:lsdException w:name="Plain Table 4" w:uiPriority="44"/>
+    <w:lsdException w:name="Plain Table 5" w:uiPriority="45"/>
+    <w:lsdException w:name="Grid Table Light" w:uiPriority="40"/>
+    <w:lsdException w:name="Grid Table 1 Light" w:uiPriority="46"/>
+    <w:lsdException w:name="Grid Table 2" w:uiPriority="47"/>
+    <w:lsdException w:name="Grid Table 3" w:uiPriority="48"/>
+    <w:lsdException w:name="Grid Table 4" w:uiPriority="49"/>
+    <w:lsdException w:name="Grid Table 5 Dark" w:uiPriority="50"/>
+    <w:lsdException w:name="Grid Table 6 Colorful" w:uiPriority="51"/>
+    <w:lsdException w:name="Grid Table 7 Colorful" w:uiPriority="52"/>
+    <w:lsdException w:name="Grid Table 1 Light Accent 1" w:uiPriority="46"/>
+    <w:lsdException w:name="Grid Table 2 Accent 1" w:uiPriority="47"/>
+    <w:lsdException w:name="Grid Table 3 Accent 1" w:uiPriority="48"/>
+    <w:lsdException w:name="Grid Table 4 Accent 1" w:uiPriority="49"/>
+    <w:lsdException w:name="Grid Table 5 Dark Accent 1" w:uiPriority="50"/>
+    <w:lsdException w:name="Grid Table 6 Colorful Accent 1" w:uiPriority="51"/>
+    <w:lsdException w:name="Grid Table 7 Colorful Accent 1" w:uiPriority="52"/>
+    <w:lsdException w:name="Grid Table 1 Light Accent 2" w:uiPriority="46"/>
+    <w:lsdException w:name="Grid Table 2 Accent 2" w:uiPriority="47"/>
+    <w:lsdException w:name="Grid Table 3 Accent 2" w:uiPriority="48"/>
+    <w:lsdException w:name="Grid Table 4 Accent 2" w:uiPriority="49"/>
+    <w:lsdException w:name="Grid Table 5 Dark Accent 2" w:uiPriority="50"/>
+    <w:lsdException w:name="Grid Table 6 Colorful Accent 2" w:uiPriority="51"/>
+    <w:lsdException w:name="Grid Table 7 Colorful Accent 2" w:uiPriority="52"/>
+    <w:lsdException w:name="Grid Table 1 Light Accent 3" w:uiPriority="46"/>
+    <w:lsdException w:name="Grid Table 2 Accent 3" w:uiPriority="47"/>
+    <w:lsdException w:name="Grid Table 3 Accent 3" w:uiPriority="48"/>
+    <w:lsdException w:name="Grid Table 4 Accent 3" w:uiPriority="49"/>
+    <w:lsdException w:name="Grid Table 5 Dark Accent 3" w:uiPriority="50"/>
+    <w:lsdException w:name="Grid Table 6 Colorful Accent 3" w:uiPriority="51"/>
+    <w:lsdException w:name="Grid Table 7 Colorful Accent 3" w:uiPriority="52"/>
+    <w:lsdException w:name="Grid Table 1 Light Accent 4" w:uiPriority="46"/>
+    <w:lsdException w:name="Grid Table 2 Accent 4" w:uiPriority="47"/>
+    <w:lsdException w:name="Grid Table 3 Accent 4" w:uiPriority="48"/>
+    <w:lsdException w:name="Grid Table 4 Accent 4" w:uiPriority="49"/>
+    <w:lsdException w:name="Grid Table 5 Dark Accent 4" w:uiPriority="50"/>
+    <w:lsdException w:name="Grid Table 6 Colorful Accent 4" w:uiPriority="51"/>
+    <w:lsdException w:name="Grid Table 7 Colorful Accent 4" w:uiPriority="52"/>
+    <w:lsdException w:name="Grid Table 1 Light Accent 5" w:uiPriority="46"/>
+    <w:lsdException w:name="Grid Table 2 Accent 5" w:uiPriority="47"/>
+    <w:lsdException w:name="Grid Table 3 Accent 5" w:uiPriority="48"/>
+    <w:lsdException w:name="Grid Table 4 Accent 5" w:uiPriority="49"/>
+    <w:lsdException w:name="Grid Table 5 Dark Accent 5" w:uiPriority="50"/>
+    <w:lsdException w:name="Grid Table 6 Colorful Accent 5" w:uiPriority="51"/>
+    <w:lsdException w:name="Grid Table 7 Colorful Accent 5" w:uiPriority="52"/>
+    <w:lsdException w:name="Grid Table 1 Light Accent 6" w:uiPriority="46"/>
+    <w:lsdException w:name="Grid Table 2 Accent 6" w:uiPriority="47"/>
+    <w:lsdException w:name="Grid Table 3 Accent 6" w:uiPriority="48"/>
+    <w:lsdException w:name="Grid Table 4 Accent 6" w:uiPriority="49"/>
+    <w:lsdException w:name="Grid Table 5 Dark Accent 6" w:uiPriority="50"/>
+    <w:lsdException w:name="Grid Table 6 Colorful Accent 6" w:uiPriority="51"/>
+    <w:lsdException w:name="Grid Table 7 Colorful Accent 6" w:uiPriority="52"/>
+    <w:lsdException w:name="List Table 1 Light" w:uiPriority="46"/>
+    <w:lsdException w:name="List Table 2" w:uiPriority="47"/>
+    <w:lsdException w:name="List Table 3" w:uiPriority="48"/>
+    <w:lsdException w:name="List Table 4" w:uiPriority="49"/>
+    <w:lsdException w:name="List Table 5 Dark" w:uiPriority="50"/>
+    <w:lsdException w:name="List Table 6 Colorful" w:uiPriority="51"/>
+    <w:lsdException w:name="List Table 7 Colorful" w:uiPriority="52"/>
+    <w:lsdException w:name="List Table 1 Light Accent 1" w:uiPriority="46"/>
+    <w:lsdException w:name="List Table 2 Accent 1" w:uiPriority="47"/>
+    <w:lsdException w:name="List Table 3 Accent 1" w:uiPriority="48"/>
+    <w:lsdException w:name="List Table 4 Accent 1" w:uiPriority="49"/>
+    <w:lsdException w:name="List Table 5 Dark Accent 1" w:uiPriority="50"/>
+    <w:lsdException w:name="List Table 6 Colorful Accent 1" w:uiPriority="51"/>
+    <w:lsdException w:name="List Table 7 Colorful Accent 1" w:uiPriority="52"/>
+    <w:lsdException w:name="List Table 1 Light Accent 2" w:uiPriority="46"/>
+    <w:lsdException w:name="List Table 2 Accent 2" w:uiPriority="47"/>
+    <w:lsdException w:name="List Table 3 Accent 2" w:uiPriority="48"/>
+    <w:lsdException w:name="List Table 4 Accent 2" w:uiPriority="49"/>
+    <w:lsdException w:name="List Table 5 Dark Accent 2" w:uiPriority="50"/>
+    <w:lsdException w:name="List Table 6 Colorful Accent 2" w:uiPriority="51"/>
+    <w:lsdException w:name="List Table 7 Colorful Accent 2" w:uiPriority="52"/>
+    <w:lsdException w:name="List Table 1 Light Accent 3" w:uiPriority="46"/>
+    <w:lsdException w:name="List Table 2 Accent 3" w:uiPriority="47"/>
+    <w:lsdException w:name="List Table 3 Accent 3" w:uiPriority="48"/>
+    <w:lsdException w:name="List Table 4 Accent 3" w:uiPriority="49"/>
+    <w:lsdException w:name="List Table 5 Dark Accent 3" w:uiPriority="50"/>
+    <w:lsdException w:name="List Table 6 Colorful Accent 3" w:uiPriority="51"/>
+    <w:lsdException w:name="List Table 7 Colorful Accent 3" w:uiPriority="52"/>
+    <w:lsdException w:name="List Table 1 Light Accent 4" w:uiPriority="46"/>
+    <w:lsdException w:name="List Table 2 Accent 4" w:uiPriority="47"/>
+    <w:lsdException w:name="List Table 3 Accent 4" w:uiPriority="48"/>
+    <w:lsdException w:name="List Table 4 Accent 4" w:uiPriority="49"/>
+    <w:lsdException w:name="List Table 5 Dark Accent 4" w:uiPriority="50"/>
+    <w:lsdException w:name="List Table 6 Colorful Accent 4" w:uiPriority="51"/>
+    <w:lsdException w:name="List Table 7 Colorful Accent 4" w:uiPriority="52"/>
+    <w:lsdException w:name="List Table 1 Light Accent 5" w:uiPriority="46"/>
+    <w:lsdException w:name="List Table 2 Accent 5" w:uiPriority="47"/>
+    <w:lsdException w:name="List Table 3 Accent 5" w:uiPriority="48"/>
+    <w:lsdException w:name="List Table 4 Accent 5" w:uiPriority="49"/>
+    <w:lsdException w:name="List Table 5 Dark Accent 5" w:uiPriority="50"/>
+    <w:lsdException w:name="List Table 6 Colorful Accent 5" w:uiPriority="51"/>
+    <w:lsdException w:name="List Table 7 Colorful Accent 5" w:uiPriority="52"/>
+    <w:lsdException w:name="List Table 1 Light Accent 6" w:uiPriority="46"/>
+    <w:lsdException w:name="List Table 2 Accent 6" w:uiPriority="47"/>
+    <w:lsdException w:name="List Table 3 Accent 6" w:uiPriority="48"/>
+    <w:lsdException w:name="List Table 4 Accent 6" w:uiPriority="49"/>
+    <w:lsdException w:name="List Table 5 Dark Accent 6" w:uiPriority="50"/>
+    <w:lsdException w:name="List Table 6 Colorful Accent 6" w:uiPriority="51"/>
+    <w:lsdException w:name="List Table 7 Colorful Accent 6" w:uiPriority="52"/>
+    <w:lsdException w:name="Mention" w:semiHidden="1" w:unhideWhenUsed="1"/>
+    <w:lsdException w:name="Smart Hyperlink" w:semiHidden="1" w:unhideWhenUsed="1"/>
+    <w:lsdException w:name="Hashtag" w:semiHidden="1" w:unhideWhenUsed="1"/>
   </w:latentStyles>
   <w:style w:type="paragraph" w:default="1" w:styleId="Normal">
     <w:name w:val="Normal"/>
@@ -17373,7 +19503,6 @@
       <w:spacing w:after="0" w:line="240" w:lineRule="auto"/>
     </w:pPr>
     <w:tblPr>
-      <w:tblInd w:w="0" w:type="dxa"/>
       <w:tblBorders>
         <w:top w:val="single" w:sz="4" w:space="0" w:color="auto"/>
         <w:left w:val="single" w:sz="4" w:space="0" w:color="auto"/>
@@ -17382,592 +19511,6 @@
         <w:insideH w:val="single" w:sz="4" w:space="0" w:color="auto"/>
         <w:insideV w:val="single" w:sz="4" w:space="0" w:color="auto"/>
       </w:tblBorders>
-      <w:tblCellMar>
-        <w:top w:w="0" w:type="dxa"/>
-        <w:left w:w="108" w:type="dxa"/>
-        <w:bottom w:w="0" w:type="dxa"/>
-        <w:right w:w="108" w:type="dxa"/>
-      </w:tblCellMar>
-    </w:tblPr>
-  </w:style>
-  <w:style w:type="character" w:customStyle="1" w:styleId="Heading2Char">
-    <w:name w:val="Heading 2 Char"/>
-    <w:basedOn w:val="DefaultParagraphFont"/>
-    <w:link w:val="Heading2"/>
-    <w:uiPriority w:val="9"/>
-    <w:rsid w:val="00D95C83"/>
-    <w:rPr>
-      <w:rFonts w:asciiTheme="majorHAnsi" w:eastAsiaTheme="majorEastAsia" w:hAnsiTheme="majorHAnsi" w:cstheme="majorBidi"/>
-      <w:color w:val="365F91" w:themeColor="accent1" w:themeShade="BF"/>
-      <w:sz w:val="26"/>
-      <w:szCs w:val="26"/>
-    </w:rPr>
-  </w:style>
-  <w:style w:type="character" w:customStyle="1" w:styleId="Heading1Char">
-    <w:name w:val="Heading 1 Char"/>
-    <w:basedOn w:val="DefaultParagraphFont"/>
-    <w:link w:val="Heading1"/>
-    <w:uiPriority w:val="9"/>
-    <w:rsid w:val="002E2F51"/>
-    <w:rPr>
-      <w:rFonts w:asciiTheme="majorHAnsi" w:eastAsiaTheme="majorEastAsia" w:hAnsiTheme="majorHAnsi" w:cstheme="majorBidi"/>
-      <w:color w:val="365F91" w:themeColor="accent1" w:themeShade="BF"/>
-      <w:sz w:val="32"/>
-      <w:szCs w:val="32"/>
-    </w:rPr>
-  </w:style>
-  <w:style w:type="paragraph" w:styleId="Caption">
-    <w:name w:val="caption"/>
-    <w:basedOn w:val="Normal"/>
-    <w:next w:val="Normal"/>
-    <w:uiPriority w:val="35"/>
-    <w:unhideWhenUsed/>
-    <w:qFormat/>
-    <w:rsid w:val="009C1DAA"/>
-    <w:pPr>
-      <w:spacing w:line="240" w:lineRule="auto"/>
-    </w:pPr>
-    <w:rPr>
-      <w:i/>
-      <w:iCs/>
-      <w:color w:val="1F497D" w:themeColor="text2"/>
-      <w:sz w:val="18"/>
-      <w:szCs w:val="18"/>
-    </w:rPr>
-  </w:style>
-  <w:style w:type="paragraph" w:styleId="TOC1">
-    <w:name w:val="toc 1"/>
-    <w:basedOn w:val="Normal"/>
-    <w:next w:val="Normal"/>
-    <w:autoRedefine/>
-    <w:uiPriority w:val="39"/>
-    <w:unhideWhenUsed/>
-    <w:rsid w:val="00022839"/>
-    <w:pPr>
-      <w:tabs>
-        <w:tab w:val="left" w:pos="440"/>
-        <w:tab w:val="right" w:leader="dot" w:pos="9350"/>
-      </w:tabs>
-      <w:spacing w:after="0"/>
-      <w:jc w:val="both"/>
-    </w:pPr>
-    <w:rPr>
-      <w:rFonts w:ascii="Times New Roman" w:hAnsi="Times New Roman"/>
-      <w:b/>
-      <w:sz w:val="26"/>
-    </w:rPr>
-  </w:style>
-  <w:style w:type="paragraph" w:styleId="TOC2">
-    <w:name w:val="toc 2"/>
-    <w:basedOn w:val="Normal"/>
-    <w:next w:val="Normal"/>
-    <w:autoRedefine/>
-    <w:uiPriority w:val="39"/>
-    <w:unhideWhenUsed/>
-    <w:rsid w:val="00022839"/>
-    <w:pPr>
-      <w:spacing w:before="100" w:after="100"/>
-      <w:ind w:left="216"/>
-      <w:jc w:val="both"/>
-    </w:pPr>
-    <w:rPr>
-      <w:rFonts w:ascii="Times New Roman" w:hAnsi="Times New Roman"/>
-      <w:sz w:val="24"/>
-    </w:rPr>
-  </w:style>
-  <w:style w:type="character" w:styleId="Hyperlink">
-    <w:name w:val="Hyperlink"/>
-    <w:basedOn w:val="DefaultParagraphFont"/>
-    <w:uiPriority w:val="99"/>
-    <w:unhideWhenUsed/>
-    <w:rsid w:val="00022839"/>
-    <w:rPr>
-      <w:color w:val="0000FF" w:themeColor="hyperlink"/>
-      <w:u w:val="single"/>
-    </w:rPr>
-  </w:style>
-  <w:style w:type="paragraph" w:styleId="NormalWeb">
-    <w:name w:val="Normal (Web)"/>
-    <w:basedOn w:val="Normal"/>
-    <w:uiPriority w:val="99"/>
-    <w:unhideWhenUsed/>
-    <w:rsid w:val="00022839"/>
-    <w:pPr>
-      <w:spacing w:before="100" w:beforeAutospacing="1" w:after="100" w:afterAutospacing="1" w:line="240" w:lineRule="auto"/>
-    </w:pPr>
-    <w:rPr>
-      <w:rFonts w:ascii="Times New Roman" w:eastAsia="Times New Roman" w:hAnsi="Times New Roman" w:cs="Times New Roman"/>
-      <w:sz w:val="24"/>
-      <w:szCs w:val="24"/>
-    </w:rPr>
-  </w:style>
-  <w:style w:type="paragraph" w:styleId="TOCHeading">
-    <w:name w:val="TOC Heading"/>
-    <w:basedOn w:val="Heading1"/>
-    <w:next w:val="Normal"/>
-    <w:uiPriority w:val="39"/>
-    <w:unhideWhenUsed/>
-    <w:qFormat/>
-    <w:rsid w:val="00022839"/>
-    <w:pPr>
-      <w:spacing w:line="259" w:lineRule="auto"/>
-      <w:outlineLvl w:val="9"/>
-    </w:pPr>
-    <w:rPr>
-      <w:rFonts w:ascii="Times New Roman" w:hAnsi="Times New Roman"/>
-      <w:b/>
-    </w:rPr>
-  </w:style>
-  <w:style w:type="character" w:styleId="SubtleEmphasis">
-    <w:name w:val="Subtle Emphasis"/>
-    <w:basedOn w:val="DefaultParagraphFont"/>
-    <w:uiPriority w:val="19"/>
-    <w:qFormat/>
-    <w:rsid w:val="00022839"/>
-    <w:rPr>
-      <w:rFonts w:ascii="Times New Roman" w:hAnsi="Times New Roman"/>
-      <w:i/>
-      <w:iCs/>
-      <w:color w:val="404040" w:themeColor="text1" w:themeTint="BF"/>
-    </w:rPr>
-  </w:style>
-  <w:style w:type="character" w:customStyle="1" w:styleId="cp1">
-    <w:name w:val="Đề cập1"/>
-    <w:basedOn w:val="DefaultParagraphFont"/>
-    <w:uiPriority w:val="99"/>
-    <w:semiHidden/>
-    <w:unhideWhenUsed/>
-    <w:rsid w:val="00474EFF"/>
-    <w:rPr>
-      <w:color w:val="2B579A"/>
-      <w:shd w:val="clear" w:color="auto" w:fill="E6E6E6"/>
-    </w:rPr>
-  </w:style>
-  <w:style w:type="character" w:customStyle="1" w:styleId="Heading3Char">
-    <w:name w:val="Heading 3 Char"/>
-    <w:basedOn w:val="DefaultParagraphFont"/>
-    <w:link w:val="Heading3"/>
-    <w:uiPriority w:val="9"/>
-    <w:rsid w:val="00C7150A"/>
-    <w:rPr>
-      <w:rFonts w:asciiTheme="majorHAnsi" w:eastAsiaTheme="majorEastAsia" w:hAnsiTheme="majorHAnsi" w:cstheme="majorBidi"/>
-      <w:color w:val="243F60" w:themeColor="accent1" w:themeShade="7F"/>
-      <w:sz w:val="24"/>
-      <w:szCs w:val="24"/>
-    </w:rPr>
-  </w:style>
-  <w:style w:type="paragraph" w:styleId="NoSpacing">
-    <w:name w:val="No Spacing"/>
-    <w:uiPriority w:val="1"/>
-    <w:qFormat/>
-    <w:rsid w:val="00F62B6B"/>
-    <w:pPr>
-      <w:spacing w:after="0" w:line="240" w:lineRule="auto"/>
-    </w:pPr>
-  </w:style>
-  <w:style w:type="paragraph" w:customStyle="1" w:styleId="ListParagraph1">
-    <w:name w:val="List Paragraph1"/>
-    <w:basedOn w:val="Normal"/>
-    <w:uiPriority w:val="34"/>
-    <w:qFormat/>
-    <w:rsid w:val="00180109"/>
-    <w:pPr>
-      <w:ind w:left="720"/>
-      <w:contextualSpacing/>
-    </w:pPr>
-    <w:rPr>
-      <w:rFonts w:ascii="Calibri" w:eastAsia="Calibri" w:hAnsi="Calibri" w:cs="Times New Roman"/>
-    </w:rPr>
-  </w:style>
-  <w:style w:type="paragraph" w:customStyle="1" w:styleId="ListParagraph2">
-    <w:name w:val="List Paragraph2"/>
-    <w:basedOn w:val="Normal"/>
-    <w:uiPriority w:val="34"/>
-    <w:qFormat/>
-    <w:rsid w:val="00180109"/>
-    <w:pPr>
-      <w:ind w:left="720"/>
-      <w:contextualSpacing/>
-    </w:pPr>
-  </w:style>
-  <w:style w:type="paragraph" w:styleId="TOC3">
-    <w:name w:val="toc 3"/>
-    <w:basedOn w:val="Normal"/>
-    <w:next w:val="Normal"/>
-    <w:autoRedefine/>
-    <w:uiPriority w:val="39"/>
-    <w:unhideWhenUsed/>
-    <w:rsid w:val="00FD17CC"/>
-    <w:pPr>
-      <w:spacing w:after="100"/>
-      <w:ind w:left="440"/>
-    </w:pPr>
-  </w:style>
-</w:styles>
-</file>
-
-<file path=word/stylesWithEffects.xml><?xml version="1.0" encoding="utf-8"?>
-<w:styles xmlns:wpc="http://schemas.microsoft.com/office/word/2010/wordprocessingCanvas" xmlns:mc="http://schemas.openxmlformats.org/markup-compatibility/2006" xmlns:o="urn:schemas-microsoft-com:office:office" xmlns:r="http://schemas.openxmlformats.org/officeDocument/2006/relationships" xmlns:m="http://schemas.openxmlformats.org/officeDocument/2006/math" xmlns:v="urn:schemas-microsoft-com:vml" xmlns:wp14="http://schemas.microsoft.com/office/word/2010/wordprocessingDrawing" xmlns:wp="http://schemas.openxmlformats.org/drawingml/2006/wordprocessingDrawing" xmlns:w10="urn:schemas-microsoft-com:office:word" xmlns:w="http://schemas.openxmlformats.org/wordprocessingml/2006/main" xmlns:w14="http://schemas.microsoft.com/office/word/2010/wordml" xmlns:wpg="http://schemas.microsoft.com/office/word/2010/wordprocessingGroup" xmlns:wpi="http://schemas.microsoft.com/office/word/2010/wordprocessingInk" xmlns:wne="http://schemas.microsoft.com/office/word/2006/wordml" xmlns:wps="http://schemas.microsoft.com/office/word/2010/wordprocessingShape" mc:Ignorable="w14 wp14">
-  <w:docDefaults>
-    <w:rPrDefault>
-      <w:rPr>
-        <w:rFonts w:asciiTheme="minorHAnsi" w:eastAsiaTheme="minorHAnsi" w:hAnsiTheme="minorHAnsi" w:cstheme="minorBidi"/>
-        <w:sz w:val="22"/>
-        <w:szCs w:val="22"/>
-        <w:lang w:val="en-US" w:eastAsia="en-US" w:bidi="ar-SA"/>
-      </w:rPr>
-    </w:rPrDefault>
-    <w:pPrDefault>
-      <w:pPr>
-        <w:spacing w:after="200" w:line="276" w:lineRule="auto"/>
-      </w:pPr>
-    </w:pPrDefault>
-  </w:docDefaults>
-  <w:latentStyles w:defLockedState="0" w:defUIPriority="99" w:defSemiHidden="1" w:defUnhideWhenUsed="1" w:defQFormat="0" w:count="267">
-    <w:lsdException w:name="Normal" w:semiHidden="0" w:uiPriority="0" w:unhideWhenUsed="0" w:qFormat="1"/>
-    <w:lsdException w:name="heading 1" w:semiHidden="0" w:uiPriority="9" w:unhideWhenUsed="0" w:qFormat="1"/>
-    <w:lsdException w:name="heading 2" w:uiPriority="9" w:qFormat="1"/>
-    <w:lsdException w:name="heading 3" w:uiPriority="9" w:qFormat="1"/>
-    <w:lsdException w:name="heading 4" w:uiPriority="9" w:qFormat="1"/>
-    <w:lsdException w:name="heading 5" w:uiPriority="9" w:qFormat="1"/>
-    <w:lsdException w:name="heading 6" w:uiPriority="9" w:qFormat="1"/>
-    <w:lsdException w:name="heading 7" w:uiPriority="9" w:qFormat="1"/>
-    <w:lsdException w:name="heading 8" w:uiPriority="9" w:qFormat="1"/>
-    <w:lsdException w:name="heading 9" w:uiPriority="9" w:qFormat="1"/>
-    <w:lsdException w:name="toc 1" w:uiPriority="39"/>
-    <w:lsdException w:name="toc 2" w:uiPriority="39"/>
-    <w:lsdException w:name="toc 3" w:uiPriority="39"/>
-    <w:lsdException w:name="toc 4" w:uiPriority="39"/>
-    <w:lsdException w:name="toc 5" w:uiPriority="39"/>
-    <w:lsdException w:name="toc 6" w:uiPriority="39"/>
-    <w:lsdException w:name="toc 7" w:uiPriority="39"/>
-    <w:lsdException w:name="toc 8" w:uiPriority="39"/>
-    <w:lsdException w:name="toc 9" w:uiPriority="39"/>
-    <w:lsdException w:name="caption" w:uiPriority="35" w:qFormat="1"/>
-    <w:lsdException w:name="Title" w:semiHidden="0" w:uiPriority="10" w:unhideWhenUsed="0" w:qFormat="1"/>
-    <w:lsdException w:name="Default Paragraph Font" w:uiPriority="1"/>
-    <w:lsdException w:name="Subtitle" w:semiHidden="0" w:uiPriority="11" w:unhideWhenUsed="0" w:qFormat="1"/>
-    <w:lsdException w:name="Strong" w:semiHidden="0" w:uiPriority="22" w:unhideWhenUsed="0" w:qFormat="1"/>
-    <w:lsdException w:name="Emphasis" w:semiHidden="0" w:uiPriority="20" w:unhideWhenUsed="0" w:qFormat="1"/>
-    <w:lsdException w:name="Table Grid" w:semiHidden="0" w:uiPriority="59" w:unhideWhenUsed="0" w:qFormat="1"/>
-    <w:lsdException w:name="Placeholder Text" w:unhideWhenUsed="0"/>
-    <w:lsdException w:name="No Spacing" w:semiHidden="0" w:uiPriority="1" w:unhideWhenUsed="0" w:qFormat="1"/>
-    <w:lsdException w:name="Light Shading" w:semiHidden="0" w:uiPriority="60" w:unhideWhenUsed="0"/>
-    <w:lsdException w:name="Light List" w:semiHidden="0" w:uiPriority="61" w:unhideWhenUsed="0"/>
-    <w:lsdException w:name="Light Grid" w:semiHidden="0" w:uiPriority="62" w:unhideWhenUsed="0"/>
-    <w:lsdException w:name="Medium Shading 1" w:semiHidden="0" w:uiPriority="63" w:unhideWhenUsed="0"/>
-    <w:lsdException w:name="Medium Shading 2" w:semiHidden="0" w:uiPriority="64" w:unhideWhenUsed="0"/>
-    <w:lsdException w:name="Medium List 1" w:semiHidden="0" w:uiPriority="65" w:unhideWhenUsed="0"/>
-    <w:lsdException w:name="Medium List 2" w:semiHidden="0" w:uiPriority="66" w:unhideWhenUsed="0"/>
-    <w:lsdException w:name="Medium Grid 1" w:semiHidden="0" w:uiPriority="67" w:unhideWhenUsed="0"/>
-    <w:lsdException w:name="Medium Grid 2" w:semiHidden="0" w:uiPriority="68" w:unhideWhenUsed="0"/>
-    <w:lsdException w:name="Medium Grid 3" w:semiHidden="0" w:uiPriority="69" w:unhideWhenUsed="0"/>
-    <w:lsdException w:name="Dark List" w:semiHidden="0" w:uiPriority="70" w:unhideWhenUsed="0"/>
-    <w:lsdException w:name="Colorful Shading" w:semiHidden="0" w:uiPriority="71" w:unhideWhenUsed="0"/>
-    <w:lsdException w:name="Colorful List" w:semiHidden="0" w:uiPriority="72" w:unhideWhenUsed="0"/>
-    <w:lsdException w:name="Colorful Grid" w:semiHidden="0" w:uiPriority="73" w:unhideWhenUsed="0"/>
-    <w:lsdException w:name="Light Shading Accent 1" w:semiHidden="0" w:uiPriority="60" w:unhideWhenUsed="0"/>
-    <w:lsdException w:name="Light List Accent 1" w:semiHidden="0" w:uiPriority="61" w:unhideWhenUsed="0"/>
-    <w:lsdException w:name="Light Grid Accent 1" w:semiHidden="0" w:uiPriority="62" w:unhideWhenUsed="0"/>
-    <w:lsdException w:name="Medium Shading 1 Accent 1" w:semiHidden="0" w:uiPriority="63" w:unhideWhenUsed="0"/>
-    <w:lsdException w:name="Medium Shading 2 Accent 1" w:semiHidden="0" w:uiPriority="64" w:unhideWhenUsed="0"/>
-    <w:lsdException w:name="Medium List 1 Accent 1" w:semiHidden="0" w:uiPriority="65" w:unhideWhenUsed="0"/>
-    <w:lsdException w:name="Revision" w:unhideWhenUsed="0"/>
-    <w:lsdException w:name="List Paragraph" w:semiHidden="0" w:uiPriority="34" w:unhideWhenUsed="0" w:qFormat="1"/>
-    <w:lsdException w:name="Quote" w:semiHidden="0" w:uiPriority="29" w:unhideWhenUsed="0" w:qFormat="1"/>
-    <w:lsdException w:name="Intense Quote" w:semiHidden="0" w:uiPriority="30" w:unhideWhenUsed="0" w:qFormat="1"/>
-    <w:lsdException w:name="Medium List 2 Accent 1" w:semiHidden="0" w:uiPriority="66" w:unhideWhenUsed="0"/>
-    <w:lsdException w:name="Medium Grid 1 Accent 1" w:semiHidden="0" w:uiPriority="67" w:unhideWhenUsed="0"/>
-    <w:lsdException w:name="Medium Grid 2 Accent 1" w:semiHidden="0" w:uiPriority="68" w:unhideWhenUsed="0"/>
-    <w:lsdException w:name="Medium Grid 3 Accent 1" w:semiHidden="0" w:uiPriority="69" w:unhideWhenUsed="0"/>
-    <w:lsdException w:name="Dark List Accent 1" w:semiHidden="0" w:uiPriority="70" w:unhideWhenUsed="0"/>
-    <w:lsdException w:name="Colorful Shading Accent 1" w:semiHidden="0" w:uiPriority="71" w:unhideWhenUsed="0"/>
-    <w:lsdException w:name="Colorful List Accent 1" w:semiHidden="0" w:uiPriority="72" w:unhideWhenUsed="0"/>
-    <w:lsdException w:name="Colorful Grid Accent 1" w:semiHidden="0" w:uiPriority="73" w:unhideWhenUsed="0"/>
-    <w:lsdException w:name="Light Shading Accent 2" w:semiHidden="0" w:uiPriority="60" w:unhideWhenUsed="0"/>
-    <w:lsdException w:name="Light List Accent 2" w:semiHidden="0" w:uiPriority="61" w:unhideWhenUsed="0"/>
-    <w:lsdException w:name="Light Grid Accent 2" w:semiHidden="0" w:uiPriority="62" w:unhideWhenUsed="0"/>
-    <w:lsdException w:name="Medium Shading 1 Accent 2" w:semiHidden="0" w:uiPriority="63" w:unhideWhenUsed="0"/>
-    <w:lsdException w:name="Medium Shading 2 Accent 2" w:semiHidden="0" w:uiPriority="64" w:unhideWhenUsed="0"/>
-    <w:lsdException w:name="Medium List 1 Accent 2" w:semiHidden="0" w:uiPriority="65" w:unhideWhenUsed="0"/>
-    <w:lsdException w:name="Medium List 2 Accent 2" w:semiHidden="0" w:uiPriority="66" w:unhideWhenUsed="0"/>
-    <w:lsdException w:name="Medium Grid 1 Accent 2" w:semiHidden="0" w:uiPriority="67" w:unhideWhenUsed="0"/>
-    <w:lsdException w:name="Medium Grid 2 Accent 2" w:semiHidden="0" w:uiPriority="68" w:unhideWhenUsed="0"/>
-    <w:lsdException w:name="Medium Grid 3 Accent 2" w:semiHidden="0" w:uiPriority="69" w:unhideWhenUsed="0"/>
-    <w:lsdException w:name="Dark List Accent 2" w:semiHidden="0" w:uiPriority="70" w:unhideWhenUsed="0"/>
-    <w:lsdException w:name="Colorful Shading Accent 2" w:semiHidden="0" w:uiPriority="71" w:unhideWhenUsed="0"/>
-    <w:lsdException w:name="Colorful List Accent 2" w:semiHidden="0" w:uiPriority="72" w:unhideWhenUsed="0"/>
-    <w:lsdException w:name="Colorful Grid Accent 2" w:semiHidden="0" w:uiPriority="73" w:unhideWhenUsed="0"/>
-    <w:lsdException w:name="Light Shading Accent 3" w:semiHidden="0" w:uiPriority="60" w:unhideWhenUsed="0"/>
-    <w:lsdException w:name="Light List Accent 3" w:semiHidden="0" w:uiPriority="61" w:unhideWhenUsed="0"/>
-    <w:lsdException w:name="Light Grid Accent 3" w:semiHidden="0" w:uiPriority="62" w:unhideWhenUsed="0"/>
-    <w:lsdException w:name="Medium Shading 1 Accent 3" w:semiHidden="0" w:uiPriority="63" w:unhideWhenUsed="0"/>
-    <w:lsdException w:name="Medium Shading 2 Accent 3" w:semiHidden="0" w:uiPriority="64" w:unhideWhenUsed="0"/>
-    <w:lsdException w:name="Medium List 1 Accent 3" w:semiHidden="0" w:uiPriority="65" w:unhideWhenUsed="0"/>
-    <w:lsdException w:name="Medium List 2 Accent 3" w:semiHidden="0" w:uiPriority="66" w:unhideWhenUsed="0"/>
-    <w:lsdException w:name="Medium Grid 1 Accent 3" w:semiHidden="0" w:uiPriority="67" w:unhideWhenUsed="0"/>
-    <w:lsdException w:name="Medium Grid 2 Accent 3" w:semiHidden="0" w:uiPriority="68" w:unhideWhenUsed="0"/>
-    <w:lsdException w:name="Medium Grid 3 Accent 3" w:semiHidden="0" w:uiPriority="69" w:unhideWhenUsed="0"/>
-    <w:lsdException w:name="Dark List Accent 3" w:semiHidden="0" w:uiPriority="70" w:unhideWhenUsed="0"/>
-    <w:lsdException w:name="Colorful Shading Accent 3" w:semiHidden="0" w:uiPriority="71" w:unhideWhenUsed="0"/>
-    <w:lsdException w:name="Colorful List Accent 3" w:semiHidden="0" w:uiPriority="72" w:unhideWhenUsed="0"/>
-    <w:lsdException w:name="Colorful Grid Accent 3" w:semiHidden="0" w:uiPriority="73" w:unhideWhenUsed="0"/>
-    <w:lsdException w:name="Light Shading Accent 4" w:semiHidden="0" w:uiPriority="60" w:unhideWhenUsed="0"/>
-    <w:lsdException w:name="Light List Accent 4" w:semiHidden="0" w:uiPriority="61" w:unhideWhenUsed="0"/>
-    <w:lsdException w:name="Light Grid Accent 4" w:semiHidden="0" w:uiPriority="62" w:unhideWhenUsed="0"/>
-    <w:lsdException w:name="Medium Shading 1 Accent 4" w:semiHidden="0" w:uiPriority="63" w:unhideWhenUsed="0"/>
-    <w:lsdException w:name="Medium Shading 2 Accent 4" w:semiHidden="0" w:uiPriority="64" w:unhideWhenUsed="0"/>
-    <w:lsdException w:name="Medium List 1 Accent 4" w:semiHidden="0" w:uiPriority="65" w:unhideWhenUsed="0"/>
-    <w:lsdException w:name="Medium List 2 Accent 4" w:semiHidden="0" w:uiPriority="66" w:unhideWhenUsed="0"/>
-    <w:lsdException w:name="Medium Grid 1 Accent 4" w:semiHidden="0" w:uiPriority="67" w:unhideWhenUsed="0"/>
-    <w:lsdException w:name="Medium Grid 2 Accent 4" w:semiHidden="0" w:uiPriority="68" w:unhideWhenUsed="0"/>
-    <w:lsdException w:name="Medium Grid 3 Accent 4" w:semiHidden="0" w:uiPriority="69" w:unhideWhenUsed="0"/>
-    <w:lsdException w:name="Dark List Accent 4" w:semiHidden="0" w:uiPriority="70" w:unhideWhenUsed="0"/>
-    <w:lsdException w:name="Colorful Shading Accent 4" w:semiHidden="0" w:uiPriority="71" w:unhideWhenUsed="0"/>
-    <w:lsdException w:name="Colorful List Accent 4" w:semiHidden="0" w:uiPriority="72" w:unhideWhenUsed="0"/>
-    <w:lsdException w:name="Colorful Grid Accent 4" w:semiHidden="0" w:uiPriority="73" w:unhideWhenUsed="0"/>
-    <w:lsdException w:name="Light Shading Accent 5" w:semiHidden="0" w:uiPriority="60" w:unhideWhenUsed="0"/>
-    <w:lsdException w:name="Light List Accent 5" w:semiHidden="0" w:uiPriority="61" w:unhideWhenUsed="0"/>
-    <w:lsdException w:name="Light Grid Accent 5" w:semiHidden="0" w:uiPriority="62" w:unhideWhenUsed="0"/>
-    <w:lsdException w:name="Medium Shading 1 Accent 5" w:semiHidden="0" w:uiPriority="63" w:unhideWhenUsed="0"/>
-    <w:lsdException w:name="Medium Shading 2 Accent 5" w:semiHidden="0" w:uiPriority="64" w:unhideWhenUsed="0"/>
-    <w:lsdException w:name="Medium List 1 Accent 5" w:semiHidden="0" w:uiPriority="65" w:unhideWhenUsed="0"/>
-    <w:lsdException w:name="Medium List 2 Accent 5" w:semiHidden="0" w:uiPriority="66" w:unhideWhenUsed="0"/>
-    <w:lsdException w:name="Medium Grid 1 Accent 5" w:semiHidden="0" w:uiPriority="67" w:unhideWhenUsed="0"/>
-    <w:lsdException w:name="Medium Grid 2 Accent 5" w:semiHidden="0" w:uiPriority="68" w:unhideWhenUsed="0"/>
-    <w:lsdException w:name="Medium Grid 3 Accent 5" w:semiHidden="0" w:uiPriority="69" w:unhideWhenUsed="0"/>
-    <w:lsdException w:name="Dark List Accent 5" w:semiHidden="0" w:uiPriority="70" w:unhideWhenUsed="0"/>
-    <w:lsdException w:name="Colorful Shading Accent 5" w:semiHidden="0" w:uiPriority="71" w:unhideWhenUsed="0"/>
-    <w:lsdException w:name="Colorful List Accent 5" w:semiHidden="0" w:uiPriority="72" w:unhideWhenUsed="0"/>
-    <w:lsdException w:name="Colorful Grid Accent 5" w:semiHidden="0" w:uiPriority="73" w:unhideWhenUsed="0"/>
-    <w:lsdException w:name="Light Shading Accent 6" w:semiHidden="0" w:uiPriority="60" w:unhideWhenUsed="0"/>
-    <w:lsdException w:name="Light List Accent 6" w:semiHidden="0" w:uiPriority="61" w:unhideWhenUsed="0"/>
-    <w:lsdException w:name="Light Grid Accent 6" w:semiHidden="0" w:uiPriority="62" w:unhideWhenUsed="0"/>
-    <w:lsdException w:name="Medium Shading 1 Accent 6" w:semiHidden="0" w:uiPriority="63" w:unhideWhenUsed="0"/>
-    <w:lsdException w:name="Medium Shading 2 Accent 6" w:semiHidden="0" w:uiPriority="64" w:unhideWhenUsed="0"/>
-    <w:lsdException w:name="Medium List 1 Accent 6" w:semiHidden="0" w:uiPriority="65" w:unhideWhenUsed="0"/>
-    <w:lsdException w:name="Medium List 2 Accent 6" w:semiHidden="0" w:uiPriority="66" w:unhideWhenUsed="0"/>
-    <w:lsdException w:name="Medium Grid 1 Accent 6" w:semiHidden="0" w:uiPriority="67" w:unhideWhenUsed="0"/>
-    <w:lsdException w:name="Medium Grid 2 Accent 6" w:semiHidden="0" w:uiPriority="68" w:unhideWhenUsed="0"/>
-    <w:lsdException w:name="Medium Grid 3 Accent 6" w:semiHidden="0" w:uiPriority="69" w:unhideWhenUsed="0"/>
-    <w:lsdException w:name="Dark List Accent 6" w:semiHidden="0" w:uiPriority="70" w:unhideWhenUsed="0"/>
-    <w:lsdException w:name="Colorful Shading Accent 6" w:semiHidden="0" w:uiPriority="71" w:unhideWhenUsed="0"/>
-    <w:lsdException w:name="Colorful List Accent 6" w:semiHidden="0" w:uiPriority="72" w:unhideWhenUsed="0"/>
-    <w:lsdException w:name="Colorful Grid Accent 6" w:semiHidden="0" w:uiPriority="73" w:unhideWhenUsed="0"/>
-    <w:lsdException w:name="Subtle Emphasis" w:semiHidden="0" w:uiPriority="19" w:unhideWhenUsed="0" w:qFormat="1"/>
-    <w:lsdException w:name="Intense Emphasis" w:semiHidden="0" w:uiPriority="21" w:unhideWhenUsed="0" w:qFormat="1"/>
-    <w:lsdException w:name="Subtle Reference" w:semiHidden="0" w:uiPriority="31" w:unhideWhenUsed="0" w:qFormat="1"/>
-    <w:lsdException w:name="Intense Reference" w:semiHidden="0" w:uiPriority="32" w:unhideWhenUsed="0" w:qFormat="1"/>
-    <w:lsdException w:name="Book Title" w:semiHidden="0" w:uiPriority="33" w:unhideWhenUsed="0" w:qFormat="1"/>
-    <w:lsdException w:name="Bibliography" w:uiPriority="37"/>
-    <w:lsdException w:name="TOC Heading" w:uiPriority="39" w:qFormat="1"/>
-  </w:latentStyles>
-  <w:style w:type="paragraph" w:default="1" w:styleId="Normal">
-    <w:name w:val="Normal"/>
-    <w:qFormat/>
-  </w:style>
-  <w:style w:type="paragraph" w:styleId="Heading1">
-    <w:name w:val="heading 1"/>
-    <w:basedOn w:val="Normal"/>
-    <w:next w:val="Normal"/>
-    <w:link w:val="Heading1Char"/>
-    <w:uiPriority w:val="9"/>
-    <w:qFormat/>
-    <w:rsid w:val="002E2F51"/>
-    <w:pPr>
-      <w:keepNext/>
-      <w:keepLines/>
-      <w:spacing w:before="240" w:after="0"/>
-      <w:outlineLvl w:val="0"/>
-    </w:pPr>
-    <w:rPr>
-      <w:rFonts w:asciiTheme="majorHAnsi" w:eastAsiaTheme="majorEastAsia" w:hAnsiTheme="majorHAnsi" w:cstheme="majorBidi"/>
-      <w:color w:val="365F91" w:themeColor="accent1" w:themeShade="BF"/>
-      <w:sz w:val="32"/>
-      <w:szCs w:val="32"/>
-    </w:rPr>
-  </w:style>
-  <w:style w:type="paragraph" w:styleId="Heading2">
-    <w:name w:val="heading 2"/>
-    <w:basedOn w:val="Normal"/>
-    <w:next w:val="Normal"/>
-    <w:link w:val="Heading2Char"/>
-    <w:uiPriority w:val="9"/>
-    <w:unhideWhenUsed/>
-    <w:qFormat/>
-    <w:rsid w:val="00D95C83"/>
-    <w:pPr>
-      <w:keepNext/>
-      <w:keepLines/>
-      <w:spacing w:before="40" w:after="0"/>
-      <w:outlineLvl w:val="1"/>
-    </w:pPr>
-    <w:rPr>
-      <w:rFonts w:asciiTheme="majorHAnsi" w:eastAsiaTheme="majorEastAsia" w:hAnsiTheme="majorHAnsi" w:cstheme="majorBidi"/>
-      <w:color w:val="365F91" w:themeColor="accent1" w:themeShade="BF"/>
-      <w:sz w:val="26"/>
-      <w:szCs w:val="26"/>
-    </w:rPr>
-  </w:style>
-  <w:style w:type="paragraph" w:styleId="Heading3">
-    <w:name w:val="heading 3"/>
-    <w:basedOn w:val="Normal"/>
-    <w:next w:val="Normal"/>
-    <w:link w:val="Heading3Char"/>
-    <w:uiPriority w:val="9"/>
-    <w:unhideWhenUsed/>
-    <w:qFormat/>
-    <w:rsid w:val="00C7150A"/>
-    <w:pPr>
-      <w:keepNext/>
-      <w:keepLines/>
-      <w:spacing w:before="40" w:after="0"/>
-      <w:outlineLvl w:val="2"/>
-    </w:pPr>
-    <w:rPr>
-      <w:rFonts w:asciiTheme="majorHAnsi" w:eastAsiaTheme="majorEastAsia" w:hAnsiTheme="majorHAnsi" w:cstheme="majorBidi"/>
-      <w:color w:val="243F60" w:themeColor="accent1" w:themeShade="7F"/>
-      <w:sz w:val="24"/>
-      <w:szCs w:val="24"/>
-    </w:rPr>
-  </w:style>
-  <w:style w:type="character" w:default="1" w:styleId="DefaultParagraphFont">
-    <w:name w:val="Default Paragraph Font"/>
-    <w:uiPriority w:val="1"/>
-    <w:semiHidden/>
-    <w:unhideWhenUsed/>
-  </w:style>
-  <w:style w:type="table" w:default="1" w:styleId="TableNormal">
-    <w:name w:val="Normal Table"/>
-    <w:uiPriority w:val="99"/>
-    <w:semiHidden/>
-    <w:unhideWhenUsed/>
-    <w:tblPr>
-      <w:tblInd w:w="0" w:type="dxa"/>
-      <w:tblCellMar>
-        <w:top w:w="0" w:type="dxa"/>
-        <w:left w:w="108" w:type="dxa"/>
-        <w:bottom w:w="0" w:type="dxa"/>
-        <w:right w:w="108" w:type="dxa"/>
-      </w:tblCellMar>
-    </w:tblPr>
-  </w:style>
-  <w:style w:type="numbering" w:default="1" w:styleId="NoList">
-    <w:name w:val="No List"/>
-    <w:uiPriority w:val="99"/>
-    <w:semiHidden/>
-    <w:unhideWhenUsed/>
-  </w:style>
-  <w:style w:type="paragraph" w:styleId="Header">
-    <w:name w:val="header"/>
-    <w:basedOn w:val="Normal"/>
-    <w:link w:val="HeaderChar"/>
-    <w:uiPriority w:val="99"/>
-    <w:unhideWhenUsed/>
-    <w:rsid w:val="002B63F2"/>
-    <w:pPr>
-      <w:tabs>
-        <w:tab w:val="center" w:pos="4680"/>
-        <w:tab w:val="right" w:pos="9360"/>
-      </w:tabs>
-      <w:spacing w:after="0" w:line="240" w:lineRule="auto"/>
-    </w:pPr>
-  </w:style>
-  <w:style w:type="character" w:customStyle="1" w:styleId="HeaderChar">
-    <w:name w:val="Header Char"/>
-    <w:basedOn w:val="DefaultParagraphFont"/>
-    <w:link w:val="Header"/>
-    <w:uiPriority w:val="99"/>
-    <w:rsid w:val="002B63F2"/>
-  </w:style>
-  <w:style w:type="paragraph" w:styleId="Footer">
-    <w:name w:val="footer"/>
-    <w:basedOn w:val="Normal"/>
-    <w:link w:val="FooterChar"/>
-    <w:uiPriority w:val="99"/>
-    <w:unhideWhenUsed/>
-    <w:rsid w:val="002B63F2"/>
-    <w:pPr>
-      <w:tabs>
-        <w:tab w:val="center" w:pos="4680"/>
-        <w:tab w:val="right" w:pos="9360"/>
-      </w:tabs>
-      <w:spacing w:after="0" w:line="240" w:lineRule="auto"/>
-    </w:pPr>
-  </w:style>
-  <w:style w:type="character" w:customStyle="1" w:styleId="FooterChar">
-    <w:name w:val="Footer Char"/>
-    <w:basedOn w:val="DefaultParagraphFont"/>
-    <w:link w:val="Footer"/>
-    <w:uiPriority w:val="99"/>
-    <w:rsid w:val="002B63F2"/>
-  </w:style>
-  <w:style w:type="paragraph" w:styleId="BalloonText">
-    <w:name w:val="Balloon Text"/>
-    <w:basedOn w:val="Normal"/>
-    <w:link w:val="BalloonTextChar"/>
-    <w:uiPriority w:val="99"/>
-    <w:semiHidden/>
-    <w:unhideWhenUsed/>
-    <w:rsid w:val="002B63F2"/>
-    <w:pPr>
-      <w:spacing w:after="0" w:line="240" w:lineRule="auto"/>
-    </w:pPr>
-    <w:rPr>
-      <w:rFonts w:ascii="Tahoma" w:hAnsi="Tahoma" w:cs="Tahoma"/>
-      <w:sz w:val="16"/>
-      <w:szCs w:val="16"/>
-    </w:rPr>
-  </w:style>
-  <w:style w:type="character" w:customStyle="1" w:styleId="BalloonTextChar">
-    <w:name w:val="Balloon Text Char"/>
-    <w:basedOn w:val="DefaultParagraphFont"/>
-    <w:link w:val="BalloonText"/>
-    <w:uiPriority w:val="99"/>
-    <w:semiHidden/>
-    <w:rsid w:val="002B63F2"/>
-    <w:rPr>
-      <w:rFonts w:ascii="Tahoma" w:hAnsi="Tahoma" w:cs="Tahoma"/>
-      <w:sz w:val="16"/>
-      <w:szCs w:val="16"/>
-    </w:rPr>
-  </w:style>
-  <w:style w:type="paragraph" w:styleId="ListParagraph">
-    <w:name w:val="List Paragraph"/>
-    <w:basedOn w:val="Normal"/>
-    <w:uiPriority w:val="34"/>
-    <w:qFormat/>
-    <w:rsid w:val="002B63F2"/>
-    <w:pPr>
-      <w:ind w:left="720"/>
-      <w:contextualSpacing/>
-    </w:pPr>
-  </w:style>
-  <w:style w:type="table" w:styleId="TableGrid">
-    <w:name w:val="Table Grid"/>
-    <w:basedOn w:val="TableNormal"/>
-    <w:uiPriority w:val="59"/>
-    <w:qFormat/>
-    <w:rsid w:val="000869D9"/>
-    <w:pPr>
-      <w:spacing w:after="0" w:line="240" w:lineRule="auto"/>
-    </w:pPr>
-    <w:tblPr>
-      <w:tblInd w:w="0" w:type="dxa"/>
-      <w:tblBorders>
-        <w:top w:val="single" w:sz="4" w:space="0" w:color="auto"/>
-        <w:left w:val="single" w:sz="4" w:space="0" w:color="auto"/>
-        <w:bottom w:val="single" w:sz="4" w:space="0" w:color="auto"/>
-        <w:right w:val="single" w:sz="4" w:space="0" w:color="auto"/>
-        <w:insideH w:val="single" w:sz="4" w:space="0" w:color="auto"/>
-        <w:insideV w:val="single" w:sz="4" w:space="0" w:color="auto"/>
-      </w:tblBorders>
-      <w:tblCellMar>
-        <w:top w:w="0" w:type="dxa"/>
-        <w:left w:w="108" w:type="dxa"/>
-        <w:bottom w:w="0" w:type="dxa"/>
-        <w:right w:w="108" w:type="dxa"/>
-      </w:tblCellMar>
     </w:tblPr>
   </w:style>
   <w:style w:type="character" w:customStyle="1" w:styleId="Heading2Char">
@@ -18476,7 +20019,7 @@
 </file>
 
 <file path=customXml/itemProps1.xml><?xml version="1.0" encoding="utf-8"?>
-<ds:datastoreItem xmlns:ds="http://schemas.openxmlformats.org/officeDocument/2006/customXml" ds:itemID="{FA9AC131-8ED0-4795-BF8E-B723F7A6D000}">
+<ds:datastoreItem xmlns:ds="http://schemas.openxmlformats.org/officeDocument/2006/customXml" ds:itemID="{C5A931BB-CB63-48AD-9F62-FB31AF989F74}">
   <ds:schemaRefs>
     <ds:schemaRef ds:uri="http://schemas.openxmlformats.org/officeDocument/2006/bibliography"/>
   </ds:schemaRefs>

</xml_diff>

<commit_message>
- Update report - Quan ly cau hoi trac nghiem (from Thịnh)
</commit_message>
<xml_diff>
--- a/Document/BaoCao_1642050_1642067_1642071_1642076_1642084.docx
+++ b/Document/BaoCao_1642050_1642067_1642071_1642076_1642084.docx
@@ -3146,12 +3146,14 @@
         </w:numPr>
         <w:ind w:left="1170"/>
         <w:rPr>
+          <w:rFonts w:ascii="Times New Roman" w:hAnsi="Times New Roman" w:cs="Times New Roman"/>
           <w:sz w:val="28"/>
           <w:szCs w:val="28"/>
         </w:rPr>
       </w:pPr>
       <w:r>
         <w:rPr>
+          <w:rFonts w:ascii="Times New Roman" w:hAnsi="Times New Roman" w:cs="Times New Roman"/>
           <w:sz w:val="28"/>
           <w:szCs w:val="28"/>
         </w:rPr>
@@ -3167,12 +3169,14 @@
         </w:numPr>
         <w:ind w:left="1170"/>
         <w:rPr>
+          <w:rFonts w:ascii="Times New Roman" w:hAnsi="Times New Roman" w:cs="Times New Roman"/>
           <w:sz w:val="28"/>
           <w:szCs w:val="28"/>
         </w:rPr>
       </w:pPr>
       <w:r>
         <w:rPr>
+          <w:rFonts w:ascii="Times New Roman" w:hAnsi="Times New Roman" w:cs="Times New Roman"/>
           <w:sz w:val="28"/>
           <w:szCs w:val="28"/>
         </w:rPr>
@@ -3188,12 +3192,14 @@
         </w:numPr>
         <w:ind w:left="1170"/>
         <w:rPr>
+          <w:rFonts w:ascii="Times New Roman" w:hAnsi="Times New Roman" w:cs="Times New Roman"/>
           <w:sz w:val="28"/>
           <w:szCs w:val="28"/>
         </w:rPr>
       </w:pPr>
       <w:r>
         <w:rPr>
+          <w:rFonts w:ascii="Times New Roman" w:hAnsi="Times New Roman" w:cs="Times New Roman"/>
           <w:sz w:val="28"/>
           <w:szCs w:val="28"/>
         </w:rPr>
@@ -3209,12 +3215,14 @@
         </w:numPr>
         <w:ind w:left="1170"/>
         <w:rPr>
+          <w:rFonts w:ascii="Times New Roman" w:hAnsi="Times New Roman" w:cs="Times New Roman"/>
           <w:sz w:val="28"/>
           <w:szCs w:val="28"/>
         </w:rPr>
       </w:pPr>
       <w:r>
         <w:rPr>
+          <w:rFonts w:ascii="Times New Roman" w:hAnsi="Times New Roman" w:cs="Times New Roman"/>
           <w:sz w:val="28"/>
           <w:szCs w:val="28"/>
         </w:rPr>
@@ -3230,12 +3238,14 @@
         </w:numPr>
         <w:ind w:left="1170"/>
         <w:rPr>
+          <w:rFonts w:ascii="Times New Roman" w:hAnsi="Times New Roman" w:cs="Times New Roman"/>
           <w:sz w:val="28"/>
           <w:szCs w:val="28"/>
         </w:rPr>
       </w:pPr>
       <w:r>
         <w:rPr>
+          <w:rFonts w:ascii="Times New Roman" w:hAnsi="Times New Roman" w:cs="Times New Roman"/>
           <w:sz w:val="28"/>
           <w:szCs w:val="28"/>
         </w:rPr>
@@ -3302,6 +3312,7 @@
             <w:pPr>
               <w:jc w:val="center"/>
               <w:rPr>
+                <w:rFonts w:ascii="Times New Roman" w:hAnsi="Times New Roman" w:cs="Times New Roman"/>
                 <w:b/>
                 <w:sz w:val="28"/>
                 <w:szCs w:val="28"/>
@@ -3309,6 +3320,7 @@
             </w:pPr>
             <w:r>
               <w:rPr>
+                <w:rFonts w:ascii="Times New Roman" w:hAnsi="Times New Roman" w:cs="Times New Roman"/>
                 <w:b/>
                 <w:sz w:val="28"/>
                 <w:szCs w:val="28"/>
@@ -3325,6 +3337,7 @@
             <w:pPr>
               <w:jc w:val="center"/>
               <w:rPr>
+                <w:rFonts w:ascii="Times New Roman" w:hAnsi="Times New Roman" w:cs="Times New Roman"/>
                 <w:b/>
                 <w:sz w:val="28"/>
                 <w:szCs w:val="28"/>
@@ -3332,6 +3345,7 @@
             </w:pPr>
             <w:r>
               <w:rPr>
+                <w:rFonts w:ascii="Times New Roman" w:hAnsi="Times New Roman" w:cs="Times New Roman"/>
                 <w:b/>
                 <w:sz w:val="28"/>
                 <w:szCs w:val="28"/>
@@ -3348,6 +3362,7 @@
             <w:pPr>
               <w:jc w:val="center"/>
               <w:rPr>
+                <w:rFonts w:ascii="Times New Roman" w:hAnsi="Times New Roman" w:cs="Times New Roman"/>
                 <w:b/>
                 <w:sz w:val="28"/>
                 <w:szCs w:val="28"/>
@@ -3355,6 +3370,7 @@
             </w:pPr>
             <w:r>
               <w:rPr>
+                <w:rFonts w:ascii="Times New Roman" w:hAnsi="Times New Roman" w:cs="Times New Roman"/>
                 <w:b/>
                 <w:sz w:val="28"/>
                 <w:szCs w:val="28"/>
@@ -3374,12 +3390,14 @@
             <w:pPr>
               <w:jc w:val="center"/>
               <w:rPr>
+                <w:rFonts w:ascii="Times New Roman" w:hAnsi="Times New Roman" w:cs="Times New Roman"/>
                 <w:sz w:val="28"/>
                 <w:szCs w:val="28"/>
               </w:rPr>
             </w:pPr>
             <w:r>
               <w:rPr>
+                <w:rFonts w:ascii="Times New Roman" w:hAnsi="Times New Roman" w:cs="Times New Roman"/>
                 <w:sz w:val="28"/>
                 <w:szCs w:val="28"/>
               </w:rPr>
@@ -3396,12 +3414,14 @@
             <w:pPr>
               <w:jc w:val="center"/>
               <w:rPr>
+                <w:rFonts w:ascii="Times New Roman" w:hAnsi="Times New Roman" w:cs="Times New Roman"/>
                 <w:sz w:val="28"/>
                 <w:szCs w:val="28"/>
               </w:rPr>
             </w:pPr>
             <w:r>
               <w:rPr>
+                <w:rFonts w:ascii="Times New Roman" w:hAnsi="Times New Roman" w:cs="Times New Roman"/>
                 <w:sz w:val="28"/>
                 <w:szCs w:val="28"/>
               </w:rPr>
@@ -3422,12 +3442,14 @@
                 <w:numId w:val="30"/>
               </w:numPr>
               <w:rPr>
+                <w:rFonts w:ascii="Times New Roman" w:hAnsi="Times New Roman" w:cs="Times New Roman"/>
                 <w:sz w:val="28"/>
                 <w:szCs w:val="28"/>
               </w:rPr>
             </w:pPr>
             <w:r>
               <w:rPr>
+                <w:rFonts w:ascii="Times New Roman" w:hAnsi="Times New Roman" w:cs="Times New Roman"/>
                 <w:sz w:val="28"/>
                 <w:szCs w:val="28"/>
               </w:rPr>
@@ -3435,6 +3457,7 @@
             </w:r>
             <w:r>
               <w:rPr>
+                <w:rFonts w:ascii="Times New Roman" w:hAnsi="Times New Roman" w:cs="Times New Roman"/>
                 <w:sz w:val="28"/>
                 <w:szCs w:val="28"/>
               </w:rPr>
@@ -3449,12 +3472,14 @@
                 <w:numId w:val="30"/>
               </w:numPr>
               <w:rPr>
+                <w:rFonts w:ascii="Times New Roman" w:hAnsi="Times New Roman" w:cs="Times New Roman"/>
                 <w:sz w:val="28"/>
                 <w:szCs w:val="28"/>
               </w:rPr>
             </w:pPr>
             <w:r>
               <w:rPr>
+                <w:rFonts w:ascii="Times New Roman" w:hAnsi="Times New Roman" w:cs="Times New Roman"/>
                 <w:sz w:val="28"/>
                 <w:szCs w:val="28"/>
               </w:rPr>
@@ -3469,12 +3494,14 @@
                 <w:numId w:val="30"/>
               </w:numPr>
               <w:rPr>
+                <w:rFonts w:ascii="Times New Roman" w:hAnsi="Times New Roman" w:cs="Times New Roman"/>
                 <w:sz w:val="28"/>
                 <w:szCs w:val="28"/>
               </w:rPr>
             </w:pPr>
             <w:r>
               <w:rPr>
+                <w:rFonts w:ascii="Times New Roman" w:hAnsi="Times New Roman" w:cs="Times New Roman"/>
                 <w:sz w:val="28"/>
                 <w:szCs w:val="28"/>
               </w:rPr>
@@ -3493,12 +3520,14 @@
             <w:pPr>
               <w:jc w:val="center"/>
               <w:rPr>
+                <w:rFonts w:ascii="Times New Roman" w:hAnsi="Times New Roman" w:cs="Times New Roman"/>
                 <w:sz w:val="28"/>
                 <w:szCs w:val="28"/>
               </w:rPr>
             </w:pPr>
             <w:r>
               <w:rPr>
+                <w:rFonts w:ascii="Times New Roman" w:hAnsi="Times New Roman" w:cs="Times New Roman"/>
                 <w:sz w:val="28"/>
                 <w:szCs w:val="28"/>
               </w:rPr>
@@ -3515,12 +3544,14 @@
             <w:pPr>
               <w:jc w:val="center"/>
               <w:rPr>
+                <w:rFonts w:ascii="Times New Roman" w:hAnsi="Times New Roman" w:cs="Times New Roman"/>
                 <w:sz w:val="28"/>
                 <w:szCs w:val="28"/>
               </w:rPr>
             </w:pPr>
             <w:r>
               <w:rPr>
+                <w:rFonts w:ascii="Times New Roman" w:hAnsi="Times New Roman" w:cs="Times New Roman"/>
                 <w:sz w:val="28"/>
                 <w:szCs w:val="28"/>
               </w:rPr>
@@ -3528,6 +3559,7 @@
             </w:r>
             <w:r>
               <w:rPr>
+                <w:rFonts w:ascii="Times New Roman" w:hAnsi="Times New Roman" w:cs="Times New Roman"/>
                 <w:sz w:val="28"/>
                 <w:szCs w:val="28"/>
               </w:rPr>
@@ -3535,6 +3567,7 @@
             </w:r>
             <w:r>
               <w:rPr>
+                <w:rFonts w:ascii="Times New Roman" w:hAnsi="Times New Roman" w:cs="Times New Roman"/>
                 <w:sz w:val="28"/>
                 <w:szCs w:val="28"/>
               </w:rPr>
@@ -3555,12 +3588,14 @@
                 <w:numId w:val="30"/>
               </w:numPr>
               <w:rPr>
+                <w:rFonts w:ascii="Times New Roman" w:hAnsi="Times New Roman" w:cs="Times New Roman"/>
                 <w:sz w:val="28"/>
                 <w:szCs w:val="28"/>
               </w:rPr>
             </w:pPr>
             <w:r>
               <w:rPr>
+                <w:rFonts w:ascii="Times New Roman" w:hAnsi="Times New Roman" w:cs="Times New Roman"/>
                 <w:sz w:val="28"/>
                 <w:szCs w:val="28"/>
               </w:rPr>
@@ -3575,12 +3610,14 @@
                 <w:numId w:val="30"/>
               </w:numPr>
               <w:rPr>
+                <w:rFonts w:ascii="Times New Roman" w:hAnsi="Times New Roman" w:cs="Times New Roman"/>
                 <w:sz w:val="28"/>
                 <w:szCs w:val="28"/>
               </w:rPr>
             </w:pPr>
             <w:r>
               <w:rPr>
+                <w:rFonts w:ascii="Times New Roman" w:hAnsi="Times New Roman" w:cs="Times New Roman"/>
                 <w:sz w:val="28"/>
                 <w:szCs w:val="28"/>
               </w:rPr>
@@ -3599,12 +3636,14 @@
             <w:pPr>
               <w:jc w:val="center"/>
               <w:rPr>
+                <w:rFonts w:ascii="Times New Roman" w:hAnsi="Times New Roman" w:cs="Times New Roman"/>
                 <w:sz w:val="28"/>
                 <w:szCs w:val="28"/>
               </w:rPr>
             </w:pPr>
             <w:r>
               <w:rPr>
+                <w:rFonts w:ascii="Times New Roman" w:hAnsi="Times New Roman" w:cs="Times New Roman"/>
                 <w:sz w:val="28"/>
                 <w:szCs w:val="28"/>
               </w:rPr>
@@ -3621,12 +3660,14 @@
             <w:pPr>
               <w:jc w:val="center"/>
               <w:rPr>
+                <w:rFonts w:ascii="Times New Roman" w:hAnsi="Times New Roman" w:cs="Times New Roman"/>
                 <w:sz w:val="28"/>
                 <w:szCs w:val="28"/>
               </w:rPr>
             </w:pPr>
             <w:r>
               <w:rPr>
+                <w:rFonts w:ascii="Times New Roman" w:hAnsi="Times New Roman" w:cs="Times New Roman"/>
                 <w:sz w:val="28"/>
                 <w:szCs w:val="28"/>
               </w:rPr>
@@ -3647,12 +3688,14 @@
                 <w:numId w:val="30"/>
               </w:numPr>
               <w:rPr>
+                <w:rFonts w:ascii="Times New Roman" w:hAnsi="Times New Roman" w:cs="Times New Roman"/>
                 <w:sz w:val="28"/>
                 <w:szCs w:val="28"/>
               </w:rPr>
             </w:pPr>
             <w:r>
               <w:rPr>
+                <w:rFonts w:ascii="Times New Roman" w:hAnsi="Times New Roman" w:cs="Times New Roman"/>
                 <w:sz w:val="28"/>
                 <w:szCs w:val="28"/>
               </w:rPr>
@@ -3667,25 +3710,18 @@
                 <w:numId w:val="30"/>
               </w:numPr>
               <w:rPr>
+                <w:rFonts w:ascii="Times New Roman" w:hAnsi="Times New Roman" w:cs="Times New Roman"/>
                 <w:sz w:val="28"/>
                 <w:szCs w:val="28"/>
               </w:rPr>
             </w:pPr>
-            <w:proofErr w:type="gramStart"/>
-            <w:r>
-              <w:rPr>
+            <w:r>
+              <w:rPr>
+                <w:rFonts w:ascii="Times New Roman" w:hAnsi="Times New Roman" w:cs="Times New Roman"/>
                 <w:sz w:val="28"/>
                 <w:szCs w:val="28"/>
               </w:rPr>
-              <w:t>1:tài</w:t>
-            </w:r>
-            <w:proofErr w:type="gramEnd"/>
-            <w:r>
-              <w:rPr>
-                <w:sz w:val="28"/>
-                <w:szCs w:val="28"/>
-              </w:rPr>
-              <w:t xml:space="preserve"> khoản bị khóa</w:t>
+              <w:t>1:tài khoản bị khóa</w:t>
             </w:r>
           </w:p>
         </w:tc>
@@ -3703,12 +3739,14 @@
             <w:pPr>
               <w:jc w:val="center"/>
               <w:rPr>
+                <w:rFonts w:ascii="Times New Roman" w:hAnsi="Times New Roman" w:cs="Times New Roman"/>
                 <w:sz w:val="28"/>
                 <w:szCs w:val="28"/>
               </w:rPr>
             </w:pPr>
             <w:r>
               <w:rPr>
+                <w:rFonts w:ascii="Times New Roman" w:hAnsi="Times New Roman" w:cs="Times New Roman"/>
                 <w:sz w:val="28"/>
                 <w:szCs w:val="28"/>
               </w:rPr>
@@ -3725,12 +3763,14 @@
             <w:pPr>
               <w:jc w:val="center"/>
               <w:rPr>
+                <w:rFonts w:ascii="Times New Roman" w:hAnsi="Times New Roman" w:cs="Times New Roman"/>
                 <w:sz w:val="28"/>
                 <w:szCs w:val="28"/>
               </w:rPr>
             </w:pPr>
             <w:r>
               <w:rPr>
+                <w:rFonts w:ascii="Times New Roman" w:hAnsi="Times New Roman" w:cs="Times New Roman"/>
                 <w:sz w:val="28"/>
                 <w:szCs w:val="28"/>
               </w:rPr>
@@ -3751,12 +3791,14 @@
                 <w:numId w:val="30"/>
               </w:numPr>
               <w:rPr>
+                <w:rFonts w:ascii="Times New Roman" w:hAnsi="Times New Roman" w:cs="Times New Roman"/>
                 <w:sz w:val="28"/>
                 <w:szCs w:val="28"/>
               </w:rPr>
             </w:pPr>
             <w:r>
               <w:rPr>
+                <w:rFonts w:ascii="Times New Roman" w:hAnsi="Times New Roman" w:cs="Times New Roman"/>
                 <w:sz w:val="28"/>
                 <w:szCs w:val="28"/>
               </w:rPr>
@@ -3771,23 +3813,18 @@
                 <w:numId w:val="30"/>
               </w:numPr>
               <w:rPr>
+                <w:rFonts w:ascii="Times New Roman" w:hAnsi="Times New Roman" w:cs="Times New Roman"/>
                 <w:sz w:val="28"/>
                 <w:szCs w:val="28"/>
               </w:rPr>
             </w:pPr>
             <w:r>
               <w:rPr>
+                <w:rFonts w:ascii="Times New Roman" w:hAnsi="Times New Roman" w:cs="Times New Roman"/>
                 <w:sz w:val="28"/>
                 <w:szCs w:val="28"/>
               </w:rPr>
-              <w:t xml:space="preserve">1: được </w:t>
-            </w:r>
-            <w:r>
-              <w:rPr>
-                <w:sz w:val="28"/>
-                <w:szCs w:val="28"/>
-              </w:rPr>
-              <w:t>quản lý bộ đề thi</w:t>
+              <w:t>1: được quản lý bộ đề thi</w:t>
             </w:r>
           </w:p>
         </w:tc>
@@ -3805,12 +3842,14 @@
             <w:pPr>
               <w:jc w:val="center"/>
               <w:rPr>
+                <w:rFonts w:ascii="Times New Roman" w:hAnsi="Times New Roman" w:cs="Times New Roman"/>
                 <w:sz w:val="28"/>
                 <w:szCs w:val="28"/>
               </w:rPr>
             </w:pPr>
             <w:r>
               <w:rPr>
+                <w:rFonts w:ascii="Times New Roman" w:hAnsi="Times New Roman" w:cs="Times New Roman"/>
                 <w:sz w:val="28"/>
                 <w:szCs w:val="28"/>
               </w:rPr>
@@ -3827,12 +3866,14 @@
             <w:pPr>
               <w:jc w:val="center"/>
               <w:rPr>
+                <w:rFonts w:ascii="Times New Roman" w:hAnsi="Times New Roman" w:cs="Times New Roman"/>
                 <w:sz w:val="28"/>
                 <w:szCs w:val="28"/>
               </w:rPr>
             </w:pPr>
             <w:r>
               <w:rPr>
+                <w:rFonts w:ascii="Times New Roman" w:hAnsi="Times New Roman" w:cs="Times New Roman"/>
                 <w:sz w:val="28"/>
                 <w:szCs w:val="28"/>
               </w:rPr>
@@ -3853,12 +3894,14 @@
                 <w:numId w:val="30"/>
               </w:numPr>
               <w:rPr>
+                <w:rFonts w:ascii="Times New Roman" w:hAnsi="Times New Roman" w:cs="Times New Roman"/>
                 <w:sz w:val="28"/>
                 <w:szCs w:val="28"/>
               </w:rPr>
             </w:pPr>
             <w:r>
               <w:rPr>
+                <w:rFonts w:ascii="Times New Roman" w:hAnsi="Times New Roman" w:cs="Times New Roman"/>
                 <w:sz w:val="28"/>
                 <w:szCs w:val="28"/>
               </w:rPr>
@@ -3873,12 +3916,14 @@
                 <w:numId w:val="30"/>
               </w:numPr>
               <w:rPr>
+                <w:rFonts w:ascii="Times New Roman" w:hAnsi="Times New Roman" w:cs="Times New Roman"/>
                 <w:sz w:val="28"/>
                 <w:szCs w:val="28"/>
               </w:rPr>
             </w:pPr>
             <w:r>
               <w:rPr>
+                <w:rFonts w:ascii="Times New Roman" w:hAnsi="Times New Roman" w:cs="Times New Roman"/>
                 <w:sz w:val="28"/>
                 <w:szCs w:val="28"/>
               </w:rPr>
@@ -4158,21 +4203,12 @@
               </w:rPr>
               <w:t xml:space="preserve">Đăng nhập vào hệ thống </w:t>
             </w:r>
-            <w:proofErr w:type="gramStart"/>
-            <w:r>
-              <w:rPr>
-                <w:rFonts w:ascii="Times New Roman" w:eastAsia="Times New Roman" w:hAnsi="Times New Roman" w:cs="Times New Roman"/>
-                <w:color w:val="000000" w:themeColor="text1"/>
-              </w:rPr>
-              <w:t>…..</w:t>
-            </w:r>
-            <w:proofErr w:type="gramEnd"/>
-            <w:r>
-              <w:rPr>
-                <w:rFonts w:ascii="Times New Roman" w:eastAsia="Times New Roman" w:hAnsi="Times New Roman" w:cs="Times New Roman"/>
-                <w:color w:val="000000" w:themeColor="text1"/>
-              </w:rPr>
-              <w:t xml:space="preserve"> </w:t>
+            <w:r>
+              <w:rPr>
+                <w:rFonts w:ascii="Times New Roman" w:eastAsia="Times New Roman" w:hAnsi="Times New Roman" w:cs="Times New Roman"/>
+                <w:color w:val="000000" w:themeColor="text1"/>
+              </w:rPr>
+              <w:t xml:space="preserve">….. </w:t>
             </w:r>
             <w:r>
               <w:rPr>
@@ -4955,7 +4991,16 @@
                 <w:rFonts w:ascii="Times New Roman" w:eastAsia="Times New Roman" w:hAnsi="Times New Roman" w:cs="Times New Roman"/>
                 <w:color w:val="000000" w:themeColor="text1"/>
               </w:rPr>
-              <w:t>Quản trị xóa tài khoản của giáo viên dựa vào mã giáo viên</w:t>
+              <w:t>Quản trị xóa tài khoản của giáo viên dựa vào mã giá</w:t>
+            </w:r>
+            <w:bookmarkStart w:id="46" w:name="_GoBack"/>
+            <w:bookmarkEnd w:id="46"/>
+            <w:r>
+              <w:rPr>
+                <w:rFonts w:ascii="Times New Roman" w:eastAsia="Times New Roman" w:hAnsi="Times New Roman" w:cs="Times New Roman"/>
+                <w:color w:val="000000" w:themeColor="text1"/>
+              </w:rPr>
+              <w:t>o viên</w:t>
             </w:r>
           </w:p>
         </w:tc>
@@ -5324,11 +5369,11 @@
           <w:color w:val="17365D" w:themeColor="text2" w:themeShade="BF"/>
         </w:rPr>
       </w:pPr>
-      <w:bookmarkStart w:id="46" w:name="_Toc480309499"/>
-      <w:bookmarkStart w:id="47" w:name="_Toc480316804"/>
-      <w:bookmarkStart w:id="48" w:name="_Toc480318510"/>
-      <w:bookmarkStart w:id="49" w:name="_Toc485418718"/>
-      <w:bookmarkStart w:id="50" w:name="_Toc487636245"/>
+      <w:bookmarkStart w:id="47" w:name="_Toc480309499"/>
+      <w:bookmarkStart w:id="48" w:name="_Toc480316804"/>
+      <w:bookmarkStart w:id="49" w:name="_Toc480318510"/>
+      <w:bookmarkStart w:id="50" w:name="_Toc485418718"/>
+      <w:bookmarkStart w:id="51" w:name="_Toc487636245"/>
       <w:r>
         <w:rPr>
           <w:rFonts w:ascii="Times New Roman" w:eastAsia="Times New Roman" w:hAnsi="Times New Roman" w:cs="Times New Roman"/>
@@ -5336,11 +5381,11 @@
         </w:rPr>
         <w:t xml:space="preserve">Phân hệ </w:t>
       </w:r>
-      <w:bookmarkEnd w:id="46"/>
       <w:bookmarkEnd w:id="47"/>
       <w:bookmarkEnd w:id="48"/>
       <w:bookmarkEnd w:id="49"/>
       <w:bookmarkEnd w:id="50"/>
+      <w:bookmarkEnd w:id="51"/>
       <w:r>
         <w:rPr>
           <w:rFonts w:ascii="Times New Roman" w:eastAsia="Times New Roman" w:hAnsi="Times New Roman" w:cs="Times New Roman"/>
@@ -5650,23 +5695,7 @@
                 <w:rFonts w:ascii="Times New Roman" w:eastAsia="Times New Roman" w:hAnsi="Times New Roman" w:cs="Times New Roman"/>
                 <w:color w:val="000000" w:themeColor="text1"/>
               </w:rPr>
-              <w:t xml:space="preserve">Giáo viên sẽ được phép thêm câu hỏi vào bộ đề thi </w:t>
-            </w:r>
-            <w:proofErr w:type="gramStart"/>
-            <w:r>
-              <w:rPr>
-                <w:rFonts w:ascii="Times New Roman" w:eastAsia="Times New Roman" w:hAnsi="Times New Roman" w:cs="Times New Roman"/>
-                <w:color w:val="000000" w:themeColor="text1"/>
-              </w:rPr>
-              <w:t>( Các</w:t>
-            </w:r>
-            <w:proofErr w:type="gramEnd"/>
-            <w:r>
-              <w:rPr>
-                <w:rFonts w:ascii="Times New Roman" w:eastAsia="Times New Roman" w:hAnsi="Times New Roman" w:cs="Times New Roman"/>
-                <w:color w:val="000000" w:themeColor="text1"/>
-              </w:rPr>
-              <w:t xml:space="preserve"> câu hỏi không được dùng lại cho 2 học kì liên tiếp trong môn học, hoặc cho các hệ khác nhau của môn học này )</w:t>
+              <w:t>Giáo viên sẽ được phép thêm câu hỏi vào bộ đề thi ( Các câu hỏi không được dùng lại cho 2 học kì liên tiếp trong môn học, hoặc cho các hệ khác nhau của môn học này )</w:t>
             </w:r>
           </w:p>
         </w:tc>
@@ -5830,6 +5859,623 @@
     </w:p>
     <w:p>
       <w:pPr>
+        <w:pStyle w:val="Heading2"/>
+        <w:numPr>
+          <w:ilvl w:val="0"/>
+          <w:numId w:val="4"/>
+        </w:numPr>
+        <w:rPr>
+          <w:rFonts w:ascii="Times New Roman" w:eastAsia="Times New Roman" w:hAnsi="Times New Roman" w:cs="Times New Roman"/>
+          <w:color w:val="17365D" w:themeColor="text2" w:themeShade="BF"/>
+        </w:rPr>
+      </w:pPr>
+      <w:r>
+        <w:br w:type="page"/>
+      </w:r>
+      <w:r>
+        <w:rPr>
+          <w:rFonts w:ascii="Times New Roman" w:eastAsia="Times New Roman" w:hAnsi="Times New Roman" w:cs="Times New Roman"/>
+          <w:color w:val="17365D" w:themeColor="text2" w:themeShade="BF"/>
+        </w:rPr>
+        <w:lastRenderedPageBreak/>
+        <w:t xml:space="preserve">Phân hệ </w:t>
+      </w:r>
+      <w:r>
+        <w:rPr>
+          <w:rFonts w:ascii="Times New Roman" w:eastAsia="Times New Roman" w:hAnsi="Times New Roman" w:cs="Times New Roman"/>
+          <w:color w:val="17365D" w:themeColor="text2" w:themeShade="BF"/>
+        </w:rPr>
+        <w:t>quản lý câu hỏi trắc nghiệm</w:t>
+      </w:r>
+    </w:p>
+    <w:tbl>
+      <w:tblPr>
+        <w:tblStyle w:val="TableGrid"/>
+        <w:tblW w:w="9029" w:type="dxa"/>
+        <w:jc w:val="center"/>
+        <w:tblLook w:val="04A0" w:firstRow="1" w:lastRow="0" w:firstColumn="1" w:lastColumn="0" w:noHBand="0" w:noVBand="1"/>
+      </w:tblPr>
+      <w:tblGrid>
+        <w:gridCol w:w="925"/>
+        <w:gridCol w:w="2360"/>
+        <w:gridCol w:w="5744"/>
+      </w:tblGrid>
+      <w:tr>
+        <w:trPr>
+          <w:trHeight w:val="185"/>
+          <w:jc w:val="center"/>
+        </w:trPr>
+        <w:tc>
+          <w:tcPr>
+            <w:tcW w:w="828" w:type="dxa"/>
+            <w:shd w:val="clear" w:color="auto" w:fill="8DB3E2" w:themeFill="text2" w:themeFillTint="66"/>
+          </w:tcPr>
+          <w:p>
+            <w:pPr>
+              <w:jc w:val="center"/>
+              <w:rPr>
+                <w:rFonts w:ascii="Times New Roman" w:eastAsia="Times New Roman" w:hAnsi="Times New Roman" w:cs="Times New Roman"/>
+                <w:b/>
+                <w:color w:val="000000" w:themeColor="text1"/>
+              </w:rPr>
+            </w:pPr>
+            <w:r>
+              <w:rPr>
+                <w:rFonts w:ascii="Times New Roman" w:eastAsia="Times New Roman" w:hAnsi="Times New Roman" w:cs="Times New Roman"/>
+                <w:b/>
+                <w:color w:val="000000" w:themeColor="text1"/>
+              </w:rPr>
+              <w:t>STT</w:t>
+            </w:r>
+          </w:p>
+        </w:tc>
+        <w:tc>
+          <w:tcPr>
+            <w:tcW w:w="2383" w:type="dxa"/>
+            <w:shd w:val="clear" w:color="auto" w:fill="8DB3E2" w:themeFill="text2" w:themeFillTint="66"/>
+          </w:tcPr>
+          <w:p>
+            <w:pPr>
+              <w:jc w:val="center"/>
+              <w:rPr>
+                <w:rFonts w:ascii="Times New Roman" w:eastAsia="Times New Roman" w:hAnsi="Times New Roman" w:cs="Times New Roman"/>
+                <w:b/>
+                <w:color w:val="000000" w:themeColor="text1"/>
+              </w:rPr>
+            </w:pPr>
+            <w:r>
+              <w:rPr>
+                <w:rFonts w:ascii="Times New Roman" w:eastAsia="Times New Roman" w:hAnsi="Times New Roman" w:cs="Times New Roman"/>
+                <w:b/>
+                <w:color w:val="000000" w:themeColor="text1"/>
+              </w:rPr>
+              <w:t>Chức năng</w:t>
+            </w:r>
+          </w:p>
+        </w:tc>
+        <w:tc>
+          <w:tcPr>
+            <w:tcW w:w="5818" w:type="dxa"/>
+            <w:shd w:val="clear" w:color="auto" w:fill="8DB3E2" w:themeFill="text2" w:themeFillTint="66"/>
+          </w:tcPr>
+          <w:p>
+            <w:pPr>
+              <w:jc w:val="center"/>
+              <w:rPr>
+                <w:rFonts w:ascii="Times New Roman" w:eastAsia="Times New Roman" w:hAnsi="Times New Roman" w:cs="Times New Roman"/>
+                <w:b/>
+                <w:color w:val="000000" w:themeColor="text1"/>
+              </w:rPr>
+            </w:pPr>
+            <w:r>
+              <w:rPr>
+                <w:rFonts w:ascii="Times New Roman" w:eastAsia="Times New Roman" w:hAnsi="Times New Roman" w:cs="Times New Roman"/>
+                <w:b/>
+                <w:color w:val="000000" w:themeColor="text1"/>
+              </w:rPr>
+              <w:t>Mô tả hoạt động</w:t>
+            </w:r>
+          </w:p>
+        </w:tc>
+      </w:tr>
+      <w:tr>
+        <w:trPr>
+          <w:trHeight w:val="185"/>
+          <w:jc w:val="center"/>
+        </w:trPr>
+        <w:tc>
+          <w:tcPr>
+            <w:tcW w:w="828" w:type="dxa"/>
+            <w:shd w:val="clear" w:color="auto" w:fill="auto"/>
+          </w:tcPr>
+          <w:p>
+            <w:pPr>
+              <w:jc w:val="center"/>
+              <w:rPr>
+                <w:rFonts w:ascii="Times New Roman" w:eastAsia="Times New Roman" w:hAnsi="Times New Roman" w:cs="Times New Roman"/>
+                <w:color w:val="000000" w:themeColor="text1"/>
+              </w:rPr>
+            </w:pPr>
+            <w:r>
+              <w:rPr>
+                <w:rFonts w:ascii="Times New Roman" w:eastAsia="Times New Roman" w:hAnsi="Times New Roman" w:cs="Times New Roman"/>
+                <w:color w:val="000000" w:themeColor="text1"/>
+              </w:rPr>
+              <w:t>CHTN1</w:t>
+            </w:r>
+          </w:p>
+        </w:tc>
+        <w:tc>
+          <w:tcPr>
+            <w:tcW w:w="2383" w:type="dxa"/>
+            <w:shd w:val="clear" w:color="auto" w:fill="auto"/>
+          </w:tcPr>
+          <w:p>
+            <w:pPr>
+              <w:jc w:val="both"/>
+              <w:rPr>
+                <w:rFonts w:ascii="Times New Roman" w:eastAsia="Times New Roman" w:hAnsi="Times New Roman" w:cs="Times New Roman"/>
+                <w:color w:val="000000" w:themeColor="text1"/>
+              </w:rPr>
+            </w:pPr>
+            <w:r>
+              <w:rPr>
+                <w:rFonts w:ascii="Times New Roman" w:eastAsia="Times New Roman" w:hAnsi="Times New Roman" w:cs="Times New Roman"/>
+                <w:color w:val="000000" w:themeColor="text1"/>
+              </w:rPr>
+              <w:t>Thêm câu hỏi trắc nghiệm</w:t>
+            </w:r>
+          </w:p>
+        </w:tc>
+        <w:tc>
+          <w:tcPr>
+            <w:tcW w:w="5818" w:type="dxa"/>
+            <w:shd w:val="clear" w:color="auto" w:fill="auto"/>
+          </w:tcPr>
+          <w:p>
+            <w:pPr>
+              <w:jc w:val="both"/>
+              <w:rPr>
+                <w:rFonts w:ascii="Times New Roman" w:eastAsia="Times New Roman" w:hAnsi="Times New Roman" w:cs="Times New Roman"/>
+                <w:color w:val="000000" w:themeColor="text1"/>
+              </w:rPr>
+            </w:pPr>
+            <w:r>
+              <w:rPr>
+                <w:rFonts w:ascii="Times New Roman" w:eastAsia="Times New Roman" w:hAnsi="Times New Roman" w:cs="Times New Roman"/>
+                <w:color w:val="000000" w:themeColor="text1"/>
+              </w:rPr>
+              <w:t>Giáo viên sau khi đăng nhập thành công</w:t>
+            </w:r>
+            <w:r>
+              <w:rPr>
+                <w:rFonts w:ascii="Times New Roman" w:eastAsia="Times New Roman" w:hAnsi="Times New Roman" w:cs="Times New Roman"/>
+                <w:color w:val="000000" w:themeColor="text1"/>
+              </w:rPr>
+              <w:t xml:space="preserve"> và được cấp quyền</w:t>
+            </w:r>
+            <w:r>
+              <w:rPr>
+                <w:rFonts w:ascii="Times New Roman" w:eastAsia="Times New Roman" w:hAnsi="Times New Roman" w:cs="Times New Roman"/>
+                <w:color w:val="000000" w:themeColor="text1"/>
+              </w:rPr>
+              <w:t xml:space="preserve"> sẽ được </w:t>
+            </w:r>
+            <w:r>
+              <w:rPr>
+                <w:rFonts w:ascii="Times New Roman" w:eastAsia="Times New Roman" w:hAnsi="Times New Roman" w:cs="Times New Roman"/>
+                <w:color w:val="000000" w:themeColor="text1"/>
+              </w:rPr>
+              <w:t>thêm câu hỏi trắc nghiệm</w:t>
+            </w:r>
+          </w:p>
+        </w:tc>
+      </w:tr>
+      <w:tr>
+        <w:trPr>
+          <w:trHeight w:val="185"/>
+          <w:jc w:val="center"/>
+        </w:trPr>
+        <w:tc>
+          <w:tcPr>
+            <w:tcW w:w="828" w:type="dxa"/>
+            <w:shd w:val="clear" w:color="auto" w:fill="auto"/>
+          </w:tcPr>
+          <w:p>
+            <w:pPr>
+              <w:jc w:val="center"/>
+              <w:rPr>
+                <w:rFonts w:ascii="Times New Roman" w:eastAsia="Times New Roman" w:hAnsi="Times New Roman" w:cs="Times New Roman"/>
+                <w:color w:val="000000" w:themeColor="text1"/>
+              </w:rPr>
+            </w:pPr>
+            <w:r>
+              <w:rPr>
+                <w:rFonts w:ascii="Times New Roman" w:eastAsia="Times New Roman" w:hAnsi="Times New Roman" w:cs="Times New Roman"/>
+                <w:color w:val="000000" w:themeColor="text1"/>
+              </w:rPr>
+              <w:t>CHTN2</w:t>
+            </w:r>
+          </w:p>
+        </w:tc>
+        <w:tc>
+          <w:tcPr>
+            <w:tcW w:w="2383" w:type="dxa"/>
+            <w:shd w:val="clear" w:color="auto" w:fill="auto"/>
+          </w:tcPr>
+          <w:p>
+            <w:pPr>
+              <w:jc w:val="both"/>
+              <w:rPr>
+                <w:rFonts w:ascii="Times New Roman" w:eastAsia="Times New Roman" w:hAnsi="Times New Roman" w:cs="Times New Roman"/>
+                <w:color w:val="000000" w:themeColor="text1"/>
+              </w:rPr>
+            </w:pPr>
+            <w:r>
+              <w:rPr>
+                <w:rFonts w:ascii="Times New Roman" w:eastAsia="Times New Roman" w:hAnsi="Times New Roman" w:cs="Times New Roman"/>
+                <w:color w:val="000000" w:themeColor="text1"/>
+              </w:rPr>
+              <w:t>Cập nhật câu hỏi trắc nghiệm</w:t>
+            </w:r>
+          </w:p>
+        </w:tc>
+        <w:tc>
+          <w:tcPr>
+            <w:tcW w:w="5818" w:type="dxa"/>
+            <w:shd w:val="clear" w:color="auto" w:fill="auto"/>
+          </w:tcPr>
+          <w:p>
+            <w:pPr>
+              <w:jc w:val="both"/>
+              <w:rPr>
+                <w:rFonts w:ascii="Times New Roman" w:eastAsia="Times New Roman" w:hAnsi="Times New Roman" w:cs="Times New Roman"/>
+                <w:color w:val="000000" w:themeColor="text1"/>
+              </w:rPr>
+            </w:pPr>
+            <w:r>
+              <w:rPr>
+                <w:rFonts w:ascii="Times New Roman" w:eastAsia="Times New Roman" w:hAnsi="Times New Roman" w:cs="Times New Roman"/>
+                <w:color w:val="000000" w:themeColor="text1"/>
+              </w:rPr>
+              <w:t xml:space="preserve">Giáo viên sẽ được phép cập nhật </w:t>
+            </w:r>
+            <w:r>
+              <w:rPr>
+                <w:rFonts w:ascii="Times New Roman" w:eastAsia="Times New Roman" w:hAnsi="Times New Roman" w:cs="Times New Roman"/>
+                <w:color w:val="000000" w:themeColor="text1"/>
+              </w:rPr>
+              <w:t>thông tin câu hỏi trắc nghiệm</w:t>
+            </w:r>
+          </w:p>
+        </w:tc>
+      </w:tr>
+      <w:tr>
+        <w:trPr>
+          <w:trHeight w:val="185"/>
+          <w:jc w:val="center"/>
+        </w:trPr>
+        <w:tc>
+          <w:tcPr>
+            <w:tcW w:w="828" w:type="dxa"/>
+            <w:shd w:val="clear" w:color="auto" w:fill="auto"/>
+          </w:tcPr>
+          <w:p>
+            <w:pPr>
+              <w:jc w:val="center"/>
+              <w:rPr>
+                <w:rFonts w:ascii="Times New Roman" w:eastAsia="Times New Roman" w:hAnsi="Times New Roman" w:cs="Times New Roman"/>
+                <w:color w:val="000000" w:themeColor="text1"/>
+              </w:rPr>
+            </w:pPr>
+            <w:r>
+              <w:rPr>
+                <w:rFonts w:ascii="Times New Roman" w:eastAsia="Times New Roman" w:hAnsi="Times New Roman" w:cs="Times New Roman"/>
+                <w:color w:val="000000" w:themeColor="text1"/>
+              </w:rPr>
+              <w:t>CHTN3</w:t>
+            </w:r>
+          </w:p>
+        </w:tc>
+        <w:tc>
+          <w:tcPr>
+            <w:tcW w:w="2383" w:type="dxa"/>
+            <w:shd w:val="clear" w:color="auto" w:fill="auto"/>
+          </w:tcPr>
+          <w:p>
+            <w:pPr>
+              <w:jc w:val="both"/>
+              <w:rPr>
+                <w:rFonts w:ascii="Times New Roman" w:eastAsia="Times New Roman" w:hAnsi="Times New Roman" w:cs="Times New Roman"/>
+                <w:color w:val="000000" w:themeColor="text1"/>
+              </w:rPr>
+            </w:pPr>
+            <w:r>
+              <w:rPr>
+                <w:rFonts w:ascii="Times New Roman" w:eastAsia="Times New Roman" w:hAnsi="Times New Roman" w:cs="Times New Roman"/>
+                <w:color w:val="000000" w:themeColor="text1"/>
+              </w:rPr>
+              <w:t>Xoá câu hỏi trắc nghiệm</w:t>
+            </w:r>
+          </w:p>
+        </w:tc>
+        <w:tc>
+          <w:tcPr>
+            <w:tcW w:w="5818" w:type="dxa"/>
+            <w:shd w:val="clear" w:color="auto" w:fill="auto"/>
+          </w:tcPr>
+          <w:p>
+            <w:pPr>
+              <w:jc w:val="both"/>
+              <w:rPr>
+                <w:rFonts w:ascii="Times New Roman" w:eastAsia="Times New Roman" w:hAnsi="Times New Roman" w:cs="Times New Roman"/>
+                <w:color w:val="000000" w:themeColor="text1"/>
+              </w:rPr>
+            </w:pPr>
+            <w:r>
+              <w:rPr>
+                <w:rFonts w:ascii="Times New Roman" w:eastAsia="Times New Roman" w:hAnsi="Times New Roman" w:cs="Times New Roman"/>
+                <w:color w:val="000000" w:themeColor="text1"/>
+              </w:rPr>
+              <w:t xml:space="preserve">Giáo viên sẽ được phép </w:t>
+            </w:r>
+            <w:r>
+              <w:rPr>
+                <w:rFonts w:ascii="Times New Roman" w:eastAsia="Times New Roman" w:hAnsi="Times New Roman" w:cs="Times New Roman"/>
+                <w:color w:val="000000" w:themeColor="text1"/>
+              </w:rPr>
+              <w:t>xoá câu hỏi trắc nghiệm</w:t>
+            </w:r>
+          </w:p>
+        </w:tc>
+      </w:tr>
+      <w:tr>
+        <w:trPr>
+          <w:trHeight w:val="185"/>
+          <w:jc w:val="center"/>
+        </w:trPr>
+        <w:tc>
+          <w:tcPr>
+            <w:tcW w:w="828" w:type="dxa"/>
+            <w:shd w:val="clear" w:color="auto" w:fill="auto"/>
+          </w:tcPr>
+          <w:p>
+            <w:pPr>
+              <w:jc w:val="center"/>
+              <w:rPr>
+                <w:rFonts w:ascii="Times New Roman" w:eastAsia="Times New Roman" w:hAnsi="Times New Roman" w:cs="Times New Roman"/>
+                <w:color w:val="000000" w:themeColor="text1"/>
+              </w:rPr>
+            </w:pPr>
+            <w:r>
+              <w:rPr>
+                <w:rFonts w:ascii="Times New Roman" w:eastAsia="Times New Roman" w:hAnsi="Times New Roman" w:cs="Times New Roman"/>
+                <w:color w:val="000000" w:themeColor="text1"/>
+              </w:rPr>
+              <w:t>CHTN4</w:t>
+            </w:r>
+          </w:p>
+        </w:tc>
+        <w:tc>
+          <w:tcPr>
+            <w:tcW w:w="2383" w:type="dxa"/>
+            <w:shd w:val="clear" w:color="auto" w:fill="auto"/>
+          </w:tcPr>
+          <w:p>
+            <w:pPr>
+              <w:jc w:val="both"/>
+              <w:rPr>
+                <w:rFonts w:ascii="Times New Roman" w:eastAsia="Times New Roman" w:hAnsi="Times New Roman" w:cs="Times New Roman"/>
+                <w:color w:val="000000" w:themeColor="text1"/>
+              </w:rPr>
+            </w:pPr>
+            <w:r>
+              <w:rPr>
+                <w:rFonts w:ascii="Times New Roman" w:eastAsia="Times New Roman" w:hAnsi="Times New Roman" w:cs="Times New Roman"/>
+                <w:color w:val="000000" w:themeColor="text1"/>
+              </w:rPr>
+              <w:t>Tìm kiếm câu hỏi trắc nghiệm</w:t>
+            </w:r>
+          </w:p>
+        </w:tc>
+        <w:tc>
+          <w:tcPr>
+            <w:tcW w:w="5818" w:type="dxa"/>
+            <w:shd w:val="clear" w:color="auto" w:fill="auto"/>
+          </w:tcPr>
+          <w:p>
+            <w:pPr>
+              <w:jc w:val="both"/>
+              <w:rPr>
+                <w:rFonts w:ascii="Times New Roman" w:eastAsia="Times New Roman" w:hAnsi="Times New Roman" w:cs="Times New Roman"/>
+                <w:color w:val="000000" w:themeColor="text1"/>
+              </w:rPr>
+            </w:pPr>
+            <w:r>
+              <w:rPr>
+                <w:rFonts w:ascii="Times New Roman" w:eastAsia="Times New Roman" w:hAnsi="Times New Roman" w:cs="Times New Roman"/>
+                <w:color w:val="000000" w:themeColor="text1"/>
+              </w:rPr>
+              <w:t xml:space="preserve">Giáo viên sẽ được phép </w:t>
+            </w:r>
+            <w:r>
+              <w:rPr>
+                <w:rFonts w:ascii="Times New Roman" w:eastAsia="Times New Roman" w:hAnsi="Times New Roman" w:cs="Times New Roman"/>
+                <w:color w:val="000000" w:themeColor="text1"/>
+              </w:rPr>
+              <w:t>tìm kiếm câu hỏi trắc nghiệm</w:t>
+            </w:r>
+          </w:p>
+        </w:tc>
+      </w:tr>
+      <w:tr>
+        <w:trPr>
+          <w:trHeight w:val="185"/>
+          <w:jc w:val="center"/>
+        </w:trPr>
+        <w:tc>
+          <w:tcPr>
+            <w:tcW w:w="828" w:type="dxa"/>
+            <w:shd w:val="clear" w:color="auto" w:fill="auto"/>
+          </w:tcPr>
+          <w:p>
+            <w:pPr>
+              <w:jc w:val="center"/>
+              <w:rPr>
+                <w:rFonts w:ascii="Times New Roman" w:eastAsia="Times New Roman" w:hAnsi="Times New Roman" w:cs="Times New Roman"/>
+                <w:color w:val="000000" w:themeColor="text1"/>
+              </w:rPr>
+            </w:pPr>
+            <w:r>
+              <w:rPr>
+                <w:rFonts w:ascii="Times New Roman" w:eastAsia="Times New Roman" w:hAnsi="Times New Roman" w:cs="Times New Roman"/>
+                <w:color w:val="000000" w:themeColor="text1"/>
+              </w:rPr>
+              <w:t>CHTN5</w:t>
+            </w:r>
+          </w:p>
+        </w:tc>
+        <w:tc>
+          <w:tcPr>
+            <w:tcW w:w="2383" w:type="dxa"/>
+            <w:shd w:val="clear" w:color="auto" w:fill="auto"/>
+          </w:tcPr>
+          <w:p>
+            <w:pPr>
+              <w:jc w:val="both"/>
+              <w:rPr>
+                <w:rFonts w:ascii="Times New Roman" w:eastAsia="Times New Roman" w:hAnsi="Times New Roman" w:cs="Times New Roman"/>
+                <w:color w:val="000000" w:themeColor="text1"/>
+              </w:rPr>
+            </w:pPr>
+            <w:r>
+              <w:rPr>
+                <w:rFonts w:ascii="Times New Roman" w:eastAsia="Times New Roman" w:hAnsi="Times New Roman" w:cs="Times New Roman"/>
+                <w:color w:val="000000" w:themeColor="text1"/>
+              </w:rPr>
+              <w:t>Xuất danh sách câu hỏi trắc nghiệm</w:t>
+            </w:r>
+          </w:p>
+        </w:tc>
+        <w:tc>
+          <w:tcPr>
+            <w:tcW w:w="5818" w:type="dxa"/>
+            <w:shd w:val="clear" w:color="auto" w:fill="auto"/>
+          </w:tcPr>
+          <w:p>
+            <w:pPr>
+              <w:jc w:val="both"/>
+              <w:rPr>
+                <w:rFonts w:ascii="Times New Roman" w:eastAsia="Times New Roman" w:hAnsi="Times New Roman" w:cs="Times New Roman"/>
+                <w:color w:val="000000" w:themeColor="text1"/>
+              </w:rPr>
+            </w:pPr>
+            <w:r>
+              <w:rPr>
+                <w:rFonts w:ascii="Times New Roman" w:eastAsia="Times New Roman" w:hAnsi="Times New Roman" w:cs="Times New Roman"/>
+                <w:color w:val="000000" w:themeColor="text1"/>
+              </w:rPr>
+              <w:t xml:space="preserve">Giáo viên sẽ được phép </w:t>
+            </w:r>
+            <w:r>
+              <w:rPr>
+                <w:rFonts w:ascii="Times New Roman" w:eastAsia="Times New Roman" w:hAnsi="Times New Roman" w:cs="Times New Roman"/>
+                <w:color w:val="000000" w:themeColor="text1"/>
+              </w:rPr>
+              <w:t>xem danh cách các câu hỏi trắc nghiệm</w:t>
+            </w:r>
+          </w:p>
+        </w:tc>
+      </w:tr>
+      <w:tr>
+        <w:trPr>
+          <w:trHeight w:val="185"/>
+          <w:jc w:val="center"/>
+        </w:trPr>
+        <w:tc>
+          <w:tcPr>
+            <w:tcW w:w="828" w:type="dxa"/>
+            <w:shd w:val="clear" w:color="auto" w:fill="auto"/>
+          </w:tcPr>
+          <w:p>
+            <w:pPr>
+              <w:jc w:val="center"/>
+              <w:rPr>
+                <w:rFonts w:ascii="Times New Roman" w:eastAsia="Times New Roman" w:hAnsi="Times New Roman" w:cs="Times New Roman"/>
+                <w:color w:val="000000" w:themeColor="text1"/>
+              </w:rPr>
+            </w:pPr>
+            <w:r>
+              <w:rPr>
+                <w:rFonts w:ascii="Times New Roman" w:eastAsia="Times New Roman" w:hAnsi="Times New Roman" w:cs="Times New Roman"/>
+                <w:color w:val="000000" w:themeColor="text1"/>
+              </w:rPr>
+              <w:t>CHTN6</w:t>
+            </w:r>
+          </w:p>
+        </w:tc>
+        <w:tc>
+          <w:tcPr>
+            <w:tcW w:w="2383" w:type="dxa"/>
+            <w:shd w:val="clear" w:color="auto" w:fill="auto"/>
+          </w:tcPr>
+          <w:p>
+            <w:pPr>
+              <w:jc w:val="both"/>
+              <w:rPr>
+                <w:rFonts w:ascii="Times New Roman" w:eastAsia="Times New Roman" w:hAnsi="Times New Roman" w:cs="Times New Roman"/>
+                <w:color w:val="000000" w:themeColor="text1"/>
+              </w:rPr>
+            </w:pPr>
+            <w:r>
+              <w:rPr>
+                <w:rFonts w:ascii="Times New Roman" w:eastAsia="Times New Roman" w:hAnsi="Times New Roman" w:cs="Times New Roman"/>
+                <w:color w:val="000000" w:themeColor="text1"/>
+              </w:rPr>
+              <w:t>Phân loại câu hỏi trắc nghiệm</w:t>
+            </w:r>
+          </w:p>
+        </w:tc>
+        <w:tc>
+          <w:tcPr>
+            <w:tcW w:w="5818" w:type="dxa"/>
+            <w:shd w:val="clear" w:color="auto" w:fill="auto"/>
+          </w:tcPr>
+          <w:p>
+            <w:pPr>
+              <w:jc w:val="both"/>
+              <w:rPr>
+                <w:rFonts w:ascii="Times New Roman" w:eastAsia="Times New Roman" w:hAnsi="Times New Roman" w:cs="Times New Roman"/>
+                <w:color w:val="000000" w:themeColor="text1"/>
+              </w:rPr>
+            </w:pPr>
+            <w:r>
+              <w:rPr>
+                <w:rFonts w:ascii="Times New Roman" w:eastAsia="Times New Roman" w:hAnsi="Times New Roman" w:cs="Times New Roman"/>
+                <w:color w:val="000000" w:themeColor="text1"/>
+              </w:rPr>
+              <w:t>Giáo viên sẽ được phép</w:t>
+            </w:r>
+            <w:r>
+              <w:rPr>
+                <w:rFonts w:ascii="Times New Roman" w:eastAsia="Times New Roman" w:hAnsi="Times New Roman" w:cs="Times New Roman"/>
+                <w:color w:val="000000" w:themeColor="text1"/>
+              </w:rPr>
+              <w:t xml:space="preserve"> phân </w:t>
+            </w:r>
+            <w:r>
+              <w:rPr>
+                <w:rFonts w:ascii="Times New Roman" w:eastAsia="Times New Roman" w:hAnsi="Times New Roman" w:cs="Times New Roman"/>
+                <w:color w:val="000000" w:themeColor="text1"/>
+              </w:rPr>
+              <w:t>quyền câu hỏi nghiệm theo các mức dễ , vừa , khó</w:t>
+            </w:r>
+          </w:p>
+        </w:tc>
+      </w:tr>
+    </w:tbl>
+    <w:p>
+      <w:pPr>
         <w:sectPr>
           <w:headerReference w:type="even" r:id="rId17"/>
           <w:pgSz w:w="11909" w:h="16834" w:code="9"/>
@@ -5838,9 +6484,6 @@
           <w:docGrid w:linePitch="360"/>
         </w:sectPr>
       </w:pPr>
-      <w:r>
-        <w:br w:type="page"/>
-      </w:r>
     </w:p>
     <w:p>
       <w:pPr>
@@ -5853,11 +6496,11 @@
           <w:rFonts w:eastAsia="Times New Roman"/>
         </w:rPr>
       </w:pPr>
-      <w:bookmarkStart w:id="51" w:name="_Toc480309500"/>
-      <w:bookmarkStart w:id="52" w:name="_Toc480316805"/>
-      <w:bookmarkStart w:id="53" w:name="_Toc480318511"/>
-      <w:bookmarkStart w:id="54" w:name="_Toc485418719"/>
-      <w:bookmarkStart w:id="55" w:name="_Toc487636246"/>
+      <w:bookmarkStart w:id="52" w:name="_Toc480309500"/>
+      <w:bookmarkStart w:id="53" w:name="_Toc480316805"/>
+      <w:bookmarkStart w:id="54" w:name="_Toc480318511"/>
+      <w:bookmarkStart w:id="55" w:name="_Toc485418719"/>
+      <w:bookmarkStart w:id="56" w:name="_Toc487636246"/>
       <w:r>
         <w:rPr>
           <w:rFonts w:eastAsia="Times New Roman"/>
@@ -5865,11 +6508,11 @@
         <w:lastRenderedPageBreak/>
         <w:t>Thủ tục store procedure</w:t>
       </w:r>
-      <w:bookmarkEnd w:id="51"/>
       <w:bookmarkEnd w:id="52"/>
       <w:bookmarkEnd w:id="53"/>
       <w:bookmarkEnd w:id="54"/>
       <w:bookmarkEnd w:id="55"/>
+      <w:bookmarkEnd w:id="56"/>
     </w:p>
     <w:p>
       <w:pPr>
@@ -6147,21 +6790,12 @@
                 <w:color w:val="000000" w:themeColor="text1"/>
               </w:rPr>
             </w:pPr>
-            <w:proofErr w:type="gramStart"/>
-            <w:r>
-              <w:rPr>
-                <w:rFonts w:ascii="Times New Roman" w:eastAsia="Times New Roman" w:hAnsi="Times New Roman" w:cs="Times New Roman"/>
-                <w:color w:val="000000" w:themeColor="text1"/>
-              </w:rPr>
-              <w:t>MaND,  HoTen</w:t>
-            </w:r>
-            <w:proofErr w:type="gramEnd"/>
-            <w:r>
-              <w:rPr>
-                <w:rFonts w:ascii="Times New Roman" w:eastAsia="Times New Roman" w:hAnsi="Times New Roman" w:cs="Times New Roman"/>
-                <w:color w:val="000000" w:themeColor="text1"/>
-              </w:rPr>
-              <w:t>, TenDangNhap, MatKhau, TrangThai, ToanQuyenGV, MaGVQL</w:t>
+            <w:r>
+              <w:rPr>
+                <w:rFonts w:ascii="Times New Roman" w:eastAsia="Times New Roman" w:hAnsi="Times New Roman" w:cs="Times New Roman"/>
+                <w:color w:val="000000" w:themeColor="text1"/>
+              </w:rPr>
+              <w:t>MaND,  HoTen, TenDangNhap, MatKhau, TrangThai, ToanQuyenGV, MaGVQL</w:t>
             </w:r>
           </w:p>
         </w:tc>
@@ -6330,8 +6964,8 @@
                 <w:color w:val="000000" w:themeColor="text1"/>
               </w:rPr>
             </w:pPr>
-            <w:bookmarkStart w:id="56" w:name="__DdeLink__1067_3585530921"/>
-            <w:bookmarkEnd w:id="56"/>
+            <w:bookmarkStart w:id="57" w:name="__DdeLink__1067_3585530921"/>
+            <w:bookmarkEnd w:id="57"/>
             <w:r>
               <w:rPr>
                 <w:rFonts w:ascii="Times New Roman" w:eastAsia="Times New Roman" w:hAnsi="Times New Roman" w:cs="Times New Roman"/>
@@ -6509,23 +7143,7 @@
                 <w:rFonts w:ascii="Times New Roman" w:eastAsia="Times New Roman" w:hAnsi="Times New Roman" w:cs="Times New Roman"/>
                 <w:color w:val="000000" w:themeColor="text1"/>
               </w:rPr>
-              <w:t xml:space="preserve">Kiểm tra sự tồn tại của MaND, nếu tồn tại thì thực hiện cập nhật trạng </w:t>
-            </w:r>
-            <w:proofErr w:type="gramStart"/>
-            <w:r>
-              <w:rPr>
-                <w:rFonts w:ascii="Times New Roman" w:eastAsia="Times New Roman" w:hAnsi="Times New Roman" w:cs="Times New Roman"/>
-                <w:color w:val="000000" w:themeColor="text1"/>
-              </w:rPr>
-              <w:t>thái(</w:t>
-            </w:r>
-            <w:proofErr w:type="gramEnd"/>
-            <w:r>
-              <w:rPr>
-                <w:rFonts w:ascii="Times New Roman" w:eastAsia="Times New Roman" w:hAnsi="Times New Roman" w:cs="Times New Roman"/>
-                <w:color w:val="000000" w:themeColor="text1"/>
-              </w:rPr>
-              <w:t>giá trị = 0: tài khoản không bị khóa, 1: tài khoản đang bị khóa), ngược lại thông báo lỗi</w:t>
+              <w:t>Kiểm tra sự tồn tại của MaND, nếu tồn tại thì thực hiện cập nhật trạng thái(giá trị = 0: tài khoản không bị khóa, 1: tài khoản đang bị khóa), ngược lại thông báo lỗi</w:t>
             </w:r>
           </w:p>
         </w:tc>
@@ -6687,23 +7305,7 @@
                 <w:rFonts w:ascii="Times New Roman" w:eastAsia="Times New Roman" w:hAnsi="Times New Roman" w:cs="Times New Roman"/>
                 <w:color w:val="000000" w:themeColor="text1"/>
               </w:rPr>
-              <w:t>Kiểm tra sự tồn tại của MaND, nếu tồn tại thì thực hiện cập nhật thông tin (HoTen, TenDangNhap, MatKhau</w:t>
-            </w:r>
-            <w:proofErr w:type="gramStart"/>
-            <w:r>
-              <w:rPr>
-                <w:rFonts w:ascii="Times New Roman" w:eastAsia="Times New Roman" w:hAnsi="Times New Roman" w:cs="Times New Roman"/>
-                <w:color w:val="000000" w:themeColor="text1"/>
-              </w:rPr>
-              <w:t>),  ngược</w:t>
-            </w:r>
-            <w:proofErr w:type="gramEnd"/>
-            <w:r>
-              <w:rPr>
-                <w:rFonts w:ascii="Times New Roman" w:eastAsia="Times New Roman" w:hAnsi="Times New Roman" w:cs="Times New Roman"/>
-                <w:color w:val="000000" w:themeColor="text1"/>
-              </w:rPr>
-              <w:t xml:space="preserve"> lại thông báo lỗi</w:t>
+              <w:t>Kiểm tra sự tồn tại của MaND, nếu tồn tại thì thực hiện cập nhật thông tin (HoTen, TenDangNhap, MatKhau),  ngược lại thông báo lỗi</w:t>
             </w:r>
           </w:p>
         </w:tc>
@@ -6790,16 +7392,7 @@
                 <w:rFonts w:ascii="Times New Roman" w:eastAsia="Times New Roman" w:hAnsi="Times New Roman" w:cs="Times New Roman"/>
                 <w:color w:val="000000" w:themeColor="text1"/>
               </w:rPr>
-              <w:t>CapQuyen</w:t>
-            </w:r>
-            <w:bookmarkStart w:id="57" w:name="_GoBack"/>
-            <w:bookmarkEnd w:id="57"/>
-            <w:r>
-              <w:rPr>
-                <w:rFonts w:ascii="Times New Roman" w:eastAsia="Times New Roman" w:hAnsi="Times New Roman" w:cs="Times New Roman"/>
-                <w:color w:val="000000" w:themeColor="text1"/>
-              </w:rPr>
-              <w:t>QL</w:t>
+              <w:t>CapQuyenQL</w:t>
             </w:r>
           </w:p>
         </w:tc>
@@ -7059,6 +7652,1197 @@
       </w:tr>
     </w:tbl>
     <w:p/>
+    <w:p/>
+    <w:p/>
+    <w:tbl>
+      <w:tblPr>
+        <w:tblStyle w:val="TableGrid"/>
+        <w:tblW w:w="0" w:type="auto"/>
+        <w:jc w:val="center"/>
+        <w:tblLayout w:type="fixed"/>
+        <w:tblLook w:val="04A0" w:firstRow="1" w:lastRow="0" w:firstColumn="1" w:lastColumn="0" w:noHBand="0" w:noVBand="1"/>
+      </w:tblPr>
+      <w:tblGrid>
+        <w:gridCol w:w="716"/>
+        <w:gridCol w:w="2297"/>
+        <w:gridCol w:w="2112"/>
+        <w:gridCol w:w="1530"/>
+        <w:gridCol w:w="4500"/>
+        <w:gridCol w:w="1530"/>
+      </w:tblGrid>
+      <w:tr>
+        <w:trPr>
+          <w:jc w:val="center"/>
+        </w:trPr>
+        <w:tc>
+          <w:tcPr>
+            <w:tcW w:w="716" w:type="dxa"/>
+            <w:shd w:val="clear" w:color="auto" w:fill="8DB3E2" w:themeFill="text2" w:themeFillTint="66"/>
+            <w:vAlign w:val="center"/>
+          </w:tcPr>
+          <w:p>
+            <w:pPr>
+              <w:jc w:val="center"/>
+              <w:rPr>
+                <w:rFonts w:ascii="Times New Roman" w:eastAsia="Times New Roman" w:hAnsi="Times New Roman" w:cs="Times New Roman"/>
+                <w:b/>
+                <w:color w:val="000000" w:themeColor="text1"/>
+                <w:sz w:val="24"/>
+              </w:rPr>
+            </w:pPr>
+            <w:r>
+              <w:rPr>
+                <w:rFonts w:ascii="Times New Roman" w:eastAsia="Times New Roman" w:hAnsi="Times New Roman" w:cs="Times New Roman"/>
+                <w:b/>
+                <w:color w:val="000000" w:themeColor="text1"/>
+                <w:sz w:val="24"/>
+              </w:rPr>
+              <w:lastRenderedPageBreak/>
+              <w:t>STT</w:t>
+            </w:r>
+          </w:p>
+        </w:tc>
+        <w:tc>
+          <w:tcPr>
+            <w:tcW w:w="2297" w:type="dxa"/>
+            <w:shd w:val="clear" w:color="auto" w:fill="8DB3E2" w:themeFill="text2" w:themeFillTint="66"/>
+            <w:vAlign w:val="center"/>
+          </w:tcPr>
+          <w:p>
+            <w:pPr>
+              <w:jc w:val="center"/>
+              <w:rPr>
+                <w:rFonts w:ascii="Times New Roman" w:eastAsia="Times New Roman" w:hAnsi="Times New Roman" w:cs="Times New Roman"/>
+                <w:b/>
+                <w:color w:val="000000" w:themeColor="text1"/>
+                <w:sz w:val="24"/>
+              </w:rPr>
+            </w:pPr>
+            <w:r>
+              <w:rPr>
+                <w:rFonts w:ascii="Times New Roman" w:eastAsia="Times New Roman" w:hAnsi="Times New Roman" w:cs="Times New Roman"/>
+                <w:b/>
+                <w:color w:val="000000" w:themeColor="text1"/>
+                <w:sz w:val="24"/>
+              </w:rPr>
+              <w:t>Tên thủ tục</w:t>
+            </w:r>
+          </w:p>
+        </w:tc>
+        <w:tc>
+          <w:tcPr>
+            <w:tcW w:w="2112" w:type="dxa"/>
+            <w:shd w:val="clear" w:color="auto" w:fill="8DB3E2" w:themeFill="text2" w:themeFillTint="66"/>
+            <w:vAlign w:val="center"/>
+          </w:tcPr>
+          <w:p>
+            <w:pPr>
+              <w:jc w:val="center"/>
+              <w:rPr>
+                <w:rFonts w:ascii="Times New Roman" w:eastAsia="Times New Roman" w:hAnsi="Times New Roman" w:cs="Times New Roman"/>
+                <w:b/>
+                <w:color w:val="000000" w:themeColor="text1"/>
+                <w:sz w:val="24"/>
+              </w:rPr>
+            </w:pPr>
+            <w:r>
+              <w:rPr>
+                <w:rFonts w:ascii="Times New Roman" w:eastAsia="Times New Roman" w:hAnsi="Times New Roman" w:cs="Times New Roman"/>
+                <w:b/>
+                <w:color w:val="000000" w:themeColor="text1"/>
+                <w:sz w:val="24"/>
+              </w:rPr>
+              <w:t>Input</w:t>
+            </w:r>
+          </w:p>
+        </w:tc>
+        <w:tc>
+          <w:tcPr>
+            <w:tcW w:w="1530" w:type="dxa"/>
+            <w:shd w:val="clear" w:color="auto" w:fill="8DB3E2" w:themeFill="text2" w:themeFillTint="66"/>
+            <w:vAlign w:val="center"/>
+          </w:tcPr>
+          <w:p>
+            <w:pPr>
+              <w:jc w:val="center"/>
+              <w:rPr>
+                <w:rFonts w:ascii="Times New Roman" w:eastAsia="Times New Roman" w:hAnsi="Times New Roman" w:cs="Times New Roman"/>
+                <w:b/>
+                <w:color w:val="000000" w:themeColor="text1"/>
+                <w:sz w:val="24"/>
+              </w:rPr>
+            </w:pPr>
+            <w:r>
+              <w:rPr>
+                <w:rFonts w:ascii="Times New Roman" w:eastAsia="Times New Roman" w:hAnsi="Times New Roman" w:cs="Times New Roman"/>
+                <w:b/>
+                <w:color w:val="000000" w:themeColor="text1"/>
+                <w:sz w:val="24"/>
+              </w:rPr>
+              <w:t>Output</w:t>
+            </w:r>
+          </w:p>
+        </w:tc>
+        <w:tc>
+          <w:tcPr>
+            <w:tcW w:w="4500" w:type="dxa"/>
+            <w:shd w:val="clear" w:color="auto" w:fill="8DB3E2" w:themeFill="text2" w:themeFillTint="66"/>
+            <w:vAlign w:val="center"/>
+          </w:tcPr>
+          <w:p>
+            <w:pPr>
+              <w:jc w:val="center"/>
+              <w:rPr>
+                <w:rFonts w:ascii="Times New Roman" w:eastAsia="Times New Roman" w:hAnsi="Times New Roman" w:cs="Times New Roman"/>
+                <w:b/>
+                <w:color w:val="000000" w:themeColor="text1"/>
+                <w:sz w:val="24"/>
+              </w:rPr>
+            </w:pPr>
+            <w:r>
+              <w:rPr>
+                <w:rFonts w:ascii="Times New Roman" w:eastAsia="Times New Roman" w:hAnsi="Times New Roman" w:cs="Times New Roman"/>
+                <w:b/>
+                <w:color w:val="000000" w:themeColor="text1"/>
+                <w:sz w:val="24"/>
+              </w:rPr>
+              <w:t>Nội dung thực hiện</w:t>
+            </w:r>
+          </w:p>
+        </w:tc>
+        <w:tc>
+          <w:tcPr>
+            <w:tcW w:w="1530" w:type="dxa"/>
+            <w:shd w:val="clear" w:color="auto" w:fill="8DB3E2" w:themeFill="text2" w:themeFillTint="66"/>
+            <w:vAlign w:val="center"/>
+          </w:tcPr>
+          <w:p>
+            <w:pPr>
+              <w:jc w:val="center"/>
+              <w:rPr>
+                <w:rFonts w:ascii="Times New Roman" w:eastAsia="Times New Roman" w:hAnsi="Times New Roman" w:cs="Times New Roman"/>
+                <w:b/>
+                <w:color w:val="000000" w:themeColor="text1"/>
+                <w:sz w:val="24"/>
+              </w:rPr>
+            </w:pPr>
+            <w:r>
+              <w:rPr>
+                <w:rFonts w:ascii="Times New Roman" w:eastAsia="Times New Roman" w:hAnsi="Times New Roman" w:cs="Times New Roman"/>
+                <w:b/>
+                <w:color w:val="000000" w:themeColor="text1"/>
+                <w:sz w:val="24"/>
+              </w:rPr>
+              <w:t>Chức năng</w:t>
+            </w:r>
+          </w:p>
+        </w:tc>
+      </w:tr>
+      <w:tr>
+        <w:trPr>
+          <w:jc w:val="center"/>
+        </w:trPr>
+        <w:tc>
+          <w:tcPr>
+            <w:tcW w:w="716" w:type="dxa"/>
+          </w:tcPr>
+          <w:p>
+            <w:pPr>
+              <w:pStyle w:val="ListParagraph"/>
+              <w:numPr>
+                <w:ilvl w:val="0"/>
+                <w:numId w:val="16"/>
+              </w:numPr>
+              <w:jc w:val="center"/>
+              <w:rPr>
+                <w:rFonts w:ascii="Times New Roman" w:eastAsia="Times New Roman" w:hAnsi="Times New Roman" w:cs="Times New Roman"/>
+                <w:color w:val="000000" w:themeColor="text1"/>
+              </w:rPr>
+            </w:pPr>
+          </w:p>
+        </w:tc>
+        <w:tc>
+          <w:tcPr>
+            <w:tcW w:w="2297" w:type="dxa"/>
+          </w:tcPr>
+          <w:p>
+            <w:pPr>
+              <w:rPr>
+                <w:rFonts w:ascii="Times New Roman" w:eastAsia="Times New Roman" w:hAnsi="Times New Roman" w:cs="Times New Roman"/>
+                <w:color w:val="000000" w:themeColor="text1"/>
+              </w:rPr>
+            </w:pPr>
+            <w:r>
+              <w:rPr>
+                <w:rFonts w:ascii="Times New Roman" w:eastAsia="Times New Roman" w:hAnsi="Times New Roman" w:cs="Times New Roman"/>
+                <w:color w:val="000000" w:themeColor="text1"/>
+              </w:rPr>
+              <w:t>Sp_ThemCauHoi</w:t>
+            </w:r>
+          </w:p>
+        </w:tc>
+        <w:tc>
+          <w:tcPr>
+            <w:tcW w:w="2112" w:type="dxa"/>
+          </w:tcPr>
+          <w:p>
+            <w:pPr>
+              <w:rPr>
+                <w:rFonts w:ascii="Helvetica" w:hAnsi="Helvetica" w:cs="Times New Roman"/>
+              </w:rPr>
+            </w:pPr>
+            <w:r>
+              <w:rPr>
+                <w:rFonts w:ascii="Helvetica" w:hAnsi="Helvetica" w:cs="Times New Roman"/>
+              </w:rPr>
+              <w:t>Macauhoi,</w:t>
+            </w:r>
+          </w:p>
+          <w:p>
+            <w:pPr>
+              <w:rPr>
+                <w:rFonts w:ascii="Helvetica" w:hAnsi="Helvetica" w:cs="Times New Roman"/>
+              </w:rPr>
+            </w:pPr>
+            <w:r>
+              <w:rPr>
+                <w:rFonts w:ascii="Helvetica" w:hAnsi="Helvetica" w:cs="Times New Roman"/>
+              </w:rPr>
+              <w:t>Monhoc,</w:t>
+            </w:r>
+          </w:p>
+          <w:p>
+            <w:pPr>
+              <w:rPr>
+                <w:rFonts w:ascii="Helvetica" w:hAnsi="Helvetica" w:cs="Times New Roman"/>
+              </w:rPr>
+            </w:pPr>
+            <w:r>
+              <w:rPr>
+                <w:rFonts w:ascii="Helvetica" w:hAnsi="Helvetica" w:cs="Times New Roman"/>
+              </w:rPr>
+              <w:t>Noidung,</w:t>
+            </w:r>
+          </w:p>
+          <w:p>
+            <w:pPr>
+              <w:rPr>
+                <w:rFonts w:ascii="Helvetica" w:hAnsi="Helvetica" w:cs="Times New Roman"/>
+              </w:rPr>
+            </w:pPr>
+            <w:r>
+              <w:rPr>
+                <w:rFonts w:ascii="Helvetica" w:hAnsi="Helvetica" w:cs="Times New Roman"/>
+              </w:rPr>
+              <w:t>Socautraloi,</w:t>
+            </w:r>
+          </w:p>
+          <w:p>
+            <w:pPr>
+              <w:rPr>
+                <w:rFonts w:ascii="Helvetica" w:hAnsi="Helvetica" w:cs="Times New Roman"/>
+              </w:rPr>
+            </w:pPr>
+            <w:r>
+              <w:rPr>
+                <w:rFonts w:ascii="Helvetica" w:hAnsi="Helvetica" w:cs="Times New Roman"/>
+              </w:rPr>
+              <w:t>LoaiMonHoc,</w:t>
+            </w:r>
+          </w:p>
+          <w:p>
+            <w:pPr>
+              <w:rPr>
+                <w:rFonts w:ascii="Helvetica" w:hAnsi="Helvetica" w:cs="Times New Roman"/>
+              </w:rPr>
+            </w:pPr>
+            <w:r>
+              <w:rPr>
+                <w:rFonts w:ascii="Helvetica" w:hAnsi="Helvetica" w:cs="Times New Roman"/>
+              </w:rPr>
+              <w:t>Thangdiemdukien,</w:t>
+            </w:r>
+          </w:p>
+          <w:p>
+            <w:pPr>
+              <w:rPr>
+                <w:rFonts w:ascii="Helvetica" w:hAnsi="Helvetica" w:cs="Times New Roman"/>
+              </w:rPr>
+            </w:pPr>
+            <w:r>
+              <w:rPr>
+                <w:rFonts w:ascii="Helvetica" w:hAnsi="Helvetica" w:cs="Times New Roman"/>
+              </w:rPr>
+              <w:t>Danhsachcautraloi,</w:t>
+            </w:r>
+          </w:p>
+          <w:p>
+            <w:pPr>
+              <w:rPr>
+                <w:rFonts w:ascii="Helvetica" w:hAnsi="Helvetica" w:cs="Times New Roman"/>
+              </w:rPr>
+            </w:pPr>
+            <w:r>
+              <w:rPr>
+                <w:rFonts w:ascii="Helvetica" w:hAnsi="Helvetica" w:cs="Times New Roman"/>
+              </w:rPr>
+              <w:t>MucDo</w:t>
+            </w:r>
+          </w:p>
+        </w:tc>
+        <w:tc>
+          <w:tcPr>
+            <w:tcW w:w="1530" w:type="dxa"/>
+          </w:tcPr>
+          <w:p>
+            <w:pPr>
+              <w:rPr>
+                <w:rFonts w:ascii="Times New Roman" w:eastAsia="Times New Roman" w:hAnsi="Times New Roman" w:cs="Times New Roman"/>
+                <w:color w:val="000000" w:themeColor="text1"/>
+              </w:rPr>
+            </w:pPr>
+            <w:r>
+              <w:rPr>
+                <w:rFonts w:ascii="Times New Roman" w:eastAsia="Times New Roman" w:hAnsi="Times New Roman" w:cs="Times New Roman"/>
+                <w:color w:val="000000" w:themeColor="text1"/>
+              </w:rPr>
+              <w:t>True or false</w:t>
+            </w:r>
+          </w:p>
+        </w:tc>
+        <w:tc>
+          <w:tcPr>
+            <w:tcW w:w="4500" w:type="dxa"/>
+          </w:tcPr>
+          <w:p>
+            <w:pPr>
+              <w:rPr>
+                <w:rFonts w:ascii="Times New Roman" w:eastAsia="Times New Roman" w:hAnsi="Times New Roman" w:cs="Times New Roman"/>
+                <w:color w:val="000000" w:themeColor="text1"/>
+              </w:rPr>
+            </w:pPr>
+            <w:r>
+              <w:rPr>
+                <w:rFonts w:ascii="Times New Roman" w:eastAsia="Times New Roman" w:hAnsi="Times New Roman" w:cs="Times New Roman"/>
+                <w:color w:val="000000" w:themeColor="text1"/>
+              </w:rPr>
+              <w:t>Thêm một dòng dữ liệu vào bảng CauHoi , sau đó xác thực hoặc thông báo lỗi</w:t>
+            </w:r>
+          </w:p>
+        </w:tc>
+        <w:tc>
+          <w:tcPr>
+            <w:tcW w:w="1530" w:type="dxa"/>
+          </w:tcPr>
+          <w:p>
+            <w:pPr>
+              <w:rPr>
+                <w:rFonts w:ascii="Times New Roman" w:eastAsia="Times New Roman" w:hAnsi="Times New Roman" w:cs="Times New Roman"/>
+                <w:color w:val="000000" w:themeColor="text1"/>
+              </w:rPr>
+            </w:pPr>
+            <w:r>
+              <w:rPr>
+                <w:rFonts w:ascii="Times New Roman" w:eastAsia="Times New Roman" w:hAnsi="Times New Roman" w:cs="Times New Roman"/>
+                <w:color w:val="000000" w:themeColor="text1"/>
+              </w:rPr>
+              <w:t>CHTN1</w:t>
+            </w:r>
+          </w:p>
+        </w:tc>
+      </w:tr>
+      <w:tr>
+        <w:trPr>
+          <w:jc w:val="center"/>
+        </w:trPr>
+        <w:tc>
+          <w:tcPr>
+            <w:tcW w:w="716" w:type="dxa"/>
+          </w:tcPr>
+          <w:p>
+            <w:pPr>
+              <w:pStyle w:val="ListParagraph"/>
+              <w:numPr>
+                <w:ilvl w:val="0"/>
+                <w:numId w:val="16"/>
+              </w:numPr>
+              <w:jc w:val="center"/>
+              <w:rPr>
+                <w:rFonts w:ascii="Times New Roman" w:eastAsia="Times New Roman" w:hAnsi="Times New Roman" w:cs="Times New Roman"/>
+                <w:color w:val="000000" w:themeColor="text1"/>
+              </w:rPr>
+            </w:pPr>
+          </w:p>
+        </w:tc>
+        <w:tc>
+          <w:tcPr>
+            <w:tcW w:w="2297" w:type="dxa"/>
+          </w:tcPr>
+          <w:p>
+            <w:pPr>
+              <w:rPr>
+                <w:rFonts w:ascii="Times New Roman" w:eastAsia="Times New Roman" w:hAnsi="Times New Roman" w:cs="Times New Roman"/>
+                <w:color w:val="000000" w:themeColor="text1"/>
+              </w:rPr>
+            </w:pPr>
+            <w:r>
+              <w:rPr>
+                <w:rFonts w:ascii="Times New Roman" w:eastAsia="Times New Roman" w:hAnsi="Times New Roman" w:cs="Times New Roman"/>
+                <w:color w:val="000000" w:themeColor="text1"/>
+              </w:rPr>
+              <w:t>sp_CapNhatCauHoi</w:t>
+            </w:r>
+          </w:p>
+        </w:tc>
+        <w:tc>
+          <w:tcPr>
+            <w:tcW w:w="2112" w:type="dxa"/>
+          </w:tcPr>
+          <w:p>
+            <w:pPr>
+              <w:rPr>
+                <w:rFonts w:ascii="Helvetica" w:hAnsi="Helvetica" w:cs="Times New Roman"/>
+              </w:rPr>
+            </w:pPr>
+            <w:r>
+              <w:rPr>
+                <w:rFonts w:ascii="Helvetica" w:hAnsi="Helvetica" w:cs="Times New Roman"/>
+              </w:rPr>
+              <w:t>Macauhoi,</w:t>
+            </w:r>
+          </w:p>
+          <w:p>
+            <w:pPr>
+              <w:rPr>
+                <w:rFonts w:ascii="Helvetica" w:hAnsi="Helvetica" w:cs="Times New Roman"/>
+              </w:rPr>
+            </w:pPr>
+            <w:r>
+              <w:rPr>
+                <w:rFonts w:ascii="Helvetica" w:hAnsi="Helvetica" w:cs="Times New Roman"/>
+              </w:rPr>
+              <w:t>Monhoc,</w:t>
+            </w:r>
+          </w:p>
+          <w:p>
+            <w:pPr>
+              <w:rPr>
+                <w:rFonts w:ascii="Helvetica" w:hAnsi="Helvetica" w:cs="Times New Roman"/>
+              </w:rPr>
+            </w:pPr>
+            <w:r>
+              <w:rPr>
+                <w:rFonts w:ascii="Helvetica" w:hAnsi="Helvetica" w:cs="Times New Roman"/>
+              </w:rPr>
+              <w:t>Noidung,</w:t>
+            </w:r>
+          </w:p>
+          <w:p>
+            <w:pPr>
+              <w:rPr>
+                <w:rFonts w:ascii="Helvetica" w:hAnsi="Helvetica" w:cs="Times New Roman"/>
+              </w:rPr>
+            </w:pPr>
+            <w:r>
+              <w:rPr>
+                <w:rFonts w:ascii="Helvetica" w:hAnsi="Helvetica" w:cs="Times New Roman"/>
+              </w:rPr>
+              <w:t>Socautraloi,</w:t>
+            </w:r>
+          </w:p>
+          <w:p>
+            <w:pPr>
+              <w:rPr>
+                <w:rFonts w:ascii="Helvetica" w:hAnsi="Helvetica" w:cs="Times New Roman"/>
+              </w:rPr>
+            </w:pPr>
+            <w:r>
+              <w:rPr>
+                <w:rFonts w:ascii="Helvetica" w:hAnsi="Helvetica" w:cs="Times New Roman"/>
+              </w:rPr>
+              <w:t>LoaiMonHoc,</w:t>
+            </w:r>
+          </w:p>
+          <w:p>
+            <w:pPr>
+              <w:rPr>
+                <w:rFonts w:ascii="Helvetica" w:hAnsi="Helvetica" w:cs="Times New Roman"/>
+              </w:rPr>
+            </w:pPr>
+            <w:r>
+              <w:rPr>
+                <w:rFonts w:ascii="Helvetica" w:hAnsi="Helvetica" w:cs="Times New Roman"/>
+              </w:rPr>
+              <w:t>Thangdiemdukien,</w:t>
+            </w:r>
+          </w:p>
+          <w:p>
+            <w:pPr>
+              <w:rPr>
+                <w:rFonts w:ascii="Helvetica" w:hAnsi="Helvetica" w:cs="Times New Roman"/>
+              </w:rPr>
+            </w:pPr>
+            <w:r>
+              <w:rPr>
+                <w:rFonts w:ascii="Helvetica" w:hAnsi="Helvetica" w:cs="Times New Roman"/>
+              </w:rPr>
+              <w:t>Danhsachcautraloi</w:t>
+            </w:r>
+          </w:p>
+        </w:tc>
+        <w:tc>
+          <w:tcPr>
+            <w:tcW w:w="1530" w:type="dxa"/>
+          </w:tcPr>
+          <w:p>
+            <w:pPr>
+              <w:rPr>
+                <w:rFonts w:ascii="Times New Roman" w:eastAsia="Times New Roman" w:hAnsi="Times New Roman" w:cs="Times New Roman"/>
+                <w:color w:val="000000" w:themeColor="text1"/>
+              </w:rPr>
+            </w:pPr>
+            <w:r>
+              <w:rPr>
+                <w:rFonts w:ascii="Times New Roman" w:eastAsia="Times New Roman" w:hAnsi="Times New Roman" w:cs="Times New Roman"/>
+                <w:color w:val="000000" w:themeColor="text1"/>
+              </w:rPr>
+              <w:t>True or False</w:t>
+            </w:r>
+          </w:p>
+        </w:tc>
+        <w:tc>
+          <w:tcPr>
+            <w:tcW w:w="4500" w:type="dxa"/>
+          </w:tcPr>
+          <w:p>
+            <w:pPr>
+              <w:rPr>
+                <w:rFonts w:ascii="Times New Roman" w:eastAsia="Times New Roman" w:hAnsi="Times New Roman" w:cs="Times New Roman"/>
+                <w:color w:val="000000" w:themeColor="text1"/>
+              </w:rPr>
+            </w:pPr>
+            <w:r>
+              <w:rPr>
+                <w:rFonts w:ascii="Times New Roman" w:eastAsia="Times New Roman" w:hAnsi="Times New Roman" w:cs="Times New Roman"/>
+                <w:color w:val="000000" w:themeColor="text1"/>
+              </w:rPr>
+              <w:t>Cập nhật câu hỏi trắc nghiệm , sau đó xác thực hoặc thông báo lỗi</w:t>
+            </w:r>
+          </w:p>
+        </w:tc>
+        <w:tc>
+          <w:tcPr>
+            <w:tcW w:w="1530" w:type="dxa"/>
+          </w:tcPr>
+          <w:p>
+            <w:pPr>
+              <w:rPr>
+                <w:rFonts w:ascii="Times New Roman" w:eastAsia="Times New Roman" w:hAnsi="Times New Roman" w:cs="Times New Roman"/>
+                <w:color w:val="000000" w:themeColor="text1"/>
+              </w:rPr>
+            </w:pPr>
+            <w:r>
+              <w:rPr>
+                <w:rFonts w:ascii="Times New Roman" w:eastAsia="Times New Roman" w:hAnsi="Times New Roman" w:cs="Times New Roman"/>
+                <w:color w:val="000000" w:themeColor="text1"/>
+              </w:rPr>
+              <w:t>CHTN2</w:t>
+            </w:r>
+          </w:p>
+        </w:tc>
+      </w:tr>
+      <w:tr>
+        <w:trPr>
+          <w:jc w:val="center"/>
+        </w:trPr>
+        <w:tc>
+          <w:tcPr>
+            <w:tcW w:w="716" w:type="dxa"/>
+          </w:tcPr>
+          <w:p>
+            <w:pPr>
+              <w:pStyle w:val="ListParagraph"/>
+              <w:numPr>
+                <w:ilvl w:val="0"/>
+                <w:numId w:val="16"/>
+              </w:numPr>
+              <w:jc w:val="center"/>
+              <w:rPr>
+                <w:rFonts w:ascii="Times New Roman" w:eastAsia="Times New Roman" w:hAnsi="Times New Roman" w:cs="Times New Roman"/>
+                <w:color w:val="000000" w:themeColor="text1"/>
+              </w:rPr>
+            </w:pPr>
+          </w:p>
+        </w:tc>
+        <w:tc>
+          <w:tcPr>
+            <w:tcW w:w="2297" w:type="dxa"/>
+          </w:tcPr>
+          <w:p>
+            <w:pPr>
+              <w:rPr>
+                <w:rFonts w:ascii="Times New Roman" w:eastAsia="Times New Roman" w:hAnsi="Times New Roman" w:cs="Times New Roman"/>
+                <w:color w:val="000000" w:themeColor="text1"/>
+              </w:rPr>
+            </w:pPr>
+            <w:r>
+              <w:rPr>
+                <w:rFonts w:ascii="Times New Roman" w:eastAsia="Times New Roman" w:hAnsi="Times New Roman" w:cs="Times New Roman"/>
+                <w:color w:val="000000" w:themeColor="text1"/>
+              </w:rPr>
+              <w:t>sp_XoaCauHoi</w:t>
+            </w:r>
+          </w:p>
+        </w:tc>
+        <w:tc>
+          <w:tcPr>
+            <w:tcW w:w="2112" w:type="dxa"/>
+          </w:tcPr>
+          <w:p>
+            <w:pPr>
+              <w:rPr>
+                <w:rFonts w:ascii="Times New Roman" w:eastAsia="Times New Roman" w:hAnsi="Times New Roman" w:cs="Times New Roman"/>
+                <w:color w:val="000000" w:themeColor="text1"/>
+              </w:rPr>
+            </w:pPr>
+            <w:r>
+              <w:rPr>
+                <w:rFonts w:ascii="Helvetica" w:hAnsi="Helvetica" w:cs="Times New Roman"/>
+              </w:rPr>
+              <w:t>Macauhoi</w:t>
+            </w:r>
+          </w:p>
+        </w:tc>
+        <w:tc>
+          <w:tcPr>
+            <w:tcW w:w="1530" w:type="dxa"/>
+          </w:tcPr>
+          <w:p>
+            <w:pPr>
+              <w:rPr>
+                <w:rFonts w:ascii="Times New Roman" w:eastAsia="Times New Roman" w:hAnsi="Times New Roman" w:cs="Times New Roman"/>
+                <w:color w:val="000000" w:themeColor="text1"/>
+              </w:rPr>
+            </w:pPr>
+            <w:r>
+              <w:rPr>
+                <w:rFonts w:ascii="Times New Roman" w:eastAsia="Times New Roman" w:hAnsi="Times New Roman" w:cs="Times New Roman"/>
+                <w:color w:val="000000" w:themeColor="text1"/>
+              </w:rPr>
+              <w:t>True or False</w:t>
+            </w:r>
+          </w:p>
+        </w:tc>
+        <w:tc>
+          <w:tcPr>
+            <w:tcW w:w="4500" w:type="dxa"/>
+          </w:tcPr>
+          <w:p>
+            <w:pPr>
+              <w:rPr>
+                <w:rFonts w:ascii="Times New Roman" w:eastAsia="Times New Roman" w:hAnsi="Times New Roman" w:cs="Times New Roman"/>
+                <w:color w:val="000000" w:themeColor="text1"/>
+              </w:rPr>
+            </w:pPr>
+            <w:r>
+              <w:rPr>
+                <w:rFonts w:ascii="Times New Roman" w:eastAsia="Times New Roman" w:hAnsi="Times New Roman" w:cs="Times New Roman"/>
+                <w:color w:val="000000" w:themeColor="text1"/>
+              </w:rPr>
+              <w:t>Kiểm tra xem câu hỏi đó có đang tồn taị hay chưa, sau đó xác thực hoặc thông báo lỗi</w:t>
+            </w:r>
+          </w:p>
+        </w:tc>
+        <w:tc>
+          <w:tcPr>
+            <w:tcW w:w="1530" w:type="dxa"/>
+          </w:tcPr>
+          <w:p>
+            <w:pPr>
+              <w:rPr>
+                <w:rFonts w:ascii="Times New Roman" w:eastAsia="Times New Roman" w:hAnsi="Times New Roman" w:cs="Times New Roman"/>
+                <w:color w:val="000000" w:themeColor="text1"/>
+              </w:rPr>
+            </w:pPr>
+            <w:r>
+              <w:rPr>
+                <w:rFonts w:ascii="Times New Roman" w:eastAsia="Times New Roman" w:hAnsi="Times New Roman" w:cs="Times New Roman"/>
+                <w:color w:val="000000" w:themeColor="text1"/>
+              </w:rPr>
+              <w:t>CHTN3</w:t>
+            </w:r>
+          </w:p>
+        </w:tc>
+      </w:tr>
+      <w:tr>
+        <w:trPr>
+          <w:jc w:val="center"/>
+        </w:trPr>
+        <w:tc>
+          <w:tcPr>
+            <w:tcW w:w="716" w:type="dxa"/>
+          </w:tcPr>
+          <w:p>
+            <w:pPr>
+              <w:pStyle w:val="ListParagraph"/>
+              <w:numPr>
+                <w:ilvl w:val="0"/>
+                <w:numId w:val="16"/>
+              </w:numPr>
+              <w:jc w:val="center"/>
+              <w:rPr>
+                <w:rFonts w:ascii="Times New Roman" w:eastAsia="Times New Roman" w:hAnsi="Times New Roman" w:cs="Times New Roman"/>
+                <w:color w:val="000000" w:themeColor="text1"/>
+              </w:rPr>
+            </w:pPr>
+          </w:p>
+        </w:tc>
+        <w:tc>
+          <w:tcPr>
+            <w:tcW w:w="2297" w:type="dxa"/>
+          </w:tcPr>
+          <w:p>
+            <w:pPr>
+              <w:rPr>
+                <w:rFonts w:ascii="Times New Roman" w:eastAsia="Times New Roman" w:hAnsi="Times New Roman" w:cs="Times New Roman"/>
+                <w:color w:val="000000" w:themeColor="text1"/>
+              </w:rPr>
+            </w:pPr>
+            <w:r>
+              <w:rPr>
+                <w:rFonts w:ascii="Times New Roman" w:eastAsia="Times New Roman" w:hAnsi="Times New Roman" w:cs="Times New Roman"/>
+                <w:color w:val="000000" w:themeColor="text1"/>
+              </w:rPr>
+              <w:t>sp_</w:t>
+            </w:r>
+            <w:r>
+              <w:rPr>
+                <w:rFonts w:ascii="Times New Roman" w:eastAsia="Times New Roman" w:hAnsi="Times New Roman" w:cs="Times New Roman"/>
+                <w:color w:val="000000" w:themeColor="text1"/>
+              </w:rPr>
+              <w:t>TimKiemCauHoi</w:t>
+            </w:r>
+          </w:p>
+        </w:tc>
+        <w:tc>
+          <w:tcPr>
+            <w:tcW w:w="2112" w:type="dxa"/>
+          </w:tcPr>
+          <w:p>
+            <w:pPr>
+              <w:rPr>
+                <w:rFonts w:ascii="Times New Roman" w:eastAsia="Times New Roman" w:hAnsi="Times New Roman" w:cs="Times New Roman"/>
+                <w:color w:val="000000" w:themeColor="text1"/>
+              </w:rPr>
+            </w:pPr>
+            <w:r>
+              <w:rPr>
+                <w:rFonts w:ascii="Helvetica" w:hAnsi="Helvetica" w:cs="Times New Roman"/>
+              </w:rPr>
+              <w:t>Keyword</w:t>
+            </w:r>
+          </w:p>
+        </w:tc>
+        <w:tc>
+          <w:tcPr>
+            <w:tcW w:w="1530" w:type="dxa"/>
+          </w:tcPr>
+          <w:p>
+            <w:pPr>
+              <w:rPr>
+                <w:rFonts w:ascii="Helvetica" w:hAnsi="Helvetica" w:cs="Times New Roman"/>
+              </w:rPr>
+            </w:pPr>
+            <w:r>
+              <w:rPr>
+                <w:rFonts w:ascii="Helvetica" w:hAnsi="Helvetica" w:cs="Times New Roman"/>
+              </w:rPr>
+              <w:t>Monhoc,</w:t>
+            </w:r>
+          </w:p>
+          <w:p>
+            <w:pPr>
+              <w:rPr>
+                <w:rFonts w:ascii="Helvetica" w:hAnsi="Helvetica" w:cs="Times New Roman"/>
+              </w:rPr>
+            </w:pPr>
+            <w:r>
+              <w:rPr>
+                <w:rFonts w:ascii="Helvetica" w:hAnsi="Helvetica" w:cs="Times New Roman"/>
+              </w:rPr>
+              <w:t>Noidung,</w:t>
+            </w:r>
+          </w:p>
+          <w:p>
+            <w:pPr>
+              <w:rPr>
+                <w:rFonts w:ascii="Helvetica" w:hAnsi="Helvetica" w:cs="Times New Roman"/>
+              </w:rPr>
+            </w:pPr>
+            <w:r>
+              <w:rPr>
+                <w:rFonts w:ascii="Helvetica" w:hAnsi="Helvetica" w:cs="Times New Roman"/>
+              </w:rPr>
+              <w:t>Socautraloi,</w:t>
+            </w:r>
+          </w:p>
+          <w:p>
+            <w:pPr>
+              <w:rPr>
+                <w:rFonts w:ascii="Helvetica" w:hAnsi="Helvetica" w:cs="Times New Roman"/>
+              </w:rPr>
+            </w:pPr>
+            <w:r>
+              <w:rPr>
+                <w:rFonts w:ascii="Helvetica" w:hAnsi="Helvetica" w:cs="Times New Roman"/>
+              </w:rPr>
+              <w:t>LoaiMonHoc,</w:t>
+            </w:r>
+          </w:p>
+          <w:p>
+            <w:pPr>
+              <w:rPr>
+                <w:rFonts w:ascii="Helvetica" w:hAnsi="Helvetica" w:cs="Times New Roman"/>
+              </w:rPr>
+            </w:pPr>
+            <w:r>
+              <w:rPr>
+                <w:rFonts w:ascii="Helvetica" w:hAnsi="Helvetica" w:cs="Times New Roman"/>
+              </w:rPr>
+              <w:t>Thangdiemdukien,</w:t>
+            </w:r>
+          </w:p>
+          <w:p>
+            <w:pPr>
+              <w:rPr>
+                <w:rFonts w:ascii="Helvetica" w:hAnsi="Helvetica" w:cs="Times New Roman"/>
+              </w:rPr>
+            </w:pPr>
+            <w:r>
+              <w:rPr>
+                <w:rFonts w:ascii="Helvetica" w:hAnsi="Helvetica" w:cs="Times New Roman"/>
+              </w:rPr>
+              <w:t>Danhsachcautraloi,</w:t>
+            </w:r>
+          </w:p>
+          <w:p>
+            <w:pPr>
+              <w:rPr>
+                <w:rFonts w:ascii="Times New Roman" w:eastAsia="Times New Roman" w:hAnsi="Times New Roman" w:cs="Times New Roman"/>
+                <w:color w:val="000000" w:themeColor="text1"/>
+              </w:rPr>
+            </w:pPr>
+            <w:r>
+              <w:rPr>
+                <w:rFonts w:ascii="Helvetica" w:hAnsi="Helvetica" w:cs="Times New Roman"/>
+              </w:rPr>
+              <w:t>Mucdo</w:t>
+            </w:r>
+          </w:p>
+        </w:tc>
+        <w:tc>
+          <w:tcPr>
+            <w:tcW w:w="4500" w:type="dxa"/>
+          </w:tcPr>
+          <w:p>
+            <w:pPr>
+              <w:rPr>
+                <w:rFonts w:ascii="Times New Roman" w:eastAsia="Times New Roman" w:hAnsi="Times New Roman" w:cs="Times New Roman"/>
+                <w:color w:val="000000" w:themeColor="text1"/>
+              </w:rPr>
+            </w:pPr>
+            <w:r>
+              <w:rPr>
+                <w:rFonts w:ascii="Times New Roman" w:eastAsia="Times New Roman" w:hAnsi="Times New Roman" w:cs="Times New Roman"/>
+                <w:color w:val="000000" w:themeColor="text1"/>
+              </w:rPr>
+              <w:t>Nếu tồn tại câu hỏi sẽ xuất ra câu hỏi cần tìm , nếu không tìm thấy sẽ thông báo không tìm thấy câu hỏi cần tìm hoặc thông báo lỗi</w:t>
+            </w:r>
+          </w:p>
+        </w:tc>
+        <w:tc>
+          <w:tcPr>
+            <w:tcW w:w="1530" w:type="dxa"/>
+          </w:tcPr>
+          <w:p>
+            <w:pPr>
+              <w:rPr>
+                <w:rFonts w:ascii="Times New Roman" w:eastAsia="Times New Roman" w:hAnsi="Times New Roman" w:cs="Times New Roman"/>
+                <w:color w:val="000000" w:themeColor="text1"/>
+              </w:rPr>
+            </w:pPr>
+            <w:r>
+              <w:rPr>
+                <w:rFonts w:ascii="Times New Roman" w:eastAsia="Times New Roman" w:hAnsi="Times New Roman" w:cs="Times New Roman"/>
+                <w:color w:val="000000" w:themeColor="text1"/>
+              </w:rPr>
+              <w:t>CHTN4</w:t>
+            </w:r>
+          </w:p>
+        </w:tc>
+      </w:tr>
+      <w:tr>
+        <w:trPr>
+          <w:jc w:val="center"/>
+        </w:trPr>
+        <w:tc>
+          <w:tcPr>
+            <w:tcW w:w="716" w:type="dxa"/>
+          </w:tcPr>
+          <w:p>
+            <w:pPr>
+              <w:pStyle w:val="ListParagraph"/>
+              <w:numPr>
+                <w:ilvl w:val="0"/>
+                <w:numId w:val="16"/>
+              </w:numPr>
+              <w:jc w:val="center"/>
+              <w:rPr>
+                <w:rFonts w:ascii="Times New Roman" w:eastAsia="Times New Roman" w:hAnsi="Times New Roman" w:cs="Times New Roman"/>
+                <w:color w:val="000000" w:themeColor="text1"/>
+              </w:rPr>
+            </w:pPr>
+          </w:p>
+        </w:tc>
+        <w:tc>
+          <w:tcPr>
+            <w:tcW w:w="2297" w:type="dxa"/>
+          </w:tcPr>
+          <w:p>
+            <w:pPr>
+              <w:rPr>
+                <w:rFonts w:ascii="Times New Roman" w:eastAsia="Times New Roman" w:hAnsi="Times New Roman" w:cs="Times New Roman"/>
+                <w:color w:val="000000" w:themeColor="text1"/>
+              </w:rPr>
+            </w:pPr>
+            <w:r>
+              <w:rPr>
+                <w:rFonts w:ascii="Times New Roman" w:eastAsia="Times New Roman" w:hAnsi="Times New Roman" w:cs="Times New Roman"/>
+                <w:color w:val="000000" w:themeColor="text1"/>
+              </w:rPr>
+              <w:t>sp_</w:t>
+            </w:r>
+            <w:r>
+              <w:rPr>
+                <w:rFonts w:ascii="Times New Roman" w:eastAsia="Times New Roman" w:hAnsi="Times New Roman" w:cs="Times New Roman"/>
+                <w:color w:val="000000" w:themeColor="text1"/>
+              </w:rPr>
+              <w:t>XuatDanhSachCauHoi</w:t>
+            </w:r>
+          </w:p>
+        </w:tc>
+        <w:tc>
+          <w:tcPr>
+            <w:tcW w:w="2112" w:type="dxa"/>
+          </w:tcPr>
+          <w:p>
+            <w:pPr>
+              <w:rPr>
+                <w:rFonts w:ascii="Times New Roman" w:eastAsia="Times New Roman" w:hAnsi="Times New Roman" w:cs="Times New Roman"/>
+                <w:color w:val="000000" w:themeColor="text1"/>
+              </w:rPr>
+            </w:pPr>
+            <w:r>
+              <w:rPr>
+                <w:rFonts w:ascii="Times New Roman" w:eastAsia="Times New Roman" w:hAnsi="Times New Roman" w:cs="Times New Roman"/>
+                <w:color w:val="000000" w:themeColor="text1"/>
+              </w:rPr>
+              <w:t>Không</w:t>
+            </w:r>
+          </w:p>
+        </w:tc>
+        <w:tc>
+          <w:tcPr>
+            <w:tcW w:w="1530" w:type="dxa"/>
+          </w:tcPr>
+          <w:p>
+            <w:pPr>
+              <w:rPr>
+                <w:rFonts w:ascii="Times New Roman" w:eastAsia="Times New Roman" w:hAnsi="Times New Roman" w:cs="Times New Roman"/>
+                <w:color w:val="000000" w:themeColor="text1"/>
+              </w:rPr>
+            </w:pPr>
+            <w:r>
+              <w:rPr>
+                <w:rFonts w:ascii="Times New Roman" w:eastAsia="Times New Roman" w:hAnsi="Times New Roman" w:cs="Times New Roman"/>
+                <w:color w:val="000000" w:themeColor="text1"/>
+              </w:rPr>
+              <w:t>Danh sách câu hỏi</w:t>
+            </w:r>
+          </w:p>
+        </w:tc>
+        <w:tc>
+          <w:tcPr>
+            <w:tcW w:w="4500" w:type="dxa"/>
+          </w:tcPr>
+          <w:p>
+            <w:pPr>
+              <w:rPr>
+                <w:rFonts w:ascii="Times New Roman" w:eastAsia="Times New Roman" w:hAnsi="Times New Roman" w:cs="Times New Roman"/>
+                <w:color w:val="000000" w:themeColor="text1"/>
+              </w:rPr>
+            </w:pPr>
+            <w:r>
+              <w:rPr>
+                <w:rFonts w:ascii="Times New Roman" w:eastAsia="Times New Roman" w:hAnsi="Times New Roman" w:cs="Times New Roman"/>
+                <w:color w:val="000000" w:themeColor="text1"/>
+              </w:rPr>
+              <w:t>Xuất danh sách câu hỏi trong kho câu hỏi</w:t>
+            </w:r>
+          </w:p>
+        </w:tc>
+        <w:tc>
+          <w:tcPr>
+            <w:tcW w:w="1530" w:type="dxa"/>
+          </w:tcPr>
+          <w:p>
+            <w:pPr>
+              <w:rPr>
+                <w:rFonts w:ascii="Times New Roman" w:eastAsia="Times New Roman" w:hAnsi="Times New Roman" w:cs="Times New Roman"/>
+                <w:color w:val="000000" w:themeColor="text1"/>
+              </w:rPr>
+            </w:pPr>
+            <w:r>
+              <w:rPr>
+                <w:rFonts w:ascii="Times New Roman" w:eastAsia="Times New Roman" w:hAnsi="Times New Roman" w:cs="Times New Roman"/>
+                <w:color w:val="000000" w:themeColor="text1"/>
+              </w:rPr>
+              <w:t>CHTN5</w:t>
+            </w:r>
+          </w:p>
+        </w:tc>
+      </w:tr>
+      <w:tr>
+        <w:trPr>
+          <w:jc w:val="center"/>
+        </w:trPr>
+        <w:tc>
+          <w:tcPr>
+            <w:tcW w:w="716" w:type="dxa"/>
+          </w:tcPr>
+          <w:p>
+            <w:pPr>
+              <w:pStyle w:val="ListParagraph"/>
+              <w:numPr>
+                <w:ilvl w:val="0"/>
+                <w:numId w:val="16"/>
+              </w:numPr>
+              <w:jc w:val="center"/>
+              <w:rPr>
+                <w:rFonts w:ascii="Times New Roman" w:eastAsia="Times New Roman" w:hAnsi="Times New Roman" w:cs="Times New Roman"/>
+                <w:color w:val="000000" w:themeColor="text1"/>
+              </w:rPr>
+            </w:pPr>
+          </w:p>
+        </w:tc>
+        <w:tc>
+          <w:tcPr>
+            <w:tcW w:w="2297" w:type="dxa"/>
+          </w:tcPr>
+          <w:p>
+            <w:pPr>
+              <w:rPr>
+                <w:rFonts w:ascii="Times New Roman" w:eastAsia="Times New Roman" w:hAnsi="Times New Roman" w:cs="Times New Roman"/>
+                <w:color w:val="000000" w:themeColor="text1"/>
+              </w:rPr>
+            </w:pPr>
+            <w:r>
+              <w:rPr>
+                <w:rFonts w:ascii="Times New Roman" w:eastAsia="Times New Roman" w:hAnsi="Times New Roman" w:cs="Times New Roman"/>
+                <w:color w:val="000000" w:themeColor="text1"/>
+              </w:rPr>
+              <w:t>sp_</w:t>
+            </w:r>
+            <w:r>
+              <w:rPr>
+                <w:rFonts w:ascii="Times New Roman" w:eastAsia="Times New Roman" w:hAnsi="Times New Roman" w:cs="Times New Roman"/>
+                <w:color w:val="000000" w:themeColor="text1"/>
+              </w:rPr>
+              <w:t>PhanLoaiCauhoi</w:t>
+            </w:r>
+          </w:p>
+        </w:tc>
+        <w:tc>
+          <w:tcPr>
+            <w:tcW w:w="2112" w:type="dxa"/>
+          </w:tcPr>
+          <w:p>
+            <w:pPr>
+              <w:rPr>
+                <w:rFonts w:ascii="Times New Roman" w:eastAsia="Times New Roman" w:hAnsi="Times New Roman" w:cs="Times New Roman"/>
+                <w:color w:val="000000" w:themeColor="text1"/>
+              </w:rPr>
+            </w:pPr>
+            <w:r>
+              <w:rPr>
+                <w:rFonts w:ascii="Helvetica" w:hAnsi="Helvetica" w:cs="Times New Roman"/>
+              </w:rPr>
+              <w:t>Macauhoi</w:t>
+            </w:r>
+          </w:p>
+        </w:tc>
+        <w:tc>
+          <w:tcPr>
+            <w:tcW w:w="1530" w:type="dxa"/>
+          </w:tcPr>
+          <w:p>
+            <w:pPr>
+              <w:rPr>
+                <w:rFonts w:ascii="Times New Roman" w:eastAsia="Times New Roman" w:hAnsi="Times New Roman" w:cs="Times New Roman"/>
+                <w:color w:val="000000" w:themeColor="text1"/>
+              </w:rPr>
+            </w:pPr>
+            <w:r>
+              <w:rPr>
+                <w:rFonts w:ascii="Times New Roman" w:eastAsia="Times New Roman" w:hAnsi="Times New Roman" w:cs="Times New Roman"/>
+                <w:color w:val="000000" w:themeColor="text1"/>
+              </w:rPr>
+              <w:t>MucDo</w:t>
+            </w:r>
+          </w:p>
+        </w:tc>
+        <w:tc>
+          <w:tcPr>
+            <w:tcW w:w="4500" w:type="dxa"/>
+          </w:tcPr>
+          <w:p>
+            <w:pPr>
+              <w:rPr>
+                <w:rFonts w:ascii="Times New Roman" w:eastAsia="Times New Roman" w:hAnsi="Times New Roman" w:cs="Times New Roman"/>
+                <w:color w:val="000000" w:themeColor="text1"/>
+              </w:rPr>
+            </w:pPr>
+            <w:r>
+              <w:rPr>
+                <w:rFonts w:ascii="Times New Roman" w:eastAsia="Times New Roman" w:hAnsi="Times New Roman" w:cs="Times New Roman"/>
+                <w:color w:val="000000" w:themeColor="text1"/>
+              </w:rPr>
+              <w:t>Kiểm tra xem câu hỏi đó có đang tồn taị hay chưa, sau đó xác thực , thay đổi mức độ hoặc thông báo lỗi</w:t>
+            </w:r>
+          </w:p>
+        </w:tc>
+        <w:tc>
+          <w:tcPr>
+            <w:tcW w:w="1530" w:type="dxa"/>
+          </w:tcPr>
+          <w:p>
+            <w:pPr>
+              <w:rPr>
+                <w:rFonts w:ascii="Times New Roman" w:eastAsia="Times New Roman" w:hAnsi="Times New Roman" w:cs="Times New Roman"/>
+                <w:color w:val="000000" w:themeColor="text1"/>
+              </w:rPr>
+            </w:pPr>
+            <w:r>
+              <w:rPr>
+                <w:rFonts w:ascii="Times New Roman" w:eastAsia="Times New Roman" w:hAnsi="Times New Roman" w:cs="Times New Roman"/>
+                <w:color w:val="000000" w:themeColor="text1"/>
+              </w:rPr>
+              <w:t>CHTN6</w:t>
+            </w:r>
+          </w:p>
+        </w:tc>
+      </w:tr>
+    </w:tbl>
     <w:p>
       <w:pPr>
         <w:pStyle w:val="ListParagraph"/>
@@ -7502,23 +9286,7 @@
                 <w:rFonts w:ascii="Times New Roman" w:eastAsia="Times New Roman" w:hAnsi="Times New Roman" w:cs="Times New Roman"/>
                 <w:color w:val="000000" w:themeColor="text1"/>
               </w:rPr>
-              <w:t xml:space="preserve">Thêm một dòng dữ liệu vào bảng </w:t>
-            </w:r>
-            <w:proofErr w:type="gramStart"/>
-            <w:r>
-              <w:rPr>
-                <w:rFonts w:ascii="Times New Roman" w:eastAsia="Times New Roman" w:hAnsi="Times New Roman" w:cs="Times New Roman"/>
-                <w:color w:val="000000" w:themeColor="text1"/>
-              </w:rPr>
-              <w:t>BoDeThi ,</w:t>
-            </w:r>
-            <w:proofErr w:type="gramEnd"/>
-            <w:r>
-              <w:rPr>
-                <w:rFonts w:ascii="Times New Roman" w:eastAsia="Times New Roman" w:hAnsi="Times New Roman" w:cs="Times New Roman"/>
-                <w:color w:val="000000" w:themeColor="text1"/>
-              </w:rPr>
-              <w:t xml:space="preserve"> sau đó xác thực hoặc thông báo lỗi</w:t>
+              <w:t>Thêm một dòng dữ liệu vào bảng BoDeThi , sau đó xác thực hoặc thông báo lỗi</w:t>
             </w:r>
           </w:p>
         </w:tc>
@@ -7597,7 +9365,6 @@
                 <w:color w:val="000000" w:themeColor="text1"/>
               </w:rPr>
             </w:pPr>
-            <w:proofErr w:type="gramStart"/>
             <w:r>
               <w:rPr>
                 <w:rFonts w:ascii="Times New Roman" w:eastAsia="Times New Roman" w:hAnsi="Times New Roman" w:cs="Times New Roman"/>
@@ -7610,15 +9377,7 @@
                 <w:rFonts w:ascii="Times New Roman" w:eastAsia="Times New Roman" w:hAnsi="Times New Roman" w:cs="Times New Roman"/>
                 <w:color w:val="000000" w:themeColor="text1"/>
               </w:rPr>
-              <w:t>,  TenBoDeThi</w:t>
-            </w:r>
-            <w:proofErr w:type="gramEnd"/>
-            <w:r>
-              <w:rPr>
-                <w:rFonts w:ascii="Times New Roman" w:eastAsia="Times New Roman" w:hAnsi="Times New Roman" w:cs="Times New Roman"/>
-                <w:color w:val="000000" w:themeColor="text1"/>
-              </w:rPr>
-              <w:t>, HocKy và NamHoc</w:t>
+              <w:t>,  TenBoDeThi, HocKy và NamHoc</w:t>
             </w:r>
           </w:p>
         </w:tc>
@@ -7658,23 +9417,7 @@
                 <w:rFonts w:ascii="Times New Roman" w:eastAsia="Times New Roman" w:hAnsi="Times New Roman" w:cs="Times New Roman"/>
                 <w:color w:val="000000" w:themeColor="text1"/>
               </w:rPr>
-              <w:t xml:space="preserve">Cập nhật bộ đề </w:t>
-            </w:r>
-            <w:proofErr w:type="gramStart"/>
-            <w:r>
-              <w:rPr>
-                <w:rFonts w:ascii="Times New Roman" w:eastAsia="Times New Roman" w:hAnsi="Times New Roman" w:cs="Times New Roman"/>
-                <w:color w:val="000000" w:themeColor="text1"/>
-              </w:rPr>
-              <w:t>thi ,</w:t>
-            </w:r>
-            <w:proofErr w:type="gramEnd"/>
-            <w:r>
-              <w:rPr>
-                <w:rFonts w:ascii="Times New Roman" w:eastAsia="Times New Roman" w:hAnsi="Times New Roman" w:cs="Times New Roman"/>
-                <w:color w:val="000000" w:themeColor="text1"/>
-              </w:rPr>
-              <w:t xml:space="preserve"> sau đó xác thực hoặc thông báo lỗi</w:t>
+              <w:t>Cập nhật bộ đề thi , sau đó xác thực hoặc thông báo lỗi</w:t>
             </w:r>
           </w:p>
         </w:tc>
@@ -7753,7 +9496,6 @@
                 <w:color w:val="000000" w:themeColor="text1"/>
               </w:rPr>
             </w:pPr>
-            <w:proofErr w:type="gramStart"/>
             <w:r>
               <w:rPr>
                 <w:rFonts w:ascii="Times New Roman" w:eastAsia="Times New Roman" w:hAnsi="Times New Roman" w:cs="Times New Roman"/>
@@ -7761,7 +9503,6 @@
               </w:rPr>
               <w:t>MABDT,MACH</w:t>
             </w:r>
-            <w:proofErr w:type="gramEnd"/>
           </w:p>
         </w:tc>
         <w:tc>
@@ -7879,21 +9620,12 @@
                 <w:color w:val="000000" w:themeColor="text1"/>
               </w:rPr>
             </w:pPr>
-            <w:proofErr w:type="gramStart"/>
-            <w:r>
-              <w:rPr>
-                <w:rFonts w:ascii="Times New Roman" w:eastAsia="Times New Roman" w:hAnsi="Times New Roman" w:cs="Times New Roman"/>
-                <w:color w:val="000000" w:themeColor="text1"/>
-              </w:rPr>
-              <w:t>MACH,MABDTold</w:t>
-            </w:r>
-            <w:proofErr w:type="gramEnd"/>
-            <w:r>
-              <w:rPr>
-                <w:rFonts w:ascii="Times New Roman" w:eastAsia="Times New Roman" w:hAnsi="Times New Roman" w:cs="Times New Roman"/>
-                <w:color w:val="000000" w:themeColor="text1"/>
-              </w:rPr>
-              <w:t xml:space="preserve"> và MABDTnew</w:t>
+            <w:r>
+              <w:rPr>
+                <w:rFonts w:ascii="Times New Roman" w:eastAsia="Times New Roman" w:hAnsi="Times New Roman" w:cs="Times New Roman"/>
+                <w:color w:val="000000" w:themeColor="text1"/>
+              </w:rPr>
+              <w:t>MACH,MABDTold và MABDTnew</w:t>
             </w:r>
           </w:p>
         </w:tc>
@@ -8012,7 +9744,6 @@
                 <w:color w:val="000000" w:themeColor="text1"/>
               </w:rPr>
             </w:pPr>
-            <w:proofErr w:type="gramStart"/>
             <w:r>
               <w:rPr>
                 <w:rFonts w:ascii="Times New Roman" w:eastAsia="Times New Roman" w:hAnsi="Times New Roman" w:cs="Times New Roman"/>
@@ -8020,7 +9751,6 @@
               </w:rPr>
               <w:t>MACH,MABDT</w:t>
             </w:r>
-            <w:proofErr w:type="gramEnd"/>
           </w:p>
         </w:tc>
         <w:tc>
@@ -8960,12 +10690,10 @@
         <w:t xml:space="preserve">Sinh viên thực hiện: </w:t>
       </w:r>
       <w:bookmarkEnd w:id="64"/>
-      <w:proofErr w:type="gramStart"/>
       <w:r>
         <w:t>…..</w:t>
       </w:r>
       <w:bookmarkEnd w:id="65"/>
-      <w:proofErr w:type="gramEnd"/>
     </w:p>
     <w:tbl>
       <w:tblPr>
@@ -9222,7 +10950,6 @@
               </w:rPr>
               <w:t xml:space="preserve"> </w:t>
             </w:r>
-            <w:proofErr w:type="gramStart"/>
             <w:r>
               <w:rPr>
                 <w:rFonts w:asciiTheme="majorHAnsi" w:hAnsiTheme="majorHAnsi"/>
@@ -9230,7 +10957,6 @@
               </w:rPr>
               <w:t>…..</w:t>
             </w:r>
-            <w:proofErr w:type="gramEnd"/>
           </w:p>
           <w:p>
             <w:pPr>
@@ -9842,7 +11568,6 @@
               </w:rPr>
               <w:t xml:space="preserve"> </w:t>
             </w:r>
-            <w:proofErr w:type="gramStart"/>
             <w:r>
               <w:rPr>
                 <w:rFonts w:ascii="Times New Roman" w:hAnsi="Times New Roman" w:cs="Times New Roman"/>
@@ -9850,7 +11575,6 @@
               </w:rPr>
               <w:t>A.a</w:t>
             </w:r>
-            <w:proofErr w:type="gramEnd"/>
             <w:r>
               <w:rPr>
                 <w:rFonts w:ascii="Times New Roman" w:hAnsi="Times New Roman" w:cs="Times New Roman"/>
@@ -10166,7 +11890,6 @@
               </w:rPr>
               <w:t xml:space="preserve"> </w:t>
             </w:r>
-            <w:proofErr w:type="gramStart"/>
             <w:r>
               <w:rPr>
                 <w:rFonts w:ascii="Times New Roman" w:hAnsi="Times New Roman" w:cs="Times New Roman"/>
@@ -10174,7 +11897,6 @@
               </w:rPr>
               <w:t>A.a</w:t>
             </w:r>
-            <w:proofErr w:type="gramEnd"/>
             <w:r>
               <w:rPr>
                 <w:rFonts w:ascii="Times New Roman" w:hAnsi="Times New Roman" w:cs="Times New Roman"/>
@@ -11029,7 +12751,6 @@
               </w:rPr>
               <w:t xml:space="preserve"> </w:t>
             </w:r>
-            <w:proofErr w:type="gramStart"/>
             <w:r>
               <w:rPr>
                 <w:rFonts w:ascii="Times New Roman" w:hAnsi="Times New Roman" w:cs="Times New Roman"/>
@@ -11037,7 +12758,6 @@
               </w:rPr>
               <w:t>A.a</w:t>
             </w:r>
-            <w:proofErr w:type="gramEnd"/>
             <w:r>
               <w:rPr>
                 <w:rFonts w:ascii="Times New Roman" w:hAnsi="Times New Roman" w:cs="Times New Roman"/>
@@ -11812,17 +13532,8 @@
                 <w:rFonts w:asciiTheme="majorHAnsi" w:hAnsiTheme="majorHAnsi"/>
                 <w:color w:val="FF0000"/>
               </w:rPr>
-              <w:t>//Nêu rõ cách khắc phục</w:t>
-            </w:r>
-            <w:proofErr w:type="gramStart"/>
-            <w:r>
-              <w:rPr>
-                <w:rFonts w:asciiTheme="majorHAnsi" w:hAnsiTheme="majorHAnsi"/>
-                <w:color w:val="FF0000"/>
-              </w:rPr>
-              <w:t>…..</w:t>
-            </w:r>
-            <w:proofErr w:type="gramEnd"/>
+              <w:t>//Nêu rõ cách khắc phục…..</w:t>
+            </w:r>
           </w:p>
           <w:p>
             <w:pPr>
@@ -12019,7 +13730,6 @@
               </w:rPr>
               <w:t xml:space="preserve"> </w:t>
             </w:r>
-            <w:proofErr w:type="gramStart"/>
             <w:r>
               <w:rPr>
                 <w:rFonts w:asciiTheme="majorHAnsi" w:hAnsiTheme="majorHAnsi"/>
@@ -12027,7 +13737,6 @@
               </w:rPr>
               <w:t>…..</w:t>
             </w:r>
-            <w:proofErr w:type="gramEnd"/>
           </w:p>
           <w:p>
             <w:pPr>
@@ -12519,25 +14228,7 @@
                 <w:color w:val="000000" w:themeColor="text1"/>
                 <w:szCs w:val="19"/>
               </w:rPr>
-              <w:t xml:space="preserve">IF EXISTS (SELECT * FROM A WHERE </w:t>
-            </w:r>
-            <w:proofErr w:type="gramStart"/>
-            <w:r>
-              <w:rPr>
-                <w:rFonts w:ascii="Times New Roman" w:hAnsi="Times New Roman" w:cs="Times New Roman"/>
-                <w:color w:val="000000" w:themeColor="text1"/>
-                <w:szCs w:val="19"/>
-              </w:rPr>
-              <w:t>A.a</w:t>
-            </w:r>
-            <w:proofErr w:type="gramEnd"/>
-            <w:r>
-              <w:rPr>
-                <w:rFonts w:ascii="Times New Roman" w:hAnsi="Times New Roman" w:cs="Times New Roman"/>
-                <w:color w:val="000000" w:themeColor="text1"/>
-                <w:szCs w:val="19"/>
-              </w:rPr>
-              <w:t>=@a)</w:t>
+              <w:t>IF EXISTS (SELECT * FROM A WHERE A.a=@a)</w:t>
             </w:r>
           </w:p>
           <w:p>
@@ -12720,25 +14411,7 @@
                 <w:color w:val="000000" w:themeColor="text1"/>
                 <w:szCs w:val="19"/>
               </w:rPr>
-              <w:t xml:space="preserve">IF EXISTS (SELECT * FROM ChuyenDi WHERE </w:t>
-            </w:r>
-            <w:proofErr w:type="gramStart"/>
-            <w:r>
-              <w:rPr>
-                <w:rFonts w:ascii="Times New Roman" w:hAnsi="Times New Roman" w:cs="Times New Roman"/>
-                <w:color w:val="000000" w:themeColor="text1"/>
-                <w:szCs w:val="19"/>
-              </w:rPr>
-              <w:t>A.a</w:t>
-            </w:r>
-            <w:proofErr w:type="gramEnd"/>
-            <w:r>
-              <w:rPr>
-                <w:rFonts w:ascii="Times New Roman" w:hAnsi="Times New Roman" w:cs="Times New Roman"/>
-                <w:color w:val="000000" w:themeColor="text1"/>
-                <w:szCs w:val="19"/>
-              </w:rPr>
-              <w:t>=@a)</w:t>
+              <w:t>IF EXISTS (SELECT * FROM ChuyenDi WHERE A.a=@a)</w:t>
             </w:r>
           </w:p>
           <w:p>
@@ -13490,7 +15163,6 @@
               </w:rPr>
               <w:t xml:space="preserve"> </w:t>
             </w:r>
-            <w:proofErr w:type="gramStart"/>
             <w:r>
               <w:rPr>
                 <w:rFonts w:ascii="Times New Roman" w:hAnsi="Times New Roman" w:cs="Times New Roman"/>
@@ -13499,7 +15171,6 @@
               <w:lastRenderedPageBreak/>
               <w:t>A.a</w:t>
             </w:r>
-            <w:proofErr w:type="gramEnd"/>
             <w:r>
               <w:rPr>
                 <w:rFonts w:ascii="Times New Roman" w:hAnsi="Times New Roman" w:cs="Times New Roman"/>
@@ -14050,6 +15721,7 @@
         <w:docPartUnique/>
       </w:docPartObj>
     </w:sdtPr>
+    <w:sdtEndPr/>
     <w:sdtContent>
       <w:p>
         <w:pPr>
@@ -14194,6 +15866,7 @@
               <w:dataBinding w:prefixMappings="xmlns:ns0='http://schemas.openxmlformats.org/officeDocument/2006/extended-properties'" w:xpath="/ns0:Properties[1]/ns0:Company[1]" w:storeItemID="{6668398D-A668-4E3E-A5EB-62B293D839F1}"/>
               <w:text/>
             </w:sdtPr>
+            <w:sdtEndPr/>
             <w:sdtContent>
               <w:r>
                 <w:rPr>
@@ -14291,6 +15964,7 @@
               <w:dataBinding w:prefixMappings="xmlns:ns0='http://schemas.openxmlformats.org/officeDocument/2006/extended-properties'" w:xpath="/ns0:Properties[1]/ns0:Company[1]" w:storeItemID="{6668398D-A668-4E3E-A5EB-62B293D839F1}"/>
               <w:text/>
             </w:sdtPr>
+            <w:sdtEndPr/>
             <w:sdtContent>
               <w:r>
                 <w:rPr>
@@ -14476,7 +16150,7 @@
               <w:sz w:val="26"/>
               <w:szCs w:val="26"/>
             </w:rPr>
-            <w:t>12</w:t>
+            <w:t>14</w:t>
           </w:r>
           <w:r>
             <w:rPr>
@@ -14521,6 +16195,7 @@
               <w:dataBinding w:prefixMappings="xmlns:ns0='http://schemas.openxmlformats.org/officeDocument/2006/extended-properties'" w:xpath="/ns0:Properties[1]/ns0:Company[1]" w:storeItemID="{6668398D-A668-4E3E-A5EB-62B293D839F1}"/>
               <w:text/>
             </w:sdtPr>
+            <w:sdtEndPr/>
             <w:sdtContent>
               <w:r>
                 <w:rPr>
@@ -14615,6 +16290,7 @@
               <w:dataBinding w:prefixMappings="xmlns:ns0='http://schemas.openxmlformats.org/officeDocument/2006/extended-properties'" w:xpath="/ns0:Properties[1]/ns0:Company[1]" w:storeItemID="{6668398D-A668-4E3E-A5EB-62B293D839F1}"/>
               <w:text/>
             </w:sdtPr>
+            <w:sdtEndPr/>
             <w:sdtContent>
               <w:r>
                 <w:rPr>
@@ -14691,7 +16367,7 @@
               <w:sz w:val="26"/>
               <w:szCs w:val="26"/>
             </w:rPr>
-            <w:t>11</w:t>
+            <w:t>13</w:t>
           </w:r>
           <w:r>
             <w:rPr>
@@ -17422,6 +19098,95 @@
     </w:lvl>
   </w:abstractNum>
   <w:abstractNum w:abstractNumId="21" w15:restartNumberingAfterBreak="0">
+    <w:nsid w:val="5E4A752A"/>
+    <w:multiLevelType w:val="hybridMultilevel"/>
+    <w:tmpl w:val="74D456F2"/>
+    <w:lvl w:ilvl="0" w:tplc="0409000F">
+      <w:start w:val="1"/>
+      <w:numFmt w:val="decimal"/>
+      <w:lvlText w:val="%1."/>
+      <w:lvlJc w:val="left"/>
+      <w:pPr>
+        <w:ind w:left="720" w:hanging="360"/>
+      </w:pPr>
+      <w:rPr>
+        <w:rFonts w:hint="default"/>
+      </w:rPr>
+    </w:lvl>
+    <w:lvl w:ilvl="1" w:tplc="04090019" w:tentative="1">
+      <w:start w:val="1"/>
+      <w:numFmt w:val="lowerLetter"/>
+      <w:lvlText w:val="%2."/>
+      <w:lvlJc w:val="left"/>
+      <w:pPr>
+        <w:ind w:left="1440" w:hanging="360"/>
+      </w:pPr>
+    </w:lvl>
+    <w:lvl w:ilvl="2" w:tplc="0409001B" w:tentative="1">
+      <w:start w:val="1"/>
+      <w:numFmt w:val="lowerRoman"/>
+      <w:lvlText w:val="%3."/>
+      <w:lvlJc w:val="right"/>
+      <w:pPr>
+        <w:ind w:left="2160" w:hanging="180"/>
+      </w:pPr>
+    </w:lvl>
+    <w:lvl w:ilvl="3" w:tplc="0409000F" w:tentative="1">
+      <w:start w:val="1"/>
+      <w:numFmt w:val="decimal"/>
+      <w:lvlText w:val="%4."/>
+      <w:lvlJc w:val="left"/>
+      <w:pPr>
+        <w:ind w:left="2880" w:hanging="360"/>
+      </w:pPr>
+    </w:lvl>
+    <w:lvl w:ilvl="4" w:tplc="04090019" w:tentative="1">
+      <w:start w:val="1"/>
+      <w:numFmt w:val="lowerLetter"/>
+      <w:lvlText w:val="%5."/>
+      <w:lvlJc w:val="left"/>
+      <w:pPr>
+        <w:ind w:left="3600" w:hanging="360"/>
+      </w:pPr>
+    </w:lvl>
+    <w:lvl w:ilvl="5" w:tplc="0409001B" w:tentative="1">
+      <w:start w:val="1"/>
+      <w:numFmt w:val="lowerRoman"/>
+      <w:lvlText w:val="%6."/>
+      <w:lvlJc w:val="right"/>
+      <w:pPr>
+        <w:ind w:left="4320" w:hanging="180"/>
+      </w:pPr>
+    </w:lvl>
+    <w:lvl w:ilvl="6" w:tplc="0409000F" w:tentative="1">
+      <w:start w:val="1"/>
+      <w:numFmt w:val="decimal"/>
+      <w:lvlText w:val="%7."/>
+      <w:lvlJc w:val="left"/>
+      <w:pPr>
+        <w:ind w:left="5040" w:hanging="360"/>
+      </w:pPr>
+    </w:lvl>
+    <w:lvl w:ilvl="7" w:tplc="04090019" w:tentative="1">
+      <w:start w:val="1"/>
+      <w:numFmt w:val="lowerLetter"/>
+      <w:lvlText w:val="%8."/>
+      <w:lvlJc w:val="left"/>
+      <w:pPr>
+        <w:ind w:left="5760" w:hanging="360"/>
+      </w:pPr>
+    </w:lvl>
+    <w:lvl w:ilvl="8" w:tplc="0409001B" w:tentative="1">
+      <w:start w:val="1"/>
+      <w:numFmt w:val="lowerRoman"/>
+      <w:lvlText w:val="%9."/>
+      <w:lvlJc w:val="right"/>
+      <w:pPr>
+        <w:ind w:left="6480" w:hanging="180"/>
+      </w:pPr>
+    </w:lvl>
+  </w:abstractNum>
+  <w:abstractNum w:abstractNumId="22" w15:restartNumberingAfterBreak="0">
     <w:nsid w:val="5F643A2D"/>
     <w:multiLevelType w:val="hybridMultilevel"/>
     <w:tmpl w:val="DB923082"/>
@@ -17507,7 +19272,7 @@
       </w:pPr>
     </w:lvl>
   </w:abstractNum>
-  <w:abstractNum w:abstractNumId="22" w15:restartNumberingAfterBreak="0">
+  <w:abstractNum w:abstractNumId="23" w15:restartNumberingAfterBreak="0">
     <w:nsid w:val="642B1F9B"/>
     <w:multiLevelType w:val="hybridMultilevel"/>
     <w:tmpl w:val="492ED3BE"/>
@@ -17593,7 +19358,7 @@
       </w:pPr>
     </w:lvl>
   </w:abstractNum>
-  <w:abstractNum w:abstractNumId="23" w15:restartNumberingAfterBreak="0">
+  <w:abstractNum w:abstractNumId="24" w15:restartNumberingAfterBreak="0">
     <w:nsid w:val="65B467CC"/>
     <w:multiLevelType w:val="hybridMultilevel"/>
     <w:tmpl w:val="A91E97EE"/>
@@ -17706,7 +19471,7 @@
       </w:rPr>
     </w:lvl>
   </w:abstractNum>
-  <w:abstractNum w:abstractNumId="24" w15:restartNumberingAfterBreak="0">
+  <w:abstractNum w:abstractNumId="25" w15:restartNumberingAfterBreak="0">
     <w:nsid w:val="66603BCA"/>
     <w:multiLevelType w:val="hybridMultilevel"/>
     <w:tmpl w:val="18A24674"/>
@@ -17819,7 +19584,7 @@
       </w:rPr>
     </w:lvl>
   </w:abstractNum>
-  <w:abstractNum w:abstractNumId="25" w15:restartNumberingAfterBreak="0">
+  <w:abstractNum w:abstractNumId="26" w15:restartNumberingAfterBreak="0">
     <w:nsid w:val="679176C6"/>
     <w:multiLevelType w:val="hybridMultilevel"/>
     <w:tmpl w:val="5FB86B78"/>
@@ -17931,7 +19696,7 @@
       </w:rPr>
     </w:lvl>
   </w:abstractNum>
-  <w:abstractNum w:abstractNumId="26" w15:restartNumberingAfterBreak="0">
+  <w:abstractNum w:abstractNumId="27" w15:restartNumberingAfterBreak="0">
     <w:nsid w:val="69DA0FD2"/>
     <w:multiLevelType w:val="hybridMultilevel"/>
     <w:tmpl w:val="5928A830"/>
@@ -18017,7 +19782,7 @@
       </w:pPr>
     </w:lvl>
   </w:abstractNum>
-  <w:abstractNum w:abstractNumId="27" w15:restartNumberingAfterBreak="0">
+  <w:abstractNum w:abstractNumId="28" w15:restartNumberingAfterBreak="0">
     <w:nsid w:val="6A0D504B"/>
     <w:multiLevelType w:val="hybridMultilevel"/>
     <w:tmpl w:val="5928A830"/>
@@ -18103,7 +19868,7 @@
       </w:pPr>
     </w:lvl>
   </w:abstractNum>
-  <w:abstractNum w:abstractNumId="28" w15:restartNumberingAfterBreak="0">
+  <w:abstractNum w:abstractNumId="29" w15:restartNumberingAfterBreak="0">
     <w:nsid w:val="71CD20A6"/>
     <w:multiLevelType w:val="hybridMultilevel"/>
     <w:tmpl w:val="883AA364"/>
@@ -18215,7 +19980,7 @@
       </w:rPr>
     </w:lvl>
   </w:abstractNum>
-  <w:abstractNum w:abstractNumId="29" w15:restartNumberingAfterBreak="0">
+  <w:abstractNum w:abstractNumId="30" w15:restartNumberingAfterBreak="0">
     <w:nsid w:val="74FE0553"/>
     <w:multiLevelType w:val="hybridMultilevel"/>
     <w:tmpl w:val="05FABDEA"/>
@@ -18328,7 +20093,7 @@
       </w:rPr>
     </w:lvl>
   </w:abstractNum>
-  <w:abstractNum w:abstractNumId="30" w15:restartNumberingAfterBreak="0">
+  <w:abstractNum w:abstractNumId="31" w15:restartNumberingAfterBreak="0">
     <w:nsid w:val="75B03BFA"/>
     <w:multiLevelType w:val="multilevel"/>
     <w:tmpl w:val="0409001F"/>
@@ -18438,7 +20203,7 @@
       </w:rPr>
     </w:lvl>
   </w:abstractNum>
-  <w:abstractNum w:abstractNumId="31" w15:restartNumberingAfterBreak="0">
+  <w:abstractNum w:abstractNumId="32" w15:restartNumberingAfterBreak="0">
     <w:nsid w:val="79CC5276"/>
     <w:multiLevelType w:val="hybridMultilevel"/>
     <w:tmpl w:val="BC221032"/>
@@ -18524,7 +20289,7 @@
       </w:pPr>
     </w:lvl>
   </w:abstractNum>
-  <w:abstractNum w:abstractNumId="32" w15:restartNumberingAfterBreak="0">
+  <w:abstractNum w:abstractNumId="33" w15:restartNumberingAfterBreak="0">
     <w:nsid w:val="7C82614A"/>
     <w:multiLevelType w:val="hybridMultilevel"/>
     <w:tmpl w:val="74D456F2"/>
@@ -18613,7 +20378,7 @@
       </w:pPr>
     </w:lvl>
   </w:abstractNum>
-  <w:abstractNum w:abstractNumId="33" w15:restartNumberingAfterBreak="0">
+  <w:abstractNum w:abstractNumId="34" w15:restartNumberingAfterBreak="0">
     <w:nsid w:val="7D921391"/>
     <w:multiLevelType w:val="hybridMultilevel"/>
     <w:tmpl w:val="A0C2D8BA"/>
@@ -18699,7 +20464,7 @@
       </w:pPr>
     </w:lvl>
   </w:abstractNum>
-  <w:abstractNum w:abstractNumId="34" w15:restartNumberingAfterBreak="0">
+  <w:abstractNum w:abstractNumId="35" w15:restartNumberingAfterBreak="0">
     <w:nsid w:val="7DA9136B"/>
     <w:multiLevelType w:val="hybridMultilevel"/>
     <w:tmpl w:val="D1A4102C"/>
@@ -18812,19 +20577,19 @@
     </w:lvl>
   </w:abstractNum>
   <w:num w:numId="1">
+    <w:abstractNumId w:val="27"/>
+  </w:num>
+  <w:num w:numId="2">
     <w:abstractNumId w:val="26"/>
   </w:num>
-  <w:num w:numId="2">
-    <w:abstractNumId w:val="25"/>
-  </w:num>
   <w:num w:numId="3">
-    <w:abstractNumId w:val="27"/>
+    <w:abstractNumId w:val="28"/>
   </w:num>
   <w:num w:numId="4">
     <w:abstractNumId w:val="20"/>
   </w:num>
   <w:num w:numId="5">
-    <w:abstractNumId w:val="30"/>
+    <w:abstractNumId w:val="31"/>
   </w:num>
   <w:num w:numId="6">
     <w:abstractNumId w:val="13"/>
@@ -18833,13 +20598,13 @@
     <w:abstractNumId w:val="4"/>
   </w:num>
   <w:num w:numId="8">
-    <w:abstractNumId w:val="23"/>
+    <w:abstractNumId w:val="24"/>
   </w:num>
   <w:num w:numId="9">
     <w:abstractNumId w:val="16"/>
   </w:num>
   <w:num w:numId="10">
-    <w:abstractNumId w:val="31"/>
+    <w:abstractNumId w:val="32"/>
   </w:num>
   <w:num w:numId="11">
     <w:abstractNumId w:val="18"/>
@@ -18848,7 +20613,7 @@
     <w:abstractNumId w:val="12"/>
   </w:num>
   <w:num w:numId="13">
-    <w:abstractNumId w:val="21"/>
+    <w:abstractNumId w:val="22"/>
   </w:num>
   <w:num w:numId="14">
     <w:abstractNumId w:val="3"/>
@@ -18866,16 +20631,16 @@
     <w:abstractNumId w:val="17"/>
   </w:num>
   <w:num w:numId="19">
-    <w:abstractNumId w:val="22"/>
+    <w:abstractNumId w:val="23"/>
   </w:num>
   <w:num w:numId="20">
-    <w:abstractNumId w:val="33"/>
+    <w:abstractNumId w:val="34"/>
   </w:num>
   <w:num w:numId="21">
     <w:abstractNumId w:val="9"/>
   </w:num>
   <w:num w:numId="22">
-    <w:abstractNumId w:val="34"/>
+    <w:abstractNumId w:val="35"/>
   </w:num>
   <w:num w:numId="23">
     <w:abstractNumId w:val="2"/>
@@ -18890,7 +20655,7 @@
     <w:abstractNumId w:val="19"/>
   </w:num>
   <w:num w:numId="27">
-    <w:abstractNumId w:val="29"/>
+    <w:abstractNumId w:val="30"/>
   </w:num>
   <w:num w:numId="28">
     <w:abstractNumId w:val="11"/>
@@ -18899,22 +20664,25 @@
     <w:abstractNumId w:val="10"/>
   </w:num>
   <w:num w:numId="30">
-    <w:abstractNumId w:val="24"/>
+    <w:abstractNumId w:val="25"/>
   </w:num>
   <w:num w:numId="31">
     <w:abstractNumId w:val="15"/>
   </w:num>
   <w:num w:numId="32">
-    <w:abstractNumId w:val="28"/>
+    <w:abstractNumId w:val="29"/>
   </w:num>
   <w:num w:numId="33">
-    <w:abstractNumId w:val="32"/>
+    <w:abstractNumId w:val="33"/>
   </w:num>
   <w:num w:numId="34">
     <w:abstractNumId w:val="6"/>
   </w:num>
   <w:num w:numId="35">
     <w:abstractNumId w:val="1"/>
+  </w:num>
+  <w:num w:numId="36">
+    <w:abstractNumId w:val="21"/>
   </w:num>
 </w:numbering>
 </file>
@@ -19091,7 +20859,7 @@
     <w:lsdException w:name="Table Web 2" w:semiHidden="1" w:unhideWhenUsed="1"/>
     <w:lsdException w:name="Table Web 3" w:semiHidden="1" w:unhideWhenUsed="1"/>
     <w:lsdException w:name="Balloon Text" w:semiHidden="1" w:unhideWhenUsed="1"/>
-    <w:lsdException w:name="Table Grid" w:semiHidden="1" w:uiPriority="59" w:unhideWhenUsed="1" w:qFormat="1"/>
+    <w:lsdException w:name="Table Grid" w:uiPriority="59" w:qFormat="1"/>
     <w:lsdException w:name="Table Theme" w:semiHidden="1" w:unhideWhenUsed="1"/>
     <w:lsdException w:name="Placeholder Text" w:semiHidden="1"/>
     <w:lsdException w:name="No Spacing" w:uiPriority="1" w:qFormat="1"/>
@@ -20019,7 +21787,7 @@
 </file>
 
 <file path=customXml/itemProps1.xml><?xml version="1.0" encoding="utf-8"?>
-<ds:datastoreItem xmlns:ds="http://schemas.openxmlformats.org/officeDocument/2006/customXml" ds:itemID="{C5A931BB-CB63-48AD-9F62-FB31AF989F74}">
+<ds:datastoreItem xmlns:ds="http://schemas.openxmlformats.org/officeDocument/2006/customXml" ds:itemID="{6D8E2F85-A5F3-402B-819D-088BC3E61B06}">
   <ds:schemaRefs>
     <ds:schemaRef ds:uri="http://schemas.openxmlformats.org/officeDocument/2006/bibliography"/>
   </ds:schemaRefs>

</xml_diff>

<commit_message>
- Update report (Quan ly giao vien)
</commit_message>
<xml_diff>
--- a/Document/BaoCao_1642050_1642067_1642071_1642076_1642084.docx
+++ b/Document/BaoCao_1642050_1642067_1642071_1642076_1642084.docx
@@ -1,6 +1,6 @@
 
 <file path=word/document.xml><?xml version="1.0" encoding="utf-8"?>
-<w:document xmlns:wpc="http://schemas.microsoft.com/office/word/2010/wordprocessingCanvas" xmlns:mc="http://schemas.openxmlformats.org/markup-compatibility/2006" xmlns:o="urn:schemas-microsoft-com:office:office" xmlns:r="http://schemas.openxmlformats.org/officeDocument/2006/relationships" xmlns:m="http://schemas.openxmlformats.org/officeDocument/2006/math" xmlns:v="urn:schemas-microsoft-com:vml" xmlns:wp14="http://schemas.microsoft.com/office/word/2010/wordprocessingDrawing" xmlns:wp="http://schemas.openxmlformats.org/drawingml/2006/wordprocessingDrawing" xmlns:w10="urn:schemas-microsoft-com:office:word" xmlns:w="http://schemas.openxmlformats.org/wordprocessingml/2006/main" xmlns:w14="http://schemas.microsoft.com/office/word/2010/wordml" xmlns:wpg="http://schemas.microsoft.com/office/word/2010/wordprocessingGroup" xmlns:wpi="http://schemas.microsoft.com/office/word/2010/wordprocessingInk" xmlns:wne="http://schemas.microsoft.com/office/word/2006/wordml" xmlns:wps="http://schemas.microsoft.com/office/word/2010/wordprocessingShape" mc:Ignorable="w14 wp14">
+<w:document xmlns:wpc="http://schemas.microsoft.com/office/word/2010/wordprocessingCanvas" xmlns:cx="http://schemas.microsoft.com/office/drawing/2014/chartex" xmlns:cx1="http://schemas.microsoft.com/office/drawing/2015/9/8/chartex" xmlns:cx2="http://schemas.microsoft.com/office/drawing/2015/10/21/chartex" xmlns:cx3="http://schemas.microsoft.com/office/drawing/2016/5/9/chartex" xmlns:cx4="http://schemas.microsoft.com/office/drawing/2016/5/10/chartex" xmlns:cx5="http://schemas.microsoft.com/office/drawing/2016/5/11/chartex" xmlns:cx6="http://schemas.microsoft.com/office/drawing/2016/5/12/chartex" xmlns:cx7="http://schemas.microsoft.com/office/drawing/2016/5/13/chartex" xmlns:cx8="http://schemas.microsoft.com/office/drawing/2016/5/14/chartex" xmlns:mc="http://schemas.openxmlformats.org/markup-compatibility/2006" xmlns:aink="http://schemas.microsoft.com/office/drawing/2016/ink" xmlns:o="urn:schemas-microsoft-com:office:office" xmlns:r="http://schemas.openxmlformats.org/officeDocument/2006/relationships" xmlns:m="http://schemas.openxmlformats.org/officeDocument/2006/math" xmlns:v="urn:schemas-microsoft-com:vml" xmlns:wp14="http://schemas.microsoft.com/office/word/2010/wordprocessingDrawing" xmlns:wp="http://schemas.openxmlformats.org/drawingml/2006/wordprocessingDrawing" xmlns:w10="urn:schemas-microsoft-com:office:word" xmlns:w="http://schemas.openxmlformats.org/wordprocessingml/2006/main" xmlns:w14="http://schemas.microsoft.com/office/word/2010/wordml" xmlns:w15="http://schemas.microsoft.com/office/word/2012/wordml" xmlns:w16se="http://schemas.microsoft.com/office/word/2015/wordml/symex" xmlns:wpg="http://schemas.microsoft.com/office/word/2010/wordprocessingGroup" xmlns:wpi="http://schemas.microsoft.com/office/word/2010/wordprocessingInk" xmlns:wne="http://schemas.microsoft.com/office/word/2006/wordml" xmlns:wps="http://schemas.microsoft.com/office/word/2010/wordprocessingShape" mc:Ignorable="w14 w15 w16se wp14">
   <w:body>
     <w:p>
       <w:pPr>
@@ -333,7 +333,7 @@
               </wp:anchor>
             </w:drawing>
           </mc:Choice>
-          <mc:Fallback xmlns:w16se="http://schemas.microsoft.com/office/word/2015/wordml/symex" xmlns:w15="http://schemas.microsoft.com/office/word/2012/wordml" xmlns:aink="http://schemas.microsoft.com/office/drawing/2016/ink" xmlns:cx8="http://schemas.microsoft.com/office/drawing/2016/5/14/chartex" xmlns:cx7="http://schemas.microsoft.com/office/drawing/2016/5/13/chartex" xmlns:cx6="http://schemas.microsoft.com/office/drawing/2016/5/12/chartex" xmlns:cx5="http://schemas.microsoft.com/office/drawing/2016/5/11/chartex" xmlns:cx4="http://schemas.microsoft.com/office/drawing/2016/5/10/chartex" xmlns:cx3="http://schemas.microsoft.com/office/drawing/2016/5/9/chartex" xmlns:cx2="http://schemas.microsoft.com/office/drawing/2015/10/21/chartex" xmlns:cx1="http://schemas.microsoft.com/office/drawing/2015/9/8/chartex" xmlns:cx="http://schemas.microsoft.com/office/drawing/2014/chartex">
+          <mc:Fallback>
             <w:pict>
               <v:shapetype w14:anchorId="1690127B" id="_x0000_t202" coordsize="21600,21600" o:spt="202" path="m,l,21600r21600,l21600,xe">
                 <v:stroke joinstyle="miter"/>
@@ -511,7 +511,7 @@
           <w:sz w:val="26"/>
         </w:rPr>
         <w:sectPr>
-          <w:footerReference w:type="default" r:id="rId9"/>
+          <w:footerReference w:type="default" r:id="rId8"/>
           <w:pgSz w:w="11907" w:h="16840" w:code="9"/>
           <w:pgMar w:top="1440" w:right="1134" w:bottom="1440" w:left="1440" w:header="720" w:footer="720" w:gutter="0"/>
           <w:pgNumType w:fmt="lowerRoman" w:start="1"/>
@@ -2262,10 +2262,10 @@
           <w:szCs w:val="36"/>
         </w:rPr>
         <w:sectPr>
-          <w:headerReference w:type="even" r:id="rId10"/>
-          <w:headerReference w:type="default" r:id="rId11"/>
-          <w:footerReference w:type="even" r:id="rId12"/>
-          <w:footerReference w:type="default" r:id="rId13"/>
+          <w:headerReference w:type="even" r:id="rId9"/>
+          <w:headerReference w:type="default" r:id="rId10"/>
+          <w:footerReference w:type="even" r:id="rId11"/>
+          <w:footerReference w:type="default" r:id="rId12"/>
           <w:pgSz w:w="11909" w:h="16834" w:code="9"/>
           <w:pgMar w:top="1440" w:right="1440" w:bottom="1440" w:left="1440" w:header="1008" w:footer="720" w:gutter="0"/>
           <w:pgNumType w:start="1"/>
@@ -2815,7 +2815,7 @@
           <w:szCs w:val="36"/>
         </w:rPr>
         <w:sectPr>
-          <w:headerReference w:type="default" r:id="rId14"/>
+          <w:headerReference w:type="default" r:id="rId13"/>
           <w:pgSz w:w="11909" w:h="16834" w:code="9"/>
           <w:pgMar w:top="1440" w:right="1440" w:bottom="1440" w:left="1440" w:header="720" w:footer="720" w:gutter="0"/>
           <w:cols w:space="720"/>
@@ -2915,7 +2915,7 @@
                     <pic:cNvPicPr/>
                   </pic:nvPicPr>
                   <pic:blipFill>
-                    <a:blip r:embed="rId15">
+                    <a:blip r:embed="rId14">
                       <a:extLst>
                         <a:ext uri="{28A0092B-C50C-407E-A947-70E740481C1C}">
                           <a14:useLocalDpi xmlns:a14="http://schemas.microsoft.com/office/drawing/2010/main" val="0"/>
@@ -3033,7 +3033,7 @@
                     <pic:cNvPicPr/>
                   </pic:nvPicPr>
                   <pic:blipFill>
-                    <a:blip r:embed="rId16"/>
+                    <a:blip r:embed="rId15"/>
                     <a:stretch>
                       <a:fillRect/>
                     </a:stretch>
@@ -3075,7 +3075,7 @@
                     <pic:cNvPicPr/>
                   </pic:nvPicPr>
                   <pic:blipFill>
-                    <a:blip r:embed="rId17"/>
+                    <a:blip r:embed="rId16"/>
                     <a:stretch>
                       <a:fillRect/>
                     </a:stretch>
@@ -6612,7 +6612,7 @@
     <w:p>
       <w:pPr>
         <w:sectPr>
-          <w:headerReference w:type="even" r:id="rId18"/>
+          <w:headerReference w:type="even" r:id="rId17"/>
           <w:pgSz w:w="11909" w:h="16834" w:code="9"/>
           <w:pgMar w:top="1440" w:right="1440" w:bottom="1440" w:left="1440" w:header="720" w:footer="720" w:gutter="0"/>
           <w:cols w:space="720"/>
@@ -6930,7 +6930,59 @@
                 <w:rFonts w:ascii="Times New Roman" w:eastAsia="Times New Roman" w:hAnsi="Times New Roman" w:cs="Times New Roman"/>
                 <w:color w:val="000000" w:themeColor="text1"/>
               </w:rPr>
-              <w:t>MaND,  HoTen, TenDangNhap, MatKhau, TrangThai, ToanQuyenGV, MaGVQL</w:t>
+              <w:t>HoTen, TenDangNhap, MatKhau, TrangThai, ToanQuyenGV,</w:t>
+            </w:r>
+          </w:p>
+          <w:p>
+            <w:pPr>
+              <w:rPr>
+                <w:rFonts w:ascii="Times New Roman" w:eastAsia="Times New Roman" w:hAnsi="Times New Roman" w:cs="Times New Roman"/>
+                <w:color w:val="000000" w:themeColor="text1"/>
+              </w:rPr>
+            </w:pPr>
+            <w:r>
+              <w:rPr>
+                <w:rFonts w:ascii="Times New Roman" w:eastAsia="Times New Roman" w:hAnsi="Times New Roman" w:cs="Times New Roman"/>
+                <w:color w:val="000000" w:themeColor="text1"/>
+              </w:rPr>
+              <w:t>MaLoai,</w:t>
+            </w:r>
+          </w:p>
+          <w:p>
+            <w:pPr>
+              <w:rPr>
+                <w:rFonts w:ascii="Times New Roman" w:eastAsia="Times New Roman" w:hAnsi="Times New Roman" w:cs="Times New Roman"/>
+                <w:color w:val="000000" w:themeColor="text1"/>
+              </w:rPr>
+            </w:pPr>
+            <w:r>
+              <w:rPr>
+                <w:rFonts w:ascii="Times New Roman" w:eastAsia="Times New Roman" w:hAnsi="Times New Roman" w:cs="Times New Roman"/>
+                <w:color w:val="000000" w:themeColor="text1"/>
+              </w:rPr>
+              <w:t>MaBM,</w:t>
+            </w:r>
+            <w:r>
+              <w:rPr>
+                <w:rFonts w:ascii="Times New Roman" w:eastAsia="Times New Roman" w:hAnsi="Times New Roman" w:cs="Times New Roman"/>
+                <w:color w:val="000000" w:themeColor="text1"/>
+              </w:rPr>
+              <w:t xml:space="preserve"> </w:t>
+            </w:r>
+          </w:p>
+          <w:p>
+            <w:pPr>
+              <w:rPr>
+                <w:rFonts w:ascii="Times New Roman" w:eastAsia="Times New Roman" w:hAnsi="Times New Roman" w:cs="Times New Roman"/>
+                <w:color w:val="000000" w:themeColor="text1"/>
+              </w:rPr>
+            </w:pPr>
+            <w:r>
+              <w:rPr>
+                <w:rFonts w:ascii="Times New Roman" w:eastAsia="Times New Roman" w:hAnsi="Times New Roman" w:cs="Times New Roman"/>
+                <w:color w:val="000000" w:themeColor="text1"/>
+              </w:rPr>
+              <w:t>MaGVQL</w:t>
             </w:r>
           </w:p>
         </w:tc>
@@ -6978,7 +7030,21 @@
                 <w:rFonts w:ascii="Times New Roman" w:eastAsia="Times New Roman" w:hAnsi="Times New Roman" w:cs="Times New Roman"/>
                 <w:color w:val="000000" w:themeColor="text1"/>
               </w:rPr>
-              <w:t>Kiểm tra thông tin MaND, nếu đã tồn tại thì thông báo lỗi, ngược lại thì tiến hành tạo tài khoản mới cho giáo viên. Đồng thời kiểm tra sự tồn tại MaGVQL, nếu không tồn tại thì thông báo lỗi.</w:t>
+              <w:t>Kiểm tra sự tồn tại MaLoai, MaBM, MaGVQL</w:t>
+            </w:r>
+            <w:r>
+              <w:rPr>
+                <w:rFonts w:ascii="Times New Roman" w:eastAsia="Times New Roman" w:hAnsi="Times New Roman" w:cs="Times New Roman"/>
+                <w:color w:val="000000" w:themeColor="text1"/>
+              </w:rPr>
+              <w:t xml:space="preserve">, nếu </w:t>
+            </w:r>
+            <w:r>
+              <w:rPr>
+                <w:rFonts w:ascii="Times New Roman" w:eastAsia="Times New Roman" w:hAnsi="Times New Roman" w:cs="Times New Roman"/>
+                <w:color w:val="000000" w:themeColor="text1"/>
+              </w:rPr>
+              <w:t>không tồn tại thì thông báo lỗi, ngược lại tiến hành tạo tài khoản mới</w:t>
             </w:r>
           </w:p>
         </w:tc>
@@ -7378,6 +7444,21 @@
           <w:p>
             <w:pPr>
               <w:rPr>
+                <w:rFonts w:ascii="Times New Roman" w:eastAsia="Times New Roman" w:hAnsi="Times New Roman" w:cs="Times New Roman"/>
+                <w:color w:val="000000" w:themeColor="text1"/>
+              </w:rPr>
+            </w:pPr>
+            <w:r>
+              <w:rPr>
+                <w:rFonts w:ascii="Times New Roman" w:eastAsia="Times New Roman" w:hAnsi="Times New Roman" w:cs="Times New Roman"/>
+                <w:color w:val="000000" w:themeColor="text1"/>
+              </w:rPr>
+              <w:t>MaND,</w:t>
+            </w:r>
+          </w:p>
+          <w:p>
+            <w:pPr>
+              <w:rPr>
                 <w:rFonts w:ascii="Times New Roman" w:hAnsi="Times New Roman" w:cs="Times New Roman"/>
               </w:rPr>
             </w:pPr>
@@ -7552,6 +7633,8 @@
               </w:rPr>
               <w:t>MaND</w:t>
             </w:r>
+            <w:bookmarkStart w:id="57" w:name="_GoBack"/>
+            <w:bookmarkEnd w:id="57"/>
           </w:p>
         </w:tc>
         <w:tc>
@@ -7755,7 +7838,21 @@
                 <w:rFonts w:ascii="Times New Roman" w:eastAsia="Times New Roman" w:hAnsi="Times New Roman" w:cs="Times New Roman"/>
                 <w:color w:val="000000" w:themeColor="text1"/>
               </w:rPr>
-              <w:t>Kiểm tra sự tồn tại của MaGVQL, nếu không tồn tại thì thông báo lỗi, ngược lại tiến hành cập nhật MaGVQL cho giáo viên này.</w:t>
+              <w:t xml:space="preserve">Kiểm tra sự tồn tại của </w:t>
+            </w:r>
+            <w:r>
+              <w:rPr>
+                <w:rFonts w:ascii="Times New Roman" w:eastAsia="Times New Roman" w:hAnsi="Times New Roman" w:cs="Times New Roman"/>
+                <w:color w:val="000000" w:themeColor="text1"/>
+              </w:rPr>
+              <w:t xml:space="preserve">MaND, </w:t>
+            </w:r>
+            <w:r>
+              <w:rPr>
+                <w:rFonts w:ascii="Times New Roman" w:eastAsia="Times New Roman" w:hAnsi="Times New Roman" w:cs="Times New Roman"/>
+                <w:color w:val="000000" w:themeColor="text1"/>
+              </w:rPr>
+              <w:t>MaGVQL, nếu không tồn tại thì thông báo lỗi, ngược lại tiến hành cập nhật MaGVQL cho giáo viên này.</w:t>
             </w:r>
           </w:p>
         </w:tc>
@@ -10172,16 +10269,7 @@
                 <w:rFonts w:ascii="Times New Roman" w:eastAsia="Times New Roman" w:hAnsi="Times New Roman" w:cs="Times New Roman"/>
                 <w:color w:val="000000" w:themeColor="text1"/>
               </w:rPr>
-              <w:t>Tìm kiếm danh sách câu hỏi theo mã bộ đ</w:t>
-            </w:r>
-            <w:bookmarkStart w:id="57" w:name="_GoBack"/>
-            <w:bookmarkEnd w:id="57"/>
-            <w:r>
-              <w:rPr>
-                <w:rFonts w:ascii="Times New Roman" w:eastAsia="Times New Roman" w:hAnsi="Times New Roman" w:cs="Times New Roman"/>
-                <w:color w:val="000000" w:themeColor="text1"/>
-              </w:rPr>
-              <w:t>ề thi</w:t>
+              <w:t>Tìm kiếm danh sách câu hỏi theo mã bộ đề thi</w:t>
             </w:r>
           </w:p>
         </w:tc>
@@ -16058,10 +16146,10 @@
     </w:tbl>
     <w:p/>
     <w:sectPr>
-      <w:headerReference w:type="even" r:id="rId19"/>
-      <w:headerReference w:type="default" r:id="rId20"/>
-      <w:footerReference w:type="even" r:id="rId21"/>
-      <w:footerReference w:type="default" r:id="rId22"/>
+      <w:headerReference w:type="even" r:id="rId18"/>
+      <w:headerReference w:type="default" r:id="rId19"/>
+      <w:footerReference w:type="even" r:id="rId20"/>
+      <w:footerReference w:type="default" r:id="rId21"/>
       <w:pgSz w:w="16834" w:h="11909" w:orient="landscape" w:code="9"/>
       <w:pgMar w:top="1440" w:right="1440" w:bottom="1440" w:left="1440" w:header="720" w:footer="720" w:gutter="0"/>
       <w:cols w:space="720"/>
@@ -16072,7 +16160,7 @@
 </file>
 
 <file path=word/endnotes.xml><?xml version="1.0" encoding="utf-8"?>
-<w:endnotes xmlns:wpc="http://schemas.microsoft.com/office/word/2010/wordprocessingCanvas" xmlns:mc="http://schemas.openxmlformats.org/markup-compatibility/2006" xmlns:o="urn:schemas-microsoft-com:office:office" xmlns:r="http://schemas.openxmlformats.org/officeDocument/2006/relationships" xmlns:m="http://schemas.openxmlformats.org/officeDocument/2006/math" xmlns:v="urn:schemas-microsoft-com:vml" xmlns:wp14="http://schemas.microsoft.com/office/word/2010/wordprocessingDrawing" xmlns:wp="http://schemas.openxmlformats.org/drawingml/2006/wordprocessingDrawing" xmlns:w10="urn:schemas-microsoft-com:office:word" xmlns:w="http://schemas.openxmlformats.org/wordprocessingml/2006/main" xmlns:w14="http://schemas.microsoft.com/office/word/2010/wordml" xmlns:wpg="http://schemas.microsoft.com/office/word/2010/wordprocessingGroup" xmlns:wpi="http://schemas.microsoft.com/office/word/2010/wordprocessingInk" xmlns:wne="http://schemas.microsoft.com/office/word/2006/wordml" xmlns:wps="http://schemas.microsoft.com/office/word/2010/wordprocessingShape" mc:Ignorable="w14 wp14">
+<w:endnotes xmlns:wpc="http://schemas.microsoft.com/office/word/2010/wordprocessingCanvas" xmlns:cx="http://schemas.microsoft.com/office/drawing/2014/chartex" xmlns:cx1="http://schemas.microsoft.com/office/drawing/2015/9/8/chartex" xmlns:cx2="http://schemas.microsoft.com/office/drawing/2015/10/21/chartex" xmlns:cx3="http://schemas.microsoft.com/office/drawing/2016/5/9/chartex" xmlns:cx4="http://schemas.microsoft.com/office/drawing/2016/5/10/chartex" xmlns:cx5="http://schemas.microsoft.com/office/drawing/2016/5/11/chartex" xmlns:cx6="http://schemas.microsoft.com/office/drawing/2016/5/12/chartex" xmlns:cx7="http://schemas.microsoft.com/office/drawing/2016/5/13/chartex" xmlns:cx8="http://schemas.microsoft.com/office/drawing/2016/5/14/chartex" xmlns:mc="http://schemas.openxmlformats.org/markup-compatibility/2006" xmlns:aink="http://schemas.microsoft.com/office/drawing/2016/ink" xmlns:o="urn:schemas-microsoft-com:office:office" xmlns:r="http://schemas.openxmlformats.org/officeDocument/2006/relationships" xmlns:m="http://schemas.openxmlformats.org/officeDocument/2006/math" xmlns:v="urn:schemas-microsoft-com:vml" xmlns:wp14="http://schemas.microsoft.com/office/word/2010/wordprocessingDrawing" xmlns:wp="http://schemas.openxmlformats.org/drawingml/2006/wordprocessingDrawing" xmlns:w10="urn:schemas-microsoft-com:office:word" xmlns:w="http://schemas.openxmlformats.org/wordprocessingml/2006/main" xmlns:w14="http://schemas.microsoft.com/office/word/2010/wordml" xmlns:w15="http://schemas.microsoft.com/office/word/2012/wordml" xmlns:w16se="http://schemas.microsoft.com/office/word/2015/wordml/symex" xmlns:wpg="http://schemas.microsoft.com/office/word/2010/wordprocessingGroup" xmlns:wpi="http://schemas.microsoft.com/office/word/2010/wordprocessingInk" xmlns:wne="http://schemas.microsoft.com/office/word/2006/wordml" xmlns:wps="http://schemas.microsoft.com/office/word/2010/wordprocessingShape" mc:Ignorable="w14 w15 w16se wp14">
   <w:endnote w:type="separator" w:id="-1">
     <w:p>
       <w:pPr>
@@ -16104,7 +16192,7 @@
 </file>
 
 <file path=word/footer1.xml><?xml version="1.0" encoding="utf-8"?>
-<w:ftr xmlns:wpc="http://schemas.microsoft.com/office/word/2010/wordprocessingCanvas" xmlns:mc="http://schemas.openxmlformats.org/markup-compatibility/2006" xmlns:o="urn:schemas-microsoft-com:office:office" xmlns:r="http://schemas.openxmlformats.org/officeDocument/2006/relationships" xmlns:m="http://schemas.openxmlformats.org/officeDocument/2006/math" xmlns:v="urn:schemas-microsoft-com:vml" xmlns:wp14="http://schemas.microsoft.com/office/word/2010/wordprocessingDrawing" xmlns:wp="http://schemas.openxmlformats.org/drawingml/2006/wordprocessingDrawing" xmlns:w10="urn:schemas-microsoft-com:office:word" xmlns:w="http://schemas.openxmlformats.org/wordprocessingml/2006/main" xmlns:w14="http://schemas.microsoft.com/office/word/2010/wordml" xmlns:wpg="http://schemas.microsoft.com/office/word/2010/wordprocessingGroup" xmlns:wpi="http://schemas.microsoft.com/office/word/2010/wordprocessingInk" xmlns:wne="http://schemas.microsoft.com/office/word/2006/wordml" xmlns:wps="http://schemas.microsoft.com/office/word/2010/wordprocessingShape" mc:Ignorable="w14 wp14">
+<w:ftr xmlns:wpc="http://schemas.microsoft.com/office/word/2010/wordprocessingCanvas" xmlns:cx="http://schemas.microsoft.com/office/drawing/2014/chartex" xmlns:cx1="http://schemas.microsoft.com/office/drawing/2015/9/8/chartex" xmlns:cx2="http://schemas.microsoft.com/office/drawing/2015/10/21/chartex" xmlns:cx3="http://schemas.microsoft.com/office/drawing/2016/5/9/chartex" xmlns:cx4="http://schemas.microsoft.com/office/drawing/2016/5/10/chartex" xmlns:cx5="http://schemas.microsoft.com/office/drawing/2016/5/11/chartex" xmlns:cx6="http://schemas.microsoft.com/office/drawing/2016/5/12/chartex" xmlns:cx7="http://schemas.microsoft.com/office/drawing/2016/5/13/chartex" xmlns:cx8="http://schemas.microsoft.com/office/drawing/2016/5/14/chartex" xmlns:mc="http://schemas.openxmlformats.org/markup-compatibility/2006" xmlns:aink="http://schemas.microsoft.com/office/drawing/2016/ink" xmlns:o="urn:schemas-microsoft-com:office:office" xmlns:r="http://schemas.openxmlformats.org/officeDocument/2006/relationships" xmlns:m="http://schemas.openxmlformats.org/officeDocument/2006/math" xmlns:v="urn:schemas-microsoft-com:vml" xmlns:wp14="http://schemas.microsoft.com/office/word/2010/wordprocessingDrawing" xmlns:wp="http://schemas.openxmlformats.org/drawingml/2006/wordprocessingDrawing" xmlns:w10="urn:schemas-microsoft-com:office:word" xmlns:w="http://schemas.openxmlformats.org/wordprocessingml/2006/main" xmlns:w14="http://schemas.microsoft.com/office/word/2010/wordml" xmlns:w15="http://schemas.microsoft.com/office/word/2012/wordml" xmlns:w16se="http://schemas.microsoft.com/office/word/2015/wordml/symex" xmlns:wpg="http://schemas.microsoft.com/office/word/2010/wordprocessingGroup" xmlns:wpi="http://schemas.microsoft.com/office/word/2010/wordprocessingInk" xmlns:wne="http://schemas.microsoft.com/office/word/2006/wordml" xmlns:wps="http://schemas.microsoft.com/office/word/2010/wordprocessingShape" mc:Ignorable="w14 w15 w16se wp14">
   <w:sdt>
     <w:sdtPr>
       <w:id w:val="-1040048065"/>
@@ -16113,6 +16201,7 @@
         <w:docPartUnique/>
       </w:docPartObj>
     </w:sdtPr>
+    <w:sdtEndPr/>
     <w:sdtContent>
       <w:p>
         <w:pPr>
@@ -16130,7 +16219,7 @@
 </file>
 
 <file path=word/footer2.xml><?xml version="1.0" encoding="utf-8"?>
-<w:ftr xmlns:wpc="http://schemas.microsoft.com/office/word/2010/wordprocessingCanvas" xmlns:mc="http://schemas.openxmlformats.org/markup-compatibility/2006" xmlns:o="urn:schemas-microsoft-com:office:office" xmlns:r="http://schemas.openxmlformats.org/officeDocument/2006/relationships" xmlns:m="http://schemas.openxmlformats.org/officeDocument/2006/math" xmlns:v="urn:schemas-microsoft-com:vml" xmlns:wp14="http://schemas.microsoft.com/office/word/2010/wordprocessingDrawing" xmlns:wp="http://schemas.openxmlformats.org/drawingml/2006/wordprocessingDrawing" xmlns:w10="urn:schemas-microsoft-com:office:word" xmlns:w="http://schemas.openxmlformats.org/wordprocessingml/2006/main" xmlns:w14="http://schemas.microsoft.com/office/word/2010/wordml" xmlns:wpg="http://schemas.microsoft.com/office/word/2010/wordprocessingGroup" xmlns:wpi="http://schemas.microsoft.com/office/word/2010/wordprocessingInk" xmlns:wne="http://schemas.microsoft.com/office/word/2006/wordml" xmlns:wps="http://schemas.microsoft.com/office/word/2010/wordprocessingShape" mc:Ignorable="w14 wp14">
+<w:ftr xmlns:wpc="http://schemas.microsoft.com/office/word/2010/wordprocessingCanvas" xmlns:cx="http://schemas.microsoft.com/office/drawing/2014/chartex" xmlns:cx1="http://schemas.microsoft.com/office/drawing/2015/9/8/chartex" xmlns:cx2="http://schemas.microsoft.com/office/drawing/2015/10/21/chartex" xmlns:cx3="http://schemas.microsoft.com/office/drawing/2016/5/9/chartex" xmlns:cx4="http://schemas.microsoft.com/office/drawing/2016/5/10/chartex" xmlns:cx5="http://schemas.microsoft.com/office/drawing/2016/5/11/chartex" xmlns:cx6="http://schemas.microsoft.com/office/drawing/2016/5/12/chartex" xmlns:cx7="http://schemas.microsoft.com/office/drawing/2016/5/13/chartex" xmlns:cx8="http://schemas.microsoft.com/office/drawing/2016/5/14/chartex" xmlns:mc="http://schemas.openxmlformats.org/markup-compatibility/2006" xmlns:aink="http://schemas.microsoft.com/office/drawing/2016/ink" xmlns:o="urn:schemas-microsoft-com:office:office" xmlns:r="http://schemas.openxmlformats.org/officeDocument/2006/relationships" xmlns:m="http://schemas.openxmlformats.org/officeDocument/2006/math" xmlns:v="urn:schemas-microsoft-com:vml" xmlns:wp14="http://schemas.microsoft.com/office/word/2010/wordprocessingDrawing" xmlns:wp="http://schemas.openxmlformats.org/drawingml/2006/wordprocessingDrawing" xmlns:w10="urn:schemas-microsoft-com:office:word" xmlns:w="http://schemas.openxmlformats.org/wordprocessingml/2006/main" xmlns:w14="http://schemas.microsoft.com/office/word/2010/wordml" xmlns:w15="http://schemas.microsoft.com/office/word/2012/wordml" xmlns:w16se="http://schemas.microsoft.com/office/word/2015/wordml/symex" xmlns:wpg="http://schemas.microsoft.com/office/word/2010/wordprocessingGroup" xmlns:wpi="http://schemas.microsoft.com/office/word/2010/wordprocessingInk" xmlns:wne="http://schemas.microsoft.com/office/word/2006/wordml" xmlns:wps="http://schemas.microsoft.com/office/word/2010/wordprocessingShape" mc:Ignorable="w14 w15 w16se wp14">
   <w:tbl>
     <w:tblPr>
       <w:tblW w:w="4991" w:type="pct"/>
@@ -16212,7 +16301,7 @@
               <w:sz w:val="26"/>
               <w:szCs w:val="26"/>
             </w:rPr>
-            <w:t>10</w:t>
+            <w:t>8</w:t>
           </w:r>
           <w:r>
             <w:rPr>
@@ -16257,6 +16346,7 @@
               <w:dataBinding w:prefixMappings="xmlns:ns0='http://schemas.openxmlformats.org/officeDocument/2006/extended-properties'" w:xpath="/ns0:Properties[1]/ns0:Company[1]" w:storeItemID="{6668398D-A668-4E3E-A5EB-62B293D839F1}"/>
               <w:text/>
             </w:sdtPr>
+            <w:sdtEndPr/>
             <w:sdtContent>
               <w:r>
                 <w:rPr>
@@ -16302,7 +16392,7 @@
 </file>
 
 <file path=word/footer3.xml><?xml version="1.0" encoding="utf-8"?>
-<w:ftr xmlns:wpc="http://schemas.microsoft.com/office/word/2010/wordprocessingCanvas" xmlns:mc="http://schemas.openxmlformats.org/markup-compatibility/2006" xmlns:o="urn:schemas-microsoft-com:office:office" xmlns:r="http://schemas.openxmlformats.org/officeDocument/2006/relationships" xmlns:m="http://schemas.openxmlformats.org/officeDocument/2006/math" xmlns:v="urn:schemas-microsoft-com:vml" xmlns:wp14="http://schemas.microsoft.com/office/word/2010/wordprocessingDrawing" xmlns:wp="http://schemas.openxmlformats.org/drawingml/2006/wordprocessingDrawing" xmlns:w10="urn:schemas-microsoft-com:office:word" xmlns:w="http://schemas.openxmlformats.org/wordprocessingml/2006/main" xmlns:w14="http://schemas.microsoft.com/office/word/2010/wordml" xmlns:wpg="http://schemas.microsoft.com/office/word/2010/wordprocessingGroup" xmlns:wpi="http://schemas.microsoft.com/office/word/2010/wordprocessingInk" xmlns:wne="http://schemas.microsoft.com/office/word/2006/wordml" xmlns:wps="http://schemas.microsoft.com/office/word/2010/wordprocessingShape" mc:Ignorable="w14 wp14">
+<w:ftr xmlns:wpc="http://schemas.microsoft.com/office/word/2010/wordprocessingCanvas" xmlns:cx="http://schemas.microsoft.com/office/drawing/2014/chartex" xmlns:cx1="http://schemas.microsoft.com/office/drawing/2015/9/8/chartex" xmlns:cx2="http://schemas.microsoft.com/office/drawing/2015/10/21/chartex" xmlns:cx3="http://schemas.microsoft.com/office/drawing/2016/5/9/chartex" xmlns:cx4="http://schemas.microsoft.com/office/drawing/2016/5/10/chartex" xmlns:cx5="http://schemas.microsoft.com/office/drawing/2016/5/11/chartex" xmlns:cx6="http://schemas.microsoft.com/office/drawing/2016/5/12/chartex" xmlns:cx7="http://schemas.microsoft.com/office/drawing/2016/5/13/chartex" xmlns:cx8="http://schemas.microsoft.com/office/drawing/2016/5/14/chartex" xmlns:mc="http://schemas.openxmlformats.org/markup-compatibility/2006" xmlns:aink="http://schemas.microsoft.com/office/drawing/2016/ink" xmlns:o="urn:schemas-microsoft-com:office:office" xmlns:r="http://schemas.openxmlformats.org/officeDocument/2006/relationships" xmlns:m="http://schemas.openxmlformats.org/officeDocument/2006/math" xmlns:v="urn:schemas-microsoft-com:vml" xmlns:wp14="http://schemas.microsoft.com/office/word/2010/wordprocessingDrawing" xmlns:wp="http://schemas.openxmlformats.org/drawingml/2006/wordprocessingDrawing" xmlns:w10="urn:schemas-microsoft-com:office:word" xmlns:w="http://schemas.openxmlformats.org/wordprocessingml/2006/main" xmlns:w14="http://schemas.microsoft.com/office/word/2010/wordml" xmlns:w15="http://schemas.microsoft.com/office/word/2012/wordml" xmlns:w16se="http://schemas.microsoft.com/office/word/2015/wordml/symex" xmlns:wpg="http://schemas.microsoft.com/office/word/2010/wordprocessingGroup" xmlns:wpi="http://schemas.microsoft.com/office/word/2010/wordprocessingInk" xmlns:wne="http://schemas.microsoft.com/office/word/2006/wordml" xmlns:wps="http://schemas.microsoft.com/office/word/2010/wordprocessingShape" mc:Ignorable="w14 w15 w16se wp14">
   <w:tbl>
     <w:tblPr>
       <w:tblW w:w="5000" w:type="pct"/>
@@ -16354,6 +16444,7 @@
               <w:dataBinding w:prefixMappings="xmlns:ns0='http://schemas.openxmlformats.org/officeDocument/2006/extended-properties'" w:xpath="/ns0:Properties[1]/ns0:Company[1]" w:storeItemID="{6668398D-A668-4E3E-A5EB-62B293D839F1}"/>
               <w:text/>
             </w:sdtPr>
+            <w:sdtEndPr/>
             <w:sdtContent>
               <w:r>
                 <w:rPr>
@@ -16430,7 +16521,7 @@
               <w:sz w:val="26"/>
               <w:szCs w:val="26"/>
             </w:rPr>
-            <w:t>9</w:t>
+            <w:t>7</w:t>
           </w:r>
           <w:r>
             <w:rPr>
@@ -16459,7 +16550,7 @@
 </file>
 
 <file path=word/footer4.xml><?xml version="1.0" encoding="utf-8"?>
-<w:ftr xmlns:wpc="http://schemas.microsoft.com/office/word/2010/wordprocessingCanvas" xmlns:mc="http://schemas.openxmlformats.org/markup-compatibility/2006" xmlns:o="urn:schemas-microsoft-com:office:office" xmlns:r="http://schemas.openxmlformats.org/officeDocument/2006/relationships" xmlns:m="http://schemas.openxmlformats.org/officeDocument/2006/math" xmlns:v="urn:schemas-microsoft-com:vml" xmlns:wp14="http://schemas.microsoft.com/office/word/2010/wordprocessingDrawing" xmlns:wp="http://schemas.openxmlformats.org/drawingml/2006/wordprocessingDrawing" xmlns:w10="urn:schemas-microsoft-com:office:word" xmlns:w="http://schemas.openxmlformats.org/wordprocessingml/2006/main" xmlns:w14="http://schemas.microsoft.com/office/word/2010/wordml" xmlns:wpg="http://schemas.microsoft.com/office/word/2010/wordprocessingGroup" xmlns:wpi="http://schemas.microsoft.com/office/word/2010/wordprocessingInk" xmlns:wne="http://schemas.microsoft.com/office/word/2006/wordml" xmlns:wps="http://schemas.microsoft.com/office/word/2010/wordprocessingShape" mc:Ignorable="w14 wp14">
+<w:ftr xmlns:wpc="http://schemas.microsoft.com/office/word/2010/wordprocessingCanvas" xmlns:cx="http://schemas.microsoft.com/office/drawing/2014/chartex" xmlns:cx1="http://schemas.microsoft.com/office/drawing/2015/9/8/chartex" xmlns:cx2="http://schemas.microsoft.com/office/drawing/2015/10/21/chartex" xmlns:cx3="http://schemas.microsoft.com/office/drawing/2016/5/9/chartex" xmlns:cx4="http://schemas.microsoft.com/office/drawing/2016/5/10/chartex" xmlns:cx5="http://schemas.microsoft.com/office/drawing/2016/5/11/chartex" xmlns:cx6="http://schemas.microsoft.com/office/drawing/2016/5/12/chartex" xmlns:cx7="http://schemas.microsoft.com/office/drawing/2016/5/13/chartex" xmlns:cx8="http://schemas.microsoft.com/office/drawing/2016/5/14/chartex" xmlns:mc="http://schemas.openxmlformats.org/markup-compatibility/2006" xmlns:aink="http://schemas.microsoft.com/office/drawing/2016/ink" xmlns:o="urn:schemas-microsoft-com:office:office" xmlns:r="http://schemas.openxmlformats.org/officeDocument/2006/relationships" xmlns:m="http://schemas.openxmlformats.org/officeDocument/2006/math" xmlns:v="urn:schemas-microsoft-com:vml" xmlns:wp14="http://schemas.microsoft.com/office/word/2010/wordprocessingDrawing" xmlns:wp="http://schemas.openxmlformats.org/drawingml/2006/wordprocessingDrawing" xmlns:w10="urn:schemas-microsoft-com:office:word" xmlns:w="http://schemas.openxmlformats.org/wordprocessingml/2006/main" xmlns:w14="http://schemas.microsoft.com/office/word/2010/wordml" xmlns:w15="http://schemas.microsoft.com/office/word/2012/wordml" xmlns:w16se="http://schemas.microsoft.com/office/word/2015/wordml/symex" xmlns:wpg="http://schemas.microsoft.com/office/word/2010/wordprocessingGroup" xmlns:wpi="http://schemas.microsoft.com/office/word/2010/wordprocessingInk" xmlns:wne="http://schemas.microsoft.com/office/word/2006/wordml" xmlns:wps="http://schemas.microsoft.com/office/word/2010/wordprocessingShape" mc:Ignorable="w14 w15 w16se wp14">
   <w:tbl>
     <w:tblPr>
       <w:tblW w:w="4991" w:type="pct"/>
@@ -16584,6 +16675,7 @@
               <w:dataBinding w:prefixMappings="xmlns:ns0='http://schemas.openxmlformats.org/officeDocument/2006/extended-properties'" w:xpath="/ns0:Properties[1]/ns0:Company[1]" w:storeItemID="{6668398D-A668-4E3E-A5EB-62B293D839F1}"/>
               <w:text/>
             </w:sdtPr>
+            <w:sdtEndPr/>
             <w:sdtContent>
               <w:r>
                 <w:rPr>
@@ -16630,7 +16722,7 @@
 </file>
 
 <file path=word/footer5.xml><?xml version="1.0" encoding="utf-8"?>
-<w:ftr xmlns:wpc="http://schemas.microsoft.com/office/word/2010/wordprocessingCanvas" xmlns:mc="http://schemas.openxmlformats.org/markup-compatibility/2006" xmlns:o="urn:schemas-microsoft-com:office:office" xmlns:r="http://schemas.openxmlformats.org/officeDocument/2006/relationships" xmlns:m="http://schemas.openxmlformats.org/officeDocument/2006/math" xmlns:v="urn:schemas-microsoft-com:vml" xmlns:wp14="http://schemas.microsoft.com/office/word/2010/wordprocessingDrawing" xmlns:wp="http://schemas.openxmlformats.org/drawingml/2006/wordprocessingDrawing" xmlns:w10="urn:schemas-microsoft-com:office:word" xmlns:w="http://schemas.openxmlformats.org/wordprocessingml/2006/main" xmlns:w14="http://schemas.microsoft.com/office/word/2010/wordml" xmlns:wpg="http://schemas.microsoft.com/office/word/2010/wordprocessingGroup" xmlns:wpi="http://schemas.microsoft.com/office/word/2010/wordprocessingInk" xmlns:wne="http://schemas.microsoft.com/office/word/2006/wordml" xmlns:wps="http://schemas.microsoft.com/office/word/2010/wordprocessingShape" mc:Ignorable="w14 wp14">
+<w:ftr xmlns:wpc="http://schemas.microsoft.com/office/word/2010/wordprocessingCanvas" xmlns:cx="http://schemas.microsoft.com/office/drawing/2014/chartex" xmlns:cx1="http://schemas.microsoft.com/office/drawing/2015/9/8/chartex" xmlns:cx2="http://schemas.microsoft.com/office/drawing/2015/10/21/chartex" xmlns:cx3="http://schemas.microsoft.com/office/drawing/2016/5/9/chartex" xmlns:cx4="http://schemas.microsoft.com/office/drawing/2016/5/10/chartex" xmlns:cx5="http://schemas.microsoft.com/office/drawing/2016/5/11/chartex" xmlns:cx6="http://schemas.microsoft.com/office/drawing/2016/5/12/chartex" xmlns:cx7="http://schemas.microsoft.com/office/drawing/2016/5/13/chartex" xmlns:cx8="http://schemas.microsoft.com/office/drawing/2016/5/14/chartex" xmlns:mc="http://schemas.openxmlformats.org/markup-compatibility/2006" xmlns:aink="http://schemas.microsoft.com/office/drawing/2016/ink" xmlns:o="urn:schemas-microsoft-com:office:office" xmlns:r="http://schemas.openxmlformats.org/officeDocument/2006/relationships" xmlns:m="http://schemas.openxmlformats.org/officeDocument/2006/math" xmlns:v="urn:schemas-microsoft-com:vml" xmlns:wp14="http://schemas.microsoft.com/office/word/2010/wordprocessingDrawing" xmlns:wp="http://schemas.openxmlformats.org/drawingml/2006/wordprocessingDrawing" xmlns:w10="urn:schemas-microsoft-com:office:word" xmlns:w="http://schemas.openxmlformats.org/wordprocessingml/2006/main" xmlns:w14="http://schemas.microsoft.com/office/word/2010/wordml" xmlns:w15="http://schemas.microsoft.com/office/word/2012/wordml" xmlns:w16se="http://schemas.microsoft.com/office/word/2015/wordml/symex" xmlns:wpg="http://schemas.microsoft.com/office/word/2010/wordprocessingGroup" xmlns:wpi="http://schemas.microsoft.com/office/word/2010/wordprocessingInk" xmlns:wne="http://schemas.microsoft.com/office/word/2006/wordml" xmlns:wps="http://schemas.microsoft.com/office/word/2010/wordprocessingShape" mc:Ignorable="w14 w15 w16se wp14">
   <w:tbl>
     <w:tblPr>
       <w:tblW w:w="4986" w:type="pct"/>
@@ -16678,6 +16770,7 @@
               <w:dataBinding w:prefixMappings="xmlns:ns0='http://schemas.openxmlformats.org/officeDocument/2006/extended-properties'" w:xpath="/ns0:Properties[1]/ns0:Company[1]" w:storeItemID="{6668398D-A668-4E3E-A5EB-62B293D839F1}"/>
               <w:text/>
             </w:sdtPr>
+            <w:sdtEndPr/>
             <w:sdtContent>
               <w:r>
                 <w:rPr>
@@ -16754,7 +16847,7 @@
               <w:sz w:val="26"/>
               <w:szCs w:val="26"/>
             </w:rPr>
-            <w:t>13</w:t>
+            <w:t>11</w:t>
           </w:r>
           <w:r>
             <w:rPr>
@@ -16797,7 +16890,7 @@
 </file>
 
 <file path=word/footnotes.xml><?xml version="1.0" encoding="utf-8"?>
-<w:footnotes xmlns:wpc="http://schemas.microsoft.com/office/word/2010/wordprocessingCanvas" xmlns:mc="http://schemas.openxmlformats.org/markup-compatibility/2006" xmlns:o="urn:schemas-microsoft-com:office:office" xmlns:r="http://schemas.openxmlformats.org/officeDocument/2006/relationships" xmlns:m="http://schemas.openxmlformats.org/officeDocument/2006/math" xmlns:v="urn:schemas-microsoft-com:vml" xmlns:wp14="http://schemas.microsoft.com/office/word/2010/wordprocessingDrawing" xmlns:wp="http://schemas.openxmlformats.org/drawingml/2006/wordprocessingDrawing" xmlns:w10="urn:schemas-microsoft-com:office:word" xmlns:w="http://schemas.openxmlformats.org/wordprocessingml/2006/main" xmlns:w14="http://schemas.microsoft.com/office/word/2010/wordml" xmlns:wpg="http://schemas.microsoft.com/office/word/2010/wordprocessingGroup" xmlns:wpi="http://schemas.microsoft.com/office/word/2010/wordprocessingInk" xmlns:wne="http://schemas.microsoft.com/office/word/2006/wordml" xmlns:wps="http://schemas.microsoft.com/office/word/2010/wordprocessingShape" mc:Ignorable="w14 wp14">
+<w:footnotes xmlns:wpc="http://schemas.microsoft.com/office/word/2010/wordprocessingCanvas" xmlns:cx="http://schemas.microsoft.com/office/drawing/2014/chartex" xmlns:cx1="http://schemas.microsoft.com/office/drawing/2015/9/8/chartex" xmlns:cx2="http://schemas.microsoft.com/office/drawing/2015/10/21/chartex" xmlns:cx3="http://schemas.microsoft.com/office/drawing/2016/5/9/chartex" xmlns:cx4="http://schemas.microsoft.com/office/drawing/2016/5/10/chartex" xmlns:cx5="http://schemas.microsoft.com/office/drawing/2016/5/11/chartex" xmlns:cx6="http://schemas.microsoft.com/office/drawing/2016/5/12/chartex" xmlns:cx7="http://schemas.microsoft.com/office/drawing/2016/5/13/chartex" xmlns:cx8="http://schemas.microsoft.com/office/drawing/2016/5/14/chartex" xmlns:mc="http://schemas.openxmlformats.org/markup-compatibility/2006" xmlns:aink="http://schemas.microsoft.com/office/drawing/2016/ink" xmlns:o="urn:schemas-microsoft-com:office:office" xmlns:r="http://schemas.openxmlformats.org/officeDocument/2006/relationships" xmlns:m="http://schemas.openxmlformats.org/officeDocument/2006/math" xmlns:v="urn:schemas-microsoft-com:vml" xmlns:wp14="http://schemas.microsoft.com/office/word/2010/wordprocessingDrawing" xmlns:wp="http://schemas.openxmlformats.org/drawingml/2006/wordprocessingDrawing" xmlns:w10="urn:schemas-microsoft-com:office:word" xmlns:w="http://schemas.openxmlformats.org/wordprocessingml/2006/main" xmlns:w14="http://schemas.microsoft.com/office/word/2010/wordml" xmlns:w15="http://schemas.microsoft.com/office/word/2012/wordml" xmlns:w16se="http://schemas.microsoft.com/office/word/2015/wordml/symex" xmlns:wpg="http://schemas.microsoft.com/office/word/2010/wordprocessingGroup" xmlns:wpi="http://schemas.microsoft.com/office/word/2010/wordprocessingInk" xmlns:wne="http://schemas.microsoft.com/office/word/2006/wordml" xmlns:wps="http://schemas.microsoft.com/office/word/2010/wordprocessingShape" mc:Ignorable="w14 w15 w16se wp14">
   <w:footnote w:type="separator" w:id="-1">
     <w:p>
       <w:pPr>
@@ -16829,7 +16922,7 @@
 </file>
 
 <file path=word/header1.xml><?xml version="1.0" encoding="utf-8"?>
-<w:hdr xmlns:wpc="http://schemas.microsoft.com/office/word/2010/wordprocessingCanvas" xmlns:mc="http://schemas.openxmlformats.org/markup-compatibility/2006" xmlns:o="urn:schemas-microsoft-com:office:office" xmlns:r="http://schemas.openxmlformats.org/officeDocument/2006/relationships" xmlns:m="http://schemas.openxmlformats.org/officeDocument/2006/math" xmlns:v="urn:schemas-microsoft-com:vml" xmlns:wp14="http://schemas.microsoft.com/office/word/2010/wordprocessingDrawing" xmlns:wp="http://schemas.openxmlformats.org/drawingml/2006/wordprocessingDrawing" xmlns:w10="urn:schemas-microsoft-com:office:word" xmlns:w="http://schemas.openxmlformats.org/wordprocessingml/2006/main" xmlns:w14="http://schemas.microsoft.com/office/word/2010/wordml" xmlns:wpg="http://schemas.microsoft.com/office/word/2010/wordprocessingGroup" xmlns:wpi="http://schemas.microsoft.com/office/word/2010/wordprocessingInk" xmlns:wne="http://schemas.microsoft.com/office/word/2006/wordml" xmlns:wps="http://schemas.microsoft.com/office/word/2010/wordprocessingShape" mc:Ignorable="w14 wp14">
+<w:hdr xmlns:wpc="http://schemas.microsoft.com/office/word/2010/wordprocessingCanvas" xmlns:cx="http://schemas.microsoft.com/office/drawing/2014/chartex" xmlns:cx1="http://schemas.microsoft.com/office/drawing/2015/9/8/chartex" xmlns:cx2="http://schemas.microsoft.com/office/drawing/2015/10/21/chartex" xmlns:cx3="http://schemas.microsoft.com/office/drawing/2016/5/9/chartex" xmlns:cx4="http://schemas.microsoft.com/office/drawing/2016/5/10/chartex" xmlns:cx5="http://schemas.microsoft.com/office/drawing/2016/5/11/chartex" xmlns:cx6="http://schemas.microsoft.com/office/drawing/2016/5/12/chartex" xmlns:cx7="http://schemas.microsoft.com/office/drawing/2016/5/13/chartex" xmlns:cx8="http://schemas.microsoft.com/office/drawing/2016/5/14/chartex" xmlns:mc="http://schemas.openxmlformats.org/markup-compatibility/2006" xmlns:aink="http://schemas.microsoft.com/office/drawing/2016/ink" xmlns:o="urn:schemas-microsoft-com:office:office" xmlns:r="http://schemas.openxmlformats.org/officeDocument/2006/relationships" xmlns:m="http://schemas.openxmlformats.org/officeDocument/2006/math" xmlns:v="urn:schemas-microsoft-com:vml" xmlns:wp14="http://schemas.microsoft.com/office/word/2010/wordprocessingDrawing" xmlns:wp="http://schemas.openxmlformats.org/drawingml/2006/wordprocessingDrawing" xmlns:w10="urn:schemas-microsoft-com:office:word" xmlns:w="http://schemas.openxmlformats.org/wordprocessingml/2006/main" xmlns:w14="http://schemas.microsoft.com/office/word/2010/wordml" xmlns:w15="http://schemas.microsoft.com/office/word/2012/wordml" xmlns:w16se="http://schemas.microsoft.com/office/word/2015/wordml/symex" xmlns:wpg="http://schemas.microsoft.com/office/word/2010/wordprocessingGroup" xmlns:wpi="http://schemas.microsoft.com/office/word/2010/wordprocessingInk" xmlns:wne="http://schemas.microsoft.com/office/word/2006/wordml" xmlns:wps="http://schemas.microsoft.com/office/word/2010/wordprocessingShape" mc:Ignorable="w14 w15 w16se wp14">
   <w:tbl>
     <w:tblPr>
       <w:tblW w:w="4983" w:type="pct"/>
@@ -16927,7 +17020,7 @@
 </file>
 
 <file path=word/header2.xml><?xml version="1.0" encoding="utf-8"?>
-<w:hdr xmlns:wpc="http://schemas.microsoft.com/office/word/2010/wordprocessingCanvas" xmlns:mc="http://schemas.openxmlformats.org/markup-compatibility/2006" xmlns:o="urn:schemas-microsoft-com:office:office" xmlns:r="http://schemas.openxmlformats.org/officeDocument/2006/relationships" xmlns:m="http://schemas.openxmlformats.org/officeDocument/2006/math" xmlns:v="urn:schemas-microsoft-com:vml" xmlns:wp14="http://schemas.microsoft.com/office/word/2010/wordprocessingDrawing" xmlns:wp="http://schemas.openxmlformats.org/drawingml/2006/wordprocessingDrawing" xmlns:w10="urn:schemas-microsoft-com:office:word" xmlns:w="http://schemas.openxmlformats.org/wordprocessingml/2006/main" xmlns:w14="http://schemas.microsoft.com/office/word/2010/wordml" xmlns:wpg="http://schemas.microsoft.com/office/word/2010/wordprocessingGroup" xmlns:wpi="http://schemas.microsoft.com/office/word/2010/wordprocessingInk" xmlns:wne="http://schemas.microsoft.com/office/word/2006/wordml" xmlns:wps="http://schemas.microsoft.com/office/word/2010/wordprocessingShape" mc:Ignorable="w14 wp14">
+<w:hdr xmlns:wpc="http://schemas.microsoft.com/office/word/2010/wordprocessingCanvas" xmlns:cx="http://schemas.microsoft.com/office/drawing/2014/chartex" xmlns:cx1="http://schemas.microsoft.com/office/drawing/2015/9/8/chartex" xmlns:cx2="http://schemas.microsoft.com/office/drawing/2015/10/21/chartex" xmlns:cx3="http://schemas.microsoft.com/office/drawing/2016/5/9/chartex" xmlns:cx4="http://schemas.microsoft.com/office/drawing/2016/5/10/chartex" xmlns:cx5="http://schemas.microsoft.com/office/drawing/2016/5/11/chartex" xmlns:cx6="http://schemas.microsoft.com/office/drawing/2016/5/12/chartex" xmlns:cx7="http://schemas.microsoft.com/office/drawing/2016/5/13/chartex" xmlns:cx8="http://schemas.microsoft.com/office/drawing/2016/5/14/chartex" xmlns:mc="http://schemas.openxmlformats.org/markup-compatibility/2006" xmlns:aink="http://schemas.microsoft.com/office/drawing/2016/ink" xmlns:o="urn:schemas-microsoft-com:office:office" xmlns:r="http://schemas.openxmlformats.org/officeDocument/2006/relationships" xmlns:m="http://schemas.openxmlformats.org/officeDocument/2006/math" xmlns:v="urn:schemas-microsoft-com:vml" xmlns:wp14="http://schemas.microsoft.com/office/word/2010/wordprocessingDrawing" xmlns:wp="http://schemas.openxmlformats.org/drawingml/2006/wordprocessingDrawing" xmlns:w10="urn:schemas-microsoft-com:office:word" xmlns:w="http://schemas.openxmlformats.org/wordprocessingml/2006/main" xmlns:w14="http://schemas.microsoft.com/office/word/2010/wordml" xmlns:w15="http://schemas.microsoft.com/office/word/2012/wordml" xmlns:w16se="http://schemas.microsoft.com/office/word/2015/wordml/symex" xmlns:wpg="http://schemas.microsoft.com/office/word/2010/wordprocessingGroup" xmlns:wpi="http://schemas.microsoft.com/office/word/2010/wordprocessingInk" xmlns:wne="http://schemas.microsoft.com/office/word/2006/wordml" xmlns:wps="http://schemas.microsoft.com/office/word/2010/wordprocessingShape" mc:Ignorable="w14 w15 w16se wp14">
   <w:tbl>
     <w:tblPr>
       <w:tblW w:w="4976" w:type="pct"/>
@@ -17037,7 +17130,7 @@
 </file>
 
 <file path=word/header3.xml><?xml version="1.0" encoding="utf-8"?>
-<w:hdr xmlns:wpc="http://schemas.microsoft.com/office/word/2010/wordprocessingCanvas" xmlns:mc="http://schemas.openxmlformats.org/markup-compatibility/2006" xmlns:o="urn:schemas-microsoft-com:office:office" xmlns:r="http://schemas.openxmlformats.org/officeDocument/2006/relationships" xmlns:m="http://schemas.openxmlformats.org/officeDocument/2006/math" xmlns:v="urn:schemas-microsoft-com:vml" xmlns:wp14="http://schemas.microsoft.com/office/word/2010/wordprocessingDrawing" xmlns:wp="http://schemas.openxmlformats.org/drawingml/2006/wordprocessingDrawing" xmlns:w10="urn:schemas-microsoft-com:office:word" xmlns:w="http://schemas.openxmlformats.org/wordprocessingml/2006/main" xmlns:w14="http://schemas.microsoft.com/office/word/2010/wordml" xmlns:wpg="http://schemas.microsoft.com/office/word/2010/wordprocessingGroup" xmlns:wpi="http://schemas.microsoft.com/office/word/2010/wordprocessingInk" xmlns:wne="http://schemas.microsoft.com/office/word/2006/wordml" xmlns:wps="http://schemas.microsoft.com/office/word/2010/wordprocessingShape" mc:Ignorable="w14 wp14">
+<w:hdr xmlns:wpc="http://schemas.microsoft.com/office/word/2010/wordprocessingCanvas" xmlns:cx="http://schemas.microsoft.com/office/drawing/2014/chartex" xmlns:cx1="http://schemas.microsoft.com/office/drawing/2015/9/8/chartex" xmlns:cx2="http://schemas.microsoft.com/office/drawing/2015/10/21/chartex" xmlns:cx3="http://schemas.microsoft.com/office/drawing/2016/5/9/chartex" xmlns:cx4="http://schemas.microsoft.com/office/drawing/2016/5/10/chartex" xmlns:cx5="http://schemas.microsoft.com/office/drawing/2016/5/11/chartex" xmlns:cx6="http://schemas.microsoft.com/office/drawing/2016/5/12/chartex" xmlns:cx7="http://schemas.microsoft.com/office/drawing/2016/5/13/chartex" xmlns:cx8="http://schemas.microsoft.com/office/drawing/2016/5/14/chartex" xmlns:mc="http://schemas.openxmlformats.org/markup-compatibility/2006" xmlns:aink="http://schemas.microsoft.com/office/drawing/2016/ink" xmlns:o="urn:schemas-microsoft-com:office:office" xmlns:r="http://schemas.openxmlformats.org/officeDocument/2006/relationships" xmlns:m="http://schemas.openxmlformats.org/officeDocument/2006/math" xmlns:v="urn:schemas-microsoft-com:vml" xmlns:wp14="http://schemas.microsoft.com/office/word/2010/wordprocessingDrawing" xmlns:wp="http://schemas.openxmlformats.org/drawingml/2006/wordprocessingDrawing" xmlns:w10="urn:schemas-microsoft-com:office:word" xmlns:w="http://schemas.openxmlformats.org/wordprocessingml/2006/main" xmlns:w14="http://schemas.microsoft.com/office/word/2010/wordml" xmlns:w15="http://schemas.microsoft.com/office/word/2012/wordml" xmlns:w16se="http://schemas.microsoft.com/office/word/2015/wordml/symex" xmlns:wpg="http://schemas.microsoft.com/office/word/2010/wordprocessingGroup" xmlns:wpi="http://schemas.microsoft.com/office/word/2010/wordprocessingInk" xmlns:wne="http://schemas.microsoft.com/office/word/2006/wordml" xmlns:wps="http://schemas.microsoft.com/office/word/2010/wordprocessingShape" mc:Ignorable="w14 w15 w16se wp14">
   <w:tbl>
     <w:tblPr>
       <w:tblW w:w="4984" w:type="pct"/>
@@ -17171,7 +17264,7 @@
 </file>
 
 <file path=word/header4.xml><?xml version="1.0" encoding="utf-8"?>
-<w:hdr xmlns:wpc="http://schemas.microsoft.com/office/word/2010/wordprocessingCanvas" xmlns:mc="http://schemas.openxmlformats.org/markup-compatibility/2006" xmlns:o="urn:schemas-microsoft-com:office:office" xmlns:r="http://schemas.openxmlformats.org/officeDocument/2006/relationships" xmlns:m="http://schemas.openxmlformats.org/officeDocument/2006/math" xmlns:v="urn:schemas-microsoft-com:vml" xmlns:wp14="http://schemas.microsoft.com/office/word/2010/wordprocessingDrawing" xmlns:wp="http://schemas.openxmlformats.org/drawingml/2006/wordprocessingDrawing" xmlns:w10="urn:schemas-microsoft-com:office:word" xmlns:w="http://schemas.openxmlformats.org/wordprocessingml/2006/main" xmlns:w14="http://schemas.microsoft.com/office/word/2010/wordml" xmlns:wpg="http://schemas.microsoft.com/office/word/2010/wordprocessingGroup" xmlns:wpi="http://schemas.microsoft.com/office/word/2010/wordprocessingInk" xmlns:wne="http://schemas.microsoft.com/office/word/2006/wordml" xmlns:wps="http://schemas.microsoft.com/office/word/2010/wordprocessingShape" mc:Ignorable="w14 wp14">
+<w:hdr xmlns:wpc="http://schemas.microsoft.com/office/word/2010/wordprocessingCanvas" xmlns:cx="http://schemas.microsoft.com/office/drawing/2014/chartex" xmlns:cx1="http://schemas.microsoft.com/office/drawing/2015/9/8/chartex" xmlns:cx2="http://schemas.microsoft.com/office/drawing/2015/10/21/chartex" xmlns:cx3="http://schemas.microsoft.com/office/drawing/2016/5/9/chartex" xmlns:cx4="http://schemas.microsoft.com/office/drawing/2016/5/10/chartex" xmlns:cx5="http://schemas.microsoft.com/office/drawing/2016/5/11/chartex" xmlns:cx6="http://schemas.microsoft.com/office/drawing/2016/5/12/chartex" xmlns:cx7="http://schemas.microsoft.com/office/drawing/2016/5/13/chartex" xmlns:cx8="http://schemas.microsoft.com/office/drawing/2016/5/14/chartex" xmlns:mc="http://schemas.openxmlformats.org/markup-compatibility/2006" xmlns:aink="http://schemas.microsoft.com/office/drawing/2016/ink" xmlns:o="urn:schemas-microsoft-com:office:office" xmlns:r="http://schemas.openxmlformats.org/officeDocument/2006/relationships" xmlns:m="http://schemas.openxmlformats.org/officeDocument/2006/math" xmlns:v="urn:schemas-microsoft-com:vml" xmlns:wp14="http://schemas.microsoft.com/office/word/2010/wordprocessingDrawing" xmlns:wp="http://schemas.openxmlformats.org/drawingml/2006/wordprocessingDrawing" xmlns:w10="urn:schemas-microsoft-com:office:word" xmlns:w="http://schemas.openxmlformats.org/wordprocessingml/2006/main" xmlns:w14="http://schemas.microsoft.com/office/word/2010/wordml" xmlns:w15="http://schemas.microsoft.com/office/word/2012/wordml" xmlns:w16se="http://schemas.microsoft.com/office/word/2015/wordml/symex" xmlns:wpg="http://schemas.microsoft.com/office/word/2010/wordprocessingGroup" xmlns:wpi="http://schemas.microsoft.com/office/word/2010/wordprocessingInk" xmlns:wne="http://schemas.microsoft.com/office/word/2006/wordml" xmlns:wps="http://schemas.microsoft.com/office/word/2010/wordprocessingShape" mc:Ignorable="w14 w15 w16se wp14">
   <w:tbl>
     <w:tblPr>
       <w:tblW w:w="4983" w:type="pct"/>
@@ -17271,7 +17364,7 @@
 </file>
 
 <file path=word/header5.xml><?xml version="1.0" encoding="utf-8"?>
-<w:hdr xmlns:wpc="http://schemas.microsoft.com/office/word/2010/wordprocessingCanvas" xmlns:mc="http://schemas.openxmlformats.org/markup-compatibility/2006" xmlns:o="urn:schemas-microsoft-com:office:office" xmlns:r="http://schemas.openxmlformats.org/officeDocument/2006/relationships" xmlns:m="http://schemas.openxmlformats.org/officeDocument/2006/math" xmlns:v="urn:schemas-microsoft-com:vml" xmlns:wp14="http://schemas.microsoft.com/office/word/2010/wordprocessingDrawing" xmlns:wp="http://schemas.openxmlformats.org/drawingml/2006/wordprocessingDrawing" xmlns:w10="urn:schemas-microsoft-com:office:word" xmlns:w="http://schemas.openxmlformats.org/wordprocessingml/2006/main" xmlns:w14="http://schemas.microsoft.com/office/word/2010/wordml" xmlns:wpg="http://schemas.microsoft.com/office/word/2010/wordprocessingGroup" xmlns:wpi="http://schemas.microsoft.com/office/word/2010/wordprocessingInk" xmlns:wne="http://schemas.microsoft.com/office/word/2006/wordml" xmlns:wps="http://schemas.microsoft.com/office/word/2010/wordprocessingShape" mc:Ignorable="w14 wp14">
+<w:hdr xmlns:wpc="http://schemas.microsoft.com/office/word/2010/wordprocessingCanvas" xmlns:cx="http://schemas.microsoft.com/office/drawing/2014/chartex" xmlns:cx1="http://schemas.microsoft.com/office/drawing/2015/9/8/chartex" xmlns:cx2="http://schemas.microsoft.com/office/drawing/2015/10/21/chartex" xmlns:cx3="http://schemas.microsoft.com/office/drawing/2016/5/9/chartex" xmlns:cx4="http://schemas.microsoft.com/office/drawing/2016/5/10/chartex" xmlns:cx5="http://schemas.microsoft.com/office/drawing/2016/5/11/chartex" xmlns:cx6="http://schemas.microsoft.com/office/drawing/2016/5/12/chartex" xmlns:cx7="http://schemas.microsoft.com/office/drawing/2016/5/13/chartex" xmlns:cx8="http://schemas.microsoft.com/office/drawing/2016/5/14/chartex" xmlns:mc="http://schemas.openxmlformats.org/markup-compatibility/2006" xmlns:aink="http://schemas.microsoft.com/office/drawing/2016/ink" xmlns:o="urn:schemas-microsoft-com:office:office" xmlns:r="http://schemas.openxmlformats.org/officeDocument/2006/relationships" xmlns:m="http://schemas.openxmlformats.org/officeDocument/2006/math" xmlns:v="urn:schemas-microsoft-com:vml" xmlns:wp14="http://schemas.microsoft.com/office/word/2010/wordprocessingDrawing" xmlns:wp="http://schemas.openxmlformats.org/drawingml/2006/wordprocessingDrawing" xmlns:w10="urn:schemas-microsoft-com:office:word" xmlns:w="http://schemas.openxmlformats.org/wordprocessingml/2006/main" xmlns:w14="http://schemas.microsoft.com/office/word/2010/wordml" xmlns:w15="http://schemas.microsoft.com/office/word/2012/wordml" xmlns:w16se="http://schemas.microsoft.com/office/word/2015/wordml/symex" xmlns:wpg="http://schemas.microsoft.com/office/word/2010/wordprocessingGroup" xmlns:wpi="http://schemas.microsoft.com/office/word/2010/wordprocessingInk" xmlns:wne="http://schemas.microsoft.com/office/word/2006/wordml" xmlns:wps="http://schemas.microsoft.com/office/word/2010/wordprocessingShape" mc:Ignorable="w14 w15 w16se wp14">
   <w:tbl>
     <w:tblPr>
       <w:tblW w:w="4983" w:type="pct"/>
@@ -17369,7 +17462,7 @@
 </file>
 
 <file path=word/header6.xml><?xml version="1.0" encoding="utf-8"?>
-<w:hdr xmlns:wpc="http://schemas.microsoft.com/office/word/2010/wordprocessingCanvas" xmlns:mc="http://schemas.openxmlformats.org/markup-compatibility/2006" xmlns:o="urn:schemas-microsoft-com:office:office" xmlns:r="http://schemas.openxmlformats.org/officeDocument/2006/relationships" xmlns:m="http://schemas.openxmlformats.org/officeDocument/2006/math" xmlns:v="urn:schemas-microsoft-com:vml" xmlns:wp14="http://schemas.microsoft.com/office/word/2010/wordprocessingDrawing" xmlns:wp="http://schemas.openxmlformats.org/drawingml/2006/wordprocessingDrawing" xmlns:w10="urn:schemas-microsoft-com:office:word" xmlns:w="http://schemas.openxmlformats.org/wordprocessingml/2006/main" xmlns:w14="http://schemas.microsoft.com/office/word/2010/wordml" xmlns:wpg="http://schemas.microsoft.com/office/word/2010/wordprocessingGroup" xmlns:wpi="http://schemas.microsoft.com/office/word/2010/wordprocessingInk" xmlns:wne="http://schemas.microsoft.com/office/word/2006/wordml" xmlns:wps="http://schemas.microsoft.com/office/word/2010/wordprocessingShape" mc:Ignorable="w14 wp14">
+<w:hdr xmlns:wpc="http://schemas.microsoft.com/office/word/2010/wordprocessingCanvas" xmlns:cx="http://schemas.microsoft.com/office/drawing/2014/chartex" xmlns:cx1="http://schemas.microsoft.com/office/drawing/2015/9/8/chartex" xmlns:cx2="http://schemas.microsoft.com/office/drawing/2015/10/21/chartex" xmlns:cx3="http://schemas.microsoft.com/office/drawing/2016/5/9/chartex" xmlns:cx4="http://schemas.microsoft.com/office/drawing/2016/5/10/chartex" xmlns:cx5="http://schemas.microsoft.com/office/drawing/2016/5/11/chartex" xmlns:cx6="http://schemas.microsoft.com/office/drawing/2016/5/12/chartex" xmlns:cx7="http://schemas.microsoft.com/office/drawing/2016/5/13/chartex" xmlns:cx8="http://schemas.microsoft.com/office/drawing/2016/5/14/chartex" xmlns:mc="http://schemas.openxmlformats.org/markup-compatibility/2006" xmlns:aink="http://schemas.microsoft.com/office/drawing/2016/ink" xmlns:o="urn:schemas-microsoft-com:office:office" xmlns:r="http://schemas.openxmlformats.org/officeDocument/2006/relationships" xmlns:m="http://schemas.openxmlformats.org/officeDocument/2006/math" xmlns:v="urn:schemas-microsoft-com:vml" xmlns:wp14="http://schemas.microsoft.com/office/word/2010/wordprocessingDrawing" xmlns:wp="http://schemas.openxmlformats.org/drawingml/2006/wordprocessingDrawing" xmlns:w10="urn:schemas-microsoft-com:office:word" xmlns:w="http://schemas.openxmlformats.org/wordprocessingml/2006/main" xmlns:w14="http://schemas.microsoft.com/office/word/2010/wordml" xmlns:w15="http://schemas.microsoft.com/office/word/2012/wordml" xmlns:w16se="http://schemas.microsoft.com/office/word/2015/wordml/symex" xmlns:wpg="http://schemas.microsoft.com/office/word/2010/wordprocessingGroup" xmlns:wpi="http://schemas.microsoft.com/office/word/2010/wordprocessingInk" xmlns:wne="http://schemas.microsoft.com/office/word/2006/wordml" xmlns:wps="http://schemas.microsoft.com/office/word/2010/wordprocessingShape" mc:Ignorable="w14 w15 w16se wp14">
   <w:tbl>
     <w:tblPr>
       <w:tblW w:w="4984" w:type="pct"/>
@@ -17468,8 +17561,8 @@
 </file>
 
 <file path=word/numbering.xml><?xml version="1.0" encoding="utf-8"?>
-<w:numbering xmlns:wpc="http://schemas.microsoft.com/office/word/2010/wordprocessingCanvas" xmlns:mc="http://schemas.openxmlformats.org/markup-compatibility/2006" xmlns:o="urn:schemas-microsoft-com:office:office" xmlns:r="http://schemas.openxmlformats.org/officeDocument/2006/relationships" xmlns:m="http://schemas.openxmlformats.org/officeDocument/2006/math" xmlns:v="urn:schemas-microsoft-com:vml" xmlns:wp14="http://schemas.microsoft.com/office/word/2010/wordprocessingDrawing" xmlns:wp="http://schemas.openxmlformats.org/drawingml/2006/wordprocessingDrawing" xmlns:w10="urn:schemas-microsoft-com:office:word" xmlns:w="http://schemas.openxmlformats.org/wordprocessingml/2006/main" xmlns:w14="http://schemas.microsoft.com/office/word/2010/wordml" xmlns:wpg="http://schemas.microsoft.com/office/word/2010/wordprocessingGroup" xmlns:wpi="http://schemas.microsoft.com/office/word/2010/wordprocessingInk" xmlns:wne="http://schemas.microsoft.com/office/word/2006/wordml" xmlns:wps="http://schemas.microsoft.com/office/word/2010/wordprocessingShape" mc:Ignorable="w14 wp14">
-  <w:abstractNum w:abstractNumId="0">
+<w:numbering xmlns:wpc="http://schemas.microsoft.com/office/word/2010/wordprocessingCanvas" xmlns:cx="http://schemas.microsoft.com/office/drawing/2014/chartex" xmlns:cx1="http://schemas.microsoft.com/office/drawing/2015/9/8/chartex" xmlns:cx2="http://schemas.microsoft.com/office/drawing/2015/10/21/chartex" xmlns:cx3="http://schemas.microsoft.com/office/drawing/2016/5/9/chartex" xmlns:cx4="http://schemas.microsoft.com/office/drawing/2016/5/10/chartex" xmlns:cx5="http://schemas.microsoft.com/office/drawing/2016/5/11/chartex" xmlns:cx6="http://schemas.microsoft.com/office/drawing/2016/5/12/chartex" xmlns:cx7="http://schemas.microsoft.com/office/drawing/2016/5/13/chartex" xmlns:cx8="http://schemas.microsoft.com/office/drawing/2016/5/14/chartex" xmlns:mc="http://schemas.openxmlformats.org/markup-compatibility/2006" xmlns:aink="http://schemas.microsoft.com/office/drawing/2016/ink" xmlns:o="urn:schemas-microsoft-com:office:office" xmlns:r="http://schemas.openxmlformats.org/officeDocument/2006/relationships" xmlns:m="http://schemas.openxmlformats.org/officeDocument/2006/math" xmlns:v="urn:schemas-microsoft-com:vml" xmlns:wp14="http://schemas.microsoft.com/office/word/2010/wordprocessingDrawing" xmlns:wp="http://schemas.openxmlformats.org/drawingml/2006/wordprocessingDrawing" xmlns:w10="urn:schemas-microsoft-com:office:word" xmlns:w="http://schemas.openxmlformats.org/wordprocessingml/2006/main" xmlns:w14="http://schemas.microsoft.com/office/word/2010/wordml" xmlns:w15="http://schemas.microsoft.com/office/word/2012/wordml" xmlns:w16se="http://schemas.microsoft.com/office/word/2015/wordml/symex" xmlns:wpg="http://schemas.microsoft.com/office/word/2010/wordprocessingGroup" xmlns:wpi="http://schemas.microsoft.com/office/word/2010/wordprocessingInk" xmlns:wne="http://schemas.microsoft.com/office/word/2006/wordml" xmlns:wps="http://schemas.microsoft.com/office/word/2010/wordprocessingShape" mc:Ignorable="w14 w15 w16se wp14">
+  <w:abstractNum w:abstractNumId="0" w15:restartNumberingAfterBreak="0">
     <w:nsid w:val="02634724"/>
     <w:multiLevelType w:val="hybridMultilevel"/>
     <w:tmpl w:val="ED8A79AA"/>
@@ -17558,7 +17651,7 @@
       </w:pPr>
     </w:lvl>
   </w:abstractNum>
-  <w:abstractNum w:abstractNumId="1">
+  <w:abstractNum w:abstractNumId="1" w15:restartNumberingAfterBreak="0">
     <w:nsid w:val="038400FD"/>
     <w:multiLevelType w:val="multilevel"/>
     <w:tmpl w:val="3E9A2DE0"/>
@@ -17644,7 +17737,7 @@
       </w:pPr>
     </w:lvl>
   </w:abstractNum>
-  <w:abstractNum w:abstractNumId="2">
+  <w:abstractNum w:abstractNumId="2" w15:restartNumberingAfterBreak="0">
     <w:nsid w:val="08D92892"/>
     <w:multiLevelType w:val="hybridMultilevel"/>
     <w:tmpl w:val="768AF294"/>
@@ -17733,7 +17826,7 @@
       </w:pPr>
     </w:lvl>
   </w:abstractNum>
-  <w:abstractNum w:abstractNumId="3">
+  <w:abstractNum w:abstractNumId="3" w15:restartNumberingAfterBreak="0">
     <w:nsid w:val="0AFB7EE4"/>
     <w:multiLevelType w:val="hybridMultilevel"/>
     <w:tmpl w:val="6BD42F02"/>
@@ -17819,7 +17912,7 @@
       </w:pPr>
     </w:lvl>
   </w:abstractNum>
-  <w:abstractNum w:abstractNumId="4">
+  <w:abstractNum w:abstractNumId="4" w15:restartNumberingAfterBreak="0">
     <w:nsid w:val="0B893CF8"/>
     <w:multiLevelType w:val="hybridMultilevel"/>
     <w:tmpl w:val="63E83BBE"/>
@@ -17932,7 +18025,7 @@
       </w:rPr>
     </w:lvl>
   </w:abstractNum>
-  <w:abstractNum w:abstractNumId="5">
+  <w:abstractNum w:abstractNumId="5" w15:restartNumberingAfterBreak="0">
     <w:nsid w:val="0C1125D4"/>
     <w:multiLevelType w:val="hybridMultilevel"/>
     <w:tmpl w:val="3864B9B6"/>
@@ -18045,7 +18138,7 @@
       </w:rPr>
     </w:lvl>
   </w:abstractNum>
-  <w:abstractNum w:abstractNumId="6">
+  <w:abstractNum w:abstractNumId="6" w15:restartNumberingAfterBreak="0">
     <w:nsid w:val="0E5512CD"/>
     <w:multiLevelType w:val="hybridMultilevel"/>
     <w:tmpl w:val="E9F4D37C"/>
@@ -18134,7 +18227,7 @@
       </w:pPr>
     </w:lvl>
   </w:abstractNum>
-  <w:abstractNum w:abstractNumId="7">
+  <w:abstractNum w:abstractNumId="7" w15:restartNumberingAfterBreak="0">
     <w:nsid w:val="0E7A0AEB"/>
     <w:multiLevelType w:val="hybridMultilevel"/>
     <w:tmpl w:val="89505F80"/>
@@ -18223,7 +18316,7 @@
       </w:pPr>
     </w:lvl>
   </w:abstractNum>
-  <w:abstractNum w:abstractNumId="8">
+  <w:abstractNum w:abstractNumId="8" w15:restartNumberingAfterBreak="0">
     <w:nsid w:val="15C255FA"/>
     <w:multiLevelType w:val="hybridMultilevel"/>
     <w:tmpl w:val="55A2AA7E"/>
@@ -18335,7 +18428,7 @@
       </w:rPr>
     </w:lvl>
   </w:abstractNum>
-  <w:abstractNum w:abstractNumId="9">
+  <w:abstractNum w:abstractNumId="9" w15:restartNumberingAfterBreak="0">
     <w:nsid w:val="1C047DE4"/>
     <w:multiLevelType w:val="hybridMultilevel"/>
     <w:tmpl w:val="61046624"/>
@@ -18424,7 +18517,7 @@
       </w:pPr>
     </w:lvl>
   </w:abstractNum>
-  <w:abstractNum w:abstractNumId="10">
+  <w:abstractNum w:abstractNumId="10" w15:restartNumberingAfterBreak="0">
     <w:nsid w:val="21463960"/>
     <w:multiLevelType w:val="hybridMultilevel"/>
     <w:tmpl w:val="0E1CBA68"/>
@@ -18536,7 +18629,7 @@
       </w:rPr>
     </w:lvl>
   </w:abstractNum>
-  <w:abstractNum w:abstractNumId="11">
+  <w:abstractNum w:abstractNumId="11" w15:restartNumberingAfterBreak="0">
     <w:nsid w:val="2CDD4C3C"/>
     <w:multiLevelType w:val="hybridMultilevel"/>
     <w:tmpl w:val="A0AC6CBE"/>
@@ -18648,7 +18741,7 @@
       </w:rPr>
     </w:lvl>
   </w:abstractNum>
-  <w:abstractNum w:abstractNumId="12">
+  <w:abstractNum w:abstractNumId="12" w15:restartNumberingAfterBreak="0">
     <w:nsid w:val="2E911FEE"/>
     <w:multiLevelType w:val="hybridMultilevel"/>
     <w:tmpl w:val="3DC40216"/>
@@ -18734,7 +18827,7 @@
       </w:pPr>
     </w:lvl>
   </w:abstractNum>
-  <w:abstractNum w:abstractNumId="13">
+  <w:abstractNum w:abstractNumId="13" w15:restartNumberingAfterBreak="0">
     <w:nsid w:val="30B66865"/>
     <w:multiLevelType w:val="multilevel"/>
     <w:tmpl w:val="69CC4414"/>
@@ -18823,7 +18916,7 @@
       </w:pPr>
     </w:lvl>
   </w:abstractNum>
-  <w:abstractNum w:abstractNumId="14">
+  <w:abstractNum w:abstractNumId="14" w15:restartNumberingAfterBreak="0">
     <w:nsid w:val="46660D65"/>
     <w:multiLevelType w:val="hybridMultilevel"/>
     <w:tmpl w:val="22686AB0"/>
@@ -18912,7 +19005,7 @@
       </w:pPr>
     </w:lvl>
   </w:abstractNum>
-  <w:abstractNum w:abstractNumId="15">
+  <w:abstractNum w:abstractNumId="15" w15:restartNumberingAfterBreak="0">
     <w:nsid w:val="47BD5E4C"/>
     <w:multiLevelType w:val="hybridMultilevel"/>
     <w:tmpl w:val="852EA326"/>
@@ -19024,7 +19117,7 @@
       </w:rPr>
     </w:lvl>
   </w:abstractNum>
-  <w:abstractNum w:abstractNumId="16">
+  <w:abstractNum w:abstractNumId="16" w15:restartNumberingAfterBreak="0">
     <w:nsid w:val="47C75CB0"/>
     <w:multiLevelType w:val="multilevel"/>
     <w:tmpl w:val="0409001F"/>
@@ -19110,7 +19203,7 @@
       </w:pPr>
     </w:lvl>
   </w:abstractNum>
-  <w:abstractNum w:abstractNumId="17">
+  <w:abstractNum w:abstractNumId="17" w15:restartNumberingAfterBreak="0">
     <w:nsid w:val="4A7125AB"/>
     <w:multiLevelType w:val="hybridMultilevel"/>
     <w:tmpl w:val="A2B80F3C"/>
@@ -19196,7 +19289,7 @@
       </w:pPr>
     </w:lvl>
   </w:abstractNum>
-  <w:abstractNum w:abstractNumId="18">
+  <w:abstractNum w:abstractNumId="18" w15:restartNumberingAfterBreak="0">
     <w:nsid w:val="4B507F29"/>
     <w:multiLevelType w:val="hybridMultilevel"/>
     <w:tmpl w:val="5A806C32"/>
@@ -19282,7 +19375,7 @@
       </w:pPr>
     </w:lvl>
   </w:abstractNum>
-  <w:abstractNum w:abstractNumId="19">
+  <w:abstractNum w:abstractNumId="19" w15:restartNumberingAfterBreak="0">
     <w:nsid w:val="4D8108AD"/>
     <w:multiLevelType w:val="hybridMultilevel"/>
     <w:tmpl w:val="ED2C7676"/>
@@ -19395,7 +19488,7 @@
       </w:rPr>
     </w:lvl>
   </w:abstractNum>
-  <w:abstractNum w:abstractNumId="20">
+  <w:abstractNum w:abstractNumId="20" w15:restartNumberingAfterBreak="0">
     <w:nsid w:val="4E280BA9"/>
     <w:multiLevelType w:val="hybridMultilevel"/>
     <w:tmpl w:val="74D456F2"/>
@@ -19484,7 +19577,7 @@
       </w:pPr>
     </w:lvl>
   </w:abstractNum>
-  <w:abstractNum w:abstractNumId="21">
+  <w:abstractNum w:abstractNumId="21" w15:restartNumberingAfterBreak="0">
     <w:nsid w:val="5E4A752A"/>
     <w:multiLevelType w:val="hybridMultilevel"/>
     <w:tmpl w:val="74D456F2"/>
@@ -19573,7 +19666,7 @@
       </w:pPr>
     </w:lvl>
   </w:abstractNum>
-  <w:abstractNum w:abstractNumId="22">
+  <w:abstractNum w:abstractNumId="22" w15:restartNumberingAfterBreak="0">
     <w:nsid w:val="5F643A2D"/>
     <w:multiLevelType w:val="hybridMultilevel"/>
     <w:tmpl w:val="DB923082"/>
@@ -19659,7 +19752,7 @@
       </w:pPr>
     </w:lvl>
   </w:abstractNum>
-  <w:abstractNum w:abstractNumId="23">
+  <w:abstractNum w:abstractNumId="23" w15:restartNumberingAfterBreak="0">
     <w:nsid w:val="642B1F9B"/>
     <w:multiLevelType w:val="hybridMultilevel"/>
     <w:tmpl w:val="492ED3BE"/>
@@ -19745,7 +19838,7 @@
       </w:pPr>
     </w:lvl>
   </w:abstractNum>
-  <w:abstractNum w:abstractNumId="24">
+  <w:abstractNum w:abstractNumId="24" w15:restartNumberingAfterBreak="0">
     <w:nsid w:val="65B467CC"/>
     <w:multiLevelType w:val="hybridMultilevel"/>
     <w:tmpl w:val="A91E97EE"/>
@@ -19858,7 +19951,7 @@
       </w:rPr>
     </w:lvl>
   </w:abstractNum>
-  <w:abstractNum w:abstractNumId="25">
+  <w:abstractNum w:abstractNumId="25" w15:restartNumberingAfterBreak="0">
     <w:nsid w:val="66603BCA"/>
     <w:multiLevelType w:val="hybridMultilevel"/>
     <w:tmpl w:val="18A24674"/>
@@ -19971,7 +20064,7 @@
       </w:rPr>
     </w:lvl>
   </w:abstractNum>
-  <w:abstractNum w:abstractNumId="26">
+  <w:abstractNum w:abstractNumId="26" w15:restartNumberingAfterBreak="0">
     <w:nsid w:val="679176C6"/>
     <w:multiLevelType w:val="hybridMultilevel"/>
     <w:tmpl w:val="5FB86B78"/>
@@ -20083,7 +20176,7 @@
       </w:rPr>
     </w:lvl>
   </w:abstractNum>
-  <w:abstractNum w:abstractNumId="27">
+  <w:abstractNum w:abstractNumId="27" w15:restartNumberingAfterBreak="0">
     <w:nsid w:val="69DA0FD2"/>
     <w:multiLevelType w:val="hybridMultilevel"/>
     <w:tmpl w:val="5928A830"/>
@@ -20169,7 +20262,7 @@
       </w:pPr>
     </w:lvl>
   </w:abstractNum>
-  <w:abstractNum w:abstractNumId="28">
+  <w:abstractNum w:abstractNumId="28" w15:restartNumberingAfterBreak="0">
     <w:nsid w:val="6A0D504B"/>
     <w:multiLevelType w:val="hybridMultilevel"/>
     <w:tmpl w:val="5928A830"/>
@@ -20255,7 +20348,7 @@
       </w:pPr>
     </w:lvl>
   </w:abstractNum>
-  <w:abstractNum w:abstractNumId="29">
+  <w:abstractNum w:abstractNumId="29" w15:restartNumberingAfterBreak="0">
     <w:nsid w:val="71CD20A6"/>
     <w:multiLevelType w:val="hybridMultilevel"/>
     <w:tmpl w:val="883AA364"/>
@@ -20367,7 +20460,7 @@
       </w:rPr>
     </w:lvl>
   </w:abstractNum>
-  <w:abstractNum w:abstractNumId="30">
+  <w:abstractNum w:abstractNumId="30" w15:restartNumberingAfterBreak="0">
     <w:nsid w:val="74FE0553"/>
     <w:multiLevelType w:val="hybridMultilevel"/>
     <w:tmpl w:val="05FABDEA"/>
@@ -20480,7 +20573,7 @@
       </w:rPr>
     </w:lvl>
   </w:abstractNum>
-  <w:abstractNum w:abstractNumId="31">
+  <w:abstractNum w:abstractNumId="31" w15:restartNumberingAfterBreak="0">
     <w:nsid w:val="75B03BFA"/>
     <w:multiLevelType w:val="multilevel"/>
     <w:tmpl w:val="0409001F"/>
@@ -20590,7 +20683,7 @@
       </w:rPr>
     </w:lvl>
   </w:abstractNum>
-  <w:abstractNum w:abstractNumId="32">
+  <w:abstractNum w:abstractNumId="32" w15:restartNumberingAfterBreak="0">
     <w:nsid w:val="79CC5276"/>
     <w:multiLevelType w:val="hybridMultilevel"/>
     <w:tmpl w:val="BC221032"/>
@@ -20676,7 +20769,7 @@
       </w:pPr>
     </w:lvl>
   </w:abstractNum>
-  <w:abstractNum w:abstractNumId="33">
+  <w:abstractNum w:abstractNumId="33" w15:restartNumberingAfterBreak="0">
     <w:nsid w:val="7C82614A"/>
     <w:multiLevelType w:val="hybridMultilevel"/>
     <w:tmpl w:val="74D456F2"/>
@@ -20765,7 +20858,7 @@
       </w:pPr>
     </w:lvl>
   </w:abstractNum>
-  <w:abstractNum w:abstractNumId="34">
+  <w:abstractNum w:abstractNumId="34" w15:restartNumberingAfterBreak="0">
     <w:nsid w:val="7D921391"/>
     <w:multiLevelType w:val="hybridMultilevel"/>
     <w:tmpl w:val="A0C2D8BA"/>
@@ -20851,7 +20944,7 @@
       </w:pPr>
     </w:lvl>
   </w:abstractNum>
-  <w:abstractNum w:abstractNumId="35">
+  <w:abstractNum w:abstractNumId="35" w15:restartNumberingAfterBreak="0">
     <w:nsid w:val="7DA9136B"/>
     <w:multiLevelType w:val="hybridMultilevel"/>
     <w:tmpl w:val="D1A4102C"/>
@@ -21075,7 +21168,7 @@
 </file>
 
 <file path=word/styles.xml><?xml version="1.0" encoding="utf-8"?>
-<w:styles xmlns:mc="http://schemas.openxmlformats.org/markup-compatibility/2006" xmlns:r="http://schemas.openxmlformats.org/officeDocument/2006/relationships" xmlns:w="http://schemas.openxmlformats.org/wordprocessingml/2006/main" xmlns:w14="http://schemas.microsoft.com/office/word/2010/wordml" mc:Ignorable="w14">
+<w:styles xmlns:mc="http://schemas.openxmlformats.org/markup-compatibility/2006" xmlns:r="http://schemas.openxmlformats.org/officeDocument/2006/relationships" xmlns:w="http://schemas.openxmlformats.org/wordprocessingml/2006/main" xmlns:w14="http://schemas.microsoft.com/office/word/2010/wordml" xmlns:w15="http://schemas.microsoft.com/office/word/2012/wordml" xmlns:w16se="http://schemas.microsoft.com/office/word/2015/wordml/symex" mc:Ignorable="w14 w15 w16se">
   <w:docDefaults>
     <w:rPrDefault>
       <w:rPr>
@@ -21091,144 +21184,381 @@
       </w:pPr>
     </w:pPrDefault>
   </w:docDefaults>
-  <w:latentStyles w:defLockedState="0" w:defUIPriority="99" w:defSemiHidden="1" w:defUnhideWhenUsed="1" w:defQFormat="0" w:count="267">
-    <w:lsdException w:name="Normal" w:semiHidden="0" w:uiPriority="0" w:unhideWhenUsed="0" w:qFormat="1"/>
-    <w:lsdException w:name="heading 1" w:semiHidden="0" w:uiPriority="9" w:unhideWhenUsed="0" w:qFormat="1"/>
-    <w:lsdException w:name="heading 2" w:uiPriority="9" w:qFormat="1"/>
-    <w:lsdException w:name="heading 3" w:uiPriority="9" w:qFormat="1"/>
-    <w:lsdException w:name="heading 4" w:uiPriority="9" w:qFormat="1"/>
-    <w:lsdException w:name="heading 5" w:uiPriority="9" w:qFormat="1"/>
-    <w:lsdException w:name="heading 6" w:uiPriority="9" w:qFormat="1"/>
-    <w:lsdException w:name="heading 7" w:uiPriority="9" w:qFormat="1"/>
-    <w:lsdException w:name="heading 8" w:uiPriority="9" w:qFormat="1"/>
-    <w:lsdException w:name="heading 9" w:uiPriority="9" w:qFormat="1"/>
-    <w:lsdException w:name="toc 1" w:uiPriority="39"/>
-    <w:lsdException w:name="toc 2" w:uiPriority="39"/>
-    <w:lsdException w:name="toc 3" w:uiPriority="39"/>
-    <w:lsdException w:name="toc 4" w:uiPriority="39"/>
-    <w:lsdException w:name="toc 5" w:uiPriority="39"/>
-    <w:lsdException w:name="toc 6" w:uiPriority="39"/>
-    <w:lsdException w:name="toc 7" w:uiPriority="39"/>
-    <w:lsdException w:name="toc 8" w:uiPriority="39"/>
-    <w:lsdException w:name="toc 9" w:uiPriority="39"/>
-    <w:lsdException w:name="caption" w:uiPriority="35" w:qFormat="1"/>
-    <w:lsdException w:name="Title" w:semiHidden="0" w:uiPriority="10" w:unhideWhenUsed="0" w:qFormat="1"/>
-    <w:lsdException w:name="Default Paragraph Font" w:uiPriority="1"/>
-    <w:lsdException w:name="Subtitle" w:semiHidden="0" w:uiPriority="11" w:unhideWhenUsed="0" w:qFormat="1"/>
-    <w:lsdException w:name="Strong" w:semiHidden="0" w:uiPriority="22" w:unhideWhenUsed="0" w:qFormat="1"/>
-    <w:lsdException w:name="Emphasis" w:semiHidden="0" w:uiPriority="20" w:unhideWhenUsed="0" w:qFormat="1"/>
-    <w:lsdException w:name="Table Grid" w:semiHidden="0" w:uiPriority="59" w:unhideWhenUsed="0" w:qFormat="1"/>
-    <w:lsdException w:name="Placeholder Text" w:unhideWhenUsed="0"/>
-    <w:lsdException w:name="No Spacing" w:semiHidden="0" w:uiPriority="1" w:unhideWhenUsed="0" w:qFormat="1"/>
-    <w:lsdException w:name="Light Shading" w:semiHidden="0" w:uiPriority="60" w:unhideWhenUsed="0"/>
-    <w:lsdException w:name="Light List" w:semiHidden="0" w:uiPriority="61" w:unhideWhenUsed="0"/>
-    <w:lsdException w:name="Light Grid" w:semiHidden="0" w:uiPriority="62" w:unhideWhenUsed="0"/>
-    <w:lsdException w:name="Medium Shading 1" w:semiHidden="0" w:uiPriority="63" w:unhideWhenUsed="0"/>
-    <w:lsdException w:name="Medium Shading 2" w:semiHidden="0" w:uiPriority="64" w:unhideWhenUsed="0"/>
-    <w:lsdException w:name="Medium List 1" w:semiHidden="0" w:uiPriority="65" w:unhideWhenUsed="0"/>
-    <w:lsdException w:name="Medium List 2" w:semiHidden="0" w:uiPriority="66" w:unhideWhenUsed="0"/>
-    <w:lsdException w:name="Medium Grid 1" w:semiHidden="0" w:uiPriority="67" w:unhideWhenUsed="0"/>
-    <w:lsdException w:name="Medium Grid 2" w:semiHidden="0" w:uiPriority="68" w:unhideWhenUsed="0"/>
-    <w:lsdException w:name="Medium Grid 3" w:semiHidden="0" w:uiPriority="69" w:unhideWhenUsed="0"/>
-    <w:lsdException w:name="Dark List" w:semiHidden="0" w:uiPriority="70" w:unhideWhenUsed="0"/>
-    <w:lsdException w:name="Colorful Shading" w:semiHidden="0" w:uiPriority="71" w:unhideWhenUsed="0"/>
-    <w:lsdException w:name="Colorful List" w:semiHidden="0" w:uiPriority="72" w:unhideWhenUsed="0"/>
-    <w:lsdException w:name="Colorful Grid" w:semiHidden="0" w:uiPriority="73" w:unhideWhenUsed="0"/>
-    <w:lsdException w:name="Light Shading Accent 1" w:semiHidden="0" w:uiPriority="60" w:unhideWhenUsed="0"/>
-    <w:lsdException w:name="Light List Accent 1" w:semiHidden="0" w:uiPriority="61" w:unhideWhenUsed="0"/>
-    <w:lsdException w:name="Light Grid Accent 1" w:semiHidden="0" w:uiPriority="62" w:unhideWhenUsed="0"/>
-    <w:lsdException w:name="Medium Shading 1 Accent 1" w:semiHidden="0" w:uiPriority="63" w:unhideWhenUsed="0"/>
-    <w:lsdException w:name="Medium Shading 2 Accent 1" w:semiHidden="0" w:uiPriority="64" w:unhideWhenUsed="0"/>
-    <w:lsdException w:name="Medium List 1 Accent 1" w:semiHidden="0" w:uiPriority="65" w:unhideWhenUsed="0"/>
-    <w:lsdException w:name="Revision" w:unhideWhenUsed="0"/>
-    <w:lsdException w:name="List Paragraph" w:semiHidden="0" w:uiPriority="34" w:unhideWhenUsed="0" w:qFormat="1"/>
-    <w:lsdException w:name="Quote" w:semiHidden="0" w:uiPriority="29" w:unhideWhenUsed="0" w:qFormat="1"/>
-    <w:lsdException w:name="Intense Quote" w:semiHidden="0" w:uiPriority="30" w:unhideWhenUsed="0" w:qFormat="1"/>
-    <w:lsdException w:name="Medium List 2 Accent 1" w:semiHidden="0" w:uiPriority="66" w:unhideWhenUsed="0"/>
-    <w:lsdException w:name="Medium Grid 1 Accent 1" w:semiHidden="0" w:uiPriority="67" w:unhideWhenUsed="0"/>
-    <w:lsdException w:name="Medium Grid 2 Accent 1" w:semiHidden="0" w:uiPriority="68" w:unhideWhenUsed="0"/>
-    <w:lsdException w:name="Medium Grid 3 Accent 1" w:semiHidden="0" w:uiPriority="69" w:unhideWhenUsed="0"/>
-    <w:lsdException w:name="Dark List Accent 1" w:semiHidden="0" w:uiPriority="70" w:unhideWhenUsed="0"/>
-    <w:lsdException w:name="Colorful Shading Accent 1" w:semiHidden="0" w:uiPriority="71" w:unhideWhenUsed="0"/>
-    <w:lsdException w:name="Colorful List Accent 1" w:semiHidden="0" w:uiPriority="72" w:unhideWhenUsed="0"/>
-    <w:lsdException w:name="Colorful Grid Accent 1" w:semiHidden="0" w:uiPriority="73" w:unhideWhenUsed="0"/>
-    <w:lsdException w:name="Light Shading Accent 2" w:semiHidden="0" w:uiPriority="60" w:unhideWhenUsed="0"/>
-    <w:lsdException w:name="Light List Accent 2" w:semiHidden="0" w:uiPriority="61" w:unhideWhenUsed="0"/>
-    <w:lsdException w:name="Light Grid Accent 2" w:semiHidden="0" w:uiPriority="62" w:unhideWhenUsed="0"/>
-    <w:lsdException w:name="Medium Shading 1 Accent 2" w:semiHidden="0" w:uiPriority="63" w:unhideWhenUsed="0"/>
-    <w:lsdException w:name="Medium Shading 2 Accent 2" w:semiHidden="0" w:uiPriority="64" w:unhideWhenUsed="0"/>
-    <w:lsdException w:name="Medium List 1 Accent 2" w:semiHidden="0" w:uiPriority="65" w:unhideWhenUsed="0"/>
-    <w:lsdException w:name="Medium List 2 Accent 2" w:semiHidden="0" w:uiPriority="66" w:unhideWhenUsed="0"/>
-    <w:lsdException w:name="Medium Grid 1 Accent 2" w:semiHidden="0" w:uiPriority="67" w:unhideWhenUsed="0"/>
-    <w:lsdException w:name="Medium Grid 2 Accent 2" w:semiHidden="0" w:uiPriority="68" w:unhideWhenUsed="0"/>
-    <w:lsdException w:name="Medium Grid 3 Accent 2" w:semiHidden="0" w:uiPriority="69" w:unhideWhenUsed="0"/>
-    <w:lsdException w:name="Dark List Accent 2" w:semiHidden="0" w:uiPriority="70" w:unhideWhenUsed="0"/>
-    <w:lsdException w:name="Colorful Shading Accent 2" w:semiHidden="0" w:uiPriority="71" w:unhideWhenUsed="0"/>
-    <w:lsdException w:name="Colorful List Accent 2" w:semiHidden="0" w:uiPriority="72" w:unhideWhenUsed="0"/>
-    <w:lsdException w:name="Colorful Grid Accent 2" w:semiHidden="0" w:uiPriority="73" w:unhideWhenUsed="0"/>
-    <w:lsdException w:name="Light Shading Accent 3" w:semiHidden="0" w:uiPriority="60" w:unhideWhenUsed="0"/>
-    <w:lsdException w:name="Light List Accent 3" w:semiHidden="0" w:uiPriority="61" w:unhideWhenUsed="0"/>
-    <w:lsdException w:name="Light Grid Accent 3" w:semiHidden="0" w:uiPriority="62" w:unhideWhenUsed="0"/>
-    <w:lsdException w:name="Medium Shading 1 Accent 3" w:semiHidden="0" w:uiPriority="63" w:unhideWhenUsed="0"/>
-    <w:lsdException w:name="Medium Shading 2 Accent 3" w:semiHidden="0" w:uiPriority="64" w:unhideWhenUsed="0"/>
-    <w:lsdException w:name="Medium List 1 Accent 3" w:semiHidden="0" w:uiPriority="65" w:unhideWhenUsed="0"/>
-    <w:lsdException w:name="Medium List 2 Accent 3" w:semiHidden="0" w:uiPriority="66" w:unhideWhenUsed="0"/>
-    <w:lsdException w:name="Medium Grid 1 Accent 3" w:semiHidden="0" w:uiPriority="67" w:unhideWhenUsed="0"/>
-    <w:lsdException w:name="Medium Grid 2 Accent 3" w:semiHidden="0" w:uiPriority="68" w:unhideWhenUsed="0"/>
-    <w:lsdException w:name="Medium Grid 3 Accent 3" w:semiHidden="0" w:uiPriority="69" w:unhideWhenUsed="0"/>
-    <w:lsdException w:name="Dark List Accent 3" w:semiHidden="0" w:uiPriority="70" w:unhideWhenUsed="0"/>
-    <w:lsdException w:name="Colorful Shading Accent 3" w:semiHidden="0" w:uiPriority="71" w:unhideWhenUsed="0"/>
-    <w:lsdException w:name="Colorful List Accent 3" w:semiHidden="0" w:uiPriority="72" w:unhideWhenUsed="0"/>
-    <w:lsdException w:name="Colorful Grid Accent 3" w:semiHidden="0" w:uiPriority="73" w:unhideWhenUsed="0"/>
-    <w:lsdException w:name="Light Shading Accent 4" w:semiHidden="0" w:uiPriority="60" w:unhideWhenUsed="0"/>
-    <w:lsdException w:name="Light List Accent 4" w:semiHidden="0" w:uiPriority="61" w:unhideWhenUsed="0"/>
-    <w:lsdException w:name="Light Grid Accent 4" w:semiHidden="0" w:uiPriority="62" w:unhideWhenUsed="0"/>
-    <w:lsdException w:name="Medium Shading 1 Accent 4" w:semiHidden="0" w:uiPriority="63" w:unhideWhenUsed="0"/>
-    <w:lsdException w:name="Medium Shading 2 Accent 4" w:semiHidden="0" w:uiPriority="64" w:unhideWhenUsed="0"/>
-    <w:lsdException w:name="Medium List 1 Accent 4" w:semiHidden="0" w:uiPriority="65" w:unhideWhenUsed="0"/>
-    <w:lsdException w:name="Medium List 2 Accent 4" w:semiHidden="0" w:uiPriority="66" w:unhideWhenUsed="0"/>
-    <w:lsdException w:name="Medium Grid 1 Accent 4" w:semiHidden="0" w:uiPriority="67" w:unhideWhenUsed="0"/>
-    <w:lsdException w:name="Medium Grid 2 Accent 4" w:semiHidden="0" w:uiPriority="68" w:unhideWhenUsed="0"/>
-    <w:lsdException w:name="Medium Grid 3 Accent 4" w:semiHidden="0" w:uiPriority="69" w:unhideWhenUsed="0"/>
-    <w:lsdException w:name="Dark List Accent 4" w:semiHidden="0" w:uiPriority="70" w:unhideWhenUsed="0"/>
-    <w:lsdException w:name="Colorful Shading Accent 4" w:semiHidden="0" w:uiPriority="71" w:unhideWhenUsed="0"/>
-    <w:lsdException w:name="Colorful List Accent 4" w:semiHidden="0" w:uiPriority="72" w:unhideWhenUsed="0"/>
-    <w:lsdException w:name="Colorful Grid Accent 4" w:semiHidden="0" w:uiPriority="73" w:unhideWhenUsed="0"/>
-    <w:lsdException w:name="Light Shading Accent 5" w:semiHidden="0" w:uiPriority="60" w:unhideWhenUsed="0"/>
-    <w:lsdException w:name="Light List Accent 5" w:semiHidden="0" w:uiPriority="61" w:unhideWhenUsed="0"/>
-    <w:lsdException w:name="Light Grid Accent 5" w:semiHidden="0" w:uiPriority="62" w:unhideWhenUsed="0"/>
-    <w:lsdException w:name="Medium Shading 1 Accent 5" w:semiHidden="0" w:uiPriority="63" w:unhideWhenUsed="0"/>
-    <w:lsdException w:name="Medium Shading 2 Accent 5" w:semiHidden="0" w:uiPriority="64" w:unhideWhenUsed="0"/>
-    <w:lsdException w:name="Medium List 1 Accent 5" w:semiHidden="0" w:uiPriority="65" w:unhideWhenUsed="0"/>
-    <w:lsdException w:name="Medium List 2 Accent 5" w:semiHidden="0" w:uiPriority="66" w:unhideWhenUsed="0"/>
-    <w:lsdException w:name="Medium Grid 1 Accent 5" w:semiHidden="0" w:uiPriority="67" w:unhideWhenUsed="0"/>
-    <w:lsdException w:name="Medium Grid 2 Accent 5" w:semiHidden="0" w:uiPriority="68" w:unhideWhenUsed="0"/>
-    <w:lsdException w:name="Medium Grid 3 Accent 5" w:semiHidden="0" w:uiPriority="69" w:unhideWhenUsed="0"/>
-    <w:lsdException w:name="Dark List Accent 5" w:semiHidden="0" w:uiPriority="70" w:unhideWhenUsed="0"/>
-    <w:lsdException w:name="Colorful Shading Accent 5" w:semiHidden="0" w:uiPriority="71" w:unhideWhenUsed="0"/>
-    <w:lsdException w:name="Colorful List Accent 5" w:semiHidden="0" w:uiPriority="72" w:unhideWhenUsed="0"/>
-    <w:lsdException w:name="Colorful Grid Accent 5" w:semiHidden="0" w:uiPriority="73" w:unhideWhenUsed="0"/>
-    <w:lsdException w:name="Light Shading Accent 6" w:semiHidden="0" w:uiPriority="60" w:unhideWhenUsed="0"/>
-    <w:lsdException w:name="Light List Accent 6" w:semiHidden="0" w:uiPriority="61" w:unhideWhenUsed="0"/>
-    <w:lsdException w:name="Light Grid Accent 6" w:semiHidden="0" w:uiPriority="62" w:unhideWhenUsed="0"/>
-    <w:lsdException w:name="Medium Shading 1 Accent 6" w:semiHidden="0" w:uiPriority="63" w:unhideWhenUsed="0"/>
-    <w:lsdException w:name="Medium Shading 2 Accent 6" w:semiHidden="0" w:uiPriority="64" w:unhideWhenUsed="0"/>
-    <w:lsdException w:name="Medium List 1 Accent 6" w:semiHidden="0" w:uiPriority="65" w:unhideWhenUsed="0"/>
-    <w:lsdException w:name="Medium List 2 Accent 6" w:semiHidden="0" w:uiPriority="66" w:unhideWhenUsed="0"/>
-    <w:lsdException w:name="Medium Grid 1 Accent 6" w:semiHidden="0" w:uiPriority="67" w:unhideWhenUsed="0"/>
-    <w:lsdException w:name="Medium Grid 2 Accent 6" w:semiHidden="0" w:uiPriority="68" w:unhideWhenUsed="0"/>
-    <w:lsdException w:name="Medium Grid 3 Accent 6" w:semiHidden="0" w:uiPriority="69" w:unhideWhenUsed="0"/>
-    <w:lsdException w:name="Dark List Accent 6" w:semiHidden="0" w:uiPriority="70" w:unhideWhenUsed="0"/>
-    <w:lsdException w:name="Colorful Shading Accent 6" w:semiHidden="0" w:uiPriority="71" w:unhideWhenUsed="0"/>
-    <w:lsdException w:name="Colorful List Accent 6" w:semiHidden="0" w:uiPriority="72" w:unhideWhenUsed="0"/>
-    <w:lsdException w:name="Colorful Grid Accent 6" w:semiHidden="0" w:uiPriority="73" w:unhideWhenUsed="0"/>
-    <w:lsdException w:name="Subtle Emphasis" w:semiHidden="0" w:uiPriority="19" w:unhideWhenUsed="0" w:qFormat="1"/>
-    <w:lsdException w:name="Intense Emphasis" w:semiHidden="0" w:uiPriority="21" w:unhideWhenUsed="0" w:qFormat="1"/>
-    <w:lsdException w:name="Subtle Reference" w:semiHidden="0" w:uiPriority="31" w:unhideWhenUsed="0" w:qFormat="1"/>
-    <w:lsdException w:name="Intense Reference" w:semiHidden="0" w:uiPriority="32" w:unhideWhenUsed="0" w:qFormat="1"/>
-    <w:lsdException w:name="Book Title" w:semiHidden="0" w:uiPriority="33" w:unhideWhenUsed="0" w:qFormat="1"/>
-    <w:lsdException w:name="Bibliography" w:uiPriority="37"/>
-    <w:lsdException w:name="TOC Heading" w:uiPriority="39" w:qFormat="1"/>
+  <w:latentStyles w:defLockedState="0" w:defUIPriority="99" w:defSemiHidden="0" w:defUnhideWhenUsed="0" w:defQFormat="0" w:count="374">
+    <w:lsdException w:name="Normal" w:uiPriority="0" w:qFormat="1"/>
+    <w:lsdException w:name="heading 1" w:uiPriority="9" w:qFormat="1"/>
+    <w:lsdException w:name="heading 2" w:semiHidden="1" w:uiPriority="9" w:unhideWhenUsed="1" w:qFormat="1"/>
+    <w:lsdException w:name="heading 3" w:semiHidden="1" w:uiPriority="9" w:unhideWhenUsed="1" w:qFormat="1"/>
+    <w:lsdException w:name="heading 4" w:semiHidden="1" w:uiPriority="9" w:unhideWhenUsed="1" w:qFormat="1"/>
+    <w:lsdException w:name="heading 5" w:semiHidden="1" w:uiPriority="9" w:unhideWhenUsed="1" w:qFormat="1"/>
+    <w:lsdException w:name="heading 6" w:semiHidden="1" w:uiPriority="9" w:unhideWhenUsed="1" w:qFormat="1"/>
+    <w:lsdException w:name="heading 7" w:semiHidden="1" w:uiPriority="9" w:unhideWhenUsed="1" w:qFormat="1"/>
+    <w:lsdException w:name="heading 8" w:semiHidden="1" w:uiPriority="9" w:unhideWhenUsed="1" w:qFormat="1"/>
+    <w:lsdException w:name="heading 9" w:semiHidden="1" w:uiPriority="9" w:unhideWhenUsed="1" w:qFormat="1"/>
+    <w:lsdException w:name="index 1" w:semiHidden="1" w:unhideWhenUsed="1"/>
+    <w:lsdException w:name="index 2" w:semiHidden="1" w:unhideWhenUsed="1"/>
+    <w:lsdException w:name="index 3" w:semiHidden="1" w:unhideWhenUsed="1"/>
+    <w:lsdException w:name="index 4" w:semiHidden="1" w:unhideWhenUsed="1"/>
+    <w:lsdException w:name="index 5" w:semiHidden="1" w:unhideWhenUsed="1"/>
+    <w:lsdException w:name="index 6" w:semiHidden="1" w:unhideWhenUsed="1"/>
+    <w:lsdException w:name="index 7" w:semiHidden="1" w:unhideWhenUsed="1"/>
+    <w:lsdException w:name="index 8" w:semiHidden="1" w:unhideWhenUsed="1"/>
+    <w:lsdException w:name="index 9" w:semiHidden="1" w:unhideWhenUsed="1"/>
+    <w:lsdException w:name="toc 1" w:semiHidden="1" w:uiPriority="39" w:unhideWhenUsed="1"/>
+    <w:lsdException w:name="toc 2" w:semiHidden="1" w:uiPriority="39" w:unhideWhenUsed="1"/>
+    <w:lsdException w:name="toc 3" w:semiHidden="1" w:uiPriority="39" w:unhideWhenUsed="1"/>
+    <w:lsdException w:name="toc 4" w:semiHidden="1" w:uiPriority="39" w:unhideWhenUsed="1"/>
+    <w:lsdException w:name="toc 5" w:semiHidden="1" w:uiPriority="39" w:unhideWhenUsed="1"/>
+    <w:lsdException w:name="toc 6" w:semiHidden="1" w:uiPriority="39" w:unhideWhenUsed="1"/>
+    <w:lsdException w:name="toc 7" w:semiHidden="1" w:uiPriority="39" w:unhideWhenUsed="1"/>
+    <w:lsdException w:name="toc 8" w:semiHidden="1" w:uiPriority="39" w:unhideWhenUsed="1"/>
+    <w:lsdException w:name="toc 9" w:semiHidden="1" w:uiPriority="39" w:unhideWhenUsed="1"/>
+    <w:lsdException w:name="Normal Indent" w:semiHidden="1" w:unhideWhenUsed="1"/>
+    <w:lsdException w:name="footnote text" w:semiHidden="1" w:unhideWhenUsed="1"/>
+    <w:lsdException w:name="annotation text" w:semiHidden="1" w:unhideWhenUsed="1"/>
+    <w:lsdException w:name="header" w:semiHidden="1" w:unhideWhenUsed="1"/>
+    <w:lsdException w:name="footer" w:semiHidden="1" w:unhideWhenUsed="1"/>
+    <w:lsdException w:name="index heading" w:semiHidden="1" w:unhideWhenUsed="1"/>
+    <w:lsdException w:name="caption" w:semiHidden="1" w:uiPriority="35" w:unhideWhenUsed="1" w:qFormat="1"/>
+    <w:lsdException w:name="table of figures" w:semiHidden="1" w:unhideWhenUsed="1"/>
+    <w:lsdException w:name="envelope address" w:semiHidden="1" w:unhideWhenUsed="1"/>
+    <w:lsdException w:name="envelope return" w:semiHidden="1" w:unhideWhenUsed="1"/>
+    <w:lsdException w:name="footnote reference" w:semiHidden="1" w:unhideWhenUsed="1"/>
+    <w:lsdException w:name="annotation reference" w:semiHidden="1" w:unhideWhenUsed="1"/>
+    <w:lsdException w:name="line number" w:semiHidden="1" w:unhideWhenUsed="1"/>
+    <w:lsdException w:name="page number" w:semiHidden="1" w:unhideWhenUsed="1"/>
+    <w:lsdException w:name="endnote reference" w:semiHidden="1" w:unhideWhenUsed="1"/>
+    <w:lsdException w:name="endnote text" w:semiHidden="1" w:unhideWhenUsed="1"/>
+    <w:lsdException w:name="table of authorities" w:semiHidden="1" w:unhideWhenUsed="1"/>
+    <w:lsdException w:name="macro" w:semiHidden="1" w:unhideWhenUsed="1"/>
+    <w:lsdException w:name="toa heading" w:semiHidden="1" w:unhideWhenUsed="1"/>
+    <w:lsdException w:name="List" w:semiHidden="1" w:unhideWhenUsed="1"/>
+    <w:lsdException w:name="List Bullet" w:semiHidden="1" w:unhideWhenUsed="1"/>
+    <w:lsdException w:name="List Number" w:semiHidden="1" w:unhideWhenUsed="1"/>
+    <w:lsdException w:name="List 2" w:semiHidden="1" w:unhideWhenUsed="1"/>
+    <w:lsdException w:name="List 3" w:semiHidden="1" w:unhideWhenUsed="1"/>
+    <w:lsdException w:name="List 4" w:semiHidden="1" w:unhideWhenUsed="1"/>
+    <w:lsdException w:name="List 5" w:semiHidden="1" w:unhideWhenUsed="1"/>
+    <w:lsdException w:name="List Bullet 2" w:semiHidden="1" w:unhideWhenUsed="1"/>
+    <w:lsdException w:name="List Bullet 3" w:semiHidden="1" w:unhideWhenUsed="1"/>
+    <w:lsdException w:name="List Bullet 4" w:semiHidden="1" w:unhideWhenUsed="1"/>
+    <w:lsdException w:name="List Bullet 5" w:semiHidden="1" w:unhideWhenUsed="1"/>
+    <w:lsdException w:name="List Number 2" w:semiHidden="1" w:unhideWhenUsed="1"/>
+    <w:lsdException w:name="List Number 3" w:semiHidden="1" w:unhideWhenUsed="1"/>
+    <w:lsdException w:name="List Number 4" w:semiHidden="1" w:unhideWhenUsed="1"/>
+    <w:lsdException w:name="List Number 5" w:semiHidden="1" w:unhideWhenUsed="1"/>
+    <w:lsdException w:name="Title" w:uiPriority="10" w:qFormat="1"/>
+    <w:lsdException w:name="Closing" w:semiHidden="1" w:unhideWhenUsed="1"/>
+    <w:lsdException w:name="Signature" w:semiHidden="1" w:unhideWhenUsed="1"/>
+    <w:lsdException w:name="Default Paragraph Font" w:semiHidden="1" w:uiPriority="1" w:unhideWhenUsed="1"/>
+    <w:lsdException w:name="Body Text" w:semiHidden="1" w:unhideWhenUsed="1"/>
+    <w:lsdException w:name="Body Text Indent" w:semiHidden="1" w:unhideWhenUsed="1"/>
+    <w:lsdException w:name="List Continue" w:semiHidden="1" w:unhideWhenUsed="1"/>
+    <w:lsdException w:name="List Continue 2" w:semiHidden="1" w:unhideWhenUsed="1"/>
+    <w:lsdException w:name="List Continue 3" w:semiHidden="1" w:unhideWhenUsed="1"/>
+    <w:lsdException w:name="List Continue 4" w:semiHidden="1" w:unhideWhenUsed="1"/>
+    <w:lsdException w:name="List Continue 5" w:semiHidden="1" w:unhideWhenUsed="1"/>
+    <w:lsdException w:name="Message Header" w:semiHidden="1" w:unhideWhenUsed="1"/>
+    <w:lsdException w:name="Subtitle" w:uiPriority="11" w:qFormat="1"/>
+    <w:lsdException w:name="Salutation" w:semiHidden="1" w:unhideWhenUsed="1"/>
+    <w:lsdException w:name="Date" w:semiHidden="1" w:unhideWhenUsed="1"/>
+    <w:lsdException w:name="Body Text First Indent" w:semiHidden="1" w:unhideWhenUsed="1"/>
+    <w:lsdException w:name="Body Text First Indent 2" w:semiHidden="1" w:unhideWhenUsed="1"/>
+    <w:lsdException w:name="Note Heading" w:semiHidden="1" w:unhideWhenUsed="1"/>
+    <w:lsdException w:name="Body Text 2" w:semiHidden="1" w:unhideWhenUsed="1"/>
+    <w:lsdException w:name="Body Text 3" w:semiHidden="1" w:unhideWhenUsed="1"/>
+    <w:lsdException w:name="Body Text Indent 2" w:semiHidden="1" w:unhideWhenUsed="1"/>
+    <w:lsdException w:name="Body Text Indent 3" w:semiHidden="1" w:unhideWhenUsed="1"/>
+    <w:lsdException w:name="Block Text" w:semiHidden="1" w:unhideWhenUsed="1"/>
+    <w:lsdException w:name="Hyperlink" w:semiHidden="1" w:unhideWhenUsed="1"/>
+    <w:lsdException w:name="FollowedHyperlink" w:semiHidden="1" w:unhideWhenUsed="1"/>
+    <w:lsdException w:name="Strong" w:uiPriority="22" w:qFormat="1"/>
+    <w:lsdException w:name="Emphasis" w:uiPriority="20" w:qFormat="1"/>
+    <w:lsdException w:name="Document Map" w:semiHidden="1" w:unhideWhenUsed="1"/>
+    <w:lsdException w:name="Plain Text" w:semiHidden="1" w:unhideWhenUsed="1"/>
+    <w:lsdException w:name="E-mail Signature" w:semiHidden="1" w:unhideWhenUsed="1"/>
+    <w:lsdException w:name="HTML Top of Form" w:semiHidden="1" w:unhideWhenUsed="1"/>
+    <w:lsdException w:name="HTML Bottom of Form" w:semiHidden="1" w:unhideWhenUsed="1"/>
+    <w:lsdException w:name="Normal (Web)" w:semiHidden="1" w:unhideWhenUsed="1"/>
+    <w:lsdException w:name="HTML Acronym" w:semiHidden="1" w:unhideWhenUsed="1"/>
+    <w:lsdException w:name="HTML Address" w:semiHidden="1" w:unhideWhenUsed="1"/>
+    <w:lsdException w:name="HTML Cite" w:semiHidden="1" w:unhideWhenUsed="1"/>
+    <w:lsdException w:name="HTML Code" w:semiHidden="1" w:unhideWhenUsed="1"/>
+    <w:lsdException w:name="HTML Definition" w:semiHidden="1" w:unhideWhenUsed="1"/>
+    <w:lsdException w:name="HTML Keyboard" w:semiHidden="1" w:unhideWhenUsed="1"/>
+    <w:lsdException w:name="HTML Preformatted" w:semiHidden="1" w:unhideWhenUsed="1"/>
+    <w:lsdException w:name="HTML Sample" w:semiHidden="1" w:unhideWhenUsed="1"/>
+    <w:lsdException w:name="HTML Typewriter" w:semiHidden="1" w:unhideWhenUsed="1"/>
+    <w:lsdException w:name="HTML Variable" w:semiHidden="1" w:unhideWhenUsed="1"/>
+    <w:lsdException w:name="Normal Table" w:semiHidden="1" w:unhideWhenUsed="1"/>
+    <w:lsdException w:name="annotation subject" w:semiHidden="1" w:unhideWhenUsed="1"/>
+    <w:lsdException w:name="No List" w:semiHidden="1" w:unhideWhenUsed="1"/>
+    <w:lsdException w:name="Outline List 1" w:semiHidden="1" w:unhideWhenUsed="1"/>
+    <w:lsdException w:name="Outline List 2" w:semiHidden="1" w:unhideWhenUsed="1"/>
+    <w:lsdException w:name="Outline List 3" w:semiHidden="1" w:unhideWhenUsed="1"/>
+    <w:lsdException w:name="Table Simple 1" w:semiHidden="1" w:unhideWhenUsed="1"/>
+    <w:lsdException w:name="Table Simple 2" w:semiHidden="1" w:unhideWhenUsed="1"/>
+    <w:lsdException w:name="Table Simple 3" w:semiHidden="1" w:unhideWhenUsed="1"/>
+    <w:lsdException w:name="Table Classic 1" w:semiHidden="1" w:unhideWhenUsed="1"/>
+    <w:lsdException w:name="Table Classic 2" w:semiHidden="1" w:unhideWhenUsed="1"/>
+    <w:lsdException w:name="Table Classic 3" w:semiHidden="1" w:unhideWhenUsed="1"/>
+    <w:lsdException w:name="Table Classic 4" w:semiHidden="1" w:unhideWhenUsed="1"/>
+    <w:lsdException w:name="Table Colorful 1" w:semiHidden="1" w:unhideWhenUsed="1"/>
+    <w:lsdException w:name="Table Colorful 2" w:semiHidden="1" w:unhideWhenUsed="1"/>
+    <w:lsdException w:name="Table Colorful 3" w:semiHidden="1" w:unhideWhenUsed="1"/>
+    <w:lsdException w:name="Table Columns 1" w:semiHidden="1" w:unhideWhenUsed="1"/>
+    <w:lsdException w:name="Table Columns 2" w:semiHidden="1" w:unhideWhenUsed="1"/>
+    <w:lsdException w:name="Table Columns 3" w:semiHidden="1" w:unhideWhenUsed="1"/>
+    <w:lsdException w:name="Table Columns 4" w:semiHidden="1" w:unhideWhenUsed="1"/>
+    <w:lsdException w:name="Table Columns 5" w:semiHidden="1" w:unhideWhenUsed="1"/>
+    <w:lsdException w:name="Table Grid 1" w:semiHidden="1" w:unhideWhenUsed="1"/>
+    <w:lsdException w:name="Table Grid 2" w:semiHidden="1" w:unhideWhenUsed="1"/>
+    <w:lsdException w:name="Table Grid 3" w:semiHidden="1" w:unhideWhenUsed="1"/>
+    <w:lsdException w:name="Table Grid 4" w:semiHidden="1" w:unhideWhenUsed="1"/>
+    <w:lsdException w:name="Table Grid 5" w:semiHidden="1" w:unhideWhenUsed="1"/>
+    <w:lsdException w:name="Table Grid 6" w:semiHidden="1" w:unhideWhenUsed="1"/>
+    <w:lsdException w:name="Table Grid 7" w:semiHidden="1" w:unhideWhenUsed="1"/>
+    <w:lsdException w:name="Table Grid 8" w:semiHidden="1" w:unhideWhenUsed="1"/>
+    <w:lsdException w:name="Table List 1" w:semiHidden="1" w:unhideWhenUsed="1"/>
+    <w:lsdException w:name="Table List 2" w:semiHidden="1" w:unhideWhenUsed="1"/>
+    <w:lsdException w:name="Table List 3" w:semiHidden="1" w:unhideWhenUsed="1"/>
+    <w:lsdException w:name="Table List 4" w:semiHidden="1" w:unhideWhenUsed="1"/>
+    <w:lsdException w:name="Table List 5" w:semiHidden="1" w:unhideWhenUsed="1"/>
+    <w:lsdException w:name="Table List 6" w:semiHidden="1" w:unhideWhenUsed="1"/>
+    <w:lsdException w:name="Table List 7" w:semiHidden="1" w:unhideWhenUsed="1"/>
+    <w:lsdException w:name="Table List 8" w:semiHidden="1" w:unhideWhenUsed="1"/>
+    <w:lsdException w:name="Table 3D effects 1" w:semiHidden="1" w:unhideWhenUsed="1"/>
+    <w:lsdException w:name="Table 3D effects 2" w:semiHidden="1" w:unhideWhenUsed="1"/>
+    <w:lsdException w:name="Table 3D effects 3" w:semiHidden="1" w:unhideWhenUsed="1"/>
+    <w:lsdException w:name="Table Contemporary" w:semiHidden="1" w:unhideWhenUsed="1"/>
+    <w:lsdException w:name="Table Elegant" w:semiHidden="1" w:unhideWhenUsed="1"/>
+    <w:lsdException w:name="Table Professional" w:semiHidden="1" w:unhideWhenUsed="1"/>
+    <w:lsdException w:name="Table Subtle 1" w:semiHidden="1" w:unhideWhenUsed="1"/>
+    <w:lsdException w:name="Table Subtle 2" w:semiHidden="1" w:unhideWhenUsed="1"/>
+    <w:lsdException w:name="Table Web 1" w:semiHidden="1" w:unhideWhenUsed="1"/>
+    <w:lsdException w:name="Table Web 2" w:semiHidden="1" w:unhideWhenUsed="1"/>
+    <w:lsdException w:name="Table Web 3" w:semiHidden="1" w:unhideWhenUsed="1"/>
+    <w:lsdException w:name="Balloon Text" w:semiHidden="1" w:unhideWhenUsed="1"/>
+    <w:lsdException w:name="Table Grid" w:semiHidden="1" w:uiPriority="59" w:unhideWhenUsed="1" w:qFormat="1"/>
+    <w:lsdException w:name="Table Theme" w:semiHidden="1" w:unhideWhenUsed="1"/>
+    <w:lsdException w:name="Placeholder Text" w:semiHidden="1"/>
+    <w:lsdException w:name="No Spacing" w:uiPriority="1" w:qFormat="1"/>
+    <w:lsdException w:name="Light Shading" w:uiPriority="60"/>
+    <w:lsdException w:name="Light List" w:uiPriority="61"/>
+    <w:lsdException w:name="Light Grid" w:uiPriority="62"/>
+    <w:lsdException w:name="Medium Shading 1" w:uiPriority="63"/>
+    <w:lsdException w:name="Medium Shading 2" w:uiPriority="64"/>
+    <w:lsdException w:name="Medium List 1" w:uiPriority="65"/>
+    <w:lsdException w:name="Medium List 2" w:uiPriority="66"/>
+    <w:lsdException w:name="Medium Grid 1" w:uiPriority="67"/>
+    <w:lsdException w:name="Medium Grid 2" w:uiPriority="68"/>
+    <w:lsdException w:name="Medium Grid 3" w:uiPriority="69"/>
+    <w:lsdException w:name="Dark List" w:uiPriority="70"/>
+    <w:lsdException w:name="Colorful Shading" w:uiPriority="71"/>
+    <w:lsdException w:name="Colorful List" w:uiPriority="72"/>
+    <w:lsdException w:name="Colorful Grid" w:uiPriority="73"/>
+    <w:lsdException w:name="Light Shading Accent 1" w:uiPriority="60"/>
+    <w:lsdException w:name="Light List Accent 1" w:uiPriority="61"/>
+    <w:lsdException w:name="Light Grid Accent 1" w:uiPriority="62"/>
+    <w:lsdException w:name="Medium Shading 1 Accent 1" w:uiPriority="63"/>
+    <w:lsdException w:name="Medium Shading 2 Accent 1" w:uiPriority="64"/>
+    <w:lsdException w:name="Medium List 1 Accent 1" w:uiPriority="65"/>
+    <w:lsdException w:name="Revision" w:semiHidden="1"/>
+    <w:lsdException w:name="List Paragraph" w:uiPriority="34" w:qFormat="1"/>
+    <w:lsdException w:name="Quote" w:uiPriority="29" w:qFormat="1"/>
+    <w:lsdException w:name="Intense Quote" w:uiPriority="30" w:qFormat="1"/>
+    <w:lsdException w:name="Medium List 2 Accent 1" w:uiPriority="66"/>
+    <w:lsdException w:name="Medium Grid 1 Accent 1" w:uiPriority="67"/>
+    <w:lsdException w:name="Medium Grid 2 Accent 1" w:uiPriority="68"/>
+    <w:lsdException w:name="Medium Grid 3 Accent 1" w:uiPriority="69"/>
+    <w:lsdException w:name="Dark List Accent 1" w:uiPriority="70"/>
+    <w:lsdException w:name="Colorful Shading Accent 1" w:uiPriority="71"/>
+    <w:lsdException w:name="Colorful List Accent 1" w:uiPriority="72"/>
+    <w:lsdException w:name="Colorful Grid Accent 1" w:uiPriority="73"/>
+    <w:lsdException w:name="Light Shading Accent 2" w:uiPriority="60"/>
+    <w:lsdException w:name="Light List Accent 2" w:uiPriority="61"/>
+    <w:lsdException w:name="Light Grid Accent 2" w:uiPriority="62"/>
+    <w:lsdException w:name="Medium Shading 1 Accent 2" w:uiPriority="63"/>
+    <w:lsdException w:name="Medium Shading 2 Accent 2" w:uiPriority="64"/>
+    <w:lsdException w:name="Medium List 1 Accent 2" w:uiPriority="65"/>
+    <w:lsdException w:name="Medium List 2 Accent 2" w:uiPriority="66"/>
+    <w:lsdException w:name="Medium Grid 1 Accent 2" w:uiPriority="67"/>
+    <w:lsdException w:name="Medium Grid 2 Accent 2" w:uiPriority="68"/>
+    <w:lsdException w:name="Medium Grid 3 Accent 2" w:uiPriority="69"/>
+    <w:lsdException w:name="Dark List Accent 2" w:uiPriority="70"/>
+    <w:lsdException w:name="Colorful Shading Accent 2" w:uiPriority="71"/>
+    <w:lsdException w:name="Colorful List Accent 2" w:uiPriority="72"/>
+    <w:lsdException w:name="Colorful Grid Accent 2" w:uiPriority="73"/>
+    <w:lsdException w:name="Light Shading Accent 3" w:uiPriority="60"/>
+    <w:lsdException w:name="Light List Accent 3" w:uiPriority="61"/>
+    <w:lsdException w:name="Light Grid Accent 3" w:uiPriority="62"/>
+    <w:lsdException w:name="Medium Shading 1 Accent 3" w:uiPriority="63"/>
+    <w:lsdException w:name="Medium Shading 2 Accent 3" w:uiPriority="64"/>
+    <w:lsdException w:name="Medium List 1 Accent 3" w:uiPriority="65"/>
+    <w:lsdException w:name="Medium List 2 Accent 3" w:uiPriority="66"/>
+    <w:lsdException w:name="Medium Grid 1 Accent 3" w:uiPriority="67"/>
+    <w:lsdException w:name="Medium Grid 2 Accent 3" w:uiPriority="68"/>
+    <w:lsdException w:name="Medium Grid 3 Accent 3" w:uiPriority="69"/>
+    <w:lsdException w:name="Dark List Accent 3" w:uiPriority="70"/>
+    <w:lsdException w:name="Colorful Shading Accent 3" w:uiPriority="71"/>
+    <w:lsdException w:name="Colorful List Accent 3" w:uiPriority="72"/>
+    <w:lsdException w:name="Colorful Grid Accent 3" w:uiPriority="73"/>
+    <w:lsdException w:name="Light Shading Accent 4" w:uiPriority="60"/>
+    <w:lsdException w:name="Light List Accent 4" w:uiPriority="61"/>
+    <w:lsdException w:name="Light Grid Accent 4" w:uiPriority="62"/>
+    <w:lsdException w:name="Medium Shading 1 Accent 4" w:uiPriority="63"/>
+    <w:lsdException w:name="Medium Shading 2 Accent 4" w:uiPriority="64"/>
+    <w:lsdException w:name="Medium List 1 Accent 4" w:uiPriority="65"/>
+    <w:lsdException w:name="Medium List 2 Accent 4" w:uiPriority="66"/>
+    <w:lsdException w:name="Medium Grid 1 Accent 4" w:uiPriority="67"/>
+    <w:lsdException w:name="Medium Grid 2 Accent 4" w:uiPriority="68"/>
+    <w:lsdException w:name="Medium Grid 3 Accent 4" w:uiPriority="69"/>
+    <w:lsdException w:name="Dark List Accent 4" w:uiPriority="70"/>
+    <w:lsdException w:name="Colorful Shading Accent 4" w:uiPriority="71"/>
+    <w:lsdException w:name="Colorful List Accent 4" w:uiPriority="72"/>
+    <w:lsdException w:name="Colorful Grid Accent 4" w:uiPriority="73"/>
+    <w:lsdException w:name="Light Shading Accent 5" w:uiPriority="60"/>
+    <w:lsdException w:name="Light List Accent 5" w:uiPriority="61"/>
+    <w:lsdException w:name="Light Grid Accent 5" w:uiPriority="62"/>
+    <w:lsdException w:name="Medium Shading 1 Accent 5" w:uiPriority="63"/>
+    <w:lsdException w:name="Medium Shading 2 Accent 5" w:uiPriority="64"/>
+    <w:lsdException w:name="Medium List 1 Accent 5" w:uiPriority="65"/>
+    <w:lsdException w:name="Medium List 2 Accent 5" w:uiPriority="66"/>
+    <w:lsdException w:name="Medium Grid 1 Accent 5" w:uiPriority="67"/>
+    <w:lsdException w:name="Medium Grid 2 Accent 5" w:uiPriority="68"/>
+    <w:lsdException w:name="Medium Grid 3 Accent 5" w:uiPriority="69"/>
+    <w:lsdException w:name="Dark List Accent 5" w:uiPriority="70"/>
+    <w:lsdException w:name="Colorful Shading Accent 5" w:uiPriority="71"/>
+    <w:lsdException w:name="Colorful List Accent 5" w:uiPriority="72"/>
+    <w:lsdException w:name="Colorful Grid Accent 5" w:uiPriority="73"/>
+    <w:lsdException w:name="Light Shading Accent 6" w:uiPriority="60"/>
+    <w:lsdException w:name="Light List Accent 6" w:uiPriority="61"/>
+    <w:lsdException w:name="Light Grid Accent 6" w:uiPriority="62"/>
+    <w:lsdException w:name="Medium Shading 1 Accent 6" w:uiPriority="63"/>
+    <w:lsdException w:name="Medium Shading 2 Accent 6" w:uiPriority="64"/>
+    <w:lsdException w:name="Medium List 1 Accent 6" w:uiPriority="65"/>
+    <w:lsdException w:name="Medium List 2 Accent 6" w:uiPriority="66"/>
+    <w:lsdException w:name="Medium Grid 1 Accent 6" w:uiPriority="67"/>
+    <w:lsdException w:name="Medium Grid 2 Accent 6" w:uiPriority="68"/>
+    <w:lsdException w:name="Medium Grid 3 Accent 6" w:uiPriority="69"/>
+    <w:lsdException w:name="Dark List Accent 6" w:uiPriority="70"/>
+    <w:lsdException w:name="Colorful Shading Accent 6" w:uiPriority="71"/>
+    <w:lsdException w:name="Colorful List Accent 6" w:uiPriority="72"/>
+    <w:lsdException w:name="Colorful Grid Accent 6" w:uiPriority="73"/>
+    <w:lsdException w:name="Subtle Emphasis" w:uiPriority="19" w:qFormat="1"/>
+    <w:lsdException w:name="Intense Emphasis" w:uiPriority="21" w:qFormat="1"/>
+    <w:lsdException w:name="Subtle Reference" w:uiPriority="31" w:qFormat="1"/>
+    <w:lsdException w:name="Intense Reference" w:uiPriority="32" w:qFormat="1"/>
+    <w:lsdException w:name="Book Title" w:uiPriority="33" w:qFormat="1"/>
+    <w:lsdException w:name="Bibliography" w:semiHidden="1" w:uiPriority="37" w:unhideWhenUsed="1"/>
+    <w:lsdException w:name="TOC Heading" w:semiHidden="1" w:uiPriority="39" w:unhideWhenUsed="1" w:qFormat="1"/>
+    <w:lsdException w:name="Plain Table 1" w:uiPriority="41"/>
+    <w:lsdException w:name="Plain Table 2" w:uiPriority="42"/>
+    <w:lsdException w:name="Plain Table 3" w:uiPriority="43"/>
+    <w:lsdException w:name="Plain Table 4" w:uiPriority="44"/>
+    <w:lsdException w:name="Plain Table 5" w:uiPriority="45"/>
+    <w:lsdException w:name="Grid Table Light" w:uiPriority="40"/>
+    <w:lsdException w:name="Grid Table 1 Light" w:uiPriority="46"/>
+    <w:lsdException w:name="Grid Table 2" w:uiPriority="47"/>
+    <w:lsdException w:name="Grid Table 3" w:uiPriority="48"/>
+    <w:lsdException w:name="Grid Table 4" w:uiPriority="49"/>
+    <w:lsdException w:name="Grid Table 5 Dark" w:uiPriority="50"/>
+    <w:lsdException w:name="Grid Table 6 Colorful" w:uiPriority="51"/>
+    <w:lsdException w:name="Grid Table 7 Colorful" w:uiPriority="52"/>
+    <w:lsdException w:name="Grid Table 1 Light Accent 1" w:uiPriority="46"/>
+    <w:lsdException w:name="Grid Table 2 Accent 1" w:uiPriority="47"/>
+    <w:lsdException w:name="Grid Table 3 Accent 1" w:uiPriority="48"/>
+    <w:lsdException w:name="Grid Table 4 Accent 1" w:uiPriority="49"/>
+    <w:lsdException w:name="Grid Table 5 Dark Accent 1" w:uiPriority="50"/>
+    <w:lsdException w:name="Grid Table 6 Colorful Accent 1" w:uiPriority="51"/>
+    <w:lsdException w:name="Grid Table 7 Colorful Accent 1" w:uiPriority="52"/>
+    <w:lsdException w:name="Grid Table 1 Light Accent 2" w:uiPriority="46"/>
+    <w:lsdException w:name="Grid Table 2 Accent 2" w:uiPriority="47"/>
+    <w:lsdException w:name="Grid Table 3 Accent 2" w:uiPriority="48"/>
+    <w:lsdException w:name="Grid Table 4 Accent 2" w:uiPriority="49"/>
+    <w:lsdException w:name="Grid Table 5 Dark Accent 2" w:uiPriority="50"/>
+    <w:lsdException w:name="Grid Table 6 Colorful Accent 2" w:uiPriority="51"/>
+    <w:lsdException w:name="Grid Table 7 Colorful Accent 2" w:uiPriority="52"/>
+    <w:lsdException w:name="Grid Table 1 Light Accent 3" w:uiPriority="46"/>
+    <w:lsdException w:name="Grid Table 2 Accent 3" w:uiPriority="47"/>
+    <w:lsdException w:name="Grid Table 3 Accent 3" w:uiPriority="48"/>
+    <w:lsdException w:name="Grid Table 4 Accent 3" w:uiPriority="49"/>
+    <w:lsdException w:name="Grid Table 5 Dark Accent 3" w:uiPriority="50"/>
+    <w:lsdException w:name="Grid Table 6 Colorful Accent 3" w:uiPriority="51"/>
+    <w:lsdException w:name="Grid Table 7 Colorful Accent 3" w:uiPriority="52"/>
+    <w:lsdException w:name="Grid Table 1 Light Accent 4" w:uiPriority="46"/>
+    <w:lsdException w:name="Grid Table 2 Accent 4" w:uiPriority="47"/>
+    <w:lsdException w:name="Grid Table 3 Accent 4" w:uiPriority="48"/>
+    <w:lsdException w:name="Grid Table 4 Accent 4" w:uiPriority="49"/>
+    <w:lsdException w:name="Grid Table 5 Dark Accent 4" w:uiPriority="50"/>
+    <w:lsdException w:name="Grid Table 6 Colorful Accent 4" w:uiPriority="51"/>
+    <w:lsdException w:name="Grid Table 7 Colorful Accent 4" w:uiPriority="52"/>
+    <w:lsdException w:name="Grid Table 1 Light Accent 5" w:uiPriority="46"/>
+    <w:lsdException w:name="Grid Table 2 Accent 5" w:uiPriority="47"/>
+    <w:lsdException w:name="Grid Table 3 Accent 5" w:uiPriority="48"/>
+    <w:lsdException w:name="Grid Table 4 Accent 5" w:uiPriority="49"/>
+    <w:lsdException w:name="Grid Table 5 Dark Accent 5" w:uiPriority="50"/>
+    <w:lsdException w:name="Grid Table 6 Colorful Accent 5" w:uiPriority="51"/>
+    <w:lsdException w:name="Grid Table 7 Colorful Accent 5" w:uiPriority="52"/>
+    <w:lsdException w:name="Grid Table 1 Light Accent 6" w:uiPriority="46"/>
+    <w:lsdException w:name="Grid Table 2 Accent 6" w:uiPriority="47"/>
+    <w:lsdException w:name="Grid Table 3 Accent 6" w:uiPriority="48"/>
+    <w:lsdException w:name="Grid Table 4 Accent 6" w:uiPriority="49"/>
+    <w:lsdException w:name="Grid Table 5 Dark Accent 6" w:uiPriority="50"/>
+    <w:lsdException w:name="Grid Table 6 Colorful Accent 6" w:uiPriority="51"/>
+    <w:lsdException w:name="Grid Table 7 Colorful Accent 6" w:uiPriority="52"/>
+    <w:lsdException w:name="List Table 1 Light" w:uiPriority="46"/>
+    <w:lsdException w:name="List Table 2" w:uiPriority="47"/>
+    <w:lsdException w:name="List Table 3" w:uiPriority="48"/>
+    <w:lsdException w:name="List Table 4" w:uiPriority="49"/>
+    <w:lsdException w:name="List Table 5 Dark" w:uiPriority="50"/>
+    <w:lsdException w:name="List Table 6 Colorful" w:uiPriority="51"/>
+    <w:lsdException w:name="List Table 7 Colorful" w:uiPriority="52"/>
+    <w:lsdException w:name="List Table 1 Light Accent 1" w:uiPriority="46"/>
+    <w:lsdException w:name="List Table 2 Accent 1" w:uiPriority="47"/>
+    <w:lsdException w:name="List Table 3 Accent 1" w:uiPriority="48"/>
+    <w:lsdException w:name="List Table 4 Accent 1" w:uiPriority="49"/>
+    <w:lsdException w:name="List Table 5 Dark Accent 1" w:uiPriority="50"/>
+    <w:lsdException w:name="List Table 6 Colorful Accent 1" w:uiPriority="51"/>
+    <w:lsdException w:name="List Table 7 Colorful Accent 1" w:uiPriority="52"/>
+    <w:lsdException w:name="List Table 1 Light Accent 2" w:uiPriority="46"/>
+    <w:lsdException w:name="List Table 2 Accent 2" w:uiPriority="47"/>
+    <w:lsdException w:name="List Table 3 Accent 2" w:uiPriority="48"/>
+    <w:lsdException w:name="List Table 4 Accent 2" w:uiPriority="49"/>
+    <w:lsdException w:name="List Table 5 Dark Accent 2" w:uiPriority="50"/>
+    <w:lsdException w:name="List Table 6 Colorful Accent 2" w:uiPriority="51"/>
+    <w:lsdException w:name="List Table 7 Colorful Accent 2" w:uiPriority="52"/>
+    <w:lsdException w:name="List Table 1 Light Accent 3" w:uiPriority="46"/>
+    <w:lsdException w:name="List Table 2 Accent 3" w:uiPriority="47"/>
+    <w:lsdException w:name="List Table 3 Accent 3" w:uiPriority="48"/>
+    <w:lsdException w:name="List Table 4 Accent 3" w:uiPriority="49"/>
+    <w:lsdException w:name="List Table 5 Dark Accent 3" w:uiPriority="50"/>
+    <w:lsdException w:name="List Table 6 Colorful Accent 3" w:uiPriority="51"/>
+    <w:lsdException w:name="List Table 7 Colorful Accent 3" w:uiPriority="52"/>
+    <w:lsdException w:name="List Table 1 Light Accent 4" w:uiPriority="46"/>
+    <w:lsdException w:name="List Table 2 Accent 4" w:uiPriority="47"/>
+    <w:lsdException w:name="List Table 3 Accent 4" w:uiPriority="48"/>
+    <w:lsdException w:name="List Table 4 Accent 4" w:uiPriority="49"/>
+    <w:lsdException w:name="List Table 5 Dark Accent 4" w:uiPriority="50"/>
+    <w:lsdException w:name="List Table 6 Colorful Accent 4" w:uiPriority="51"/>
+    <w:lsdException w:name="List Table 7 Colorful Accent 4" w:uiPriority="52"/>
+    <w:lsdException w:name="List Table 1 Light Accent 5" w:uiPriority="46"/>
+    <w:lsdException w:name="List Table 2 Accent 5" w:uiPriority="47"/>
+    <w:lsdException w:name="List Table 3 Accent 5" w:uiPriority="48"/>
+    <w:lsdException w:name="List Table 4 Accent 5" w:uiPriority="49"/>
+    <w:lsdException w:name="List Table 5 Dark Accent 5" w:uiPriority="50"/>
+    <w:lsdException w:name="List Table 6 Colorful Accent 5" w:uiPriority="51"/>
+    <w:lsdException w:name="List Table 7 Colorful Accent 5" w:uiPriority="52"/>
+    <w:lsdException w:name="List Table 1 Light Accent 6" w:uiPriority="46"/>
+    <w:lsdException w:name="List Table 2 Accent 6" w:uiPriority="47"/>
+    <w:lsdException w:name="List Table 3 Accent 6" w:uiPriority="48"/>
+    <w:lsdException w:name="List Table 4 Accent 6" w:uiPriority="49"/>
+    <w:lsdException w:name="List Table 5 Dark Accent 6" w:uiPriority="50"/>
+    <w:lsdException w:name="List Table 6 Colorful Accent 6" w:uiPriority="51"/>
+    <w:lsdException w:name="List Table 7 Colorful Accent 6" w:uiPriority="52"/>
+    <w:lsdException w:name="Mention" w:semiHidden="1" w:unhideWhenUsed="1"/>
+    <w:lsdException w:name="Smart Hyperlink" w:semiHidden="1" w:unhideWhenUsed="1"/>
+    <w:lsdException w:name="Hashtag" w:semiHidden="1" w:unhideWhenUsed="1"/>
   </w:latentStyles>
   <w:style w:type="paragraph" w:default="1" w:styleId="Normal">
     <w:name w:val="Normal"/>
@@ -21421,7 +21751,6 @@
       <w:spacing w:after="0" w:line="240" w:lineRule="auto"/>
     </w:pPr>
     <w:tblPr>
-      <w:tblInd w:w="0" w:type="dxa"/>
       <w:tblBorders>
         <w:top w:val="single" w:sz="4" w:space="0" w:color="auto"/>
         <w:left w:val="single" w:sz="4" w:space="0" w:color="auto"/>
@@ -21430,592 +21759,6 @@
         <w:insideH w:val="single" w:sz="4" w:space="0" w:color="auto"/>
         <w:insideV w:val="single" w:sz="4" w:space="0" w:color="auto"/>
       </w:tblBorders>
-      <w:tblCellMar>
-        <w:top w:w="0" w:type="dxa"/>
-        <w:left w:w="108" w:type="dxa"/>
-        <w:bottom w:w="0" w:type="dxa"/>
-        <w:right w:w="108" w:type="dxa"/>
-      </w:tblCellMar>
-    </w:tblPr>
-  </w:style>
-  <w:style w:type="character" w:customStyle="1" w:styleId="Heading2Char">
-    <w:name w:val="Heading 2 Char"/>
-    <w:basedOn w:val="DefaultParagraphFont"/>
-    <w:link w:val="Heading2"/>
-    <w:uiPriority w:val="9"/>
-    <w:rsid w:val="00D95C83"/>
-    <w:rPr>
-      <w:rFonts w:asciiTheme="majorHAnsi" w:eastAsiaTheme="majorEastAsia" w:hAnsiTheme="majorHAnsi" w:cstheme="majorBidi"/>
-      <w:color w:val="365F91" w:themeColor="accent1" w:themeShade="BF"/>
-      <w:sz w:val="26"/>
-      <w:szCs w:val="26"/>
-    </w:rPr>
-  </w:style>
-  <w:style w:type="character" w:customStyle="1" w:styleId="Heading1Char">
-    <w:name w:val="Heading 1 Char"/>
-    <w:basedOn w:val="DefaultParagraphFont"/>
-    <w:link w:val="Heading1"/>
-    <w:uiPriority w:val="9"/>
-    <w:rsid w:val="002E2F51"/>
-    <w:rPr>
-      <w:rFonts w:asciiTheme="majorHAnsi" w:eastAsiaTheme="majorEastAsia" w:hAnsiTheme="majorHAnsi" w:cstheme="majorBidi"/>
-      <w:color w:val="365F91" w:themeColor="accent1" w:themeShade="BF"/>
-      <w:sz w:val="32"/>
-      <w:szCs w:val="32"/>
-    </w:rPr>
-  </w:style>
-  <w:style w:type="paragraph" w:styleId="Caption">
-    <w:name w:val="caption"/>
-    <w:basedOn w:val="Normal"/>
-    <w:next w:val="Normal"/>
-    <w:uiPriority w:val="35"/>
-    <w:unhideWhenUsed/>
-    <w:qFormat/>
-    <w:rsid w:val="009C1DAA"/>
-    <w:pPr>
-      <w:spacing w:line="240" w:lineRule="auto"/>
-    </w:pPr>
-    <w:rPr>
-      <w:i/>
-      <w:iCs/>
-      <w:color w:val="1F497D" w:themeColor="text2"/>
-      <w:sz w:val="18"/>
-      <w:szCs w:val="18"/>
-    </w:rPr>
-  </w:style>
-  <w:style w:type="paragraph" w:styleId="TOC1">
-    <w:name w:val="toc 1"/>
-    <w:basedOn w:val="Normal"/>
-    <w:next w:val="Normal"/>
-    <w:autoRedefine/>
-    <w:uiPriority w:val="39"/>
-    <w:unhideWhenUsed/>
-    <w:rsid w:val="00022839"/>
-    <w:pPr>
-      <w:tabs>
-        <w:tab w:val="left" w:pos="440"/>
-        <w:tab w:val="right" w:leader="dot" w:pos="9350"/>
-      </w:tabs>
-      <w:spacing w:after="0"/>
-      <w:jc w:val="both"/>
-    </w:pPr>
-    <w:rPr>
-      <w:rFonts w:ascii="Times New Roman" w:hAnsi="Times New Roman"/>
-      <w:b/>
-      <w:sz w:val="26"/>
-    </w:rPr>
-  </w:style>
-  <w:style w:type="paragraph" w:styleId="TOC2">
-    <w:name w:val="toc 2"/>
-    <w:basedOn w:val="Normal"/>
-    <w:next w:val="Normal"/>
-    <w:autoRedefine/>
-    <w:uiPriority w:val="39"/>
-    <w:unhideWhenUsed/>
-    <w:rsid w:val="00022839"/>
-    <w:pPr>
-      <w:spacing w:before="100" w:after="100"/>
-      <w:ind w:left="216"/>
-      <w:jc w:val="both"/>
-    </w:pPr>
-    <w:rPr>
-      <w:rFonts w:ascii="Times New Roman" w:hAnsi="Times New Roman"/>
-      <w:sz w:val="24"/>
-    </w:rPr>
-  </w:style>
-  <w:style w:type="character" w:styleId="Hyperlink">
-    <w:name w:val="Hyperlink"/>
-    <w:basedOn w:val="DefaultParagraphFont"/>
-    <w:uiPriority w:val="99"/>
-    <w:unhideWhenUsed/>
-    <w:rsid w:val="00022839"/>
-    <w:rPr>
-      <w:color w:val="0000FF" w:themeColor="hyperlink"/>
-      <w:u w:val="single"/>
-    </w:rPr>
-  </w:style>
-  <w:style w:type="paragraph" w:styleId="NormalWeb">
-    <w:name w:val="Normal (Web)"/>
-    <w:basedOn w:val="Normal"/>
-    <w:uiPriority w:val="99"/>
-    <w:unhideWhenUsed/>
-    <w:rsid w:val="00022839"/>
-    <w:pPr>
-      <w:spacing w:before="100" w:beforeAutospacing="1" w:after="100" w:afterAutospacing="1" w:line="240" w:lineRule="auto"/>
-    </w:pPr>
-    <w:rPr>
-      <w:rFonts w:ascii="Times New Roman" w:eastAsia="Times New Roman" w:hAnsi="Times New Roman" w:cs="Times New Roman"/>
-      <w:sz w:val="24"/>
-      <w:szCs w:val="24"/>
-    </w:rPr>
-  </w:style>
-  <w:style w:type="paragraph" w:styleId="TOCHeading">
-    <w:name w:val="TOC Heading"/>
-    <w:basedOn w:val="Heading1"/>
-    <w:next w:val="Normal"/>
-    <w:uiPriority w:val="39"/>
-    <w:unhideWhenUsed/>
-    <w:qFormat/>
-    <w:rsid w:val="00022839"/>
-    <w:pPr>
-      <w:spacing w:line="259" w:lineRule="auto"/>
-      <w:outlineLvl w:val="9"/>
-    </w:pPr>
-    <w:rPr>
-      <w:rFonts w:ascii="Times New Roman" w:hAnsi="Times New Roman"/>
-      <w:b/>
-    </w:rPr>
-  </w:style>
-  <w:style w:type="character" w:styleId="SubtleEmphasis">
-    <w:name w:val="Subtle Emphasis"/>
-    <w:basedOn w:val="DefaultParagraphFont"/>
-    <w:uiPriority w:val="19"/>
-    <w:qFormat/>
-    <w:rsid w:val="00022839"/>
-    <w:rPr>
-      <w:rFonts w:ascii="Times New Roman" w:hAnsi="Times New Roman"/>
-      <w:i/>
-      <w:iCs/>
-      <w:color w:val="404040" w:themeColor="text1" w:themeTint="BF"/>
-    </w:rPr>
-  </w:style>
-  <w:style w:type="character" w:customStyle="1" w:styleId="cp1">
-    <w:name w:val="Đề cập1"/>
-    <w:basedOn w:val="DefaultParagraphFont"/>
-    <w:uiPriority w:val="99"/>
-    <w:semiHidden/>
-    <w:unhideWhenUsed/>
-    <w:rsid w:val="00474EFF"/>
-    <w:rPr>
-      <w:color w:val="2B579A"/>
-      <w:shd w:val="clear" w:color="auto" w:fill="E6E6E6"/>
-    </w:rPr>
-  </w:style>
-  <w:style w:type="character" w:customStyle="1" w:styleId="Heading3Char">
-    <w:name w:val="Heading 3 Char"/>
-    <w:basedOn w:val="DefaultParagraphFont"/>
-    <w:link w:val="Heading3"/>
-    <w:uiPriority w:val="9"/>
-    <w:rsid w:val="00C7150A"/>
-    <w:rPr>
-      <w:rFonts w:asciiTheme="majorHAnsi" w:eastAsiaTheme="majorEastAsia" w:hAnsiTheme="majorHAnsi" w:cstheme="majorBidi"/>
-      <w:color w:val="243F60" w:themeColor="accent1" w:themeShade="7F"/>
-      <w:sz w:val="24"/>
-      <w:szCs w:val="24"/>
-    </w:rPr>
-  </w:style>
-  <w:style w:type="paragraph" w:styleId="NoSpacing">
-    <w:name w:val="No Spacing"/>
-    <w:uiPriority w:val="1"/>
-    <w:qFormat/>
-    <w:rsid w:val="00F62B6B"/>
-    <w:pPr>
-      <w:spacing w:after="0" w:line="240" w:lineRule="auto"/>
-    </w:pPr>
-  </w:style>
-  <w:style w:type="paragraph" w:customStyle="1" w:styleId="ListParagraph1">
-    <w:name w:val="List Paragraph1"/>
-    <w:basedOn w:val="Normal"/>
-    <w:uiPriority w:val="34"/>
-    <w:qFormat/>
-    <w:rsid w:val="00180109"/>
-    <w:pPr>
-      <w:ind w:left="720"/>
-      <w:contextualSpacing/>
-    </w:pPr>
-    <w:rPr>
-      <w:rFonts w:ascii="Calibri" w:eastAsia="Calibri" w:hAnsi="Calibri" w:cs="Times New Roman"/>
-    </w:rPr>
-  </w:style>
-  <w:style w:type="paragraph" w:customStyle="1" w:styleId="ListParagraph2">
-    <w:name w:val="List Paragraph2"/>
-    <w:basedOn w:val="Normal"/>
-    <w:uiPriority w:val="34"/>
-    <w:qFormat/>
-    <w:rsid w:val="00180109"/>
-    <w:pPr>
-      <w:ind w:left="720"/>
-      <w:contextualSpacing/>
-    </w:pPr>
-  </w:style>
-  <w:style w:type="paragraph" w:styleId="TOC3">
-    <w:name w:val="toc 3"/>
-    <w:basedOn w:val="Normal"/>
-    <w:next w:val="Normal"/>
-    <w:autoRedefine/>
-    <w:uiPriority w:val="39"/>
-    <w:unhideWhenUsed/>
-    <w:rsid w:val="00FD17CC"/>
-    <w:pPr>
-      <w:spacing w:after="100"/>
-      <w:ind w:left="440"/>
-    </w:pPr>
-  </w:style>
-</w:styles>
-</file>
-
-<file path=word/stylesWithEffects.xml><?xml version="1.0" encoding="utf-8"?>
-<w:styles xmlns:wpc="http://schemas.microsoft.com/office/word/2010/wordprocessingCanvas" xmlns:mc="http://schemas.openxmlformats.org/markup-compatibility/2006" xmlns:o="urn:schemas-microsoft-com:office:office" xmlns:r="http://schemas.openxmlformats.org/officeDocument/2006/relationships" xmlns:m="http://schemas.openxmlformats.org/officeDocument/2006/math" xmlns:v="urn:schemas-microsoft-com:vml" xmlns:wp14="http://schemas.microsoft.com/office/word/2010/wordprocessingDrawing" xmlns:wp="http://schemas.openxmlformats.org/drawingml/2006/wordprocessingDrawing" xmlns:w10="urn:schemas-microsoft-com:office:word" xmlns:w="http://schemas.openxmlformats.org/wordprocessingml/2006/main" xmlns:w14="http://schemas.microsoft.com/office/word/2010/wordml" xmlns:wpg="http://schemas.microsoft.com/office/word/2010/wordprocessingGroup" xmlns:wpi="http://schemas.microsoft.com/office/word/2010/wordprocessingInk" xmlns:wne="http://schemas.microsoft.com/office/word/2006/wordml" xmlns:wps="http://schemas.microsoft.com/office/word/2010/wordprocessingShape" mc:Ignorable="w14 wp14">
-  <w:docDefaults>
-    <w:rPrDefault>
-      <w:rPr>
-        <w:rFonts w:asciiTheme="minorHAnsi" w:eastAsiaTheme="minorHAnsi" w:hAnsiTheme="minorHAnsi" w:cstheme="minorBidi"/>
-        <w:sz w:val="22"/>
-        <w:szCs w:val="22"/>
-        <w:lang w:val="en-US" w:eastAsia="en-US" w:bidi="ar-SA"/>
-      </w:rPr>
-    </w:rPrDefault>
-    <w:pPrDefault>
-      <w:pPr>
-        <w:spacing w:after="200" w:line="276" w:lineRule="auto"/>
-      </w:pPr>
-    </w:pPrDefault>
-  </w:docDefaults>
-  <w:latentStyles w:defLockedState="0" w:defUIPriority="99" w:defSemiHidden="1" w:defUnhideWhenUsed="1" w:defQFormat="0" w:count="267">
-    <w:lsdException w:name="Normal" w:semiHidden="0" w:uiPriority="0" w:unhideWhenUsed="0" w:qFormat="1"/>
-    <w:lsdException w:name="heading 1" w:semiHidden="0" w:uiPriority="9" w:unhideWhenUsed="0" w:qFormat="1"/>
-    <w:lsdException w:name="heading 2" w:uiPriority="9" w:qFormat="1"/>
-    <w:lsdException w:name="heading 3" w:uiPriority="9" w:qFormat="1"/>
-    <w:lsdException w:name="heading 4" w:uiPriority="9" w:qFormat="1"/>
-    <w:lsdException w:name="heading 5" w:uiPriority="9" w:qFormat="1"/>
-    <w:lsdException w:name="heading 6" w:uiPriority="9" w:qFormat="1"/>
-    <w:lsdException w:name="heading 7" w:uiPriority="9" w:qFormat="1"/>
-    <w:lsdException w:name="heading 8" w:uiPriority="9" w:qFormat="1"/>
-    <w:lsdException w:name="heading 9" w:uiPriority="9" w:qFormat="1"/>
-    <w:lsdException w:name="toc 1" w:uiPriority="39"/>
-    <w:lsdException w:name="toc 2" w:uiPriority="39"/>
-    <w:lsdException w:name="toc 3" w:uiPriority="39"/>
-    <w:lsdException w:name="toc 4" w:uiPriority="39"/>
-    <w:lsdException w:name="toc 5" w:uiPriority="39"/>
-    <w:lsdException w:name="toc 6" w:uiPriority="39"/>
-    <w:lsdException w:name="toc 7" w:uiPriority="39"/>
-    <w:lsdException w:name="toc 8" w:uiPriority="39"/>
-    <w:lsdException w:name="toc 9" w:uiPriority="39"/>
-    <w:lsdException w:name="caption" w:uiPriority="35" w:qFormat="1"/>
-    <w:lsdException w:name="Title" w:semiHidden="0" w:uiPriority="10" w:unhideWhenUsed="0" w:qFormat="1"/>
-    <w:lsdException w:name="Default Paragraph Font" w:uiPriority="1"/>
-    <w:lsdException w:name="Subtitle" w:semiHidden="0" w:uiPriority="11" w:unhideWhenUsed="0" w:qFormat="1"/>
-    <w:lsdException w:name="Strong" w:semiHidden="0" w:uiPriority="22" w:unhideWhenUsed="0" w:qFormat="1"/>
-    <w:lsdException w:name="Emphasis" w:semiHidden="0" w:uiPriority="20" w:unhideWhenUsed="0" w:qFormat="1"/>
-    <w:lsdException w:name="Table Grid" w:semiHidden="0" w:uiPriority="59" w:unhideWhenUsed="0" w:qFormat="1"/>
-    <w:lsdException w:name="Placeholder Text" w:unhideWhenUsed="0"/>
-    <w:lsdException w:name="No Spacing" w:semiHidden="0" w:uiPriority="1" w:unhideWhenUsed="0" w:qFormat="1"/>
-    <w:lsdException w:name="Light Shading" w:semiHidden="0" w:uiPriority="60" w:unhideWhenUsed="0"/>
-    <w:lsdException w:name="Light List" w:semiHidden="0" w:uiPriority="61" w:unhideWhenUsed="0"/>
-    <w:lsdException w:name="Light Grid" w:semiHidden="0" w:uiPriority="62" w:unhideWhenUsed="0"/>
-    <w:lsdException w:name="Medium Shading 1" w:semiHidden="0" w:uiPriority="63" w:unhideWhenUsed="0"/>
-    <w:lsdException w:name="Medium Shading 2" w:semiHidden="0" w:uiPriority="64" w:unhideWhenUsed="0"/>
-    <w:lsdException w:name="Medium List 1" w:semiHidden="0" w:uiPriority="65" w:unhideWhenUsed="0"/>
-    <w:lsdException w:name="Medium List 2" w:semiHidden="0" w:uiPriority="66" w:unhideWhenUsed="0"/>
-    <w:lsdException w:name="Medium Grid 1" w:semiHidden="0" w:uiPriority="67" w:unhideWhenUsed="0"/>
-    <w:lsdException w:name="Medium Grid 2" w:semiHidden="0" w:uiPriority="68" w:unhideWhenUsed="0"/>
-    <w:lsdException w:name="Medium Grid 3" w:semiHidden="0" w:uiPriority="69" w:unhideWhenUsed="0"/>
-    <w:lsdException w:name="Dark List" w:semiHidden="0" w:uiPriority="70" w:unhideWhenUsed="0"/>
-    <w:lsdException w:name="Colorful Shading" w:semiHidden="0" w:uiPriority="71" w:unhideWhenUsed="0"/>
-    <w:lsdException w:name="Colorful List" w:semiHidden="0" w:uiPriority="72" w:unhideWhenUsed="0"/>
-    <w:lsdException w:name="Colorful Grid" w:semiHidden="0" w:uiPriority="73" w:unhideWhenUsed="0"/>
-    <w:lsdException w:name="Light Shading Accent 1" w:semiHidden="0" w:uiPriority="60" w:unhideWhenUsed="0"/>
-    <w:lsdException w:name="Light List Accent 1" w:semiHidden="0" w:uiPriority="61" w:unhideWhenUsed="0"/>
-    <w:lsdException w:name="Light Grid Accent 1" w:semiHidden="0" w:uiPriority="62" w:unhideWhenUsed="0"/>
-    <w:lsdException w:name="Medium Shading 1 Accent 1" w:semiHidden="0" w:uiPriority="63" w:unhideWhenUsed="0"/>
-    <w:lsdException w:name="Medium Shading 2 Accent 1" w:semiHidden="0" w:uiPriority="64" w:unhideWhenUsed="0"/>
-    <w:lsdException w:name="Medium List 1 Accent 1" w:semiHidden="0" w:uiPriority="65" w:unhideWhenUsed="0"/>
-    <w:lsdException w:name="Revision" w:unhideWhenUsed="0"/>
-    <w:lsdException w:name="List Paragraph" w:semiHidden="0" w:uiPriority="34" w:unhideWhenUsed="0" w:qFormat="1"/>
-    <w:lsdException w:name="Quote" w:semiHidden="0" w:uiPriority="29" w:unhideWhenUsed="0" w:qFormat="1"/>
-    <w:lsdException w:name="Intense Quote" w:semiHidden="0" w:uiPriority="30" w:unhideWhenUsed="0" w:qFormat="1"/>
-    <w:lsdException w:name="Medium List 2 Accent 1" w:semiHidden="0" w:uiPriority="66" w:unhideWhenUsed="0"/>
-    <w:lsdException w:name="Medium Grid 1 Accent 1" w:semiHidden="0" w:uiPriority="67" w:unhideWhenUsed="0"/>
-    <w:lsdException w:name="Medium Grid 2 Accent 1" w:semiHidden="0" w:uiPriority="68" w:unhideWhenUsed="0"/>
-    <w:lsdException w:name="Medium Grid 3 Accent 1" w:semiHidden="0" w:uiPriority="69" w:unhideWhenUsed="0"/>
-    <w:lsdException w:name="Dark List Accent 1" w:semiHidden="0" w:uiPriority="70" w:unhideWhenUsed="0"/>
-    <w:lsdException w:name="Colorful Shading Accent 1" w:semiHidden="0" w:uiPriority="71" w:unhideWhenUsed="0"/>
-    <w:lsdException w:name="Colorful List Accent 1" w:semiHidden="0" w:uiPriority="72" w:unhideWhenUsed="0"/>
-    <w:lsdException w:name="Colorful Grid Accent 1" w:semiHidden="0" w:uiPriority="73" w:unhideWhenUsed="0"/>
-    <w:lsdException w:name="Light Shading Accent 2" w:semiHidden="0" w:uiPriority="60" w:unhideWhenUsed="0"/>
-    <w:lsdException w:name="Light List Accent 2" w:semiHidden="0" w:uiPriority="61" w:unhideWhenUsed="0"/>
-    <w:lsdException w:name="Light Grid Accent 2" w:semiHidden="0" w:uiPriority="62" w:unhideWhenUsed="0"/>
-    <w:lsdException w:name="Medium Shading 1 Accent 2" w:semiHidden="0" w:uiPriority="63" w:unhideWhenUsed="0"/>
-    <w:lsdException w:name="Medium Shading 2 Accent 2" w:semiHidden="0" w:uiPriority="64" w:unhideWhenUsed="0"/>
-    <w:lsdException w:name="Medium List 1 Accent 2" w:semiHidden="0" w:uiPriority="65" w:unhideWhenUsed="0"/>
-    <w:lsdException w:name="Medium List 2 Accent 2" w:semiHidden="0" w:uiPriority="66" w:unhideWhenUsed="0"/>
-    <w:lsdException w:name="Medium Grid 1 Accent 2" w:semiHidden="0" w:uiPriority="67" w:unhideWhenUsed="0"/>
-    <w:lsdException w:name="Medium Grid 2 Accent 2" w:semiHidden="0" w:uiPriority="68" w:unhideWhenUsed="0"/>
-    <w:lsdException w:name="Medium Grid 3 Accent 2" w:semiHidden="0" w:uiPriority="69" w:unhideWhenUsed="0"/>
-    <w:lsdException w:name="Dark List Accent 2" w:semiHidden="0" w:uiPriority="70" w:unhideWhenUsed="0"/>
-    <w:lsdException w:name="Colorful Shading Accent 2" w:semiHidden="0" w:uiPriority="71" w:unhideWhenUsed="0"/>
-    <w:lsdException w:name="Colorful List Accent 2" w:semiHidden="0" w:uiPriority="72" w:unhideWhenUsed="0"/>
-    <w:lsdException w:name="Colorful Grid Accent 2" w:semiHidden="0" w:uiPriority="73" w:unhideWhenUsed="0"/>
-    <w:lsdException w:name="Light Shading Accent 3" w:semiHidden="0" w:uiPriority="60" w:unhideWhenUsed="0"/>
-    <w:lsdException w:name="Light List Accent 3" w:semiHidden="0" w:uiPriority="61" w:unhideWhenUsed="0"/>
-    <w:lsdException w:name="Light Grid Accent 3" w:semiHidden="0" w:uiPriority="62" w:unhideWhenUsed="0"/>
-    <w:lsdException w:name="Medium Shading 1 Accent 3" w:semiHidden="0" w:uiPriority="63" w:unhideWhenUsed="0"/>
-    <w:lsdException w:name="Medium Shading 2 Accent 3" w:semiHidden="0" w:uiPriority="64" w:unhideWhenUsed="0"/>
-    <w:lsdException w:name="Medium List 1 Accent 3" w:semiHidden="0" w:uiPriority="65" w:unhideWhenUsed="0"/>
-    <w:lsdException w:name="Medium List 2 Accent 3" w:semiHidden="0" w:uiPriority="66" w:unhideWhenUsed="0"/>
-    <w:lsdException w:name="Medium Grid 1 Accent 3" w:semiHidden="0" w:uiPriority="67" w:unhideWhenUsed="0"/>
-    <w:lsdException w:name="Medium Grid 2 Accent 3" w:semiHidden="0" w:uiPriority="68" w:unhideWhenUsed="0"/>
-    <w:lsdException w:name="Medium Grid 3 Accent 3" w:semiHidden="0" w:uiPriority="69" w:unhideWhenUsed="0"/>
-    <w:lsdException w:name="Dark List Accent 3" w:semiHidden="0" w:uiPriority="70" w:unhideWhenUsed="0"/>
-    <w:lsdException w:name="Colorful Shading Accent 3" w:semiHidden="0" w:uiPriority="71" w:unhideWhenUsed="0"/>
-    <w:lsdException w:name="Colorful List Accent 3" w:semiHidden="0" w:uiPriority="72" w:unhideWhenUsed="0"/>
-    <w:lsdException w:name="Colorful Grid Accent 3" w:semiHidden="0" w:uiPriority="73" w:unhideWhenUsed="0"/>
-    <w:lsdException w:name="Light Shading Accent 4" w:semiHidden="0" w:uiPriority="60" w:unhideWhenUsed="0"/>
-    <w:lsdException w:name="Light List Accent 4" w:semiHidden="0" w:uiPriority="61" w:unhideWhenUsed="0"/>
-    <w:lsdException w:name="Light Grid Accent 4" w:semiHidden="0" w:uiPriority="62" w:unhideWhenUsed="0"/>
-    <w:lsdException w:name="Medium Shading 1 Accent 4" w:semiHidden="0" w:uiPriority="63" w:unhideWhenUsed="0"/>
-    <w:lsdException w:name="Medium Shading 2 Accent 4" w:semiHidden="0" w:uiPriority="64" w:unhideWhenUsed="0"/>
-    <w:lsdException w:name="Medium List 1 Accent 4" w:semiHidden="0" w:uiPriority="65" w:unhideWhenUsed="0"/>
-    <w:lsdException w:name="Medium List 2 Accent 4" w:semiHidden="0" w:uiPriority="66" w:unhideWhenUsed="0"/>
-    <w:lsdException w:name="Medium Grid 1 Accent 4" w:semiHidden="0" w:uiPriority="67" w:unhideWhenUsed="0"/>
-    <w:lsdException w:name="Medium Grid 2 Accent 4" w:semiHidden="0" w:uiPriority="68" w:unhideWhenUsed="0"/>
-    <w:lsdException w:name="Medium Grid 3 Accent 4" w:semiHidden="0" w:uiPriority="69" w:unhideWhenUsed="0"/>
-    <w:lsdException w:name="Dark List Accent 4" w:semiHidden="0" w:uiPriority="70" w:unhideWhenUsed="0"/>
-    <w:lsdException w:name="Colorful Shading Accent 4" w:semiHidden="0" w:uiPriority="71" w:unhideWhenUsed="0"/>
-    <w:lsdException w:name="Colorful List Accent 4" w:semiHidden="0" w:uiPriority="72" w:unhideWhenUsed="0"/>
-    <w:lsdException w:name="Colorful Grid Accent 4" w:semiHidden="0" w:uiPriority="73" w:unhideWhenUsed="0"/>
-    <w:lsdException w:name="Light Shading Accent 5" w:semiHidden="0" w:uiPriority="60" w:unhideWhenUsed="0"/>
-    <w:lsdException w:name="Light List Accent 5" w:semiHidden="0" w:uiPriority="61" w:unhideWhenUsed="0"/>
-    <w:lsdException w:name="Light Grid Accent 5" w:semiHidden="0" w:uiPriority="62" w:unhideWhenUsed="0"/>
-    <w:lsdException w:name="Medium Shading 1 Accent 5" w:semiHidden="0" w:uiPriority="63" w:unhideWhenUsed="0"/>
-    <w:lsdException w:name="Medium Shading 2 Accent 5" w:semiHidden="0" w:uiPriority="64" w:unhideWhenUsed="0"/>
-    <w:lsdException w:name="Medium List 1 Accent 5" w:semiHidden="0" w:uiPriority="65" w:unhideWhenUsed="0"/>
-    <w:lsdException w:name="Medium List 2 Accent 5" w:semiHidden="0" w:uiPriority="66" w:unhideWhenUsed="0"/>
-    <w:lsdException w:name="Medium Grid 1 Accent 5" w:semiHidden="0" w:uiPriority="67" w:unhideWhenUsed="0"/>
-    <w:lsdException w:name="Medium Grid 2 Accent 5" w:semiHidden="0" w:uiPriority="68" w:unhideWhenUsed="0"/>
-    <w:lsdException w:name="Medium Grid 3 Accent 5" w:semiHidden="0" w:uiPriority="69" w:unhideWhenUsed="0"/>
-    <w:lsdException w:name="Dark List Accent 5" w:semiHidden="0" w:uiPriority="70" w:unhideWhenUsed="0"/>
-    <w:lsdException w:name="Colorful Shading Accent 5" w:semiHidden="0" w:uiPriority="71" w:unhideWhenUsed="0"/>
-    <w:lsdException w:name="Colorful List Accent 5" w:semiHidden="0" w:uiPriority="72" w:unhideWhenUsed="0"/>
-    <w:lsdException w:name="Colorful Grid Accent 5" w:semiHidden="0" w:uiPriority="73" w:unhideWhenUsed="0"/>
-    <w:lsdException w:name="Light Shading Accent 6" w:semiHidden="0" w:uiPriority="60" w:unhideWhenUsed="0"/>
-    <w:lsdException w:name="Light List Accent 6" w:semiHidden="0" w:uiPriority="61" w:unhideWhenUsed="0"/>
-    <w:lsdException w:name="Light Grid Accent 6" w:semiHidden="0" w:uiPriority="62" w:unhideWhenUsed="0"/>
-    <w:lsdException w:name="Medium Shading 1 Accent 6" w:semiHidden="0" w:uiPriority="63" w:unhideWhenUsed="0"/>
-    <w:lsdException w:name="Medium Shading 2 Accent 6" w:semiHidden="0" w:uiPriority="64" w:unhideWhenUsed="0"/>
-    <w:lsdException w:name="Medium List 1 Accent 6" w:semiHidden="0" w:uiPriority="65" w:unhideWhenUsed="0"/>
-    <w:lsdException w:name="Medium List 2 Accent 6" w:semiHidden="0" w:uiPriority="66" w:unhideWhenUsed="0"/>
-    <w:lsdException w:name="Medium Grid 1 Accent 6" w:semiHidden="0" w:uiPriority="67" w:unhideWhenUsed="0"/>
-    <w:lsdException w:name="Medium Grid 2 Accent 6" w:semiHidden="0" w:uiPriority="68" w:unhideWhenUsed="0"/>
-    <w:lsdException w:name="Medium Grid 3 Accent 6" w:semiHidden="0" w:uiPriority="69" w:unhideWhenUsed="0"/>
-    <w:lsdException w:name="Dark List Accent 6" w:semiHidden="0" w:uiPriority="70" w:unhideWhenUsed="0"/>
-    <w:lsdException w:name="Colorful Shading Accent 6" w:semiHidden="0" w:uiPriority="71" w:unhideWhenUsed="0"/>
-    <w:lsdException w:name="Colorful List Accent 6" w:semiHidden="0" w:uiPriority="72" w:unhideWhenUsed="0"/>
-    <w:lsdException w:name="Colorful Grid Accent 6" w:semiHidden="0" w:uiPriority="73" w:unhideWhenUsed="0"/>
-    <w:lsdException w:name="Subtle Emphasis" w:semiHidden="0" w:uiPriority="19" w:unhideWhenUsed="0" w:qFormat="1"/>
-    <w:lsdException w:name="Intense Emphasis" w:semiHidden="0" w:uiPriority="21" w:unhideWhenUsed="0" w:qFormat="1"/>
-    <w:lsdException w:name="Subtle Reference" w:semiHidden="0" w:uiPriority="31" w:unhideWhenUsed="0" w:qFormat="1"/>
-    <w:lsdException w:name="Intense Reference" w:semiHidden="0" w:uiPriority="32" w:unhideWhenUsed="0" w:qFormat="1"/>
-    <w:lsdException w:name="Book Title" w:semiHidden="0" w:uiPriority="33" w:unhideWhenUsed="0" w:qFormat="1"/>
-    <w:lsdException w:name="Bibliography" w:uiPriority="37"/>
-    <w:lsdException w:name="TOC Heading" w:uiPriority="39" w:qFormat="1"/>
-  </w:latentStyles>
-  <w:style w:type="paragraph" w:default="1" w:styleId="Normal">
-    <w:name w:val="Normal"/>
-    <w:qFormat/>
-  </w:style>
-  <w:style w:type="paragraph" w:styleId="Heading1">
-    <w:name w:val="heading 1"/>
-    <w:basedOn w:val="Normal"/>
-    <w:next w:val="Normal"/>
-    <w:link w:val="Heading1Char"/>
-    <w:uiPriority w:val="9"/>
-    <w:qFormat/>
-    <w:rsid w:val="002E2F51"/>
-    <w:pPr>
-      <w:keepNext/>
-      <w:keepLines/>
-      <w:spacing w:before="240" w:after="0"/>
-      <w:outlineLvl w:val="0"/>
-    </w:pPr>
-    <w:rPr>
-      <w:rFonts w:asciiTheme="majorHAnsi" w:eastAsiaTheme="majorEastAsia" w:hAnsiTheme="majorHAnsi" w:cstheme="majorBidi"/>
-      <w:color w:val="365F91" w:themeColor="accent1" w:themeShade="BF"/>
-      <w:sz w:val="32"/>
-      <w:szCs w:val="32"/>
-    </w:rPr>
-  </w:style>
-  <w:style w:type="paragraph" w:styleId="Heading2">
-    <w:name w:val="heading 2"/>
-    <w:basedOn w:val="Normal"/>
-    <w:next w:val="Normal"/>
-    <w:link w:val="Heading2Char"/>
-    <w:uiPriority w:val="9"/>
-    <w:unhideWhenUsed/>
-    <w:qFormat/>
-    <w:rsid w:val="00D95C83"/>
-    <w:pPr>
-      <w:keepNext/>
-      <w:keepLines/>
-      <w:spacing w:before="40" w:after="0"/>
-      <w:outlineLvl w:val="1"/>
-    </w:pPr>
-    <w:rPr>
-      <w:rFonts w:asciiTheme="majorHAnsi" w:eastAsiaTheme="majorEastAsia" w:hAnsiTheme="majorHAnsi" w:cstheme="majorBidi"/>
-      <w:color w:val="365F91" w:themeColor="accent1" w:themeShade="BF"/>
-      <w:sz w:val="26"/>
-      <w:szCs w:val="26"/>
-    </w:rPr>
-  </w:style>
-  <w:style w:type="paragraph" w:styleId="Heading3">
-    <w:name w:val="heading 3"/>
-    <w:basedOn w:val="Normal"/>
-    <w:next w:val="Normal"/>
-    <w:link w:val="Heading3Char"/>
-    <w:uiPriority w:val="9"/>
-    <w:unhideWhenUsed/>
-    <w:qFormat/>
-    <w:rsid w:val="00C7150A"/>
-    <w:pPr>
-      <w:keepNext/>
-      <w:keepLines/>
-      <w:spacing w:before="40" w:after="0"/>
-      <w:outlineLvl w:val="2"/>
-    </w:pPr>
-    <w:rPr>
-      <w:rFonts w:asciiTheme="majorHAnsi" w:eastAsiaTheme="majorEastAsia" w:hAnsiTheme="majorHAnsi" w:cstheme="majorBidi"/>
-      <w:color w:val="243F60" w:themeColor="accent1" w:themeShade="7F"/>
-      <w:sz w:val="24"/>
-      <w:szCs w:val="24"/>
-    </w:rPr>
-  </w:style>
-  <w:style w:type="character" w:default="1" w:styleId="DefaultParagraphFont">
-    <w:name w:val="Default Paragraph Font"/>
-    <w:uiPriority w:val="1"/>
-    <w:semiHidden/>
-    <w:unhideWhenUsed/>
-  </w:style>
-  <w:style w:type="table" w:default="1" w:styleId="TableNormal">
-    <w:name w:val="Normal Table"/>
-    <w:uiPriority w:val="99"/>
-    <w:semiHidden/>
-    <w:unhideWhenUsed/>
-    <w:tblPr>
-      <w:tblInd w:w="0" w:type="dxa"/>
-      <w:tblCellMar>
-        <w:top w:w="0" w:type="dxa"/>
-        <w:left w:w="108" w:type="dxa"/>
-        <w:bottom w:w="0" w:type="dxa"/>
-        <w:right w:w="108" w:type="dxa"/>
-      </w:tblCellMar>
-    </w:tblPr>
-  </w:style>
-  <w:style w:type="numbering" w:default="1" w:styleId="NoList">
-    <w:name w:val="No List"/>
-    <w:uiPriority w:val="99"/>
-    <w:semiHidden/>
-    <w:unhideWhenUsed/>
-  </w:style>
-  <w:style w:type="paragraph" w:styleId="Header">
-    <w:name w:val="header"/>
-    <w:basedOn w:val="Normal"/>
-    <w:link w:val="HeaderChar"/>
-    <w:uiPriority w:val="99"/>
-    <w:unhideWhenUsed/>
-    <w:rsid w:val="002B63F2"/>
-    <w:pPr>
-      <w:tabs>
-        <w:tab w:val="center" w:pos="4680"/>
-        <w:tab w:val="right" w:pos="9360"/>
-      </w:tabs>
-      <w:spacing w:after="0" w:line="240" w:lineRule="auto"/>
-    </w:pPr>
-  </w:style>
-  <w:style w:type="character" w:customStyle="1" w:styleId="HeaderChar">
-    <w:name w:val="Header Char"/>
-    <w:basedOn w:val="DefaultParagraphFont"/>
-    <w:link w:val="Header"/>
-    <w:uiPriority w:val="99"/>
-    <w:rsid w:val="002B63F2"/>
-  </w:style>
-  <w:style w:type="paragraph" w:styleId="Footer">
-    <w:name w:val="footer"/>
-    <w:basedOn w:val="Normal"/>
-    <w:link w:val="FooterChar"/>
-    <w:uiPriority w:val="99"/>
-    <w:unhideWhenUsed/>
-    <w:rsid w:val="002B63F2"/>
-    <w:pPr>
-      <w:tabs>
-        <w:tab w:val="center" w:pos="4680"/>
-        <w:tab w:val="right" w:pos="9360"/>
-      </w:tabs>
-      <w:spacing w:after="0" w:line="240" w:lineRule="auto"/>
-    </w:pPr>
-  </w:style>
-  <w:style w:type="character" w:customStyle="1" w:styleId="FooterChar">
-    <w:name w:val="Footer Char"/>
-    <w:basedOn w:val="DefaultParagraphFont"/>
-    <w:link w:val="Footer"/>
-    <w:uiPriority w:val="99"/>
-    <w:rsid w:val="002B63F2"/>
-  </w:style>
-  <w:style w:type="paragraph" w:styleId="BalloonText">
-    <w:name w:val="Balloon Text"/>
-    <w:basedOn w:val="Normal"/>
-    <w:link w:val="BalloonTextChar"/>
-    <w:uiPriority w:val="99"/>
-    <w:semiHidden/>
-    <w:unhideWhenUsed/>
-    <w:rsid w:val="002B63F2"/>
-    <w:pPr>
-      <w:spacing w:after="0" w:line="240" w:lineRule="auto"/>
-    </w:pPr>
-    <w:rPr>
-      <w:rFonts w:ascii="Tahoma" w:hAnsi="Tahoma" w:cs="Tahoma"/>
-      <w:sz w:val="16"/>
-      <w:szCs w:val="16"/>
-    </w:rPr>
-  </w:style>
-  <w:style w:type="character" w:customStyle="1" w:styleId="BalloonTextChar">
-    <w:name w:val="Balloon Text Char"/>
-    <w:basedOn w:val="DefaultParagraphFont"/>
-    <w:link w:val="BalloonText"/>
-    <w:uiPriority w:val="99"/>
-    <w:semiHidden/>
-    <w:rsid w:val="002B63F2"/>
-    <w:rPr>
-      <w:rFonts w:ascii="Tahoma" w:hAnsi="Tahoma" w:cs="Tahoma"/>
-      <w:sz w:val="16"/>
-      <w:szCs w:val="16"/>
-    </w:rPr>
-  </w:style>
-  <w:style w:type="paragraph" w:styleId="ListParagraph">
-    <w:name w:val="List Paragraph"/>
-    <w:basedOn w:val="Normal"/>
-    <w:uiPriority w:val="34"/>
-    <w:qFormat/>
-    <w:rsid w:val="002B63F2"/>
-    <w:pPr>
-      <w:ind w:left="720"/>
-      <w:contextualSpacing/>
-    </w:pPr>
-  </w:style>
-  <w:style w:type="table" w:styleId="TableGrid">
-    <w:name w:val="Table Grid"/>
-    <w:basedOn w:val="TableNormal"/>
-    <w:uiPriority w:val="59"/>
-    <w:qFormat/>
-    <w:rsid w:val="000869D9"/>
-    <w:pPr>
-      <w:spacing w:after="0" w:line="240" w:lineRule="auto"/>
-    </w:pPr>
-    <w:tblPr>
-      <w:tblInd w:w="0" w:type="dxa"/>
-      <w:tblBorders>
-        <w:top w:val="single" w:sz="4" w:space="0" w:color="auto"/>
-        <w:left w:val="single" w:sz="4" w:space="0" w:color="auto"/>
-        <w:bottom w:val="single" w:sz="4" w:space="0" w:color="auto"/>
-        <w:right w:val="single" w:sz="4" w:space="0" w:color="auto"/>
-        <w:insideH w:val="single" w:sz="4" w:space="0" w:color="auto"/>
-        <w:insideV w:val="single" w:sz="4" w:space="0" w:color="auto"/>
-      </w:tblBorders>
-      <w:tblCellMar>
-        <w:top w:w="0" w:type="dxa"/>
-        <w:left w:w="108" w:type="dxa"/>
-        <w:bottom w:w="0" w:type="dxa"/>
-        <w:right w:w="108" w:type="dxa"/>
-      </w:tblCellMar>
     </w:tblPr>
   </w:style>
   <w:style w:type="character" w:customStyle="1" w:styleId="Heading2Char">
@@ -22524,7 +22267,7 @@
 </file>
 
 <file path=customXml/itemProps1.xml><?xml version="1.0" encoding="utf-8"?>
-<ds:datastoreItem xmlns:ds="http://schemas.openxmlformats.org/officeDocument/2006/customXml" ds:itemID="{B6206383-8737-4072-BA09-F4681E04F46E}">
+<ds:datastoreItem xmlns:ds="http://schemas.openxmlformats.org/officeDocument/2006/customXml" ds:itemID="{F49AABC4-3A08-401C-B5ED-7FD3A58153E6}">
   <ds:schemaRefs>
     <ds:schemaRef ds:uri="http://schemas.openxmlformats.org/officeDocument/2006/bibliography"/>
   </ds:schemaRefs>

</xml_diff>

<commit_message>
- update script SQL (store procedure ) and report (Quan Ly Giao Vien)
</commit_message>
<xml_diff>
--- a/Document/BaoCao_1642050_1642067_1642071_1642076_1642084.docx
+++ b/Document/BaoCao_1642050_1642067_1642071_1642076_1642084.docx
@@ -7469,6 +7469,20 @@
               </w:rPr>
               <w:t>HoTen, TenDangNhap, MatKhau</w:t>
             </w:r>
+            <w:r>
+              <w:rPr>
+                <w:rFonts w:ascii="Times New Roman" w:eastAsia="Times New Roman" w:hAnsi="Times New Roman" w:cs="Times New Roman"/>
+                <w:color w:val="000000" w:themeColor="text1"/>
+              </w:rPr>
+              <w:t xml:space="preserve">, MaLoai, </w:t>
+            </w:r>
+            <w:r>
+              <w:rPr>
+                <w:rFonts w:ascii="Times New Roman" w:eastAsia="Times New Roman" w:hAnsi="Times New Roman" w:cs="Times New Roman"/>
+                <w:color w:val="000000" w:themeColor="text1"/>
+              </w:rPr>
+              <w:t>MaBM</w:t>
+            </w:r>
           </w:p>
         </w:tc>
         <w:tc>
@@ -7521,7 +7535,37 @@
                 <w:rFonts w:ascii="Times New Roman" w:eastAsia="Times New Roman" w:hAnsi="Times New Roman" w:cs="Times New Roman"/>
                 <w:color w:val="000000" w:themeColor="text1"/>
               </w:rPr>
-              <w:t>Kiểm tra sự tồn tại của MaND, nếu tồn tại thì thực hiện cập nhật thông tin (HoTen, TenDangNhap, MatKhau),  ngược lại thông báo lỗi</w:t>
+              <w:t>Kiểm tra sự tồn tại của MaND</w:t>
+            </w:r>
+            <w:r>
+              <w:rPr>
+                <w:rFonts w:ascii="Times New Roman" w:eastAsia="Times New Roman" w:hAnsi="Times New Roman" w:cs="Times New Roman"/>
+                <w:color w:val="000000" w:themeColor="text1"/>
+              </w:rPr>
+              <w:t>, MaLoai, MaBM</w:t>
+            </w:r>
+            <w:r>
+              <w:rPr>
+                <w:rFonts w:ascii="Times New Roman" w:eastAsia="Times New Roman" w:hAnsi="Times New Roman" w:cs="Times New Roman"/>
+                <w:color w:val="000000" w:themeColor="text1"/>
+              </w:rPr>
+              <w:t>, nếu tồn tại thì thực hiện cập nhật thông tin (HoTen, TenDangNhap, MatKhau</w:t>
+            </w:r>
+            <w:r>
+              <w:rPr>
+                <w:rFonts w:ascii="Times New Roman" w:eastAsia="Times New Roman" w:hAnsi="Times New Roman" w:cs="Times New Roman"/>
+                <w:color w:val="000000" w:themeColor="text1"/>
+              </w:rPr>
+              <w:t>, MaLoai, MaBM</w:t>
+            </w:r>
+            <w:bookmarkStart w:id="57" w:name="_GoBack"/>
+            <w:bookmarkEnd w:id="57"/>
+            <w:r>
+              <w:rPr>
+                <w:rFonts w:ascii="Times New Roman" w:eastAsia="Times New Roman" w:hAnsi="Times New Roman" w:cs="Times New Roman"/>
+                <w:color w:val="000000" w:themeColor="text1"/>
+              </w:rPr>
+              <w:t>),  ngược lại thông báo lỗi</w:t>
             </w:r>
           </w:p>
         </w:tc>
@@ -7633,8 +7677,6 @@
               </w:rPr>
               <w:t>MaND</w:t>
             </w:r>
-            <w:bookmarkStart w:id="57" w:name="_GoBack"/>
-            <w:bookmarkEnd w:id="57"/>
           </w:p>
         </w:tc>
         <w:tc>
@@ -7929,7 +7971,6 @@
                 <w:color w:val="000000" w:themeColor="text1"/>
                 <w:sz w:val="24"/>
               </w:rPr>
-              <w:lastRenderedPageBreak/>
               <w:t>STT</w:t>
             </w:r>
           </w:p>
@@ -9133,7 +9174,6 @@
                 <w:color w:val="000000" w:themeColor="text1"/>
                 <w:sz w:val="24"/>
               </w:rPr>
-              <w:lastRenderedPageBreak/>
               <w:t>STT</w:t>
             </w:r>
           </w:p>
@@ -16201,7 +16241,6 @@
         <w:docPartUnique/>
       </w:docPartObj>
     </w:sdtPr>
-    <w:sdtEndPr/>
     <w:sdtContent>
       <w:p>
         <w:pPr>
@@ -16301,7 +16340,7 @@
               <w:sz w:val="26"/>
               <w:szCs w:val="26"/>
             </w:rPr>
-            <w:t>8</w:t>
+            <w:t>10</w:t>
           </w:r>
           <w:r>
             <w:rPr>
@@ -16346,7 +16385,6 @@
               <w:dataBinding w:prefixMappings="xmlns:ns0='http://schemas.openxmlformats.org/officeDocument/2006/extended-properties'" w:xpath="/ns0:Properties[1]/ns0:Company[1]" w:storeItemID="{6668398D-A668-4E3E-A5EB-62B293D839F1}"/>
               <w:text/>
             </w:sdtPr>
-            <w:sdtEndPr/>
             <w:sdtContent>
               <w:r>
                 <w:rPr>
@@ -16444,7 +16482,6 @@
               <w:dataBinding w:prefixMappings="xmlns:ns0='http://schemas.openxmlformats.org/officeDocument/2006/extended-properties'" w:xpath="/ns0:Properties[1]/ns0:Company[1]" w:storeItemID="{6668398D-A668-4E3E-A5EB-62B293D839F1}"/>
               <w:text/>
             </w:sdtPr>
-            <w:sdtEndPr/>
             <w:sdtContent>
               <w:r>
                 <w:rPr>
@@ -16521,7 +16558,7 @@
               <w:sz w:val="26"/>
               <w:szCs w:val="26"/>
             </w:rPr>
-            <w:t>7</w:t>
+            <w:t>9</w:t>
           </w:r>
           <w:r>
             <w:rPr>
@@ -16675,7 +16712,6 @@
               <w:dataBinding w:prefixMappings="xmlns:ns0='http://schemas.openxmlformats.org/officeDocument/2006/extended-properties'" w:xpath="/ns0:Properties[1]/ns0:Company[1]" w:storeItemID="{6668398D-A668-4E3E-A5EB-62B293D839F1}"/>
               <w:text/>
             </w:sdtPr>
-            <w:sdtEndPr/>
             <w:sdtContent>
               <w:r>
                 <w:rPr>
@@ -16770,7 +16806,6 @@
               <w:dataBinding w:prefixMappings="xmlns:ns0='http://schemas.openxmlformats.org/officeDocument/2006/extended-properties'" w:xpath="/ns0:Properties[1]/ns0:Company[1]" w:storeItemID="{6668398D-A668-4E3E-A5EB-62B293D839F1}"/>
               <w:text/>
             </w:sdtPr>
-            <w:sdtEndPr/>
             <w:sdtContent>
               <w:r>
                 <w:rPr>
@@ -16847,7 +16882,7 @@
               <w:sz w:val="26"/>
               <w:szCs w:val="26"/>
             </w:rPr>
-            <w:t>11</w:t>
+            <w:t>13</w:t>
           </w:r>
           <w:r>
             <w:rPr>
@@ -21339,7 +21374,7 @@
     <w:lsdException w:name="Table Web 2" w:semiHidden="1" w:unhideWhenUsed="1"/>
     <w:lsdException w:name="Table Web 3" w:semiHidden="1" w:unhideWhenUsed="1"/>
     <w:lsdException w:name="Balloon Text" w:semiHidden="1" w:unhideWhenUsed="1"/>
-    <w:lsdException w:name="Table Grid" w:semiHidden="1" w:uiPriority="59" w:unhideWhenUsed="1" w:qFormat="1"/>
+    <w:lsdException w:name="Table Grid" w:uiPriority="59" w:qFormat="1"/>
     <w:lsdException w:name="Table Theme" w:semiHidden="1" w:unhideWhenUsed="1"/>
     <w:lsdException w:name="Placeholder Text" w:semiHidden="1"/>
     <w:lsdException w:name="No Spacing" w:uiPriority="1" w:qFormat="1"/>
@@ -22267,7 +22302,7 @@
 </file>
 
 <file path=customXml/itemProps1.xml><?xml version="1.0" encoding="utf-8"?>
-<ds:datastoreItem xmlns:ds="http://schemas.openxmlformats.org/officeDocument/2006/customXml" ds:itemID="{F49AABC4-3A08-401C-B5ED-7FD3A58153E6}">
+<ds:datastoreItem xmlns:ds="http://schemas.openxmlformats.org/officeDocument/2006/customXml" ds:itemID="{4E1716CE-1D7A-4AB7-A1E1-BCD5637B4B4E}">
   <ds:schemaRefs>
     <ds:schemaRef ds:uri="http://schemas.openxmlformats.org/officeDocument/2006/bibliography"/>
   </ds:schemaRefs>

</xml_diff>

<commit_message>
update all document and store procedure
</commit_message>
<xml_diff>
--- a/Document/BaoCao_1642050_1642067_1642071_1642076_1642084.docx
+++ b/Document/BaoCao_1642050_1642067_1642071_1642076_1642084.docx
@@ -4322,6 +4322,7 @@
           <w:ilvl w:val="0"/>
           <w:numId w:val="4"/>
         </w:numPr>
+        <w:spacing w:before="120"/>
         <w:rPr>
           <w:rFonts w:ascii="Times New Roman" w:eastAsia="Times New Roman" w:hAnsi="Times New Roman" w:cs="Times New Roman"/>
           <w:color w:val="17365D" w:themeColor="text2" w:themeShade="BF"/>
@@ -4700,6 +4701,7 @@
           <w:ilvl w:val="0"/>
           <w:numId w:val="4"/>
         </w:numPr>
+        <w:spacing w:before="120"/>
         <w:rPr>
           <w:rFonts w:ascii="Times New Roman" w:eastAsia="Times New Roman" w:hAnsi="Times New Roman" w:cs="Times New Roman"/>
           <w:color w:val="17365D" w:themeColor="text2" w:themeShade="BF"/>
@@ -5261,6 +5263,7 @@
             <w:tcW w:w="936" w:type="dxa"/>
             <w:tcBorders>
               <w:top w:val="nil"/>
+              <w:bottom w:val="single" w:sz="4" w:space="0" w:color="auto"/>
             </w:tcBorders>
             <w:shd w:val="clear" w:color="auto" w:fill="auto"/>
             <w:tcMar>
@@ -5288,6 +5291,7 @@
             <w:tcW w:w="2275" w:type="dxa"/>
             <w:tcBorders>
               <w:top w:val="nil"/>
+              <w:bottom w:val="single" w:sz="4" w:space="0" w:color="auto"/>
             </w:tcBorders>
             <w:shd w:val="clear" w:color="auto" w:fill="auto"/>
             <w:tcMar>
@@ -5315,6 +5319,7 @@
             <w:tcW w:w="5818" w:type="dxa"/>
             <w:tcBorders>
               <w:top w:val="nil"/>
+              <w:bottom w:val="single" w:sz="4" w:space="0" w:color="auto"/>
             </w:tcBorders>
             <w:shd w:val="clear" w:color="auto" w:fill="auto"/>
             <w:tcMar>
@@ -5338,16 +5343,94 @@
           </w:p>
         </w:tc>
       </w:tr>
+      <w:tr>
+        <w:trPr>
+          <w:trHeight w:val="450"/>
+          <w:jc w:val="center"/>
+        </w:trPr>
+        <w:tc>
+          <w:tcPr>
+            <w:tcW w:w="936" w:type="dxa"/>
+            <w:tcBorders>
+              <w:top w:val="single" w:sz="4" w:space="0" w:color="auto"/>
+            </w:tcBorders>
+            <w:shd w:val="clear" w:color="auto" w:fill="auto"/>
+            <w:tcMar>
+              <w:left w:w="98" w:type="dxa"/>
+            </w:tcMar>
+            <w:vAlign w:val="center"/>
+          </w:tcPr>
+          <w:p>
+            <w:pPr>
+              <w:jc w:val="center"/>
+              <w:rPr>
+                <w:rFonts w:ascii="Times New Roman" w:hAnsi="Times New Roman" w:cs="Times New Roman"/>
+              </w:rPr>
+            </w:pPr>
+            <w:r>
+              <w:rPr>
+                <w:rFonts w:ascii="Times New Roman" w:hAnsi="Times New Roman" w:cs="Times New Roman"/>
+              </w:rPr>
+              <w:t>QLGV7</w:t>
+            </w:r>
+          </w:p>
+        </w:tc>
+        <w:tc>
+          <w:tcPr>
+            <w:tcW w:w="2275" w:type="dxa"/>
+            <w:tcBorders>
+              <w:top w:val="single" w:sz="4" w:space="0" w:color="auto"/>
+            </w:tcBorders>
+            <w:shd w:val="clear" w:color="auto" w:fill="auto"/>
+            <w:tcMar>
+              <w:left w:w="98" w:type="dxa"/>
+            </w:tcMar>
+            <w:vAlign w:val="center"/>
+          </w:tcPr>
+          <w:p>
+            <w:pPr>
+              <w:jc w:val="center"/>
+              <w:rPr>
+                <w:rFonts w:ascii="Times New Roman" w:hAnsi="Times New Roman" w:cs="Times New Roman"/>
+              </w:rPr>
+            </w:pPr>
+            <w:r>
+              <w:rPr>
+                <w:rFonts w:ascii="Times New Roman" w:hAnsi="Times New Roman" w:cs="Times New Roman"/>
+              </w:rPr>
+              <w:t>Giáo viên QL thêm môn học mới</w:t>
+            </w:r>
+          </w:p>
+        </w:tc>
+        <w:tc>
+          <w:tcPr>
+            <w:tcW w:w="5818" w:type="dxa"/>
+            <w:tcBorders>
+              <w:top w:val="single" w:sz="4" w:space="0" w:color="auto"/>
+            </w:tcBorders>
+            <w:shd w:val="clear" w:color="auto" w:fill="auto"/>
+            <w:tcMar>
+              <w:left w:w="98" w:type="dxa"/>
+            </w:tcMar>
+            <w:vAlign w:val="center"/>
+          </w:tcPr>
+          <w:p>
+            <w:pPr>
+              <w:jc w:val="center"/>
+              <w:rPr>
+                <w:rFonts w:ascii="Times New Roman" w:hAnsi="Times New Roman" w:cs="Times New Roman"/>
+              </w:rPr>
+            </w:pPr>
+            <w:r>
+              <w:rPr>
+                <w:rFonts w:ascii="Times New Roman" w:hAnsi="Times New Roman" w:cs="Times New Roman"/>
+              </w:rPr>
+              <w:t>Giáo viên quản lý của bộ môn trực thuộc thêm môn học mới trong bô môn</w:t>
+            </w:r>
+          </w:p>
+        </w:tc>
+      </w:tr>
     </w:tbl>
-    <w:p>
-      <w:pPr>
-        <w:jc w:val="both"/>
-        <w:rPr>
-          <w:rFonts w:ascii="Times New Roman" w:hAnsi="Times New Roman" w:cs="Times New Roman"/>
-          <w:color w:val="17365D" w:themeColor="text2" w:themeShade="BF"/>
-        </w:rPr>
-      </w:pPr>
-    </w:p>
     <w:p>
       <w:pPr>
         <w:pStyle w:val="Heading2"/>
@@ -5355,6 +5438,7 @@
           <w:ilvl w:val="0"/>
           <w:numId w:val="4"/>
         </w:numPr>
+        <w:spacing w:before="120"/>
         <w:rPr>
           <w:rFonts w:ascii="Times New Roman" w:eastAsia="Times New Roman" w:hAnsi="Times New Roman" w:cs="Times New Roman"/>
           <w:color w:val="17365D" w:themeColor="text2" w:themeShade="BF"/>
@@ -7640,7 +7724,7 @@
                 <w:rFonts w:ascii="Times New Roman" w:eastAsia="Times New Roman" w:hAnsi="Times New Roman" w:cs="Times New Roman"/>
                 <w:color w:val="000000" w:themeColor="text1"/>
               </w:rPr>
-              <w:t>CapQuyenQL</w:t>
+              <w:t>GVQLCapQuyen</w:t>
             </w:r>
           </w:p>
         </w:tc>
@@ -7663,7 +7747,7 @@
                 <w:rFonts w:ascii="Times New Roman" w:eastAsia="Times New Roman" w:hAnsi="Times New Roman" w:cs="Times New Roman"/>
                 <w:color w:val="000000" w:themeColor="text1"/>
               </w:rPr>
-              <w:t>MaND</w:t>
+              <w:t>MaGVQL, MaGV</w:t>
             </w:r>
           </w:p>
         </w:tc>
@@ -7711,7 +7795,7 @@
                 <w:rFonts w:ascii="Times New Roman" w:eastAsia="Times New Roman" w:hAnsi="Times New Roman" w:cs="Times New Roman"/>
                 <w:color w:val="000000" w:themeColor="text1"/>
               </w:rPr>
-              <w:t>Kiểm tra sự tồn tại của MaND, nếu tồn tại thì thực hiện cấp quyền cho giáo viên này, ngược lại thông báo lỗi</w:t>
+              <w:t>Kiểm tra MaGVQL có phải là giáo viên quản lý hay không. Kiểm tra MaGV và MaGVQL có cùng thuộc 1 bộ môn hay không. Nếu thoả 2 điều tên thì tiến hành cấp quyền cho MaGV</w:t>
             </w:r>
           </w:p>
         </w:tc>
@@ -10443,149 +10527,17 @@
                 <w:rFonts w:ascii="Times New Roman" w:eastAsia="Times New Roman" w:hAnsi="Times New Roman" w:cs="Times New Roman"/>
                 <w:color w:val="000000" w:themeColor="text1"/>
               </w:rPr>
-              <w:t>GVQL1</w:t>
-            </w:r>
-          </w:p>
-        </w:tc>
-      </w:tr>
-      <w:tr>
-        <w:trPr>
-          <w:trHeight w:val="233"/>
-          <w:jc w:val="center"/>
-        </w:trPr>
-        <w:tc>
-          <w:tcPr>
-            <w:tcW w:w="716" w:type="dxa"/>
-          </w:tcPr>
-          <w:p>
-            <w:pPr>
-              <w:pStyle w:val="ListParagraph"/>
-              <w:numPr>
-                <w:ilvl w:val="0"/>
-                <w:numId w:val="37"/>
-              </w:numPr>
-              <w:jc w:val="center"/>
-              <w:rPr>
-                <w:rFonts w:ascii="Times New Roman" w:eastAsia="Times New Roman" w:hAnsi="Times New Roman" w:cs="Times New Roman"/>
-                <w:color w:val="000000" w:themeColor="text1"/>
-              </w:rPr>
-            </w:pPr>
-          </w:p>
-        </w:tc>
-        <w:tc>
-          <w:tcPr>
-            <w:tcW w:w="2297" w:type="dxa"/>
-          </w:tcPr>
-          <w:p>
-            <w:pPr>
-              <w:rPr>
-                <w:rFonts w:ascii="Times New Roman" w:eastAsia="Times New Roman" w:hAnsi="Times New Roman" w:cs="Times New Roman"/>
-                <w:color w:val="000000" w:themeColor="text1"/>
-              </w:rPr>
-            </w:pPr>
-            <w:r>
-              <w:rPr>
-                <w:rFonts w:ascii="Times New Roman" w:eastAsia="Times New Roman" w:hAnsi="Times New Roman" w:cs="Times New Roman"/>
-                <w:color w:val="000000" w:themeColor="text1"/>
-              </w:rPr>
-              <w:t>sp_</w:t>
-            </w:r>
-            <w:r>
-              <w:rPr>
-                <w:rFonts w:ascii="Times New Roman" w:eastAsia="Times New Roman" w:hAnsi="Times New Roman" w:cs="Times New Roman"/>
-                <w:color w:val="000000" w:themeColor="text1"/>
-              </w:rPr>
-              <w:t>GVQLCapQuyen</w:t>
-            </w:r>
-          </w:p>
-        </w:tc>
-        <w:tc>
-          <w:tcPr>
-            <w:tcW w:w="2112" w:type="dxa"/>
-          </w:tcPr>
-          <w:p>
-            <w:pPr>
-              <w:rPr>
-                <w:rFonts w:ascii="Times New Roman" w:eastAsia="Times New Roman" w:hAnsi="Times New Roman" w:cs="Times New Roman"/>
-                <w:color w:val="000000" w:themeColor="text1"/>
-              </w:rPr>
-            </w:pPr>
-            <w:r>
-              <w:rPr>
-                <w:rFonts w:ascii="Times New Roman" w:eastAsia="Times New Roman" w:hAnsi="Times New Roman" w:cs="Times New Roman"/>
-                <w:color w:val="000000" w:themeColor="text1"/>
-              </w:rPr>
-              <w:t>MaGVQL, MaGV</w:t>
-            </w:r>
-          </w:p>
-        </w:tc>
-        <w:tc>
-          <w:tcPr>
-            <w:tcW w:w="1530" w:type="dxa"/>
-          </w:tcPr>
-          <w:p>
-            <w:pPr>
-              <w:rPr>
-                <w:rFonts w:ascii="Times New Roman" w:eastAsia="Times New Roman" w:hAnsi="Times New Roman" w:cs="Times New Roman"/>
-                <w:color w:val="000000" w:themeColor="text1"/>
-              </w:rPr>
-            </w:pPr>
-            <w:r>
-              <w:rPr>
-                <w:rFonts w:ascii="Times New Roman" w:eastAsia="Times New Roman" w:hAnsi="Times New Roman" w:cs="Times New Roman"/>
-                <w:color w:val="000000" w:themeColor="text1"/>
-              </w:rPr>
-              <w:t>True or False</w:t>
-            </w:r>
-          </w:p>
-        </w:tc>
-        <w:tc>
-          <w:tcPr>
-            <w:tcW w:w="4500" w:type="dxa"/>
-          </w:tcPr>
-          <w:p>
-            <w:pPr>
-              <w:rPr>
-                <w:rFonts w:ascii="Times New Roman" w:eastAsia="Times New Roman" w:hAnsi="Times New Roman" w:cs="Times New Roman"/>
-                <w:color w:val="000000" w:themeColor="text1"/>
-              </w:rPr>
-            </w:pPr>
-            <w:r>
-              <w:rPr>
-                <w:rFonts w:ascii="Times New Roman" w:eastAsia="Times New Roman" w:hAnsi="Times New Roman" w:cs="Times New Roman"/>
-                <w:color w:val="000000" w:themeColor="text1"/>
-              </w:rPr>
-              <w:t>Kiểm tra MaGVQL có phải là giáo viên quản lý hay không. Ki</w:t>
+              <w:t>GVQL</w:t>
+            </w:r>
+            <w:r>
+              <w:rPr>
+                <w:rFonts w:ascii="Times New Roman" w:eastAsia="Times New Roman" w:hAnsi="Times New Roman" w:cs="Times New Roman"/>
+                <w:color w:val="000000" w:themeColor="text1"/>
+              </w:rPr>
+              <w:t>7</w:t>
             </w:r>
             <w:bookmarkStart w:id="57" w:name="_GoBack"/>
             <w:bookmarkEnd w:id="57"/>
-            <w:r>
-              <w:rPr>
-                <w:rFonts w:ascii="Times New Roman" w:eastAsia="Times New Roman" w:hAnsi="Times New Roman" w:cs="Times New Roman"/>
-                <w:color w:val="000000" w:themeColor="text1"/>
-              </w:rPr>
-              <w:t>ểm tra MaGV và MaGVQL có cùng thuộc 1 bộ môn hay không. Nếu thoả 2 điều tên thì tiến hành cấp quyền cho MaGV</w:t>
-            </w:r>
-          </w:p>
-        </w:tc>
-        <w:tc>
-          <w:tcPr>
-            <w:tcW w:w="1530" w:type="dxa"/>
-          </w:tcPr>
-          <w:p>
-            <w:pPr>
-              <w:rPr>
-                <w:rFonts w:ascii="Times New Roman" w:eastAsia="Times New Roman" w:hAnsi="Times New Roman" w:cs="Times New Roman"/>
-                <w:color w:val="000000" w:themeColor="text1"/>
-              </w:rPr>
-            </w:pPr>
-            <w:r>
-              <w:rPr>
-                <w:rFonts w:ascii="Times New Roman" w:eastAsia="Times New Roman" w:hAnsi="Times New Roman" w:cs="Times New Roman"/>
-                <w:color w:val="000000" w:themeColor="text1"/>
-              </w:rPr>
-              <w:t>GVQL2</w:t>
-            </w:r>
           </w:p>
         </w:tc>
       </w:tr>
@@ -16614,7 +16566,7 @@
               <w:sz w:val="26"/>
               <w:szCs w:val="26"/>
             </w:rPr>
-            <w:t>6</w:t>
+            <w:t>10</w:t>
           </w:r>
           <w:r>
             <w:rPr>
@@ -16832,7 +16784,7 @@
               <w:sz w:val="26"/>
               <w:szCs w:val="26"/>
             </w:rPr>
-            <w:t>7</w:t>
+            <w:t>11</w:t>
           </w:r>
           <w:r>
             <w:rPr>
@@ -22766,7 +22718,7 @@
 </file>
 
 <file path=customXml/itemProps1.xml><?xml version="1.0" encoding="utf-8"?>
-<ds:datastoreItem xmlns:ds="http://schemas.openxmlformats.org/officeDocument/2006/customXml" ds:itemID="{24246C22-F011-BB49-A6A1-46DC99EE7607}">
+<ds:datastoreItem xmlns:ds="http://schemas.openxmlformats.org/officeDocument/2006/customXml" ds:itemID="{06419A2F-A332-E248-B2FA-EF80CF30CFA0}">
   <ds:schemaRefs>
     <ds:schemaRef ds:uri="http://schemas.openxmlformats.org/officeDocument/2006/bibliography"/>
   </ds:schemaRefs>

</xml_diff>